<commit_message>
refs #79 Tabelle Pakete
</commit_message>
<xml_diff>
--- a/doc/01_Projektplan/projektplan.docx
+++ b/doc/01_Projektplan/projektplan.docx
@@ -154,7 +154,6 @@
                     <w:dataBinding w:prefixMappings="xmlns:ns0='http://schemas.openxmlformats.org/officeDocument/2006/extended-properties'" w:xpath="/ns0:Properties[1]/ns0:Company[1]" w:storeItemID="{6668398D-A668-4E3E-A5EB-62B293D839F1}"/>
                     <w:text/>
                   </w:sdtPr>
-                  <w:sdtEndPr/>
                   <w:sdtContent>
                     <w:r>
                       <w:rPr>
@@ -187,7 +186,6 @@
                   <w:dataBinding w:prefixMappings="xmlns:ns0='http://schemas.openxmlformats.org/package/2006/metadata/core-properties' xmlns:ns1='http://purl.org/dc/elements/1.1/'" w:xpath="/ns0:coreProperties[1]/ns1:title[1]" w:storeItemID="{6C3C8BC8-F283-45AE-878A-BAB7291924A1}"/>
                   <w:text/>
                 </w:sdtPr>
-                <w:sdtEndPr/>
                 <w:sdtContent>
                   <w:p>
                     <w:pPr>
@@ -8387,7 +8385,27 @@
             <w:cnfStyle w:val="001000000000" w:firstRow="0" w:lastRow="0" w:firstColumn="1" w:lastColumn="0" w:oddVBand="0" w:evenVBand="0" w:oddHBand="0" w:evenHBand="0" w:firstRowFirstColumn="0" w:firstRowLastColumn="0" w:lastRowFirstColumn="0" w:lastRowLastColumn="0"/>
             <w:tcW w:w="2303" w:type="dxa"/>
           </w:tcPr>
-          <w:p/>
+          <w:p>
+            <w:pPr>
+              <w:rPr>
+                <w:b w:val="0"/>
+              </w:rPr>
+            </w:pPr>
+            <w:proofErr w:type="spellStart"/>
+            <w:r>
+              <w:rPr>
+                <w:b w:val="0"/>
+              </w:rPr>
+              <w:t>Android</w:t>
+            </w:r>
+            <w:proofErr w:type="spellEnd"/>
+            <w:r>
+              <w:rPr>
+                <w:b w:val="0"/>
+              </w:rPr>
+              <w:t xml:space="preserve"> Client</w:t>
+            </w:r>
+          </w:p>
         </w:tc>
         <w:tc>
           <w:tcPr>
@@ -8435,6 +8453,8 @@
                 <w:b w:val="0"/>
               </w:rPr>
             </w:pPr>
+            <w:bookmarkStart w:id="33" w:name="_GoBack"/>
+            <w:bookmarkEnd w:id="33"/>
           </w:p>
         </w:tc>
         <w:tc>
@@ -8530,12 +8550,7 @@
               <w:pStyle w:val="Verzeichnis1"/>
             </w:pPr>
             <w:r>
-              <w:t>Test</w:t>
-            </w:r>
-            <w:bookmarkStart w:id="33" w:name="_GoBack"/>
-            <w:bookmarkEnd w:id="33"/>
-            <w:r>
-              <w:t>s</w:t>
+              <w:t>Tests</w:t>
             </w:r>
           </w:p>
         </w:tc>
@@ -13138,7 +13153,7 @@
         <w:noProof/>
         <w:lang w:val="de-DE"/>
       </w:rPr>
-      <w:t>9</w:t>
+      <w:t>8</w:t>
     </w:r>
     <w:r>
       <w:rPr>
@@ -13152,31 +13167,16 @@
       </w:rPr>
       <w:t xml:space="preserve"> von </w:t>
     </w:r>
-    <w:r>
-      <w:fldChar w:fldCharType="begin"/>
-    </w:r>
-    <w:r>
-      <w:instrText>NUMPAGES  \* Arabic  \* MERGEFORMAT</w:instrText>
-    </w:r>
-    <w:r>
-      <w:fldChar w:fldCharType="separate"/>
-    </w:r>
-    <w:r>
-      <w:rPr>
-        <w:b/>
-        <w:noProof/>
-        <w:lang w:val="de-DE"/>
-      </w:rPr>
-      <w:t>13</w:t>
-    </w:r>
-    <w:r>
-      <w:rPr>
-        <w:b/>
-        <w:noProof/>
-        <w:lang w:val="de-DE"/>
-      </w:rPr>
-      <w:fldChar w:fldCharType="end"/>
-    </w:r>
+    <w:fldSimple w:instr="NUMPAGES  \* Arabic  \* MERGEFORMAT">
+      <w:r>
+        <w:rPr>
+          <w:b/>
+          <w:noProof/>
+          <w:lang w:val="de-DE"/>
+        </w:rPr>
+        <w:t>13</w:t>
+      </w:r>
+    </w:fldSimple>
   </w:p>
 </w:ftr>
 </file>
@@ -19144,7 +19144,7 @@
 </file>
 
 <file path=customXml/itemProps1.xml><?xml version="1.0" encoding="utf-8"?>
-<ds:datastoreItem xmlns:ds="http://schemas.openxmlformats.org/officeDocument/2006/customXml" ds:itemID="{00CC6D49-50D6-4776-A150-616688EDE595}">
+<ds:datastoreItem xmlns:ds="http://schemas.openxmlformats.org/officeDocument/2006/customXml" ds:itemID="{AB291A4B-BFEA-40A0-8135-2EACE3F4DB24}">
   <ds:schemaRefs>
     <ds:schemaRef ds:uri="http://schemas.openxmlformats.org/officeDocument/2006/bibliography"/>
   </ds:schemaRefs>

</xml_diff>

<commit_message>
ref #79 5.2.4 updated
</commit_message>
<xml_diff>
--- a/doc/01_Projektplan/projektplan.docx
+++ b/doc/01_Projektplan/projektplan.docx
@@ -41,7 +41,7 @@
               </w:tcPr>
               <w:p>
                 <w:pPr>
-                  <w:pStyle w:val="KeinLeerraum"/>
+                  <w:pStyle w:val="NoSpacing"/>
                   <w:rPr>
                     <w:color w:val="4F81BD" w:themeColor="accent1"/>
                   </w:rPr>
@@ -49,7 +49,7 @@
               </w:p>
               <w:p>
                 <w:pPr>
-                  <w:pStyle w:val="KeinLeerraum"/>
+                  <w:pStyle w:val="NoSpacing"/>
                   <w:rPr>
                     <w:color w:val="4F81BD" w:themeColor="accent1"/>
                   </w:rPr>
@@ -63,7 +63,7 @@
               </w:p>
               <w:p>
                 <w:pPr>
-                  <w:pStyle w:val="KeinLeerraum"/>
+                  <w:pStyle w:val="NoSpacing"/>
                   <w:rPr>
                     <w:color w:val="4F81BD" w:themeColor="accent1"/>
                   </w:rPr>
@@ -102,7 +102,7 @@
               </w:p>
               <w:p>
                 <w:pPr>
-                  <w:pStyle w:val="KeinLeerraum"/>
+                  <w:pStyle w:val="NoSpacing"/>
                   <w:rPr>
                     <w:color w:val="4F81BD" w:themeColor="accent1"/>
                   </w:rPr>
@@ -137,7 +137,7 @@
               </w:tcPr>
               <w:p>
                 <w:pPr>
-                  <w:pStyle w:val="KeinLeerraum"/>
+                  <w:pStyle w:val="NoSpacing"/>
                   <w:rPr>
                     <w:rFonts w:asciiTheme="majorHAnsi" w:eastAsiaTheme="majorEastAsia" w:hAnsiTheme="majorHAnsi" w:cstheme="majorBidi"/>
                   </w:rPr>
@@ -189,7 +189,7 @@
                 <w:sdtContent>
                   <w:p>
                     <w:pPr>
-                      <w:pStyle w:val="KeinLeerraum"/>
+                      <w:pStyle w:val="NoSpacing"/>
                       <w:rPr>
                         <w:rFonts w:asciiTheme="majorHAnsi" w:eastAsiaTheme="majorEastAsia" w:hAnsiTheme="majorHAnsi" w:cstheme="majorBidi"/>
                         <w:color w:val="4F81BD" w:themeColor="accent1"/>
@@ -224,7 +224,7 @@
               </w:tcPr>
               <w:p>
                 <w:pPr>
-                  <w:pStyle w:val="KeinLeerraum"/>
+                  <w:pStyle w:val="NoSpacing"/>
                   <w:rPr>
                     <w:rFonts w:asciiTheme="majorHAnsi" w:eastAsiaTheme="majorEastAsia" w:hAnsiTheme="majorHAnsi" w:cstheme="majorBidi"/>
                   </w:rPr>
@@ -278,7 +278,7 @@
                         <a:blip r:embed="rId33" cstate="print">
                           <a:extLst>
                             <a:ext uri="{28A0092B-C50C-407E-A947-70E740481C1C}">
-                              <a14:useLocalDpi xmlns:a14="http://schemas.microsoft.com/office/drawing/2010/main" xmlns:wps="http://schemas.microsoft.com/office/word/2010/wordprocessingShape" xmlns:wpi="http://schemas.microsoft.com/office/word/2010/wordprocessingInk" xmlns:wpg="http://schemas.microsoft.com/office/word/2010/wordprocessingGroup" xmlns:w14="http://schemas.microsoft.com/office/word/2010/wordml" xmlns:w="http://schemas.openxmlformats.org/wordprocessingml/2006/main" xmlns:w10="urn:schemas-microsoft-com:office:word" xmlns:wp14="http://schemas.microsoft.com/office/word/2010/wordprocessingDrawing" xmlns:v="urn:schemas-microsoft-com:vml" xmlns:o="urn:schemas-microsoft-com:office:office" xmlns:mc="http://schemas.openxmlformats.org/markup-compatibility/2006" xmlns:wpc="http://schemas.microsoft.com/office/word/2010/wordprocessingCanvas" xmlns="" val="0"/>
+                              <a14:useLocalDpi xmlns="" xmlns:wpc="http://schemas.microsoft.com/office/word/2010/wordprocessingCanvas" xmlns:mc="http://schemas.openxmlformats.org/markup-compatibility/2006" xmlns:o="urn:schemas-microsoft-com:office:office" xmlns:v="urn:schemas-microsoft-com:vml" xmlns:wp14="http://schemas.microsoft.com/office/word/2010/wordprocessingDrawing" xmlns:w10="urn:schemas-microsoft-com:office:word" xmlns:w="http://schemas.openxmlformats.org/wordprocessingml/2006/main" xmlns:w14="http://schemas.microsoft.com/office/word/2010/wordml" xmlns:wpg="http://schemas.microsoft.com/office/word/2010/wordprocessingGroup" xmlns:wpi="http://schemas.microsoft.com/office/word/2010/wordprocessingInk" xmlns:wps="http://schemas.microsoft.com/office/word/2010/wordprocessingShape" xmlns:a14="http://schemas.microsoft.com/office/drawing/2010/main" val="0"/>
                             </a:ext>
                           </a:extLst>
                         </a:blip>
@@ -318,7 +318,7 @@
     </w:sdt>
     <w:p>
       <w:pPr>
-        <w:pStyle w:val="berschrift1"/>
+        <w:pStyle w:val="Heading1"/>
       </w:pPr>
       <w:bookmarkStart w:id="0" w:name="_Toc286936081"/>
       <w:r>
@@ -329,7 +329,7 @@
     </w:p>
     <w:p>
       <w:pPr>
-        <w:pStyle w:val="berschrift2"/>
+        <w:pStyle w:val="Heading2"/>
       </w:pPr>
       <w:bookmarkStart w:id="1" w:name="_Toc286936082"/>
       <w:r>
@@ -568,7 +568,7 @@
       <w:sdtContent>
         <w:p>
           <w:pPr>
-            <w:pStyle w:val="berschrift2"/>
+            <w:pStyle w:val="Heading2"/>
           </w:pPr>
           <w:r>
             <w:rPr>
@@ -580,7 +580,7 @@
         </w:p>
         <w:p>
           <w:pPr>
-            <w:pStyle w:val="Verzeichnis1"/>
+            <w:pStyle w:val="TOC1"/>
             <w:tabs>
               <w:tab w:val="left" w:pos="440"/>
               <w:tab w:val="right" w:leader="dot" w:pos="9062"/>
@@ -677,7 +677,7 @@
         </w:p>
         <w:p>
           <w:pPr>
-            <w:pStyle w:val="Verzeichnis2"/>
+            <w:pStyle w:val="TOC2"/>
             <w:tabs>
               <w:tab w:val="left" w:pos="880"/>
               <w:tab w:val="right" w:leader="dot" w:pos="9062"/>
@@ -765,7 +765,7 @@
         </w:p>
         <w:p>
           <w:pPr>
-            <w:pStyle w:val="Verzeichnis1"/>
+            <w:pStyle w:val="TOC1"/>
             <w:tabs>
               <w:tab w:val="left" w:pos="440"/>
               <w:tab w:val="right" w:leader="dot" w:pos="9062"/>
@@ -853,7 +853,7 @@
         </w:p>
         <w:p>
           <w:pPr>
-            <w:pStyle w:val="Verzeichnis2"/>
+            <w:pStyle w:val="TOC2"/>
             <w:tabs>
               <w:tab w:val="left" w:pos="880"/>
               <w:tab w:val="right" w:leader="dot" w:pos="9062"/>
@@ -941,7 +941,7 @@
         </w:p>
         <w:p>
           <w:pPr>
-            <w:pStyle w:val="Verzeichnis2"/>
+            <w:pStyle w:val="TOC2"/>
             <w:tabs>
               <w:tab w:val="left" w:pos="880"/>
               <w:tab w:val="right" w:leader="dot" w:pos="9062"/>
@@ -1029,7 +1029,7 @@
         </w:p>
         <w:p>
           <w:pPr>
-            <w:pStyle w:val="Verzeichnis2"/>
+            <w:pStyle w:val="TOC2"/>
             <w:tabs>
               <w:tab w:val="left" w:pos="880"/>
               <w:tab w:val="right" w:leader="dot" w:pos="9062"/>
@@ -1117,7 +1117,7 @@
         </w:p>
         <w:p>
           <w:pPr>
-            <w:pStyle w:val="Verzeichnis2"/>
+            <w:pStyle w:val="TOC2"/>
             <w:tabs>
               <w:tab w:val="left" w:pos="880"/>
               <w:tab w:val="right" w:leader="dot" w:pos="9062"/>
@@ -1205,7 +1205,7 @@
         </w:p>
         <w:p>
           <w:pPr>
-            <w:pStyle w:val="Verzeichnis2"/>
+            <w:pStyle w:val="TOC2"/>
             <w:tabs>
               <w:tab w:val="left" w:pos="880"/>
               <w:tab w:val="right" w:leader="dot" w:pos="9062"/>
@@ -1293,7 +1293,7 @@
         </w:p>
         <w:p>
           <w:pPr>
-            <w:pStyle w:val="Verzeichnis1"/>
+            <w:pStyle w:val="TOC1"/>
             <w:tabs>
               <w:tab w:val="left" w:pos="440"/>
               <w:tab w:val="right" w:leader="dot" w:pos="9062"/>
@@ -1381,7 +1381,7 @@
         </w:p>
         <w:p>
           <w:pPr>
-            <w:pStyle w:val="Verzeichnis2"/>
+            <w:pStyle w:val="TOC2"/>
             <w:tabs>
               <w:tab w:val="left" w:pos="880"/>
               <w:tab w:val="right" w:leader="dot" w:pos="9062"/>
@@ -1469,7 +1469,7 @@
         </w:p>
         <w:p>
           <w:pPr>
-            <w:pStyle w:val="Verzeichnis2"/>
+            <w:pStyle w:val="TOC2"/>
             <w:tabs>
               <w:tab w:val="left" w:pos="880"/>
               <w:tab w:val="right" w:leader="dot" w:pos="9062"/>
@@ -1557,7 +1557,7 @@
         </w:p>
         <w:p>
           <w:pPr>
-            <w:pStyle w:val="Verzeichnis2"/>
+            <w:pStyle w:val="TOC2"/>
             <w:tabs>
               <w:tab w:val="left" w:pos="880"/>
               <w:tab w:val="right" w:leader="dot" w:pos="9062"/>
@@ -1645,7 +1645,7 @@
         </w:p>
         <w:p>
           <w:pPr>
-            <w:pStyle w:val="Verzeichnis1"/>
+            <w:pStyle w:val="TOC1"/>
             <w:tabs>
               <w:tab w:val="left" w:pos="440"/>
               <w:tab w:val="right" w:leader="dot" w:pos="9062"/>
@@ -1733,7 +1733,7 @@
         </w:p>
         <w:p>
           <w:pPr>
-            <w:pStyle w:val="Verzeichnis2"/>
+            <w:pStyle w:val="TOC2"/>
             <w:tabs>
               <w:tab w:val="left" w:pos="880"/>
               <w:tab w:val="right" w:leader="dot" w:pos="9062"/>
@@ -1821,7 +1821,7 @@
         </w:p>
         <w:p>
           <w:pPr>
-            <w:pStyle w:val="Verzeichnis3"/>
+            <w:pStyle w:val="TOC3"/>
             <w:tabs>
               <w:tab w:val="left" w:pos="1320"/>
               <w:tab w:val="right" w:leader="dot" w:pos="9062"/>
@@ -1903,7 +1903,7 @@
         </w:p>
         <w:p>
           <w:pPr>
-            <w:pStyle w:val="Verzeichnis3"/>
+            <w:pStyle w:val="TOC3"/>
             <w:tabs>
               <w:tab w:val="left" w:pos="1320"/>
               <w:tab w:val="right" w:leader="dot" w:pos="9062"/>
@@ -1985,7 +1985,7 @@
         </w:p>
         <w:p>
           <w:pPr>
-            <w:pStyle w:val="Verzeichnis3"/>
+            <w:pStyle w:val="TOC3"/>
             <w:tabs>
               <w:tab w:val="left" w:pos="1320"/>
               <w:tab w:val="right" w:leader="dot" w:pos="9062"/>
@@ -2067,7 +2067,7 @@
         </w:p>
         <w:p>
           <w:pPr>
-            <w:pStyle w:val="Verzeichnis3"/>
+            <w:pStyle w:val="TOC3"/>
             <w:tabs>
               <w:tab w:val="left" w:pos="1320"/>
               <w:tab w:val="right" w:leader="dot" w:pos="9062"/>
@@ -2149,7 +2149,7 @@
         </w:p>
         <w:p>
           <w:pPr>
-            <w:pStyle w:val="Verzeichnis3"/>
+            <w:pStyle w:val="TOC3"/>
             <w:tabs>
               <w:tab w:val="left" w:pos="1320"/>
               <w:tab w:val="right" w:leader="dot" w:pos="9062"/>
@@ -2231,7 +2231,7 @@
         </w:p>
         <w:p>
           <w:pPr>
-            <w:pStyle w:val="Verzeichnis2"/>
+            <w:pStyle w:val="TOC2"/>
             <w:tabs>
               <w:tab w:val="left" w:pos="880"/>
               <w:tab w:val="right" w:leader="dot" w:pos="9062"/>
@@ -2319,7 +2319,7 @@
         </w:p>
         <w:p>
           <w:pPr>
-            <w:pStyle w:val="Verzeichnis2"/>
+            <w:pStyle w:val="TOC2"/>
             <w:tabs>
               <w:tab w:val="left" w:pos="880"/>
               <w:tab w:val="right" w:leader="dot" w:pos="9062"/>
@@ -2407,7 +2407,7 @@
         </w:p>
         <w:p>
           <w:pPr>
-            <w:pStyle w:val="Verzeichnis2"/>
+            <w:pStyle w:val="TOC2"/>
             <w:tabs>
               <w:tab w:val="left" w:pos="880"/>
               <w:tab w:val="right" w:leader="dot" w:pos="9062"/>
@@ -2495,7 +2495,7 @@
         </w:p>
         <w:p>
           <w:pPr>
-            <w:pStyle w:val="Verzeichnis1"/>
+            <w:pStyle w:val="TOC1"/>
             <w:tabs>
               <w:tab w:val="left" w:pos="440"/>
               <w:tab w:val="right" w:leader="dot" w:pos="9062"/>
@@ -2583,7 +2583,7 @@
         </w:p>
         <w:p>
           <w:pPr>
-            <w:pStyle w:val="Verzeichnis2"/>
+            <w:pStyle w:val="TOC2"/>
             <w:tabs>
               <w:tab w:val="left" w:pos="880"/>
               <w:tab w:val="right" w:leader="dot" w:pos="9062"/>
@@ -2672,7 +2672,7 @@
         </w:p>
         <w:p>
           <w:pPr>
-            <w:pStyle w:val="Verzeichnis2"/>
+            <w:pStyle w:val="TOC2"/>
             <w:tabs>
               <w:tab w:val="left" w:pos="880"/>
               <w:tab w:val="right" w:leader="dot" w:pos="9062"/>
@@ -2760,7 +2760,7 @@
         </w:p>
         <w:p>
           <w:pPr>
-            <w:pStyle w:val="Verzeichnis3"/>
+            <w:pStyle w:val="TOC3"/>
             <w:tabs>
               <w:tab w:val="left" w:pos="1320"/>
               <w:tab w:val="right" w:leader="dot" w:pos="9062"/>
@@ -2842,7 +2842,7 @@
         </w:p>
         <w:p>
           <w:pPr>
-            <w:pStyle w:val="Verzeichnis3"/>
+            <w:pStyle w:val="TOC3"/>
             <w:tabs>
               <w:tab w:val="left" w:pos="1320"/>
               <w:tab w:val="right" w:leader="dot" w:pos="9062"/>
@@ -2924,7 +2924,7 @@
         </w:p>
         <w:p>
           <w:pPr>
-            <w:pStyle w:val="Verzeichnis3"/>
+            <w:pStyle w:val="TOC3"/>
             <w:tabs>
               <w:tab w:val="left" w:pos="1540"/>
               <w:tab w:val="right" w:leader="dot" w:pos="9062"/>
@@ -3010,7 +3010,7 @@
         </w:p>
         <w:p>
           <w:pPr>
-            <w:pStyle w:val="Verzeichnis3"/>
+            <w:pStyle w:val="TOC3"/>
             <w:tabs>
               <w:tab w:val="left" w:pos="1320"/>
               <w:tab w:val="right" w:leader="dot" w:pos="9062"/>
@@ -3092,7 +3092,7 @@
         </w:p>
         <w:p>
           <w:pPr>
-            <w:pStyle w:val="Verzeichnis3"/>
+            <w:pStyle w:val="TOC3"/>
             <w:tabs>
               <w:tab w:val="left" w:pos="1320"/>
               <w:tab w:val="right" w:leader="dot" w:pos="9062"/>
@@ -3174,7 +3174,7 @@
         </w:p>
         <w:p>
           <w:pPr>
-            <w:pStyle w:val="Verzeichnis1"/>
+            <w:pStyle w:val="TOC1"/>
             <w:tabs>
               <w:tab w:val="left" w:pos="440"/>
               <w:tab w:val="right" w:leader="dot" w:pos="9062"/>
@@ -3262,7 +3262,7 @@
         </w:p>
         <w:p>
           <w:pPr>
-            <w:pStyle w:val="Verzeichnis1"/>
+            <w:pStyle w:val="TOC1"/>
             <w:tabs>
               <w:tab w:val="left" w:pos="440"/>
               <w:tab w:val="right" w:leader="dot" w:pos="9062"/>
@@ -3350,7 +3350,7 @@
         </w:p>
         <w:p>
           <w:pPr>
-            <w:pStyle w:val="Verzeichnis1"/>
+            <w:pStyle w:val="TOC1"/>
             <w:tabs>
               <w:tab w:val="left" w:pos="440"/>
               <w:tab w:val="right" w:leader="dot" w:pos="9062"/>
@@ -3438,7 +3438,7 @@
         </w:p>
         <w:p>
           <w:pPr>
-            <w:pStyle w:val="Verzeichnis1"/>
+            <w:pStyle w:val="TOC1"/>
             <w:tabs>
               <w:tab w:val="left" w:pos="440"/>
               <w:tab w:val="right" w:leader="dot" w:pos="9062"/>
@@ -3526,7 +3526,7 @@
         </w:p>
         <w:p>
           <w:pPr>
-            <w:pStyle w:val="Verzeichnis2"/>
+            <w:pStyle w:val="TOC2"/>
             <w:tabs>
               <w:tab w:val="left" w:pos="880"/>
               <w:tab w:val="right" w:leader="dot" w:pos="9062"/>
@@ -3614,7 +3614,7 @@
         </w:p>
         <w:p>
           <w:pPr>
-            <w:pStyle w:val="Verzeichnis3"/>
+            <w:pStyle w:val="TOC3"/>
             <w:tabs>
               <w:tab w:val="left" w:pos="1320"/>
               <w:tab w:val="right" w:leader="dot" w:pos="9062"/>
@@ -3696,7 +3696,7 @@
         </w:p>
         <w:p>
           <w:pPr>
-            <w:pStyle w:val="Verzeichnis3"/>
+            <w:pStyle w:val="TOC3"/>
             <w:tabs>
               <w:tab w:val="left" w:pos="1320"/>
               <w:tab w:val="right" w:leader="dot" w:pos="9062"/>
@@ -3778,7 +3778,7 @@
         </w:p>
         <w:p>
           <w:pPr>
-            <w:pStyle w:val="Verzeichnis3"/>
+            <w:pStyle w:val="TOC3"/>
             <w:tabs>
               <w:tab w:val="left" w:pos="1320"/>
               <w:tab w:val="right" w:leader="dot" w:pos="9062"/>
@@ -3860,7 +3860,7 @@
         </w:p>
         <w:p>
           <w:pPr>
-            <w:pStyle w:val="Verzeichnis3"/>
+            <w:pStyle w:val="TOC3"/>
             <w:tabs>
               <w:tab w:val="left" w:pos="1320"/>
               <w:tab w:val="right" w:leader="dot" w:pos="9062"/>
@@ -3942,7 +3942,7 @@
         </w:p>
         <w:p>
           <w:pPr>
-            <w:pStyle w:val="Verzeichnis3"/>
+            <w:pStyle w:val="TOC3"/>
             <w:tabs>
               <w:tab w:val="left" w:pos="1320"/>
               <w:tab w:val="right" w:leader="dot" w:pos="9062"/>
@@ -4024,7 +4024,7 @@
         </w:p>
         <w:p>
           <w:pPr>
-            <w:pStyle w:val="Verzeichnis2"/>
+            <w:pStyle w:val="TOC2"/>
             <w:tabs>
               <w:tab w:val="left" w:pos="880"/>
               <w:tab w:val="right" w:leader="dot" w:pos="9062"/>
@@ -4112,7 +4112,7 @@
         </w:p>
         <w:p>
           <w:pPr>
-            <w:pStyle w:val="Verzeichnis3"/>
+            <w:pStyle w:val="TOC3"/>
             <w:tabs>
               <w:tab w:val="left" w:pos="1320"/>
               <w:tab w:val="right" w:leader="dot" w:pos="9062"/>
@@ -4194,7 +4194,7 @@
         </w:p>
         <w:p>
           <w:pPr>
-            <w:pStyle w:val="Verzeichnis3"/>
+            <w:pStyle w:val="TOC3"/>
             <w:tabs>
               <w:tab w:val="left" w:pos="1320"/>
               <w:tab w:val="right" w:leader="dot" w:pos="9062"/>
@@ -4276,7 +4276,7 @@
         </w:p>
         <w:p>
           <w:pPr>
-            <w:pStyle w:val="Verzeichnis2"/>
+            <w:pStyle w:val="TOC2"/>
             <w:tabs>
               <w:tab w:val="left" w:pos="880"/>
               <w:tab w:val="right" w:leader="dot" w:pos="9062"/>
@@ -4392,7 +4392,7 @@
     </w:p>
     <w:p>
       <w:pPr>
-        <w:pStyle w:val="berschrift1"/>
+        <w:pStyle w:val="Heading1"/>
       </w:pPr>
       <w:r>
         <w:lastRenderedPageBreak/>
@@ -4402,7 +4402,7 @@
     </w:p>
     <w:p>
       <w:pPr>
-        <w:pStyle w:val="berschrift2"/>
+        <w:pStyle w:val="Heading2"/>
       </w:pPr>
       <w:bookmarkStart w:id="4" w:name="_Toc286936085"/>
       <w:r>
@@ -4417,7 +4417,7 @@
     </w:p>
     <w:p>
       <w:pPr>
-        <w:pStyle w:val="berschrift2"/>
+        <w:pStyle w:val="Heading2"/>
       </w:pPr>
       <w:bookmarkStart w:id="5" w:name="_Toc286936086"/>
       <w:r>
@@ -4438,7 +4438,7 @@
     </w:p>
     <w:p>
       <w:pPr>
-        <w:pStyle w:val="berschrift2"/>
+        <w:pStyle w:val="Heading2"/>
       </w:pPr>
       <w:bookmarkStart w:id="6" w:name="_Toc286936087"/>
       <w:r>
@@ -4453,7 +4453,7 @@
     </w:p>
     <w:p>
       <w:pPr>
-        <w:pStyle w:val="berschrift2"/>
+        <w:pStyle w:val="Heading2"/>
       </w:pPr>
       <w:bookmarkStart w:id="7" w:name="_Toc286936088"/>
       <w:r>
@@ -4467,41 +4467,21 @@
           <w:rFonts w:cstheme="minorHAnsi"/>
         </w:rPr>
       </w:pPr>
-      <w:proofErr w:type="spellStart"/>
-      <w:r>
-        <w:t>doc</w:t>
-      </w:r>
-      <w:proofErr w:type="spellEnd"/>
-      <w:r>
-        <w:t>/00_Projektantrag/projektantrag_mrt.docx</w:t>
+      <w:r>
+        <w:t>doc/00_Projektantrag/projektantrag_mrt.docx</w:t>
       </w:r>
       <w:r>
         <w:br/>
-      </w:r>
-      <w:proofErr w:type="spellStart"/>
-      <w:r>
-        <w:t>doc</w:t>
-      </w:r>
-      <w:proofErr w:type="spellEnd"/>
-      <w:r>
-        <w:t>/01_Projektplan/risikomanagement.xlsx</w:t>
+        <w:t>doc/01_Projektplan/risikomanagement.xlsx</w:t>
       </w:r>
       <w:r>
         <w:br/>
       </w:r>
-      <w:proofErr w:type="spellStart"/>
       <w:r>
         <w:rPr>
           <w:rFonts w:cstheme="minorHAnsi"/>
         </w:rPr>
-        <w:t>doc</w:t>
-      </w:r>
-      <w:proofErr w:type="spellEnd"/>
-      <w:r>
-        <w:rPr>
-          <w:rFonts w:cstheme="minorHAnsi"/>
-        </w:rPr>
-        <w:t>/01_Projektplan/glossar.docx</w:t>
+        <w:t>doc/01_Projektplan/glossar.docx</w:t>
       </w:r>
       <w:r>
         <w:rPr>
@@ -4509,33 +4489,11 @@
         </w:rPr>
         <w:br/>
       </w:r>
-      <w:proofErr w:type="spellStart"/>
       <w:r>
         <w:rPr>
           <w:rFonts w:cstheme="minorHAnsi"/>
         </w:rPr>
-        <w:t>doc</w:t>
-      </w:r>
-      <w:proofErr w:type="spellEnd"/>
-      <w:r>
-        <w:rPr>
-          <w:rFonts w:cstheme="minorHAnsi"/>
-        </w:rPr>
-        <w:t>/</w:t>
-      </w:r>
-      <w:proofErr w:type="spellStart"/>
-      <w:r>
-        <w:rPr>
-          <w:rFonts w:cstheme="minorHAnsi"/>
-        </w:rPr>
-        <w:t>templates</w:t>
-      </w:r>
-      <w:proofErr w:type="spellEnd"/>
-      <w:r>
-        <w:rPr>
-          <w:rFonts w:cstheme="minorHAnsi"/>
-        </w:rPr>
-        <w:t>/template.dotx</w:t>
+        <w:t>doc/templates/template.dotx</w:t>
       </w:r>
       <w:r>
         <w:rPr>
@@ -4543,38 +4501,16 @@
         </w:rPr>
         <w:br/>
       </w:r>
-      <w:proofErr w:type="spellStart"/>
       <w:r>
         <w:rPr>
           <w:rFonts w:cstheme="minorHAnsi"/>
         </w:rPr>
-        <w:t>doc</w:t>
-      </w:r>
-      <w:proofErr w:type="spellEnd"/>
-      <w:r>
-        <w:rPr>
-          <w:rFonts w:cstheme="minorHAnsi"/>
-        </w:rPr>
-        <w:t>/</w:t>
-      </w:r>
-      <w:proofErr w:type="spellStart"/>
-      <w:r>
-        <w:rPr>
-          <w:rFonts w:cstheme="minorHAnsi"/>
-        </w:rPr>
-        <w:t>media</w:t>
-      </w:r>
-      <w:proofErr w:type="spellEnd"/>
-      <w:r>
-        <w:rPr>
-          <w:rFonts w:cstheme="minorHAnsi"/>
-        </w:rPr>
-        <w:t>/logo.png</w:t>
+        <w:t>doc/media/logo.png</w:t>
       </w:r>
     </w:p>
     <w:p>
       <w:pPr>
-        <w:pStyle w:val="berschrift2"/>
+        <w:pStyle w:val="Heading2"/>
       </w:pPr>
       <w:bookmarkStart w:id="8" w:name="_Toc286936089"/>
       <w:r>
@@ -4738,7 +4674,7 @@
     </w:p>
     <w:p>
       <w:pPr>
-        <w:pStyle w:val="berschrift1"/>
+        <w:pStyle w:val="Heading1"/>
       </w:pPr>
       <w:bookmarkStart w:id="9" w:name="_Toc286936090"/>
       <w:r>
@@ -4749,7 +4685,7 @@
     </w:p>
     <w:p>
       <w:pPr>
-        <w:pStyle w:val="berschrift2"/>
+        <w:pStyle w:val="Heading2"/>
       </w:pPr>
       <w:bookmarkStart w:id="10" w:name="_Toc286936091"/>
       <w:r>
@@ -4785,7 +4721,7 @@
     </w:p>
     <w:p>
       <w:pPr>
-        <w:pStyle w:val="berschrift3"/>
+        <w:pStyle w:val="Heading3"/>
       </w:pPr>
       <w:bookmarkStart w:id="11" w:name="_Toc286936092"/>
       <w:r>
@@ -4794,7 +4730,7 @@
     </w:p>
     <w:p>
       <w:pPr>
-        <w:pStyle w:val="berschrift4"/>
+        <w:pStyle w:val="Heading4"/>
       </w:pPr>
       <w:r>
         <w:t>Arbeitseinsatz</w:t>
@@ -4841,15 +4777,7 @@
         <w:t>tung zu erleichtern, kann der Mitarbeiter zudem eine Beschreibung</w:t>
       </w:r>
       <w:r>
-        <w:t xml:space="preserve"> erfassen, </w:t>
-      </w:r>
-      <w:proofErr w:type="spellStart"/>
-      <w:r>
-        <w:t>diesist</w:t>
-      </w:r>
-      <w:proofErr w:type="spellEnd"/>
-      <w:r>
-        <w:t xml:space="preserve"> optional.</w:t>
+        <w:t xml:space="preserve"> erfassen, diesist optional.</w:t>
       </w:r>
       <w:r>
         <w:br/>
@@ -4864,7 +4792,7 @@
     </w:p>
     <w:p>
       <w:pPr>
-        <w:pStyle w:val="berschrift4"/>
+        <w:pStyle w:val="Heading4"/>
       </w:pPr>
       <w:r>
         <w:t>Verwaltung &amp; Auswertungen</w:t>
@@ -4928,7 +4856,7 @@
     </w:p>
     <w:p>
       <w:pPr>
-        <w:pStyle w:val="berschrift3"/>
+        <w:pStyle w:val="Heading3"/>
       </w:pPr>
       <w:r>
         <w:t>Optionale Features</w:t>
@@ -4936,7 +4864,7 @@
     </w:p>
     <w:p>
       <w:pPr>
-        <w:pStyle w:val="Listenabsatz"/>
+        <w:pStyle w:val="ListParagraph"/>
         <w:numPr>
           <w:ilvl w:val="0"/>
           <w:numId w:val="18"/>
@@ -4948,7 +4876,7 @@
     </w:p>
     <w:p>
       <w:pPr>
-        <w:pStyle w:val="Listenabsatz"/>
+        <w:pStyle w:val="ListParagraph"/>
         <w:numPr>
           <w:ilvl w:val="0"/>
           <w:numId w:val="18"/>
@@ -4960,7 +4888,7 @@
     </w:p>
     <w:p>
       <w:pPr>
-        <w:pStyle w:val="Listenabsatz"/>
+        <w:pStyle w:val="ListParagraph"/>
         <w:numPr>
           <w:ilvl w:val="0"/>
           <w:numId w:val="18"/>
@@ -4972,7 +4900,7 @@
     </w:p>
     <w:p>
       <w:pPr>
-        <w:pStyle w:val="berschrift2"/>
+        <w:pStyle w:val="Heading2"/>
       </w:pPr>
       <w:r>
         <w:t>Zweck und Ziel</w:t>
@@ -5075,7 +5003,7 @@
     </w:p>
     <w:p>
       <w:pPr>
-        <w:pStyle w:val="berschrift2"/>
+        <w:pStyle w:val="Heading2"/>
       </w:pPr>
       <w:bookmarkStart w:id="12" w:name="_Toc286936093"/>
       <w:r>
@@ -5094,7 +5022,7 @@
     </w:p>
     <w:p>
       <w:pPr>
-        <w:pStyle w:val="berschrift1"/>
+        <w:pStyle w:val="Heading1"/>
       </w:pPr>
       <w:bookmarkStart w:id="13" w:name="_Toc286936094"/>
       <w:r>
@@ -5114,15 +5042,7 @@
         <w:t xml:space="preserve"> sich gleichgestellten Mitgliedern. In der </w:t>
       </w:r>
       <w:r>
-        <w:t>„</w:t>
-      </w:r>
-      <w:proofErr w:type="spellStart"/>
-      <w:r>
-        <w:t>Construction</w:t>
-      </w:r>
-      <w:proofErr w:type="spellEnd"/>
-      <w:r>
-        <w:t>“-P</w:t>
+        <w:t>„Construction“-P</w:t>
       </w:r>
       <w:r>
         <w:t xml:space="preserve">hase werden </w:t>
@@ -5160,7 +5080,7 @@
     </w:p>
     <w:p>
       <w:pPr>
-        <w:pStyle w:val="berschrift2"/>
+        <w:pStyle w:val="Heading2"/>
       </w:pPr>
       <w:bookmarkStart w:id="14" w:name="_Toc286936095"/>
       <w:r>
@@ -5170,7 +5090,7 @@
     </w:p>
     <w:p>
       <w:pPr>
-        <w:pStyle w:val="berschrift3"/>
+        <w:pStyle w:val="Heading3"/>
       </w:pPr>
       <w:bookmarkStart w:id="15" w:name="_Toc286936096"/>
       <w:r>
@@ -5205,7 +5125,7 @@
                     <a:blip r:embed="rId34" cstate="print">
                       <a:extLst>
                         <a:ext uri="{28A0092B-C50C-407E-A947-70E740481C1C}">
-                          <a14:useLocalDpi xmlns:a14="http://schemas.microsoft.com/office/drawing/2010/main" xmlns:wps="http://schemas.microsoft.com/office/word/2010/wordprocessingShape" xmlns:wpi="http://schemas.microsoft.com/office/word/2010/wordprocessingInk" xmlns:wpg="http://schemas.microsoft.com/office/word/2010/wordprocessingGroup" xmlns:w14="http://schemas.microsoft.com/office/word/2010/wordml" xmlns:w="http://schemas.openxmlformats.org/wordprocessingml/2006/main" xmlns:w10="urn:schemas-microsoft-com:office:word" xmlns:wp14="http://schemas.microsoft.com/office/word/2010/wordprocessingDrawing" xmlns:v="urn:schemas-microsoft-com:vml" xmlns:o="urn:schemas-microsoft-com:office:office" xmlns:mc="http://schemas.openxmlformats.org/markup-compatibility/2006" xmlns:wpc="http://schemas.microsoft.com/office/word/2010/wordprocessingCanvas" xmlns="" val="0"/>
+                          <a14:useLocalDpi xmlns="" xmlns:wpc="http://schemas.microsoft.com/office/word/2010/wordprocessingCanvas" xmlns:mc="http://schemas.openxmlformats.org/markup-compatibility/2006" xmlns:o="urn:schemas-microsoft-com:office:office" xmlns:v="urn:schemas-microsoft-com:vml" xmlns:wp14="http://schemas.microsoft.com/office/word/2010/wordprocessingDrawing" xmlns:w10="urn:schemas-microsoft-com:office:word" xmlns:w="http://schemas.openxmlformats.org/wordprocessingml/2006/main" xmlns:w14="http://schemas.microsoft.com/office/word/2010/wordml" xmlns:wpg="http://schemas.microsoft.com/office/word/2010/wordprocessingGroup" xmlns:wpi="http://schemas.microsoft.com/office/word/2010/wordprocessingInk" xmlns:wps="http://schemas.microsoft.com/office/word/2010/wordprocessingShape" xmlns:a14="http://schemas.microsoft.com/office/drawing/2010/main" val="0"/>
                         </a:ext>
                       </a:extLst>
                     </a:blip>
@@ -5262,14 +5182,12 @@
           <w:lang w:val="en-US"/>
         </w:rPr>
       </w:pPr>
-      <w:proofErr w:type="spellStart"/>
       <w:r>
         <w:rPr>
           <w:lang w:val="en-US"/>
         </w:rPr>
         <w:t>Kentnisse</w:t>
       </w:r>
-      <w:proofErr w:type="spellEnd"/>
       <w:r>
         <w:rPr>
           <w:lang w:val="en-US"/>
@@ -5286,35 +5204,7 @@
         <w:rPr>
           <w:lang w:val="en-US"/>
         </w:rPr>
-        <w:t xml:space="preserve">Ruby on Rails, PHP, Python / </w:t>
-      </w:r>
-      <w:proofErr w:type="spellStart"/>
-      <w:r>
-        <w:rPr>
-          <w:lang w:val="en-US"/>
-        </w:rPr>
-        <w:t>Django</w:t>
-      </w:r>
-      <w:proofErr w:type="spellEnd"/>
-      <w:r>
-        <w:rPr>
-          <w:lang w:val="en-US"/>
-        </w:rPr>
-        <w:t xml:space="preserve">, Typo3, </w:t>
-      </w:r>
-      <w:proofErr w:type="spellStart"/>
-      <w:r>
-        <w:rPr>
-          <w:lang w:val="en-US"/>
-        </w:rPr>
-        <w:t>Wordpress</w:t>
-      </w:r>
-      <w:proofErr w:type="spellEnd"/>
-      <w:r>
-        <w:rPr>
-          <w:lang w:val="en-US"/>
-        </w:rPr>
-        <w:t>, Ja</w:t>
+        <w:t>Ruby on Rails, PHP, Python / Django, Typo3, Wordpress, Ja</w:t>
       </w:r>
       <w:r>
         <w:rPr>
@@ -5326,16 +5216,8 @@
         <w:rPr>
           <w:lang w:val="en-US"/>
         </w:rPr>
-        <w:t xml:space="preserve"> XHML</w:t>
-      </w:r>
-      <w:proofErr w:type="gramStart"/>
-      <w:r>
-        <w:rPr>
-          <w:lang w:val="en-US"/>
-        </w:rPr>
-        <w:t>,</w:t>
-      </w:r>
-      <w:proofErr w:type="gramEnd"/>
+        <w:t xml:space="preserve"> XHML,</w:t>
+      </w:r>
       <w:r>
         <w:rPr>
           <w:lang w:val="en-US"/>
@@ -5398,27 +5280,11 @@
       </w:r>
       <w:r>
         <w:tab/>
-        <w:t xml:space="preserve">Coaching bei komplexen Problemen bei Ruby on </w:t>
-      </w:r>
-      <w:proofErr w:type="spellStart"/>
-      <w:r>
-        <w:t>Rails</w:t>
-      </w:r>
-      <w:proofErr w:type="spellEnd"/>
-      <w:r>
-        <w:t>. Serverunterhalt</w:t>
+        <w:t>Coaching bei komplexen Problemen bei Ruby on Rails. Serverunterhalt</w:t>
       </w:r>
       <w:r>
         <w:br/>
-        <w:t xml:space="preserve">von Redmine. Mithilfe bei </w:t>
-      </w:r>
-      <w:proofErr w:type="spellStart"/>
-      <w:r>
-        <w:t>Deployment</w:t>
-      </w:r>
-      <w:proofErr w:type="spellEnd"/>
-      <w:r>
-        <w:t>.</w:t>
+        <w:t>von Redmine. Mithilfe bei Deployment.</w:t>
       </w:r>
     </w:p>
     <w:p>
@@ -5438,7 +5304,7 @@
     </w:p>
     <w:p>
       <w:pPr>
-        <w:pStyle w:val="berschrift3"/>
+        <w:pStyle w:val="Heading3"/>
       </w:pPr>
       <w:r>
         <w:rPr>
@@ -5472,7 +5338,7 @@
                     <a:blip r:embed="rId35" cstate="print">
                       <a:extLst>
                         <a:ext uri="{28A0092B-C50C-407E-A947-70E740481C1C}">
-                          <a14:useLocalDpi xmlns:a14="http://schemas.microsoft.com/office/drawing/2010/main" xmlns:wps="http://schemas.microsoft.com/office/word/2010/wordprocessingShape" xmlns:wpi="http://schemas.microsoft.com/office/word/2010/wordprocessingInk" xmlns:wpg="http://schemas.microsoft.com/office/word/2010/wordprocessingGroup" xmlns:w14="http://schemas.microsoft.com/office/word/2010/wordml" xmlns:w="http://schemas.openxmlformats.org/wordprocessingml/2006/main" xmlns:w10="urn:schemas-microsoft-com:office:word" xmlns:wp14="http://schemas.microsoft.com/office/word/2010/wordprocessingDrawing" xmlns:v="urn:schemas-microsoft-com:vml" xmlns:o="urn:schemas-microsoft-com:office:office" xmlns:mc="http://schemas.openxmlformats.org/markup-compatibility/2006" xmlns:wpc="http://schemas.microsoft.com/office/word/2010/wordprocessingCanvas" xmlns="" val="0"/>
+                          <a14:useLocalDpi xmlns="" xmlns:wpc="http://schemas.microsoft.com/office/word/2010/wordprocessingCanvas" xmlns:mc="http://schemas.openxmlformats.org/markup-compatibility/2006" xmlns:o="urn:schemas-microsoft-com:office:office" xmlns:v="urn:schemas-microsoft-com:vml" xmlns:wp14="http://schemas.microsoft.com/office/word/2010/wordprocessingDrawing" xmlns:w10="urn:schemas-microsoft-com:office:word" xmlns:w="http://schemas.openxmlformats.org/wordprocessingml/2006/main" xmlns:w14="http://schemas.microsoft.com/office/word/2010/wordml" xmlns:wpg="http://schemas.microsoft.com/office/word/2010/wordprocessingGroup" xmlns:wpi="http://schemas.microsoft.com/office/word/2010/wordprocessingInk" xmlns:wps="http://schemas.microsoft.com/office/word/2010/wordprocessingShape" xmlns:a14="http://schemas.microsoft.com/office/drawing/2010/main" val="0"/>
                         </a:ext>
                       </a:extLst>
                     </a:blip>
@@ -5526,11 +5392,9 @@
       <w:pPr>
         <w:ind w:left="1985" w:hanging="1985"/>
       </w:pPr>
-      <w:proofErr w:type="spellStart"/>
       <w:r>
         <w:t>Kentnisse</w:t>
       </w:r>
-      <w:proofErr w:type="spellEnd"/>
       <w:r>
         <w:t xml:space="preserve"> in: </w:t>
       </w:r>
@@ -5541,13 +5405,8 @@
         <w:t>Java, HTML/CSS, C++</w:t>
       </w:r>
       <w:r>
-        <w:t xml:space="preserve">, </w:t>
-      </w:r>
-      <w:proofErr w:type="spellStart"/>
-      <w:r>
-        <w:t>Photoshop</w:t>
-      </w:r>
-      <w:proofErr w:type="spellEnd"/>
+        <w:t>, Photoshop</w:t>
+      </w:r>
     </w:p>
     <w:p>
       <w:pPr>
@@ -5620,7 +5479,7 @@
     </w:p>
     <w:p>
       <w:pPr>
-        <w:pStyle w:val="berschrift3"/>
+        <w:pStyle w:val="Heading3"/>
       </w:pPr>
       <w:bookmarkStart w:id="17" w:name="_Toc286936098"/>
       <w:r>
@@ -5699,11 +5558,9 @@
       <w:pPr>
         <w:ind w:left="1985" w:hanging="1985"/>
       </w:pPr>
-      <w:proofErr w:type="spellStart"/>
       <w:r>
         <w:t>Kentnisse</w:t>
       </w:r>
-      <w:proofErr w:type="spellEnd"/>
       <w:r>
         <w:t xml:space="preserve"> in:</w:t>
       </w:r>
@@ -5753,13 +5610,8 @@
         <w:tab/>
       </w:r>
       <w:r>
-        <w:t xml:space="preserve">Anforderungs- und </w:t>
-      </w:r>
-      <w:proofErr w:type="spellStart"/>
-      <w:r>
-        <w:t>Featurespezifikation</w:t>
-      </w:r>
-      <w:proofErr w:type="spellEnd"/>
+        <w:t>Anforderungs- und Featurespezifikation</w:t>
+      </w:r>
     </w:p>
     <w:p>
       <w:pPr>
@@ -5777,7 +5629,7 @@
     </w:p>
     <w:p>
       <w:pPr>
-        <w:pStyle w:val="berschrift3"/>
+        <w:pStyle w:val="Heading3"/>
       </w:pPr>
       <w:r>
         <w:rPr>
@@ -5811,7 +5663,7 @@
                     <a:blip r:embed="rId37" cstate="print">
                       <a:extLst>
                         <a:ext uri="{28A0092B-C50C-407E-A947-70E740481C1C}">
-                          <a14:useLocalDpi xmlns:a14="http://schemas.microsoft.com/office/drawing/2010/main" xmlns:wps="http://schemas.microsoft.com/office/word/2010/wordprocessingShape" xmlns:wpi="http://schemas.microsoft.com/office/word/2010/wordprocessingInk" xmlns:wpg="http://schemas.microsoft.com/office/word/2010/wordprocessingGroup" xmlns:w14="http://schemas.microsoft.com/office/word/2010/wordml" xmlns:w="http://schemas.openxmlformats.org/wordprocessingml/2006/main" xmlns:w10="urn:schemas-microsoft-com:office:word" xmlns:wp14="http://schemas.microsoft.com/office/word/2010/wordprocessingDrawing" xmlns:v="urn:schemas-microsoft-com:vml" xmlns:o="urn:schemas-microsoft-com:office:office" xmlns:mc="http://schemas.openxmlformats.org/markup-compatibility/2006" xmlns:wpc="http://schemas.microsoft.com/office/word/2010/wordprocessingCanvas" xmlns="" val="0"/>
+                          <a14:useLocalDpi xmlns="" xmlns:wpc="http://schemas.microsoft.com/office/word/2010/wordprocessingCanvas" xmlns:mc="http://schemas.openxmlformats.org/markup-compatibility/2006" xmlns:o="urn:schemas-microsoft-com:office:office" xmlns:v="urn:schemas-microsoft-com:vml" xmlns:wp14="http://schemas.microsoft.com/office/word/2010/wordprocessingDrawing" xmlns:w10="urn:schemas-microsoft-com:office:word" xmlns:w="http://schemas.openxmlformats.org/wordprocessingml/2006/main" xmlns:w14="http://schemas.microsoft.com/office/word/2010/wordml" xmlns:wpg="http://schemas.microsoft.com/office/word/2010/wordprocessingGroup" xmlns:wpi="http://schemas.microsoft.com/office/word/2010/wordprocessingInk" xmlns:wps="http://schemas.microsoft.com/office/word/2010/wordprocessingShape" xmlns:a14="http://schemas.microsoft.com/office/drawing/2010/main" val="0"/>
                         </a:ext>
                       </a:extLst>
                     </a:blip>
@@ -5841,7 +5693,7 @@
                     </a:effectLst>
                     <a:extLst>
                       <a:ext uri="{53640926-AAD7-44D8-BBD7-CCE9431645EC}">
-                        <a14:shadowObscured xmlns:a14="http://schemas.microsoft.com/office/drawing/2010/main" xmlns:wps="http://schemas.microsoft.com/office/word/2010/wordprocessingShape" xmlns:wpi="http://schemas.microsoft.com/office/word/2010/wordprocessingInk" xmlns:wpg="http://schemas.microsoft.com/office/word/2010/wordprocessingGroup" xmlns:w14="http://schemas.microsoft.com/office/word/2010/wordml" xmlns:w="http://schemas.openxmlformats.org/wordprocessingml/2006/main" xmlns:w10="urn:schemas-microsoft-com:office:word" xmlns:wp14="http://schemas.microsoft.com/office/word/2010/wordprocessingDrawing" xmlns:v="urn:schemas-microsoft-com:vml" xmlns:o="urn:schemas-microsoft-com:office:office" xmlns:mc="http://schemas.openxmlformats.org/markup-compatibility/2006" xmlns:wpc="http://schemas.microsoft.com/office/word/2010/wordprocessingCanvas" xmlns=""/>
+                        <a14:shadowObscured xmlns="" xmlns:wpc="http://schemas.microsoft.com/office/word/2010/wordprocessingCanvas" xmlns:mc="http://schemas.openxmlformats.org/markup-compatibility/2006" xmlns:o="urn:schemas-microsoft-com:office:office" xmlns:v="urn:schemas-microsoft-com:vml" xmlns:wp14="http://schemas.microsoft.com/office/word/2010/wordprocessingDrawing" xmlns:w10="urn:schemas-microsoft-com:office:word" xmlns:w="http://schemas.openxmlformats.org/wordprocessingml/2006/main" xmlns:w14="http://schemas.microsoft.com/office/word/2010/wordml" xmlns:wpg="http://schemas.microsoft.com/office/word/2010/wordprocessingGroup" xmlns:wpi="http://schemas.microsoft.com/office/word/2010/wordprocessingInk" xmlns:wps="http://schemas.microsoft.com/office/word/2010/wordprocessingShape" xmlns:a14="http://schemas.microsoft.com/office/drawing/2010/main"/>
                       </a:ext>
                     </a:extLst>
                   </pic:spPr>
@@ -5869,11 +5721,9 @@
       <w:pPr>
         <w:ind w:left="1985" w:hanging="1985"/>
       </w:pPr>
-      <w:proofErr w:type="spellStart"/>
       <w:r>
         <w:t>Kentnisse</w:t>
       </w:r>
-      <w:proofErr w:type="spellEnd"/>
       <w:r>
         <w:t xml:space="preserve"> in: </w:t>
       </w:r>
@@ -5963,7 +5813,7 @@
     </w:p>
     <w:p>
       <w:pPr>
-        <w:pStyle w:val="berschrift3"/>
+        <w:pStyle w:val="Heading3"/>
       </w:pPr>
       <w:r>
         <w:rPr>
@@ -5998,7 +5848,7 @@
                     <a:blip r:embed="rId38" cstate="print">
                       <a:extLst>
                         <a:ext uri="{28A0092B-C50C-407E-A947-70E740481C1C}">
-                          <a14:useLocalDpi xmlns:a14="http://schemas.microsoft.com/office/drawing/2010/main" xmlns:wps="http://schemas.microsoft.com/office/word/2010/wordprocessingShape" xmlns:wpi="http://schemas.microsoft.com/office/word/2010/wordprocessingInk" xmlns:wpg="http://schemas.microsoft.com/office/word/2010/wordprocessingGroup" xmlns:w14="http://schemas.microsoft.com/office/word/2010/wordml" xmlns:w="http://schemas.openxmlformats.org/wordprocessingml/2006/main" xmlns:w10="urn:schemas-microsoft-com:office:word" xmlns:wp14="http://schemas.microsoft.com/office/word/2010/wordprocessingDrawing" xmlns:v="urn:schemas-microsoft-com:vml" xmlns:o="urn:schemas-microsoft-com:office:office" xmlns:mc="http://schemas.openxmlformats.org/markup-compatibility/2006" xmlns:wpc="http://schemas.microsoft.com/office/word/2010/wordprocessingCanvas" xmlns="" val="0"/>
+                          <a14:useLocalDpi xmlns="" xmlns:wpc="http://schemas.microsoft.com/office/word/2010/wordprocessingCanvas" xmlns:mc="http://schemas.openxmlformats.org/markup-compatibility/2006" xmlns:o="urn:schemas-microsoft-com:office:office" xmlns:v="urn:schemas-microsoft-com:vml" xmlns:wp14="http://schemas.microsoft.com/office/word/2010/wordprocessingDrawing" xmlns:w10="urn:schemas-microsoft-com:office:word" xmlns:w="http://schemas.openxmlformats.org/wordprocessingml/2006/main" xmlns:w14="http://schemas.microsoft.com/office/word/2010/wordml" xmlns:wpg="http://schemas.microsoft.com/office/word/2010/wordprocessingGroup" xmlns:wpi="http://schemas.microsoft.com/office/word/2010/wordprocessingInk" xmlns:wps="http://schemas.microsoft.com/office/word/2010/wordprocessingShape" xmlns:a14="http://schemas.microsoft.com/office/drawing/2010/main" val="0"/>
                         </a:ext>
                       </a:extLst>
                     </a:blip>
@@ -6028,7 +5878,7 @@
                     </a:effectLst>
                     <a:extLst>
                       <a:ext uri="{53640926-AAD7-44D8-BBD7-CCE9431645EC}">
-                        <a14:shadowObscured xmlns:a14="http://schemas.microsoft.com/office/drawing/2010/main" xmlns:wps="http://schemas.microsoft.com/office/word/2010/wordprocessingShape" xmlns:wpi="http://schemas.microsoft.com/office/word/2010/wordprocessingInk" xmlns:wpg="http://schemas.microsoft.com/office/word/2010/wordprocessingGroup" xmlns:w14="http://schemas.microsoft.com/office/word/2010/wordml" xmlns:w="http://schemas.openxmlformats.org/wordprocessingml/2006/main" xmlns:w10="urn:schemas-microsoft-com:office:word" xmlns:wp14="http://schemas.microsoft.com/office/word/2010/wordprocessingDrawing" xmlns:v="urn:schemas-microsoft-com:vml" xmlns:o="urn:schemas-microsoft-com:office:office" xmlns:mc="http://schemas.openxmlformats.org/markup-compatibility/2006" xmlns:wpc="http://schemas.microsoft.com/office/word/2010/wordprocessingCanvas" xmlns=""/>
+                        <a14:shadowObscured xmlns="" xmlns:wpc="http://schemas.microsoft.com/office/word/2010/wordprocessingCanvas" xmlns:mc="http://schemas.openxmlformats.org/markup-compatibility/2006" xmlns:o="urn:schemas-microsoft-com:office:office" xmlns:v="urn:schemas-microsoft-com:vml" xmlns:wp14="http://schemas.microsoft.com/office/word/2010/wordprocessingDrawing" xmlns:w10="urn:schemas-microsoft-com:office:word" xmlns:w="http://schemas.openxmlformats.org/wordprocessingml/2006/main" xmlns:w14="http://schemas.microsoft.com/office/word/2010/wordml" xmlns:wpg="http://schemas.microsoft.com/office/word/2010/wordprocessingGroup" xmlns:wpi="http://schemas.microsoft.com/office/word/2010/wordprocessingInk" xmlns:wps="http://schemas.microsoft.com/office/word/2010/wordprocessingShape" xmlns:a14="http://schemas.microsoft.com/office/drawing/2010/main"/>
                       </a:ext>
                     </a:extLst>
                   </pic:spPr>
@@ -6056,11 +5906,9 @@
       <w:pPr>
         <w:ind w:left="1985" w:hanging="1985"/>
       </w:pPr>
-      <w:proofErr w:type="spellStart"/>
       <w:r>
         <w:t>Kentnisse</w:t>
       </w:r>
-      <w:proofErr w:type="spellEnd"/>
       <w:r>
         <w:t xml:space="preserve"> in: </w:t>
       </w:r>
@@ -6132,7 +5980,7 @@
     </w:p>
     <w:p>
       <w:pPr>
-        <w:pStyle w:val="berschrift2"/>
+        <w:pStyle w:val="Heading2"/>
       </w:pPr>
       <w:bookmarkStart w:id="19" w:name="_Toc286936101"/>
       <w:r>
@@ -6162,11 +6010,9 @@
       <w:r>
         <w:t>„</w:t>
       </w:r>
-      <w:proofErr w:type="spellStart"/>
       <w:r>
         <w:t>Construction</w:t>
       </w:r>
-      <w:proofErr w:type="spellEnd"/>
       <w:r>
         <w:t>“-</w:t>
       </w:r>
@@ -6176,7 +6022,7 @@
     </w:p>
     <w:p>
       <w:pPr>
-        <w:pStyle w:val="berschrift2"/>
+        <w:pStyle w:val="Heading2"/>
       </w:pPr>
       <w:bookmarkStart w:id="20" w:name="_Toc286936102"/>
       <w:r>
@@ -6220,7 +6066,7 @@
                     <a:blip r:embed="rId39" cstate="print">
                       <a:extLst>
                         <a:ext uri="{28A0092B-C50C-407E-A947-70E740481C1C}">
-                          <a14:useLocalDpi xmlns:a14="http://schemas.microsoft.com/office/drawing/2010/main" xmlns:wps="http://schemas.microsoft.com/office/word/2010/wordprocessingShape" xmlns:wpi="http://schemas.microsoft.com/office/word/2010/wordprocessingInk" xmlns:wpg="http://schemas.microsoft.com/office/word/2010/wordprocessingGroup" xmlns:w14="http://schemas.microsoft.com/office/word/2010/wordml" xmlns:w="http://schemas.openxmlformats.org/wordprocessingml/2006/main" xmlns:w10="urn:schemas-microsoft-com:office:word" xmlns:wp14="http://schemas.microsoft.com/office/word/2010/wordprocessingDrawing" xmlns:v="urn:schemas-microsoft-com:vml" xmlns:o="urn:schemas-microsoft-com:office:office" xmlns:mc="http://schemas.openxmlformats.org/markup-compatibility/2006" xmlns:wpc="http://schemas.microsoft.com/office/word/2010/wordprocessingCanvas" xmlns="" val="0"/>
+                          <a14:useLocalDpi xmlns="" xmlns:wpc="http://schemas.microsoft.com/office/word/2010/wordprocessingCanvas" xmlns:mc="http://schemas.openxmlformats.org/markup-compatibility/2006" xmlns:o="urn:schemas-microsoft-com:office:office" xmlns:v="urn:schemas-microsoft-com:vml" xmlns:wp14="http://schemas.microsoft.com/office/word/2010/wordprocessingDrawing" xmlns:w10="urn:schemas-microsoft-com:office:word" xmlns:w="http://schemas.openxmlformats.org/wordprocessingml/2006/main" xmlns:w14="http://schemas.microsoft.com/office/word/2010/wordml" xmlns:wpg="http://schemas.microsoft.com/office/word/2010/wordprocessingGroup" xmlns:wpi="http://schemas.microsoft.com/office/word/2010/wordprocessingInk" xmlns:wps="http://schemas.microsoft.com/office/word/2010/wordprocessingShape" xmlns:a14="http://schemas.microsoft.com/office/drawing/2010/main" val="0"/>
                         </a:ext>
                       </a:extLst>
                     </a:blip>
@@ -6251,7 +6097,7 @@
     </w:p>
     <w:p>
       <w:pPr>
-        <w:pStyle w:val="berschrift2"/>
+        <w:pStyle w:val="Heading2"/>
       </w:pPr>
       <w:r>
         <w:t>Externe Schnittstellen</w:t>
@@ -6260,15 +6106,7 @@
     </w:p>
     <w:p>
       <w:r>
-        <w:t xml:space="preserve">Für die Beratung und Benotung ist Prof. Hans </w:t>
-      </w:r>
-      <w:proofErr w:type="spellStart"/>
-      <w:r>
-        <w:t>Rudin</w:t>
-      </w:r>
-      <w:proofErr w:type="spellEnd"/>
-      <w:r>
-        <w:t xml:space="preserve"> zuständig</w:t>
+        <w:t>Für die Beratung und Benotung ist Prof. Hans Rudin zuständig</w:t>
       </w:r>
       <w:r>
         <w:t>. A</w:t>
@@ -6279,7 +6117,7 @@
     </w:p>
     <w:p>
       <w:pPr>
-        <w:pStyle w:val="berschrift1"/>
+        <w:pStyle w:val="Heading1"/>
       </w:pPr>
       <w:bookmarkStart w:id="22" w:name="_Toc286936104"/>
       <w:r>
@@ -6295,7 +6133,7 @@
     </w:p>
     <w:p>
       <w:pPr>
-        <w:pStyle w:val="berschrift2"/>
+        <w:pStyle w:val="Heading2"/>
       </w:pPr>
       <w:r>
         <w:rPr>
@@ -6339,7 +6177,7 @@
     </w:p>
     <w:p>
       <w:pPr>
-        <w:pStyle w:val="berschrift2"/>
+        <w:pStyle w:val="Heading2"/>
       </w:pPr>
       <w:r>
         <w:lastRenderedPageBreak/>
@@ -6349,7 +6187,7 @@
     </w:p>
     <w:p>
       <w:pPr>
-        <w:pStyle w:val="berschrift3"/>
+        <w:pStyle w:val="Heading3"/>
       </w:pPr>
       <w:bookmarkStart w:id="25" w:name="_Toc286936107"/>
       <w:r>
@@ -6375,26 +6213,13 @@
     </w:p>
     <w:p>
       <w:r>
-        <w:t>Für die einzelnen Reviews an den festgelegten Milestones werden Auszüge (</w:t>
-      </w:r>
-      <w:proofErr w:type="spellStart"/>
-      <w:r>
-        <w:t>Dumps</w:t>
-      </w:r>
-      <w:proofErr w:type="spellEnd"/>
-      <w:r>
-        <w:t>) aus dem Redmine erstellt und anschliessend direkt in Excel formatiert. Mithilfe einer Excel-Vorlage können aus diesen generierten Daten automatisch Diagramme erzeugt werden, welche den Arbeitsaufwand der einzelnen Mitarbeiter optisch ansprechend anzeigen.</w:t>
+        <w:t>Für die einzelnen Reviews an den festgelegten Milestones werden Auszüge (Dumps) aus dem Redmine erstellt und anschliessend direkt in Excel formatiert. Mithilfe einer Excel-Vorlage können aus diesen generierten Daten automatisch Diagramme erzeugt werden, welche den Arbeitsaufwand der einzelnen Mitarbeiter optisch ansprechend anzeigen.</w:t>
       </w:r>
     </w:p>
     <w:p>
       <w:r>
-        <w:t xml:space="preserve">Zudem kann man zu jeder Zeit direkt </w:t>
-      </w:r>
-      <w:proofErr w:type="gramStart"/>
-      <w:r>
-        <w:t>im</w:t>
-      </w:r>
-      <w:proofErr w:type="gramEnd"/>
+        <w:t>Zudem kann man zu jeder Zeit direkt im</w:t>
+      </w:r>
       <w:r>
         <w:t xml:space="preserve"> </w:t>
       </w:r>
@@ -6405,15 +6230,7 @@
         <w:t>,</w:t>
       </w:r>
       <w:r>
-        <w:t xml:space="preserve"> wird die Arbeitszeit von </w:t>
-      </w:r>
-      <w:proofErr w:type="gramStart"/>
-      <w:r>
-        <w:t>den</w:t>
-      </w:r>
-      <w:proofErr w:type="gramEnd"/>
-      <w:r>
-        <w:t xml:space="preserve"> Projektmitarbeiter direkt auf ein bestimmtes Ticket gebucht. </w:t>
+        <w:t xml:space="preserve"> wird die Arbeitszeit von den Projektmitarbeiter direkt auf ein bestimmtes Ticket gebucht. </w:t>
       </w:r>
     </w:p>
     <w:p>
@@ -6426,15 +6243,7 @@
         </w:rPr>
       </w:pPr>
       <w:r>
-        <w:t xml:space="preserve">Ferner ist das Versionsverwaltungssystem SVN direkt mit Redmine verbunden und zeigt Änderungen zu einem Ticket in einer </w:t>
-      </w:r>
-      <w:proofErr w:type="spellStart"/>
-      <w:r>
-        <w:t>History</w:t>
-      </w:r>
-      <w:proofErr w:type="spellEnd"/>
-      <w:r>
-        <w:t xml:space="preserve"> an.</w:t>
+        <w:t>Ferner ist das Versionsverwaltungssystem SVN direkt mit Redmine verbunden und zeigt Änderungen zu einem Ticket in einer History an.</w:t>
       </w:r>
     </w:p>
     <w:p>
@@ -6487,7 +6296,7 @@
     </w:p>
     <w:p>
       <w:pPr>
-        <w:pStyle w:val="berschrift3"/>
+        <w:pStyle w:val="Heading3"/>
       </w:pPr>
       <w:bookmarkStart w:id="26" w:name="_Toc286936108"/>
       <w:r>
@@ -6506,12 +6315,12 @@
     </w:p>
     <w:p>
       <w:pPr>
-        <w:pStyle w:val="berschrift4"/>
+        <w:pStyle w:val="Heading4"/>
       </w:pPr>
       <w:bookmarkStart w:id="27" w:name="_Toc286936109"/>
       <w:r>
         <w:rPr>
-          <w:rStyle w:val="berschrift3Zchn"/>
+          <w:rStyle w:val="Heading3Char"/>
           <w:color w:val="365F91" w:themeColor="accent1" w:themeShade="BF"/>
           <w:spacing w:val="10"/>
         </w:rPr>
@@ -6599,7 +6408,7 @@
           </w:tcPr>
           <w:p>
             <w:pPr>
-              <w:pStyle w:val="Listenabsatz"/>
+              <w:pStyle w:val="ListParagraph"/>
               <w:numPr>
                 <w:ilvl w:val="0"/>
                 <w:numId w:val="16"/>
@@ -6611,56 +6420,34 @@
                 <w:lang w:val="en-US"/>
               </w:rPr>
             </w:pPr>
-            <w:proofErr w:type="spellStart"/>
             <w:r>
               <w:rPr>
                 <w:rFonts w:cstheme="minorHAnsi"/>
                 <w:b w:val="0"/>
                 <w:lang w:val="en-US"/>
               </w:rPr>
-              <w:t>Fertigstellung</w:t>
-            </w:r>
-            <w:proofErr w:type="spellEnd"/>
+              <w:t>Fertigstellung und Abgabe</w:t>
+            </w:r>
             <w:r>
               <w:rPr>
                 <w:rFonts w:cstheme="minorHAnsi"/>
                 <w:b w:val="0"/>
                 <w:lang w:val="en-US"/>
               </w:rPr>
-              <w:t xml:space="preserve"> und </w:t>
-            </w:r>
-            <w:proofErr w:type="spellStart"/>
+              <w:t xml:space="preserve"> </w:t>
+            </w:r>
             <w:r>
               <w:rPr>
                 <w:rFonts w:cstheme="minorHAnsi"/>
                 <w:b w:val="0"/>
                 <w:lang w:val="en-US"/>
               </w:rPr>
-              <w:t>Abgabe</w:t>
-            </w:r>
-            <w:proofErr w:type="spellEnd"/>
-            <w:r>
-              <w:rPr>
-                <w:rFonts w:cstheme="minorHAnsi"/>
-                <w:b w:val="0"/>
-                <w:lang w:val="en-US"/>
-              </w:rPr>
-              <w:t xml:space="preserve"> </w:t>
-            </w:r>
-            <w:proofErr w:type="spellStart"/>
-            <w:r>
-              <w:rPr>
-                <w:rFonts w:cstheme="minorHAnsi"/>
-                <w:b w:val="0"/>
-                <w:lang w:val="en-US"/>
-              </w:rPr>
               <w:t>Projektantrag</w:t>
             </w:r>
-            <w:proofErr w:type="spellEnd"/>
-          </w:p>
-          <w:p>
-            <w:pPr>
-              <w:pStyle w:val="Listenabsatz"/>
+          </w:p>
+          <w:p>
+            <w:pPr>
+              <w:pStyle w:val="ListParagraph"/>
               <w:numPr>
                 <w:ilvl w:val="0"/>
                 <w:numId w:val="16"/>
@@ -6672,7 +6459,6 @@
                 <w:lang w:val="en-US"/>
               </w:rPr>
             </w:pPr>
-            <w:proofErr w:type="spellStart"/>
             <w:r>
               <w:rPr>
                 <w:rFonts w:cstheme="minorHAnsi"/>
@@ -6681,7 +6467,6 @@
               </w:rPr>
               <w:t>Fertigstellung</w:t>
             </w:r>
-            <w:proofErr w:type="spellEnd"/>
             <w:r>
               <w:rPr>
                 <w:rFonts w:cstheme="minorHAnsi"/>
@@ -6690,7 +6475,6 @@
               </w:rPr>
               <w:t xml:space="preserve"> </w:t>
             </w:r>
-            <w:proofErr w:type="spellStart"/>
             <w:r>
               <w:rPr>
                 <w:rFonts w:cstheme="minorHAnsi"/>
@@ -6699,18 +6483,16 @@
               </w:rPr>
               <w:t>Projektplan</w:t>
             </w:r>
-            <w:proofErr w:type="spellEnd"/>
-          </w:p>
-          <w:p>
-            <w:pPr>
-              <w:pStyle w:val="Listenabsatz"/>
+          </w:p>
+          <w:p>
+            <w:pPr>
+              <w:pStyle w:val="ListParagraph"/>
               <w:numPr>
                 <w:ilvl w:val="0"/>
                 <w:numId w:val="16"/>
               </w:numPr>
               <w:ind w:left="284" w:hanging="142"/>
             </w:pPr>
-            <w:proofErr w:type="spellStart"/>
             <w:r>
               <w:rPr>
                 <w:rFonts w:cstheme="minorHAnsi"/>
@@ -6719,7 +6501,6 @@
               </w:rPr>
               <w:t>Erarbeitung</w:t>
             </w:r>
-            <w:proofErr w:type="spellEnd"/>
             <w:r>
               <w:rPr>
                 <w:rFonts w:cstheme="minorHAnsi"/>
@@ -6728,34 +6509,14 @@
               </w:rPr>
               <w:t xml:space="preserve"> </w:t>
             </w:r>
-            <w:proofErr w:type="spellStart"/>
             <w:r>
               <w:rPr>
                 <w:rFonts w:cstheme="minorHAnsi"/>
                 <w:b w:val="0"/>
                 <w:lang w:val="en-US"/>
               </w:rPr>
-              <w:t>Codestyleguide</w:t>
-            </w:r>
-            <w:proofErr w:type="spellEnd"/>
-            <w:r>
-              <w:rPr>
-                <w:rFonts w:cstheme="minorHAnsi"/>
-                <w:b w:val="0"/>
-                <w:lang w:val="en-US"/>
-              </w:rPr>
-              <w:t xml:space="preserve"> und </w:t>
-            </w:r>
-            <w:proofErr w:type="spellStart"/>
-            <w:r>
-              <w:rPr>
-                <w:rFonts w:cstheme="minorHAnsi"/>
-                <w:b w:val="0"/>
-                <w:lang w:val="en-US"/>
-              </w:rPr>
-              <w:t>Glossar</w:t>
-            </w:r>
-            <w:proofErr w:type="spellEnd"/>
+              <w:t>Codestyleguide und Glossar</w:t>
+            </w:r>
           </w:p>
         </w:tc>
         <w:tc>
@@ -6764,7 +6525,7 @@
           </w:tcPr>
           <w:p>
             <w:pPr>
-              <w:pStyle w:val="Listenabsatz"/>
+              <w:pStyle w:val="ListParagraph"/>
               <w:ind w:left="923" w:hanging="851"/>
               <w:cnfStyle w:val="000000100000"/>
               <w:rPr>
@@ -6807,7 +6568,7 @@
           </w:p>
           <w:p>
             <w:pPr>
-              <w:pStyle w:val="Listenabsatz"/>
+              <w:pStyle w:val="ListParagraph"/>
               <w:ind w:left="923" w:hanging="851"/>
               <w:cnfStyle w:val="000000100000"/>
             </w:pPr>
@@ -6838,7 +6599,7 @@
     </w:tbl>
     <w:p>
       <w:pPr>
-        <w:pStyle w:val="berschrift4"/>
+        <w:pStyle w:val="Heading4"/>
       </w:pPr>
       <w:r>
         <w:t>Elaboration 07.03.-17.04.11 / SW03-SW08</w:t>
@@ -6918,7 +6679,7 @@
           </w:tcPr>
           <w:p>
             <w:pPr>
-              <w:pStyle w:val="Listenabsatz"/>
+              <w:pStyle w:val="ListParagraph"/>
               <w:numPr>
                 <w:ilvl w:val="0"/>
                 <w:numId w:val="16"/>
@@ -6930,7 +6691,6 @@
                 <w:lang w:val="en-US"/>
               </w:rPr>
             </w:pPr>
-            <w:proofErr w:type="spellStart"/>
             <w:r>
               <w:rPr>
                 <w:rFonts w:cstheme="minorHAnsi"/>
@@ -6939,7 +6699,6 @@
               </w:rPr>
               <w:t>Fertigstellung</w:t>
             </w:r>
-            <w:proofErr w:type="spellEnd"/>
             <w:r>
               <w:rPr>
                 <w:rFonts w:cstheme="minorHAnsi"/>
@@ -6948,7 +6707,6 @@
               </w:rPr>
               <w:t xml:space="preserve"> </w:t>
             </w:r>
-            <w:proofErr w:type="spellStart"/>
             <w:r>
               <w:rPr>
                 <w:rFonts w:cstheme="minorHAnsi"/>
@@ -6957,11 +6715,10 @@
               </w:rPr>
               <w:t>Usecases</w:t>
             </w:r>
-            <w:proofErr w:type="spellEnd"/>
-          </w:p>
-          <w:p>
-            <w:pPr>
-              <w:pStyle w:val="Listenabsatz"/>
+          </w:p>
+          <w:p>
+            <w:pPr>
+              <w:pStyle w:val="ListParagraph"/>
               <w:numPr>
                 <w:ilvl w:val="0"/>
                 <w:numId w:val="16"/>
@@ -6973,28 +6730,18 @@
                 <w:lang w:val="en-US"/>
               </w:rPr>
             </w:pPr>
-            <w:proofErr w:type="spellStart"/>
             <w:r>
               <w:rPr>
                 <w:rFonts w:cstheme="minorHAnsi"/>
                 <w:b w:val="0"/>
                 <w:lang w:val="en-US"/>
               </w:rPr>
-              <w:t>Fertigstellung</w:t>
-            </w:r>
-            <w:proofErr w:type="spellEnd"/>
-            <w:r>
-              <w:rPr>
-                <w:rFonts w:cstheme="minorHAnsi"/>
-                <w:b w:val="0"/>
-                <w:lang w:val="en-US"/>
-              </w:rPr>
-              <w:t xml:space="preserve"> DM, SSD, OCs</w:t>
-            </w:r>
-          </w:p>
-          <w:p>
-            <w:pPr>
-              <w:pStyle w:val="Listenabsatz"/>
+              <w:t>Fertigstellung DM, SSD, OCs</w:t>
+            </w:r>
+          </w:p>
+          <w:p>
+            <w:pPr>
+              <w:pStyle w:val="ListParagraph"/>
               <w:numPr>
                 <w:ilvl w:val="0"/>
                 <w:numId w:val="16"/>
@@ -7011,18 +6758,8 @@
                 <w:b w:val="0"/>
                 <w:lang w:val="en-US"/>
               </w:rPr>
-              <w:t xml:space="preserve">Usability Essentials </w:t>
-            </w:r>
-            <w:proofErr w:type="spellStart"/>
-            <w:r>
-              <w:rPr>
-                <w:rFonts w:cstheme="minorHAnsi"/>
-                <w:b w:val="0"/>
-                <w:lang w:val="en-US"/>
-              </w:rPr>
-              <w:t>ausarbeiten</w:t>
-            </w:r>
-            <w:proofErr w:type="spellEnd"/>
+              <w:t>Usability Essentials ausarbeiten</w:t>
+            </w:r>
           </w:p>
         </w:tc>
         <w:tc>
@@ -7031,7 +6768,7 @@
           </w:tcPr>
           <w:p>
             <w:pPr>
-              <w:pStyle w:val="Listenabsatz"/>
+              <w:pStyle w:val="ListParagraph"/>
               <w:ind w:left="923" w:hanging="851"/>
               <w:cnfStyle w:val="000000100000"/>
               <w:rPr>
@@ -7066,7 +6803,7 @@
           </w:p>
           <w:p>
             <w:pPr>
-              <w:pStyle w:val="Listenabsatz"/>
+              <w:pStyle w:val="ListParagraph"/>
               <w:ind w:left="923" w:hanging="851"/>
               <w:cnfStyle w:val="000000100000"/>
             </w:pPr>
@@ -7162,7 +6899,7 @@
           </w:tcPr>
           <w:p>
             <w:pPr>
-              <w:pStyle w:val="Listenabsatz"/>
+              <w:pStyle w:val="ListParagraph"/>
               <w:numPr>
                 <w:ilvl w:val="0"/>
                 <w:numId w:val="16"/>
@@ -7174,7 +6911,6 @@
                 <w:lang w:val="en-US"/>
               </w:rPr>
             </w:pPr>
-            <w:proofErr w:type="spellStart"/>
             <w:r>
               <w:rPr>
                 <w:rFonts w:cstheme="minorHAnsi"/>
@@ -7183,7 +6919,6 @@
               </w:rPr>
               <w:t>Überarbeitung</w:t>
             </w:r>
-            <w:proofErr w:type="spellEnd"/>
             <w:r>
               <w:rPr>
                 <w:rFonts w:cstheme="minorHAnsi"/>
@@ -7192,7 +6927,6 @@
               </w:rPr>
               <w:t xml:space="preserve"> </w:t>
             </w:r>
-            <w:proofErr w:type="spellStart"/>
             <w:r>
               <w:rPr>
                 <w:rFonts w:cstheme="minorHAnsi"/>
@@ -7201,11 +6935,10 @@
               </w:rPr>
               <w:t>Usecases</w:t>
             </w:r>
-            <w:proofErr w:type="spellEnd"/>
-          </w:p>
-          <w:p>
-            <w:pPr>
-              <w:pStyle w:val="Listenabsatz"/>
+          </w:p>
+          <w:p>
+            <w:pPr>
+              <w:pStyle w:val="ListParagraph"/>
               <w:numPr>
                 <w:ilvl w:val="0"/>
                 <w:numId w:val="16"/>
@@ -7215,28 +6948,18 @@
                 <w:b w:val="0"/>
               </w:rPr>
             </w:pPr>
-            <w:proofErr w:type="spellStart"/>
             <w:r>
               <w:rPr>
                 <w:rFonts w:cstheme="minorHAnsi"/>
                 <w:b w:val="0"/>
                 <w:lang w:val="en-US"/>
               </w:rPr>
-              <w:t>Überarbeitung</w:t>
-            </w:r>
-            <w:proofErr w:type="spellEnd"/>
-            <w:r>
-              <w:rPr>
-                <w:rFonts w:cstheme="minorHAnsi"/>
-                <w:b w:val="0"/>
-                <w:lang w:val="en-US"/>
-              </w:rPr>
-              <w:t xml:space="preserve"> DM, SSD, OCs</w:t>
-            </w:r>
-          </w:p>
-          <w:p>
-            <w:pPr>
-              <w:pStyle w:val="Listenabsatz"/>
+              <w:t>Überarbeitung DM, SSD, OCs</w:t>
+            </w:r>
+          </w:p>
+          <w:p>
+            <w:pPr>
+              <w:pStyle w:val="ListParagraph"/>
               <w:numPr>
                 <w:ilvl w:val="0"/>
                 <w:numId w:val="16"/>
@@ -7252,36 +6975,24 @@
                 <w:b w:val="0"/>
                 <w:lang w:val="en-US"/>
               </w:rPr>
-              <w:t xml:space="preserve">Usability </w:t>
-            </w:r>
-            <w:proofErr w:type="spellStart"/>
+              <w:t>Usability Konzept</w:t>
+            </w:r>
             <w:r>
               <w:rPr>
                 <w:rFonts w:cstheme="minorHAnsi"/>
                 <w:b w:val="0"/>
                 <w:lang w:val="en-US"/>
               </w:rPr>
-              <w:t>Konzept</w:t>
-            </w:r>
-            <w:proofErr w:type="spellEnd"/>
+              <w:t xml:space="preserve"> </w:t>
+            </w:r>
             <w:r>
               <w:rPr>
                 <w:rFonts w:cstheme="minorHAnsi"/>
                 <w:b w:val="0"/>
                 <w:lang w:val="en-US"/>
               </w:rPr>
-              <w:t xml:space="preserve"> </w:t>
-            </w:r>
-            <w:proofErr w:type="spellStart"/>
-            <w:r>
-              <w:rPr>
-                <w:rFonts w:cstheme="minorHAnsi"/>
-                <w:b w:val="0"/>
-                <w:lang w:val="en-US"/>
-              </w:rPr>
               <w:t>getestet</w:t>
             </w:r>
-            <w:proofErr w:type="spellEnd"/>
           </w:p>
         </w:tc>
         <w:tc>
@@ -7290,7 +7001,7 @@
           </w:tcPr>
           <w:p>
             <w:pPr>
-              <w:pStyle w:val="Listenabsatz"/>
+              <w:pStyle w:val="ListParagraph"/>
               <w:ind w:left="923" w:hanging="851"/>
               <w:cnfStyle w:val="000000100000"/>
               <w:rPr>
@@ -7340,24 +7051,22 @@
     </w:tbl>
     <w:p>
       <w:pPr>
-        <w:pStyle w:val="berschrift4"/>
+        <w:pStyle w:val="Heading4"/>
         <w:rPr>
           <w:lang w:val="en-US"/>
         </w:rPr>
       </w:pPr>
-      <w:proofErr w:type="gramStart"/>
       <w:r>
         <w:rPr>
           <w:lang w:val="en-US"/>
         </w:rPr>
-        <w:t>Construction  18.04</w:t>
-      </w:r>
-      <w:proofErr w:type="gramEnd"/>
+        <w:t>Construction</w:t>
+      </w:r>
       <w:r>
         <w:rPr>
           <w:lang w:val="en-US"/>
         </w:rPr>
-        <w:t>.-15.05.11 / SW09-SW13</w:t>
+        <w:t xml:space="preserve"> 18.04.-15.05.11 / SW09-SW13</w:t>
       </w:r>
     </w:p>
     <w:tbl>
@@ -7399,7 +7108,7 @@
                 <w:b w:val="0"/>
                 <w:lang w:val="en-US"/>
               </w:rPr>
-              <w:t>29.04</w:t>
+              <w:t>15.05</w:t>
             </w:r>
             <w:r>
               <w:rPr>
@@ -7443,7 +7152,7 @@
           </w:tcPr>
           <w:p>
             <w:pPr>
-              <w:pStyle w:val="Listenabsatz"/>
+              <w:pStyle w:val="ListParagraph"/>
               <w:numPr>
                 <w:ilvl w:val="0"/>
                 <w:numId w:val="16"/>
@@ -7459,21 +7168,12 @@
                 <w:b w:val="0"/>
                 <w:lang w:val="en-US"/>
               </w:rPr>
-              <w:t xml:space="preserve">Version 0.2 </w:t>
-            </w:r>
-            <w:proofErr w:type="spellStart"/>
-            <w:r>
-              <w:rPr>
-                <w:b w:val="0"/>
-                <w:lang w:val="en-US"/>
-              </w:rPr>
-              <w:t>releasen</w:t>
-            </w:r>
-            <w:proofErr w:type="spellEnd"/>
-          </w:p>
-          <w:p>
-            <w:pPr>
-              <w:pStyle w:val="Listenabsatz"/>
+              <w:t>Version 0.4 releasen</w:t>
+            </w:r>
+          </w:p>
+          <w:p>
+            <w:pPr>
+              <w:pStyle w:val="ListParagraph"/>
               <w:numPr>
                 <w:ilvl w:val="0"/>
                 <w:numId w:val="16"/>
@@ -7489,33 +7189,8 @@
                 <w:b w:val="0"/>
                 <w:lang w:val="en-US"/>
               </w:rPr>
-              <w:t xml:space="preserve">Tests </w:t>
-            </w:r>
-            <w:proofErr w:type="spellStart"/>
-            <w:r>
-              <w:rPr>
-                <w:b w:val="0"/>
-                <w:lang w:val="en-US"/>
-              </w:rPr>
-              <w:t>der</w:t>
-            </w:r>
-            <w:proofErr w:type="spellEnd"/>
-            <w:r>
-              <w:rPr>
-                <w:b w:val="0"/>
-                <w:lang w:val="en-US"/>
-              </w:rPr>
-              <w:t xml:space="preserve"> Version 0.2 </w:t>
-            </w:r>
-            <w:proofErr w:type="spellStart"/>
-            <w:r>
-              <w:rPr>
-                <w:b w:val="0"/>
-                <w:lang w:val="en-US"/>
-              </w:rPr>
-              <w:t>durchführen</w:t>
-            </w:r>
-            <w:proofErr w:type="spellEnd"/>
+              <w:t>Tests der Version 0.4 durchführen</w:t>
+            </w:r>
           </w:p>
         </w:tc>
         <w:tc>
@@ -7524,20 +7199,75 @@
           </w:tcPr>
           <w:p>
             <w:pPr>
-              <w:pStyle w:val="Listenabsatz"/>
+              <w:pStyle w:val="ListParagraph"/>
               <w:ind w:left="923" w:hanging="851"/>
               <w:cnfStyle w:val="000000100000"/>
               <w:rPr>
                 <w:lang w:val="en-US"/>
               </w:rPr>
             </w:pPr>
+            <w:r>
+              <w:rPr>
+                <w:lang w:val="en-US"/>
+              </w:rPr>
+              <w:t>15</w:t>
+            </w:r>
+            <w:r>
+              <w:rPr>
+                <w:lang w:val="en-US"/>
+              </w:rPr>
+              <w:t>.0</w:t>
+            </w:r>
+            <w:r>
+              <w:rPr>
+                <w:lang w:val="en-US"/>
+              </w:rPr>
+              <w:t>5</w:t>
+            </w:r>
+            <w:r>
+              <w:rPr>
+                <w:lang w:val="en-US"/>
+              </w:rPr>
+              <w:t>.11</w:t>
+            </w:r>
+            <w:r>
+              <w:rPr>
+                <w:lang w:val="en-US"/>
+              </w:rPr>
+              <w:t>:</w:t>
+            </w:r>
+            <w:r>
+              <w:rPr>
+                <w:lang w:val="en-US"/>
+              </w:rPr>
+              <w:tab/>
+              <w:t>MS</w:t>
+            </w:r>
+            <w:r>
+              <w:rPr>
+                <w:lang w:val="en-US"/>
+              </w:rPr>
+              <w:t>4 -</w:t>
+            </w:r>
+            <w:r>
+              <w:rPr>
+                <w:lang w:val="en-US"/>
+              </w:rPr>
+              <w:t xml:space="preserve"> Review: </w:t>
+            </w:r>
+            <w:r>
+              <w:rPr>
+                <w:lang w:val="en-US"/>
+              </w:rPr>
+              <w:t>Construction</w:t>
+            </w:r>
           </w:p>
         </w:tc>
       </w:tr>
     </w:tbl>
     <w:p>
       <w:pPr>
-        <w:pStyle w:val="berschrift4"/>
+        <w:pStyle w:val="Heading4"/>
       </w:pPr>
       <w:r>
         <w:t>Transition  30.05.-03.06.11 / SW14</w:t>
@@ -7617,7 +7347,7 @@
           </w:tcPr>
           <w:p>
             <w:pPr>
-              <w:pStyle w:val="Listenabsatz"/>
+              <w:pStyle w:val="ListParagraph"/>
               <w:numPr>
                 <w:ilvl w:val="0"/>
                 <w:numId w:val="16"/>
@@ -7636,7 +7366,7 @@
           </w:p>
           <w:p>
             <w:pPr>
-              <w:pStyle w:val="Listenabsatz"/>
+              <w:pStyle w:val="ListParagraph"/>
               <w:numPr>
                 <w:ilvl w:val="0"/>
                 <w:numId w:val="16"/>
@@ -7655,7 +7385,7 @@
           </w:p>
           <w:p>
             <w:pPr>
-              <w:pStyle w:val="Listenabsatz"/>
+              <w:pStyle w:val="ListParagraph"/>
               <w:numPr>
                 <w:ilvl w:val="0"/>
                 <w:numId w:val="16"/>
@@ -7679,7 +7409,7 @@
           </w:tcPr>
           <w:p>
             <w:pPr>
-              <w:pStyle w:val="Listenabsatz"/>
+              <w:pStyle w:val="ListParagraph"/>
               <w:ind w:left="923" w:hanging="851"/>
               <w:cnfStyle w:val="000000100000"/>
             </w:pPr>
@@ -7728,7 +7458,7 @@
     </w:p>
     <w:p>
       <w:pPr>
-        <w:pStyle w:val="berschrift3"/>
+        <w:pStyle w:val="Heading3"/>
       </w:pPr>
       <w:bookmarkStart w:id="28" w:name="_Toc286936110"/>
       <w:r>
@@ -7744,7 +7474,7 @@
     </w:p>
     <w:p>
       <w:pPr>
-        <w:pStyle w:val="Listenabsatz"/>
+        <w:pStyle w:val="ListParagraph"/>
         <w:numPr>
           <w:ilvl w:val="0"/>
           <w:numId w:val="15"/>
@@ -7756,7 +7486,7 @@
     </w:p>
     <w:p>
       <w:pPr>
-        <w:pStyle w:val="Listenabsatz"/>
+        <w:pStyle w:val="ListParagraph"/>
         <w:numPr>
           <w:ilvl w:val="0"/>
           <w:numId w:val="15"/>
@@ -7788,7 +7518,7 @@
     </w:p>
     <w:p>
       <w:pPr>
-        <w:pStyle w:val="berschrift3"/>
+        <w:pStyle w:val="Heading3"/>
       </w:pPr>
       <w:bookmarkStart w:id="29" w:name="_Toc286936111"/>
       <w:r>
@@ -7797,24 +7527,12 @@
       <w:bookmarkEnd w:id="29"/>
     </w:p>
     <w:p>
+      <w:pPr>
+        <w:shd w:val="clear" w:color="auto" w:fill="FFFFFF" w:themeFill="background1"/>
+      </w:pPr>
       <w:bookmarkStart w:id="30" w:name="_Toc286936112"/>
       <w:r>
-        <w:rPr>
-          <w:shd w:val="clear" w:color="auto" w:fill="FF9900"/>
-        </w:rPr>
-        <w:t>&lt;Beschreibung verschiedener Releases. Was ist all</w:t>
-      </w:r>
-      <w:r>
-        <w:rPr>
-          <w:shd w:val="clear" w:color="auto" w:fill="FF9900"/>
-        </w:rPr>
-        <w:t>es realisiert? Wann sind die Re</w:t>
-      </w:r>
-      <w:r>
-        <w:rPr>
-          <w:shd w:val="clear" w:color="auto" w:fill="FF9900"/>
-        </w:rPr>
-        <w:t>leases fertig? Typ (Prototyp, Beta, Finalversion) des Releases?&gt;</w:t>
+        <w:t>Folgende Versionen sind vorgesehen:</w:t>
       </w:r>
     </w:p>
     <w:tbl>
@@ -7853,7 +7571,7 @@
               <w:cnfStyle w:val="100000000000"/>
             </w:pPr>
             <w:r>
-              <w:t>Name</w:t>
+              <w:t>Typ</w:t>
             </w:r>
           </w:p>
         </w:tc>
@@ -7907,6 +7625,9 @@
             <w:pPr>
               <w:cnfStyle w:val="000000100000"/>
             </w:pPr>
+            <w:r>
+              <w:t>Prototyp</w:t>
+            </w:r>
           </w:p>
         </w:tc>
         <w:tc>
@@ -7917,6 +7638,9 @@
             <w:pPr>
               <w:cnfStyle w:val="000000100000"/>
             </w:pPr>
+            <w:r>
+              <w:t>Basissystem, Datenstrukturen</w:t>
+            </w:r>
           </w:p>
         </w:tc>
         <w:tc>
@@ -7927,6 +7651,9 @@
             <w:pPr>
               <w:cnfStyle w:val="000000100000"/>
             </w:pPr>
+            <w:r>
+              <w:t>17.04.11</w:t>
+            </w:r>
           </w:p>
         </w:tc>
       </w:tr>
@@ -7953,6 +7680,9 @@
             <w:pPr>
               <w:cnfStyle w:val="000000010000"/>
             </w:pPr>
+            <w:r>
+              <w:t>Testversion</w:t>
+            </w:r>
           </w:p>
         </w:tc>
         <w:tc>
@@ -7963,6 +7693,9 @@
             <w:pPr>
               <w:cnfStyle w:val="000000010000"/>
             </w:pPr>
+            <w:r>
+              <w:t>Businesslogic, UI, Schnittstelle</w:t>
+            </w:r>
           </w:p>
         </w:tc>
         <w:tc>
@@ -7973,6 +7706,9 @@
             <w:pPr>
               <w:cnfStyle w:val="000000010000"/>
             </w:pPr>
+            <w:r>
+              <w:t>29.04.11</w:t>
+            </w:r>
           </w:p>
         </w:tc>
       </w:tr>
@@ -7999,6 +7735,9 @@
             <w:pPr>
               <w:cnfStyle w:val="000000100000"/>
             </w:pPr>
+            <w:r>
+              <w:t>Releasecandidate</w:t>
+            </w:r>
           </w:p>
         </w:tc>
         <w:tc>
@@ -8009,6 +7748,9 @@
             <w:pPr>
               <w:cnfStyle w:val="000000100000"/>
             </w:pPr>
+            <w:r>
+              <w:t>Bugs gefixt</w:t>
+            </w:r>
           </w:p>
         </w:tc>
         <w:tc>
@@ -8019,6 +7761,9 @@
             <w:pPr>
               <w:cnfStyle w:val="000000100000"/>
             </w:pPr>
+            <w:r>
+              <w:t>15.05.11</w:t>
+            </w:r>
           </w:p>
         </w:tc>
       </w:tr>
@@ -8033,7 +7778,7 @@
           </w:tcPr>
           <w:p>
             <w:r>
-              <w:t>0.4</w:t>
+              <w:t>1.0</w:t>
             </w:r>
           </w:p>
         </w:tc>
@@ -8045,6 +7790,9 @@
             <w:pPr>
               <w:cnfStyle w:val="000000010000"/>
             </w:pPr>
+            <w:r>
+              <w:t>Finalversion</w:t>
+            </w:r>
           </w:p>
         </w:tc>
         <w:tc>
@@ -8055,6 +7803,9 @@
             <w:pPr>
               <w:cnfStyle w:val="000000010000"/>
             </w:pPr>
+            <w:r>
+              <w:t>Fertige Version</w:t>
+            </w:r>
           </w:p>
         </w:tc>
         <w:tc>
@@ -8065,52 +7816,9 @@
             <w:pPr>
               <w:cnfStyle w:val="000000010000"/>
             </w:pPr>
-          </w:p>
-        </w:tc>
-      </w:tr>
-      <w:tr>
-        <w:trPr>
-          <w:cnfStyle w:val="000000100000"/>
-        </w:trPr>
-        <w:tc>
-          <w:tcPr>
-            <w:cnfStyle w:val="001000000000"/>
-            <w:tcW w:w="1188" w:type="dxa"/>
-          </w:tcPr>
-          <w:p>
-            <w:r>
-              <w:t>1.0</w:t>
-            </w:r>
-          </w:p>
-        </w:tc>
-        <w:tc>
-          <w:tcPr>
-            <w:tcW w:w="1890" w:type="dxa"/>
-          </w:tcPr>
-          <w:p>
-            <w:pPr>
-              <w:cnfStyle w:val="000000100000"/>
-            </w:pPr>
-          </w:p>
-        </w:tc>
-        <w:tc>
-          <w:tcPr>
-            <w:tcW w:w="4500" w:type="dxa"/>
-          </w:tcPr>
-          <w:p>
-            <w:pPr>
-              <w:cnfStyle w:val="000000100000"/>
-            </w:pPr>
-          </w:p>
-        </w:tc>
-        <w:tc>
-          <w:tcPr>
-            <w:tcW w:w="1634" w:type="dxa"/>
-          </w:tcPr>
-          <w:p>
-            <w:pPr>
-              <w:cnfStyle w:val="000000100000"/>
-            </w:pPr>
+            <w:r>
+              <w:t>02.06.11</w:t>
+            </w:r>
           </w:p>
         </w:tc>
       </w:tr>
@@ -8118,7 +7826,7 @@
     <w:p/>
     <w:p>
       <w:pPr>
-        <w:pStyle w:val="berschrift1"/>
+        <w:pStyle w:val="Heading1"/>
       </w:pPr>
       <w:r>
         <w:t>Risiko Management</w:t>
@@ -8141,20 +7849,12 @@
         <w:t xml:space="preserve"> existiert ein spezielles Arbeitsblatt. </w:t>
       </w:r>
       <w:r>
-        <w:t xml:space="preserve">Allfällige technische implementationsabhängige Risiken werden als Ticket </w:t>
-      </w:r>
-      <w:proofErr w:type="spellStart"/>
-      <w:r>
-        <w:t>imRedmine</w:t>
-      </w:r>
-      <w:proofErr w:type="spellEnd"/>
-      <w:r>
-        <w:t xml:space="preserve"> erfasst und sobald wie möglich geklärt bzw. beseitigt.</w:t>
+        <w:t>Allfällige technische implementationsabhängige Risiken werden als Ticket imRedmine erfasst und sobald wie möglich geklärt bzw. beseitigt.</w:t>
       </w:r>
     </w:p>
     <w:p>
       <w:pPr>
-        <w:pStyle w:val="berschrift1"/>
+        <w:pStyle w:val="Heading1"/>
       </w:pPr>
       <w:bookmarkStart w:id="31" w:name="_Toc286936113"/>
       <w:r>
@@ -8164,7 +7864,7 @@
     </w:p>
     <w:tbl>
       <w:tblPr>
-        <w:tblStyle w:val="MittlereSchattierung1-Akzent1"/>
+        <w:tblStyle w:val="MediumShading1-Accent1"/>
         <w:tblW w:w="0" w:type="auto"/>
         <w:tblLook w:val="04A0"/>
       </w:tblPr>
@@ -8242,7 +7942,7 @@
           </w:tcPr>
           <w:p>
             <w:pPr>
-              <w:pStyle w:val="Verzeichnis1"/>
+              <w:pStyle w:val="TOC1"/>
             </w:pPr>
             <w:r>
               <w:t xml:space="preserve">Projekt </w:t>
@@ -8622,14 +8322,12 @@
                 <w:b w:val="0"/>
               </w:rPr>
             </w:pPr>
-            <w:proofErr w:type="spellStart"/>
             <w:r>
               <w:rPr>
                 <w:b w:val="0"/>
               </w:rPr>
               <w:t>Codestyleguide</w:t>
             </w:r>
-            <w:proofErr w:type="spellEnd"/>
           </w:p>
         </w:tc>
         <w:tc>
@@ -8641,13 +8339,8 @@
             <w:pPr>
               <w:cnfStyle w:val="000000100000"/>
             </w:pPr>
-            <w:proofErr w:type="spellStart"/>
-            <w:r>
-              <w:t>Styleguide</w:t>
-            </w:r>
-            <w:proofErr w:type="spellEnd"/>
-            <w:r>
-              <w:t xml:space="preserve"> für Code definieren</w:t>
+            <w:r>
+              <w:t>Styleguide für Code definieren</w:t>
             </w:r>
           </w:p>
         </w:tc>
@@ -8808,7 +8501,7 @@
           </w:tcPr>
           <w:p>
             <w:pPr>
-              <w:pStyle w:val="Verzeichnis1"/>
+              <w:pStyle w:val="TOC1"/>
             </w:pPr>
             <w:r>
               <w:t>Business Modeling</w:t>
@@ -8822,7 +8515,7 @@
           </w:tcPr>
           <w:p>
             <w:pPr>
-              <w:pStyle w:val="Verzeichnis1"/>
+              <w:pStyle w:val="TOC1"/>
               <w:cnfStyle w:val="000000010000"/>
             </w:pPr>
           </w:p>
@@ -8834,7 +8527,7 @@
           </w:tcPr>
           <w:p>
             <w:pPr>
-              <w:pStyle w:val="Verzeichnis1"/>
+              <w:pStyle w:val="TOC1"/>
               <w:cnfStyle w:val="000000010000"/>
             </w:pPr>
           </w:p>
@@ -8846,7 +8539,7 @@
           </w:tcPr>
           <w:p>
             <w:pPr>
-              <w:pStyle w:val="Verzeichnis1"/>
+              <w:pStyle w:val="TOC1"/>
               <w:cnfStyle w:val="000000010000"/>
             </w:pPr>
           </w:p>
@@ -8899,19 +8592,9 @@
             <w:pPr>
               <w:cnfStyle w:val="000000100000"/>
             </w:pPr>
-            <w:proofErr w:type="spellStart"/>
-            <w:r>
-              <w:t>Use</w:t>
-            </w:r>
-            <w:proofErr w:type="spellEnd"/>
-            <w:r>
-              <w:t xml:space="preserve"> </w:t>
-            </w:r>
-            <w:proofErr w:type="spellStart"/>
-            <w:r>
-              <w:t>Cases</w:t>
-            </w:r>
-            <w:proofErr w:type="spellEnd"/>
+            <w:r>
+              <w:t>Use Cases</w:t>
+            </w:r>
           </w:p>
         </w:tc>
         <w:tc>
@@ -8973,19 +8656,9 @@
             <w:pPr>
               <w:cnfStyle w:val="000000010000"/>
             </w:pPr>
-            <w:proofErr w:type="spellStart"/>
-            <w:r>
-              <w:t>Use</w:t>
-            </w:r>
-            <w:proofErr w:type="spellEnd"/>
-            <w:r>
-              <w:t xml:space="preserve"> </w:t>
-            </w:r>
-            <w:proofErr w:type="spellStart"/>
-            <w:r>
-              <w:t>Cases</w:t>
-            </w:r>
-            <w:proofErr w:type="spellEnd"/>
+            <w:r>
+              <w:t>Use Cases</w:t>
+            </w:r>
           </w:p>
         </w:tc>
         <w:tc>
@@ -9020,16 +8693,8 @@
               <w:rPr>
                 <w:b w:val="0"/>
               </w:rPr>
-              <w:t xml:space="preserve">Operation </w:t>
-            </w:r>
-            <w:proofErr w:type="spellStart"/>
-            <w:r>
-              <w:rPr>
-                <w:b w:val="0"/>
-              </w:rPr>
-              <w:t>Contracts</w:t>
-            </w:r>
-            <w:proofErr w:type="spellEnd"/>
+              <w:t>Operation Contracts</w:t>
+            </w:r>
           </w:p>
         </w:tc>
         <w:tc>
@@ -9045,13 +8710,8 @@
               </w:rPr>
             </w:pPr>
             <w:r>
-              <w:t xml:space="preserve">Operation </w:t>
-            </w:r>
-            <w:proofErr w:type="spellStart"/>
-            <w:r>
-              <w:t>Contracts</w:t>
-            </w:r>
-            <w:proofErr w:type="spellEnd"/>
+              <w:t>Operation Contracts</w:t>
+            </w:r>
           </w:p>
         </w:tc>
         <w:tc>
@@ -9092,13 +8752,11 @@
           </w:tcPr>
           <w:p>
             <w:pPr>
-              <w:pStyle w:val="Verzeichnis1"/>
-            </w:pPr>
-            <w:proofErr w:type="spellStart"/>
+              <w:pStyle w:val="TOC1"/>
+            </w:pPr>
             <w:r>
               <w:t>Requirements</w:t>
             </w:r>
-            <w:proofErr w:type="spellEnd"/>
           </w:p>
         </w:tc>
         <w:tc>
@@ -9108,7 +8766,7 @@
           </w:tcPr>
           <w:p>
             <w:pPr>
-              <w:pStyle w:val="Verzeichnis1"/>
+              <w:pStyle w:val="TOC1"/>
               <w:cnfStyle w:val="000000010000"/>
             </w:pPr>
           </w:p>
@@ -9120,7 +8778,7 @@
           </w:tcPr>
           <w:p>
             <w:pPr>
-              <w:pStyle w:val="Verzeichnis1"/>
+              <w:pStyle w:val="TOC1"/>
               <w:cnfStyle w:val="000000010000"/>
             </w:pPr>
           </w:p>
@@ -9132,7 +8790,7 @@
           </w:tcPr>
           <w:p>
             <w:pPr>
-              <w:pStyle w:val="Verzeichnis1"/>
+              <w:pStyle w:val="TOC1"/>
               <w:cnfStyle w:val="000000010000"/>
             </w:pPr>
           </w:p>
@@ -9158,7 +8816,6 @@
               <w:rPr>
                 <w:b w:val="0"/>
               </w:rPr>
-              <w:lastRenderedPageBreak/>
               <w:t>UC Mitarbeiter Rapport</w:t>
             </w:r>
           </w:p>
@@ -9172,13 +8829,8 @@
             <w:pPr>
               <w:cnfStyle w:val="000000100000"/>
             </w:pPr>
-            <w:proofErr w:type="spellStart"/>
-            <w:r>
-              <w:t>Usecase</w:t>
-            </w:r>
-            <w:proofErr w:type="spellEnd"/>
-            <w:r>
-              <w:t xml:space="preserve"> des Aussendienstmitarbeiters</w:t>
+            <w:r>
+              <w:t>Usecase des Aussendienstmitarbeiters</w:t>
             </w:r>
           </w:p>
         </w:tc>
@@ -9238,13 +8890,8 @@
             <w:pPr>
               <w:cnfStyle w:val="000000010000"/>
             </w:pPr>
-            <w:proofErr w:type="spellStart"/>
-            <w:r>
-              <w:t>Usecase</w:t>
-            </w:r>
-            <w:proofErr w:type="spellEnd"/>
-            <w:r>
-              <w:t xml:space="preserve"> des Sekretärs</w:t>
+            <w:r>
+              <w:t>Usecase des Sekretärs</w:t>
             </w:r>
           </w:p>
         </w:tc>
@@ -9291,6 +8938,7 @@
               <w:rPr>
                 <w:b w:val="0"/>
               </w:rPr>
+              <w:lastRenderedPageBreak/>
               <w:t>UC Verwaltung</w:t>
             </w:r>
           </w:p>
@@ -9304,13 +8952,8 @@
             <w:pPr>
               <w:cnfStyle w:val="000000100000"/>
             </w:pPr>
-            <w:proofErr w:type="spellStart"/>
-            <w:r>
-              <w:t>Usercase</w:t>
-            </w:r>
-            <w:proofErr w:type="spellEnd"/>
-            <w:r>
-              <w:t xml:space="preserve"> des Managers</w:t>
+            <w:r>
+              <w:t>Usercase des Managers</w:t>
             </w:r>
           </w:p>
         </w:tc>
@@ -9471,7 +9114,7 @@
           </w:tcPr>
           <w:p>
             <w:pPr>
-              <w:pStyle w:val="Verzeichnis1"/>
+              <w:pStyle w:val="TOC1"/>
             </w:pPr>
             <w:r>
               <w:t>Analyse und Design</w:t>
@@ -9528,14 +9171,12 @@
                 <w:b w:val="0"/>
               </w:rPr>
             </w:pPr>
-            <w:proofErr w:type="spellStart"/>
             <w:r>
               <w:rPr>
                 <w:b w:val="0"/>
               </w:rPr>
               <w:t>Paperprototyping</w:t>
             </w:r>
-            <w:proofErr w:type="spellEnd"/>
           </w:p>
         </w:tc>
         <w:tc>
@@ -9712,7 +9353,7 @@
           </w:tcPr>
           <w:p>
             <w:pPr>
-              <w:pStyle w:val="Verzeichnis1"/>
+              <w:pStyle w:val="TOC1"/>
             </w:pPr>
             <w:r>
               <w:t>Implementation</w:t>
@@ -9786,13 +9427,8 @@
             <w:pPr>
               <w:cnfStyle w:val="000000100000"/>
             </w:pPr>
-            <w:proofErr w:type="spellStart"/>
-            <w:r>
-              <w:t>Implementation</w:t>
-            </w:r>
-            <w:proofErr w:type="spellEnd"/>
-            <w:r>
-              <w:t xml:space="preserve"> des Android Clients</w:t>
+            <w:r>
+              <w:t>Implementation des Android Clients</w:t>
             </w:r>
           </w:p>
         </w:tc>
@@ -9855,21 +9491,8 @@
             <w:pPr>
               <w:cnfStyle w:val="000000010000"/>
             </w:pPr>
-            <w:proofErr w:type="spellStart"/>
-            <w:r>
-              <w:t>Implementation</w:t>
-            </w:r>
-            <w:proofErr w:type="spellEnd"/>
-            <w:r>
-              <w:t xml:space="preserve"> des </w:t>
-            </w:r>
-            <w:proofErr w:type="spellStart"/>
-            <w:r>
-              <w:t>Reportings</w:t>
-            </w:r>
-            <w:proofErr w:type="spellEnd"/>
-            <w:r>
-              <w:t xml:space="preserve"> aus den gesammelten Daten</w:t>
+            <w:r>
+              <w:t>Implementation des Reportings aus den gesammelten Daten</w:t>
             </w:r>
           </w:p>
         </w:tc>
@@ -9975,7 +9598,7 @@
           </w:tcPr>
           <w:p>
             <w:pPr>
-              <w:pStyle w:val="Verzeichnis1"/>
+              <w:pStyle w:val="TOC1"/>
             </w:pPr>
             <w:r>
               <w:t>Tests</w:t>
@@ -10049,13 +9672,8 @@
             <w:pPr>
               <w:cnfStyle w:val="000000100000"/>
             </w:pPr>
-            <w:proofErr w:type="spellStart"/>
-            <w:r>
-              <w:t>Testcases</w:t>
-            </w:r>
-            <w:proofErr w:type="spellEnd"/>
-            <w:r>
-              <w:t xml:space="preserve"> für das gesamte System</w:t>
+            <w:r>
+              <w:t>Testcases für das gesamte System</w:t>
             </w:r>
           </w:p>
         </w:tc>
@@ -10068,19 +9686,9 @@
             <w:pPr>
               <w:cnfStyle w:val="000000100000"/>
             </w:pPr>
-            <w:proofErr w:type="spellStart"/>
-            <w:r>
-              <w:t>Use</w:t>
-            </w:r>
-            <w:proofErr w:type="spellEnd"/>
-            <w:r>
-              <w:t xml:space="preserve"> </w:t>
-            </w:r>
-            <w:proofErr w:type="spellStart"/>
-            <w:r>
-              <w:t>Cases</w:t>
-            </w:r>
-            <w:proofErr w:type="spellEnd"/>
+            <w:r>
+              <w:t>Use Cases</w:t>
+            </w:r>
           </w:p>
         </w:tc>
         <w:tc>
@@ -10128,13 +9736,8 @@
             <w:pPr>
               <w:cnfStyle w:val="000000010000"/>
             </w:pPr>
-            <w:proofErr w:type="spellStart"/>
-            <w:r>
-              <w:t>Testcases</w:t>
-            </w:r>
-            <w:proofErr w:type="spellEnd"/>
-            <w:r>
-              <w:t xml:space="preserve"> für einzelne Klassen</w:t>
+            <w:r>
+              <w:t>Testcases für einzelne Klassen</w:t>
             </w:r>
           </w:p>
         </w:tc>
@@ -10147,19 +9750,9 @@
             <w:pPr>
               <w:cnfStyle w:val="000000010000"/>
             </w:pPr>
-            <w:proofErr w:type="spellStart"/>
-            <w:r>
-              <w:t>Use</w:t>
-            </w:r>
-            <w:proofErr w:type="spellEnd"/>
-            <w:r>
-              <w:t xml:space="preserve"> </w:t>
-            </w:r>
-            <w:proofErr w:type="spellStart"/>
-            <w:r>
-              <w:t>Cases</w:t>
-            </w:r>
-            <w:proofErr w:type="spellEnd"/>
+            <w:r>
+              <w:t>Use Cases</w:t>
+            </w:r>
           </w:p>
         </w:tc>
         <w:tc>
@@ -10254,19 +9847,11 @@
                 <w:b w:val="0"/>
               </w:rPr>
             </w:pPr>
-            <w:proofErr w:type="spellStart"/>
             <w:r>
               <w:rPr>
                 <w:b w:val="0"/>
               </w:rPr>
-              <w:t>Usability</w:t>
-            </w:r>
-            <w:proofErr w:type="spellEnd"/>
-            <w:r>
-              <w:rPr>
-                <w:b w:val="0"/>
-              </w:rPr>
-              <w:t xml:space="preserve"> Tests</w:t>
+              <w:t>Usability Tests</w:t>
             </w:r>
           </w:p>
         </w:tc>
@@ -10279,13 +9864,8 @@
             <w:pPr>
               <w:cnfStyle w:val="000000010000"/>
             </w:pPr>
-            <w:proofErr w:type="spellStart"/>
-            <w:r>
-              <w:t>Testcases</w:t>
-            </w:r>
-            <w:proofErr w:type="spellEnd"/>
-            <w:r>
-              <w:t xml:space="preserve"> mit Benutzern</w:t>
+            <w:r>
+              <w:t>Testcases mit Benutzern</w:t>
             </w:r>
           </w:p>
         </w:tc>
@@ -10298,11 +9878,9 @@
             <w:pPr>
               <w:cnfStyle w:val="000000010000"/>
             </w:pPr>
-            <w:proofErr w:type="spellStart"/>
             <w:r>
               <w:t>Paperprototyping</w:t>
             </w:r>
-            <w:proofErr w:type="spellEnd"/>
           </w:p>
         </w:tc>
         <w:tc>
@@ -10329,13 +9907,11 @@
           </w:tcPr>
           <w:p>
             <w:pPr>
-              <w:pStyle w:val="Verzeichnis1"/>
-            </w:pPr>
-            <w:proofErr w:type="spellStart"/>
+              <w:pStyle w:val="TOC1"/>
+            </w:pPr>
             <w:r>
               <w:t>Deployment</w:t>
             </w:r>
-            <w:proofErr w:type="spellEnd"/>
           </w:p>
         </w:tc>
         <w:tc>
@@ -10388,19 +9964,11 @@
                 <w:b w:val="0"/>
               </w:rPr>
             </w:pPr>
-            <w:proofErr w:type="spellStart"/>
             <w:r>
               <w:rPr>
                 <w:b w:val="0"/>
               </w:rPr>
-              <w:t>Deployment</w:t>
-            </w:r>
-            <w:proofErr w:type="spellEnd"/>
-            <w:r>
-              <w:rPr>
-                <w:b w:val="0"/>
-              </w:rPr>
-              <w:t xml:space="preserve"> auf Testumgebung</w:t>
+              <w:t>Deployment auf Testumgebung</w:t>
             </w:r>
           </w:p>
         </w:tc>
@@ -10414,13 +9982,8 @@
               <w:cnfStyle w:val="000000010000"/>
             </w:pPr>
             <w:r>
-              <w:t xml:space="preserve">Release auf Testumgebung </w:t>
-            </w:r>
-            <w:proofErr w:type="spellStart"/>
-            <w:r>
-              <w:t>deployen</w:t>
-            </w:r>
-            <w:proofErr w:type="spellEnd"/>
+              <w:t>Release auf Testumgebung deployen</w:t>
+            </w:r>
           </w:p>
         </w:tc>
         <w:tc>
@@ -10462,19 +10025,11 @@
                 <w:b w:val="0"/>
               </w:rPr>
             </w:pPr>
-            <w:proofErr w:type="spellStart"/>
             <w:r>
               <w:rPr>
                 <w:b w:val="0"/>
               </w:rPr>
-              <w:t>Deployment</w:t>
-            </w:r>
-            <w:proofErr w:type="spellEnd"/>
-            <w:r>
-              <w:rPr>
-                <w:b w:val="0"/>
-              </w:rPr>
-              <w:t xml:space="preserve"> auf Liveumgebung</w:t>
+              <w:t>Deployment auf Liveumgebung</w:t>
             </w:r>
           </w:p>
         </w:tc>
@@ -10488,13 +10043,8 @@
               <w:cnfStyle w:val="000000100000"/>
             </w:pPr>
             <w:r>
-              <w:t xml:space="preserve">Release auf Liveumgebung </w:t>
-            </w:r>
-            <w:proofErr w:type="spellStart"/>
-            <w:r>
-              <w:t>deployen</w:t>
-            </w:r>
-            <w:proofErr w:type="spellEnd"/>
+              <w:t>Release auf Liveumgebung deployen</w:t>
+            </w:r>
           </w:p>
         </w:tc>
         <w:tc>
@@ -10532,7 +10082,7 @@
           </w:tcPr>
           <w:p>
             <w:pPr>
-              <w:pStyle w:val="Verzeichnis1"/>
+              <w:pStyle w:val="TOC1"/>
             </w:pPr>
             <w:r>
               <w:t>Dokumentation</w:t>
@@ -10771,7 +10321,7 @@
           </w:tcPr>
           <w:p>
             <w:pPr>
-              <w:pStyle w:val="Verzeichnis1"/>
+              <w:pStyle w:val="TOC1"/>
             </w:pPr>
             <w:r>
               <w:t>Sitzungen</w:t>
@@ -10885,7 +10435,7 @@
           </w:tcPr>
           <w:p>
             <w:pPr>
-              <w:pStyle w:val="Verzeichnis1"/>
+              <w:pStyle w:val="TOC1"/>
             </w:pPr>
             <w:r>
               <w:t>Qualitätssicherung</w:t>
@@ -11021,13 +10571,8 @@
               <w:cnfStyle w:val="000000010000"/>
             </w:pPr>
             <w:r>
-              <w:t xml:space="preserve">Code </w:t>
-            </w:r>
-            <w:proofErr w:type="spellStart"/>
-            <w:r>
-              <w:t>reviewen</w:t>
-            </w:r>
-            <w:proofErr w:type="spellEnd"/>
+              <w:t>Code reviewen</w:t>
+            </w:r>
           </w:p>
         </w:tc>
         <w:tc>
@@ -11090,13 +10635,8 @@
               <w:cnfStyle w:val="000000100000"/>
             </w:pPr>
             <w:r>
-              <w:t xml:space="preserve">Projektplan </w:t>
-            </w:r>
-            <w:proofErr w:type="spellStart"/>
-            <w:r>
-              <w:t>reviewen</w:t>
-            </w:r>
-            <w:proofErr w:type="spellEnd"/>
+              <w:t>Projektplan reviewen</w:t>
+            </w:r>
           </w:p>
         </w:tc>
         <w:tc>
@@ -11159,13 +10699,8 @@
               <w:cnfStyle w:val="000000010000"/>
             </w:pPr>
             <w:r>
-              <w:t xml:space="preserve">Dokumente </w:t>
-            </w:r>
-            <w:proofErr w:type="spellStart"/>
-            <w:r>
-              <w:t>reviewen</w:t>
-            </w:r>
-            <w:proofErr w:type="spellEnd"/>
+              <w:t>Dokumente reviewen</w:t>
+            </w:r>
           </w:p>
         </w:tc>
         <w:tc>
@@ -11206,7 +10741,7 @@
           </w:tcPr>
           <w:p>
             <w:pPr>
-              <w:pStyle w:val="Verzeichnis1"/>
+              <w:pStyle w:val="TOC1"/>
             </w:pPr>
             <w:r>
               <w:t>Studium Technologien</w:t>
@@ -11323,7 +10858,7 @@
     </w:p>
     <w:p>
       <w:pPr>
-        <w:pStyle w:val="berschrift1"/>
+        <w:pStyle w:val="Heading1"/>
       </w:pPr>
       <w:r>
         <w:lastRenderedPageBreak/>
@@ -11338,7 +10873,7 @@
     </w:p>
     <w:p>
       <w:pPr>
-        <w:pStyle w:val="berschrift2"/>
+        <w:pStyle w:val="Heading2"/>
       </w:pPr>
       <w:r>
         <w:t>Software</w:t>
@@ -11474,7 +11009,7 @@
           </w:tcPr>
           <w:p>
             <w:pPr>
-              <w:pStyle w:val="Listenabsatz"/>
+              <w:pStyle w:val="ListParagraph"/>
               <w:numPr>
                 <w:ilvl w:val="0"/>
                 <w:numId w:val="13"/>
@@ -11494,7 +11029,7 @@
           </w:p>
           <w:p>
             <w:pPr>
-              <w:pStyle w:val="Listenabsatz"/>
+              <w:pStyle w:val="ListParagraph"/>
               <w:numPr>
                 <w:ilvl w:val="0"/>
                 <w:numId w:val="13"/>
@@ -11517,7 +11052,7 @@
           </w:p>
           <w:p>
             <w:pPr>
-              <w:pStyle w:val="Listenabsatz"/>
+              <w:pStyle w:val="ListParagraph"/>
               <w:numPr>
                 <w:ilvl w:val="0"/>
                 <w:numId w:val="13"/>
@@ -11537,7 +11072,7 @@
           </w:p>
           <w:p>
             <w:pPr>
-              <w:pStyle w:val="Listenabsatz"/>
+              <w:pStyle w:val="ListParagraph"/>
               <w:numPr>
                 <w:ilvl w:val="0"/>
                 <w:numId w:val="13"/>
@@ -11557,7 +11092,7 @@
           </w:p>
           <w:p>
             <w:pPr>
-              <w:pStyle w:val="Listenabsatz"/>
+              <w:pStyle w:val="ListParagraph"/>
               <w:numPr>
                 <w:ilvl w:val="0"/>
                 <w:numId w:val="13"/>
@@ -11569,13 +11104,8 @@
               <w:ind w:left="567"/>
             </w:pPr>
             <w:r>
-              <w:t xml:space="preserve">Ruby on </w:t>
-            </w:r>
-            <w:proofErr w:type="spellStart"/>
-            <w:r>
-              <w:t>Rails</w:t>
-            </w:r>
-            <w:proofErr w:type="spellEnd"/>
+              <w:t>Ruby on Rails</w:t>
+            </w:r>
             <w:r>
               <w:t>, Version 3.0</w:t>
             </w:r>
@@ -11600,7 +11130,7 @@
           </w:tcPr>
           <w:p>
             <w:pPr>
-              <w:pStyle w:val="Listenabsatz"/>
+              <w:pStyle w:val="ListParagraph"/>
               <w:numPr>
                 <w:ilvl w:val="0"/>
                 <w:numId w:val="13"/>
@@ -11638,7 +11168,7 @@
           </w:tcPr>
           <w:p>
             <w:pPr>
-              <w:pStyle w:val="Listenabsatz"/>
+              <w:pStyle w:val="ListParagraph"/>
               <w:numPr>
                 <w:ilvl w:val="0"/>
                 <w:numId w:val="13"/>
@@ -11655,7 +11185,7 @@
           </w:p>
           <w:p>
             <w:pPr>
-              <w:pStyle w:val="Listenabsatz"/>
+              <w:pStyle w:val="ListParagraph"/>
               <w:numPr>
                 <w:ilvl w:val="0"/>
                 <w:numId w:val="13"/>
@@ -11667,20 +11197,15 @@
               <w:ind w:left="567"/>
             </w:pPr>
             <w:r>
-              <w:t xml:space="preserve">Enterprise </w:t>
-            </w:r>
-            <w:proofErr w:type="spellStart"/>
-            <w:r>
-              <w:t>Architect</w:t>
-            </w:r>
-            <w:proofErr w:type="spellEnd"/>
+              <w:t>Enterprise Architect</w:t>
+            </w:r>
             <w:r>
               <w:t>, Version 7.5</w:t>
             </w:r>
           </w:p>
           <w:p>
             <w:pPr>
-              <w:pStyle w:val="Listenabsatz"/>
+              <w:pStyle w:val="ListParagraph"/>
               <w:numPr>
                 <w:ilvl w:val="0"/>
                 <w:numId w:val="13"/>
@@ -11692,20 +11217,15 @@
               <w:ind w:left="567"/>
             </w:pPr>
             <w:r>
-              <w:t xml:space="preserve">Google </w:t>
-            </w:r>
-            <w:proofErr w:type="spellStart"/>
-            <w:r>
-              <w:t>Docs</w:t>
-            </w:r>
-            <w:proofErr w:type="spellEnd"/>
+              <w:t>Google Docs</w:t>
+            </w:r>
           </w:p>
         </w:tc>
       </w:tr>
     </w:tbl>
     <w:p>
       <w:pPr>
-        <w:pStyle w:val="berschrift2"/>
+        <w:pStyle w:val="Heading2"/>
       </w:pPr>
       <w:bookmarkStart w:id="33" w:name="_Toc286936115"/>
       <w:r>
@@ -11719,7 +11239,7 @@
     </w:p>
     <w:p>
       <w:pPr>
-        <w:pStyle w:val="Listenabsatz"/>
+        <w:pStyle w:val="ListParagraph"/>
         <w:numPr>
           <w:ilvl w:val="0"/>
           <w:numId w:val="17"/>
@@ -11742,7 +11262,7 @@
     </w:p>
     <w:p>
       <w:pPr>
-        <w:pStyle w:val="Listenabsatz"/>
+        <w:pStyle w:val="ListParagraph"/>
         <w:numPr>
           <w:ilvl w:val="0"/>
           <w:numId w:val="17"/>
@@ -11754,7 +11274,7 @@
     </w:p>
     <w:p>
       <w:pPr>
-        <w:pStyle w:val="Listenabsatz"/>
+        <w:pStyle w:val="ListParagraph"/>
         <w:numPr>
           <w:ilvl w:val="0"/>
           <w:numId w:val="17"/>
@@ -11766,7 +11286,7 @@
     </w:p>
     <w:p>
       <w:pPr>
-        <w:pStyle w:val="Listenabsatz"/>
+        <w:pStyle w:val="ListParagraph"/>
         <w:numPr>
           <w:ilvl w:val="0"/>
           <w:numId w:val="17"/>
@@ -11793,7 +11313,7 @@
     </w:p>
     <w:p>
       <w:pPr>
-        <w:pStyle w:val="berschrift1"/>
+        <w:pStyle w:val="Heading1"/>
       </w:pPr>
       <w:r>
         <w:lastRenderedPageBreak/>
@@ -11803,7 +11323,7 @@
     </w:p>
     <w:p>
       <w:pPr>
-        <w:pStyle w:val="berschrift2"/>
+        <w:pStyle w:val="Heading2"/>
       </w:pPr>
       <w:bookmarkStart w:id="34" w:name="_Toc286936116"/>
       <w:r>
@@ -11813,7 +11333,7 @@
     </w:p>
     <w:p>
       <w:pPr>
-        <w:pStyle w:val="berschrift3"/>
+        <w:pStyle w:val="Heading3"/>
       </w:pPr>
       <w:bookmarkStart w:id="35" w:name="_Toc286936117"/>
       <w:r>
@@ -11849,7 +11369,7 @@
     </w:p>
     <w:p>
       <w:pPr>
-        <w:pStyle w:val="berschrift3"/>
+        <w:pStyle w:val="Heading3"/>
       </w:pPr>
       <w:bookmarkStart w:id="36" w:name="_Toc286936118"/>
       <w:r>
@@ -11892,46 +11412,28 @@
         <w:t>mit de</w:t>
       </w:r>
       <w:r>
-        <w:t xml:space="preserve">m Redmine verlinkt, sodass direkt auf </w:t>
-      </w:r>
-      <w:proofErr w:type="spellStart"/>
-      <w:r>
-        <w:t>Issuescommitted</w:t>
-      </w:r>
-      <w:proofErr w:type="spellEnd"/>
-      <w:r>
-        <w:t xml:space="preserve"> werden kann.</w:t>
+        <w:t>m Redmine verlinkt, sodass direkt auf Issuescommitted werden kann.</w:t>
       </w:r>
     </w:p>
     <w:p>
       <w:pPr>
-        <w:pStyle w:val="berschrift3"/>
+        <w:pStyle w:val="Heading3"/>
       </w:pPr>
       <w:bookmarkStart w:id="37" w:name="_Toc286936119"/>
-      <w:proofErr w:type="spellStart"/>
       <w:r>
         <w:t>Issuetracking</w:t>
       </w:r>
       <w:bookmarkEnd w:id="37"/>
-      <w:proofErr w:type="spellEnd"/>
     </w:p>
     <w:p>
       <w:r>
-        <w:t xml:space="preserve">Als </w:t>
-      </w:r>
-      <w:proofErr w:type="spellStart"/>
-      <w:r>
-        <w:t>Issuetracker</w:t>
+        <w:t>Als Issuetracker</w:t>
       </w:r>
       <w:r>
         <w:t>wird</w:t>
       </w:r>
       <w:r>
-        <w:t>Redmine</w:t>
-      </w:r>
-      <w:proofErr w:type="spellEnd"/>
-      <w:r>
-        <w:t xml:space="preserve"> auf </w:t>
+        <w:t xml:space="preserve">Redmine auf </w:t>
       </w:r>
       <w:hyperlink r:id="rId42" w:history="1">
         <w:r>
@@ -11952,20 +11454,12 @@
         <w:t>-</w:t>
       </w:r>
       <w:r>
-        <w:t xml:space="preserve"> und </w:t>
-      </w:r>
-      <w:proofErr w:type="spellStart"/>
-      <w:r>
-        <w:t>Issuemanagement</w:t>
-      </w:r>
-      <w:proofErr w:type="spellEnd"/>
-      <w:r>
-        <w:t xml:space="preserve"> sowie eine SVN Integration und ausgereiftes Reporting.</w:t>
+        <w:t xml:space="preserve"> und Issuemanagement sowie eine SVN Integration und ausgereiftes Reporting.</w:t>
       </w:r>
     </w:p>
     <w:p>
       <w:pPr>
-        <w:pStyle w:val="berschrift3"/>
+        <w:pStyle w:val="Heading3"/>
       </w:pPr>
       <w:bookmarkStart w:id="38" w:name="_Toc286936120"/>
       <w:r>
@@ -11998,24 +11492,11 @@
     </w:p>
     <w:p>
       <w:pPr>
-        <w:pStyle w:val="berschrift3"/>
+        <w:pStyle w:val="Heading3"/>
       </w:pPr>
       <w:bookmarkStart w:id="39" w:name="_Toc286936121"/>
-      <w:proofErr w:type="spellStart"/>
-      <w:r>
-        <w:t>Documetation</w:t>
-      </w:r>
-      <w:proofErr w:type="spellEnd"/>
-      <w:r>
-        <w:t xml:space="preserve"> </w:t>
-      </w:r>
-      <w:proofErr w:type="spellStart"/>
-      <w:r>
-        <w:t>Guidelines</w:t>
-      </w:r>
-      <w:proofErr w:type="spellEnd"/>
-      <w:r>
-        <w:t xml:space="preserve"> &amp; Review</w:t>
+      <w:r>
+        <w:t>Documetation Guidelines &amp; Review</w:t>
       </w:r>
       <w:bookmarkEnd w:id="39"/>
     </w:p>
@@ -12027,13 +11508,8 @@
         <w:t>e</w:t>
       </w:r>
       <w:r>
-        <w:t xml:space="preserve">s erzeugten Dokumente werden auf der Basis eines Templates erstellt. Dadurch </w:t>
-      </w:r>
-      <w:proofErr w:type="gramStart"/>
-      <w:r>
-        <w:t>wird</w:t>
-      </w:r>
-      <w:proofErr w:type="gramEnd"/>
+        <w:t>s erzeugten Dokumente werden auf der Basis eines Templates erstellt. Dadurch wird</w:t>
+      </w:r>
       <w:r>
         <w:t xml:space="preserve"> den über alle dem Projekt zugehörigen Dokumenten</w:t>
       </w:r>
@@ -12066,7 +11542,7 @@
     </w:p>
     <w:p>
       <w:pPr>
-        <w:pStyle w:val="berschrift2"/>
+        <w:pStyle w:val="Heading2"/>
       </w:pPr>
       <w:r>
         <w:lastRenderedPageBreak/>
@@ -12076,7 +11552,7 @@
     </w:p>
     <w:p>
       <w:pPr>
-        <w:pStyle w:val="berschrift3"/>
+        <w:pStyle w:val="Heading3"/>
       </w:pPr>
       <w:bookmarkStart w:id="41" w:name="_Toc286936123"/>
       <w:r>
@@ -12106,16 +11582,11 @@
     </w:p>
     <w:p>
       <w:pPr>
-        <w:pStyle w:val="berschrift3"/>
+        <w:pStyle w:val="Heading3"/>
       </w:pPr>
       <w:bookmarkStart w:id="42" w:name="_Toc286936124"/>
-      <w:proofErr w:type="spellStart"/>
-      <w:r>
-        <w:t>Styleguide</w:t>
-      </w:r>
-      <w:proofErr w:type="spellEnd"/>
-      <w:r>
-        <w:t xml:space="preserve"> für Code</w:t>
+      <w:r>
+        <w:t>Styleguide für Code</w:t>
       </w:r>
       <w:bookmarkEnd w:id="42"/>
     </w:p>
@@ -12127,20 +11598,12 @@
         <w:t>Schreiben</w:t>
       </w:r>
       <w:r>
-        <w:t xml:space="preserve"> von Code an die in dem </w:t>
-      </w:r>
-      <w:proofErr w:type="spellStart"/>
-      <w:r>
-        <w:t>Styleguide</w:t>
-      </w:r>
-      <w:proofErr w:type="spellEnd"/>
-      <w:r>
-        <w:t xml:space="preserve"> für Sourcecode definierten Richtlinien zu halten.</w:t>
+        <w:t xml:space="preserve"> von Code an die in dem Styleguide für Sourcecode definierten Richtlinien zu halten.</w:t>
       </w:r>
     </w:p>
     <w:p>
       <w:pPr>
-        <w:pStyle w:val="Listenabsatz"/>
+        <w:pStyle w:val="ListParagraph"/>
         <w:numPr>
           <w:ilvl w:val="0"/>
           <w:numId w:val="9"/>
@@ -12152,53 +11615,32 @@
     </w:p>
     <w:p>
       <w:pPr>
-        <w:pStyle w:val="Listenabsatz"/>
+        <w:pStyle w:val="ListParagraph"/>
         <w:numPr>
           <w:ilvl w:val="0"/>
           <w:numId w:val="9"/>
         </w:numPr>
       </w:pPr>
       <w:r>
-        <w:t xml:space="preserve">Im Android-Teil sorgt ein </w:t>
-      </w:r>
-      <w:proofErr w:type="spellStart"/>
-      <w:r>
-        <w:t>Ant</w:t>
-      </w:r>
-      <w:proofErr w:type="spellEnd"/>
-      <w:r>
-        <w:t>-Skript für regelmässiges kompilieren und automatisiertes Testen des Projektes.</w:t>
+        <w:t>Im Android-Teil sorgt ein Ant-Skript für regelmässiges kompilieren und automatisiertes Testen des Projektes.</w:t>
       </w:r>
     </w:p>
     <w:p>
       <w:pPr>
-        <w:pStyle w:val="Listenabsatz"/>
+        <w:pStyle w:val="ListParagraph"/>
         <w:numPr>
           <w:ilvl w:val="0"/>
           <w:numId w:val="9"/>
         </w:numPr>
       </w:pPr>
       <w:r>
-        <w:t xml:space="preserve">Für den </w:t>
-      </w:r>
-      <w:proofErr w:type="spellStart"/>
-      <w:r>
-        <w:t>Rails</w:t>
-      </w:r>
-      <w:proofErr w:type="spellEnd"/>
-      <w:r>
-        <w:t xml:space="preserve">-Teil sind keine automatischen </w:t>
-      </w:r>
-      <w:proofErr w:type="spellStart"/>
-      <w:r>
-        <w:t>B</w:t>
-      </w:r>
-      <w:r>
-        <w:t>uilds</w:t>
-      </w:r>
-      <w:proofErr w:type="spellEnd"/>
-      <w:r>
-        <w:t xml:space="preserve"> vorgesehen, da Ruby eine Skriptsprache ist und dementsprechend nicht kompiliert werden muss. </w:t>
+        <w:t>Für den Rails</w:t>
+      </w:r>
+      <w:r>
+        <w:t>-Teil sind keine automatischen B</w:t>
+      </w:r>
+      <w:r>
+        <w:t xml:space="preserve">uilds vorgesehen, da Ruby eine Skriptsprache ist und dementsprechend nicht kompiliert werden muss. </w:t>
       </w:r>
       <w:bookmarkStart w:id="43" w:name="_GoBack"/>
       <w:bookmarkEnd w:id="43"/>
@@ -12222,7 +11664,7 @@
     </w:p>
     <w:p>
       <w:pPr>
-        <w:pStyle w:val="berschrift2"/>
+        <w:pStyle w:val="Heading2"/>
       </w:pPr>
       <w:bookmarkStart w:id="44" w:name="_Toc286936125"/>
       <w:r>
@@ -12232,7 +11674,7 @@
     </w:p>
     <w:p>
       <w:pPr>
-        <w:pStyle w:val="berschrift4"/>
+        <w:pStyle w:val="Heading4"/>
       </w:pPr>
       <w:r>
         <w:t>Unit Tests</w:t>
@@ -12240,15 +11682,7 @@
     </w:p>
     <w:p>
       <w:r>
-        <w:t>Für alle wichtigen Klassen und vor allem für die Kernarchitektur werden J- &amp;</w:t>
-      </w:r>
-      <w:proofErr w:type="spellStart"/>
-      <w:r>
-        <w:t>Rails</w:t>
-      </w:r>
-      <w:proofErr w:type="spellEnd"/>
-      <w:r>
-        <w:t xml:space="preserve">- Unit Tests geschrieben. Dies gewährleistet eine hohe Qualität der Kernelemente. Die Tests </w:t>
+        <w:t xml:space="preserve">Für alle wichtigen Klassen und vor allem für die Kernarchitektur werden J- &amp;Rails- Unit Tests geschrieben. Dies gewährleistet eine hohe Qualität der Kernelemente. Die Tests </w:t>
       </w:r>
       <w:r>
         <w:t xml:space="preserve">werden </w:t>
@@ -12259,7 +11693,7 @@
     </w:p>
     <w:p>
       <w:pPr>
-        <w:pStyle w:val="berschrift4"/>
+        <w:pStyle w:val="Heading4"/>
       </w:pPr>
       <w:r>
         <w:t>Usability Tests</w:t>
@@ -12279,47 +11713,26 @@
         <w:t>Dadurch wird eine</w:t>
       </w:r>
       <w:r>
-        <w:t xml:space="preserve"> Steigerung der </w:t>
-      </w:r>
-      <w:proofErr w:type="spellStart"/>
-      <w:r>
-        <w:t>Usability</w:t>
-      </w:r>
-      <w:proofErr w:type="spellEnd"/>
-      <w:r>
-        <w:t xml:space="preserve"> und eine grössere Benutzerakzeptanz</w:t>
+        <w:t xml:space="preserve"> Steigerung der Usability und eine grössere Benutzerakzeptanz</w:t>
       </w:r>
       <w:r>
         <w:t xml:space="preserve"> erwartet</w:t>
       </w:r>
       <w:r>
-        <w:t>. Im Vorfeld werden auch Paper-</w:t>
-      </w:r>
-      <w:proofErr w:type="spellStart"/>
-      <w:r>
-        <w:t>Prototyping</w:t>
-      </w:r>
-      <w:proofErr w:type="spellEnd"/>
-      <w:r>
-        <w:t xml:space="preserve"> Methoden eingesetzt.</w:t>
+        <w:t>. Im Vorfeld werden auch Paper-Prototyping Methoden eingesetzt.</w:t>
       </w:r>
     </w:p>
     <w:p>
       <w:pPr>
-        <w:pStyle w:val="berschrift4"/>
+        <w:pStyle w:val="Heading4"/>
       </w:pPr>
       <w:r>
         <w:t>Systemtests</w:t>
       </w:r>
     </w:p>
     <w:p>
-      <w:proofErr w:type="gramStart"/>
-      <w:r>
-        <w:t>Jeder</w:t>
-      </w:r>
-      <w:proofErr w:type="gramEnd"/>
-      <w:r>
-        <w:t xml:space="preserve"> Release wird einem vollständigen Systemtest unterzogen. Dazu werden Testspezifikationen geschrieben, um den Test nachvollziehbar zu machen. Testprotokolle werden erstellt und überprüft.</w:t>
+      <w:r>
+        <w:t>Jeder Release wird einem vollständigen Systemtest unterzogen. Dazu werden Testspezifikationen geschrieben, um den Test nachvollziehbar zu machen. Testprotokolle werden erstellt und überprüft.</w:t>
       </w:r>
     </w:p>
     <w:sectPr>
@@ -12338,7 +11751,7 @@
 
 <file path=word/endnotes.xml><?xml version="1.0" encoding="utf-8"?>
 <w:endnotes xmlns:ve="http://schemas.openxmlformats.org/markup-compatibility/2006" xmlns:o="urn:schemas-microsoft-com:office:office" xmlns:r="http://schemas.openxmlformats.org/officeDocument/2006/relationships" xmlns:m="http://schemas.openxmlformats.org/officeDocument/2006/math" xmlns:v="urn:schemas-microsoft-com:vml" xmlns:wp="http://schemas.openxmlformats.org/drawingml/2006/wordprocessingDrawing" xmlns:w10="urn:schemas-microsoft-com:office:word" xmlns:w="http://schemas.openxmlformats.org/wordprocessingml/2006/main" xmlns:wne="http://schemas.microsoft.com/office/word/2006/wordml">
-  <w:endnote w:type="separator" w:id="-1">
+  <w:endnote w:type="separator" w:id="0">
     <w:p>
       <w:pPr>
         <w:spacing w:after="0"/>
@@ -12348,7 +11761,7 @@
       </w:r>
     </w:p>
   </w:endnote>
-  <w:endnote w:type="continuationSeparator" w:id="0">
+  <w:endnote w:type="continuationSeparator" w:id="1">
     <w:p>
       <w:pPr>
         <w:spacing w:after="0"/>
@@ -12358,7 +11771,7 @@
       </w:r>
     </w:p>
   </w:endnote>
-  <w:endnote w:type="continuationNotice" w:id="1">
+  <w:endnote w:type="continuationNotice" w:id="2">
     <w:p>
       <w:pPr>
         <w:spacing w:after="0"/>
@@ -12372,7 +11785,7 @@
 <w:ftr xmlns:ve="http://schemas.openxmlformats.org/markup-compatibility/2006" xmlns:o="urn:schemas-microsoft-com:office:office" xmlns:r="http://schemas.openxmlformats.org/officeDocument/2006/relationships" xmlns:m="http://schemas.openxmlformats.org/officeDocument/2006/math" xmlns:v="urn:schemas-microsoft-com:vml" xmlns:wp="http://schemas.openxmlformats.org/drawingml/2006/wordprocessingDrawing" xmlns:w10="urn:schemas-microsoft-com:office:word" xmlns:w="http://schemas.openxmlformats.org/wordprocessingml/2006/main" xmlns:wne="http://schemas.microsoft.com/office/word/2006/wordml">
   <w:p>
     <w:pPr>
-      <w:pStyle w:val="Fuzeile"/>
+      <w:pStyle w:val="Footer"/>
     </w:pPr>
     <w:r>
       <w:rPr>
@@ -12440,7 +11853,7 @@
         <w:noProof/>
         <w:lang w:val="de-DE"/>
       </w:rPr>
-      <w:t>9</w:t>
+      <w:t>10</w:t>
     </w:r>
     <w:r>
       <w:rPr>
@@ -12470,7 +11883,7 @@
 
 <file path=word/footnotes.xml><?xml version="1.0" encoding="utf-8"?>
 <w:footnotes xmlns:ve="http://schemas.openxmlformats.org/markup-compatibility/2006" xmlns:o="urn:schemas-microsoft-com:office:office" xmlns:r="http://schemas.openxmlformats.org/officeDocument/2006/relationships" xmlns:m="http://schemas.openxmlformats.org/officeDocument/2006/math" xmlns:v="urn:schemas-microsoft-com:vml" xmlns:wp="http://schemas.openxmlformats.org/drawingml/2006/wordprocessingDrawing" xmlns:w10="urn:schemas-microsoft-com:office:word" xmlns:w="http://schemas.openxmlformats.org/wordprocessingml/2006/main" xmlns:wne="http://schemas.microsoft.com/office/word/2006/wordml">
-  <w:footnote w:type="separator" w:id="-1">
+  <w:footnote w:type="separator" w:id="0">
     <w:p>
       <w:pPr>
         <w:spacing w:after="0"/>
@@ -12480,7 +11893,7 @@
       </w:r>
     </w:p>
   </w:footnote>
-  <w:footnote w:type="continuationSeparator" w:id="0">
+  <w:footnote w:type="continuationSeparator" w:id="1">
     <w:p>
       <w:pPr>
         <w:spacing w:after="0"/>
@@ -12490,7 +11903,7 @@
       </w:r>
     </w:p>
   </w:footnote>
-  <w:footnote w:type="continuationNotice" w:id="1">
+  <w:footnote w:type="continuationNotice" w:id="2">
     <w:p>
       <w:pPr>
         <w:spacing w:after="0"/>
@@ -12504,7 +11917,7 @@
 <w:hdr xmlns:ve="http://schemas.openxmlformats.org/markup-compatibility/2006" xmlns:o="urn:schemas-microsoft-com:office:office" xmlns:r="http://schemas.openxmlformats.org/officeDocument/2006/relationships" xmlns:m="http://schemas.openxmlformats.org/officeDocument/2006/math" xmlns:v="urn:schemas-microsoft-com:vml" xmlns:wp="http://schemas.openxmlformats.org/drawingml/2006/wordprocessingDrawing" xmlns:w10="urn:schemas-microsoft-com:office:word" xmlns:w="http://schemas.openxmlformats.org/wordprocessingml/2006/main" xmlns:wne="http://schemas.microsoft.com/office/word/2006/wordml">
   <w:p>
     <w:pPr>
-      <w:pStyle w:val="Kopfzeile"/>
+      <w:pStyle w:val="Header"/>
     </w:pPr>
     <w:r>
       <w:rPr>
@@ -12548,7 +11961,7 @@
                   <a:blip r:embed="rId1" cstate="print">
                     <a:extLst>
                       <a:ext uri="{28A0092B-C50C-407E-A947-70E740481C1C}">
-                        <a14:useLocalDpi xmlns:a14="http://schemas.microsoft.com/office/drawing/2010/main" xmlns:wps="http://schemas.microsoft.com/office/word/2010/wordprocessingShape" xmlns:wpi="http://schemas.microsoft.com/office/word/2010/wordprocessingInk" xmlns:wpg="http://schemas.microsoft.com/office/word/2010/wordprocessingGroup" xmlns:w14="http://schemas.microsoft.com/office/word/2010/wordml" xmlns:w="http://schemas.openxmlformats.org/wordprocessingml/2006/main" xmlns:w10="urn:schemas-microsoft-com:office:word" xmlns:wp14="http://schemas.microsoft.com/office/word/2010/wordprocessingDrawing" xmlns:v="urn:schemas-microsoft-com:vml" xmlns:o="urn:schemas-microsoft-com:office:office" xmlns:mc="http://schemas.openxmlformats.org/markup-compatibility/2006" xmlns:wpc="http://schemas.microsoft.com/office/word/2010/wordprocessingCanvas" xmlns="" val="0"/>
+                        <a14:useLocalDpi xmlns="" xmlns:wpc="http://schemas.microsoft.com/office/word/2010/wordprocessingCanvas" xmlns:mc="http://schemas.openxmlformats.org/markup-compatibility/2006" xmlns:o="urn:schemas-microsoft-com:office:office" xmlns:v="urn:schemas-microsoft-com:vml" xmlns:wp14="http://schemas.microsoft.com/office/word/2010/wordprocessingDrawing" xmlns:w10="urn:schemas-microsoft-com:office:word" xmlns:w="http://schemas.openxmlformats.org/wordprocessingml/2006/main" xmlns:w14="http://schemas.microsoft.com/office/word/2010/wordml" xmlns:wpg="http://schemas.microsoft.com/office/word/2010/wordprocessingGroup" xmlns:wpi="http://schemas.microsoft.com/office/word/2010/wordprocessingInk" xmlns:wps="http://schemas.microsoft.com/office/word/2010/wordprocessingShape" xmlns:a14="http://schemas.microsoft.com/office/drawing/2010/main" val="0"/>
                       </a:ext>
                     </a:extLst>
                   </a:blip>
@@ -13888,7 +13301,7 @@
     <w:lvl w:ilvl="0">
       <w:start w:val="1"/>
       <w:numFmt w:val="decimal"/>
-      <w:pStyle w:val="berschrift1"/>
+      <w:pStyle w:val="Heading1"/>
       <w:lvlText w:val="%1"/>
       <w:lvlJc w:val="left"/>
       <w:pPr>
@@ -13898,7 +13311,7 @@
     <w:lvl w:ilvl="1">
       <w:start w:val="1"/>
       <w:numFmt w:val="decimal"/>
-      <w:pStyle w:val="berschrift2"/>
+      <w:pStyle w:val="Heading2"/>
       <w:lvlText w:val="%1.%2"/>
       <w:lvlJc w:val="left"/>
       <w:pPr>
@@ -13908,7 +13321,7 @@
     <w:lvl w:ilvl="2">
       <w:start w:val="1"/>
       <w:numFmt w:val="decimal"/>
-      <w:pStyle w:val="berschrift3"/>
+      <w:pStyle w:val="Heading3"/>
       <w:lvlText w:val="%1.%2.%3"/>
       <w:lvlJc w:val="left"/>
       <w:pPr>
@@ -13918,7 +13331,7 @@
     <w:lvl w:ilvl="3">
       <w:start w:val="1"/>
       <w:numFmt w:val="decimal"/>
-      <w:pStyle w:val="berschrift4"/>
+      <w:pStyle w:val="Heading4"/>
       <w:lvlText w:val="%1.%2.%3.%4"/>
       <w:lvlJc w:val="left"/>
       <w:pPr>
@@ -13928,7 +13341,7 @@
     <w:lvl w:ilvl="4">
       <w:start w:val="1"/>
       <w:numFmt w:val="decimal"/>
-      <w:pStyle w:val="berschrift5"/>
+      <w:pStyle w:val="Heading5"/>
       <w:lvlText w:val="%1.%2.%3.%4.%5"/>
       <w:lvlJc w:val="left"/>
       <w:pPr>
@@ -13938,7 +13351,7 @@
     <w:lvl w:ilvl="5">
       <w:start w:val="1"/>
       <w:numFmt w:val="decimal"/>
-      <w:pStyle w:val="berschrift6"/>
+      <w:pStyle w:val="Heading6"/>
       <w:lvlText w:val="%1.%2.%3.%4.%5.%6"/>
       <w:lvlJc w:val="left"/>
       <w:pPr>
@@ -13948,7 +13361,7 @@
     <w:lvl w:ilvl="6">
       <w:start w:val="1"/>
       <w:numFmt w:val="decimal"/>
-      <w:pStyle w:val="berschrift7"/>
+      <w:pStyle w:val="Heading7"/>
       <w:lvlText w:val="%1.%2.%3.%4.%5.%6.%7"/>
       <w:lvlJc w:val="left"/>
       <w:pPr>
@@ -13958,7 +13371,7 @@
     <w:lvl w:ilvl="7">
       <w:start w:val="1"/>
       <w:numFmt w:val="decimal"/>
-      <w:pStyle w:val="berschrift8"/>
+      <w:pStyle w:val="Heading8"/>
       <w:lvlText w:val="%1.%2.%3.%4.%5.%6.%7.%8"/>
       <w:lvlJc w:val="left"/>
       <w:pPr>
@@ -13968,7 +13381,7 @@
     <w:lvl w:ilvl="8">
       <w:start w:val="1"/>
       <w:numFmt w:val="decimal"/>
-      <w:pStyle w:val="berschrift9"/>
+      <w:pStyle w:val="Heading9"/>
       <w:lvlText w:val="%1.%2.%3.%4.%5.%6.%7.%8.%9"/>
       <w:lvlJc w:val="left"/>
       <w:pPr>
@@ -15375,7 +14788,7 @@
     <w:lsdException w:name="Bibliography" w:uiPriority="37"/>
     <w:lsdException w:name="TOC Heading" w:uiPriority="39" w:qFormat="1"/>
   </w:latentStyles>
-  <w:style w:type="paragraph" w:default="1" w:styleId="Standard">
+  <w:style w:type="paragraph" w:default="1" w:styleId="Normal">
     <w:name w:val="Normal"/>
     <w:qFormat/>
     <w:rsid w:val="003C3BB7"/>
@@ -15384,11 +14797,11 @@
       <w:szCs w:val="20"/>
     </w:rPr>
   </w:style>
-  <w:style w:type="paragraph" w:styleId="berschrift1">
+  <w:style w:type="paragraph" w:styleId="Heading1">
     <w:name w:val="heading 1"/>
-    <w:basedOn w:val="Standard"/>
-    <w:next w:val="Standard"/>
-    <w:link w:val="berschrift1Zchn"/>
+    <w:basedOn w:val="Normal"/>
+    <w:next w:val="Normal"/>
+    <w:link w:val="Heading1Char"/>
     <w:uiPriority w:val="9"/>
     <w:qFormat/>
     <w:rsid w:val="00E711E0"/>
@@ -15415,11 +14828,11 @@
       <w:szCs w:val="22"/>
     </w:rPr>
   </w:style>
-  <w:style w:type="paragraph" w:styleId="berschrift2">
+  <w:style w:type="paragraph" w:styleId="Heading2">
     <w:name w:val="heading 2"/>
-    <w:basedOn w:val="Standard"/>
-    <w:next w:val="Standard"/>
-    <w:link w:val="berschrift2Zchn"/>
+    <w:basedOn w:val="Normal"/>
+    <w:next w:val="Normal"/>
+    <w:link w:val="Heading2Char"/>
     <w:uiPriority w:val="9"/>
     <w:unhideWhenUsed/>
     <w:qFormat/>
@@ -15445,11 +14858,11 @@
       <w:szCs w:val="22"/>
     </w:rPr>
   </w:style>
-  <w:style w:type="paragraph" w:styleId="berschrift3">
+  <w:style w:type="paragraph" w:styleId="Heading3">
     <w:name w:val="heading 3"/>
-    <w:basedOn w:val="Standard"/>
-    <w:next w:val="Standard"/>
-    <w:link w:val="berschrift3Zchn"/>
+    <w:basedOn w:val="Normal"/>
+    <w:next w:val="Normal"/>
+    <w:link w:val="Heading3Char"/>
     <w:uiPriority w:val="9"/>
     <w:unhideWhenUsed/>
     <w:qFormat/>
@@ -15472,11 +14885,11 @@
       <w:szCs w:val="22"/>
     </w:rPr>
   </w:style>
-  <w:style w:type="paragraph" w:styleId="berschrift4">
+  <w:style w:type="paragraph" w:styleId="Heading4">
     <w:name w:val="heading 4"/>
-    <w:basedOn w:val="Standard"/>
-    <w:next w:val="Standard"/>
-    <w:link w:val="berschrift4Zchn"/>
+    <w:basedOn w:val="Normal"/>
+    <w:next w:val="Normal"/>
+    <w:link w:val="Heading4Char"/>
     <w:uiPriority w:val="9"/>
     <w:unhideWhenUsed/>
     <w:qFormat/>
@@ -15501,11 +14914,11 @@
       <w:szCs w:val="22"/>
     </w:rPr>
   </w:style>
-  <w:style w:type="paragraph" w:styleId="berschrift5">
+  <w:style w:type="paragraph" w:styleId="Heading5">
     <w:name w:val="heading 5"/>
-    <w:basedOn w:val="Standard"/>
-    <w:next w:val="Standard"/>
-    <w:link w:val="berschrift5Zchn"/>
+    <w:basedOn w:val="Normal"/>
+    <w:next w:val="Normal"/>
+    <w:link w:val="Heading5Char"/>
     <w:uiPriority w:val="9"/>
     <w:semiHidden/>
     <w:unhideWhenUsed/>
@@ -15530,11 +14943,11 @@
       <w:szCs w:val="22"/>
     </w:rPr>
   </w:style>
-  <w:style w:type="paragraph" w:styleId="berschrift6">
+  <w:style w:type="paragraph" w:styleId="Heading6">
     <w:name w:val="heading 6"/>
-    <w:basedOn w:val="Standard"/>
-    <w:next w:val="Standard"/>
-    <w:link w:val="berschrift6Zchn"/>
+    <w:basedOn w:val="Normal"/>
+    <w:next w:val="Normal"/>
+    <w:link w:val="Heading6Char"/>
     <w:uiPriority w:val="9"/>
     <w:semiHidden/>
     <w:unhideWhenUsed/>
@@ -15559,11 +14972,11 @@
       <w:szCs w:val="22"/>
     </w:rPr>
   </w:style>
-  <w:style w:type="paragraph" w:styleId="berschrift7">
+  <w:style w:type="paragraph" w:styleId="Heading7">
     <w:name w:val="heading 7"/>
-    <w:basedOn w:val="Standard"/>
-    <w:next w:val="Standard"/>
-    <w:link w:val="berschrift7Zchn"/>
+    <w:basedOn w:val="Normal"/>
+    <w:next w:val="Normal"/>
+    <w:link w:val="Heading7Char"/>
     <w:uiPriority w:val="9"/>
     <w:semiHidden/>
     <w:unhideWhenUsed/>
@@ -15585,11 +14998,11 @@
       <w:szCs w:val="22"/>
     </w:rPr>
   </w:style>
-  <w:style w:type="paragraph" w:styleId="berschrift8">
+  <w:style w:type="paragraph" w:styleId="Heading8">
     <w:name w:val="heading 8"/>
-    <w:basedOn w:val="Standard"/>
-    <w:next w:val="Standard"/>
-    <w:link w:val="berschrift8Zchn"/>
+    <w:basedOn w:val="Normal"/>
+    <w:next w:val="Normal"/>
+    <w:link w:val="Heading8Char"/>
     <w:uiPriority w:val="9"/>
     <w:semiHidden/>
     <w:unhideWhenUsed/>
@@ -15610,11 +15023,11 @@
       <w:szCs w:val="18"/>
     </w:rPr>
   </w:style>
-  <w:style w:type="paragraph" w:styleId="berschrift9">
+  <w:style w:type="paragraph" w:styleId="Heading9">
     <w:name w:val="heading 9"/>
-    <w:basedOn w:val="Standard"/>
-    <w:next w:val="Standard"/>
-    <w:link w:val="berschrift9Zchn"/>
+    <w:basedOn w:val="Normal"/>
+    <w:next w:val="Normal"/>
+    <w:link w:val="Heading9Char"/>
     <w:uiPriority w:val="9"/>
     <w:semiHidden/>
     <w:unhideWhenUsed/>
@@ -15636,13 +15049,13 @@
       <w:szCs w:val="18"/>
     </w:rPr>
   </w:style>
-  <w:style w:type="character" w:default="1" w:styleId="Absatz-Standardschriftart">
+  <w:style w:type="character" w:default="1" w:styleId="DefaultParagraphFont">
     <w:name w:val="Default Paragraph Font"/>
     <w:uiPriority w:val="1"/>
     <w:semiHidden/>
     <w:unhideWhenUsed/>
   </w:style>
-  <w:style w:type="table" w:default="1" w:styleId="NormaleTabelle">
+  <w:style w:type="table" w:default="1" w:styleId="TableNormal">
     <w:name w:val="Normal Table"/>
     <w:uiPriority w:val="99"/>
     <w:semiHidden/>
@@ -15658,16 +15071,16 @@
       </w:tblCellMar>
     </w:tblPr>
   </w:style>
-  <w:style w:type="numbering" w:default="1" w:styleId="KeineListe">
+  <w:style w:type="numbering" w:default="1" w:styleId="NoList">
     <w:name w:val="No List"/>
     <w:uiPriority w:val="99"/>
     <w:semiHidden/>
     <w:unhideWhenUsed/>
   </w:style>
-  <w:style w:type="character" w:customStyle="1" w:styleId="berschrift1Zchn">
-    <w:name w:val="Überschrift 1 Zchn"/>
-    <w:basedOn w:val="Absatz-Standardschriftart"/>
-    <w:link w:val="berschrift1"/>
+  <w:style w:type="character" w:customStyle="1" w:styleId="Heading1Char">
+    <w:name w:val="Heading 1 Char"/>
+    <w:basedOn w:val="DefaultParagraphFont"/>
+    <w:link w:val="Heading1"/>
     <w:uiPriority w:val="9"/>
     <w:rsid w:val="00E711E0"/>
     <w:rPr>
@@ -15678,10 +15091,10 @@
       <w:shd w:val="clear" w:color="auto" w:fill="4F81BD" w:themeFill="accent1"/>
     </w:rPr>
   </w:style>
-  <w:style w:type="character" w:customStyle="1" w:styleId="berschrift2Zchn">
-    <w:name w:val="Überschrift 2 Zchn"/>
-    <w:basedOn w:val="Absatz-Standardschriftart"/>
-    <w:link w:val="berschrift2"/>
+  <w:style w:type="character" w:customStyle="1" w:styleId="Heading2Char">
+    <w:name w:val="Heading 2 Char"/>
+    <w:basedOn w:val="DefaultParagraphFont"/>
+    <w:link w:val="Heading2"/>
     <w:uiPriority w:val="9"/>
     <w:rsid w:val="006C6507"/>
     <w:rPr>
@@ -15689,9 +15102,9 @@
       <w:shd w:val="clear" w:color="auto" w:fill="DBE5F1" w:themeFill="accent1" w:themeFillTint="33"/>
     </w:rPr>
   </w:style>
-  <w:style w:type="table" w:styleId="Tabellengitternetz">
+  <w:style w:type="table" w:styleId="TableGrid">
     <w:name w:val="Table Grid"/>
-    <w:basedOn w:val="NormaleTabelle"/>
+    <w:basedOn w:val="TableNormal"/>
     <w:uiPriority w:val="59"/>
     <w:rsid w:val="00651384"/>
     <w:pPr>
@@ -15717,7 +15130,7 @@
   </w:style>
   <w:style w:type="table" w:customStyle="1" w:styleId="HellesRaster-Akzent11">
     <w:name w:val="Helles Raster - Akzent 11"/>
-    <w:basedOn w:val="NormaleTabelle"/>
+    <w:basedOn w:val="TableNormal"/>
     <w:uiPriority w:val="62"/>
     <w:rsid w:val="00CB0412"/>
     <w:pPr>
@@ -15847,7 +15260,7 @@
   </w:style>
   <w:style w:type="table" w:customStyle="1" w:styleId="MittlereSchattierung1-Akzent11">
     <w:name w:val="Mittlere Schattierung 1 - Akzent 11"/>
-    <w:basedOn w:val="NormaleTabelle"/>
+    <w:basedOn w:val="TableNormal"/>
     <w:uiPriority w:val="63"/>
     <w:rsid w:val="00CB0412"/>
     <w:pPr>
@@ -15951,9 +15364,9 @@
       </w:tcPr>
     </w:tblStylePr>
   </w:style>
-  <w:style w:type="table" w:styleId="MittlereListe2-Akzent1">
+  <w:style w:type="table" w:styleId="MediumList2-Accent1">
     <w:name w:val="Medium List 2 Accent 1"/>
-    <w:basedOn w:val="NormaleTabelle"/>
+    <w:basedOn w:val="TableNormal"/>
     <w:uiPriority w:val="66"/>
     <w:rsid w:val="00CB0412"/>
     <w:pPr>
@@ -16081,7 +15494,7 @@
   </w:style>
   <w:style w:type="table" w:customStyle="1" w:styleId="MittlereListe1-Akzent11">
     <w:name w:val="Mittlere Liste 1 - Akzent 11"/>
-    <w:basedOn w:val="NormaleTabelle"/>
+    <w:basedOn w:val="TableNormal"/>
     <w:uiPriority w:val="65"/>
     <w:rsid w:val="00CB0412"/>
     <w:pPr>
@@ -16163,10 +15576,10 @@
       </w:tcPr>
     </w:tblStylePr>
   </w:style>
-  <w:style w:type="character" w:customStyle="1" w:styleId="berschrift3Zchn">
-    <w:name w:val="Überschrift 3 Zchn"/>
-    <w:basedOn w:val="Absatz-Standardschriftart"/>
-    <w:link w:val="berschrift3"/>
+  <w:style w:type="character" w:customStyle="1" w:styleId="Heading3Char">
+    <w:name w:val="Heading 3 Char"/>
+    <w:basedOn w:val="DefaultParagraphFont"/>
+    <w:link w:val="Heading3"/>
     <w:uiPriority w:val="9"/>
     <w:rsid w:val="006C6507"/>
     <w:rPr>
@@ -16174,10 +15587,10 @@
       <w:spacing w:val="15"/>
     </w:rPr>
   </w:style>
-  <w:style w:type="character" w:customStyle="1" w:styleId="berschrift4Zchn">
-    <w:name w:val="Überschrift 4 Zchn"/>
-    <w:basedOn w:val="Absatz-Standardschriftart"/>
-    <w:link w:val="berschrift4"/>
+  <w:style w:type="character" w:customStyle="1" w:styleId="Heading4Char">
+    <w:name w:val="Heading 4 Char"/>
+    <w:basedOn w:val="DefaultParagraphFont"/>
+    <w:link w:val="Heading4"/>
     <w:uiPriority w:val="9"/>
     <w:rsid w:val="006C6507"/>
     <w:rPr>
@@ -16186,10 +15599,10 @@
       <w:spacing w:val="10"/>
     </w:rPr>
   </w:style>
-  <w:style w:type="character" w:customStyle="1" w:styleId="berschrift5Zchn">
-    <w:name w:val="Überschrift 5 Zchn"/>
-    <w:basedOn w:val="Absatz-Standardschriftart"/>
-    <w:link w:val="berschrift5"/>
+  <w:style w:type="character" w:customStyle="1" w:styleId="Heading5Char">
+    <w:name w:val="Heading 5 Char"/>
+    <w:basedOn w:val="DefaultParagraphFont"/>
+    <w:link w:val="Heading5"/>
     <w:uiPriority w:val="9"/>
     <w:semiHidden/>
     <w:rsid w:val="003C3BB7"/>
@@ -16199,10 +15612,10 @@
       <w:spacing w:val="10"/>
     </w:rPr>
   </w:style>
-  <w:style w:type="character" w:customStyle="1" w:styleId="berschrift6Zchn">
-    <w:name w:val="Überschrift 6 Zchn"/>
-    <w:basedOn w:val="Absatz-Standardschriftart"/>
-    <w:link w:val="berschrift6"/>
+  <w:style w:type="character" w:customStyle="1" w:styleId="Heading6Char">
+    <w:name w:val="Heading 6 Char"/>
+    <w:basedOn w:val="DefaultParagraphFont"/>
+    <w:link w:val="Heading6"/>
     <w:uiPriority w:val="9"/>
     <w:semiHidden/>
     <w:rsid w:val="003C3BB7"/>
@@ -16212,10 +15625,10 @@
       <w:spacing w:val="10"/>
     </w:rPr>
   </w:style>
-  <w:style w:type="character" w:customStyle="1" w:styleId="berschrift7Zchn">
-    <w:name w:val="Überschrift 7 Zchn"/>
-    <w:basedOn w:val="Absatz-Standardschriftart"/>
-    <w:link w:val="berschrift7"/>
+  <w:style w:type="character" w:customStyle="1" w:styleId="Heading7Char">
+    <w:name w:val="Heading 7 Char"/>
+    <w:basedOn w:val="DefaultParagraphFont"/>
+    <w:link w:val="Heading7"/>
     <w:uiPriority w:val="9"/>
     <w:semiHidden/>
     <w:rsid w:val="003C3BB7"/>
@@ -16225,10 +15638,10 @@
       <w:spacing w:val="10"/>
     </w:rPr>
   </w:style>
-  <w:style w:type="character" w:customStyle="1" w:styleId="berschrift8Zchn">
-    <w:name w:val="Überschrift 8 Zchn"/>
-    <w:basedOn w:val="Absatz-Standardschriftart"/>
-    <w:link w:val="berschrift8"/>
+  <w:style w:type="character" w:customStyle="1" w:styleId="Heading8Char">
+    <w:name w:val="Heading 8 Char"/>
+    <w:basedOn w:val="DefaultParagraphFont"/>
+    <w:link w:val="Heading8"/>
     <w:uiPriority w:val="9"/>
     <w:semiHidden/>
     <w:rsid w:val="003C3BB7"/>
@@ -16239,10 +15652,10 @@
       <w:szCs w:val="18"/>
     </w:rPr>
   </w:style>
-  <w:style w:type="character" w:customStyle="1" w:styleId="berschrift9Zchn">
-    <w:name w:val="Überschrift 9 Zchn"/>
-    <w:basedOn w:val="Absatz-Standardschriftart"/>
-    <w:link w:val="berschrift9"/>
+  <w:style w:type="character" w:customStyle="1" w:styleId="Heading9Char">
+    <w:name w:val="Heading 9 Char"/>
+    <w:basedOn w:val="DefaultParagraphFont"/>
+    <w:link w:val="Heading9"/>
     <w:uiPriority w:val="9"/>
     <w:semiHidden/>
     <w:rsid w:val="003C3BB7"/>
@@ -16254,10 +15667,10 @@
       <w:szCs w:val="18"/>
     </w:rPr>
   </w:style>
-  <w:style w:type="paragraph" w:styleId="Beschriftung">
+  <w:style w:type="paragraph" w:styleId="Caption">
     <w:name w:val="caption"/>
-    <w:basedOn w:val="Standard"/>
-    <w:next w:val="Standard"/>
+    <w:basedOn w:val="Normal"/>
+    <w:next w:val="Normal"/>
     <w:uiPriority w:val="35"/>
     <w:semiHidden/>
     <w:unhideWhenUsed/>
@@ -16271,11 +15684,11 @@
       <w:szCs w:val="16"/>
     </w:rPr>
   </w:style>
-  <w:style w:type="paragraph" w:styleId="Titel">
+  <w:style w:type="paragraph" w:styleId="Title">
     <w:name w:val="Title"/>
-    <w:basedOn w:val="Standard"/>
-    <w:next w:val="Standard"/>
-    <w:link w:val="TitelZchn"/>
+    <w:basedOn w:val="Normal"/>
+    <w:next w:val="Normal"/>
+    <w:link w:val="TitleChar"/>
     <w:uiPriority w:val="10"/>
     <w:qFormat/>
     <w:rsid w:val="003C3BB7"/>
@@ -16291,10 +15704,10 @@
       <w:szCs w:val="52"/>
     </w:rPr>
   </w:style>
-  <w:style w:type="character" w:customStyle="1" w:styleId="TitelZchn">
-    <w:name w:val="Titel Zchn"/>
-    <w:basedOn w:val="Absatz-Standardschriftart"/>
-    <w:link w:val="Titel"/>
+  <w:style w:type="character" w:customStyle="1" w:styleId="TitleChar">
+    <w:name w:val="Title Char"/>
+    <w:basedOn w:val="DefaultParagraphFont"/>
+    <w:link w:val="Title"/>
     <w:uiPriority w:val="10"/>
     <w:rsid w:val="003C3BB7"/>
     <w:rPr>
@@ -16306,11 +15719,11 @@
       <w:szCs w:val="52"/>
     </w:rPr>
   </w:style>
-  <w:style w:type="paragraph" w:styleId="Untertitel">
+  <w:style w:type="paragraph" w:styleId="Subtitle">
     <w:name w:val="Subtitle"/>
-    <w:basedOn w:val="Standard"/>
-    <w:next w:val="Standard"/>
-    <w:link w:val="UntertitelZchn"/>
+    <w:basedOn w:val="Normal"/>
+    <w:next w:val="Normal"/>
+    <w:link w:val="SubtitleChar"/>
     <w:uiPriority w:val="11"/>
     <w:qFormat/>
     <w:rsid w:val="003C3BB7"/>
@@ -16325,10 +15738,10 @@
       <w:szCs w:val="24"/>
     </w:rPr>
   </w:style>
-  <w:style w:type="character" w:customStyle="1" w:styleId="UntertitelZchn">
-    <w:name w:val="Untertitel Zchn"/>
-    <w:basedOn w:val="Absatz-Standardschriftart"/>
-    <w:link w:val="Untertitel"/>
+  <w:style w:type="character" w:customStyle="1" w:styleId="SubtitleChar">
+    <w:name w:val="Subtitle Char"/>
+    <w:basedOn w:val="DefaultParagraphFont"/>
+    <w:link w:val="Subtitle"/>
     <w:uiPriority w:val="11"/>
     <w:rsid w:val="003C3BB7"/>
     <w:rPr>
@@ -16339,7 +15752,7 @@
       <w:szCs w:val="24"/>
     </w:rPr>
   </w:style>
-  <w:style w:type="character" w:styleId="Fett">
+  <w:style w:type="character" w:styleId="Strong">
     <w:name w:val="Strong"/>
     <w:uiPriority w:val="22"/>
     <w:qFormat/>
@@ -16349,7 +15762,7 @@
       <w:bCs/>
     </w:rPr>
   </w:style>
-  <w:style w:type="character" w:styleId="Hervorhebung">
+  <w:style w:type="character" w:styleId="Emphasis">
     <w:name w:val="Emphasis"/>
     <w:uiPriority w:val="20"/>
     <w:qFormat/>
@@ -16360,10 +15773,10 @@
       <w:spacing w:val="5"/>
     </w:rPr>
   </w:style>
-  <w:style w:type="paragraph" w:styleId="KeinLeerraum">
+  <w:style w:type="paragraph" w:styleId="NoSpacing">
     <w:name w:val="No Spacing"/>
-    <w:basedOn w:val="Standard"/>
-    <w:link w:val="KeinLeerraumZchn"/>
+    <w:basedOn w:val="Normal"/>
+    <w:link w:val="NoSpacingChar"/>
     <w:uiPriority w:val="1"/>
     <w:qFormat/>
     <w:rsid w:val="003C3BB7"/>
@@ -16371,10 +15784,10 @@
       <w:spacing w:after="0"/>
     </w:pPr>
   </w:style>
-  <w:style w:type="character" w:customStyle="1" w:styleId="KeinLeerraumZchn">
-    <w:name w:val="Kein Leerraum Zchn"/>
-    <w:basedOn w:val="Absatz-Standardschriftart"/>
-    <w:link w:val="KeinLeerraum"/>
+  <w:style w:type="character" w:customStyle="1" w:styleId="NoSpacingChar">
+    <w:name w:val="No Spacing Char"/>
+    <w:basedOn w:val="DefaultParagraphFont"/>
+    <w:link w:val="NoSpacing"/>
     <w:uiPriority w:val="1"/>
     <w:rsid w:val="003C3BB7"/>
     <w:rPr>
@@ -16382,9 +15795,9 @@
       <w:szCs w:val="20"/>
     </w:rPr>
   </w:style>
-  <w:style w:type="paragraph" w:styleId="Listenabsatz">
+  <w:style w:type="paragraph" w:styleId="ListParagraph">
     <w:name w:val="List Paragraph"/>
-    <w:basedOn w:val="Standard"/>
+    <w:basedOn w:val="Normal"/>
     <w:uiPriority w:val="34"/>
     <w:qFormat/>
     <w:rsid w:val="003C3BB7"/>
@@ -16393,11 +15806,11 @@
       <w:contextualSpacing/>
     </w:pPr>
   </w:style>
-  <w:style w:type="paragraph" w:styleId="Anfhrungszeichen">
+  <w:style w:type="paragraph" w:styleId="Quote">
     <w:name w:val="Quote"/>
-    <w:basedOn w:val="Standard"/>
-    <w:next w:val="Standard"/>
-    <w:link w:val="AnfhrungszeichenZchn"/>
+    <w:basedOn w:val="Normal"/>
+    <w:next w:val="Normal"/>
+    <w:link w:val="QuoteChar"/>
     <w:uiPriority w:val="29"/>
     <w:qFormat/>
     <w:rsid w:val="003C3BB7"/>
@@ -16406,10 +15819,10 @@
       <w:iCs/>
     </w:rPr>
   </w:style>
-  <w:style w:type="character" w:customStyle="1" w:styleId="AnfhrungszeichenZchn">
-    <w:name w:val="Anführungszeichen Zchn"/>
-    <w:basedOn w:val="Absatz-Standardschriftart"/>
-    <w:link w:val="Anfhrungszeichen"/>
+  <w:style w:type="character" w:customStyle="1" w:styleId="QuoteChar">
+    <w:name w:val="Quote Char"/>
+    <w:basedOn w:val="DefaultParagraphFont"/>
+    <w:link w:val="Quote"/>
     <w:uiPriority w:val="29"/>
     <w:rsid w:val="003C3BB7"/>
     <w:rPr>
@@ -16419,11 +15832,11 @@
       <w:szCs w:val="20"/>
     </w:rPr>
   </w:style>
-  <w:style w:type="paragraph" w:styleId="IntensivesAnfhrungszeichen">
+  <w:style w:type="paragraph" w:styleId="IntenseQuote">
     <w:name w:val="Intense Quote"/>
-    <w:basedOn w:val="Standard"/>
-    <w:next w:val="Standard"/>
-    <w:link w:val="IntensivesAnfhrungszeichenZchn"/>
+    <w:basedOn w:val="Normal"/>
+    <w:next w:val="Normal"/>
+    <w:link w:val="IntenseQuoteChar"/>
     <w:uiPriority w:val="30"/>
     <w:qFormat/>
     <w:rsid w:val="003C3BB7"/>
@@ -16442,10 +15855,10 @@
       <w:color w:val="4F81BD" w:themeColor="accent1"/>
     </w:rPr>
   </w:style>
-  <w:style w:type="character" w:customStyle="1" w:styleId="IntensivesAnfhrungszeichenZchn">
-    <w:name w:val="Intensives Anführungszeichen Zchn"/>
-    <w:basedOn w:val="Absatz-Standardschriftart"/>
-    <w:link w:val="IntensivesAnfhrungszeichen"/>
+  <w:style w:type="character" w:customStyle="1" w:styleId="IntenseQuoteChar">
+    <w:name w:val="Intense Quote Char"/>
+    <w:basedOn w:val="DefaultParagraphFont"/>
+    <w:link w:val="IntenseQuote"/>
     <w:uiPriority w:val="30"/>
     <w:rsid w:val="003C3BB7"/>
     <w:rPr>
@@ -16456,7 +15869,7 @@
       <w:szCs w:val="20"/>
     </w:rPr>
   </w:style>
-  <w:style w:type="character" w:styleId="SchwacheHervorhebung">
+  <w:style w:type="character" w:styleId="SubtleEmphasis">
     <w:name w:val="Subtle Emphasis"/>
     <w:uiPriority w:val="19"/>
     <w:qFormat/>
@@ -16467,7 +15880,7 @@
       <w:color w:val="243F60" w:themeColor="accent1" w:themeShade="7F"/>
     </w:rPr>
   </w:style>
-  <w:style w:type="character" w:styleId="IntensiveHervorhebung">
+  <w:style w:type="character" w:styleId="IntenseEmphasis">
     <w:name w:val="Intense Emphasis"/>
     <w:uiPriority w:val="21"/>
     <w:qFormat/>
@@ -16480,7 +15893,7 @@
       <w:spacing w:val="10"/>
     </w:rPr>
   </w:style>
-  <w:style w:type="character" w:styleId="SchwacherVerweis">
+  <w:style w:type="character" w:styleId="SubtleReference">
     <w:name w:val="Subtle Reference"/>
     <w:uiPriority w:val="31"/>
     <w:qFormat/>
@@ -16491,7 +15904,7 @@
       <w:color w:val="4F81BD" w:themeColor="accent1"/>
     </w:rPr>
   </w:style>
-  <w:style w:type="character" w:styleId="IntensiverVerweis">
+  <w:style w:type="character" w:styleId="IntenseReference">
     <w:name w:val="Intense Reference"/>
     <w:uiPriority w:val="32"/>
     <w:qFormat/>
@@ -16505,7 +15918,7 @@
       <w:color w:val="4F81BD" w:themeColor="accent1"/>
     </w:rPr>
   </w:style>
-  <w:style w:type="character" w:styleId="Buchtitel">
+  <w:style w:type="character" w:styleId="BookTitle">
     <w:name w:val="Book Title"/>
     <w:uiPriority w:val="33"/>
     <w:qFormat/>
@@ -16518,10 +15931,10 @@
       <w:spacing w:val="9"/>
     </w:rPr>
   </w:style>
-  <w:style w:type="paragraph" w:styleId="Inhaltsverzeichnisberschrift">
+  <w:style w:type="paragraph" w:styleId="TOCHeading">
     <w:name w:val="TOC Heading"/>
-    <w:basedOn w:val="berschrift1"/>
-    <w:next w:val="Standard"/>
+    <w:basedOn w:val="Heading1"/>
+    <w:next w:val="Normal"/>
     <w:uiPriority w:val="39"/>
     <w:unhideWhenUsed/>
     <w:qFormat/>
@@ -16533,10 +15946,10 @@
       <w:lang w:bidi="en-US"/>
     </w:rPr>
   </w:style>
-  <w:style w:type="paragraph" w:styleId="Verzeichnis1">
+  <w:style w:type="paragraph" w:styleId="TOC1">
     <w:name w:val="toc 1"/>
-    <w:basedOn w:val="Standard"/>
-    <w:next w:val="Standard"/>
+    <w:basedOn w:val="Normal"/>
+    <w:next w:val="Normal"/>
     <w:autoRedefine/>
     <w:uiPriority w:val="39"/>
     <w:unhideWhenUsed/>
@@ -16546,10 +15959,10 @@
       <w:spacing w:after="100"/>
     </w:pPr>
   </w:style>
-  <w:style w:type="paragraph" w:styleId="Verzeichnis2">
+  <w:style w:type="paragraph" w:styleId="TOC2">
     <w:name w:val="toc 2"/>
-    <w:basedOn w:val="Standard"/>
-    <w:next w:val="Standard"/>
+    <w:basedOn w:val="Normal"/>
+    <w:next w:val="Normal"/>
     <w:autoRedefine/>
     <w:uiPriority w:val="39"/>
     <w:unhideWhenUsed/>
@@ -16562,7 +15975,7 @@
   </w:style>
   <w:style w:type="character" w:styleId="Hyperlink">
     <w:name w:val="Hyperlink"/>
-    <w:basedOn w:val="Absatz-Standardschriftart"/>
+    <w:basedOn w:val="DefaultParagraphFont"/>
     <w:uiPriority w:val="99"/>
     <w:unhideWhenUsed/>
     <w:rsid w:val="006F2255"/>
@@ -16571,10 +15984,10 @@
       <w:u w:val="single"/>
     </w:rPr>
   </w:style>
-  <w:style w:type="paragraph" w:styleId="Sprechblasentext">
+  <w:style w:type="paragraph" w:styleId="BalloonText">
     <w:name w:val="Balloon Text"/>
-    <w:basedOn w:val="Standard"/>
-    <w:link w:val="SprechblasentextZchn"/>
+    <w:basedOn w:val="Normal"/>
+    <w:link w:val="BalloonTextChar"/>
     <w:uiPriority w:val="99"/>
     <w:semiHidden/>
     <w:unhideWhenUsed/>
@@ -16588,10 +16001,10 @@
       <w:szCs w:val="16"/>
     </w:rPr>
   </w:style>
-  <w:style w:type="character" w:customStyle="1" w:styleId="SprechblasentextZchn">
-    <w:name w:val="Sprechblasentext Zchn"/>
-    <w:basedOn w:val="Absatz-Standardschriftart"/>
-    <w:link w:val="Sprechblasentext"/>
+  <w:style w:type="character" w:customStyle="1" w:styleId="BalloonTextChar">
+    <w:name w:val="Balloon Text Char"/>
+    <w:basedOn w:val="DefaultParagraphFont"/>
+    <w:link w:val="BalloonText"/>
     <w:uiPriority w:val="99"/>
     <w:semiHidden/>
     <w:rsid w:val="006F2255"/>
@@ -16601,10 +16014,10 @@
       <w:szCs w:val="16"/>
     </w:rPr>
   </w:style>
-  <w:style w:type="paragraph" w:styleId="Verzeichnis3">
+  <w:style w:type="paragraph" w:styleId="TOC3">
     <w:name w:val="toc 3"/>
-    <w:basedOn w:val="Standard"/>
-    <w:next w:val="Standard"/>
+    <w:basedOn w:val="Normal"/>
+    <w:next w:val="Normal"/>
     <w:autoRedefine/>
     <w:uiPriority w:val="39"/>
     <w:unhideWhenUsed/>
@@ -16620,10 +16033,10 @@
       <w:lang w:eastAsia="de-CH"/>
     </w:rPr>
   </w:style>
-  <w:style w:type="paragraph" w:styleId="Kopfzeile">
+  <w:style w:type="paragraph" w:styleId="Header">
     <w:name w:val="header"/>
-    <w:basedOn w:val="Standard"/>
-    <w:link w:val="KopfzeileZchn"/>
+    <w:basedOn w:val="Normal"/>
+    <w:link w:val="HeaderChar"/>
     <w:uiPriority w:val="99"/>
     <w:unhideWhenUsed/>
     <w:rsid w:val="008F2373"/>
@@ -16635,10 +16048,10 @@
       <w:spacing w:after="0"/>
     </w:pPr>
   </w:style>
-  <w:style w:type="character" w:customStyle="1" w:styleId="KopfzeileZchn">
-    <w:name w:val="Kopfzeile Zchn"/>
-    <w:basedOn w:val="Absatz-Standardschriftart"/>
-    <w:link w:val="Kopfzeile"/>
+  <w:style w:type="character" w:customStyle="1" w:styleId="HeaderChar">
+    <w:name w:val="Header Char"/>
+    <w:basedOn w:val="DefaultParagraphFont"/>
+    <w:link w:val="Header"/>
     <w:uiPriority w:val="99"/>
     <w:rsid w:val="008F2373"/>
     <w:rPr>
@@ -16646,10 +16059,10 @@
       <w:szCs w:val="20"/>
     </w:rPr>
   </w:style>
-  <w:style w:type="paragraph" w:styleId="Fuzeile">
+  <w:style w:type="paragraph" w:styleId="Footer">
     <w:name w:val="footer"/>
-    <w:basedOn w:val="Standard"/>
-    <w:link w:val="FuzeileZchn"/>
+    <w:basedOn w:val="Normal"/>
+    <w:link w:val="FooterChar"/>
     <w:uiPriority w:val="99"/>
     <w:unhideWhenUsed/>
     <w:rsid w:val="008F2373"/>
@@ -16661,10 +16074,10 @@
       <w:spacing w:after="0"/>
     </w:pPr>
   </w:style>
-  <w:style w:type="character" w:customStyle="1" w:styleId="FuzeileZchn">
-    <w:name w:val="Fußzeile Zchn"/>
-    <w:basedOn w:val="Absatz-Standardschriftart"/>
-    <w:link w:val="Fuzeile"/>
+  <w:style w:type="character" w:customStyle="1" w:styleId="FooterChar">
+    <w:name w:val="Footer Char"/>
+    <w:basedOn w:val="DefaultParagraphFont"/>
+    <w:link w:val="Footer"/>
     <w:uiPriority w:val="99"/>
     <w:rsid w:val="008F2373"/>
     <w:rPr>
@@ -16672,9 +16085,9 @@
       <w:szCs w:val="20"/>
     </w:rPr>
   </w:style>
-  <w:style w:type="paragraph" w:styleId="StandardWeb">
+  <w:style w:type="paragraph" w:styleId="NormalWeb">
     <w:name w:val="Normal (Web)"/>
-    <w:basedOn w:val="Standard"/>
+    <w:basedOn w:val="Normal"/>
     <w:uiPriority w:val="99"/>
     <w:semiHidden/>
     <w:unhideWhenUsed/>
@@ -16691,7 +16104,7 @@
   </w:style>
   <w:style w:type="table" w:customStyle="1" w:styleId="MittlereSchattierung1-Akzent110">
     <w:name w:val="Mittlere Schattierung 1 - Akzent 11"/>
-    <w:basedOn w:val="NormaleTabelle"/>
+    <w:basedOn w:val="TableNormal"/>
     <w:uiPriority w:val="63"/>
     <w:rsid w:val="00DE350F"/>
     <w:pPr>
@@ -16798,9 +16211,9 @@
       </w:tcPr>
     </w:tblStylePr>
   </w:style>
-  <w:style w:type="table" w:styleId="MittlereSchattierung1-Akzent1">
+  <w:style w:type="table" w:styleId="MediumShading1-Accent1">
     <w:name w:val="Medium Shading 1 Accent 1"/>
-    <w:basedOn w:val="NormaleTabelle"/>
+    <w:basedOn w:val="TableNormal"/>
     <w:uiPriority w:val="63"/>
     <w:rsid w:val="00EC4FFB"/>
     <w:pPr>
@@ -16904,7 +16317,7 @@
       </w:tcPr>
     </w:tblStylePr>
   </w:style>
-  <w:style w:type="paragraph" w:styleId="berarbeitung">
+  <w:style w:type="paragraph" w:styleId="Revision">
     <w:name w:val="Revision"/>
     <w:hidden/>
     <w:uiPriority w:val="99"/>
@@ -18985,6 +18398,46 @@
 </file>
 
 <file path=customXml/itemProps1.xml><?xml version="1.0" encoding="utf-8"?>
+<ds:datastoreItem xmlns:ds="http://schemas.openxmlformats.org/officeDocument/2006/customXml" ds:itemID="{40354F4F-E92E-4681-93F2-456E649247EA}">
+  <ds:schemaRefs>
+    <ds:schemaRef ds:uri="http://schemas.openxmlformats.org/officeDocument/2006/bibliography"/>
+  </ds:schemaRefs>
+</ds:datastoreItem>
+</file>
+
+<file path=customXml/itemProps10.xml><?xml version="1.0" encoding="utf-8"?>
+<ds:datastoreItem xmlns:ds="http://schemas.openxmlformats.org/officeDocument/2006/customXml" ds:itemID="{02307D2A-1C5C-4855-AD49-DF288EB7455A}">
+  <ds:schemaRefs>
+    <ds:schemaRef ds:uri="http://schemas.openxmlformats.org/officeDocument/2006/bibliography"/>
+  </ds:schemaRefs>
+</ds:datastoreItem>
+</file>
+
+<file path=customXml/itemProps11.xml><?xml version="1.0" encoding="utf-8"?>
+<ds:datastoreItem xmlns:ds="http://schemas.openxmlformats.org/officeDocument/2006/customXml" ds:itemID="{B1E9C169-A537-42C2-975C-CD58155D0495}">
+  <ds:schemaRefs>
+    <ds:schemaRef ds:uri="http://schemas.openxmlformats.org/officeDocument/2006/bibliography"/>
+  </ds:schemaRefs>
+</ds:datastoreItem>
+</file>
+
+<file path=customXml/itemProps12.xml><?xml version="1.0" encoding="utf-8"?>
+<ds:datastoreItem xmlns:ds="http://schemas.openxmlformats.org/officeDocument/2006/customXml" ds:itemID="{56FC8ADA-7D9A-4BB1-A34D-82AEF0E42C5A}">
+  <ds:schemaRefs>
+    <ds:schemaRef ds:uri="http://schemas.openxmlformats.org/officeDocument/2006/bibliography"/>
+  </ds:schemaRefs>
+</ds:datastoreItem>
+</file>
+
+<file path=customXml/itemProps13.xml><?xml version="1.0" encoding="utf-8"?>
+<ds:datastoreItem xmlns:ds="http://schemas.openxmlformats.org/officeDocument/2006/customXml" ds:itemID="{3C2A51B1-4A72-48ED-BCBE-54FB6EBDA58B}">
+  <ds:schemaRefs>
+    <ds:schemaRef ds:uri="http://schemas.openxmlformats.org/officeDocument/2006/bibliography"/>
+  </ds:schemaRefs>
+</ds:datastoreItem>
+</file>
+
+<file path=customXml/itemProps14.xml><?xml version="1.0" encoding="utf-8"?>
 <ds:datastoreItem xmlns:ds="http://schemas.openxmlformats.org/officeDocument/2006/customXml" ds:itemID="{A4B69B5F-E172-492C-A004-1D496053BF00}">
   <ds:schemaRefs>
     <ds:schemaRef ds:uri="http://schemas.openxmlformats.org/officeDocument/2006/bibliography"/>
@@ -18992,7 +18445,63 @@
 </ds:datastoreItem>
 </file>
 
-<file path=customXml/itemProps10.xml><?xml version="1.0" encoding="utf-8"?>
+<file path=customXml/itemProps15.xml><?xml version="1.0" encoding="utf-8"?>
+<ds:datastoreItem xmlns:ds="http://schemas.openxmlformats.org/officeDocument/2006/customXml" ds:itemID="{4D73B42C-2EB7-44D7-BB74-AFF6ECA2CB32}">
+  <ds:schemaRefs>
+    <ds:schemaRef ds:uri="http://schemas.openxmlformats.org/officeDocument/2006/bibliography"/>
+  </ds:schemaRefs>
+</ds:datastoreItem>
+</file>
+
+<file path=customXml/itemProps16.xml><?xml version="1.0" encoding="utf-8"?>
+<ds:datastoreItem xmlns:ds="http://schemas.openxmlformats.org/officeDocument/2006/customXml" ds:itemID="{B33C1227-57D3-4220-B7B0-9993535D6908}">
+  <ds:schemaRefs>
+    <ds:schemaRef ds:uri="http://schemas.openxmlformats.org/officeDocument/2006/bibliography"/>
+  </ds:schemaRefs>
+</ds:datastoreItem>
+</file>
+
+<file path=customXml/itemProps17.xml><?xml version="1.0" encoding="utf-8"?>
+<ds:datastoreItem xmlns:ds="http://schemas.openxmlformats.org/officeDocument/2006/customXml" ds:itemID="{35247778-5CF7-41B7-BA27-7DABF740DE1A}">
+  <ds:schemaRefs>
+    <ds:schemaRef ds:uri="http://schemas.openxmlformats.org/officeDocument/2006/bibliography"/>
+  </ds:schemaRefs>
+</ds:datastoreItem>
+</file>
+
+<file path=customXml/itemProps18.xml><?xml version="1.0" encoding="utf-8"?>
+<ds:datastoreItem xmlns:ds="http://schemas.openxmlformats.org/officeDocument/2006/customXml" ds:itemID="{2A1D2356-58DC-4A61-A7DF-26330FC2F84C}">
+  <ds:schemaRefs>
+    <ds:schemaRef ds:uri="http://schemas.openxmlformats.org/officeDocument/2006/bibliography"/>
+  </ds:schemaRefs>
+</ds:datastoreItem>
+</file>
+
+<file path=customXml/itemProps19.xml><?xml version="1.0" encoding="utf-8"?>
+<ds:datastoreItem xmlns:ds="http://schemas.openxmlformats.org/officeDocument/2006/customXml" ds:itemID="{28B58EEA-0E4E-4B7D-BA03-2C35C3A5073C}">
+  <ds:schemaRefs>
+    <ds:schemaRef ds:uri="http://schemas.openxmlformats.org/officeDocument/2006/bibliography"/>
+  </ds:schemaRefs>
+</ds:datastoreItem>
+</file>
+
+<file path=customXml/itemProps2.xml><?xml version="1.0" encoding="utf-8"?>
+<ds:datastoreItem xmlns:ds="http://schemas.openxmlformats.org/officeDocument/2006/customXml" ds:itemID="{953A654F-F267-4277-90AD-96C073DCB28A}">
+  <ds:schemaRefs>
+    <ds:schemaRef ds:uri="http://schemas.openxmlformats.org/officeDocument/2006/bibliography"/>
+  </ds:schemaRefs>
+</ds:datastoreItem>
+</file>
+
+<file path=customXml/itemProps20.xml><?xml version="1.0" encoding="utf-8"?>
+<ds:datastoreItem xmlns:ds="http://schemas.openxmlformats.org/officeDocument/2006/customXml" ds:itemID="{0797AB32-0DB1-4961-ACF0-03040ABC7738}">
+  <ds:schemaRefs>
+    <ds:schemaRef ds:uri="http://schemas.openxmlformats.org/officeDocument/2006/bibliography"/>
+  </ds:schemaRefs>
+</ds:datastoreItem>
+</file>
+
+<file path=customXml/itemProps21.xml><?xml version="1.0" encoding="utf-8"?>
 <ds:datastoreItem xmlns:ds="http://schemas.openxmlformats.org/officeDocument/2006/customXml" ds:itemID="{114ED9FB-AA93-453B-9596-E5F7ADB50E82}">
   <ds:schemaRefs>
     <ds:schemaRef ds:uri="http://schemas.openxmlformats.org/officeDocument/2006/bibliography"/>
@@ -19000,31 +18509,31 @@
 </ds:datastoreItem>
 </file>
 
-<file path=customXml/itemProps11.xml><?xml version="1.0" encoding="utf-8"?>
-<ds:datastoreItem xmlns:ds="http://schemas.openxmlformats.org/officeDocument/2006/customXml" ds:itemID="{B33C1227-57D3-4220-B7B0-9993535D6908}">
+<file path=customXml/itemProps22.xml><?xml version="1.0" encoding="utf-8"?>
+<ds:datastoreItem xmlns:ds="http://schemas.openxmlformats.org/officeDocument/2006/customXml" ds:itemID="{D8B66221-9B4A-42B4-BAF8-D01E73F45811}">
   <ds:schemaRefs>
     <ds:schemaRef ds:uri="http://schemas.openxmlformats.org/officeDocument/2006/bibliography"/>
   </ds:schemaRefs>
 </ds:datastoreItem>
 </file>
 
-<file path=customXml/itemProps12.xml><?xml version="1.0" encoding="utf-8"?>
-<ds:datastoreItem xmlns:ds="http://schemas.openxmlformats.org/officeDocument/2006/customXml" ds:itemID="{86F29646-4B1E-4B4A-AE83-90051BC1C266}">
+<file path=customXml/itemProps23.xml><?xml version="1.0" encoding="utf-8"?>
+<ds:datastoreItem xmlns:ds="http://schemas.openxmlformats.org/officeDocument/2006/customXml" ds:itemID="{E9629A78-6DF7-4471-9F95-F17B18265FC2}">
   <ds:schemaRefs>
     <ds:schemaRef ds:uri="http://schemas.openxmlformats.org/officeDocument/2006/bibliography"/>
   </ds:schemaRefs>
 </ds:datastoreItem>
 </file>
 
-<file path=customXml/itemProps13.xml><?xml version="1.0" encoding="utf-8"?>
-<ds:datastoreItem xmlns:ds="http://schemas.openxmlformats.org/officeDocument/2006/customXml" ds:itemID="{953A654F-F267-4277-90AD-96C073DCB28A}">
+<file path=customXml/itemProps24.xml><?xml version="1.0" encoding="utf-8"?>
+<ds:datastoreItem xmlns:ds="http://schemas.openxmlformats.org/officeDocument/2006/customXml" ds:itemID="{2D08AD2B-9833-4034-AF2D-61412745DCE1}">
   <ds:schemaRefs>
     <ds:schemaRef ds:uri="http://schemas.openxmlformats.org/officeDocument/2006/bibliography"/>
   </ds:schemaRefs>
 </ds:datastoreItem>
 </file>
 
-<file path=customXml/itemProps14.xml><?xml version="1.0" encoding="utf-8"?>
+<file path=customXml/itemProps25.xml><?xml version="1.0" encoding="utf-8"?>
 <ds:datastoreItem xmlns:ds="http://schemas.openxmlformats.org/officeDocument/2006/customXml" ds:itemID="{EF1EC957-BC47-410B-92A3-5D9A8F2DAC11}">
   <ds:schemaRefs>
     <ds:schemaRef ds:uri="http://schemas.openxmlformats.org/officeDocument/2006/bibliography"/>
@@ -19032,31 +18541,15 @@
 </ds:datastoreItem>
 </file>
 
-<file path=customXml/itemProps15.xml><?xml version="1.0" encoding="utf-8"?>
-<ds:datastoreItem xmlns:ds="http://schemas.openxmlformats.org/officeDocument/2006/customXml" ds:itemID="{28B58EEA-0E4E-4B7D-BA03-2C35C3A5073C}">
+<file path=customXml/itemProps26.xml><?xml version="1.0" encoding="utf-8"?>
+<ds:datastoreItem xmlns:ds="http://schemas.openxmlformats.org/officeDocument/2006/customXml" ds:itemID="{DE3E204C-816E-44CE-862F-031C838110D5}">
   <ds:schemaRefs>
     <ds:schemaRef ds:uri="http://schemas.openxmlformats.org/officeDocument/2006/bibliography"/>
   </ds:schemaRefs>
 </ds:datastoreItem>
 </file>
 
-<file path=customXml/itemProps16.xml><?xml version="1.0" encoding="utf-8"?>
-<ds:datastoreItem xmlns:ds="http://schemas.openxmlformats.org/officeDocument/2006/customXml" ds:itemID="{56FC8ADA-7D9A-4BB1-A34D-82AEF0E42C5A}">
-  <ds:schemaRefs>
-    <ds:schemaRef ds:uri="http://schemas.openxmlformats.org/officeDocument/2006/bibliography"/>
-  </ds:schemaRefs>
-</ds:datastoreItem>
-</file>
-
-<file path=customXml/itemProps17.xml><?xml version="1.0" encoding="utf-8"?>
-<ds:datastoreItem xmlns:ds="http://schemas.openxmlformats.org/officeDocument/2006/customXml" ds:itemID="{B144ACE8-D497-4458-86A6-9AFBBD136445}">
-  <ds:schemaRefs>
-    <ds:schemaRef ds:uri="http://schemas.openxmlformats.org/officeDocument/2006/bibliography"/>
-  </ds:schemaRefs>
-</ds:datastoreItem>
-</file>
-
-<file path=customXml/itemProps18.xml><?xml version="1.0" encoding="utf-8"?>
+<file path=customXml/itemProps3.xml><?xml version="1.0" encoding="utf-8"?>
 <ds:datastoreItem xmlns:ds="http://schemas.openxmlformats.org/officeDocument/2006/customXml" ds:itemID="{F35E75FB-7D63-4740-843A-623B9E9D1098}">
   <ds:schemaRefs>
     <ds:schemaRef ds:uri="http://schemas.openxmlformats.org/officeDocument/2006/bibliography"/>
@@ -19064,71 +18557,7 @@
 </ds:datastoreItem>
 </file>
 
-<file path=customXml/itemProps19.xml><?xml version="1.0" encoding="utf-8"?>
-<ds:datastoreItem xmlns:ds="http://schemas.openxmlformats.org/officeDocument/2006/customXml" ds:itemID="{D8B66221-9B4A-42B4-BAF8-D01E73F45811}">
-  <ds:schemaRefs>
-    <ds:schemaRef ds:uri="http://schemas.openxmlformats.org/officeDocument/2006/bibliography"/>
-  </ds:schemaRefs>
-</ds:datastoreItem>
-</file>
-
-<file path=customXml/itemProps2.xml><?xml version="1.0" encoding="utf-8"?>
-<ds:datastoreItem xmlns:ds="http://schemas.openxmlformats.org/officeDocument/2006/customXml" ds:itemID="{B1E9C169-A537-42C2-975C-CD58155D0495}">
-  <ds:schemaRefs>
-    <ds:schemaRef ds:uri="http://schemas.openxmlformats.org/officeDocument/2006/bibliography"/>
-  </ds:schemaRefs>
-</ds:datastoreItem>
-</file>
-
-<file path=customXml/itemProps20.xml><?xml version="1.0" encoding="utf-8"?>
-<ds:datastoreItem xmlns:ds="http://schemas.openxmlformats.org/officeDocument/2006/customXml" ds:itemID="{3C2A51B1-4A72-48ED-BCBE-54FB6EBDA58B}">
-  <ds:schemaRefs>
-    <ds:schemaRef ds:uri="http://schemas.openxmlformats.org/officeDocument/2006/bibliography"/>
-  </ds:schemaRefs>
-</ds:datastoreItem>
-</file>
-
-<file path=customXml/itemProps21.xml><?xml version="1.0" encoding="utf-8"?>
-<ds:datastoreItem xmlns:ds="http://schemas.openxmlformats.org/officeDocument/2006/customXml" ds:itemID="{394899EB-44DA-4397-AA23-1A6FA495227A}">
-  <ds:schemaRefs>
-    <ds:schemaRef ds:uri="http://schemas.openxmlformats.org/officeDocument/2006/bibliography"/>
-  </ds:schemaRefs>
-</ds:datastoreItem>
-</file>
-
-<file path=customXml/itemProps22.xml><?xml version="1.0" encoding="utf-8"?>
-<ds:datastoreItem xmlns:ds="http://schemas.openxmlformats.org/officeDocument/2006/customXml" ds:itemID="{DE3E204C-816E-44CE-862F-031C838110D5}">
-  <ds:schemaRefs>
-    <ds:schemaRef ds:uri="http://schemas.openxmlformats.org/officeDocument/2006/bibliography"/>
-  </ds:schemaRefs>
-</ds:datastoreItem>
-</file>
-
-<file path=customXml/itemProps23.xml><?xml version="1.0" encoding="utf-8"?>
-<ds:datastoreItem xmlns:ds="http://schemas.openxmlformats.org/officeDocument/2006/customXml" ds:itemID="{0797AB32-0DB1-4961-ACF0-03040ABC7738}">
-  <ds:schemaRefs>
-    <ds:schemaRef ds:uri="http://schemas.openxmlformats.org/officeDocument/2006/bibliography"/>
-  </ds:schemaRefs>
-</ds:datastoreItem>
-</file>
-
-<file path=customXml/itemProps24.xml><?xml version="1.0" encoding="utf-8"?>
-<ds:datastoreItem xmlns:ds="http://schemas.openxmlformats.org/officeDocument/2006/customXml" ds:itemID="{35247778-5CF7-41B7-BA27-7DABF740DE1A}">
-  <ds:schemaRefs>
-    <ds:schemaRef ds:uri="http://schemas.openxmlformats.org/officeDocument/2006/bibliography"/>
-  </ds:schemaRefs>
-</ds:datastoreItem>
-</file>
-
-<file path=customXml/itemProps25.xml><?xml version="1.0" encoding="utf-8"?>
-<ds:datastoreItem xmlns:ds="http://schemas.openxmlformats.org/officeDocument/2006/customXml" ds:itemID="{02307D2A-1C5C-4855-AD49-DF288EB7455A}">
-  <ds:schemaRefs>
-    <ds:schemaRef ds:uri="http://schemas.openxmlformats.org/officeDocument/2006/bibliography"/>
-  </ds:schemaRefs>
-</ds:datastoreItem>
-</file>
-
-<file path=customXml/itemProps26.xml><?xml version="1.0" encoding="utf-8"?>
+<file path=customXml/itemProps4.xml><?xml version="1.0" encoding="utf-8"?>
 <ds:datastoreItem xmlns:ds="http://schemas.openxmlformats.org/officeDocument/2006/customXml" ds:itemID="{1CCD4FFE-43C0-4C85-92B2-2FF3D925B27B}">
   <ds:schemaRefs>
     <ds:schemaRef ds:uri="http://schemas.openxmlformats.org/officeDocument/2006/bibliography"/>
@@ -19136,7 +18565,7 @@
 </ds:datastoreItem>
 </file>
 
-<file path=customXml/itemProps3.xml><?xml version="1.0" encoding="utf-8"?>
+<file path=customXml/itemProps5.xml><?xml version="1.0" encoding="utf-8"?>
 <ds:datastoreItem xmlns:ds="http://schemas.openxmlformats.org/officeDocument/2006/customXml" ds:itemID="{DF2C9113-F545-4990-BAE5-5339229A5D77}">
   <ds:schemaRefs>
     <ds:schemaRef ds:uri="http://schemas.openxmlformats.org/officeDocument/2006/bibliography"/>
@@ -19144,24 +18573,8 @@
 </ds:datastoreItem>
 </file>
 
-<file path=customXml/itemProps4.xml><?xml version="1.0" encoding="utf-8"?>
-<ds:datastoreItem xmlns:ds="http://schemas.openxmlformats.org/officeDocument/2006/customXml" ds:itemID="{E9629A78-6DF7-4471-9F95-F17B18265FC2}">
-  <ds:schemaRefs>
-    <ds:schemaRef ds:uri="http://schemas.openxmlformats.org/officeDocument/2006/bibliography"/>
-  </ds:schemaRefs>
-</ds:datastoreItem>
-</file>
-
-<file path=customXml/itemProps5.xml><?xml version="1.0" encoding="utf-8"?>
-<ds:datastoreItem xmlns:ds="http://schemas.openxmlformats.org/officeDocument/2006/customXml" ds:itemID="{2A1D2356-58DC-4A61-A7DF-26330FC2F84C}">
-  <ds:schemaRefs>
-    <ds:schemaRef ds:uri="http://schemas.openxmlformats.org/officeDocument/2006/bibliography"/>
-  </ds:schemaRefs>
-</ds:datastoreItem>
-</file>
-
 <file path=customXml/itemProps6.xml><?xml version="1.0" encoding="utf-8"?>
-<ds:datastoreItem xmlns:ds="http://schemas.openxmlformats.org/officeDocument/2006/customXml" ds:itemID="{4D73B42C-2EB7-44D7-BB74-AFF6ECA2CB32}">
+<ds:datastoreItem xmlns:ds="http://schemas.openxmlformats.org/officeDocument/2006/customXml" ds:itemID="{394899EB-44DA-4397-AA23-1A6FA495227A}">
   <ds:schemaRefs>
     <ds:schemaRef ds:uri="http://schemas.openxmlformats.org/officeDocument/2006/bibliography"/>
   </ds:schemaRefs>
@@ -19177,7 +18590,7 @@
 </file>
 
 <file path=customXml/itemProps8.xml><?xml version="1.0" encoding="utf-8"?>
-<ds:datastoreItem xmlns:ds="http://schemas.openxmlformats.org/officeDocument/2006/customXml" ds:itemID="{40354F4F-E92E-4681-93F2-456E649247EA}">
+<ds:datastoreItem xmlns:ds="http://schemas.openxmlformats.org/officeDocument/2006/customXml" ds:itemID="{86F29646-4B1E-4B4A-AE83-90051BC1C266}">
   <ds:schemaRefs>
     <ds:schemaRef ds:uri="http://schemas.openxmlformats.org/officeDocument/2006/bibliography"/>
   </ds:schemaRefs>
@@ -19185,7 +18598,7 @@
 </file>
 
 <file path=customXml/itemProps9.xml><?xml version="1.0" encoding="utf-8"?>
-<ds:datastoreItem xmlns:ds="http://schemas.openxmlformats.org/officeDocument/2006/customXml" ds:itemID="{2D08AD2B-9833-4034-AF2D-61412745DCE1}">
+<ds:datastoreItem xmlns:ds="http://schemas.openxmlformats.org/officeDocument/2006/customXml" ds:itemID="{B144ACE8-D497-4458-86A6-9AFBBD136445}">
   <ds:schemaRefs>
     <ds:schemaRef ds:uri="http://schemas.openxmlformats.org/officeDocument/2006/bibliography"/>
   </ds:schemaRefs>

</xml_diff>

<commit_message>
refs #79 * diverse Anpassungen und Korrekturen
</commit_message>
<xml_diff>
--- a/doc/01_Projektplan/projektplan.docx
+++ b/doc/01_Projektplan/projektplan.docx
@@ -58,7 +58,35 @@
                   <w:rPr>
                     <w:color w:val="4F81BD" w:themeColor="accent1"/>
                   </w:rPr>
-                  <w:t>Elmer Lukas, Heidt Christina, Steiner Diego, Treichler Delia, Waltenspül Remo</w:t>
+                  <w:t xml:space="preserve">Elmer Lukas, Heidt Christina, Steiner Diego, </w:t>
+                </w:r>
+                <w:proofErr w:type="spellStart"/>
+                <w:r>
+                  <w:rPr>
+                    <w:color w:val="4F81BD" w:themeColor="accent1"/>
+                  </w:rPr>
+                  <w:t>Treichler</w:t>
+                </w:r>
+                <w:proofErr w:type="spellEnd"/>
+                <w:r>
+                  <w:rPr>
+                    <w:color w:val="4F81BD" w:themeColor="accent1"/>
+                  </w:rPr>
+                  <w:t xml:space="preserve"> Delia, </w:t>
+                </w:r>
+                <w:proofErr w:type="spellStart"/>
+                <w:r>
+                  <w:rPr>
+                    <w:color w:val="4F81BD" w:themeColor="accent1"/>
+                  </w:rPr>
+                  <w:t>Waltenspül</w:t>
+                </w:r>
+                <w:proofErr w:type="spellEnd"/>
+                <w:r>
+                  <w:rPr>
+                    <w:color w:val="4F81BD" w:themeColor="accent1"/>
+                  </w:rPr>
+                  <w:t xml:space="preserve"> Remo</w:t>
                 </w:r>
               </w:p>
               <w:p>
@@ -607,14 +635,12 @@
             <w:r>
               <w:t>EL</w:t>
             </w:r>
-            <w:bookmarkStart w:id="4" w:name="_GoBack"/>
-            <w:bookmarkEnd w:id="4"/>
           </w:p>
         </w:tc>
       </w:tr>
     </w:tbl>
+    <w:bookmarkStart w:id="4" w:name="_Toc286936083" w:displacedByCustomXml="next"/>
     <w:bookmarkStart w:id="5" w:name="_Toc287199581" w:displacedByCustomXml="next"/>
-    <w:bookmarkStart w:id="6" w:name="_Toc286936083" w:displacedByCustomXml="next"/>
     <w:sdt>
       <w:sdtPr>
         <w:rPr>
@@ -646,8 +672,8 @@
             </w:rPr>
             <w:t>Inhaltsverzeichnis</w:t>
           </w:r>
-          <w:bookmarkEnd w:id="6"/>
           <w:bookmarkEnd w:id="5"/>
+          <w:bookmarkEnd w:id="4"/>
         </w:p>
         <w:p>
           <w:pPr>
@@ -5046,7 +5072,7 @@
           <w:szCs w:val="22"/>
         </w:rPr>
       </w:pPr>
-      <w:bookmarkStart w:id="7" w:name="_Toc286936084"/>
+      <w:bookmarkStart w:id="6" w:name="_Toc286936084"/>
       <w:r>
         <w:br w:type="page"/>
       </w:r>
@@ -5055,25 +5081,25 @@
       <w:pPr>
         <w:pStyle w:val="berschrift1"/>
       </w:pPr>
-      <w:bookmarkStart w:id="8" w:name="_Toc287199582"/>
+      <w:bookmarkStart w:id="7" w:name="_Toc287199582"/>
       <w:r>
         <w:lastRenderedPageBreak/>
         <w:t>Einführung</w:t>
       </w:r>
+      <w:bookmarkEnd w:id="6"/>
       <w:bookmarkEnd w:id="7"/>
-      <w:bookmarkEnd w:id="8"/>
     </w:p>
     <w:p>
       <w:pPr>
         <w:pStyle w:val="berschrift2"/>
       </w:pPr>
-      <w:bookmarkStart w:id="9" w:name="_Toc286936085"/>
-      <w:bookmarkStart w:id="10" w:name="_Toc287199583"/>
+      <w:bookmarkStart w:id="8" w:name="_Toc286936085"/>
+      <w:bookmarkStart w:id="9" w:name="_Toc287199583"/>
       <w:r>
         <w:t>Zweck</w:t>
       </w:r>
+      <w:bookmarkEnd w:id="8"/>
       <w:bookmarkEnd w:id="9"/>
-      <w:bookmarkEnd w:id="10"/>
     </w:p>
     <w:p>
       <w:r>
@@ -5084,13 +5110,13 @@
       <w:pPr>
         <w:pStyle w:val="berschrift2"/>
       </w:pPr>
-      <w:bookmarkStart w:id="11" w:name="_Toc286936086"/>
-      <w:bookmarkStart w:id="12" w:name="_Toc287199584"/>
+      <w:bookmarkStart w:id="10" w:name="_Toc286936086"/>
+      <w:bookmarkStart w:id="11" w:name="_Toc287199584"/>
       <w:r>
         <w:t>Gültigkeitsbereich</w:t>
       </w:r>
+      <w:bookmarkEnd w:id="10"/>
       <w:bookmarkEnd w:id="11"/>
-      <w:bookmarkEnd w:id="12"/>
     </w:p>
     <w:p>
       <w:r>
@@ -5107,13 +5133,13 @@
       <w:pPr>
         <w:pStyle w:val="berschrift2"/>
       </w:pPr>
-      <w:bookmarkStart w:id="13" w:name="_Toc286936087"/>
-      <w:bookmarkStart w:id="14" w:name="_Toc287199585"/>
+      <w:bookmarkStart w:id="12" w:name="_Toc286936087"/>
+      <w:bookmarkStart w:id="13" w:name="_Toc287199585"/>
       <w:r>
         <w:t>Definitionen und Abkürzungen</w:t>
       </w:r>
+      <w:bookmarkEnd w:id="12"/>
       <w:bookmarkEnd w:id="13"/>
-      <w:bookmarkEnd w:id="14"/>
     </w:p>
     <w:p>
       <w:r>
@@ -5124,13 +5150,13 @@
       <w:pPr>
         <w:pStyle w:val="berschrift2"/>
       </w:pPr>
-      <w:bookmarkStart w:id="15" w:name="_Toc286936088"/>
-      <w:bookmarkStart w:id="16" w:name="_Toc287199586"/>
+      <w:bookmarkStart w:id="14" w:name="_Toc286936088"/>
+      <w:bookmarkStart w:id="15" w:name="_Toc287199586"/>
       <w:r>
         <w:t>Referenzen</w:t>
       </w:r>
+      <w:bookmarkEnd w:id="14"/>
       <w:bookmarkEnd w:id="15"/>
-      <w:bookmarkEnd w:id="16"/>
     </w:p>
     <w:p>
       <w:pPr>
@@ -5138,21 +5164,41 @@
           <w:rFonts w:cstheme="minorHAnsi"/>
         </w:rPr>
       </w:pPr>
-      <w:r>
-        <w:t>doc/00_Projektantrag/projektantrag_mrt.docx</w:t>
+      <w:proofErr w:type="spellStart"/>
+      <w:r>
+        <w:t>doc</w:t>
+      </w:r>
+      <w:proofErr w:type="spellEnd"/>
+      <w:r>
+        <w:t>/00_Projektantrag/projektantrag_mrt.docx</w:t>
       </w:r>
       <w:r>
         <w:br/>
-        <w:t>doc/01_Projektplan/risikomanagement.xlsx</w:t>
+      </w:r>
+      <w:proofErr w:type="spellStart"/>
+      <w:r>
+        <w:t>doc</w:t>
+      </w:r>
+      <w:proofErr w:type="spellEnd"/>
+      <w:r>
+        <w:t>/01_Projektplan/risikomanagement.xlsx</w:t>
       </w:r>
       <w:r>
         <w:br/>
       </w:r>
+      <w:proofErr w:type="spellStart"/>
       <w:r>
         <w:rPr>
           <w:rFonts w:cstheme="minorHAnsi"/>
         </w:rPr>
-        <w:t>doc/01_Projektplan/glossar.docx</w:t>
+        <w:t>doc</w:t>
+      </w:r>
+      <w:proofErr w:type="spellEnd"/>
+      <w:r>
+        <w:rPr>
+          <w:rFonts w:cstheme="minorHAnsi"/>
+        </w:rPr>
+        <w:t>/01_Projektplan/glossar.docx</w:t>
       </w:r>
       <w:r>
         <w:rPr>
@@ -5160,11 +5206,33 @@
         </w:rPr>
         <w:br/>
       </w:r>
+      <w:proofErr w:type="spellStart"/>
       <w:r>
         <w:rPr>
           <w:rFonts w:cstheme="minorHAnsi"/>
         </w:rPr>
-        <w:t>doc/templates/template.dotx</w:t>
+        <w:t>doc</w:t>
+      </w:r>
+      <w:proofErr w:type="spellEnd"/>
+      <w:r>
+        <w:rPr>
+          <w:rFonts w:cstheme="minorHAnsi"/>
+        </w:rPr>
+        <w:t>/</w:t>
+      </w:r>
+      <w:proofErr w:type="spellStart"/>
+      <w:r>
+        <w:rPr>
+          <w:rFonts w:cstheme="minorHAnsi"/>
+        </w:rPr>
+        <w:t>templates</w:t>
+      </w:r>
+      <w:proofErr w:type="spellEnd"/>
+      <w:r>
+        <w:rPr>
+          <w:rFonts w:cstheme="minorHAnsi"/>
+        </w:rPr>
+        <w:t>/template.dotx</w:t>
       </w:r>
       <w:r>
         <w:rPr>
@@ -5172,24 +5240,46 @@
         </w:rPr>
         <w:br/>
       </w:r>
+      <w:proofErr w:type="spellStart"/>
       <w:r>
         <w:rPr>
           <w:rFonts w:cstheme="minorHAnsi"/>
         </w:rPr>
-        <w:t>doc/media/logo.png</w:t>
+        <w:t>doc</w:t>
+      </w:r>
+      <w:proofErr w:type="spellEnd"/>
+      <w:r>
+        <w:rPr>
+          <w:rFonts w:cstheme="minorHAnsi"/>
+        </w:rPr>
+        <w:t>/</w:t>
+      </w:r>
+      <w:proofErr w:type="spellStart"/>
+      <w:r>
+        <w:rPr>
+          <w:rFonts w:cstheme="minorHAnsi"/>
+        </w:rPr>
+        <w:t>media</w:t>
+      </w:r>
+      <w:proofErr w:type="spellEnd"/>
+      <w:r>
+        <w:rPr>
+          <w:rFonts w:cstheme="minorHAnsi"/>
+        </w:rPr>
+        <w:t>/logo.png</w:t>
       </w:r>
     </w:p>
     <w:p>
       <w:pPr>
         <w:pStyle w:val="berschrift2"/>
       </w:pPr>
-      <w:bookmarkStart w:id="17" w:name="_Toc286936089"/>
-      <w:bookmarkStart w:id="18" w:name="_Toc287199587"/>
+      <w:bookmarkStart w:id="16" w:name="_Toc286936089"/>
+      <w:bookmarkStart w:id="17" w:name="_Toc287199587"/>
       <w:r>
         <w:t>Übersicht</w:t>
       </w:r>
+      <w:bookmarkEnd w:id="16"/>
       <w:bookmarkEnd w:id="17"/>
-      <w:bookmarkEnd w:id="18"/>
     </w:p>
     <w:p>
       <w:pPr>
@@ -5349,205 +5439,205 @@
       <w:pPr>
         <w:pStyle w:val="berschrift1"/>
       </w:pPr>
-      <w:bookmarkStart w:id="19" w:name="_Toc286936090"/>
-      <w:bookmarkStart w:id="20" w:name="_Toc287199588"/>
+      <w:bookmarkStart w:id="18" w:name="_Toc286936090"/>
+      <w:bookmarkStart w:id="19" w:name="_Toc287199588"/>
       <w:r>
         <w:lastRenderedPageBreak/>
         <w:t>Projekt Übersicht</w:t>
       </w:r>
+      <w:bookmarkEnd w:id="18"/>
       <w:bookmarkEnd w:id="19"/>
-      <w:bookmarkEnd w:id="20"/>
     </w:p>
     <w:p>
       <w:pPr>
         <w:pStyle w:val="berschrift2"/>
       </w:pPr>
-      <w:bookmarkStart w:id="21" w:name="_Toc286936091"/>
-      <w:bookmarkStart w:id="22" w:name="_Toc287199589"/>
+      <w:bookmarkStart w:id="20" w:name="_Toc286936091"/>
+      <w:bookmarkStart w:id="21" w:name="_Toc287199589"/>
       <w:r>
         <w:t>MRT (Mobile Reporting Tool)</w:t>
       </w:r>
+      <w:bookmarkEnd w:id="20"/>
       <w:bookmarkEnd w:id="21"/>
+    </w:p>
+    <w:p>
+      <w:r>
+        <w:t xml:space="preserve">Wie der Name „Mobile Reporting Tool“ bereits erahnen lässt, handelt es sich </w:t>
+      </w:r>
+      <w:r>
+        <w:t xml:space="preserve">bei dem Produkt </w:t>
+      </w:r>
+      <w:r>
+        <w:t xml:space="preserve">um ein Werkzeug, womit Aussendienstmitarbeiter </w:t>
+      </w:r>
+      <w:r>
+        <w:t>a</w:t>
+      </w:r>
+      <w:r>
+        <w:t>uf unkomplizierte Art und Weise</w:t>
+      </w:r>
+      <w:r>
+        <w:t>ihre Stundenrapportieren können</w:t>
+      </w:r>
+      <w:r>
+        <w:t xml:space="preserve"> und zwar unabhängig von ihrem</w:t>
+      </w:r>
+      <w:r>
+        <w:t xml:space="preserve"> Standort.</w:t>
+      </w:r>
+    </w:p>
+    <w:p>
+      <w:pPr>
+        <w:pStyle w:val="berschrift3"/>
+      </w:pPr>
+      <w:bookmarkStart w:id="22" w:name="_Toc287199590"/>
+      <w:bookmarkStart w:id="23" w:name="_Toc286936092"/>
+      <w:r>
+        <w:t>Ablauf</w:t>
+      </w:r>
       <w:bookmarkEnd w:id="22"/>
     </w:p>
     <w:p>
-      <w:r>
-        <w:t xml:space="preserve">Wie der Name „Mobile Reporting Tool“ bereits erahnen lässt, handelt es sich </w:t>
-      </w:r>
-      <w:r>
-        <w:t xml:space="preserve">bei dem Produkt </w:t>
-      </w:r>
-      <w:r>
-        <w:t xml:space="preserve">um ein Werkzeug, womit Aussendienstmitarbeiter </w:t>
-      </w:r>
-      <w:r>
-        <w:t>a</w:t>
-      </w:r>
-      <w:r>
-        <w:t>uf unkomplizierte Art und Weise</w:t>
-      </w:r>
-      <w:r>
-        <w:t>ihre Stundenrapportieren können</w:t>
-      </w:r>
-      <w:r>
-        <w:t xml:space="preserve"> und zwar unabhängig von ihrem</w:t>
-      </w:r>
-      <w:r>
-        <w:t xml:space="preserve"> Standort.</w:t>
+      <w:pPr>
+        <w:pStyle w:val="berschrift4"/>
+      </w:pPr>
+      <w:r>
+        <w:t>Arbeitseinsatz</w:t>
       </w:r>
     </w:p>
     <w:p>
-      <w:pPr>
-        <w:pStyle w:val="berschrift3"/>
-      </w:pPr>
-      <w:bookmarkStart w:id="23" w:name="_Toc286936092"/>
-      <w:bookmarkStart w:id="24" w:name="_Toc287199590"/>
-      <w:r>
-        <w:t>Ablauf</w:t>
-      </w:r>
-      <w:bookmarkEnd w:id="24"/>
+      <w:r>
+        <w:t>Der Arbeiter erhäl</w:t>
+      </w:r>
+      <w:r>
+        <w:t xml:space="preserve">t von der Zentrale oder direkt von einem Kunden einen Auftrag. Sobald er bei dieser Adresse angelangt ist, </w:t>
+      </w:r>
+      <w:r>
+        <w:t xml:space="preserve">drückt er die „Start“-Schaltfläche. Nun </w:t>
+      </w:r>
+      <w:r>
+        <w:t>wird</w:t>
+      </w:r>
+      <w:r>
+        <w:t xml:space="preserve"> ihm eine Reihe von potentiellen</w:t>
+      </w:r>
+      <w:r>
+        <w:t>,</w:t>
+      </w:r>
+      <w:r>
+        <w:t xml:space="preserve"> bereits registrierten Kunden vorgeschlagen. Der Arbeiter kann den passenden Kunden auswählen oder diesen Schritt überspringen</w:t>
+      </w:r>
+      <w:r>
+        <w:t>.</w:t>
+      </w:r>
+      <w:r>
+        <w:t xml:space="preserve"> Durch das Drücken der „Start“-Schaltfläche beginnt die Zeitmessung.</w:t>
+      </w:r>
+      <w:r>
+        <w:br/>
+      </w:r>
+      <w:r>
+        <w:t xml:space="preserve">Sobald die Arbeit vollbracht ist, </w:t>
+      </w:r>
+      <w:r>
+        <w:t>teilt der Arbeiter dies dem System durch das Drücken der „Stopp“-Schaltfläche mit. Um die spätere Verwal</w:t>
+      </w:r>
+      <w:r>
+        <w:t>tung zu erleichtern, kann der Mitarbeiter zudem eine Beschreibung</w:t>
+      </w:r>
+      <w:r>
+        <w:t xml:space="preserve"> erfassen, dies</w:t>
+      </w:r>
+      <w:r>
+        <w:t xml:space="preserve"> </w:t>
+      </w:r>
+      <w:r>
+        <w:t>ist optional.</w:t>
+      </w:r>
+      <w:r>
+        <w:br/>
+        <w:t>Zudem werden bei jedem Drücken der Schaltfläche die GPS-Daten an</w:t>
+      </w:r>
+      <w:r>
+        <w:t xml:space="preserve"> den </w:t>
+      </w:r>
+      <w:r>
+        <w:t>Server übermittelt. So kann festgestellt werden, wo sich der Arbeiter aufgehalten hat.</w:t>
+      </w:r>
     </w:p>
     <w:p>
       <w:pPr>
         <w:pStyle w:val="berschrift4"/>
       </w:pPr>
       <w:r>
-        <w:t>Arbeitseinsatz</w:t>
+        <w:t>Verwaltung &amp; Auswertungen</w:t>
       </w:r>
     </w:p>
     <w:p>
       <w:r>
-        <w:t>Der Arbeiter erhäl</w:t>
-      </w:r>
-      <w:r>
-        <w:t xml:space="preserve">t von der Zentrale oder direkt von einem Kunden einen Auftrag. Sobald er bei dieser Adresse angelangt ist, </w:t>
-      </w:r>
-      <w:r>
-        <w:t xml:space="preserve">drückt er die „Start“-Schaltfläche. Nun </w:t>
-      </w:r>
-      <w:r>
-        <w:t>wird</w:t>
-      </w:r>
-      <w:r>
-        <w:t xml:space="preserve"> ihm eine Reihe von potentiellen</w:t>
+        <w:t xml:space="preserve">Die Verwaltung der Kundendaten bzw. Mitarbeiter wird über einen dedizierten Server durchgeführt, auf den alle </w:t>
+      </w:r>
+      <w:r>
+        <w:t>Aussendienstm</w:t>
+      </w:r>
+      <w:r>
+        <w:t>itarbeiter sowie Büroangestellte</w:t>
+      </w:r>
+      <w:r>
+        <w:t>n</w:t>
+      </w:r>
+      <w:r>
+        <w:t xml:space="preserve"> über ein Web</w:t>
+      </w:r>
+      <w:r>
+        <w:t>-L</w:t>
+      </w:r>
+      <w:r>
+        <w:t>ogin Zugriff haben. Die für den Zugriff autorisierten Personen haben unterschiedliche Rechte</w:t>
       </w:r>
       <w:r>
         <w:t>,</w:t>
       </w:r>
       <w:r>
-        <w:t xml:space="preserve"> bereits registrierten Kunden vorgeschlagen. Der Arbeiter kann den passenden Kunden auswählen oder diesen Schritt überspringen</w:t>
-      </w:r>
-      <w:r>
-        <w:t>.</w:t>
-      </w:r>
-      <w:r>
-        <w:t xml:space="preserve"> Durch das Drücken der „Start“-Schaltfläche beginnt die Zeitmessung.</w:t>
+        <w:t xml:space="preserve"> abhängig von deren Tätigkeiten.</w:t>
       </w:r>
       <w:r>
         <w:br/>
       </w:r>
       <w:r>
-        <w:t xml:space="preserve">Sobald die Arbeit vollbracht ist, </w:t>
-      </w:r>
-      <w:r>
-        <w:t>teilt der Arbeiter dies dem System durch das Drücken der „Stopp“-Schaltfläche mit. Um die spätere Verwal</w:t>
-      </w:r>
-      <w:r>
-        <w:t>tung zu erleichtern, kann der Mitarbeiter zudem eine Beschreibung</w:t>
-      </w:r>
-      <w:r>
-        <w:t xml:space="preserve"> erfassen, dies</w:t>
+        <w:t>Es können</w:t>
       </w:r>
       <w:r>
         <w:t xml:space="preserve"> </w:t>
       </w:r>
       <w:r>
-        <w:t>ist optional.</w:t>
-      </w:r>
-      <w:r>
-        <w:br/>
-        <w:t>Zudem werden bei jedem Drücken der Schaltfläche die GPS-Daten an</w:t>
-      </w:r>
-      <w:r>
-        <w:t xml:space="preserve"> den </w:t>
-      </w:r>
-      <w:r>
-        <w:t>Server übermittelt. So kann festgestellt werden, wo sich der Arbeiter aufgehalten hat.</w:t>
+        <w:t xml:space="preserve">neue Kunden bzw. Mitarbeiter </w:t>
+      </w:r>
+      <w:r>
+        <w:t>erfasst</w:t>
+      </w:r>
+      <w:r>
+        <w:t xml:space="preserve">, sowie diverse Auswertungen wie z.B. </w:t>
+      </w:r>
+      <w:r>
+        <w:t>Rapporte</w:t>
+      </w:r>
+      <w:r>
+        <w:t xml:space="preserve">, Mitarbeiterlisten etc. </w:t>
+      </w:r>
+      <w:r>
+        <w:t>generiert werden</w:t>
       </w:r>
     </w:p>
     <w:p>
       <w:pPr>
-        <w:pStyle w:val="berschrift4"/>
-      </w:pPr>
-      <w:r>
-        <w:t>Verwaltung &amp; Auswertungen</w:t>
-      </w:r>
-    </w:p>
-    <w:p>
-      <w:r>
-        <w:t xml:space="preserve">Die Verwaltung der Kundendaten bzw. Mitarbeiter wird über einen dedizierten Server durchgeführt, auf den alle </w:t>
-      </w:r>
-      <w:r>
-        <w:t>Aussendienstm</w:t>
-      </w:r>
-      <w:r>
-        <w:t>itarbeiter sowie Büroangestellte</w:t>
-      </w:r>
-      <w:r>
-        <w:t>n</w:t>
-      </w:r>
-      <w:r>
-        <w:t xml:space="preserve"> über ein Web</w:t>
-      </w:r>
-      <w:r>
-        <w:t>-L</w:t>
-      </w:r>
-      <w:r>
-        <w:t>ogin Zugriff haben. Die für den Zugriff autorisierten Personen haben unterschiedliche Rechte</w:t>
-      </w:r>
-      <w:r>
-        <w:t>,</w:t>
-      </w:r>
-      <w:r>
-        <w:t xml:space="preserve"> abhängig von deren Tätigkeiten.</w:t>
-      </w:r>
-      <w:r>
-        <w:br/>
-      </w:r>
-      <w:r>
-        <w:t>Es können</w:t>
-      </w:r>
-      <w:r>
-        <w:t xml:space="preserve"> </w:t>
-      </w:r>
-      <w:r>
-        <w:t xml:space="preserve">neue Kunden bzw. Mitarbeiter </w:t>
-      </w:r>
-      <w:r>
-        <w:t>erfasst</w:t>
-      </w:r>
-      <w:r>
-        <w:t xml:space="preserve">, sowie diverse Auswertungen wie z.B. </w:t>
-      </w:r>
-      <w:r>
-        <w:t>Rapporte</w:t>
-      </w:r>
-      <w:r>
-        <w:t xml:space="preserve">, Mitarbeiterlisten etc. </w:t>
-      </w:r>
-      <w:r>
-        <w:t>generiert werden</w:t>
-      </w:r>
-    </w:p>
-    <w:p>
-      <w:pPr>
         <w:pStyle w:val="berschrift3"/>
       </w:pPr>
-      <w:bookmarkStart w:id="25" w:name="_Toc287199591"/>
+      <w:bookmarkStart w:id="24" w:name="_Toc287199591"/>
       <w:r>
         <w:t>Optionale Features</w:t>
       </w:r>
-      <w:bookmarkEnd w:id="25"/>
+      <w:bookmarkEnd w:id="24"/>
     </w:p>
     <w:p>
       <w:pPr>
@@ -5558,7 +5648,15 @@
         </w:numPr>
       </w:pPr>
       <w:r>
-        <w:t>Kunden direkt auf dem Android erfassen</w:t>
+        <w:t xml:space="preserve">Kunden direkt auf dem </w:t>
+      </w:r>
+      <w:proofErr w:type="spellStart"/>
+      <w:r>
+        <w:t>Android</w:t>
+      </w:r>
+      <w:proofErr w:type="spellEnd"/>
+      <w:r>
+        <w:t xml:space="preserve"> erfassen</w:t>
       </w:r>
     </w:p>
     <w:p>
@@ -5604,12 +5702,12 @@
       <w:pPr>
         <w:pStyle w:val="berschrift2"/>
       </w:pPr>
-      <w:bookmarkStart w:id="26" w:name="_Toc287199592"/>
+      <w:bookmarkStart w:id="25" w:name="_Toc287199592"/>
       <w:r>
         <w:t>Zweck und Ziel</w:t>
       </w:r>
       <w:bookmarkEnd w:id="23"/>
-      <w:bookmarkEnd w:id="26"/>
+      <w:bookmarkEnd w:id="25"/>
     </w:p>
     <w:p>
       <w:r>
@@ -5709,14 +5807,14 @@
       <w:pPr>
         <w:pStyle w:val="berschrift2"/>
       </w:pPr>
-      <w:bookmarkStart w:id="27" w:name="_Toc286936093"/>
-      <w:bookmarkStart w:id="28" w:name="_Toc287199593"/>
+      <w:bookmarkStart w:id="26" w:name="_Toc286936093"/>
+      <w:bookmarkStart w:id="27" w:name="_Toc287199593"/>
       <w:r>
         <w:lastRenderedPageBreak/>
         <w:t>Annahmen und Einschränkungen</w:t>
       </w:r>
+      <w:bookmarkEnd w:id="26"/>
       <w:bookmarkEnd w:id="27"/>
-      <w:bookmarkEnd w:id="28"/>
     </w:p>
     <w:p>
       <w:r>
@@ -5730,14 +5828,14 @@
       <w:pPr>
         <w:pStyle w:val="berschrift1"/>
       </w:pPr>
-      <w:bookmarkStart w:id="29" w:name="_Toc286936094"/>
-      <w:bookmarkStart w:id="30" w:name="_Toc287199594"/>
+      <w:bookmarkStart w:id="28" w:name="_Toc286936094"/>
+      <w:bookmarkStart w:id="29" w:name="_Toc287199594"/>
       <w:r>
         <w:lastRenderedPageBreak/>
         <w:t>Projektorganisation</w:t>
       </w:r>
+      <w:bookmarkEnd w:id="28"/>
       <w:bookmarkEnd w:id="29"/>
-      <w:bookmarkEnd w:id="30"/>
     </w:p>
     <w:p>
       <w:r>
@@ -5750,7 +5848,15 @@
         <w:t xml:space="preserve"> sich gleichgestellten Mitgliedern. In der </w:t>
       </w:r>
       <w:r>
-        <w:t>„Construction“-P</w:t>
+        <w:t>„</w:t>
+      </w:r>
+      <w:proofErr w:type="spellStart"/>
+      <w:r>
+        <w:t>Construction</w:t>
+      </w:r>
+      <w:proofErr w:type="spellEnd"/>
+      <w:r>
+        <w:t>“-P</w:t>
       </w:r>
       <w:r>
         <w:t xml:space="preserve">hase werden </w:t>
@@ -5790,20 +5896,20 @@
       <w:pPr>
         <w:pStyle w:val="berschrift2"/>
       </w:pPr>
-      <w:bookmarkStart w:id="31" w:name="_Toc286936095"/>
-      <w:bookmarkStart w:id="32" w:name="_Toc287199595"/>
+      <w:bookmarkStart w:id="30" w:name="_Toc286936095"/>
+      <w:bookmarkStart w:id="31" w:name="_Toc287199595"/>
       <w:r>
         <w:t>Team</w:t>
       </w:r>
+      <w:bookmarkEnd w:id="30"/>
       <w:bookmarkEnd w:id="31"/>
-      <w:bookmarkEnd w:id="32"/>
     </w:p>
     <w:p>
       <w:pPr>
         <w:pStyle w:val="berschrift3"/>
       </w:pPr>
-      <w:bookmarkStart w:id="33" w:name="_Toc286936096"/>
-      <w:bookmarkStart w:id="34" w:name="_Toc287199596"/>
+      <w:bookmarkStart w:id="32" w:name="_Toc286936096"/>
+      <w:bookmarkStart w:id="33" w:name="_Toc287199596"/>
       <w:r>
         <w:rPr>
           <w:noProof/>
@@ -5884,8 +5990,8 @@
       <w:r>
         <w:t>)</w:t>
       </w:r>
+      <w:bookmarkEnd w:id="32"/>
       <w:bookmarkEnd w:id="33"/>
-      <w:bookmarkEnd w:id="34"/>
     </w:p>
     <w:p>
       <w:pPr>
@@ -5894,6 +6000,7 @@
           <w:lang w:val="en-US"/>
         </w:rPr>
       </w:pPr>
+      <w:proofErr w:type="spellStart"/>
       <w:r>
         <w:rPr>
           <w:lang w:val="en-US"/>
@@ -5906,6 +6013,7 @@
         </w:rPr>
         <w:t>nntnisse</w:t>
       </w:r>
+      <w:proofErr w:type="spellEnd"/>
       <w:r>
         <w:rPr>
           <w:lang w:val="en-US"/>
@@ -5922,7 +6030,35 @@
         <w:rPr>
           <w:lang w:val="en-US"/>
         </w:rPr>
-        <w:t>Ruby on Rails, PHP, Python / Django, Typo3, Wordpress, Ja</w:t>
+        <w:t xml:space="preserve">Ruby on Rails, PHP, Python / </w:t>
+      </w:r>
+      <w:proofErr w:type="spellStart"/>
+      <w:r>
+        <w:rPr>
+          <w:lang w:val="en-US"/>
+        </w:rPr>
+        <w:t>Django</w:t>
+      </w:r>
+      <w:proofErr w:type="spellEnd"/>
+      <w:r>
+        <w:rPr>
+          <w:lang w:val="en-US"/>
+        </w:rPr>
+        <w:t xml:space="preserve">, Typo3, </w:t>
+      </w:r>
+      <w:proofErr w:type="spellStart"/>
+      <w:r>
+        <w:rPr>
+          <w:lang w:val="en-US"/>
+        </w:rPr>
+        <w:t>Wordpress</w:t>
+      </w:r>
+      <w:proofErr w:type="spellEnd"/>
+      <w:r>
+        <w:rPr>
+          <w:lang w:val="en-US"/>
+        </w:rPr>
+        <w:t>, Ja</w:t>
       </w:r>
       <w:r>
         <w:rPr>
@@ -5946,8 +6082,16 @@
         <w:rPr>
           <w:lang w:val="en-US"/>
         </w:rPr>
-        <w:t>ML,</w:t>
-      </w:r>
+        <w:t>ML</w:t>
+      </w:r>
+      <w:proofErr w:type="gramStart"/>
+      <w:r>
+        <w:rPr>
+          <w:lang w:val="en-US"/>
+        </w:rPr>
+        <w:t>,</w:t>
+      </w:r>
+      <w:proofErr w:type="gramEnd"/>
       <w:r>
         <w:rPr>
           <w:lang w:val="en-US"/>
@@ -5960,7 +6104,7 @@
       <w:pPr>
         <w:ind w:left="1985" w:hanging="1985"/>
       </w:pPr>
-      <w:bookmarkStart w:id="35" w:name="_Toc286936097"/>
+      <w:bookmarkStart w:id="34" w:name="_Toc286936097"/>
       <w:r>
         <w:t>Motivation:</w:t>
       </w:r>
@@ -5997,8 +6141,13 @@
       <w:r>
         <w:tab/>
       </w:r>
-      <w:r>
-        <w:t>Android-Client</w:t>
+      <w:proofErr w:type="spellStart"/>
+      <w:r>
+        <w:t>Android</w:t>
+      </w:r>
+      <w:proofErr w:type="spellEnd"/>
+      <w:r>
+        <w:t>-Client</w:t>
       </w:r>
     </w:p>
     <w:p>
@@ -6010,8 +6159,13 @@
       </w:r>
       <w:r>
         <w:tab/>
-        <w:t>Coaching bei komplexen Problemen bei Ruby on Rails</w:t>
-      </w:r>
+        <w:t xml:space="preserve">Coaching bei komplexen Problemen bei Ruby on </w:t>
+      </w:r>
+      <w:proofErr w:type="spellStart"/>
+      <w:r>
+        <w:t>Rails</w:t>
+      </w:r>
+      <w:proofErr w:type="spellEnd"/>
       <w:r>
         <w:t>, Serverunterhalt</w:t>
       </w:r>
@@ -6025,9 +6179,11 @@
       <w:r>
         <w:t xml:space="preserve">automatisches </w:t>
       </w:r>
+      <w:proofErr w:type="spellStart"/>
       <w:r>
         <w:t>Deployment</w:t>
       </w:r>
+      <w:proofErr w:type="spellEnd"/>
     </w:p>
     <w:p>
       <w:pPr>
@@ -6056,14 +6212,18 @@
       </w:r>
       <w:r>
         <w:tab/>
+      </w:r>
+      <w:proofErr w:type="spellStart"/>
+      <w:r>
         <w:t>lukas.elmer</w:t>
       </w:r>
+      <w:proofErr w:type="spellEnd"/>
     </w:p>
     <w:p>
       <w:pPr>
         <w:pStyle w:val="berschrift3"/>
       </w:pPr>
-      <w:bookmarkStart w:id="36" w:name="_Toc287199597"/>
+      <w:bookmarkStart w:id="35" w:name="_Toc287199597"/>
       <w:r>
         <w:rPr>
           <w:noProof/>
@@ -6144,8 +6304,8 @@
       <w:r>
         <w:t>)</w:t>
       </w:r>
+      <w:bookmarkEnd w:id="34"/>
       <w:bookmarkEnd w:id="35"/>
-      <w:bookmarkEnd w:id="36"/>
     </w:p>
     <w:p>
       <w:pPr>
@@ -6170,8 +6330,13 @@
         <w:t>Java, HTML/CSS, C++</w:t>
       </w:r>
       <w:r>
-        <w:t>, Photoshop</w:t>
-      </w:r>
+        <w:t xml:space="preserve">, </w:t>
+      </w:r>
+      <w:proofErr w:type="spellStart"/>
+      <w:r>
+        <w:t>Photoshop</w:t>
+      </w:r>
+      <w:proofErr w:type="spellEnd"/>
     </w:p>
     <w:p>
       <w:pPr>
@@ -6258,16 +6423,18 @@
       <w:r>
         <w:tab/>
       </w:r>
+      <w:proofErr w:type="spellStart"/>
       <w:r>
         <w:t>christina_heidt</w:t>
       </w:r>
+      <w:proofErr w:type="spellEnd"/>
     </w:p>
     <w:p>
       <w:pPr>
         <w:pStyle w:val="berschrift3"/>
       </w:pPr>
+      <w:bookmarkStart w:id="36" w:name="_Toc287199598"/>
       <w:bookmarkStart w:id="37" w:name="_Toc286936098"/>
-      <w:bookmarkStart w:id="38" w:name="_Toc287199598"/>
       <w:r>
         <w:rPr>
           <w:noProof/>
@@ -6339,7 +6506,7 @@
       <w:r>
         <w:t>)</w:t>
       </w:r>
-      <w:bookmarkEnd w:id="38"/>
+      <w:bookmarkEnd w:id="36"/>
     </w:p>
     <w:p>
       <w:pPr>
@@ -6403,8 +6570,13 @@
         <w:tab/>
       </w:r>
       <w:r>
-        <w:t>Anforderungs- und Featurespezifikation</w:t>
-      </w:r>
+        <w:t xml:space="preserve">Anforderungs- und </w:t>
+      </w:r>
+      <w:proofErr w:type="spellStart"/>
+      <w:r>
+        <w:t>Featurespezifikation</w:t>
+      </w:r>
+      <w:proofErr w:type="spellEnd"/>
     </w:p>
     <w:p>
       <w:pPr>
@@ -6444,7 +6616,7 @@
       <w:pPr>
         <w:pStyle w:val="berschrift3"/>
       </w:pPr>
-      <w:bookmarkStart w:id="39" w:name="_Toc287199599"/>
+      <w:bookmarkStart w:id="38" w:name="_Toc287199599"/>
       <w:r>
         <w:rPr>
           <w:noProof/>
@@ -6518,7 +6690,15 @@
         </w:drawing>
       </w:r>
       <w:r>
-        <w:t>Delia Treichler (</w:t>
+        <w:t xml:space="preserve">Delia </w:t>
+      </w:r>
+      <w:proofErr w:type="spellStart"/>
+      <w:r>
+        <w:t>Treichler</w:t>
+      </w:r>
+      <w:proofErr w:type="spellEnd"/>
+      <w:r>
+        <w:t xml:space="preserve"> (</w:t>
       </w:r>
       <w:r>
         <w:t>A</w:t>
@@ -6530,7 +6710,7 @@
         <w:t>)</w:t>
       </w:r>
       <w:bookmarkEnd w:id="37"/>
-      <w:bookmarkEnd w:id="39"/>
+      <w:bookmarkEnd w:id="38"/>
     </w:p>
     <w:p>
       <w:pPr>
@@ -6582,6 +6762,7 @@
       <w:r>
         <w:tab/>
       </w:r>
+      <w:proofErr w:type="spellStart"/>
       <w:r>
         <w:t>A</w:t>
       </w:r>
@@ -6589,7 +6770,11 @@
         <w:t>n</w:t>
       </w:r>
       <w:r>
-        <w:t>droid Client</w:t>
+        <w:t>droid</w:t>
+      </w:r>
+      <w:proofErr w:type="spellEnd"/>
+      <w:r>
+        <w:t xml:space="preserve"> Client</w:t>
       </w:r>
     </w:p>
     <w:p>
@@ -6635,8 +6820,13 @@
         <w:tab/>
       </w:r>
       <w:r>
-        <w:t>de-lia</w:t>
-      </w:r>
+        <w:t>de-</w:t>
+      </w:r>
+      <w:proofErr w:type="spellStart"/>
+      <w:r>
+        <w:t>lia</w:t>
+      </w:r>
+      <w:proofErr w:type="spellEnd"/>
     </w:p>
     <w:p>
       <w:pPr>
@@ -6647,7 +6837,7 @@
           <w:szCs w:val="22"/>
         </w:rPr>
       </w:pPr>
-      <w:bookmarkStart w:id="40" w:name="_Toc286936099"/>
+      <w:bookmarkStart w:id="39" w:name="_Toc286936099"/>
       <w:r>
         <w:br w:type="page"/>
       </w:r>
@@ -6656,7 +6846,7 @@
       <w:pPr>
         <w:pStyle w:val="berschrift3"/>
       </w:pPr>
-      <w:bookmarkStart w:id="41" w:name="_Toc287199600"/>
+      <w:bookmarkStart w:id="40" w:name="_Toc287199600"/>
       <w:r>
         <w:rPr>
           <w:noProof/>
@@ -6731,7 +6921,15 @@
         </w:drawing>
       </w:r>
       <w:r>
-        <w:t>Remo Waltenspül (</w:t>
+        <w:t xml:space="preserve">Remo </w:t>
+      </w:r>
+      <w:proofErr w:type="spellStart"/>
+      <w:r>
+        <w:t>Waltenspül</w:t>
+      </w:r>
+      <w:proofErr w:type="spellEnd"/>
+      <w:r>
+        <w:t xml:space="preserve"> (</w:t>
       </w:r>
       <w:r>
         <w:t>A</w:t>
@@ -6742,8 +6940,8 @@
       <w:r>
         <w:t>)</w:t>
       </w:r>
+      <w:bookmarkEnd w:id="39"/>
       <w:bookmarkEnd w:id="40"/>
-      <w:bookmarkEnd w:id="41"/>
     </w:p>
     <w:p>
       <w:pPr>
@@ -6853,13 +7051,13 @@
       <w:pPr>
         <w:pStyle w:val="berschrift2"/>
       </w:pPr>
-      <w:bookmarkStart w:id="42" w:name="_Toc286936101"/>
-      <w:bookmarkStart w:id="43" w:name="_Toc287199601"/>
+      <w:bookmarkStart w:id="41" w:name="_Toc286936101"/>
+      <w:bookmarkStart w:id="42" w:name="_Toc287199601"/>
       <w:r>
         <w:t>Anmerkung</w:t>
       </w:r>
+      <w:bookmarkEnd w:id="41"/>
       <w:bookmarkEnd w:id="42"/>
-      <w:bookmarkEnd w:id="43"/>
     </w:p>
     <w:p>
       <w:r>
@@ -6883,9 +7081,11 @@
       <w:r>
         <w:t>„</w:t>
       </w:r>
+      <w:proofErr w:type="spellStart"/>
       <w:r>
         <w:t>Construction</w:t>
       </w:r>
+      <w:proofErr w:type="spellEnd"/>
       <w:r>
         <w:t>“-</w:t>
       </w:r>
@@ -6897,16 +7097,16 @@
       <w:pPr>
         <w:pStyle w:val="berschrift2"/>
       </w:pPr>
-      <w:bookmarkStart w:id="44" w:name="_Toc286936102"/>
-      <w:bookmarkStart w:id="45" w:name="_Toc287199602"/>
+      <w:bookmarkStart w:id="43" w:name="_Toc286936102"/>
+      <w:bookmarkStart w:id="44" w:name="_Toc287199602"/>
       <w:r>
         <w:t>Organisationsstruktur</w:t>
       </w:r>
+      <w:bookmarkEnd w:id="43"/>
       <w:bookmarkEnd w:id="44"/>
-      <w:bookmarkEnd w:id="45"/>
     </w:p>
     <w:p>
-      <w:bookmarkStart w:id="46" w:name="_Toc286936103"/>
+      <w:bookmarkStart w:id="45" w:name="_Toc286936103"/>
       <w:r>
         <w:rPr>
           <w:noProof/>
@@ -6974,16 +7174,24 @@
       <w:pPr>
         <w:pStyle w:val="berschrift2"/>
       </w:pPr>
-      <w:bookmarkStart w:id="47" w:name="_Toc287199603"/>
+      <w:bookmarkStart w:id="46" w:name="_Toc287199603"/>
       <w:r>
         <w:t>Externe Schnittstellen</w:t>
       </w:r>
+      <w:bookmarkEnd w:id="45"/>
       <w:bookmarkEnd w:id="46"/>
-      <w:bookmarkEnd w:id="47"/>
     </w:p>
     <w:p>
       <w:r>
-        <w:t>Für die Beratung und Benotung ist Prof. Hans Rudin zuständig</w:t>
+        <w:t xml:space="preserve">Für die Beratung und Benotung ist Prof. Hans </w:t>
+      </w:r>
+      <w:proofErr w:type="spellStart"/>
+      <w:r>
+        <w:t>Rudin</w:t>
+      </w:r>
+      <w:proofErr w:type="spellEnd"/>
+      <w:r>
+        <w:t xml:space="preserve"> zuständig</w:t>
       </w:r>
       <w:r>
         <w:t>. A</w:t>
@@ -7011,17 +7219,17 @@
       <w:pPr>
         <w:pStyle w:val="berschrift1"/>
       </w:pPr>
-      <w:bookmarkStart w:id="48" w:name="_Toc286936104"/>
-      <w:bookmarkStart w:id="49" w:name="_Toc287199604"/>
+      <w:bookmarkStart w:id="47" w:name="_Toc286936104"/>
+      <w:bookmarkStart w:id="48" w:name="_Toc287199604"/>
       <w:r>
         <w:lastRenderedPageBreak/>
         <w:t>Management Abläufe</w:t>
       </w:r>
+      <w:bookmarkEnd w:id="47"/>
       <w:bookmarkEnd w:id="48"/>
-      <w:bookmarkEnd w:id="49"/>
     </w:p>
     <w:p>
-      <w:bookmarkStart w:id="50" w:name="_Toc286936105"/>
+      <w:bookmarkStart w:id="49" w:name="_Toc286936105"/>
       <w:r>
         <w:t>Das folgende Kapitel erläutert kurz die essentiellen Management Abläufe. Dies beinhaltet den Projekt Kostenvoranschlag mit den Rahmenbedingungen sowie den Projektplan, welcher die zeitliche Aufteilung des Projekts in diverse Arbeitsschritte enthält.</w:t>
       </w:r>
@@ -7030,12 +7238,12 @@
       <w:pPr>
         <w:pStyle w:val="berschrift2"/>
       </w:pPr>
-      <w:bookmarkStart w:id="51" w:name="_Toc287199605"/>
+      <w:bookmarkStart w:id="50" w:name="_Toc287199605"/>
       <w:r>
         <w:t>Projekt Kostenvoranschlag</w:t>
       </w:r>
+      <w:bookmarkEnd w:id="49"/>
       <w:bookmarkEnd w:id="50"/>
-      <w:bookmarkEnd w:id="51"/>
     </w:p>
     <w:p>
       <w:r>
@@ -7043,7 +7251,7 @@
       </w:r>
     </w:p>
     <w:p>
-      <w:bookmarkStart w:id="52" w:name="_Toc286936106"/>
+      <w:bookmarkStart w:id="51" w:name="_Toc286936106"/>
       <w:r>
         <w:t>Von jedem Mitarbeiter wird eine Mindestarbeitszeit von acht Stunden erwartet,  wobei diese acht Stunden bereits die vier offiziellen Lektionen enthalten. Falls zusätzliche nicht geplante Schwierigkeiten auftauchen, kann das Arbeitspensum pro Mitarbeiter auf höchstens 10-12 Stunden pro Woche erhöht werden.</w:t>
       </w:r>
@@ -7071,28 +7279,28 @@
       <w:pPr>
         <w:pStyle w:val="berschrift2"/>
       </w:pPr>
-      <w:bookmarkStart w:id="53" w:name="_Toc287199606"/>
+      <w:bookmarkStart w:id="52" w:name="_Toc287199606"/>
       <w:r>
         <w:lastRenderedPageBreak/>
         <w:t>Projektplan</w:t>
       </w:r>
+      <w:bookmarkEnd w:id="51"/>
       <w:bookmarkEnd w:id="52"/>
-      <w:bookmarkEnd w:id="53"/>
     </w:p>
     <w:p>
       <w:pPr>
         <w:pStyle w:val="berschrift3"/>
       </w:pPr>
-      <w:bookmarkStart w:id="54" w:name="_Toc286936107"/>
-      <w:bookmarkStart w:id="55" w:name="_Toc287199607"/>
+      <w:bookmarkStart w:id="53" w:name="_Toc286936107"/>
+      <w:bookmarkStart w:id="54" w:name="_Toc287199607"/>
       <w:r>
         <w:t>Zeitplan</w:t>
       </w:r>
+      <w:bookmarkEnd w:id="53"/>
+      <w:r>
+        <w:t xml:space="preserve"> und Zeiterfassung</w:t>
+      </w:r>
       <w:bookmarkEnd w:id="54"/>
-      <w:r>
-        <w:t xml:space="preserve"> und Zeiterfassung</w:t>
-      </w:r>
-      <w:bookmarkEnd w:id="55"/>
     </w:p>
     <w:p>
       <w:r>
@@ -7132,8 +7340,13 @@
     </w:p>
     <w:p>
       <w:r>
-        <w:t>Zudem kann man zu jeder Zeit direkt im</w:t>
-      </w:r>
+        <w:t xml:space="preserve">Zudem kann man zu jeder Zeit direkt </w:t>
+      </w:r>
+      <w:proofErr w:type="gramStart"/>
+      <w:r>
+        <w:t>im</w:t>
+      </w:r>
+      <w:proofErr w:type="gramEnd"/>
       <w:r>
         <w:t xml:space="preserve"> </w:t>
       </w:r>
@@ -7205,7 +7418,15 @@
         <w:t>bei</w:t>
       </w:r>
       <w:r>
-        <w:t xml:space="preserve"> einem Ticket in einer History an</w:t>
+        <w:t xml:space="preserve"> einem Ticket in einer </w:t>
+      </w:r>
+      <w:proofErr w:type="spellStart"/>
+      <w:r>
+        <w:t>History</w:t>
+      </w:r>
+      <w:proofErr w:type="spellEnd"/>
+      <w:r>
+        <w:t xml:space="preserve"> an</w:t>
       </w:r>
       <w:r>
         <w:t>gezeigt werden</w:t>
@@ -7267,17 +7488,17 @@
       <w:pPr>
         <w:pStyle w:val="berschrift3"/>
       </w:pPr>
-      <w:bookmarkStart w:id="56" w:name="_Toc286936108"/>
-      <w:bookmarkStart w:id="57" w:name="_Toc287199608"/>
+      <w:bookmarkStart w:id="55" w:name="_Toc286936108"/>
+      <w:bookmarkStart w:id="56" w:name="_Toc287199608"/>
       <w:r>
         <w:lastRenderedPageBreak/>
         <w:t>Iterationsplanung / M</w:t>
       </w:r>
+      <w:bookmarkEnd w:id="55"/>
+      <w:r>
+        <w:t>ilestones</w:t>
+      </w:r>
       <w:bookmarkEnd w:id="56"/>
-      <w:r>
-        <w:t>ilestones</w:t>
-      </w:r>
-      <w:bookmarkEnd w:id="57"/>
     </w:p>
     <w:p>
       <w:r>
@@ -7288,7 +7509,8 @@
       <w:pPr>
         <w:pStyle w:val="berschrift4"/>
       </w:pPr>
-      <w:bookmarkStart w:id="58" w:name="_Toc287199609"/>
+      <w:bookmarkStart w:id="57" w:name="_Toc287199609"/>
+      <w:proofErr w:type="spellStart"/>
       <w:r>
         <w:rPr>
           <w:rStyle w:val="berschrift3Zchn"/>
@@ -7297,7 +7519,8 @@
         </w:rPr>
         <w:t>Inception</w:t>
       </w:r>
-      <w:bookmarkEnd w:id="58"/>
+      <w:bookmarkEnd w:id="57"/>
+      <w:proofErr w:type="spellEnd"/>
       <w:r>
         <w:rPr>
           <w:rStyle w:val="berschrift3Zchn"/>
@@ -7307,7 +7530,16 @@
         <w:t xml:space="preserve">  </w:t>
       </w:r>
       <w:r>
-        <w:t>21.02.-06.03.11 / SW01-SW02</w:t>
+        <w:t>21.02.-</w:t>
+      </w:r>
+      <w:r>
+        <w:t>10</w:t>
+      </w:r>
+      <w:r>
+        <w:t>.03.11 / SW01-SW0</w:t>
+      </w:r>
+      <w:r>
+        <w:t>3</w:t>
       </w:r>
     </w:p>
     <w:tbl>
@@ -7357,6 +7589,7 @@
                 <w:b w:val="0"/>
               </w:rPr>
             </w:pPr>
+            <w:proofErr w:type="spellStart"/>
             <w:r>
               <w:rPr>
                 <w:rFonts w:cstheme="minorHAnsi"/>
@@ -7365,6 +7598,7 @@
               </w:rPr>
               <w:t>Termine</w:t>
             </w:r>
+            <w:proofErr w:type="spellEnd"/>
           </w:p>
         </w:tc>
       </w:tr>
@@ -7391,30 +7625,16 @@
                 <w:lang w:val="en-US"/>
               </w:rPr>
             </w:pPr>
+            <w:proofErr w:type="spellStart"/>
             <w:r>
               <w:rPr>
                 <w:rFonts w:cstheme="minorHAnsi"/>
                 <w:b w:val="0"/>
                 <w:lang w:val="en-US"/>
               </w:rPr>
-              <w:t>Fertigstellung und Abgabe</w:t>
-            </w:r>
-            <w:r>
-              <w:rPr>
-                <w:rFonts w:cstheme="minorHAnsi"/>
-                <w:b w:val="0"/>
-                <w:lang w:val="en-US"/>
-              </w:rPr>
-              <w:t xml:space="preserve"> </w:t>
-            </w:r>
-            <w:r>
-              <w:rPr>
-                <w:rFonts w:cstheme="minorHAnsi"/>
-                <w:b w:val="0"/>
-                <w:lang w:val="en-US"/>
-              </w:rPr>
               <w:t>Projektantrag</w:t>
             </w:r>
+            <w:proofErr w:type="spellEnd"/>
           </w:p>
           <w:p>
             <w:pPr>
@@ -7430,30 +7650,16 @@
                 <w:lang w:val="en-US"/>
               </w:rPr>
             </w:pPr>
+            <w:proofErr w:type="spellStart"/>
             <w:r>
               <w:rPr>
                 <w:rFonts w:cstheme="minorHAnsi"/>
                 <w:b w:val="0"/>
                 <w:lang w:val="en-US"/>
               </w:rPr>
-              <w:t>Fertigstellung</w:t>
-            </w:r>
-            <w:r>
-              <w:rPr>
-                <w:rFonts w:cstheme="minorHAnsi"/>
-                <w:b w:val="0"/>
-                <w:lang w:val="en-US"/>
-              </w:rPr>
-              <w:t xml:space="preserve"> </w:t>
-            </w:r>
-            <w:r>
-              <w:rPr>
-                <w:rFonts w:cstheme="minorHAnsi"/>
-                <w:b w:val="0"/>
-                <w:lang w:val="en-US"/>
-              </w:rPr>
               <w:t>Projektplan</w:t>
             </w:r>
+            <w:proofErr w:type="spellEnd"/>
           </w:p>
           <w:p>
             <w:pPr>
@@ -7464,30 +7670,34 @@
               </w:numPr>
               <w:ind w:left="284" w:hanging="142"/>
             </w:pPr>
+            <w:proofErr w:type="spellStart"/>
             <w:r>
               <w:rPr>
                 <w:rFonts w:cstheme="minorHAnsi"/>
                 <w:b w:val="0"/>
                 <w:lang w:val="en-US"/>
               </w:rPr>
-              <w:t>Erarbeitung</w:t>
-            </w:r>
+              <w:t>Codestyleguide</w:t>
+            </w:r>
+            <w:proofErr w:type="spellEnd"/>
             <w:r>
               <w:rPr>
                 <w:rFonts w:cstheme="minorHAnsi"/>
                 <w:b w:val="0"/>
                 <w:lang w:val="en-US"/>
               </w:rPr>
-              <w:t xml:space="preserve"> </w:t>
-            </w:r>
+              <w:t xml:space="preserve"> und </w:t>
+            </w:r>
+            <w:proofErr w:type="spellStart"/>
             <w:r>
               <w:rPr>
                 <w:rFonts w:cstheme="minorHAnsi"/>
                 <w:b w:val="0"/>
                 <w:lang w:val="en-US"/>
               </w:rPr>
-              <w:t>Codestyleguide und Glossar</w:t>
-            </w:r>
+              <w:t>Glossar</w:t>
+            </w:r>
+            <w:proofErr w:type="spellEnd"/>
           </w:p>
         </w:tc>
         <w:tc>
@@ -7547,7 +7757,7 @@
               <w:t>0</w:t>
             </w:r>
             <w:r>
-              <w:t>4</w:t>
+              <w:t>8</w:t>
             </w:r>
             <w:r>
               <w:t>.03.11:</w:t>
@@ -7579,7 +7789,25 @@
         <w:t xml:space="preserve"> </w:t>
       </w:r>
       <w:r>
-        <w:t>07.03.-17.04.11 / SW03-SW08</w:t>
+        <w:t>11</w:t>
+      </w:r>
+      <w:r>
+        <w:t>.03.-1</w:t>
+      </w:r>
+      <w:r>
+        <w:t>4</w:t>
+      </w:r>
+      <w:r>
+        <w:t>.04.11 / SW0</w:t>
+      </w:r>
+      <w:r>
+        <w:t>4</w:t>
+      </w:r>
+      <w:r>
+        <w:t>-SW0</w:t>
+      </w:r>
+      <w:r>
+        <w:t>8</w:t>
       </w:r>
     </w:p>
     <w:tbl>
@@ -7613,7 +7841,35 @@
                 <w:rFonts w:cstheme="minorHAnsi"/>
                 <w:b w:val="0"/>
               </w:rPr>
-              <w:t>Elaboration E1 / 07.03.-27.03.11</w:t>
+              <w:t xml:space="preserve">Elaboration E1 / </w:t>
+            </w:r>
+            <w:r>
+              <w:rPr>
+                <w:rFonts w:cstheme="minorHAnsi"/>
+                <w:b w:val="0"/>
+              </w:rPr>
+              <w:t>11</w:t>
+            </w:r>
+            <w:r>
+              <w:rPr>
+                <w:rFonts w:cstheme="minorHAnsi"/>
+                <w:b w:val="0"/>
+              </w:rPr>
+              <w:t>.03.-</w:t>
+            </w:r>
+            <w:r>
+              <w:rPr>
+                <w:rFonts w:cstheme="minorHAnsi"/>
+                <w:b w:val="0"/>
+              </w:rPr>
+              <w:t>31</w:t>
+            </w:r>
+            <w:r>
+              <w:rPr>
+                <w:rFonts w:cstheme="minorHAnsi"/>
+                <w:b w:val="0"/>
+              </w:rPr>
+              <w:t>.03.11</w:t>
             </w:r>
           </w:p>
         </w:tc>
@@ -7628,6 +7884,7 @@
                 <w:b w:val="0"/>
               </w:rPr>
             </w:pPr>
+            <w:proofErr w:type="spellStart"/>
             <w:r>
               <w:rPr>
                 <w:rFonts w:cstheme="minorHAnsi"/>
@@ -7636,6 +7893,7 @@
               </w:rPr>
               <w:t>Termine</w:t>
             </w:r>
+            <w:proofErr w:type="spellEnd"/>
           </w:p>
         </w:tc>
       </w:tr>
@@ -7662,38 +7920,16 @@
                 <w:lang w:val="en-US"/>
               </w:rPr>
             </w:pPr>
+            <w:proofErr w:type="spellStart"/>
             <w:r>
               <w:rPr>
                 <w:rFonts w:cstheme="minorHAnsi"/>
                 <w:b w:val="0"/>
                 <w:lang w:val="en-US"/>
               </w:rPr>
-              <w:t>Fertigstellung</w:t>
-            </w:r>
-            <w:r>
-              <w:rPr>
-                <w:rFonts w:cstheme="minorHAnsi"/>
-                <w:b w:val="0"/>
-                <w:lang w:val="en-US"/>
-              </w:rPr>
-              <w:t xml:space="preserve"> </w:t>
-            </w:r>
-            <w:r>
-              <w:rPr>
-                <w:rFonts w:cstheme="minorHAnsi"/>
-                <w:b w:val="0"/>
-                <w:lang w:val="en-US"/>
-              </w:rPr>
-              <w:t>Use C</w:t>
-            </w:r>
-            <w:r>
-              <w:rPr>
-                <w:rFonts w:cstheme="minorHAnsi"/>
-                <w:b w:val="0"/>
-                <w:lang w:val="en-US"/>
-              </w:rPr>
-              <w:t>ases</w:t>
-            </w:r>
+              <w:t>Anforderungsspezifikation</w:t>
+            </w:r>
+            <w:proofErr w:type="spellEnd"/>
           </w:p>
           <w:p>
             <w:pPr>
@@ -7709,14 +7945,16 @@
                 <w:lang w:val="en-US"/>
               </w:rPr>
             </w:pPr>
+            <w:proofErr w:type="spellStart"/>
             <w:r>
               <w:rPr>
                 <w:rFonts w:cstheme="minorHAnsi"/>
                 <w:b w:val="0"/>
                 <w:lang w:val="en-US"/>
               </w:rPr>
-              <w:t>Fertigstellung DM, SSD, OCs</w:t>
-            </w:r>
+              <w:t>Domainanalyse</w:t>
+            </w:r>
+            <w:proofErr w:type="spellEnd"/>
           </w:p>
           <w:p>
             <w:pPr>
@@ -7737,8 +7975,48 @@
                 <w:b w:val="0"/>
                 <w:lang w:val="en-US"/>
               </w:rPr>
-              <w:t>Usability Essentials ausarbeiten</w:t>
-            </w:r>
+              <w:t>Use C</w:t>
+            </w:r>
+            <w:r>
+              <w:rPr>
+                <w:rFonts w:cstheme="minorHAnsi"/>
+                <w:b w:val="0"/>
+                <w:lang w:val="en-US"/>
+              </w:rPr>
+              <w:t>ases</w:t>
+            </w:r>
+          </w:p>
+          <w:p>
+            <w:pPr>
+              <w:pStyle w:val="Listenabsatz"/>
+              <w:numPr>
+                <w:ilvl w:val="0"/>
+                <w:numId w:val="16"/>
+              </w:numPr>
+              <w:ind w:left="284" w:hanging="142"/>
+              <w:rPr>
+                <w:b w:val="0"/>
+                <w:lang w:val="en-US"/>
+              </w:rPr>
+            </w:pPr>
+            <w:r>
+              <w:rPr>
+                <w:rFonts w:cstheme="minorHAnsi"/>
+                <w:b w:val="0"/>
+                <w:lang w:val="en-US"/>
+              </w:rPr>
+              <w:t xml:space="preserve">Usability Essentials </w:t>
+            </w:r>
+            <w:proofErr w:type="spellStart"/>
+            <w:r>
+              <w:rPr>
+                <w:rFonts w:cstheme="minorHAnsi"/>
+                <w:b w:val="0"/>
+                <w:lang w:val="en-US"/>
+              </w:rPr>
+              <w:t>ausarbeiten</w:t>
+            </w:r>
+            <w:proofErr w:type="spellEnd"/>
           </w:p>
         </w:tc>
         <w:tc>
@@ -7750,44 +8028,15 @@
               <w:pStyle w:val="Listenabsatz"/>
               <w:ind w:left="923" w:hanging="851"/>
               <w:cnfStyle w:val="000000100000" w:firstRow="0" w:lastRow="0" w:firstColumn="0" w:lastColumn="0" w:oddVBand="0" w:evenVBand="0" w:oddHBand="1" w:evenHBand="0" w:firstRowFirstColumn="0" w:firstRowLastColumn="0" w:lastRowFirstColumn="0" w:lastRowLastColumn="0"/>
-              <w:rPr>
-                <w:rFonts w:cstheme="minorHAnsi"/>
-              </w:rPr>
-            </w:pPr>
-            <w:r>
-              <w:rPr>
-                <w:rFonts w:cstheme="minorHAnsi"/>
-              </w:rPr>
-              <w:t>25.02.11:</w:t>
-            </w:r>
-            <w:r>
-              <w:rPr>
-                <w:rFonts w:cstheme="minorHAnsi"/>
-              </w:rPr>
-              <w:tab/>
-              <w:t>Abgabe</w:t>
-            </w:r>
-            <w:r>
-              <w:rPr>
-                <w:rFonts w:cstheme="minorHAnsi"/>
-              </w:rPr>
-              <w:t xml:space="preserve"> </w:t>
-            </w:r>
-            <w:r>
-              <w:rPr>
-                <w:rFonts w:cstheme="minorHAnsi"/>
-              </w:rPr>
-              <w:t>Projektantrag</w:t>
-            </w:r>
-          </w:p>
-          <w:p>
-            <w:pPr>
-              <w:pStyle w:val="Listenabsatz"/>
-              <w:ind w:left="923" w:hanging="851"/>
-              <w:cnfStyle w:val="000000100000" w:firstRow="0" w:lastRow="0" w:firstColumn="0" w:lastColumn="0" w:oddVBand="0" w:evenVBand="0" w:oddHBand="1" w:evenHBand="0" w:firstRowFirstColumn="0" w:firstRowLastColumn="0" w:lastRowFirstColumn="0" w:lastRowLastColumn="0"/>
-            </w:pPr>
-            <w:r>
-              <w:t>27.03.11:</w:t>
+            </w:pPr>
+            <w:r>
+              <w:t>2</w:t>
+            </w:r>
+            <w:r>
+              <w:t>9</w:t>
+            </w:r>
+            <w:r>
+              <w:t>.03.11:</w:t>
             </w:r>
             <w:r>
               <w:tab/>
@@ -7843,7 +8092,49 @@
                 <w:rFonts w:cstheme="minorHAnsi"/>
                 <w:b w:val="0"/>
               </w:rPr>
-              <w:t>Elaboration E2 / 28.03.-17.04.11</w:t>
+              <w:t xml:space="preserve">Elaboration E2 / </w:t>
+            </w:r>
+            <w:r>
+              <w:rPr>
+                <w:rFonts w:cstheme="minorHAnsi"/>
+                <w:b w:val="0"/>
+              </w:rPr>
+              <w:t>01</w:t>
+            </w:r>
+            <w:r>
+              <w:rPr>
+                <w:rFonts w:cstheme="minorHAnsi"/>
+                <w:b w:val="0"/>
+              </w:rPr>
+              <w:t>.0</w:t>
+            </w:r>
+            <w:r>
+              <w:rPr>
+                <w:rFonts w:cstheme="minorHAnsi"/>
+                <w:b w:val="0"/>
+              </w:rPr>
+              <w:t>4</w:t>
+            </w:r>
+            <w:r>
+              <w:rPr>
+                <w:rFonts w:cstheme="minorHAnsi"/>
+                <w:b w:val="0"/>
+              </w:rPr>
+              <w:t>.-1</w:t>
+            </w:r>
+            <w:r>
+              <w:rPr>
+                <w:rFonts w:cstheme="minorHAnsi"/>
+                <w:b w:val="0"/>
+              </w:rPr>
+              <w:t>4</w:t>
+            </w:r>
+            <w:r>
+              <w:rPr>
+                <w:rFonts w:cstheme="minorHAnsi"/>
+                <w:b w:val="0"/>
+              </w:rPr>
+              <w:t>.04.11</w:t>
             </w:r>
           </w:p>
         </w:tc>
@@ -7855,6 +8146,7 @@
             <w:pPr>
               <w:cnfStyle w:val="100000000000" w:firstRow="1" w:lastRow="0" w:firstColumn="0" w:lastColumn="0" w:oddVBand="0" w:evenVBand="0" w:oddHBand="0" w:evenHBand="0" w:firstRowFirstColumn="0" w:firstRowLastColumn="0" w:lastRowFirstColumn="0" w:lastRowLastColumn="0"/>
             </w:pPr>
+            <w:proofErr w:type="spellStart"/>
             <w:r>
               <w:rPr>
                 <w:rFonts w:cstheme="minorHAnsi"/>
@@ -7863,6 +8155,7 @@
               </w:rPr>
               <w:t>Termine</w:t>
             </w:r>
+            <w:proofErr w:type="spellEnd"/>
           </w:p>
         </w:tc>
       </w:tr>
@@ -7889,38 +8182,16 @@
                 <w:lang w:val="en-US"/>
               </w:rPr>
             </w:pPr>
+            <w:proofErr w:type="spellStart"/>
             <w:r>
               <w:rPr>
                 <w:rFonts w:cstheme="minorHAnsi"/>
                 <w:b w:val="0"/>
                 <w:lang w:val="en-US"/>
               </w:rPr>
-              <w:t>Überarbeitung</w:t>
-            </w:r>
-            <w:r>
-              <w:rPr>
-                <w:rFonts w:cstheme="minorHAnsi"/>
-                <w:b w:val="0"/>
-                <w:lang w:val="en-US"/>
-              </w:rPr>
-              <w:t xml:space="preserve"> </w:t>
-            </w:r>
-            <w:r>
-              <w:rPr>
-                <w:rFonts w:cstheme="minorHAnsi"/>
-                <w:b w:val="0"/>
-                <w:lang w:val="en-US"/>
-              </w:rPr>
-              <w:t>Use C</w:t>
-            </w:r>
-            <w:r>
-              <w:rPr>
-                <w:rFonts w:cstheme="minorHAnsi"/>
-                <w:b w:val="0"/>
-                <w:lang w:val="en-US"/>
-              </w:rPr>
-              <w:t>ases</w:t>
-            </w:r>
+              <w:t>Architekturprototyp</w:t>
+            </w:r>
+            <w:proofErr w:type="spellEnd"/>
           </w:p>
           <w:p>
             <w:pPr>
@@ -7931,16 +8202,44 @@
               </w:numPr>
               <w:ind w:left="284" w:hanging="142"/>
               <w:rPr>
-                <w:b w:val="0"/>
-              </w:rPr>
-            </w:pPr>
-            <w:r>
-              <w:rPr>
                 <w:rFonts w:cstheme="minorHAnsi"/>
                 <w:b w:val="0"/>
                 <w:lang w:val="en-US"/>
               </w:rPr>
-              <w:t>Überarbeitung DM, SSD, OCs</w:t>
+            </w:pPr>
+            <w:proofErr w:type="spellStart"/>
+            <w:r>
+              <w:rPr>
+                <w:rFonts w:cstheme="minorHAnsi"/>
+                <w:b w:val="0"/>
+                <w:lang w:val="en-US"/>
+              </w:rPr>
+              <w:t>Überarbeitung</w:t>
+            </w:r>
+            <w:proofErr w:type="spellEnd"/>
+            <w:r>
+              <w:rPr>
+                <w:rFonts w:cstheme="minorHAnsi"/>
+                <w:b w:val="0"/>
+                <w:lang w:val="en-US"/>
+              </w:rPr>
+              <w:t xml:space="preserve"> </w:t>
+            </w:r>
+            <w:r>
+              <w:rPr>
+                <w:rFonts w:cstheme="minorHAnsi"/>
+                <w:b w:val="0"/>
+                <w:lang w:val="en-US"/>
+              </w:rPr>
+              <w:t>Use C</w:t>
+            </w:r>
+            <w:r>
+              <w:rPr>
+                <w:rFonts w:cstheme="minorHAnsi"/>
+                <w:b w:val="0"/>
+                <w:lang w:val="en-US"/>
+              </w:rPr>
+              <w:t>ases</w:t>
             </w:r>
           </w:p>
           <w:p>
@@ -7961,24 +8260,57 @@
                 <w:b w:val="0"/>
                 <w:lang w:val="en-US"/>
               </w:rPr>
-              <w:t>Usability Konzept</w:t>
-            </w:r>
+              <w:t>SSD, OCs</w:t>
+            </w:r>
+          </w:p>
+          <w:p>
+            <w:pPr>
+              <w:pStyle w:val="Listenabsatz"/>
+              <w:numPr>
+                <w:ilvl w:val="0"/>
+                <w:numId w:val="16"/>
+              </w:numPr>
+              <w:ind w:left="284" w:hanging="142"/>
+              <w:rPr>
+                <w:b w:val="0"/>
+              </w:rPr>
+            </w:pPr>
             <w:r>
               <w:rPr>
                 <w:rFonts w:cstheme="minorHAnsi"/>
                 <w:b w:val="0"/>
                 <w:lang w:val="en-US"/>
               </w:rPr>
-              <w:t xml:space="preserve"> </w:t>
-            </w:r>
+              <w:t xml:space="preserve">Usability </w:t>
+            </w:r>
+            <w:proofErr w:type="spellStart"/>
             <w:r>
               <w:rPr>
                 <w:rFonts w:cstheme="minorHAnsi"/>
                 <w:b w:val="0"/>
                 <w:lang w:val="en-US"/>
               </w:rPr>
+              <w:t>Konzept</w:t>
+            </w:r>
+            <w:proofErr w:type="spellEnd"/>
+            <w:r>
+              <w:rPr>
+                <w:rFonts w:cstheme="minorHAnsi"/>
+                <w:b w:val="0"/>
+                <w:lang w:val="en-US"/>
+              </w:rPr>
+              <w:t xml:space="preserve"> </w:t>
+            </w:r>
+            <w:proofErr w:type="spellStart"/>
+            <w:r>
+              <w:rPr>
+                <w:rFonts w:cstheme="minorHAnsi"/>
+                <w:b w:val="0"/>
+                <w:lang w:val="en-US"/>
+              </w:rPr>
               <w:t>getestet</w:t>
             </w:r>
+            <w:proofErr w:type="spellEnd"/>
           </w:p>
         </w:tc>
         <w:tc>
@@ -7998,7 +8330,13 @@
               <w:rPr>
                 <w:lang w:val="en-US"/>
               </w:rPr>
-              <w:t>17</w:t>
+              <w:t>1</w:t>
+            </w:r>
+            <w:r>
+              <w:rPr>
+                <w:lang w:val="en-US"/>
+              </w:rPr>
+              <w:t>2</w:t>
             </w:r>
             <w:r>
               <w:rPr>
@@ -8029,7 +8367,19 @@
               <w:rPr>
                 <w:lang w:val="en-US"/>
               </w:rPr>
-              <w:t xml:space="preserve"> Review: Elaboration</w:t>
+              <w:t xml:space="preserve"> </w:t>
+            </w:r>
+            <w:r>
+              <w:t>Abgabe</w:t>
+            </w:r>
+            <w:r>
+              <w:t xml:space="preserve"> </w:t>
+            </w:r>
+            <w:r>
+              <w:rPr>
+                <w:lang w:val="en-US"/>
+              </w:rPr>
+              <w:t>Elaboration</w:t>
             </w:r>
           </w:p>
         </w:tc>
@@ -8058,7 +8408,49 @@
         <w:rPr>
           <w:lang w:val="en-US"/>
         </w:rPr>
-        <w:t>18.04.-15.05.11 / SW09-SW13</w:t>
+        <w:t>1</w:t>
+      </w:r>
+      <w:r>
+        <w:rPr>
+          <w:lang w:val="en-US"/>
+        </w:rPr>
+        <w:t>3</w:t>
+      </w:r>
+      <w:r>
+        <w:rPr>
+          <w:lang w:val="en-US"/>
+        </w:rPr>
+        <w:t>.04.-1</w:t>
+      </w:r>
+      <w:r>
+        <w:rPr>
+          <w:lang w:val="en-US"/>
+        </w:rPr>
+        <w:t>2</w:t>
+      </w:r>
+      <w:r>
+        <w:rPr>
+          <w:lang w:val="en-US"/>
+        </w:rPr>
+        <w:t>.05.11 / SW0</w:t>
+      </w:r>
+      <w:r>
+        <w:rPr>
+          <w:lang w:val="en-US"/>
+        </w:rPr>
+        <w:t>9</w:t>
+      </w:r>
+      <w:r>
+        <w:rPr>
+          <w:lang w:val="en-US"/>
+        </w:rPr>
+        <w:t>-SW1</w:t>
+      </w:r>
+      <w:r>
+        <w:rPr>
+          <w:lang w:val="en-US"/>
+        </w:rPr>
+        <w:t>1</w:t>
       </w:r>
     </w:p>
     <w:tbl>
@@ -8093,36 +8485,23 @@
                 <w:b w:val="0"/>
                 <w:lang w:val="en-US"/>
               </w:rPr>
-              <w:t>Construction C1 / 18.04.-</w:t>
-            </w:r>
-            <w:r>
+              <w:t>Construction C1</w:t>
+            </w:r>
+          </w:p>
+        </w:tc>
+        <w:tc>
+          <w:tcPr>
+            <w:tcW w:w="4481" w:type="dxa"/>
+          </w:tcPr>
+          <w:p>
+            <w:pPr>
+              <w:cnfStyle w:val="100000000000" w:firstRow="1" w:lastRow="0" w:firstColumn="0" w:lastColumn="0" w:oddVBand="0" w:evenVBand="0" w:oddHBand="0" w:evenHBand="0" w:firstRowFirstColumn="0" w:firstRowLastColumn="0" w:lastRowFirstColumn="0" w:lastRowLastColumn="0"/>
               <w:rPr>
                 <w:b w:val="0"/>
                 <w:lang w:val="en-US"/>
               </w:rPr>
-              <w:t>15.05</w:t>
-            </w:r>
-            <w:r>
-              <w:rPr>
-                <w:b w:val="0"/>
-                <w:lang w:val="en-US"/>
-              </w:rPr>
-              <w:t>.11</w:t>
-            </w:r>
-          </w:p>
-        </w:tc>
-        <w:tc>
-          <w:tcPr>
-            <w:tcW w:w="4481" w:type="dxa"/>
-          </w:tcPr>
-          <w:p>
-            <w:pPr>
-              <w:cnfStyle w:val="100000000000" w:firstRow="1" w:lastRow="0" w:firstColumn="0" w:lastColumn="0" w:oddVBand="0" w:evenVBand="0" w:oddHBand="0" w:evenHBand="0" w:firstRowFirstColumn="0" w:firstRowLastColumn="0" w:lastRowFirstColumn="0" w:lastRowLastColumn="0"/>
-              <w:rPr>
-                <w:b w:val="0"/>
-                <w:lang w:val="en-US"/>
-              </w:rPr>
-            </w:pPr>
+            </w:pPr>
+            <w:proofErr w:type="spellStart"/>
             <w:r>
               <w:rPr>
                 <w:rFonts w:cstheme="minorHAnsi"/>
@@ -8131,6 +8510,7 @@
               </w:rPr>
               <w:t>Termine</w:t>
             </w:r>
+            <w:proofErr w:type="spellEnd"/>
           </w:p>
         </w:tc>
       </w:tr>
@@ -8168,8 +8548,17 @@
                 <w:b w:val="0"/>
                 <w:lang w:val="en-US"/>
               </w:rPr>
-              <w:t xml:space="preserve"> releasen</w:t>
-            </w:r>
+              <w:t xml:space="preserve"> </w:t>
+            </w:r>
+            <w:proofErr w:type="spellStart"/>
+            <w:r>
+              <w:rPr>
+                <w:b w:val="0"/>
+                <w:lang w:val="en-US"/>
+              </w:rPr>
+              <w:t>releasen</w:t>
+            </w:r>
+            <w:proofErr w:type="spellEnd"/>
           </w:p>
           <w:p>
             <w:pPr>
@@ -8196,8 +8585,17 @@
                 <w:b w:val="0"/>
                 <w:lang w:val="en-US"/>
               </w:rPr>
-              <w:t xml:space="preserve"> durchführen</w:t>
-            </w:r>
+              <w:t xml:space="preserve"> </w:t>
+            </w:r>
+            <w:proofErr w:type="spellStart"/>
+            <w:r>
+              <w:rPr>
+                <w:b w:val="0"/>
+                <w:lang w:val="en-US"/>
+              </w:rPr>
+              <w:t>durchführen</w:t>
+            </w:r>
+            <w:proofErr w:type="spellEnd"/>
           </w:p>
         </w:tc>
         <w:tc>
@@ -8217,7 +8615,13 @@
               <w:rPr>
                 <w:lang w:val="en-US"/>
               </w:rPr>
-              <w:t>15</w:t>
+              <w:t>1</w:t>
+            </w:r>
+            <w:r>
+              <w:rPr>
+                <w:lang w:val="en-US"/>
+              </w:rPr>
+              <w:t>0</w:t>
             </w:r>
             <w:r>
               <w:rPr>
@@ -8260,7 +8664,16 @@
               <w:rPr>
                 <w:lang w:val="en-US"/>
               </w:rPr>
-              <w:t xml:space="preserve"> Review: </w:t>
+              <w:t xml:space="preserve"> </w:t>
+            </w:r>
+            <w:r>
+              <w:t>Abgabe</w:t>
+            </w:r>
+            <w:r>
+              <w:rPr>
+                <w:lang w:val="en-US"/>
+              </w:rPr>
+              <w:t xml:space="preserve"> </w:t>
             </w:r>
             <w:r>
               <w:rPr>
@@ -8277,7 +8690,40 @@
         <w:pStyle w:val="berschrift4"/>
       </w:pPr>
       <w:r>
-        <w:t>Transition  30.05.-03.06.11 / SW14</w:t>
+        <w:t xml:space="preserve">Transition  </w:t>
+      </w:r>
+      <w:r>
+        <w:t>13</w:t>
+      </w:r>
+      <w:r>
+        <w:t>.05.-03.06.11 /</w:t>
+      </w:r>
+      <w:r>
+        <w:rPr>
+          <w:lang w:val="en-US"/>
+        </w:rPr>
+        <w:t xml:space="preserve"> </w:t>
+      </w:r>
+      <w:r>
+        <w:rPr>
+          <w:lang w:val="en-US"/>
+        </w:rPr>
+        <w:t>SW1</w:t>
+      </w:r>
+      <w:r>
+        <w:rPr>
+          <w:lang w:val="en-US"/>
+        </w:rPr>
+        <w:t>2</w:t>
+      </w:r>
+      <w:r>
+        <w:rPr>
+          <w:lang w:val="en-US"/>
+        </w:rPr>
+        <w:t>-</w:t>
+      </w:r>
+      <w:r>
+        <w:t>SW14</w:t>
       </w:r>
     </w:p>
     <w:tbl>
@@ -8326,6 +8772,7 @@
                 <w:b w:val="0"/>
               </w:rPr>
             </w:pPr>
+            <w:proofErr w:type="spellStart"/>
             <w:r>
               <w:rPr>
                 <w:rFonts w:cstheme="minorHAnsi"/>
@@ -8334,6 +8781,7 @@
               </w:rPr>
               <w:t>Termine</w:t>
             </w:r>
+            <w:proofErr w:type="spellEnd"/>
           </w:p>
         </w:tc>
       </w:tr>
@@ -8377,11 +8825,19 @@
                 <w:b w:val="0"/>
               </w:rPr>
             </w:pPr>
+            <w:proofErr w:type="spellStart"/>
             <w:r>
               <w:rPr>
                 <w:b w:val="0"/>
               </w:rPr>
-              <w:t>Deployment ausführen</w:t>
+              <w:t>Deployment</w:t>
+            </w:r>
+            <w:proofErr w:type="spellEnd"/>
+            <w:r>
+              <w:rPr>
+                <w:b w:val="0"/>
+              </w:rPr>
+              <w:t xml:space="preserve"> ausführen</w:t>
             </w:r>
           </w:p>
           <w:p>
@@ -8480,24 +8936,24 @@
       <w:pPr>
         <w:pStyle w:val="berschrift3"/>
       </w:pPr>
-      <w:bookmarkStart w:id="59" w:name="_Toc286936110"/>
-      <w:bookmarkStart w:id="60" w:name="_Ref287196061"/>
-      <w:bookmarkStart w:id="61" w:name="_Ref287196071"/>
-      <w:bookmarkStart w:id="62" w:name="_Ref287196081"/>
-      <w:bookmarkStart w:id="63" w:name="_Ref287196098"/>
-      <w:bookmarkStart w:id="64" w:name="_Ref287196103"/>
-      <w:bookmarkStart w:id="65" w:name="_Toc287199610"/>
+      <w:bookmarkStart w:id="58" w:name="_Toc286936110"/>
+      <w:bookmarkStart w:id="59" w:name="_Ref287196061"/>
+      <w:bookmarkStart w:id="60" w:name="_Ref287196071"/>
+      <w:bookmarkStart w:id="61" w:name="_Ref287196081"/>
+      <w:bookmarkStart w:id="62" w:name="_Ref287196098"/>
+      <w:bookmarkStart w:id="63" w:name="_Ref287196103"/>
+      <w:bookmarkStart w:id="64" w:name="_Toc287199610"/>
       <w:r>
         <w:lastRenderedPageBreak/>
         <w:t>Besprechungen</w:t>
       </w:r>
+      <w:bookmarkEnd w:id="58"/>
       <w:bookmarkEnd w:id="59"/>
       <w:bookmarkEnd w:id="60"/>
       <w:bookmarkEnd w:id="61"/>
       <w:bookmarkEnd w:id="62"/>
       <w:bookmarkEnd w:id="63"/>
       <w:bookmarkEnd w:id="64"/>
-      <w:bookmarkEnd w:id="65"/>
     </w:p>
     <w:p>
       <w:r>
@@ -8552,19 +9008,19 @@
       <w:pPr>
         <w:pStyle w:val="berschrift3"/>
       </w:pPr>
-      <w:bookmarkStart w:id="66" w:name="_Toc286936111"/>
-      <w:bookmarkStart w:id="67" w:name="_Toc287199611"/>
+      <w:bookmarkStart w:id="65" w:name="_Toc286936111"/>
+      <w:bookmarkStart w:id="66" w:name="_Toc287199611"/>
       <w:r>
         <w:t>Abgabe</w:t>
       </w:r>
+      <w:bookmarkEnd w:id="65"/>
       <w:bookmarkEnd w:id="66"/>
-      <w:bookmarkEnd w:id="67"/>
     </w:p>
     <w:p>
       <w:pPr>
         <w:shd w:val="clear" w:color="auto" w:fill="FFFFFF" w:themeFill="background1"/>
       </w:pPr>
-      <w:bookmarkStart w:id="68" w:name="_Toc286936112"/>
+      <w:bookmarkStart w:id="67" w:name="_Toc286936112"/>
       <w:r>
         <w:t>Folgende Versionen sind vorgesehen:</w:t>
       </w:r>
@@ -8727,8 +9183,13 @@
             <w:pPr>
               <w:cnfStyle w:val="000000010000" w:firstRow="0" w:lastRow="0" w:firstColumn="0" w:lastColumn="0" w:oddVBand="0" w:evenVBand="0" w:oddHBand="0" w:evenHBand="1" w:firstRowFirstColumn="0" w:firstRowLastColumn="0" w:lastRowFirstColumn="0" w:lastRowLastColumn="0"/>
             </w:pPr>
-            <w:r>
-              <w:t>Businesslogic, UI, Schnittstelle</w:t>
+            <w:proofErr w:type="spellStart"/>
+            <w:r>
+              <w:t>Businesslogic</w:t>
+            </w:r>
+            <w:proofErr w:type="spellEnd"/>
+            <w:r>
+              <w:t>, UI, Schnittstelle</w:t>
             </w:r>
           </w:p>
         </w:tc>
@@ -8769,9 +9230,11 @@
             <w:pPr>
               <w:cnfStyle w:val="000000100000" w:firstRow="0" w:lastRow="0" w:firstColumn="0" w:lastColumn="0" w:oddVBand="0" w:evenVBand="0" w:oddHBand="1" w:evenHBand="0" w:firstRowFirstColumn="0" w:firstRowLastColumn="0" w:lastRowFirstColumn="0" w:lastRowLastColumn="0"/>
             </w:pPr>
+            <w:proofErr w:type="spellStart"/>
             <w:r>
               <w:t>Releasecandidate</w:t>
             </w:r>
+            <w:proofErr w:type="spellEnd"/>
           </w:p>
         </w:tc>
         <w:tc>
@@ -8861,15 +9324,65 @@
       <w:pPr>
         <w:pStyle w:val="berschrift3"/>
       </w:pPr>
-      <w:bookmarkStart w:id="69" w:name="_Toc287199612"/>
+      <w:bookmarkStart w:id="68" w:name="_Toc287199612"/>
+      <w:proofErr w:type="spellStart"/>
       <w:r>
         <w:t>Deployment</w:t>
       </w:r>
-      <w:bookmarkEnd w:id="69"/>
+      <w:bookmarkEnd w:id="68"/>
+      <w:proofErr w:type="spellEnd"/>
     </w:p>
     <w:p>
       <w:r>
-        <w:t>Da die Webapplikation schlussendlich auf einem Server läuft, muss diese, nach der Entwicklung und dem Testen des Quellcodes, deployed (auf den Server hochgeladen) werden. Um das Deployment zu vereinfachen und zu automatisieren wird Capistrano eingesetzt. Somit kann ein Deployment ganz bequem mit dem Befehl „cap deploy“ hochgeladen werden.</w:t>
+        <w:t xml:space="preserve">Da die Webapplikation schlussendlich auf einem Server läuft, muss diese, nach der Entwicklung und dem Testen des Quellcodes, </w:t>
+      </w:r>
+      <w:proofErr w:type="spellStart"/>
+      <w:r>
+        <w:t>deployed</w:t>
+      </w:r>
+      <w:proofErr w:type="spellEnd"/>
+      <w:r>
+        <w:t xml:space="preserve"> (auf den Server hochgeladen) werden. Um das </w:t>
+      </w:r>
+      <w:proofErr w:type="spellStart"/>
+      <w:r>
+        <w:t>Deployment</w:t>
+      </w:r>
+      <w:proofErr w:type="spellEnd"/>
+      <w:r>
+        <w:t xml:space="preserve"> zu vereinfachen und zu automatisieren wird </w:t>
+      </w:r>
+      <w:proofErr w:type="spellStart"/>
+      <w:r>
+        <w:t>Capistrano</w:t>
+      </w:r>
+      <w:proofErr w:type="spellEnd"/>
+      <w:r>
+        <w:t xml:space="preserve"> eingesetzt. Somit kann ein </w:t>
+      </w:r>
+      <w:proofErr w:type="spellStart"/>
+      <w:r>
+        <w:t>Deployment</w:t>
+      </w:r>
+      <w:proofErr w:type="spellEnd"/>
+      <w:r>
+        <w:t xml:space="preserve"> ganz bequem mit dem Befehl „</w:t>
+      </w:r>
+      <w:proofErr w:type="spellStart"/>
+      <w:r>
+        <w:t>cap</w:t>
+      </w:r>
+      <w:proofErr w:type="spellEnd"/>
+      <w:r>
+        <w:t xml:space="preserve"> </w:t>
+      </w:r>
+      <w:proofErr w:type="spellStart"/>
+      <w:r>
+        <w:t>deploy</w:t>
+      </w:r>
+      <w:proofErr w:type="spellEnd"/>
+      <w:r>
+        <w:t>“ hochgeladen werden.</w:t>
       </w:r>
     </w:p>
     <w:p>
@@ -8891,13 +9404,13 @@
       <w:pPr>
         <w:pStyle w:val="berschrift1"/>
       </w:pPr>
-      <w:bookmarkStart w:id="70" w:name="_Toc287199613"/>
+      <w:bookmarkStart w:id="69" w:name="_Toc287199613"/>
       <w:r>
         <w:lastRenderedPageBreak/>
         <w:t>Risiko Management</w:t>
       </w:r>
-      <w:bookmarkEnd w:id="68"/>
-      <w:bookmarkEnd w:id="70"/>
+      <w:bookmarkEnd w:id="67"/>
+      <w:bookmarkEnd w:id="69"/>
     </w:p>
     <w:p>
       <w:r>
@@ -8915,8 +9428,13 @@
         <w:t xml:space="preserve"> existiert ein spezielles Arbeitsblatt. </w:t>
       </w:r>
       <w:r>
-        <w:t>Allfällige technische implementationsabhängige Risiken werden als Ticket im</w:t>
-      </w:r>
+        <w:t xml:space="preserve">Allfällige technische implementationsabhängige Risiken werden als Ticket </w:t>
+      </w:r>
+      <w:proofErr w:type="gramStart"/>
+      <w:r>
+        <w:t>im</w:t>
+      </w:r>
+      <w:proofErr w:type="gramEnd"/>
       <w:r>
         <w:t xml:space="preserve"> </w:t>
       </w:r>
@@ -8943,18 +9461,26 @@
       <w:pPr>
         <w:pStyle w:val="berschrift1"/>
       </w:pPr>
-      <w:bookmarkStart w:id="71" w:name="_Toc286936113"/>
-      <w:bookmarkStart w:id="72" w:name="_Toc287199614"/>
+      <w:bookmarkStart w:id="70" w:name="_Toc286936113"/>
+      <w:bookmarkStart w:id="71" w:name="_Toc287199614"/>
       <w:r>
         <w:lastRenderedPageBreak/>
         <w:t>Arbeitspakete</w:t>
       </w:r>
+      <w:bookmarkEnd w:id="70"/>
       <w:bookmarkEnd w:id="71"/>
-      <w:bookmarkEnd w:id="72"/>
     </w:p>
     <w:p>
       <w:r>
-        <w:t>Die Beziehung zwischen den einzelnen Arbeitspaketen und den zugehörigen Iterationen ist im Redmine ersichtlich. Die unten dargestellte Tabelle dient nur zum Überblick, folge dessen werden die Pakete komplett über den Redmine-Server verwaltet.</w:t>
+        <w:t xml:space="preserve">Die Beziehung zwischen den einzelnen Arbeitspaketen und den zugehörigen Iterationen ist </w:t>
+      </w:r>
+      <w:proofErr w:type="gramStart"/>
+      <w:r>
+        <w:t>im</w:t>
+      </w:r>
+      <w:proofErr w:type="gramEnd"/>
+      <w:r>
+        <w:t xml:space="preserve"> Redmine ersichtlich. Die unten dargestellte Tabelle dient nur zum Überblick, folge dessen werden die Pakete komplett über den Redmine-Server verwaltet.</w:t>
       </w:r>
     </w:p>
     <w:tbl>
@@ -8979,7 +9505,7 @@
             <w:tcW w:w="2303" w:type="dxa"/>
           </w:tcPr>
           <w:p>
-            <w:bookmarkStart w:id="73" w:name="_Toc286936114"/>
+            <w:bookmarkStart w:id="72" w:name="_Toc286936114"/>
             <w:r>
               <w:t>Arbeitspaket</w:t>
             </w:r>
@@ -9417,12 +9943,14 @@
                 <w:b w:val="0"/>
               </w:rPr>
             </w:pPr>
+            <w:proofErr w:type="spellStart"/>
             <w:r>
               <w:rPr>
                 <w:b w:val="0"/>
               </w:rPr>
               <w:t>Codestyleguide</w:t>
             </w:r>
+            <w:proofErr w:type="spellEnd"/>
           </w:p>
         </w:tc>
         <w:tc>
@@ -9434,8 +9962,13 @@
             <w:pPr>
               <w:cnfStyle w:val="000000100000" w:firstRow="0" w:lastRow="0" w:firstColumn="0" w:lastColumn="0" w:oddVBand="0" w:evenVBand="0" w:oddHBand="1" w:evenHBand="0" w:firstRowFirstColumn="0" w:firstRowLastColumn="0" w:lastRowFirstColumn="0" w:lastRowLastColumn="0"/>
             </w:pPr>
-            <w:r>
-              <w:t>Styleguide für Code definieren</w:t>
+            <w:proofErr w:type="spellStart"/>
+            <w:r>
+              <w:t>Styleguide</w:t>
+            </w:r>
+            <w:proofErr w:type="spellEnd"/>
+            <w:r>
+              <w:t xml:space="preserve"> für Code definieren</w:t>
             </w:r>
           </w:p>
         </w:tc>
@@ -9687,8 +10220,13 @@
             <w:pPr>
               <w:cnfStyle w:val="000000100000" w:firstRow="0" w:lastRow="0" w:firstColumn="0" w:lastColumn="0" w:oddVBand="0" w:evenVBand="0" w:oddHBand="1" w:evenHBand="0" w:firstRowFirstColumn="0" w:firstRowLastColumn="0" w:lastRowFirstColumn="0" w:lastRowLastColumn="0"/>
             </w:pPr>
-            <w:r>
-              <w:t>Use Cases</w:t>
+            <w:proofErr w:type="spellStart"/>
+            <w:r>
+              <w:t>Use</w:t>
+            </w:r>
+            <w:proofErr w:type="spellEnd"/>
+            <w:r>
+              <w:t xml:space="preserve"> Cases</w:t>
             </w:r>
           </w:p>
         </w:tc>
@@ -9751,8 +10289,13 @@
             <w:pPr>
               <w:cnfStyle w:val="000000010000" w:firstRow="0" w:lastRow="0" w:firstColumn="0" w:lastColumn="0" w:oddVBand="0" w:evenVBand="0" w:oddHBand="0" w:evenHBand="1" w:firstRowFirstColumn="0" w:firstRowLastColumn="0" w:lastRowFirstColumn="0" w:lastRowLastColumn="0"/>
             </w:pPr>
-            <w:r>
-              <w:t>Use Cases</w:t>
+            <w:proofErr w:type="spellStart"/>
+            <w:r>
+              <w:t>Use</w:t>
+            </w:r>
+            <w:proofErr w:type="spellEnd"/>
+            <w:r>
+              <w:t xml:space="preserve"> Cases</w:t>
             </w:r>
           </w:p>
         </w:tc>
@@ -9788,8 +10331,16 @@
               <w:rPr>
                 <w:b w:val="0"/>
               </w:rPr>
-              <w:t>Operation Contracts</w:t>
-            </w:r>
+              <w:t xml:space="preserve">Operation </w:t>
+            </w:r>
+            <w:proofErr w:type="spellStart"/>
+            <w:r>
+              <w:rPr>
+                <w:b w:val="0"/>
+              </w:rPr>
+              <w:t>Contracts</w:t>
+            </w:r>
+            <w:proofErr w:type="spellEnd"/>
           </w:p>
         </w:tc>
         <w:tc>
@@ -9805,8 +10356,13 @@
               </w:rPr>
             </w:pPr>
             <w:r>
-              <w:t>Operation Contracts</w:t>
-            </w:r>
+              <w:t xml:space="preserve">Operation </w:t>
+            </w:r>
+            <w:proofErr w:type="spellStart"/>
+            <w:r>
+              <w:t>Contracts</w:t>
+            </w:r>
+            <w:proofErr w:type="spellEnd"/>
           </w:p>
         </w:tc>
         <w:tc>
@@ -9849,9 +10405,11 @@
             <w:pPr>
               <w:pStyle w:val="Verzeichnis1"/>
             </w:pPr>
+            <w:proofErr w:type="spellStart"/>
             <w:r>
               <w:t>Requirements</w:t>
             </w:r>
+            <w:proofErr w:type="spellEnd"/>
           </w:p>
         </w:tc>
         <w:tc>
@@ -9924,8 +10482,13 @@
             <w:pPr>
               <w:cnfStyle w:val="000000100000" w:firstRow="0" w:lastRow="0" w:firstColumn="0" w:lastColumn="0" w:oddVBand="0" w:evenVBand="0" w:oddHBand="1" w:evenHBand="0" w:firstRowFirstColumn="0" w:firstRowLastColumn="0" w:lastRowFirstColumn="0" w:lastRowLastColumn="0"/>
             </w:pPr>
-            <w:r>
-              <w:t>Usecase des Aussendienstmitarbeiters</w:t>
+            <w:proofErr w:type="spellStart"/>
+            <w:r>
+              <w:t>Usecase</w:t>
+            </w:r>
+            <w:proofErr w:type="spellEnd"/>
+            <w:r>
+              <w:t xml:space="preserve"> des Aussendienstmitarbeiters</w:t>
             </w:r>
           </w:p>
         </w:tc>
@@ -9985,8 +10548,13 @@
             <w:pPr>
               <w:cnfStyle w:val="000000010000" w:firstRow="0" w:lastRow="0" w:firstColumn="0" w:lastColumn="0" w:oddVBand="0" w:evenVBand="0" w:oddHBand="0" w:evenHBand="1" w:firstRowFirstColumn="0" w:firstRowLastColumn="0" w:lastRowFirstColumn="0" w:lastRowLastColumn="0"/>
             </w:pPr>
-            <w:r>
-              <w:t>Usecase des Sekretärs</w:t>
+            <w:proofErr w:type="spellStart"/>
+            <w:r>
+              <w:t>Usecase</w:t>
+            </w:r>
+            <w:proofErr w:type="spellEnd"/>
+            <w:r>
+              <w:t xml:space="preserve"> des Sekretärs</w:t>
             </w:r>
           </w:p>
         </w:tc>
@@ -10046,8 +10614,13 @@
             <w:pPr>
               <w:cnfStyle w:val="000000100000" w:firstRow="0" w:lastRow="0" w:firstColumn="0" w:lastColumn="0" w:oddVBand="0" w:evenVBand="0" w:oddHBand="1" w:evenHBand="0" w:firstRowFirstColumn="0" w:firstRowLastColumn="0" w:lastRowFirstColumn="0" w:lastRowLastColumn="0"/>
             </w:pPr>
-            <w:r>
-              <w:t>Usercase des Managers</w:t>
+            <w:proofErr w:type="spellStart"/>
+            <w:r>
+              <w:t>Usercase</w:t>
+            </w:r>
+            <w:proofErr w:type="spellEnd"/>
+            <w:r>
+              <w:t xml:space="preserve"> des Managers</w:t>
             </w:r>
           </w:p>
         </w:tc>
@@ -10265,12 +10838,14 @@
                 <w:b w:val="0"/>
               </w:rPr>
             </w:pPr>
+            <w:proofErr w:type="spellStart"/>
             <w:r>
               <w:rPr>
                 <w:b w:val="0"/>
               </w:rPr>
               <w:t>Paperprototyping</w:t>
             </w:r>
+            <w:proofErr w:type="spellEnd"/>
           </w:p>
         </w:tc>
         <w:tc>
@@ -10504,11 +11079,19 @@
                 <w:b w:val="0"/>
               </w:rPr>
             </w:pPr>
+            <w:proofErr w:type="spellStart"/>
             <w:r>
               <w:rPr>
                 <w:b w:val="0"/>
               </w:rPr>
-              <w:t>Android Client</w:t>
+              <w:t>Android</w:t>
+            </w:r>
+            <w:proofErr w:type="spellEnd"/>
+            <w:r>
+              <w:rPr>
+                <w:b w:val="0"/>
+              </w:rPr>
+              <w:t xml:space="preserve"> Client</w:t>
             </w:r>
           </w:p>
         </w:tc>
@@ -10522,7 +11105,15 @@
               <w:cnfStyle w:val="000000100000" w:firstRow="0" w:lastRow="0" w:firstColumn="0" w:lastColumn="0" w:oddVBand="0" w:evenVBand="0" w:oddHBand="1" w:evenHBand="0" w:firstRowFirstColumn="0" w:firstRowLastColumn="0" w:lastRowFirstColumn="0" w:lastRowLastColumn="0"/>
             </w:pPr>
             <w:r>
-              <w:t>Implementation des Android Clients</w:t>
+              <w:t xml:space="preserve">Implementation des </w:t>
+            </w:r>
+            <w:proofErr w:type="spellStart"/>
+            <w:r>
+              <w:t>Android</w:t>
+            </w:r>
+            <w:proofErr w:type="spellEnd"/>
+            <w:r>
+              <w:t xml:space="preserve"> Clients</w:t>
             </w:r>
           </w:p>
         </w:tc>
@@ -10586,7 +11177,15 @@
               <w:cnfStyle w:val="000000010000" w:firstRow="0" w:lastRow="0" w:firstColumn="0" w:lastColumn="0" w:oddVBand="0" w:evenVBand="0" w:oddHBand="0" w:evenHBand="1" w:firstRowFirstColumn="0" w:firstRowLastColumn="0" w:lastRowFirstColumn="0" w:lastRowLastColumn="0"/>
             </w:pPr>
             <w:r>
-              <w:t>Implementation des Reportings aus den gesammelten Daten</w:t>
+              <w:t xml:space="preserve">Implementation des </w:t>
+            </w:r>
+            <w:proofErr w:type="spellStart"/>
+            <w:r>
+              <w:t>Reportings</w:t>
+            </w:r>
+            <w:proofErr w:type="spellEnd"/>
+            <w:r>
+              <w:t xml:space="preserve"> aus den gesammelten Daten</w:t>
             </w:r>
           </w:p>
         </w:tc>
@@ -10632,11 +11231,19 @@
                 <w:b w:val="0"/>
               </w:rPr>
             </w:pPr>
+            <w:proofErr w:type="spellStart"/>
             <w:r>
               <w:rPr>
                 <w:b w:val="0"/>
               </w:rPr>
-              <w:t>Backoffice Server</w:t>
+              <w:t>Backoffice</w:t>
+            </w:r>
+            <w:proofErr w:type="spellEnd"/>
+            <w:r>
+              <w:rPr>
+                <w:b w:val="0"/>
+              </w:rPr>
+              <w:t xml:space="preserve"> Server</w:t>
             </w:r>
           </w:p>
         </w:tc>
@@ -10650,7 +11257,15 @@
               <w:cnfStyle w:val="000000100000" w:firstRow="0" w:lastRow="0" w:firstColumn="0" w:lastColumn="0" w:oddVBand="0" w:evenVBand="0" w:oddHBand="1" w:evenHBand="0" w:firstRowFirstColumn="0" w:firstRowLastColumn="0" w:lastRowFirstColumn="0" w:lastRowLastColumn="0"/>
             </w:pPr>
             <w:r>
-              <w:t>Implementation des Serverteils der die Schnittstelle für Android bietet</w:t>
+              <w:t xml:space="preserve">Implementation des Serverteils der die Schnittstelle für </w:t>
+            </w:r>
+            <w:proofErr w:type="spellStart"/>
+            <w:r>
+              <w:t>Android</w:t>
+            </w:r>
+            <w:proofErr w:type="spellEnd"/>
+            <w:r>
+              <w:t xml:space="preserve"> bietet</w:t>
             </w:r>
           </w:p>
         </w:tc>
@@ -10766,8 +11381,13 @@
             <w:pPr>
               <w:cnfStyle w:val="000000100000" w:firstRow="0" w:lastRow="0" w:firstColumn="0" w:lastColumn="0" w:oddVBand="0" w:evenVBand="0" w:oddHBand="1" w:evenHBand="0" w:firstRowFirstColumn="0" w:firstRowLastColumn="0" w:lastRowFirstColumn="0" w:lastRowLastColumn="0"/>
             </w:pPr>
-            <w:r>
-              <w:t>Testcases für das gesamte System</w:t>
+            <w:proofErr w:type="spellStart"/>
+            <w:r>
+              <w:t>Testcases</w:t>
+            </w:r>
+            <w:proofErr w:type="spellEnd"/>
+            <w:r>
+              <w:t xml:space="preserve"> für das gesamte System</w:t>
             </w:r>
           </w:p>
         </w:tc>
@@ -10780,8 +11400,13 @@
             <w:pPr>
               <w:cnfStyle w:val="000000100000" w:firstRow="0" w:lastRow="0" w:firstColumn="0" w:lastColumn="0" w:oddVBand="0" w:evenVBand="0" w:oddHBand="1" w:evenHBand="0" w:firstRowFirstColumn="0" w:firstRowLastColumn="0" w:lastRowFirstColumn="0" w:lastRowLastColumn="0"/>
             </w:pPr>
-            <w:r>
-              <w:t>Use Cases</w:t>
+            <w:proofErr w:type="spellStart"/>
+            <w:r>
+              <w:t>Use</w:t>
+            </w:r>
+            <w:proofErr w:type="spellEnd"/>
+            <w:r>
+              <w:t xml:space="preserve"> Cases</w:t>
             </w:r>
           </w:p>
         </w:tc>
@@ -10830,8 +11455,13 @@
             <w:pPr>
               <w:cnfStyle w:val="000000010000" w:firstRow="0" w:lastRow="0" w:firstColumn="0" w:lastColumn="0" w:oddVBand="0" w:evenVBand="0" w:oddHBand="0" w:evenHBand="1" w:firstRowFirstColumn="0" w:firstRowLastColumn="0" w:lastRowFirstColumn="0" w:lastRowLastColumn="0"/>
             </w:pPr>
-            <w:r>
-              <w:t>Testcases für einzelne Klassen</w:t>
+            <w:proofErr w:type="spellStart"/>
+            <w:r>
+              <w:t>Testcases</w:t>
+            </w:r>
+            <w:proofErr w:type="spellEnd"/>
+            <w:r>
+              <w:t xml:space="preserve"> für einzelne Klassen</w:t>
             </w:r>
           </w:p>
         </w:tc>
@@ -10844,8 +11474,13 @@
             <w:pPr>
               <w:cnfStyle w:val="000000010000" w:firstRow="0" w:lastRow="0" w:firstColumn="0" w:lastColumn="0" w:oddVBand="0" w:evenVBand="0" w:oddHBand="0" w:evenHBand="1" w:firstRowFirstColumn="0" w:firstRowLastColumn="0" w:lastRowFirstColumn="0" w:lastRowLastColumn="0"/>
             </w:pPr>
-            <w:r>
-              <w:t>Use Cases</w:t>
+            <w:proofErr w:type="spellStart"/>
+            <w:r>
+              <w:t>Use</w:t>
+            </w:r>
+            <w:proofErr w:type="spellEnd"/>
+            <w:r>
+              <w:t xml:space="preserve"> Cases</w:t>
             </w:r>
           </w:p>
         </w:tc>
@@ -10941,11 +11576,19 @@
                 <w:b w:val="0"/>
               </w:rPr>
             </w:pPr>
+            <w:proofErr w:type="spellStart"/>
             <w:r>
               <w:rPr>
                 <w:b w:val="0"/>
               </w:rPr>
-              <w:t>Usability Tests</w:t>
+              <w:t>Usability</w:t>
+            </w:r>
+            <w:proofErr w:type="spellEnd"/>
+            <w:r>
+              <w:rPr>
+                <w:b w:val="0"/>
+              </w:rPr>
+              <w:t xml:space="preserve"> Tests</w:t>
             </w:r>
           </w:p>
         </w:tc>
@@ -10958,8 +11601,13 @@
             <w:pPr>
               <w:cnfStyle w:val="000000010000" w:firstRow="0" w:lastRow="0" w:firstColumn="0" w:lastColumn="0" w:oddVBand="0" w:evenVBand="0" w:oddHBand="0" w:evenHBand="1" w:firstRowFirstColumn="0" w:firstRowLastColumn="0" w:lastRowFirstColumn="0" w:lastRowLastColumn="0"/>
             </w:pPr>
-            <w:r>
-              <w:t>Testcases mit Benutzern</w:t>
+            <w:proofErr w:type="spellStart"/>
+            <w:r>
+              <w:t>Testcases</w:t>
+            </w:r>
+            <w:proofErr w:type="spellEnd"/>
+            <w:r>
+              <w:t xml:space="preserve"> mit Benutzern</w:t>
             </w:r>
           </w:p>
         </w:tc>
@@ -10972,9 +11620,11 @@
             <w:pPr>
               <w:cnfStyle w:val="000000010000" w:firstRow="0" w:lastRow="0" w:firstColumn="0" w:lastColumn="0" w:oddVBand="0" w:evenVBand="0" w:oddHBand="0" w:evenHBand="1" w:firstRowFirstColumn="0" w:firstRowLastColumn="0" w:lastRowFirstColumn="0" w:lastRowLastColumn="0"/>
             </w:pPr>
+            <w:proofErr w:type="spellStart"/>
             <w:r>
               <w:t>Paperprototyping</w:t>
             </w:r>
+            <w:proofErr w:type="spellEnd"/>
           </w:p>
         </w:tc>
         <w:tc>
@@ -11003,9 +11653,11 @@
             <w:pPr>
               <w:pStyle w:val="Verzeichnis1"/>
             </w:pPr>
+            <w:proofErr w:type="spellStart"/>
             <w:r>
               <w:t>Deployment</w:t>
             </w:r>
+            <w:proofErr w:type="spellEnd"/>
           </w:p>
         </w:tc>
         <w:tc>
@@ -11058,11 +11710,19 @@
                 <w:b w:val="0"/>
               </w:rPr>
             </w:pPr>
+            <w:proofErr w:type="spellStart"/>
             <w:r>
               <w:rPr>
                 <w:b w:val="0"/>
               </w:rPr>
-              <w:t>Deployment auf Testumgebung</w:t>
+              <w:t>Deployment</w:t>
+            </w:r>
+            <w:proofErr w:type="spellEnd"/>
+            <w:r>
+              <w:rPr>
+                <w:b w:val="0"/>
+              </w:rPr>
+              <w:t xml:space="preserve"> auf Testumgebung</w:t>
             </w:r>
           </w:p>
         </w:tc>
@@ -11076,8 +11736,13 @@
               <w:cnfStyle w:val="000000010000" w:firstRow="0" w:lastRow="0" w:firstColumn="0" w:lastColumn="0" w:oddVBand="0" w:evenVBand="0" w:oddHBand="0" w:evenHBand="1" w:firstRowFirstColumn="0" w:firstRowLastColumn="0" w:lastRowFirstColumn="0" w:lastRowLastColumn="0"/>
             </w:pPr>
             <w:r>
-              <w:t>Release auf Testumgebung deployen</w:t>
-            </w:r>
+              <w:t xml:space="preserve">Release auf Testumgebung </w:t>
+            </w:r>
+            <w:proofErr w:type="spellStart"/>
+            <w:r>
+              <w:t>deployen</w:t>
+            </w:r>
+            <w:proofErr w:type="spellEnd"/>
           </w:p>
         </w:tc>
         <w:tc>
@@ -11119,11 +11784,19 @@
                 <w:b w:val="0"/>
               </w:rPr>
             </w:pPr>
+            <w:proofErr w:type="spellStart"/>
             <w:r>
               <w:rPr>
                 <w:b w:val="0"/>
               </w:rPr>
-              <w:t>Deployment auf Liveumgebung</w:t>
+              <w:t>Deployment</w:t>
+            </w:r>
+            <w:proofErr w:type="spellEnd"/>
+            <w:r>
+              <w:rPr>
+                <w:b w:val="0"/>
+              </w:rPr>
+              <w:t xml:space="preserve"> auf Liveumgebung</w:t>
             </w:r>
           </w:p>
         </w:tc>
@@ -11137,8 +11810,13 @@
               <w:cnfStyle w:val="000000100000" w:firstRow="0" w:lastRow="0" w:firstColumn="0" w:lastColumn="0" w:oddVBand="0" w:evenVBand="0" w:oddHBand="1" w:evenHBand="0" w:firstRowFirstColumn="0" w:firstRowLastColumn="0" w:lastRowFirstColumn="0" w:lastRowLastColumn="0"/>
             </w:pPr>
             <w:r>
-              <w:t>Release auf Liveumgebung deployen</w:t>
-            </w:r>
+              <w:t xml:space="preserve">Release auf Liveumgebung </w:t>
+            </w:r>
+            <w:proofErr w:type="spellStart"/>
+            <w:r>
+              <w:t>deployen</w:t>
+            </w:r>
+            <w:proofErr w:type="spellEnd"/>
           </w:p>
         </w:tc>
         <w:tc>
@@ -11666,8 +12344,13 @@
               <w:cnfStyle w:val="000000010000" w:firstRow="0" w:lastRow="0" w:firstColumn="0" w:lastColumn="0" w:oddVBand="0" w:evenVBand="0" w:oddHBand="0" w:evenHBand="1" w:firstRowFirstColumn="0" w:firstRowLastColumn="0" w:lastRowFirstColumn="0" w:lastRowLastColumn="0"/>
             </w:pPr>
             <w:r>
-              <w:t>Code reviewen</w:t>
-            </w:r>
+              <w:t xml:space="preserve">Code </w:t>
+            </w:r>
+            <w:proofErr w:type="spellStart"/>
+            <w:r>
+              <w:t>reviewen</w:t>
+            </w:r>
+            <w:proofErr w:type="spellEnd"/>
           </w:p>
         </w:tc>
         <w:tc>
@@ -11730,8 +12413,13 @@
               <w:cnfStyle w:val="000000100000" w:firstRow="0" w:lastRow="0" w:firstColumn="0" w:lastColumn="0" w:oddVBand="0" w:evenVBand="0" w:oddHBand="1" w:evenHBand="0" w:firstRowFirstColumn="0" w:firstRowLastColumn="0" w:lastRowFirstColumn="0" w:lastRowLastColumn="0"/>
             </w:pPr>
             <w:r>
-              <w:t>Projektplan reviewen</w:t>
-            </w:r>
+              <w:t xml:space="preserve">Projektplan </w:t>
+            </w:r>
+            <w:proofErr w:type="spellStart"/>
+            <w:r>
+              <w:t>reviewen</w:t>
+            </w:r>
+            <w:proofErr w:type="spellEnd"/>
           </w:p>
         </w:tc>
         <w:tc>
@@ -11794,8 +12482,13 @@
               <w:cnfStyle w:val="000000010000" w:firstRow="0" w:lastRow="0" w:firstColumn="0" w:lastColumn="0" w:oddVBand="0" w:evenVBand="0" w:oddHBand="0" w:evenHBand="1" w:firstRowFirstColumn="0" w:firstRowLastColumn="0" w:lastRowFirstColumn="0" w:lastRowLastColumn="0"/>
             </w:pPr>
             <w:r>
-              <w:t>Dokumente reviewen</w:t>
-            </w:r>
+              <w:t xml:space="preserve">Dokumente </w:t>
+            </w:r>
+            <w:proofErr w:type="spellStart"/>
+            <w:r>
+              <w:t>reviewen</w:t>
+            </w:r>
+            <w:proofErr w:type="spellEnd"/>
           </w:p>
         </w:tc>
         <w:tc>
@@ -11955,34 +12648,50 @@
       <w:pPr>
         <w:pStyle w:val="berschrift1"/>
       </w:pPr>
-      <w:bookmarkStart w:id="74" w:name="_Toc287199615"/>
+      <w:bookmarkStart w:id="73" w:name="_Toc287199615"/>
       <w:r>
         <w:lastRenderedPageBreak/>
         <w:t>Infrastruktur</w:t>
       </w:r>
+      <w:bookmarkEnd w:id="72"/>
       <w:bookmarkEnd w:id="73"/>
-      <w:bookmarkEnd w:id="74"/>
     </w:p>
     <w:p>
       <w:r>
-        <w:t xml:space="preserve">Für Besprechungen und gemeinsame Arbeiten werden die verfügbaren Räume der HSR genutzt. Die Projektmitglieder arbeiten bevorzugt mit den persönlichen Notebooks (ausgestattet mit Windows 7 und Ubuntu Linux). Bei Ausfall eines dieser Geräte kann gegebenenfalls einer der HSR-Arbeitsrechner verwendet werden. Zur Projektverwaltung wird der persönliche SVN-Server von Lukas Elmer genutzt. Zudem stehen für das Testen der mobilen Applikation </w:t>
+        <w:t xml:space="preserve">Für Besprechungen und gemeinsame Arbeiten werden die verfügbaren Räume der HSR genutzt. Die Projektmitglieder arbeiten bevorzugt mit den persönlichen Notebooks (ausgestattet mit Windows 7 und </w:t>
+      </w:r>
+      <w:proofErr w:type="spellStart"/>
+      <w:r>
+        <w:t>Ubuntu</w:t>
+      </w:r>
+      <w:proofErr w:type="spellEnd"/>
+      <w:r>
+        <w:t xml:space="preserve"> Linux). Bei Ausfall eines dieser Geräte kann gegebenenfalls einer der HSR-Arbeitsrechner verwendet werden. Zur Projektverwaltung wird der persönliche SVN-Server von Lukas Elmer genutzt. Zudem stehen für das Testen der mobilen Applikation </w:t>
       </w:r>
       <w:r>
         <w:t>drei</w:t>
       </w:r>
       <w:r>
-        <w:t xml:space="preserve"> Android Mobiltelefone zur Verfügung.</w:t>
+        <w:t xml:space="preserve"> </w:t>
+      </w:r>
+      <w:proofErr w:type="spellStart"/>
+      <w:r>
+        <w:t>Android</w:t>
+      </w:r>
+      <w:proofErr w:type="spellEnd"/>
+      <w:r>
+        <w:t xml:space="preserve"> Mobiltelefone zur Verfügung.</w:t>
       </w:r>
     </w:p>
     <w:p>
       <w:pPr>
         <w:pStyle w:val="berschrift2"/>
       </w:pPr>
-      <w:bookmarkStart w:id="75" w:name="_Toc287199616"/>
+      <w:bookmarkStart w:id="74" w:name="_Toc287199616"/>
       <w:r>
         <w:t>Software</w:t>
       </w:r>
-      <w:bookmarkEnd w:id="75"/>
+      <w:bookmarkEnd w:id="74"/>
     </w:p>
     <w:p>
       <w:r>
@@ -12125,8 +12834,13 @@
               </w:tabs>
               <w:ind w:left="567"/>
             </w:pPr>
-            <w:r>
-              <w:t xml:space="preserve">Eclipse </w:t>
+            <w:proofErr w:type="spellStart"/>
+            <w:r>
+              <w:t>Eclipse</w:t>
+            </w:r>
+            <w:proofErr w:type="spellEnd"/>
+            <w:r>
+              <w:t xml:space="preserve"> </w:t>
             </w:r>
             <w:r>
               <w:t>IDE, Version 3.6.2</w:t>
@@ -12145,9 +12859,11 @@
               </w:tabs>
               <w:ind w:left="567"/>
             </w:pPr>
+            <w:proofErr w:type="spellStart"/>
             <w:r>
               <w:t>NetBeans</w:t>
             </w:r>
+            <w:proofErr w:type="spellEnd"/>
             <w:r>
               <w:t xml:space="preserve"> IDE, Version</w:t>
             </w:r>
@@ -12188,8 +12904,13 @@
               </w:tabs>
               <w:ind w:left="567"/>
             </w:pPr>
-            <w:r>
-              <w:t>Android SDK</w:t>
+            <w:proofErr w:type="spellStart"/>
+            <w:r>
+              <w:t>Android</w:t>
+            </w:r>
+            <w:proofErr w:type="spellEnd"/>
+            <w:r>
+              <w:t xml:space="preserve"> SDK</w:t>
             </w:r>
             <w:r>
               <w:t>, Version 3.0</w:t>
@@ -12209,8 +12930,13 @@
               <w:ind w:left="567"/>
             </w:pPr>
             <w:r>
-              <w:t>Ruby on Rails</w:t>
-            </w:r>
+              <w:t xml:space="preserve">Ruby on </w:t>
+            </w:r>
+            <w:proofErr w:type="spellStart"/>
+            <w:r>
+              <w:t>Rails</w:t>
+            </w:r>
+            <w:proofErr w:type="spellEnd"/>
             <w:r>
               <w:t>, Version 3.0</w:t>
             </w:r>
@@ -12311,8 +13037,13 @@
               <w:ind w:left="567"/>
             </w:pPr>
             <w:r>
-              <w:t>Enterprise Architect</w:t>
-            </w:r>
+              <w:t xml:space="preserve">Enterprise </w:t>
+            </w:r>
+            <w:proofErr w:type="spellStart"/>
+            <w:r>
+              <w:t>Architect</w:t>
+            </w:r>
+            <w:proofErr w:type="spellEnd"/>
             <w:r>
               <w:t xml:space="preserve">, Version </w:t>
             </w:r>
@@ -12336,9 +13067,11 @@
             <w:r>
               <w:t xml:space="preserve">Google </w:t>
             </w:r>
+            <w:proofErr w:type="spellStart"/>
             <w:r>
               <w:t>Documents</w:t>
             </w:r>
+            <w:proofErr w:type="spellEnd"/>
           </w:p>
         </w:tc>
       </w:tr>
@@ -12347,12 +13080,12 @@
       <w:pPr>
         <w:pStyle w:val="berschrift2"/>
       </w:pPr>
+      <w:bookmarkStart w:id="75" w:name="_Toc287199617"/>
       <w:bookmarkStart w:id="76" w:name="_Toc286936115"/>
-      <w:bookmarkStart w:id="77" w:name="_Toc287199617"/>
       <w:r>
         <w:t>Kommunikation</w:t>
       </w:r>
-      <w:bookmarkEnd w:id="77"/>
+      <w:bookmarkEnd w:id="75"/>
     </w:p>
     <w:p>
       <w:r>
@@ -12485,32 +13218,32 @@
       <w:pPr>
         <w:pStyle w:val="berschrift1"/>
       </w:pPr>
-      <w:bookmarkStart w:id="78" w:name="_Toc287199618"/>
+      <w:bookmarkStart w:id="77" w:name="_Toc287199618"/>
       <w:r>
         <w:lastRenderedPageBreak/>
         <w:t>Qualitätsmassnahmen</w:t>
       </w:r>
       <w:bookmarkEnd w:id="76"/>
-      <w:bookmarkEnd w:id="78"/>
+      <w:bookmarkEnd w:id="77"/>
     </w:p>
     <w:p>
       <w:pPr>
         <w:pStyle w:val="berschrift2"/>
       </w:pPr>
-      <w:bookmarkStart w:id="79" w:name="_Toc286936116"/>
-      <w:bookmarkStart w:id="80" w:name="_Toc287199619"/>
+      <w:bookmarkStart w:id="78" w:name="_Toc286936116"/>
+      <w:bookmarkStart w:id="79" w:name="_Toc287199619"/>
       <w:r>
         <w:t>Allgemein</w:t>
       </w:r>
+      <w:bookmarkEnd w:id="78"/>
       <w:bookmarkEnd w:id="79"/>
-      <w:bookmarkEnd w:id="80"/>
     </w:p>
     <w:p>
       <w:pPr>
         <w:pStyle w:val="berschrift3"/>
       </w:pPr>
-      <w:bookmarkStart w:id="81" w:name="_Toc286936117"/>
-      <w:bookmarkStart w:id="82" w:name="_Toc287199620"/>
+      <w:bookmarkStart w:id="80" w:name="_Toc286936117"/>
+      <w:bookmarkStart w:id="81" w:name="_Toc287199620"/>
       <w:r>
         <w:t>Regelmässige Teamsit</w:t>
       </w:r>
@@ -12523,8 +13256,8 @@
       <w:r>
         <w:t>eamfördernde Massnahmen</w:t>
       </w:r>
+      <w:bookmarkEnd w:id="80"/>
       <w:bookmarkEnd w:id="81"/>
-      <w:bookmarkEnd w:id="82"/>
     </w:p>
     <w:p>
       <w:r>
@@ -12583,17 +13316,30 @@
       <w:pPr>
         <w:pStyle w:val="berschrift3"/>
       </w:pPr>
-      <w:bookmarkStart w:id="83" w:name="_Toc286936118"/>
-      <w:bookmarkStart w:id="84" w:name="_Toc287199621"/>
-      <w:r>
-        <w:t>Sourcecode Management</w:t>
-      </w:r>
+      <w:bookmarkStart w:id="82" w:name="_Toc286936118"/>
+      <w:bookmarkStart w:id="83" w:name="_Toc287199621"/>
+      <w:proofErr w:type="spellStart"/>
+      <w:r>
+        <w:t>Sourcecode</w:t>
+      </w:r>
+      <w:proofErr w:type="spellEnd"/>
+      <w:r>
+        <w:t xml:space="preserve"> Management</w:t>
+      </w:r>
+      <w:bookmarkEnd w:id="82"/>
       <w:bookmarkEnd w:id="83"/>
-      <w:bookmarkEnd w:id="84"/>
     </w:p>
     <w:p>
       <w:r>
-        <w:t>Der gesamte Sourcecode wird von Subversion verwaltet</w:t>
+        <w:t xml:space="preserve">Der gesamte </w:t>
+      </w:r>
+      <w:proofErr w:type="spellStart"/>
+      <w:r>
+        <w:t>Sourcecode</w:t>
+      </w:r>
+      <w:proofErr w:type="spellEnd"/>
+      <w:r>
+        <w:t xml:space="preserve"> wird von Subversion verwaltet</w:t>
       </w:r>
       <w:r>
         <w:t xml:space="preserve">. Diese Software hat </w:t>
@@ -12632,16 +13378,34 @@
         <w:t>mit de</w:t>
       </w:r>
       <w:r>
-        <w:t>m Redmine verlinkt, sodass direkt auf Issues</w:t>
-      </w:r>
+        <w:t xml:space="preserve">m Redmine verlinkt, sodass direkt auf </w:t>
+      </w:r>
+      <w:proofErr w:type="spellStart"/>
+      <w:r>
+        <w:t>Issues</w:t>
+      </w:r>
+      <w:proofErr w:type="spellEnd"/>
       <w:r>
         <w:t xml:space="preserve"> </w:t>
       </w:r>
-      <w:r>
-        <w:t>committed werden kann.</w:t>
-      </w:r>
-      <w:r>
-        <w:t xml:space="preserve"> Die URL des Subversion Repositories lautet: </w:t>
+      <w:proofErr w:type="spellStart"/>
+      <w:r>
+        <w:t>committed</w:t>
+      </w:r>
+      <w:proofErr w:type="spellEnd"/>
+      <w:r>
+        <w:t xml:space="preserve"> werden kann.</w:t>
+      </w:r>
+      <w:r>
+        <w:t xml:space="preserve"> Die URL des Subversion </w:t>
+      </w:r>
+      <w:proofErr w:type="spellStart"/>
+      <w:r>
+        <w:t>Repositories</w:t>
+      </w:r>
+      <w:proofErr w:type="spellEnd"/>
+      <w:r>
+        <w:t xml:space="preserve"> lautet: </w:t>
       </w:r>
       <w:hyperlink r:id="rId56" w:history="1">
         <w:r>
@@ -12659,18 +13423,25 @@
       <w:pPr>
         <w:pStyle w:val="berschrift3"/>
       </w:pPr>
-      <w:bookmarkStart w:id="85" w:name="_Toc286936119"/>
-      <w:bookmarkStart w:id="86" w:name="_Toc287199622"/>
+      <w:bookmarkStart w:id="84" w:name="_Toc286936119"/>
+      <w:bookmarkStart w:id="85" w:name="_Toc287199622"/>
+      <w:proofErr w:type="spellStart"/>
       <w:r>
         <w:t>Issuetracking</w:t>
       </w:r>
+      <w:bookmarkEnd w:id="84"/>
       <w:bookmarkEnd w:id="85"/>
-      <w:bookmarkEnd w:id="86"/>
+      <w:proofErr w:type="spellEnd"/>
     </w:p>
     <w:p>
       <w:r>
-        <w:t>Als Issuetracker</w:t>
-      </w:r>
+        <w:t xml:space="preserve">Als </w:t>
+      </w:r>
+      <w:proofErr w:type="spellStart"/>
+      <w:r>
+        <w:t>Issuetracker</w:t>
+      </w:r>
+      <w:proofErr w:type="spellEnd"/>
       <w:r>
         <w:t xml:space="preserve"> </w:t>
       </w:r>
@@ -12709,26 +13480,31 @@
         <w:t>-</w:t>
       </w:r>
       <w:r>
-        <w:t xml:space="preserve"> und Issuemanagement sowie eine SVN Integration und ausgereiftes Reporting</w:t>
-      </w:r>
-      <w:r>
-        <w:t xml:space="preserve">. </w:t>
-      </w:r>
-      <w:r>
-        <w:t>Jedes Projektmitglied hat seine persönlichen Zugangsdaten bereits erhalten.</w:t>
+        <w:t xml:space="preserve"> und </w:t>
+      </w:r>
+      <w:proofErr w:type="spellStart"/>
+      <w:r>
+        <w:t>Issuemanagement</w:t>
+      </w:r>
+      <w:proofErr w:type="spellEnd"/>
+      <w:r>
+        <w:t xml:space="preserve"> sowie eine SVN Integration und ausgereiftes Reporting</w:t>
+      </w:r>
+      <w:r>
+        <w:t>. Jedes Projektmitglied hat seine persönlichen Zugangsdaten bereits erhalten.</w:t>
       </w:r>
     </w:p>
     <w:p>
       <w:pPr>
         <w:pStyle w:val="berschrift3"/>
       </w:pPr>
-      <w:bookmarkStart w:id="87" w:name="_Toc286936120"/>
-      <w:bookmarkStart w:id="88" w:name="_Toc287199623"/>
+      <w:bookmarkStart w:id="86" w:name="_Toc286936120"/>
+      <w:bookmarkStart w:id="87" w:name="_Toc287199623"/>
       <w:r>
         <w:t>Austausch</w:t>
       </w:r>
+      <w:bookmarkEnd w:id="86"/>
       <w:bookmarkEnd w:id="87"/>
-      <w:bookmarkEnd w:id="88"/>
     </w:p>
     <w:p>
       <w:r>
@@ -12763,13 +13539,18 @@
       <w:pPr>
         <w:pStyle w:val="berschrift3"/>
       </w:pPr>
-      <w:bookmarkStart w:id="89" w:name="_Toc286936121"/>
-      <w:bookmarkStart w:id="90" w:name="_Toc287199624"/>
-      <w:r>
-        <w:t>Documetation Guidelines &amp; Review</w:t>
-      </w:r>
+      <w:bookmarkStart w:id="88" w:name="_Toc286936121"/>
+      <w:bookmarkStart w:id="89" w:name="_Toc287199624"/>
+      <w:proofErr w:type="spellStart"/>
+      <w:r>
+        <w:t>Documetation</w:t>
+      </w:r>
+      <w:proofErr w:type="spellEnd"/>
+      <w:r>
+        <w:t xml:space="preserve"> Guidelines &amp; Review</w:t>
+      </w:r>
+      <w:bookmarkEnd w:id="88"/>
       <w:bookmarkEnd w:id="89"/>
-      <w:bookmarkEnd w:id="90"/>
     </w:p>
     <w:p>
       <w:r>
@@ -12836,7 +13617,7 @@
       <w:r>
         <w:t xml:space="preserve"> Dies geschieht, indem im Dokument bei den Dokumentinformationen ein entsprechender Eintrag gemacht wird.</w:t>
       </w:r>
-      <w:bookmarkStart w:id="91" w:name="_Toc286936122"/>
+      <w:bookmarkStart w:id="90" w:name="_Toc286936122"/>
       <w:r>
         <w:br w:type="page"/>
       </w:r>
@@ -12845,25 +13626,25 @@
       <w:pPr>
         <w:pStyle w:val="berschrift2"/>
       </w:pPr>
-      <w:bookmarkStart w:id="92" w:name="_Toc287199625"/>
+      <w:bookmarkStart w:id="91" w:name="_Toc287199625"/>
       <w:r>
         <w:lastRenderedPageBreak/>
         <w:t>Codequalität</w:t>
       </w:r>
+      <w:bookmarkEnd w:id="90"/>
       <w:bookmarkEnd w:id="91"/>
-      <w:bookmarkEnd w:id="92"/>
     </w:p>
     <w:p>
       <w:pPr>
         <w:pStyle w:val="berschrift3"/>
       </w:pPr>
-      <w:bookmarkStart w:id="93" w:name="_Toc286936123"/>
-      <w:bookmarkStart w:id="94" w:name="_Toc287199626"/>
+      <w:bookmarkStart w:id="92" w:name="_Toc286936123"/>
+      <w:bookmarkStart w:id="93" w:name="_Toc287199626"/>
       <w:r>
         <w:t>Codereview</w:t>
       </w:r>
+      <w:bookmarkEnd w:id="92"/>
       <w:bookmarkEnd w:id="93"/>
-      <w:bookmarkEnd w:id="94"/>
     </w:p>
     <w:p>
       <w:r>
@@ -12926,7 +13707,15 @@
         <w:sym w:font="Wingdings" w:char="F0E0"/>
       </w:r>
       <w:r>
-        <w:t xml:space="preserve"> Status ändert zu „Resolved“</w:t>
+        <w:t xml:space="preserve"> Status ändert zu „</w:t>
+      </w:r>
+      <w:proofErr w:type="spellStart"/>
+      <w:r>
+        <w:t>Resolved</w:t>
+      </w:r>
+      <w:proofErr w:type="spellEnd"/>
+      <w:r>
+        <w:t>“</w:t>
       </w:r>
     </w:p>
     <w:p>
@@ -12944,7 +13733,15 @@
         <w:sym w:font="Wingdings" w:char="F0E0"/>
       </w:r>
       <w:r>
-        <w:t xml:space="preserve"> Status ändert zu „Closed“</w:t>
+        <w:t xml:space="preserve"> Status ändert zu „</w:t>
+      </w:r>
+      <w:proofErr w:type="spellStart"/>
+      <w:r>
+        <w:t>Closed</w:t>
+      </w:r>
+      <w:proofErr w:type="spellEnd"/>
+      <w:r>
+        <w:t>“</w:t>
       </w:r>
     </w:p>
     <w:p>
@@ -12956,13 +13753,18 @@
       <w:pPr>
         <w:pStyle w:val="berschrift3"/>
       </w:pPr>
-      <w:bookmarkStart w:id="95" w:name="_Toc286936124"/>
-      <w:bookmarkStart w:id="96" w:name="_Toc287199627"/>
-      <w:r>
-        <w:t>Styleguide für Code</w:t>
-      </w:r>
+      <w:bookmarkStart w:id="94" w:name="_Toc286936124"/>
+      <w:bookmarkStart w:id="95" w:name="_Toc287199627"/>
+      <w:proofErr w:type="spellStart"/>
+      <w:r>
+        <w:t>Styleguide</w:t>
+      </w:r>
+      <w:proofErr w:type="spellEnd"/>
+      <w:r>
+        <w:t xml:space="preserve"> für Code</w:t>
+      </w:r>
+      <w:bookmarkEnd w:id="94"/>
       <w:bookmarkEnd w:id="95"/>
-      <w:bookmarkEnd w:id="96"/>
     </w:p>
     <w:p>
       <w:r>
@@ -12972,7 +13774,23 @@
         <w:t>Schreiben</w:t>
       </w:r>
       <w:r>
-        <w:t xml:space="preserve"> von Code an die in dem Styleguide für Sourcecode definierten Richtlinien zu halten.</w:t>
+        <w:t xml:space="preserve"> von Code an die in dem </w:t>
+      </w:r>
+      <w:proofErr w:type="spellStart"/>
+      <w:r>
+        <w:t>Styleguide</w:t>
+      </w:r>
+      <w:proofErr w:type="spellEnd"/>
+      <w:r>
+        <w:t xml:space="preserve"> für </w:t>
+      </w:r>
+      <w:proofErr w:type="spellStart"/>
+      <w:r>
+        <w:t>Sourcecode</w:t>
+      </w:r>
+      <w:proofErr w:type="spellEnd"/>
+      <w:r>
+        <w:t xml:space="preserve"> definierten Richtlinien zu halten.</w:t>
       </w:r>
     </w:p>
     <w:p>
@@ -13011,9 +13829,11 @@
       <w:pPr>
         <w:pStyle w:val="berschrift4"/>
       </w:pPr>
+      <w:proofErr w:type="spellStart"/>
       <w:r>
         <w:t>Android</w:t>
       </w:r>
+      <w:proofErr w:type="spellEnd"/>
     </w:p>
     <w:p>
       <w:pPr>
@@ -13048,7 +13868,15 @@
         </w:numPr>
       </w:pPr>
       <w:r>
-        <w:t>Methoden werden klein und camelCase geschrieben</w:t>
+        <w:t xml:space="preserve">Methoden werden klein und </w:t>
+      </w:r>
+      <w:proofErr w:type="spellStart"/>
+      <w:r>
+        <w:t>camelCase</w:t>
+      </w:r>
+      <w:proofErr w:type="spellEnd"/>
+      <w:r>
+        <w:t xml:space="preserve"> geschrieben</w:t>
       </w:r>
     </w:p>
     <w:p>
@@ -13060,7 +13888,15 @@
         </w:numPr>
       </w:pPr>
       <w:r>
-        <w:t>Klassen werden gross und CamelCase geschrieben</w:t>
+        <w:t xml:space="preserve">Klassen werden gross und </w:t>
+      </w:r>
+      <w:proofErr w:type="spellStart"/>
+      <w:r>
+        <w:t>CamelCase</w:t>
+      </w:r>
+      <w:proofErr w:type="spellEnd"/>
+      <w:r>
+        <w:t xml:space="preserve"> geschrieben</w:t>
       </w:r>
     </w:p>
     <w:p>
@@ -13072,7 +13908,23 @@
         </w:numPr>
       </w:pPr>
       <w:r>
-        <w:t>Konstanten / Static Variabeln werden GROSS_UND_MIT_UNTERSTRICH geschrieben</w:t>
+        <w:t xml:space="preserve">Konstanten / </w:t>
+      </w:r>
+      <w:proofErr w:type="spellStart"/>
+      <w:r>
+        <w:t>Static</w:t>
+      </w:r>
+      <w:proofErr w:type="spellEnd"/>
+      <w:r>
+        <w:t xml:space="preserve"> </w:t>
+      </w:r>
+      <w:proofErr w:type="spellStart"/>
+      <w:r>
+        <w:t>Variabeln</w:t>
+      </w:r>
+      <w:proofErr w:type="spellEnd"/>
+      <w:r>
+        <w:t xml:space="preserve"> werden GROSS_UND_MIT_UNTERSTRICH geschrieben</w:t>
       </w:r>
     </w:p>
     <w:p>
@@ -13084,7 +13936,23 @@
         </w:numPr>
       </w:pPr>
       <w:r>
-        <w:t>Für die Formatierung wird bei dem Eclipse-Projekt in den Projekteinstellungen ein Code Style Formatting File ins SVN eingecheckt, damit die</w:t>
+        <w:t xml:space="preserve">Für die Formatierung wird bei dem </w:t>
+      </w:r>
+      <w:proofErr w:type="spellStart"/>
+      <w:r>
+        <w:t>Eclipse</w:t>
+      </w:r>
+      <w:proofErr w:type="spellEnd"/>
+      <w:r>
+        <w:t xml:space="preserve">-Projekt in den Projekteinstellungen ein Code Style </w:t>
+      </w:r>
+      <w:proofErr w:type="spellStart"/>
+      <w:r>
+        <w:t>Formatting</w:t>
+      </w:r>
+      <w:proofErr w:type="spellEnd"/>
+      <w:r>
+        <w:t xml:space="preserve"> File ins SVN eingecheckt, damit die</w:t>
       </w:r>
       <w:r>
         <w:t xml:space="preserve"> </w:t>
@@ -13101,7 +13969,15 @@
         <w:pStyle w:val="berschrift4"/>
       </w:pPr>
       <w:r>
-        <w:t>Webplattform (RoR)</w:t>
+        <w:t>Webplattform (</w:t>
+      </w:r>
+      <w:proofErr w:type="spellStart"/>
+      <w:r>
+        <w:t>RoR</w:t>
+      </w:r>
+      <w:proofErr w:type="spellEnd"/>
+      <w:r>
+        <w:t>)</w:t>
       </w:r>
     </w:p>
     <w:p>
@@ -13125,17 +14001,13 @@
         </w:numPr>
       </w:pPr>
       <w:r>
-        <w:t>Methoden werden klein</w:t>
-      </w:r>
-      <w:r>
-        <w:t>_</w:t>
-      </w:r>
-      <w:r>
-        <w:t>und</w:t>
-      </w:r>
-      <w:r>
-        <w:t>_mit_unterstrich</w:t>
-      </w:r>
+        <w:t xml:space="preserve">Methoden werden </w:t>
+      </w:r>
+      <w:proofErr w:type="spellStart"/>
+      <w:r>
+        <w:t>klein_und_mit_unterstrich</w:t>
+      </w:r>
+      <w:proofErr w:type="spellEnd"/>
       <w:r>
         <w:t xml:space="preserve"> geschrieben</w:t>
       </w:r>
@@ -13149,7 +14021,15 @@
         </w:numPr>
       </w:pPr>
       <w:r>
-        <w:t>Klassen werden gross und CamelCase geschrieben</w:t>
+        <w:t xml:space="preserve">Klassen werden gross und </w:t>
+      </w:r>
+      <w:proofErr w:type="spellStart"/>
+      <w:r>
+        <w:t>CamelCase</w:t>
+      </w:r>
+      <w:proofErr w:type="spellEnd"/>
+      <w:r>
+        <w:t xml:space="preserve"> geschrieben</w:t>
       </w:r>
     </w:p>
     <w:p>
@@ -13161,7 +14041,23 @@
         </w:numPr>
       </w:pPr>
       <w:r>
-        <w:t>Konstanten / Static Variabeln werden GROSS_UND_MIT_UNTERSTRICH geschrieben</w:t>
+        <w:t xml:space="preserve">Konstanten / </w:t>
+      </w:r>
+      <w:proofErr w:type="spellStart"/>
+      <w:r>
+        <w:t>Static</w:t>
+      </w:r>
+      <w:proofErr w:type="spellEnd"/>
+      <w:r>
+        <w:t xml:space="preserve"> </w:t>
+      </w:r>
+      <w:proofErr w:type="spellStart"/>
+      <w:r>
+        <w:t>Variabeln</w:t>
+      </w:r>
+      <w:proofErr w:type="spellEnd"/>
+      <w:r>
+        <w:t xml:space="preserve"> werden GROSS_UND_MIT_UNTERSTRICH geschrieben</w:t>
       </w:r>
     </w:p>
     <w:p>
@@ -13175,11 +14071,21 @@
       <w:r>
         <w:t xml:space="preserve">Für die Formatierung wird bei dem </w:t>
       </w:r>
+      <w:proofErr w:type="spellStart"/>
       <w:r>
         <w:t>Netbeans</w:t>
       </w:r>
-      <w:r>
-        <w:t xml:space="preserve">-Projekt in den Projekteinstellungen ein Code Style Formatting File ins SVN eingecheckt, damit die </w:t>
+      <w:proofErr w:type="spellEnd"/>
+      <w:r>
+        <w:t xml:space="preserve">-Projekt in den Projekteinstellungen ein Code Style </w:t>
+      </w:r>
+      <w:proofErr w:type="spellStart"/>
+      <w:r>
+        <w:t>Formatting</w:t>
+      </w:r>
+      <w:proofErr w:type="spellEnd"/>
+      <w:r>
+        <w:t xml:space="preserve"> File ins SVN eingecheckt, damit die </w:t>
       </w:r>
       <w:r>
         <w:t xml:space="preserve">automatische </w:t>
@@ -13192,11 +14098,11 @@
       <w:pPr>
         <w:pStyle w:val="berschrift3"/>
       </w:pPr>
-      <w:bookmarkStart w:id="97" w:name="_Toc287199628"/>
+      <w:bookmarkStart w:id="96" w:name="_Toc287199628"/>
       <w:r>
         <w:t>Projektautomation</w:t>
       </w:r>
-      <w:bookmarkEnd w:id="97"/>
+      <w:bookmarkEnd w:id="96"/>
     </w:p>
     <w:p>
       <w:pPr>
@@ -13207,7 +14113,23 @@
         </w:numPr>
       </w:pPr>
       <w:r>
-        <w:t>Im Android-Teil sorgt ein Ant-Skript für regelmässiges kompilieren und automatisiertes Testen des Projektes.</w:t>
+        <w:t xml:space="preserve">Im </w:t>
+      </w:r>
+      <w:proofErr w:type="spellStart"/>
+      <w:r>
+        <w:t>Android</w:t>
+      </w:r>
+      <w:proofErr w:type="spellEnd"/>
+      <w:r>
+        <w:t xml:space="preserve">-Teil sorgt ein </w:t>
+      </w:r>
+      <w:proofErr w:type="spellStart"/>
+      <w:r>
+        <w:t>Ant</w:t>
+      </w:r>
+      <w:proofErr w:type="spellEnd"/>
+      <w:r>
+        <w:t>-Skript für regelmässiges kompilieren und automatisiertes Testen des Projektes.</w:t>
       </w:r>
     </w:p>
     <w:p>
@@ -13219,19 +14141,48 @@
         </w:numPr>
       </w:pPr>
       <w:r>
-        <w:t>Für den Rails</w:t>
-      </w:r>
-      <w:r>
-        <w:t>-Teil sind keine automatischen B</w:t>
-      </w:r>
-      <w:r>
-        <w:t xml:space="preserve">uilds vorgesehen, da Ruby eine Skriptsprache ist und dementsprechend nicht kompiliert werden muss. </w:t>
+        <w:t xml:space="preserve">Für den </w:t>
+      </w:r>
+      <w:proofErr w:type="spellStart"/>
+      <w:r>
+        <w:t>Rails</w:t>
+      </w:r>
+      <w:proofErr w:type="spellEnd"/>
+      <w:r>
+        <w:t xml:space="preserve">-Teil sind keine automatischen </w:t>
+      </w:r>
+      <w:proofErr w:type="spellStart"/>
+      <w:r>
+        <w:t>B</w:t>
+      </w:r>
+      <w:r>
+        <w:t>uilds</w:t>
+      </w:r>
+      <w:proofErr w:type="spellEnd"/>
+      <w:r>
+        <w:t xml:space="preserve"> vorgesehen, da Ruby eine Skriptsprache ist und dementsprechend nicht kompiliert werden muss. </w:t>
       </w:r>
       <w:r>
         <w:t>Das Framework sieht automatische Tests bereits vor, die vor jedem Commit vom Entwickler manuell ausgelöst werden müssen</w:t>
       </w:r>
       <w:r>
-        <w:t xml:space="preserve"> (Befehl: rake test)</w:t>
+        <w:t xml:space="preserve"> (Befehl: </w:t>
+      </w:r>
+      <w:proofErr w:type="spellStart"/>
+      <w:r>
+        <w:t>rake</w:t>
+      </w:r>
+      <w:proofErr w:type="spellEnd"/>
+      <w:r>
+        <w:t xml:space="preserve"> </w:t>
+      </w:r>
+      <w:proofErr w:type="spellStart"/>
+      <w:r>
+        <w:t>test</w:t>
+      </w:r>
+      <w:proofErr w:type="spellEnd"/>
+      <w:r>
+        <w:t>)</w:t>
       </w:r>
       <w:r>
         <w:t>.</w:t>
@@ -13244,7 +14195,15 @@
       </w:r>
       <w:r>
         <w:lastRenderedPageBreak/>
-        <w:t>Koordinaten, so wird dafür ein eigener Rake-Task geschrieben, der dann über die Konsole (rake TASK_NAME) ausgelöst werden kann.</w:t>
+        <w:t>Koordinaten, so wird dafür ein eigener Rake-Task geschrieben, der dann über die Konsole (</w:t>
+      </w:r>
+      <w:proofErr w:type="spellStart"/>
+      <w:r>
+        <w:t>rake</w:t>
+      </w:r>
+      <w:proofErr w:type="spellEnd"/>
+      <w:r>
+        <w:t xml:space="preserve"> TASK_NAME) ausgelöst werden kann.</w:t>
       </w:r>
     </w:p>
     <w:p>
@@ -13271,17 +14230,17 @@
       <w:pPr>
         <w:pStyle w:val="berschrift2"/>
       </w:pPr>
-      <w:bookmarkStart w:id="98" w:name="_Toc286936125"/>
-      <w:bookmarkStart w:id="99" w:name="_Toc287199629"/>
+      <w:bookmarkStart w:id="97" w:name="_Toc286936125"/>
+      <w:bookmarkStart w:id="98" w:name="_Toc287199629"/>
       <w:r>
         <w:t>Tests</w:t>
       </w:r>
+      <w:bookmarkEnd w:id="97"/>
       <w:bookmarkEnd w:id="98"/>
-      <w:bookmarkEnd w:id="99"/>
     </w:p>
     <w:p>
       <w:pPr>
-        <w:pStyle w:val="berschrift4"/>
+        <w:pStyle w:val="berschrift3"/>
       </w:pPr>
       <w:r>
         <w:t>Unit Tests</w:t>
@@ -13289,68 +14248,96 @@
     </w:p>
     <w:p>
       <w:r>
-        <w:t xml:space="preserve">Für alle wichtigen Klassen und vor allem für die Kernarchitektur </w:t>
-      </w:r>
-      <w:r>
-        <w:t xml:space="preserve">werden </w:t>
-      </w:r>
-      <w:r>
-        <w:t xml:space="preserve">Unit Tests geschrieben. Dies gewährleistet eine hohe Qualität der Kernelemente. Die Tests </w:t>
-      </w:r>
-      <w:r>
-        <w:t xml:space="preserve">werden </w:t>
-      </w:r>
-      <w:r>
-        <w:t>in die Projektautomation miteinbezogen.</w:t>
+        <w:t>Für alle wichtigen Klassen werden Unit Tests geschrieben. Dadurch kann eine hohe Qualität der einzelnen Komponenten in sich selbst gewährleistet werden. Um die Tests durchzuführen, werden Skripts geschrieben, damit die Tests automatisiert ausgeführt werden können (z.B. mit dem Befehl „</w:t>
+      </w:r>
+      <w:proofErr w:type="spellStart"/>
+      <w:r>
+        <w:t>rake</w:t>
+      </w:r>
+      <w:proofErr w:type="spellEnd"/>
+      <w:r>
+        <w:t xml:space="preserve"> </w:t>
+      </w:r>
+      <w:proofErr w:type="spellStart"/>
+      <w:r>
+        <w:t>test</w:t>
+      </w:r>
+      <w:proofErr w:type="spellEnd"/>
+      <w:r>
+        <w:t>“).</w:t>
       </w:r>
     </w:p>
     <w:p>
       <w:pPr>
-        <w:pStyle w:val="berschrift4"/>
-      </w:pPr>
-      <w:r>
-        <w:t>Usability Tests</w:t>
+        <w:pStyle w:val="berschrift3"/>
+      </w:pPr>
+      <w:r>
+        <w:t>Systemtests</w:t>
       </w:r>
     </w:p>
     <w:p>
       <w:r>
-        <w:t>In der Elaboration Phase</w:t>
-      </w:r>
-      <w:r>
-        <w:t xml:space="preserve"> werden Paper-Prototyping Methoden eingesetzt.</w:t>
+        <w:t>Um die Qualität der Gesamtsoftware sicherzustellen, wird am Ende der Milestones 3, 4 und 5 durch Systemtests die Software vollständig getestet. Dafür wird ein Systemtestprotokoll erarbeitet und den Test entsprechend ausgefüllt.</w:t>
       </w:r>
     </w:p>
     <w:p>
-      <w:r>
-        <w:t>Die Bedienbarkeit wird von verschiedenen Personen getestet und vom Team dokumentiert. Dadurch wird eine Steigerung der Usability und eine grössere Benutzerakzeptanz erwartet. Diese Tests werden am Ende der Construction Phase ausgeführt.</w:t>
+      <w:pPr>
+        <w:pStyle w:val="berschrift3"/>
+      </w:pPr>
+      <w:bookmarkStart w:id="99" w:name="_GoBack"/>
+      <w:bookmarkEnd w:id="99"/>
+      <w:r>
+        <w:t xml:space="preserve"> </w:t>
+      </w:r>
+      <w:proofErr w:type="spellStart"/>
+      <w:r>
+        <w:t>Usability</w:t>
+      </w:r>
+      <w:proofErr w:type="spellEnd"/>
+      <w:r>
+        <w:t xml:space="preserve"> Tests</w:t>
       </w:r>
     </w:p>
     <w:p>
-      <w:pPr>
-        <w:pStyle w:val="berschrift4"/>
-      </w:pPr>
-      <w:r>
-        <w:t>Systemtests</w:t>
+      <w:r>
+        <w:t>In der Elaboration Phase werden Paper-</w:t>
+      </w:r>
+      <w:proofErr w:type="spellStart"/>
+      <w:r>
+        <w:t>Prototyping</w:t>
+      </w:r>
+      <w:proofErr w:type="spellEnd"/>
+      <w:r>
+        <w:t xml:space="preserve"> Methoden eingesetzt.</w:t>
       </w:r>
     </w:p>
     <w:p>
       <w:r>
-        <w:t>Bei jedem Milestone wird die gesamte Software</w:t>
-      </w:r>
-      <w:r>
-        <w:t xml:space="preserve"> einem vollständigen</w:t>
-      </w:r>
-      <w:r>
-        <w:t>, z.T</w:t>
-      </w:r>
-      <w:r>
-        <w:t>.</w:t>
-      </w:r>
-      <w:r>
-        <w:t xml:space="preserve"> manuellem,</w:t>
-      </w:r>
-      <w:r>
-        <w:t xml:space="preserve"> Systemtest unterzogen. Dazu werden Testspezifikationen geschrieben, um den Test nachvollziehbar zu machen. Testprotokolle werden erstellt und überprüft.</w:t>
+        <w:t xml:space="preserve">Später, am Ende der </w:t>
+      </w:r>
+      <w:proofErr w:type="spellStart"/>
+      <w:r>
+        <w:t>Construction</w:t>
+      </w:r>
+      <w:proofErr w:type="spellEnd"/>
+      <w:r>
+        <w:t xml:space="preserve"> Phase, werden </w:t>
+      </w:r>
+      <w:proofErr w:type="spellStart"/>
+      <w:r>
+        <w:t>Usability</w:t>
+      </w:r>
+      <w:proofErr w:type="spellEnd"/>
+      <w:r>
+        <w:t xml:space="preserve"> Tests mit echten Benutzern durchgeführt, um Schwächen im Bereich </w:t>
+      </w:r>
+      <w:proofErr w:type="spellStart"/>
+      <w:r>
+        <w:t>Usability</w:t>
+      </w:r>
+      <w:proofErr w:type="spellEnd"/>
+      <w:r>
+        <w:t xml:space="preserve"> zu erkennen und zu beseitigen.</w:t>
       </w:r>
     </w:p>
     <w:sectPr>
@@ -13471,7 +14458,7 @@
         <w:noProof/>
         <w:lang w:val="de-DE"/>
       </w:rPr>
-      <w:t>1</w:t>
+      <w:t>18</w:t>
     </w:r>
     <w:r>
       <w:rPr>
@@ -20202,7 +21189,7 @@
 </file>
 
 <file path=customXml/itemProps1.xml><?xml version="1.0" encoding="utf-8"?>
-<ds:datastoreItem xmlns:ds="http://schemas.openxmlformats.org/officeDocument/2006/customXml" ds:itemID="{4135F1AE-5D15-4CF7-9F77-C64BFDAC4588}">
+<ds:datastoreItem xmlns:ds="http://schemas.openxmlformats.org/officeDocument/2006/customXml" ds:itemID="{7C32DB84-BE21-4CA0-9C6F-5D7C63D7856E}">
   <ds:schemaRefs>
     <ds:schemaRef ds:uri="http://schemas.openxmlformats.org/officeDocument/2006/bibliography"/>
   </ds:schemaRefs>
@@ -20210,7 +21197,7 @@
 </file>
 
 <file path=customXml/itemProps10.xml><?xml version="1.0" encoding="utf-8"?>
-<ds:datastoreItem xmlns:ds="http://schemas.openxmlformats.org/officeDocument/2006/customXml" ds:itemID="{2B1AF861-6B5D-4625-BA9F-9E6ED44030DC}">
+<ds:datastoreItem xmlns:ds="http://schemas.openxmlformats.org/officeDocument/2006/customXml" ds:itemID="{FDDC3F71-96B2-4BAA-B447-5AE226C21C83}">
   <ds:schemaRefs>
     <ds:schemaRef ds:uri="http://schemas.openxmlformats.org/officeDocument/2006/bibliography"/>
   </ds:schemaRefs>
@@ -20218,7 +21205,7 @@
 </file>
 
 <file path=customXml/itemProps11.xml><?xml version="1.0" encoding="utf-8"?>
-<ds:datastoreItem xmlns:ds="http://schemas.openxmlformats.org/officeDocument/2006/customXml" ds:itemID="{EFB964BC-5904-45B7-BE2C-8CC35D171096}">
+<ds:datastoreItem xmlns:ds="http://schemas.openxmlformats.org/officeDocument/2006/customXml" ds:itemID="{4E2CBF99-A1DA-4EAC-B193-6A4B4C5B6192}">
   <ds:schemaRefs>
     <ds:schemaRef ds:uri="http://schemas.openxmlformats.org/officeDocument/2006/bibliography"/>
   </ds:schemaRefs>
@@ -20234,7 +21221,7 @@
 </file>
 
 <file path=customXml/itemProps13.xml><?xml version="1.0" encoding="utf-8"?>
-<ds:datastoreItem xmlns:ds="http://schemas.openxmlformats.org/officeDocument/2006/customXml" ds:itemID="{89F1D8FC-8D84-4906-A659-6097F487D297}">
+<ds:datastoreItem xmlns:ds="http://schemas.openxmlformats.org/officeDocument/2006/customXml" ds:itemID="{17523696-B29E-46A4-B887-09B294F57E12}">
   <ds:schemaRefs>
     <ds:schemaRef ds:uri="http://schemas.openxmlformats.org/officeDocument/2006/bibliography"/>
   </ds:schemaRefs>
@@ -20242,6 +21229,238 @@
 </file>
 
 <file path=customXml/itemProps14.xml><?xml version="1.0" encoding="utf-8"?>
+<ds:datastoreItem xmlns:ds="http://schemas.openxmlformats.org/officeDocument/2006/customXml" ds:itemID="{4896C2E2-F287-4A85-B1D9-3450FACF7941}">
+  <ds:schemaRefs>
+    <ds:schemaRef ds:uri="http://schemas.openxmlformats.org/officeDocument/2006/bibliography"/>
+  </ds:schemaRefs>
+</ds:datastoreItem>
+</file>
+
+<file path=customXml/itemProps15.xml><?xml version="1.0" encoding="utf-8"?>
+<ds:datastoreItem xmlns:ds="http://schemas.openxmlformats.org/officeDocument/2006/customXml" ds:itemID="{91C827B0-B506-48D0-9A44-EB17704921C4}">
+  <ds:schemaRefs>
+    <ds:schemaRef ds:uri="http://schemas.openxmlformats.org/officeDocument/2006/bibliography"/>
+  </ds:schemaRefs>
+</ds:datastoreItem>
+</file>
+
+<file path=customXml/itemProps16.xml><?xml version="1.0" encoding="utf-8"?>
+<ds:datastoreItem xmlns:ds="http://schemas.openxmlformats.org/officeDocument/2006/customXml" ds:itemID="{C82A1E06-5327-4F45-8E28-7D071A0DF561}">
+  <ds:schemaRefs>
+    <ds:schemaRef ds:uri="http://schemas.openxmlformats.org/officeDocument/2006/bibliography"/>
+  </ds:schemaRefs>
+</ds:datastoreItem>
+</file>
+
+<file path=customXml/itemProps17.xml><?xml version="1.0" encoding="utf-8"?>
+<ds:datastoreItem xmlns:ds="http://schemas.openxmlformats.org/officeDocument/2006/customXml" ds:itemID="{E336B41C-425F-40A1-912F-602FDB15B52E}">
+  <ds:schemaRefs>
+    <ds:schemaRef ds:uri="http://schemas.openxmlformats.org/officeDocument/2006/bibliography"/>
+  </ds:schemaRefs>
+</ds:datastoreItem>
+</file>
+
+<file path=customXml/itemProps18.xml><?xml version="1.0" encoding="utf-8"?>
+<ds:datastoreItem xmlns:ds="http://schemas.openxmlformats.org/officeDocument/2006/customXml" ds:itemID="{8DCB273A-5544-4808-8933-7249D1474BB9}">
+  <ds:schemaRefs>
+    <ds:schemaRef ds:uri="http://schemas.openxmlformats.org/officeDocument/2006/bibliography"/>
+  </ds:schemaRefs>
+</ds:datastoreItem>
+</file>
+
+<file path=customXml/itemProps19.xml><?xml version="1.0" encoding="utf-8"?>
+<ds:datastoreItem xmlns:ds="http://schemas.openxmlformats.org/officeDocument/2006/customXml" ds:itemID="{EFCBF7F1-DD06-41D7-8B2E-213183C00458}">
+  <ds:schemaRefs>
+    <ds:schemaRef ds:uri="http://schemas.openxmlformats.org/officeDocument/2006/bibliography"/>
+  </ds:schemaRefs>
+</ds:datastoreItem>
+</file>
+
+<file path=customXml/itemProps2.xml><?xml version="1.0" encoding="utf-8"?>
+<ds:datastoreItem xmlns:ds="http://schemas.openxmlformats.org/officeDocument/2006/customXml" ds:itemID="{752B364F-9332-4B26-889E-F78DEA8E65F5}">
+  <ds:schemaRefs>
+    <ds:schemaRef ds:uri="http://schemas.openxmlformats.org/officeDocument/2006/bibliography"/>
+  </ds:schemaRefs>
+</ds:datastoreItem>
+</file>
+
+<file path=customXml/itemProps20.xml><?xml version="1.0" encoding="utf-8"?>
+<ds:datastoreItem xmlns:ds="http://schemas.openxmlformats.org/officeDocument/2006/customXml" ds:itemID="{AB3366ED-41B0-47FA-85DC-6DABF4D4554D}">
+  <ds:schemaRefs>
+    <ds:schemaRef ds:uri="http://schemas.openxmlformats.org/officeDocument/2006/bibliography"/>
+  </ds:schemaRefs>
+</ds:datastoreItem>
+</file>
+
+<file path=customXml/itemProps21.xml><?xml version="1.0" encoding="utf-8"?>
+<ds:datastoreItem xmlns:ds="http://schemas.openxmlformats.org/officeDocument/2006/customXml" ds:itemID="{2DAD1236-7436-4CB5-BD95-013D29B0AD44}">
+  <ds:schemaRefs>
+    <ds:schemaRef ds:uri="http://schemas.openxmlformats.org/officeDocument/2006/bibliography"/>
+  </ds:schemaRefs>
+</ds:datastoreItem>
+</file>
+
+<file path=customXml/itemProps22.xml><?xml version="1.0" encoding="utf-8"?>
+<ds:datastoreItem xmlns:ds="http://schemas.openxmlformats.org/officeDocument/2006/customXml" ds:itemID="{2FE67CC1-DC38-4F66-B096-3D35B971626F}">
+  <ds:schemaRefs>
+    <ds:schemaRef ds:uri="http://schemas.openxmlformats.org/officeDocument/2006/bibliography"/>
+  </ds:schemaRefs>
+</ds:datastoreItem>
+</file>
+
+<file path=customXml/itemProps23.xml><?xml version="1.0" encoding="utf-8"?>
+<ds:datastoreItem xmlns:ds="http://schemas.openxmlformats.org/officeDocument/2006/customXml" ds:itemID="{F4DF4C1B-EBEF-4623-A589-43CC1F744EFA}">
+  <ds:schemaRefs>
+    <ds:schemaRef ds:uri="http://schemas.openxmlformats.org/officeDocument/2006/bibliography"/>
+  </ds:schemaRefs>
+</ds:datastoreItem>
+</file>
+
+<file path=customXml/itemProps24.xml><?xml version="1.0" encoding="utf-8"?>
+<ds:datastoreItem xmlns:ds="http://schemas.openxmlformats.org/officeDocument/2006/customXml" ds:itemID="{1B025A7A-C558-4FC4-83B7-4C2AF307F63D}">
+  <ds:schemaRefs>
+    <ds:schemaRef ds:uri="http://schemas.openxmlformats.org/officeDocument/2006/bibliography"/>
+  </ds:schemaRefs>
+</ds:datastoreItem>
+</file>
+
+<file path=customXml/itemProps25.xml><?xml version="1.0" encoding="utf-8"?>
+<ds:datastoreItem xmlns:ds="http://schemas.openxmlformats.org/officeDocument/2006/customXml" ds:itemID="{412B2CCE-5AF7-4C03-84E9-67DC70176826}">
+  <ds:schemaRefs>
+    <ds:schemaRef ds:uri="http://schemas.openxmlformats.org/officeDocument/2006/bibliography"/>
+  </ds:schemaRefs>
+</ds:datastoreItem>
+</file>
+
+<file path=customXml/itemProps26.xml><?xml version="1.0" encoding="utf-8"?>
+<ds:datastoreItem xmlns:ds="http://schemas.openxmlformats.org/officeDocument/2006/customXml" ds:itemID="{DF253CF9-C9CC-49F4-B3FA-582F0EC28055}">
+  <ds:schemaRefs>
+    <ds:schemaRef ds:uri="http://schemas.openxmlformats.org/officeDocument/2006/bibliography"/>
+  </ds:schemaRefs>
+</ds:datastoreItem>
+</file>
+
+<file path=customXml/itemProps27.xml><?xml version="1.0" encoding="utf-8"?>
+<ds:datastoreItem xmlns:ds="http://schemas.openxmlformats.org/officeDocument/2006/customXml" ds:itemID="{B07FA5B1-92FC-4293-A686-8F20BF670CA0}">
+  <ds:schemaRefs>
+    <ds:schemaRef ds:uri="http://schemas.openxmlformats.org/officeDocument/2006/bibliography"/>
+  </ds:schemaRefs>
+</ds:datastoreItem>
+</file>
+
+<file path=customXml/itemProps28.xml><?xml version="1.0" encoding="utf-8"?>
+<ds:datastoreItem xmlns:ds="http://schemas.openxmlformats.org/officeDocument/2006/customXml" ds:itemID="{E6A8D840-81F6-4C55-A7B1-8636DAE23A91}">
+  <ds:schemaRefs>
+    <ds:schemaRef ds:uri="http://schemas.openxmlformats.org/officeDocument/2006/bibliography"/>
+  </ds:schemaRefs>
+</ds:datastoreItem>
+</file>
+
+<file path=customXml/itemProps29.xml><?xml version="1.0" encoding="utf-8"?>
+<ds:datastoreItem xmlns:ds="http://schemas.openxmlformats.org/officeDocument/2006/customXml" ds:itemID="{0019DC39-75E3-4271-9712-09BA7EDA7976}">
+  <ds:schemaRefs>
+    <ds:schemaRef ds:uri="http://schemas.openxmlformats.org/officeDocument/2006/bibliography"/>
+  </ds:schemaRefs>
+</ds:datastoreItem>
+</file>
+
+<file path=customXml/itemProps3.xml><?xml version="1.0" encoding="utf-8"?>
+<ds:datastoreItem xmlns:ds="http://schemas.openxmlformats.org/officeDocument/2006/customXml" ds:itemID="{0BF351DD-2FBA-4A78-967D-D6C9D5CE42BA}">
+  <ds:schemaRefs>
+    <ds:schemaRef ds:uri="http://schemas.openxmlformats.org/officeDocument/2006/bibliography"/>
+  </ds:schemaRefs>
+</ds:datastoreItem>
+</file>
+
+<file path=customXml/itemProps30.xml><?xml version="1.0" encoding="utf-8"?>
+<ds:datastoreItem xmlns:ds="http://schemas.openxmlformats.org/officeDocument/2006/customXml" ds:itemID="{7D4D9FA3-2463-4CBA-B752-CBB8E6A18FC3}">
+  <ds:schemaRefs>
+    <ds:schemaRef ds:uri="http://schemas.openxmlformats.org/officeDocument/2006/bibliography"/>
+  </ds:schemaRefs>
+</ds:datastoreItem>
+</file>
+
+<file path=customXml/itemProps31.xml><?xml version="1.0" encoding="utf-8"?>
+<ds:datastoreItem xmlns:ds="http://schemas.openxmlformats.org/officeDocument/2006/customXml" ds:itemID="{320D105C-A8F9-477D-8F4A-A3EDCD6D2C87}">
+  <ds:schemaRefs>
+    <ds:schemaRef ds:uri="http://schemas.openxmlformats.org/officeDocument/2006/bibliography"/>
+  </ds:schemaRefs>
+</ds:datastoreItem>
+</file>
+
+<file path=customXml/itemProps32.xml><?xml version="1.0" encoding="utf-8"?>
+<ds:datastoreItem xmlns:ds="http://schemas.openxmlformats.org/officeDocument/2006/customXml" ds:itemID="{E794B7FC-DD05-4D2E-BDC1-A5A36C898770}">
+  <ds:schemaRefs>
+    <ds:schemaRef ds:uri="http://schemas.openxmlformats.org/officeDocument/2006/bibliography"/>
+  </ds:schemaRefs>
+</ds:datastoreItem>
+</file>
+
+<file path=customXml/itemProps33.xml><?xml version="1.0" encoding="utf-8"?>
+<ds:datastoreItem xmlns:ds="http://schemas.openxmlformats.org/officeDocument/2006/customXml" ds:itemID="{E94F6696-D4DB-48E5-8172-17690A3154F1}">
+  <ds:schemaRefs>
+    <ds:schemaRef ds:uri="http://schemas.openxmlformats.org/officeDocument/2006/bibliography"/>
+  </ds:schemaRefs>
+</ds:datastoreItem>
+</file>
+
+<file path=customXml/itemProps34.xml><?xml version="1.0" encoding="utf-8"?>
+<ds:datastoreItem xmlns:ds="http://schemas.openxmlformats.org/officeDocument/2006/customXml" ds:itemID="{CE6A36BA-3232-4316-9ACD-5B93E7EEDBDA}">
+  <ds:schemaRefs>
+    <ds:schemaRef ds:uri="http://schemas.openxmlformats.org/officeDocument/2006/bibliography"/>
+  </ds:schemaRefs>
+</ds:datastoreItem>
+</file>
+
+<file path=customXml/itemProps35.xml><?xml version="1.0" encoding="utf-8"?>
+<ds:datastoreItem xmlns:ds="http://schemas.openxmlformats.org/officeDocument/2006/customXml" ds:itemID="{189267C6-202A-4C27-A475-FC605FD73AE3}">
+  <ds:schemaRefs>
+    <ds:schemaRef ds:uri="http://schemas.openxmlformats.org/officeDocument/2006/bibliography"/>
+  </ds:schemaRefs>
+</ds:datastoreItem>
+</file>
+
+<file path=customXml/itemProps36.xml><?xml version="1.0" encoding="utf-8"?>
+<ds:datastoreItem xmlns:ds="http://schemas.openxmlformats.org/officeDocument/2006/customXml" ds:itemID="{E6E87979-CDE9-437E-9552-8D7E7DFC6648}">
+  <ds:schemaRefs>
+    <ds:schemaRef ds:uri="http://schemas.openxmlformats.org/officeDocument/2006/bibliography"/>
+  </ds:schemaRefs>
+</ds:datastoreItem>
+</file>
+
+<file path=customXml/itemProps37.xml><?xml version="1.0" encoding="utf-8"?>
+<ds:datastoreItem xmlns:ds="http://schemas.openxmlformats.org/officeDocument/2006/customXml" ds:itemID="{B4F48CCE-499E-43DD-877D-5437E30C1681}">
+  <ds:schemaRefs>
+    <ds:schemaRef ds:uri="http://schemas.openxmlformats.org/officeDocument/2006/bibliography"/>
+  </ds:schemaRefs>
+</ds:datastoreItem>
+</file>
+
+<file path=customXml/itemProps38.xml><?xml version="1.0" encoding="utf-8"?>
+<ds:datastoreItem xmlns:ds="http://schemas.openxmlformats.org/officeDocument/2006/customXml" ds:itemID="{69150D71-3D46-478B-B107-739EAA0DC5F0}">
+  <ds:schemaRefs>
+    <ds:schemaRef ds:uri="http://schemas.openxmlformats.org/officeDocument/2006/bibliography"/>
+  </ds:schemaRefs>
+</ds:datastoreItem>
+</file>
+
+<file path=customXml/itemProps39.xml><?xml version="1.0" encoding="utf-8"?>
+<ds:datastoreItem xmlns:ds="http://schemas.openxmlformats.org/officeDocument/2006/customXml" ds:itemID="{755288BA-3427-4AA9-B2AE-5F37AF8E2A2B}">
+  <ds:schemaRefs>
+    <ds:schemaRef ds:uri="http://schemas.openxmlformats.org/officeDocument/2006/bibliography"/>
+  </ds:schemaRefs>
+</ds:datastoreItem>
+</file>
+
+<file path=customXml/itemProps4.xml><?xml version="1.0" encoding="utf-8"?>
+<ds:datastoreItem xmlns:ds="http://schemas.openxmlformats.org/officeDocument/2006/customXml" ds:itemID="{74FF8F80-3A39-414F-B19E-29D4EC8D19B4}">
+  <ds:schemaRefs>
+    <ds:schemaRef ds:uri="http://schemas.openxmlformats.org/officeDocument/2006/bibliography"/>
+  </ds:schemaRefs>
+</ds:datastoreItem>
+</file>
+
+<file path=customXml/itemProps5.xml><?xml version="1.0" encoding="utf-8"?>
 <ds:datastoreItem xmlns:ds="http://schemas.openxmlformats.org/officeDocument/2006/customXml" ds:itemID="{18AB22F7-D250-45C9-B21D-E575B458CBDA}">
   <ds:schemaRefs>
     <ds:schemaRef ds:uri="http://schemas.openxmlformats.org/officeDocument/2006/bibliography"/>
@@ -20249,71 +21468,7 @@
 </ds:datastoreItem>
 </file>
 
-<file path=customXml/itemProps15.xml><?xml version="1.0" encoding="utf-8"?>
-<ds:datastoreItem xmlns:ds="http://schemas.openxmlformats.org/officeDocument/2006/customXml" ds:itemID="{AEE1469D-BE3A-47FB-884C-3BD3BE4D790A}">
-  <ds:schemaRefs>
-    <ds:schemaRef ds:uri="http://schemas.openxmlformats.org/officeDocument/2006/bibliography"/>
-  </ds:schemaRefs>
-</ds:datastoreItem>
-</file>
-
-<file path=customXml/itemProps16.xml><?xml version="1.0" encoding="utf-8"?>
-<ds:datastoreItem xmlns:ds="http://schemas.openxmlformats.org/officeDocument/2006/customXml" ds:itemID="{C51CA957-C8F7-4966-9837-47CB50A20AE6}">
-  <ds:schemaRefs>
-    <ds:schemaRef ds:uri="http://schemas.openxmlformats.org/officeDocument/2006/bibliography"/>
-  </ds:schemaRefs>
-</ds:datastoreItem>
-</file>
-
-<file path=customXml/itemProps17.xml><?xml version="1.0" encoding="utf-8"?>
-<ds:datastoreItem xmlns:ds="http://schemas.openxmlformats.org/officeDocument/2006/customXml" ds:itemID="{17523696-B29E-46A4-B887-09B294F57E12}">
-  <ds:schemaRefs>
-    <ds:schemaRef ds:uri="http://schemas.openxmlformats.org/officeDocument/2006/bibliography"/>
-  </ds:schemaRefs>
-</ds:datastoreItem>
-</file>
-
-<file path=customXml/itemProps18.xml><?xml version="1.0" encoding="utf-8"?>
-<ds:datastoreItem xmlns:ds="http://schemas.openxmlformats.org/officeDocument/2006/customXml" ds:itemID="{81732130-941B-4983-8578-3976CAA4D6F9}">
-  <ds:schemaRefs>
-    <ds:schemaRef ds:uri="http://schemas.openxmlformats.org/officeDocument/2006/bibliography"/>
-  </ds:schemaRefs>
-</ds:datastoreItem>
-</file>
-
-<file path=customXml/itemProps19.xml><?xml version="1.0" encoding="utf-8"?>
-<ds:datastoreItem xmlns:ds="http://schemas.openxmlformats.org/officeDocument/2006/customXml" ds:itemID="{7C32DB84-BE21-4CA0-9C6F-5D7C63D7856E}">
-  <ds:schemaRefs>
-    <ds:schemaRef ds:uri="http://schemas.openxmlformats.org/officeDocument/2006/bibliography"/>
-  </ds:schemaRefs>
-</ds:datastoreItem>
-</file>
-
-<file path=customXml/itemProps2.xml><?xml version="1.0" encoding="utf-8"?>
-<ds:datastoreItem xmlns:ds="http://schemas.openxmlformats.org/officeDocument/2006/customXml" ds:itemID="{3C456A37-FE45-4C26-92AC-944A8BC62DE1}">
-  <ds:schemaRefs>
-    <ds:schemaRef ds:uri="http://schemas.openxmlformats.org/officeDocument/2006/bibliography"/>
-  </ds:schemaRefs>
-</ds:datastoreItem>
-</file>
-
-<file path=customXml/itemProps20.xml><?xml version="1.0" encoding="utf-8"?>
-<ds:datastoreItem xmlns:ds="http://schemas.openxmlformats.org/officeDocument/2006/customXml" ds:itemID="{345057A1-948A-422D-8291-9A51B3E98CF9}">
-  <ds:schemaRefs>
-    <ds:schemaRef ds:uri="http://schemas.openxmlformats.org/officeDocument/2006/bibliography"/>
-  </ds:schemaRefs>
-</ds:datastoreItem>
-</file>
-
-<file path=customXml/itemProps21.xml><?xml version="1.0" encoding="utf-8"?>
-<ds:datastoreItem xmlns:ds="http://schemas.openxmlformats.org/officeDocument/2006/customXml" ds:itemID="{77B7CB72-3EBD-4260-9CC5-5AB81B7FDF3B}">
-  <ds:schemaRefs>
-    <ds:schemaRef ds:uri="http://schemas.openxmlformats.org/officeDocument/2006/bibliography"/>
-  </ds:schemaRefs>
-</ds:datastoreItem>
-</file>
-
-<file path=customXml/itemProps22.xml><?xml version="1.0" encoding="utf-8"?>
+<file path=customXml/itemProps6.xml><?xml version="1.0" encoding="utf-8"?>
 <ds:datastoreItem xmlns:ds="http://schemas.openxmlformats.org/officeDocument/2006/customXml" ds:itemID="{05DDA94B-9081-4E3C-9BD0-3202B1ED32EA}">
   <ds:schemaRefs>
     <ds:schemaRef ds:uri="http://schemas.openxmlformats.org/officeDocument/2006/bibliography"/>
@@ -20321,39 +21476,7 @@
 </ds:datastoreItem>
 </file>
 
-<file path=customXml/itemProps23.xml><?xml version="1.0" encoding="utf-8"?>
-<ds:datastoreItem xmlns:ds="http://schemas.openxmlformats.org/officeDocument/2006/customXml" ds:itemID="{2D859B9C-BC54-4DA5-903B-8AA8FBFE1D16}">
-  <ds:schemaRefs>
-    <ds:schemaRef ds:uri="http://schemas.openxmlformats.org/officeDocument/2006/bibliography"/>
-  </ds:schemaRefs>
-</ds:datastoreItem>
-</file>
-
-<file path=customXml/itemProps24.xml><?xml version="1.0" encoding="utf-8"?>
-<ds:datastoreItem xmlns:ds="http://schemas.openxmlformats.org/officeDocument/2006/customXml" ds:itemID="{A6794EDF-E10B-4420-BE75-857453988C7E}">
-  <ds:schemaRefs>
-    <ds:schemaRef ds:uri="http://schemas.openxmlformats.org/officeDocument/2006/bibliography"/>
-  </ds:schemaRefs>
-</ds:datastoreItem>
-</file>
-
-<file path=customXml/itemProps25.xml><?xml version="1.0" encoding="utf-8"?>
-<ds:datastoreItem xmlns:ds="http://schemas.openxmlformats.org/officeDocument/2006/customXml" ds:itemID="{4896C2E2-F287-4A85-B1D9-3450FACF7941}">
-  <ds:schemaRefs>
-    <ds:schemaRef ds:uri="http://schemas.openxmlformats.org/officeDocument/2006/bibliography"/>
-  </ds:schemaRefs>
-</ds:datastoreItem>
-</file>
-
-<file path=customXml/itemProps26.xml><?xml version="1.0" encoding="utf-8"?>
-<ds:datastoreItem xmlns:ds="http://schemas.openxmlformats.org/officeDocument/2006/customXml" ds:itemID="{2ED7F490-20DE-43AE-8FB6-9AD169BBCF62}">
-  <ds:schemaRefs>
-    <ds:schemaRef ds:uri="http://schemas.openxmlformats.org/officeDocument/2006/bibliography"/>
-  </ds:schemaRefs>
-</ds:datastoreItem>
-</file>
-
-<file path=customXml/itemProps27.xml><?xml version="1.0" encoding="utf-8"?>
+<file path=customXml/itemProps7.xml><?xml version="1.0" encoding="utf-8"?>
 <ds:datastoreItem xmlns:ds="http://schemas.openxmlformats.org/officeDocument/2006/customXml" ds:itemID="{9C865781-1DFC-497C-8EF4-654BCB3C3FDD}">
   <ds:schemaRefs>
     <ds:schemaRef ds:uri="http://schemas.openxmlformats.org/officeDocument/2006/bibliography"/>
@@ -20361,31 +21484,7 @@
 </ds:datastoreItem>
 </file>
 
-<file path=customXml/itemProps28.xml><?xml version="1.0" encoding="utf-8"?>
-<ds:datastoreItem xmlns:ds="http://schemas.openxmlformats.org/officeDocument/2006/customXml" ds:itemID="{FB5D19F7-D042-4CDF-9F6C-A8D72E19E737}">
-  <ds:schemaRefs>
-    <ds:schemaRef ds:uri="http://schemas.openxmlformats.org/officeDocument/2006/bibliography"/>
-  </ds:schemaRefs>
-</ds:datastoreItem>
-</file>
-
-<file path=customXml/itemProps29.xml><?xml version="1.0" encoding="utf-8"?>
-<ds:datastoreItem xmlns:ds="http://schemas.openxmlformats.org/officeDocument/2006/customXml" ds:itemID="{F29DBAAD-42A1-45D4-9A13-8A00159D6E18}">
-  <ds:schemaRefs>
-    <ds:schemaRef ds:uri="http://schemas.openxmlformats.org/officeDocument/2006/bibliography"/>
-  </ds:schemaRefs>
-</ds:datastoreItem>
-</file>
-
-<file path=customXml/itemProps3.xml><?xml version="1.0" encoding="utf-8"?>
-<ds:datastoreItem xmlns:ds="http://schemas.openxmlformats.org/officeDocument/2006/customXml" ds:itemID="{4E2CBF99-A1DA-4EAC-B193-6A4B4C5B6192}">
-  <ds:schemaRefs>
-    <ds:schemaRef ds:uri="http://schemas.openxmlformats.org/officeDocument/2006/bibliography"/>
-  </ds:schemaRefs>
-</ds:datastoreItem>
-</file>
-
-<file path=customXml/itemProps30.xml><?xml version="1.0" encoding="utf-8"?>
+<file path=customXml/itemProps8.xml><?xml version="1.0" encoding="utf-8"?>
 <ds:datastoreItem xmlns:ds="http://schemas.openxmlformats.org/officeDocument/2006/customXml" ds:itemID="{DBDF2C27-1AC4-492C-A14A-98A79A942A40}">
   <ds:schemaRefs>
     <ds:schemaRef ds:uri="http://schemas.openxmlformats.org/officeDocument/2006/bibliography"/>
@@ -20393,122 +21492,10 @@
 </ds:datastoreItem>
 </file>
 
-<file path=customXml/itemProps31.xml><?xml version="1.0" encoding="utf-8"?>
-<ds:datastoreItem xmlns:ds="http://schemas.openxmlformats.org/officeDocument/2006/customXml" ds:itemID="{752B364F-9332-4B26-889E-F78DEA8E65F5}">
-  <ds:schemaRefs>
-    <ds:schemaRef ds:uri="http://schemas.openxmlformats.org/officeDocument/2006/bibliography"/>
-  </ds:schemaRefs>
-</ds:datastoreItem>
-</file>
-
-<file path=customXml/itemProps32.xml><?xml version="1.0" encoding="utf-8"?>
-<ds:datastoreItem xmlns:ds="http://schemas.openxmlformats.org/officeDocument/2006/customXml" ds:itemID="{D2D60C64-FC8C-4C7B-BC90-DA4D123BDCDF}">
-  <ds:schemaRefs>
-    <ds:schemaRef ds:uri="http://schemas.openxmlformats.org/officeDocument/2006/bibliography"/>
-  </ds:schemaRefs>
-</ds:datastoreItem>
-</file>
-
-<file path=customXml/itemProps33.xml><?xml version="1.0" encoding="utf-8"?>
-<ds:datastoreItem xmlns:ds="http://schemas.openxmlformats.org/officeDocument/2006/customXml" ds:itemID="{91C827B0-B506-48D0-9A44-EB17704921C4}">
-  <ds:schemaRefs>
-    <ds:schemaRef ds:uri="http://schemas.openxmlformats.org/officeDocument/2006/bibliography"/>
-  </ds:schemaRefs>
-</ds:datastoreItem>
-</file>
-
-<file path=customXml/itemProps34.xml><?xml version="1.0" encoding="utf-8"?>
-<ds:datastoreItem xmlns:ds="http://schemas.openxmlformats.org/officeDocument/2006/customXml" ds:itemID="{71FAA6A4-FFCC-4447-A985-1198B1EDD38A}">
-  <ds:schemaRefs>
-    <ds:schemaRef ds:uri="http://schemas.openxmlformats.org/officeDocument/2006/bibliography"/>
-  </ds:schemaRefs>
-</ds:datastoreItem>
-</file>
-
-<file path=customXml/itemProps35.xml><?xml version="1.0" encoding="utf-8"?>
+<file path=customXml/itemProps9.xml><?xml version="1.0" encoding="utf-8"?>
 <ds:datastoreItem xmlns:ds="http://schemas.openxmlformats.org/officeDocument/2006/customXml" ds:itemID="{36B4DCBB-C0C4-4BD2-BD2D-742D58E12F47}">
   <ds:schemaRefs>
     <ds:schemaRef ds:uri="http://schemas.openxmlformats.org/officeDocument/2006/bibliography"/>
   </ds:schemaRefs>
 </ds:datastoreItem>
-</file>
-
-<file path=customXml/itemProps36.xml><?xml version="1.0" encoding="utf-8"?>
-<ds:datastoreItem xmlns:ds="http://schemas.openxmlformats.org/officeDocument/2006/customXml" ds:itemID="{9A3BC35D-E03D-4DEB-AFD9-46CC6271853C}">
-  <ds:schemaRefs>
-    <ds:schemaRef ds:uri="http://schemas.openxmlformats.org/officeDocument/2006/bibliography"/>
-  </ds:schemaRefs>
-</ds:datastoreItem>
-</file>
-
-<file path=customXml/itemProps37.xml><?xml version="1.0" encoding="utf-8"?>
-<ds:datastoreItem xmlns:ds="http://schemas.openxmlformats.org/officeDocument/2006/customXml" ds:itemID="{0CD7E367-3904-49C4-9713-C4B528B31392}">
-  <ds:schemaRefs>
-    <ds:schemaRef ds:uri="http://schemas.openxmlformats.org/officeDocument/2006/bibliography"/>
-  </ds:schemaRefs>
-</ds:datastoreItem>
-</file>
-
-<file path=customXml/itemProps38.xml><?xml version="1.0" encoding="utf-8"?>
-<ds:datastoreItem xmlns:ds="http://schemas.openxmlformats.org/officeDocument/2006/customXml" ds:itemID="{C82A1E06-5327-4F45-8E28-7D071A0DF561}">
-  <ds:schemaRefs>
-    <ds:schemaRef ds:uri="http://schemas.openxmlformats.org/officeDocument/2006/bibliography"/>
-  </ds:schemaRefs>
-</ds:datastoreItem>
-</file>
-
-<file path=customXml/itemProps39.xml><?xml version="1.0" encoding="utf-8"?>
-<ds:datastoreItem xmlns:ds="http://schemas.openxmlformats.org/officeDocument/2006/customXml" ds:itemID="{D64E52B1-36B3-4005-A692-24CE63BA44BD}">
-  <ds:schemaRefs>
-    <ds:schemaRef ds:uri="http://schemas.openxmlformats.org/officeDocument/2006/bibliography"/>
-  </ds:schemaRefs>
-</ds:datastoreItem>
-</file>
-
-<file path=customXml/itemProps4.xml><?xml version="1.0" encoding="utf-8"?>
-<ds:datastoreItem xmlns:ds="http://schemas.openxmlformats.org/officeDocument/2006/customXml" ds:itemID="{0BF351DD-2FBA-4A78-967D-D6C9D5CE42BA}">
-  <ds:schemaRefs>
-    <ds:schemaRef ds:uri="http://schemas.openxmlformats.org/officeDocument/2006/bibliography"/>
-  </ds:schemaRefs>
-</ds:datastoreItem>
-</file>
-
-<file path=customXml/itemProps5.xml><?xml version="1.0" encoding="utf-8"?>
-<ds:datastoreItem xmlns:ds="http://schemas.openxmlformats.org/officeDocument/2006/customXml" ds:itemID="{CE68B548-6FB1-4FC7-8BA6-AF307A2B7352}">
-  <ds:schemaRefs>
-    <ds:schemaRef ds:uri="http://schemas.openxmlformats.org/officeDocument/2006/bibliography"/>
-  </ds:schemaRefs>
-</ds:datastoreItem>
-</file>
-
-<file path=customXml/itemProps6.xml><?xml version="1.0" encoding="utf-8"?>
-<ds:datastoreItem xmlns:ds="http://schemas.openxmlformats.org/officeDocument/2006/customXml" ds:itemID="{B1BACABA-FE0A-4741-A706-37FD77636060}">
-  <ds:schemaRefs>
-    <ds:schemaRef ds:uri="http://schemas.openxmlformats.org/officeDocument/2006/bibliography"/>
-  </ds:schemaRefs>
-</ds:datastoreItem>
-</file>
-
-<file path=customXml/itemProps7.xml><?xml version="1.0" encoding="utf-8"?>
-<ds:datastoreItem xmlns:ds="http://schemas.openxmlformats.org/officeDocument/2006/customXml" ds:itemID="{C8139A4C-DEB2-4EE6-95E9-8FF2A31ACEE3}">
-  <ds:schemaRefs>
-    <ds:schemaRef ds:uri="http://schemas.openxmlformats.org/officeDocument/2006/bibliography"/>
-  </ds:schemaRefs>
-</ds:datastoreItem>
-</file>
-
-<file path=customXml/itemProps8.xml><?xml version="1.0" encoding="utf-8"?>
-<ds:datastoreItem xmlns:ds="http://schemas.openxmlformats.org/officeDocument/2006/customXml" ds:itemID="{FDDC3F71-96B2-4BAA-B447-5AE226C21C83}">
-  <ds:schemaRefs>
-    <ds:schemaRef ds:uri="http://schemas.openxmlformats.org/officeDocument/2006/bibliography"/>
-  </ds:schemaRefs>
-</ds:datastoreItem>
-</file>
-
-<file path=customXml/itemProps9.xml><?xml version="1.0" encoding="utf-8"?>
-<ds:datastoreItem xmlns:ds="http://schemas.openxmlformats.org/officeDocument/2006/customXml" ds:itemID="{74FF8F80-3A39-414F-B19E-29D4EC8D19B4}">
-  <ds:schemaRefs>
-    <ds:schemaRef ds:uri="http://schemas.openxmlformats.org/officeDocument/2006/bibliography"/>
-  </ds:schemaRefs>
-</ds:datastoreItem>
 </file>
</xml_diff>

<commit_message>
refs #79 * Kleinere Korrekturen und Anpassungen
</commit_message>
<xml_diff>
--- a/doc/01_Projektplan/projektplan.docx
+++ b/doc/01_Projektplan/projektplan.docx
@@ -58,35 +58,7 @@
                   <w:rPr>
                     <w:color w:val="4F81BD" w:themeColor="accent1"/>
                   </w:rPr>
-                  <w:t xml:space="preserve">Elmer Lukas, Heidt Christina, Steiner Diego, </w:t>
-                </w:r>
-                <w:proofErr w:type="spellStart"/>
-                <w:r>
-                  <w:rPr>
-                    <w:color w:val="4F81BD" w:themeColor="accent1"/>
-                  </w:rPr>
-                  <w:t>Treichler</w:t>
-                </w:r>
-                <w:proofErr w:type="spellEnd"/>
-                <w:r>
-                  <w:rPr>
-                    <w:color w:val="4F81BD" w:themeColor="accent1"/>
-                  </w:rPr>
-                  <w:t xml:space="preserve"> Delia, </w:t>
-                </w:r>
-                <w:proofErr w:type="spellStart"/>
-                <w:r>
-                  <w:rPr>
-                    <w:color w:val="4F81BD" w:themeColor="accent1"/>
-                  </w:rPr>
-                  <w:t>Waltenspül</w:t>
-                </w:r>
-                <w:proofErr w:type="spellEnd"/>
-                <w:r>
-                  <w:rPr>
-                    <w:color w:val="4F81BD" w:themeColor="accent1"/>
-                  </w:rPr>
-                  <w:t xml:space="preserve"> Remo</w:t>
+                  <w:t>Elmer Lukas, Heidt Christina, Steiner Diego, Treichler Delia, Waltenspül Remo</w:t>
                 </w:r>
               </w:p>
               <w:p>
@@ -119,7 +91,7 @@
                     <w:noProof/>
                     <w:color w:val="4F81BD" w:themeColor="accent1"/>
                   </w:rPr>
-                  <w:t>6. März 2011</w:t>
+                  <w:t>7. März 2011</w:t>
                 </w:r>
                 <w:r>
                   <w:rPr>
@@ -639,8 +611,8 @@
         </w:tc>
       </w:tr>
     </w:tbl>
-    <w:bookmarkStart w:id="4" w:name="_Toc286936083" w:displacedByCustomXml="next"/>
-    <w:bookmarkStart w:id="5" w:name="_Toc287199581" w:displacedByCustomXml="next"/>
+    <w:bookmarkStart w:id="4" w:name="_Toc287199581" w:displacedByCustomXml="next"/>
+    <w:bookmarkStart w:id="5" w:name="_Toc286936083" w:displacedByCustomXml="next"/>
     <w:sdt>
       <w:sdtPr>
         <w:rPr>
@@ -1337,7 +1309,21 @@
                 <w:rStyle w:val="Hyperlink"/>
                 <w:noProof/>
               </w:rPr>
-              <w:t>Referenzen</w:t>
+              <w:t>Refer</w:t>
+            </w:r>
+            <w:r>
+              <w:rPr>
+                <w:rStyle w:val="Hyperlink"/>
+                <w:noProof/>
+              </w:rPr>
+              <w:t>e</w:t>
+            </w:r>
+            <w:r>
+              <w:rPr>
+                <w:rStyle w:val="Hyperlink"/>
+                <w:noProof/>
+              </w:rPr>
+              <w:t>nzen</w:t>
             </w:r>
             <w:r>
               <w:rPr>
@@ -5143,7 +5129,10 @@
     </w:p>
     <w:p>
       <w:r>
-        <w:t>Siehe Glossar</w:t>
+        <w:t>Die Definitionen und Abkürzungen befinden sich in der ausgelagerten Datei doc/01_Projektplan/glossar.docx</w:t>
+      </w:r>
+      <w:r>
+        <w:t>.</w:t>
       </w:r>
     </w:p>
     <w:p>
@@ -5164,41 +5153,21 @@
           <w:rFonts w:cstheme="minorHAnsi"/>
         </w:rPr>
       </w:pPr>
-      <w:proofErr w:type="spellStart"/>
-      <w:r>
-        <w:t>doc</w:t>
-      </w:r>
-      <w:proofErr w:type="spellEnd"/>
-      <w:r>
-        <w:t>/00_Projektantrag/projektantrag_mrt.docx</w:t>
+      <w:r>
+        <w:t>doc/00_Projektantrag/projektantrag_mrt.docx</w:t>
       </w:r>
       <w:r>
         <w:br/>
-      </w:r>
-      <w:proofErr w:type="spellStart"/>
-      <w:r>
-        <w:t>doc</w:t>
-      </w:r>
-      <w:proofErr w:type="spellEnd"/>
-      <w:r>
-        <w:t>/01_Projektplan/risikomanagement.xlsx</w:t>
+        <w:t>doc/01_Projektplan/risikomanagement.xlsx</w:t>
       </w:r>
       <w:r>
         <w:br/>
       </w:r>
-      <w:proofErr w:type="spellStart"/>
       <w:r>
         <w:rPr>
           <w:rFonts w:cstheme="minorHAnsi"/>
         </w:rPr>
-        <w:t>doc</w:t>
-      </w:r>
-      <w:proofErr w:type="spellEnd"/>
-      <w:r>
-        <w:rPr>
-          <w:rFonts w:cstheme="minorHAnsi"/>
-        </w:rPr>
-        <w:t>/01_Projektplan/glossar.docx</w:t>
+        <w:t>doc/01_Projektplan/glossar.docx</w:t>
       </w:r>
       <w:r>
         <w:rPr>
@@ -5206,33 +5175,11 @@
         </w:rPr>
         <w:br/>
       </w:r>
-      <w:proofErr w:type="spellStart"/>
       <w:r>
         <w:rPr>
           <w:rFonts w:cstheme="minorHAnsi"/>
         </w:rPr>
-        <w:t>doc</w:t>
-      </w:r>
-      <w:proofErr w:type="spellEnd"/>
-      <w:r>
-        <w:rPr>
-          <w:rFonts w:cstheme="minorHAnsi"/>
-        </w:rPr>
-        <w:t>/</w:t>
-      </w:r>
-      <w:proofErr w:type="spellStart"/>
-      <w:r>
-        <w:rPr>
-          <w:rFonts w:cstheme="minorHAnsi"/>
-        </w:rPr>
-        <w:t>templates</w:t>
-      </w:r>
-      <w:proofErr w:type="spellEnd"/>
-      <w:r>
-        <w:rPr>
-          <w:rFonts w:cstheme="minorHAnsi"/>
-        </w:rPr>
-        <w:t>/template.dotx</w:t>
+        <w:t>doc/templates/template.dotx</w:t>
       </w:r>
       <w:r>
         <w:rPr>
@@ -5240,33 +5187,11 @@
         </w:rPr>
         <w:br/>
       </w:r>
-      <w:proofErr w:type="spellStart"/>
       <w:r>
         <w:rPr>
           <w:rFonts w:cstheme="minorHAnsi"/>
         </w:rPr>
-        <w:t>doc</w:t>
-      </w:r>
-      <w:proofErr w:type="spellEnd"/>
-      <w:r>
-        <w:rPr>
-          <w:rFonts w:cstheme="minorHAnsi"/>
-        </w:rPr>
-        <w:t>/</w:t>
-      </w:r>
-      <w:proofErr w:type="spellStart"/>
-      <w:r>
-        <w:rPr>
-          <w:rFonts w:cstheme="minorHAnsi"/>
-        </w:rPr>
-        <w:t>media</w:t>
-      </w:r>
-      <w:proofErr w:type="spellEnd"/>
-      <w:r>
-        <w:rPr>
-          <w:rFonts w:cstheme="minorHAnsi"/>
-        </w:rPr>
-        <w:t>/logo.png</w:t>
+        <w:t>doc/media/logo.png</w:t>
       </w:r>
     </w:p>
     <w:p>
@@ -5417,21 +5342,38 @@
     </w:p>
     <w:p>
       <w:pPr>
+        <w:pStyle w:val="berschrift2"/>
+      </w:pPr>
+      <w:r>
+        <w:t>Quellen</w:t>
+      </w:r>
+    </w:p>
+    <w:p>
+      <w:pPr>
         <w:rPr>
-          <w:rFonts w:ascii="Arial" w:hAnsi="Arial" w:cs="Arial"/>
           <w:b/>
           <w:bCs/>
-          <w:color w:val="000000"/>
           <w:spacing w:val="15"/>
           <w:sz w:val="22"/>
           <w:szCs w:val="22"/>
         </w:rPr>
       </w:pPr>
       <w:r>
-        <w:rPr>
-          <w:rFonts w:ascii="Arial" w:hAnsi="Arial" w:cs="Arial"/>
-          <w:color w:val="000000"/>
-        </w:rPr>
+        <w:t xml:space="preserve">Als Quellen wurden alle Dateien auf dem HSR Skripte Server im Unterordner </w:t>
+      </w:r>
+      <w:r>
+        <w:t>S:\Informatik\Fachbereich\Software-Engineering_2_-_Projekt\SE2P</w:t>
+      </w:r>
+      <w:r>
+        <w:t xml:space="preserve"> verwendet. Insbesondere wurden die Beispielprojekte der letzten Jahre als Vorlage und</w:t>
+      </w:r>
+      <w:r>
+        <w:t>/oder als</w:t>
+      </w:r>
+      <w:r>
+        <w:t xml:space="preserve"> Inspiration verwendet.</w:t>
+      </w:r>
+      <w:r>
         <w:br w:type="page"/>
       </w:r>
     </w:p>
@@ -5513,25 +5455,10 @@
         <w:t xml:space="preserve">t von der Zentrale oder direkt von einem Kunden einen Auftrag. Sobald er bei dieser Adresse angelangt ist, </w:t>
       </w:r>
       <w:r>
-        <w:t xml:space="preserve">drückt er die „Start“-Schaltfläche. Nun </w:t>
-      </w:r>
-      <w:r>
-        <w:t>wird</w:t>
-      </w:r>
-      <w:r>
-        <w:t xml:space="preserve"> ihm eine Reihe von potentiellen</w:t>
-      </w:r>
-      <w:r>
-        <w:t>,</w:t>
-      </w:r>
-      <w:r>
-        <w:t xml:space="preserve"> bereits registrierten Kunden vorgeschlagen. Der Arbeiter kann den passenden Kunden auswählen oder diesen Schritt überspringen</w:t>
-      </w:r>
-      <w:r>
-        <w:t>.</w:t>
-      </w:r>
-      <w:r>
-        <w:t xml:space="preserve"> Durch das Drücken der „Start“-Schaltfläche beginnt die Zeitmessung.</w:t>
+        <w:t xml:space="preserve">drückt er die „Start“-Schaltfläche. </w:t>
+      </w:r>
+      <w:r>
+        <w:t>Durch das Drücken der „Start“-Schaltfläche beginnt die Zeitmessung.</w:t>
       </w:r>
       <w:r>
         <w:br/>
@@ -5540,7 +5467,19 @@
         <w:t xml:space="preserve">Sobald die Arbeit vollbracht ist, </w:t>
       </w:r>
       <w:r>
-        <w:t>teilt der Arbeiter dies dem System durch das Drücken der „Stopp“-Schaltfläche mit. Um die spätere Verwal</w:t>
+        <w:t xml:space="preserve">teilt der Arbeiter dies dem System durch das Drücken der „Stopp“-Schaltfläche mit. </w:t>
+      </w:r>
+      <w:r>
+        <w:t>Nun wird ihm eine Reihe von potentiellen, bereits registrierten Kunden</w:t>
+      </w:r>
+      <w:r>
+        <w:t xml:space="preserve"> </w:t>
+      </w:r>
+      <w:r>
+        <w:t xml:space="preserve">vorgeschlagen. Der Arbeiter kann den passenden Kunden auswählen oder diesen Schritt überspringen. </w:t>
+      </w:r>
+      <w:r>
+        <w:t>Um die spätere Verwal</w:t>
       </w:r>
       <w:r>
         <w:t>tung zu erleichtern, kann der Mitarbeiter zudem eine Beschreibung</w:t>
@@ -5562,7 +5501,10 @@
         <w:t xml:space="preserve"> den </w:t>
       </w:r>
       <w:r>
-        <w:t>Server übermittelt. So kann festgestellt werden, wo sich der Arbeiter aufgehalten hat.</w:t>
+        <w:t>Server übermittelt.</w:t>
+      </w:r>
+      <w:r>
+        <w:t xml:space="preserve"> Dadurch kann auch im Nachhinein der Kunde eingegrenzt und ausgewählt werden, falls es dem Arbeiter beim Drücken der Stopp-Taste nicht möglich sein sollte (z.B. aus Zeitgründen).</w:t>
       </w:r>
     </w:p>
     <w:p>
@@ -5627,6 +5569,9 @@
       </w:r>
       <w:r>
         <w:t>generiert werden</w:t>
+      </w:r>
+      <w:r>
+        <w:t>.</w:t>
       </w:r>
     </w:p>
     <w:p>
@@ -5648,15 +5593,7 @@
         </w:numPr>
       </w:pPr>
       <w:r>
-        <w:t xml:space="preserve">Kunden direkt auf dem </w:t>
-      </w:r>
-      <w:proofErr w:type="spellStart"/>
-      <w:r>
-        <w:t>Android</w:t>
-      </w:r>
-      <w:proofErr w:type="spellEnd"/>
-      <w:r>
-        <w:t xml:space="preserve"> erfassen</w:t>
+        <w:t>Kunden direkt auf dem Android erfassen</w:t>
       </w:r>
     </w:p>
     <w:p>
@@ -5680,7 +5617,13 @@
         </w:numPr>
       </w:pPr>
       <w:r>
-        <w:t>Zusätzliche Auswertungen (z.B. um automatisch Rechnungen zu erzeugen)</w:t>
+        <w:t xml:space="preserve">Zusätzliche Auswertungen (z.B. um </w:t>
+      </w:r>
+      <w:r>
+        <w:t>(halb-)</w:t>
+      </w:r>
+      <w:r>
+        <w:t>automatisch Rechnungen zu erzeugen)</w:t>
       </w:r>
     </w:p>
     <w:p>
@@ -5697,6 +5640,9 @@
       <w:r>
         <w:t xml:space="preserve"> mit GPS-Koordinaten</w:t>
       </w:r>
+      <w:r>
+        <w:t xml:space="preserve"> (mithilfe der Google Maps / Google Places API)</w:t>
+      </w:r>
     </w:p>
     <w:p>
       <w:pPr>
@@ -5848,15 +5794,7 @@
         <w:t xml:space="preserve"> sich gleichgestellten Mitgliedern. In der </w:t>
       </w:r>
       <w:r>
-        <w:t>„</w:t>
-      </w:r>
-      <w:proofErr w:type="spellStart"/>
-      <w:r>
-        <w:t>Construction</w:t>
-      </w:r>
-      <w:proofErr w:type="spellEnd"/>
-      <w:r>
-        <w:t>“-P</w:t>
+        <w:t>„Construction“-P</w:t>
       </w:r>
       <w:r>
         <w:t xml:space="preserve">hase werden </w:t>
@@ -6000,20 +5938,12 @@
           <w:lang w:val="en-US"/>
         </w:rPr>
       </w:pPr>
-      <w:proofErr w:type="spellStart"/>
-      <w:r>
-        <w:rPr>
-          <w:lang w:val="en-US"/>
-        </w:rPr>
+      <w:r>
         <w:t>Ke</w:t>
       </w:r>
       <w:r>
-        <w:rPr>
-          <w:lang w:val="en-US"/>
-        </w:rPr>
         <w:t>nntnisse</w:t>
       </w:r>
-      <w:proofErr w:type="spellEnd"/>
       <w:r>
         <w:rPr>
           <w:lang w:val="en-US"/>
@@ -6030,35 +5960,7 @@
         <w:rPr>
           <w:lang w:val="en-US"/>
         </w:rPr>
-        <w:t xml:space="preserve">Ruby on Rails, PHP, Python / </w:t>
-      </w:r>
-      <w:proofErr w:type="spellStart"/>
-      <w:r>
-        <w:rPr>
-          <w:lang w:val="en-US"/>
-        </w:rPr>
-        <w:t>Django</w:t>
-      </w:r>
-      <w:proofErr w:type="spellEnd"/>
-      <w:r>
-        <w:rPr>
-          <w:lang w:val="en-US"/>
-        </w:rPr>
-        <w:t xml:space="preserve">, Typo3, </w:t>
-      </w:r>
-      <w:proofErr w:type="spellStart"/>
-      <w:r>
-        <w:rPr>
-          <w:lang w:val="en-US"/>
-        </w:rPr>
-        <w:t>Wordpress</w:t>
-      </w:r>
-      <w:proofErr w:type="spellEnd"/>
-      <w:r>
-        <w:rPr>
-          <w:lang w:val="en-US"/>
-        </w:rPr>
-        <w:t>, Ja</w:t>
+        <w:t>Ruby on Rails, PHP, Python / Django, Typo3, Wordpress, Ja</w:t>
       </w:r>
       <w:r>
         <w:rPr>
@@ -6082,16 +5984,8 @@
         <w:rPr>
           <w:lang w:val="en-US"/>
         </w:rPr>
-        <w:t>ML</w:t>
-      </w:r>
-      <w:proofErr w:type="gramStart"/>
-      <w:r>
-        <w:rPr>
-          <w:lang w:val="en-US"/>
-        </w:rPr>
-        <w:t>,</w:t>
-      </w:r>
-      <w:proofErr w:type="gramEnd"/>
+        <w:t>ML,</w:t>
+      </w:r>
       <w:r>
         <w:rPr>
           <w:lang w:val="en-US"/>
@@ -6141,13 +6035,8 @@
       <w:r>
         <w:tab/>
       </w:r>
-      <w:proofErr w:type="spellStart"/>
-      <w:r>
-        <w:t>Android</w:t>
-      </w:r>
-      <w:proofErr w:type="spellEnd"/>
-      <w:r>
-        <w:t>-Client</w:t>
+      <w:r>
+        <w:t>Android-Client</w:t>
       </w:r>
     </w:p>
     <w:p>
@@ -6159,13 +6048,8 @@
       </w:r>
       <w:r>
         <w:tab/>
-        <w:t xml:space="preserve">Coaching bei komplexen Problemen bei Ruby on </w:t>
-      </w:r>
-      <w:proofErr w:type="spellStart"/>
-      <w:r>
-        <w:t>Rails</w:t>
-      </w:r>
-      <w:proofErr w:type="spellEnd"/>
+        <w:t>Coaching bei komplexen Problemen bei Ruby on Rails</w:t>
+      </w:r>
       <w:r>
         <w:t>, Serverunterhalt</w:t>
       </w:r>
@@ -6179,11 +6063,9 @@
       <w:r>
         <w:t xml:space="preserve">automatisches </w:t>
       </w:r>
-      <w:proofErr w:type="spellStart"/>
       <w:r>
         <w:t>Deployment</w:t>
       </w:r>
-      <w:proofErr w:type="spellEnd"/>
     </w:p>
     <w:p>
       <w:pPr>
@@ -6212,12 +6094,8 @@
       </w:r>
       <w:r>
         <w:tab/>
-      </w:r>
-      <w:proofErr w:type="spellStart"/>
-      <w:r>
         <w:t>lukas.elmer</w:t>
       </w:r>
-      <w:proofErr w:type="spellEnd"/>
     </w:p>
     <w:p>
       <w:pPr>
@@ -6330,13 +6208,8 @@
         <w:t>Java, HTML/CSS, C++</w:t>
       </w:r>
       <w:r>
-        <w:t xml:space="preserve">, </w:t>
-      </w:r>
-      <w:proofErr w:type="spellStart"/>
-      <w:r>
-        <w:t>Photoshop</w:t>
-      </w:r>
-      <w:proofErr w:type="spellEnd"/>
+        <w:t>, Photoshop</w:t>
+      </w:r>
     </w:p>
     <w:p>
       <w:pPr>
@@ -6423,11 +6296,9 @@
       <w:r>
         <w:tab/>
       </w:r>
-      <w:proofErr w:type="spellStart"/>
       <w:r>
         <w:t>christina_heidt</w:t>
       </w:r>
-      <w:proofErr w:type="spellEnd"/>
     </w:p>
     <w:p>
       <w:pPr>
@@ -6570,13 +6441,8 @@
         <w:tab/>
       </w:r>
       <w:r>
-        <w:t xml:space="preserve">Anforderungs- und </w:t>
-      </w:r>
-      <w:proofErr w:type="spellStart"/>
-      <w:r>
-        <w:t>Featurespezifikation</w:t>
-      </w:r>
-      <w:proofErr w:type="spellEnd"/>
+        <w:t>Anforderungs- und Featurespezifikation</w:t>
+      </w:r>
     </w:p>
     <w:p>
       <w:pPr>
@@ -6690,15 +6556,7 @@
         </w:drawing>
       </w:r>
       <w:r>
-        <w:t xml:space="preserve">Delia </w:t>
-      </w:r>
-      <w:proofErr w:type="spellStart"/>
-      <w:r>
-        <w:t>Treichler</w:t>
-      </w:r>
-      <w:proofErr w:type="spellEnd"/>
-      <w:r>
-        <w:t xml:space="preserve"> (</w:t>
+        <w:t>Delia Treichler (</w:t>
       </w:r>
       <w:r>
         <w:t>A</w:t>
@@ -6762,7 +6620,6 @@
       <w:r>
         <w:tab/>
       </w:r>
-      <w:proofErr w:type="spellStart"/>
       <w:r>
         <w:t>A</w:t>
       </w:r>
@@ -6770,11 +6627,7 @@
         <w:t>n</w:t>
       </w:r>
       <w:r>
-        <w:t>droid</w:t>
-      </w:r>
-      <w:proofErr w:type="spellEnd"/>
-      <w:r>
-        <w:t xml:space="preserve"> Client</w:t>
+        <w:t>droid Client</w:t>
       </w:r>
     </w:p>
     <w:p>
@@ -6820,13 +6673,8 @@
         <w:tab/>
       </w:r>
       <w:r>
-        <w:t>de-</w:t>
-      </w:r>
-      <w:proofErr w:type="spellStart"/>
-      <w:r>
-        <w:t>lia</w:t>
-      </w:r>
-      <w:proofErr w:type="spellEnd"/>
+        <w:t>de-lia</w:t>
+      </w:r>
     </w:p>
     <w:p>
       <w:pPr>
@@ -6921,15 +6769,7 @@
         </w:drawing>
       </w:r>
       <w:r>
-        <w:t xml:space="preserve">Remo </w:t>
-      </w:r>
-      <w:proofErr w:type="spellStart"/>
-      <w:r>
-        <w:t>Waltenspül</w:t>
-      </w:r>
-      <w:proofErr w:type="spellEnd"/>
-      <w:r>
-        <w:t xml:space="preserve"> (</w:t>
+        <w:t>Remo Waltenspül (</w:t>
       </w:r>
       <w:r>
         <w:t>A</w:t>
@@ -7081,11 +6921,9 @@
       <w:r>
         <w:t>„</w:t>
       </w:r>
-      <w:proofErr w:type="spellStart"/>
       <w:r>
         <w:t>Construction</w:t>
       </w:r>
-      <w:proofErr w:type="spellEnd"/>
       <w:r>
         <w:t>“-</w:t>
       </w:r>
@@ -7183,15 +7021,7 @@
     </w:p>
     <w:p>
       <w:r>
-        <w:t xml:space="preserve">Für die Beratung und Benotung ist Prof. Hans </w:t>
-      </w:r>
-      <w:proofErr w:type="spellStart"/>
-      <w:r>
-        <w:t>Rudin</w:t>
-      </w:r>
-      <w:proofErr w:type="spellEnd"/>
-      <w:r>
-        <w:t xml:space="preserve"> zuständig</w:t>
+        <w:t>Für die Beratung und Benotung ist Prof. Hans Rudin zuständig</w:t>
       </w:r>
       <w:r>
         <w:t>. A</w:t>
@@ -7340,13 +7170,8 @@
     </w:p>
     <w:p>
       <w:r>
-        <w:t xml:space="preserve">Zudem kann man zu jeder Zeit direkt </w:t>
-      </w:r>
-      <w:proofErr w:type="gramStart"/>
-      <w:r>
-        <w:t>im</w:t>
-      </w:r>
-      <w:proofErr w:type="gramEnd"/>
+        <w:t>Zudem kann man zu jeder Zeit direkt im</w:t>
+      </w:r>
       <w:r>
         <w:t xml:space="preserve"> </w:t>
       </w:r>
@@ -7418,13 +7243,13 @@
         <w:t>bei</w:t>
       </w:r>
       <w:r>
-        <w:t xml:space="preserve"> einem Ticket in einer </w:t>
-      </w:r>
-      <w:proofErr w:type="spellStart"/>
-      <w:r>
-        <w:t>History</w:t>
-      </w:r>
-      <w:proofErr w:type="spellEnd"/>
+        <w:t xml:space="preserve"> einem Ticket in einer Histor</w:t>
+      </w:r>
+      <w:r>
+        <w:t>ie</w:t>
+      </w:r>
+      <w:bookmarkStart w:id="55" w:name="_GoBack"/>
+      <w:bookmarkEnd w:id="55"/>
       <w:r>
         <w:t xml:space="preserve"> an</w:t>
       </w:r>
@@ -7488,17 +7313,17 @@
       <w:pPr>
         <w:pStyle w:val="berschrift3"/>
       </w:pPr>
-      <w:bookmarkStart w:id="55" w:name="_Toc286936108"/>
-      <w:bookmarkStart w:id="56" w:name="_Toc287199608"/>
+      <w:bookmarkStart w:id="56" w:name="_Toc286936108"/>
+      <w:bookmarkStart w:id="57" w:name="_Toc287199608"/>
       <w:r>
         <w:lastRenderedPageBreak/>
         <w:t>Iterationsplanung / M</w:t>
       </w:r>
-      <w:bookmarkEnd w:id="55"/>
+      <w:bookmarkEnd w:id="56"/>
       <w:r>
         <w:t>ilestones</w:t>
       </w:r>
-      <w:bookmarkEnd w:id="56"/>
+      <w:bookmarkEnd w:id="57"/>
     </w:p>
     <w:p>
       <w:r>
@@ -7509,8 +7334,7 @@
       <w:pPr>
         <w:pStyle w:val="berschrift4"/>
       </w:pPr>
-      <w:bookmarkStart w:id="57" w:name="_Toc287199609"/>
-      <w:proofErr w:type="spellStart"/>
+      <w:bookmarkStart w:id="58" w:name="_Toc287199609"/>
       <w:r>
         <w:rPr>
           <w:rStyle w:val="berschrift3Zchn"/>
@@ -7519,8 +7343,7 @@
         </w:rPr>
         <w:t>Inception</w:t>
       </w:r>
-      <w:bookmarkEnd w:id="57"/>
-      <w:proofErr w:type="spellEnd"/>
+      <w:bookmarkEnd w:id="58"/>
       <w:r>
         <w:rPr>
           <w:rStyle w:val="berschrift3Zchn"/>
@@ -7589,7 +7412,6 @@
                 <w:b w:val="0"/>
               </w:rPr>
             </w:pPr>
-            <w:proofErr w:type="spellStart"/>
             <w:r>
               <w:rPr>
                 <w:rFonts w:cstheme="minorHAnsi"/>
@@ -7598,7 +7420,6 @@
               </w:rPr>
               <w:t>Termine</w:t>
             </w:r>
-            <w:proofErr w:type="spellEnd"/>
           </w:p>
         </w:tc>
       </w:tr>
@@ -7625,7 +7446,6 @@
                 <w:lang w:val="en-US"/>
               </w:rPr>
             </w:pPr>
-            <w:proofErr w:type="spellStart"/>
             <w:r>
               <w:rPr>
                 <w:rFonts w:cstheme="minorHAnsi"/>
@@ -7634,7 +7454,6 @@
               </w:rPr>
               <w:t>Projektantrag</w:t>
             </w:r>
-            <w:proofErr w:type="spellEnd"/>
           </w:p>
           <w:p>
             <w:pPr>
@@ -7650,7 +7469,6 @@
                 <w:lang w:val="en-US"/>
               </w:rPr>
             </w:pPr>
-            <w:proofErr w:type="spellStart"/>
             <w:r>
               <w:rPr>
                 <w:rFonts w:cstheme="minorHAnsi"/>
@@ -7659,7 +7477,6 @@
               </w:rPr>
               <w:t>Projektplan</w:t>
             </w:r>
-            <w:proofErr w:type="spellEnd"/>
           </w:p>
           <w:p>
             <w:pPr>
@@ -7670,34 +7487,14 @@
               </w:numPr>
               <w:ind w:left="284" w:hanging="142"/>
             </w:pPr>
-            <w:proofErr w:type="spellStart"/>
             <w:r>
               <w:rPr>
                 <w:rFonts w:cstheme="minorHAnsi"/>
                 <w:b w:val="0"/>
                 <w:lang w:val="en-US"/>
               </w:rPr>
-              <w:t>Codestyleguide</w:t>
-            </w:r>
-            <w:proofErr w:type="spellEnd"/>
-            <w:r>
-              <w:rPr>
-                <w:rFonts w:cstheme="minorHAnsi"/>
-                <w:b w:val="0"/>
-                <w:lang w:val="en-US"/>
-              </w:rPr>
-              <w:t xml:space="preserve"> und </w:t>
-            </w:r>
-            <w:proofErr w:type="spellStart"/>
-            <w:r>
-              <w:rPr>
-                <w:rFonts w:cstheme="minorHAnsi"/>
-                <w:b w:val="0"/>
-                <w:lang w:val="en-US"/>
-              </w:rPr>
-              <w:t>Glossar</w:t>
-            </w:r>
-            <w:proofErr w:type="spellEnd"/>
+              <w:t>Codestyleguide und Glossar</w:t>
+            </w:r>
           </w:p>
         </w:tc>
         <w:tc>
@@ -7884,7 +7681,6 @@
                 <w:b w:val="0"/>
               </w:rPr>
             </w:pPr>
-            <w:proofErr w:type="spellStart"/>
             <w:r>
               <w:rPr>
                 <w:rFonts w:cstheme="minorHAnsi"/>
@@ -7893,7 +7689,6 @@
               </w:rPr>
               <w:t>Termine</w:t>
             </w:r>
-            <w:proofErr w:type="spellEnd"/>
           </w:p>
         </w:tc>
       </w:tr>
@@ -7920,7 +7715,6 @@
                 <w:lang w:val="en-US"/>
               </w:rPr>
             </w:pPr>
-            <w:proofErr w:type="spellStart"/>
             <w:r>
               <w:rPr>
                 <w:rFonts w:cstheme="minorHAnsi"/>
@@ -7929,7 +7723,6 @@
               </w:rPr>
               <w:t>Anforderungsspezifikation</w:t>
             </w:r>
-            <w:proofErr w:type="spellEnd"/>
           </w:p>
           <w:p>
             <w:pPr>
@@ -7945,7 +7738,6 @@
                 <w:lang w:val="en-US"/>
               </w:rPr>
             </w:pPr>
-            <w:proofErr w:type="spellStart"/>
             <w:r>
               <w:rPr>
                 <w:rFonts w:cstheme="minorHAnsi"/>
@@ -7954,7 +7746,6 @@
               </w:rPr>
               <w:t>Domainanalyse</w:t>
             </w:r>
-            <w:proofErr w:type="spellEnd"/>
           </w:p>
           <w:p>
             <w:pPr>
@@ -8005,18 +7796,8 @@
                 <w:b w:val="0"/>
                 <w:lang w:val="en-US"/>
               </w:rPr>
-              <w:t xml:space="preserve">Usability Essentials </w:t>
-            </w:r>
-            <w:proofErr w:type="spellStart"/>
-            <w:r>
-              <w:rPr>
-                <w:rFonts w:cstheme="minorHAnsi"/>
-                <w:b w:val="0"/>
-                <w:lang w:val="en-US"/>
-              </w:rPr>
-              <w:t>ausarbeiten</w:t>
-            </w:r>
-            <w:proofErr w:type="spellEnd"/>
+              <w:t>Usability Essentials ausarbeiten</w:t>
+            </w:r>
           </w:p>
         </w:tc>
         <w:tc>
@@ -8146,7 +7927,6 @@
             <w:pPr>
               <w:cnfStyle w:val="100000000000" w:firstRow="1" w:lastRow="0" w:firstColumn="0" w:lastColumn="0" w:oddVBand="0" w:evenVBand="0" w:oddHBand="0" w:evenHBand="0" w:firstRowFirstColumn="0" w:firstRowLastColumn="0" w:lastRowFirstColumn="0" w:lastRowLastColumn="0"/>
             </w:pPr>
-            <w:proofErr w:type="spellStart"/>
             <w:r>
               <w:rPr>
                 <w:rFonts w:cstheme="minorHAnsi"/>
@@ -8155,7 +7935,6 @@
               </w:rPr>
               <w:t>Termine</w:t>
             </w:r>
-            <w:proofErr w:type="spellEnd"/>
           </w:p>
         </w:tc>
       </w:tr>
@@ -8182,7 +7961,6 @@
                 <w:lang w:val="en-US"/>
               </w:rPr>
             </w:pPr>
-            <w:proofErr w:type="spellStart"/>
             <w:r>
               <w:rPr>
                 <w:rFonts w:cstheme="minorHAnsi"/>
@@ -8191,7 +7969,6 @@
               </w:rPr>
               <w:t>Architekturprototyp</w:t>
             </w:r>
-            <w:proofErr w:type="spellEnd"/>
           </w:p>
           <w:p>
             <w:pPr>
@@ -8207,7 +7984,6 @@
                 <w:lang w:val="en-US"/>
               </w:rPr>
             </w:pPr>
-            <w:proofErr w:type="spellStart"/>
             <w:r>
               <w:rPr>
                 <w:rFonts w:cstheme="minorHAnsi"/>
@@ -8216,7 +7992,6 @@
               </w:rPr>
               <w:t>Überarbeitung</w:t>
             </w:r>
-            <w:proofErr w:type="spellEnd"/>
             <w:r>
               <w:rPr>
                 <w:rFonts w:cstheme="minorHAnsi"/>
@@ -8281,36 +8056,24 @@
                 <w:b w:val="0"/>
                 <w:lang w:val="en-US"/>
               </w:rPr>
-              <w:t xml:space="preserve">Usability </w:t>
-            </w:r>
-            <w:proofErr w:type="spellStart"/>
+              <w:t>Usability Konzept</w:t>
+            </w:r>
             <w:r>
               <w:rPr>
                 <w:rFonts w:cstheme="minorHAnsi"/>
                 <w:b w:val="0"/>
                 <w:lang w:val="en-US"/>
               </w:rPr>
-              <w:t>Konzept</w:t>
-            </w:r>
-            <w:proofErr w:type="spellEnd"/>
+              <w:t xml:space="preserve"> </w:t>
+            </w:r>
             <w:r>
               <w:rPr>
                 <w:rFonts w:cstheme="minorHAnsi"/>
                 <w:b w:val="0"/>
                 <w:lang w:val="en-US"/>
               </w:rPr>
-              <w:t xml:space="preserve"> </w:t>
-            </w:r>
-            <w:proofErr w:type="spellStart"/>
-            <w:r>
-              <w:rPr>
-                <w:rFonts w:cstheme="minorHAnsi"/>
-                <w:b w:val="0"/>
-                <w:lang w:val="en-US"/>
-              </w:rPr>
               <w:t>getestet</w:t>
             </w:r>
-            <w:proofErr w:type="spellEnd"/>
           </w:p>
         </w:tc>
         <w:tc>
@@ -8501,7 +8264,6 @@
                 <w:lang w:val="en-US"/>
               </w:rPr>
             </w:pPr>
-            <w:proofErr w:type="spellStart"/>
             <w:r>
               <w:rPr>
                 <w:rFonts w:cstheme="minorHAnsi"/>
@@ -8510,7 +8272,6 @@
               </w:rPr>
               <w:t>Termine</w:t>
             </w:r>
-            <w:proofErr w:type="spellEnd"/>
           </w:p>
         </w:tc>
       </w:tr>
@@ -8548,17 +8309,8 @@
                 <w:b w:val="0"/>
                 <w:lang w:val="en-US"/>
               </w:rPr>
-              <w:t xml:space="preserve"> </w:t>
-            </w:r>
-            <w:proofErr w:type="spellStart"/>
-            <w:r>
-              <w:rPr>
-                <w:b w:val="0"/>
-                <w:lang w:val="en-US"/>
-              </w:rPr>
-              <w:t>releasen</w:t>
-            </w:r>
-            <w:proofErr w:type="spellEnd"/>
+              <w:t xml:space="preserve"> releasen</w:t>
+            </w:r>
           </w:p>
           <w:p>
             <w:pPr>
@@ -8585,17 +8337,8 @@
                 <w:b w:val="0"/>
                 <w:lang w:val="en-US"/>
               </w:rPr>
-              <w:t xml:space="preserve"> </w:t>
-            </w:r>
-            <w:proofErr w:type="spellStart"/>
-            <w:r>
-              <w:rPr>
-                <w:b w:val="0"/>
-                <w:lang w:val="en-US"/>
-              </w:rPr>
-              <w:t>durchführen</w:t>
-            </w:r>
-            <w:proofErr w:type="spellEnd"/>
+              <w:t xml:space="preserve"> durchführen</w:t>
+            </w:r>
           </w:p>
         </w:tc>
         <w:tc>
@@ -8772,7 +8515,6 @@
                 <w:b w:val="0"/>
               </w:rPr>
             </w:pPr>
-            <w:proofErr w:type="spellStart"/>
             <w:r>
               <w:rPr>
                 <w:rFonts w:cstheme="minorHAnsi"/>
@@ -8781,7 +8523,6 @@
               </w:rPr>
               <w:t>Termine</w:t>
             </w:r>
-            <w:proofErr w:type="spellEnd"/>
           </w:p>
         </w:tc>
       </w:tr>
@@ -8825,19 +8566,11 @@
                 <w:b w:val="0"/>
               </w:rPr>
             </w:pPr>
-            <w:proofErr w:type="spellStart"/>
             <w:r>
               <w:rPr>
                 <w:b w:val="0"/>
               </w:rPr>
-              <w:t>Deployment</w:t>
-            </w:r>
-            <w:proofErr w:type="spellEnd"/>
-            <w:r>
-              <w:rPr>
-                <w:b w:val="0"/>
-              </w:rPr>
-              <w:t xml:space="preserve"> ausführen</w:t>
+              <w:t>Deployment ausführen</w:t>
             </w:r>
           </w:p>
           <w:p>
@@ -8936,24 +8669,24 @@
       <w:pPr>
         <w:pStyle w:val="berschrift3"/>
       </w:pPr>
-      <w:bookmarkStart w:id="58" w:name="_Toc286936110"/>
-      <w:bookmarkStart w:id="59" w:name="_Ref287196061"/>
-      <w:bookmarkStart w:id="60" w:name="_Ref287196071"/>
-      <w:bookmarkStart w:id="61" w:name="_Ref287196081"/>
-      <w:bookmarkStart w:id="62" w:name="_Ref287196098"/>
-      <w:bookmarkStart w:id="63" w:name="_Ref287196103"/>
-      <w:bookmarkStart w:id="64" w:name="_Toc287199610"/>
+      <w:bookmarkStart w:id="59" w:name="_Toc286936110"/>
+      <w:bookmarkStart w:id="60" w:name="_Ref287196061"/>
+      <w:bookmarkStart w:id="61" w:name="_Ref287196071"/>
+      <w:bookmarkStart w:id="62" w:name="_Ref287196081"/>
+      <w:bookmarkStart w:id="63" w:name="_Ref287196098"/>
+      <w:bookmarkStart w:id="64" w:name="_Ref287196103"/>
+      <w:bookmarkStart w:id="65" w:name="_Toc287199610"/>
       <w:r>
         <w:lastRenderedPageBreak/>
         <w:t>Besprechungen</w:t>
       </w:r>
-      <w:bookmarkEnd w:id="58"/>
       <w:bookmarkEnd w:id="59"/>
       <w:bookmarkEnd w:id="60"/>
       <w:bookmarkEnd w:id="61"/>
       <w:bookmarkEnd w:id="62"/>
       <w:bookmarkEnd w:id="63"/>
       <w:bookmarkEnd w:id="64"/>
+      <w:bookmarkEnd w:id="65"/>
     </w:p>
     <w:p>
       <w:r>
@@ -9008,19 +8741,19 @@
       <w:pPr>
         <w:pStyle w:val="berschrift3"/>
       </w:pPr>
-      <w:bookmarkStart w:id="65" w:name="_Toc286936111"/>
-      <w:bookmarkStart w:id="66" w:name="_Toc287199611"/>
+      <w:bookmarkStart w:id="66" w:name="_Toc286936111"/>
+      <w:bookmarkStart w:id="67" w:name="_Toc287199611"/>
       <w:r>
         <w:t>Abgabe</w:t>
       </w:r>
-      <w:bookmarkEnd w:id="65"/>
       <w:bookmarkEnd w:id="66"/>
+      <w:bookmarkEnd w:id="67"/>
     </w:p>
     <w:p>
       <w:pPr>
         <w:shd w:val="clear" w:color="auto" w:fill="FFFFFF" w:themeFill="background1"/>
       </w:pPr>
-      <w:bookmarkStart w:id="67" w:name="_Toc286936112"/>
+      <w:bookmarkStart w:id="68" w:name="_Toc286936112"/>
       <w:r>
         <w:t>Folgende Versionen sind vorgesehen:</w:t>
       </w:r>
@@ -9183,13 +8916,8 @@
             <w:pPr>
               <w:cnfStyle w:val="000000010000" w:firstRow="0" w:lastRow="0" w:firstColumn="0" w:lastColumn="0" w:oddVBand="0" w:evenVBand="0" w:oddHBand="0" w:evenHBand="1" w:firstRowFirstColumn="0" w:firstRowLastColumn="0" w:lastRowFirstColumn="0" w:lastRowLastColumn="0"/>
             </w:pPr>
-            <w:proofErr w:type="spellStart"/>
-            <w:r>
-              <w:t>Businesslogic</w:t>
-            </w:r>
-            <w:proofErr w:type="spellEnd"/>
-            <w:r>
-              <w:t>, UI, Schnittstelle</w:t>
+            <w:r>
+              <w:t>Businesslogic, UI, Schnittstelle</w:t>
             </w:r>
           </w:p>
         </w:tc>
@@ -9230,11 +8958,9 @@
             <w:pPr>
               <w:cnfStyle w:val="000000100000" w:firstRow="0" w:lastRow="0" w:firstColumn="0" w:lastColumn="0" w:oddVBand="0" w:evenVBand="0" w:oddHBand="1" w:evenHBand="0" w:firstRowFirstColumn="0" w:firstRowLastColumn="0" w:lastRowFirstColumn="0" w:lastRowLastColumn="0"/>
             </w:pPr>
-            <w:proofErr w:type="spellStart"/>
             <w:r>
               <w:t>Releasecandidate</w:t>
             </w:r>
-            <w:proofErr w:type="spellEnd"/>
           </w:p>
         </w:tc>
         <w:tc>
@@ -9324,65 +9050,15 @@
       <w:pPr>
         <w:pStyle w:val="berschrift3"/>
       </w:pPr>
-      <w:bookmarkStart w:id="68" w:name="_Toc287199612"/>
-      <w:proofErr w:type="spellStart"/>
+      <w:bookmarkStart w:id="69" w:name="_Toc287199612"/>
       <w:r>
         <w:t>Deployment</w:t>
       </w:r>
-      <w:bookmarkEnd w:id="68"/>
-      <w:proofErr w:type="spellEnd"/>
+      <w:bookmarkEnd w:id="69"/>
     </w:p>
     <w:p>
       <w:r>
-        <w:t xml:space="preserve">Da die Webapplikation schlussendlich auf einem Server läuft, muss diese, nach der Entwicklung und dem Testen des Quellcodes, </w:t>
-      </w:r>
-      <w:proofErr w:type="spellStart"/>
-      <w:r>
-        <w:t>deployed</w:t>
-      </w:r>
-      <w:proofErr w:type="spellEnd"/>
-      <w:r>
-        <w:t xml:space="preserve"> (auf den Server hochgeladen) werden. Um das </w:t>
-      </w:r>
-      <w:proofErr w:type="spellStart"/>
-      <w:r>
-        <w:t>Deployment</w:t>
-      </w:r>
-      <w:proofErr w:type="spellEnd"/>
-      <w:r>
-        <w:t xml:space="preserve"> zu vereinfachen und zu automatisieren wird </w:t>
-      </w:r>
-      <w:proofErr w:type="spellStart"/>
-      <w:r>
-        <w:t>Capistrano</w:t>
-      </w:r>
-      <w:proofErr w:type="spellEnd"/>
-      <w:r>
-        <w:t xml:space="preserve"> eingesetzt. Somit kann ein </w:t>
-      </w:r>
-      <w:proofErr w:type="spellStart"/>
-      <w:r>
-        <w:t>Deployment</w:t>
-      </w:r>
-      <w:proofErr w:type="spellEnd"/>
-      <w:r>
-        <w:t xml:space="preserve"> ganz bequem mit dem Befehl „</w:t>
-      </w:r>
-      <w:proofErr w:type="spellStart"/>
-      <w:r>
-        <w:t>cap</w:t>
-      </w:r>
-      <w:proofErr w:type="spellEnd"/>
-      <w:r>
-        <w:t xml:space="preserve"> </w:t>
-      </w:r>
-      <w:proofErr w:type="spellStart"/>
-      <w:r>
-        <w:t>deploy</w:t>
-      </w:r>
-      <w:proofErr w:type="spellEnd"/>
-      <w:r>
-        <w:t>“ hochgeladen werden.</w:t>
+        <w:t>Da die Webapplikation schlussendlich auf einem Server läuft, muss diese, nach der Entwicklung und dem Testen des Quellcodes, deployed (auf den Server hochgeladen) werden. Um das Deployment zu vereinfachen und zu automatisieren wird Capistrano eingesetzt. Somit kann ein Deployment ganz bequem mit dem Befehl „cap deploy“ hochgeladen werden.</w:t>
       </w:r>
     </w:p>
     <w:p>
@@ -9404,13 +9080,13 @@
       <w:pPr>
         <w:pStyle w:val="berschrift1"/>
       </w:pPr>
-      <w:bookmarkStart w:id="69" w:name="_Toc287199613"/>
+      <w:bookmarkStart w:id="70" w:name="_Toc287199613"/>
       <w:r>
         <w:lastRenderedPageBreak/>
         <w:t>Risiko Management</w:t>
       </w:r>
-      <w:bookmarkEnd w:id="67"/>
-      <w:bookmarkEnd w:id="69"/>
+      <w:bookmarkEnd w:id="68"/>
+      <w:bookmarkEnd w:id="70"/>
     </w:p>
     <w:p>
       <w:r>
@@ -9428,13 +9104,8 @@
         <w:t xml:space="preserve"> existiert ein spezielles Arbeitsblatt. </w:t>
       </w:r>
       <w:r>
-        <w:t xml:space="preserve">Allfällige technische implementationsabhängige Risiken werden als Ticket </w:t>
-      </w:r>
-      <w:proofErr w:type="gramStart"/>
-      <w:r>
-        <w:t>im</w:t>
-      </w:r>
-      <w:proofErr w:type="gramEnd"/>
+        <w:t>Allfällige technische implementationsabhängige Risiken werden als Ticket im</w:t>
+      </w:r>
       <w:r>
         <w:t xml:space="preserve"> </w:t>
       </w:r>
@@ -9461,26 +9132,18 @@
       <w:pPr>
         <w:pStyle w:val="berschrift1"/>
       </w:pPr>
-      <w:bookmarkStart w:id="70" w:name="_Toc286936113"/>
-      <w:bookmarkStart w:id="71" w:name="_Toc287199614"/>
+      <w:bookmarkStart w:id="71" w:name="_Toc286936113"/>
+      <w:bookmarkStart w:id="72" w:name="_Toc287199614"/>
       <w:r>
         <w:lastRenderedPageBreak/>
         <w:t>Arbeitspakete</w:t>
       </w:r>
-      <w:bookmarkEnd w:id="70"/>
       <w:bookmarkEnd w:id="71"/>
+      <w:bookmarkEnd w:id="72"/>
     </w:p>
     <w:p>
       <w:r>
-        <w:t xml:space="preserve">Die Beziehung zwischen den einzelnen Arbeitspaketen und den zugehörigen Iterationen ist </w:t>
-      </w:r>
-      <w:proofErr w:type="gramStart"/>
-      <w:r>
-        <w:t>im</w:t>
-      </w:r>
-      <w:proofErr w:type="gramEnd"/>
-      <w:r>
-        <w:t xml:space="preserve"> Redmine ersichtlich. Die unten dargestellte Tabelle dient nur zum Überblick, folge dessen werden die Pakete komplett über den Redmine-Server verwaltet.</w:t>
+        <w:t>Die Beziehung zwischen den einzelnen Arbeitspaketen und den zugehörigen Iterationen ist im Redmine ersichtlich. Die unten dargestellte Tabelle dient nur zum Überblick, folge dessen werden die Pakete komplett über den Redmine-Server verwaltet.</w:t>
       </w:r>
     </w:p>
     <w:tbl>
@@ -9505,7 +9168,7 @@
             <w:tcW w:w="2303" w:type="dxa"/>
           </w:tcPr>
           <w:p>
-            <w:bookmarkStart w:id="72" w:name="_Toc286936114"/>
+            <w:bookmarkStart w:id="73" w:name="_Toc286936114"/>
             <w:r>
               <w:t>Arbeitspaket</w:t>
             </w:r>
@@ -9943,14 +9606,12 @@
                 <w:b w:val="0"/>
               </w:rPr>
             </w:pPr>
-            <w:proofErr w:type="spellStart"/>
             <w:r>
               <w:rPr>
                 <w:b w:val="0"/>
               </w:rPr>
               <w:t>Codestyleguide</w:t>
             </w:r>
-            <w:proofErr w:type="spellEnd"/>
           </w:p>
         </w:tc>
         <w:tc>
@@ -9962,13 +9623,8 @@
             <w:pPr>
               <w:cnfStyle w:val="000000100000" w:firstRow="0" w:lastRow="0" w:firstColumn="0" w:lastColumn="0" w:oddVBand="0" w:evenVBand="0" w:oddHBand="1" w:evenHBand="0" w:firstRowFirstColumn="0" w:firstRowLastColumn="0" w:lastRowFirstColumn="0" w:lastRowLastColumn="0"/>
             </w:pPr>
-            <w:proofErr w:type="spellStart"/>
-            <w:r>
-              <w:t>Styleguide</w:t>
-            </w:r>
-            <w:proofErr w:type="spellEnd"/>
-            <w:r>
-              <w:t xml:space="preserve"> für Code definieren</w:t>
+            <w:r>
+              <w:t>Styleguide für Code definieren</w:t>
             </w:r>
           </w:p>
         </w:tc>
@@ -10220,13 +9876,8 @@
             <w:pPr>
               <w:cnfStyle w:val="000000100000" w:firstRow="0" w:lastRow="0" w:firstColumn="0" w:lastColumn="0" w:oddVBand="0" w:evenVBand="0" w:oddHBand="1" w:evenHBand="0" w:firstRowFirstColumn="0" w:firstRowLastColumn="0" w:lastRowFirstColumn="0" w:lastRowLastColumn="0"/>
             </w:pPr>
-            <w:proofErr w:type="spellStart"/>
-            <w:r>
-              <w:t>Use</w:t>
-            </w:r>
-            <w:proofErr w:type="spellEnd"/>
-            <w:r>
-              <w:t xml:space="preserve"> Cases</w:t>
+            <w:r>
+              <w:t>Use Cases</w:t>
             </w:r>
           </w:p>
         </w:tc>
@@ -10289,13 +9940,8 @@
             <w:pPr>
               <w:cnfStyle w:val="000000010000" w:firstRow="0" w:lastRow="0" w:firstColumn="0" w:lastColumn="0" w:oddVBand="0" w:evenVBand="0" w:oddHBand="0" w:evenHBand="1" w:firstRowFirstColumn="0" w:firstRowLastColumn="0" w:lastRowFirstColumn="0" w:lastRowLastColumn="0"/>
             </w:pPr>
-            <w:proofErr w:type="spellStart"/>
-            <w:r>
-              <w:t>Use</w:t>
-            </w:r>
-            <w:proofErr w:type="spellEnd"/>
-            <w:r>
-              <w:t xml:space="preserve"> Cases</w:t>
+            <w:r>
+              <w:t>Use Cases</w:t>
             </w:r>
           </w:p>
         </w:tc>
@@ -10331,16 +9977,8 @@
               <w:rPr>
                 <w:b w:val="0"/>
               </w:rPr>
-              <w:t xml:space="preserve">Operation </w:t>
-            </w:r>
-            <w:proofErr w:type="spellStart"/>
-            <w:r>
-              <w:rPr>
-                <w:b w:val="0"/>
-              </w:rPr>
-              <w:t>Contracts</w:t>
-            </w:r>
-            <w:proofErr w:type="spellEnd"/>
+              <w:t>Operation Contracts</w:t>
+            </w:r>
           </w:p>
         </w:tc>
         <w:tc>
@@ -10356,13 +9994,8 @@
               </w:rPr>
             </w:pPr>
             <w:r>
-              <w:t xml:space="preserve">Operation </w:t>
-            </w:r>
-            <w:proofErr w:type="spellStart"/>
-            <w:r>
-              <w:t>Contracts</w:t>
-            </w:r>
-            <w:proofErr w:type="spellEnd"/>
+              <w:t>Operation Contracts</w:t>
+            </w:r>
           </w:p>
         </w:tc>
         <w:tc>
@@ -10405,11 +10038,9 @@
             <w:pPr>
               <w:pStyle w:val="Verzeichnis1"/>
             </w:pPr>
-            <w:proofErr w:type="spellStart"/>
             <w:r>
               <w:t>Requirements</w:t>
             </w:r>
-            <w:proofErr w:type="spellEnd"/>
           </w:p>
         </w:tc>
         <w:tc>
@@ -10482,13 +10113,8 @@
             <w:pPr>
               <w:cnfStyle w:val="000000100000" w:firstRow="0" w:lastRow="0" w:firstColumn="0" w:lastColumn="0" w:oddVBand="0" w:evenVBand="0" w:oddHBand="1" w:evenHBand="0" w:firstRowFirstColumn="0" w:firstRowLastColumn="0" w:lastRowFirstColumn="0" w:lastRowLastColumn="0"/>
             </w:pPr>
-            <w:proofErr w:type="spellStart"/>
-            <w:r>
-              <w:t>Usecase</w:t>
-            </w:r>
-            <w:proofErr w:type="spellEnd"/>
-            <w:r>
-              <w:t xml:space="preserve"> des Aussendienstmitarbeiters</w:t>
+            <w:r>
+              <w:t>Usecase des Aussendienstmitarbeiters</w:t>
             </w:r>
           </w:p>
         </w:tc>
@@ -10548,13 +10174,8 @@
             <w:pPr>
               <w:cnfStyle w:val="000000010000" w:firstRow="0" w:lastRow="0" w:firstColumn="0" w:lastColumn="0" w:oddVBand="0" w:evenVBand="0" w:oddHBand="0" w:evenHBand="1" w:firstRowFirstColumn="0" w:firstRowLastColumn="0" w:lastRowFirstColumn="0" w:lastRowLastColumn="0"/>
             </w:pPr>
-            <w:proofErr w:type="spellStart"/>
-            <w:r>
-              <w:t>Usecase</w:t>
-            </w:r>
-            <w:proofErr w:type="spellEnd"/>
-            <w:r>
-              <w:t xml:space="preserve"> des Sekretärs</w:t>
+            <w:r>
+              <w:t>Usecase des Sekretärs</w:t>
             </w:r>
           </w:p>
         </w:tc>
@@ -10614,13 +10235,8 @@
             <w:pPr>
               <w:cnfStyle w:val="000000100000" w:firstRow="0" w:lastRow="0" w:firstColumn="0" w:lastColumn="0" w:oddVBand="0" w:evenVBand="0" w:oddHBand="1" w:evenHBand="0" w:firstRowFirstColumn="0" w:firstRowLastColumn="0" w:lastRowFirstColumn="0" w:lastRowLastColumn="0"/>
             </w:pPr>
-            <w:proofErr w:type="spellStart"/>
-            <w:r>
-              <w:t>Usercase</w:t>
-            </w:r>
-            <w:proofErr w:type="spellEnd"/>
-            <w:r>
-              <w:t xml:space="preserve"> des Managers</w:t>
+            <w:r>
+              <w:t>Usercase des Managers</w:t>
             </w:r>
           </w:p>
         </w:tc>
@@ -10838,14 +10454,12 @@
                 <w:b w:val="0"/>
               </w:rPr>
             </w:pPr>
-            <w:proofErr w:type="spellStart"/>
             <w:r>
               <w:rPr>
                 <w:b w:val="0"/>
               </w:rPr>
               <w:t>Paperprototyping</w:t>
             </w:r>
-            <w:proofErr w:type="spellEnd"/>
           </w:p>
         </w:tc>
         <w:tc>
@@ -11079,19 +10693,11 @@
                 <w:b w:val="0"/>
               </w:rPr>
             </w:pPr>
-            <w:proofErr w:type="spellStart"/>
             <w:r>
               <w:rPr>
                 <w:b w:val="0"/>
               </w:rPr>
-              <w:t>Android</w:t>
-            </w:r>
-            <w:proofErr w:type="spellEnd"/>
-            <w:r>
-              <w:rPr>
-                <w:b w:val="0"/>
-              </w:rPr>
-              <w:t xml:space="preserve"> Client</w:t>
+              <w:t>Android Client</w:t>
             </w:r>
           </w:p>
         </w:tc>
@@ -11105,15 +10711,7 @@
               <w:cnfStyle w:val="000000100000" w:firstRow="0" w:lastRow="0" w:firstColumn="0" w:lastColumn="0" w:oddVBand="0" w:evenVBand="0" w:oddHBand="1" w:evenHBand="0" w:firstRowFirstColumn="0" w:firstRowLastColumn="0" w:lastRowFirstColumn="0" w:lastRowLastColumn="0"/>
             </w:pPr>
             <w:r>
-              <w:t xml:space="preserve">Implementation des </w:t>
-            </w:r>
-            <w:proofErr w:type="spellStart"/>
-            <w:r>
-              <w:t>Android</w:t>
-            </w:r>
-            <w:proofErr w:type="spellEnd"/>
-            <w:r>
-              <w:t xml:space="preserve"> Clients</w:t>
+              <w:t>Implementation des Android Clients</w:t>
             </w:r>
           </w:p>
         </w:tc>
@@ -11177,15 +10775,7 @@
               <w:cnfStyle w:val="000000010000" w:firstRow="0" w:lastRow="0" w:firstColumn="0" w:lastColumn="0" w:oddVBand="0" w:evenVBand="0" w:oddHBand="0" w:evenHBand="1" w:firstRowFirstColumn="0" w:firstRowLastColumn="0" w:lastRowFirstColumn="0" w:lastRowLastColumn="0"/>
             </w:pPr>
             <w:r>
-              <w:t xml:space="preserve">Implementation des </w:t>
-            </w:r>
-            <w:proofErr w:type="spellStart"/>
-            <w:r>
-              <w:t>Reportings</w:t>
-            </w:r>
-            <w:proofErr w:type="spellEnd"/>
-            <w:r>
-              <w:t xml:space="preserve"> aus den gesammelten Daten</w:t>
+              <w:t>Implementation des Reportings aus den gesammelten Daten</w:t>
             </w:r>
           </w:p>
         </w:tc>
@@ -11231,19 +10821,11 @@
                 <w:b w:val="0"/>
               </w:rPr>
             </w:pPr>
-            <w:proofErr w:type="spellStart"/>
             <w:r>
               <w:rPr>
                 <w:b w:val="0"/>
               </w:rPr>
-              <w:t>Backoffice</w:t>
-            </w:r>
-            <w:proofErr w:type="spellEnd"/>
-            <w:r>
-              <w:rPr>
-                <w:b w:val="0"/>
-              </w:rPr>
-              <w:t xml:space="preserve"> Server</w:t>
+              <w:t>Backoffice Server</w:t>
             </w:r>
           </w:p>
         </w:tc>
@@ -11257,15 +10839,7 @@
               <w:cnfStyle w:val="000000100000" w:firstRow="0" w:lastRow="0" w:firstColumn="0" w:lastColumn="0" w:oddVBand="0" w:evenVBand="0" w:oddHBand="1" w:evenHBand="0" w:firstRowFirstColumn="0" w:firstRowLastColumn="0" w:lastRowFirstColumn="0" w:lastRowLastColumn="0"/>
             </w:pPr>
             <w:r>
-              <w:t xml:space="preserve">Implementation des Serverteils der die Schnittstelle für </w:t>
-            </w:r>
-            <w:proofErr w:type="spellStart"/>
-            <w:r>
-              <w:t>Android</w:t>
-            </w:r>
-            <w:proofErr w:type="spellEnd"/>
-            <w:r>
-              <w:t xml:space="preserve"> bietet</w:t>
+              <w:t>Implementation des Serverteils der die Schnittstelle für Android bietet</w:t>
             </w:r>
           </w:p>
         </w:tc>
@@ -11381,13 +10955,8 @@
             <w:pPr>
               <w:cnfStyle w:val="000000100000" w:firstRow="0" w:lastRow="0" w:firstColumn="0" w:lastColumn="0" w:oddVBand="0" w:evenVBand="0" w:oddHBand="1" w:evenHBand="0" w:firstRowFirstColumn="0" w:firstRowLastColumn="0" w:lastRowFirstColumn="0" w:lastRowLastColumn="0"/>
             </w:pPr>
-            <w:proofErr w:type="spellStart"/>
-            <w:r>
-              <w:t>Testcases</w:t>
-            </w:r>
-            <w:proofErr w:type="spellEnd"/>
-            <w:r>
-              <w:t xml:space="preserve"> für das gesamte System</w:t>
+            <w:r>
+              <w:t>Testcases für das gesamte System</w:t>
             </w:r>
           </w:p>
         </w:tc>
@@ -11400,13 +10969,8 @@
             <w:pPr>
               <w:cnfStyle w:val="000000100000" w:firstRow="0" w:lastRow="0" w:firstColumn="0" w:lastColumn="0" w:oddVBand="0" w:evenVBand="0" w:oddHBand="1" w:evenHBand="0" w:firstRowFirstColumn="0" w:firstRowLastColumn="0" w:lastRowFirstColumn="0" w:lastRowLastColumn="0"/>
             </w:pPr>
-            <w:proofErr w:type="spellStart"/>
-            <w:r>
-              <w:t>Use</w:t>
-            </w:r>
-            <w:proofErr w:type="spellEnd"/>
-            <w:r>
-              <w:t xml:space="preserve"> Cases</w:t>
+            <w:r>
+              <w:t>Use Cases</w:t>
             </w:r>
           </w:p>
         </w:tc>
@@ -11455,13 +11019,8 @@
             <w:pPr>
               <w:cnfStyle w:val="000000010000" w:firstRow="0" w:lastRow="0" w:firstColumn="0" w:lastColumn="0" w:oddVBand="0" w:evenVBand="0" w:oddHBand="0" w:evenHBand="1" w:firstRowFirstColumn="0" w:firstRowLastColumn="0" w:lastRowFirstColumn="0" w:lastRowLastColumn="0"/>
             </w:pPr>
-            <w:proofErr w:type="spellStart"/>
-            <w:r>
-              <w:t>Testcases</w:t>
-            </w:r>
-            <w:proofErr w:type="spellEnd"/>
-            <w:r>
-              <w:t xml:space="preserve"> für einzelne Klassen</w:t>
+            <w:r>
+              <w:t>Testcases für einzelne Klassen</w:t>
             </w:r>
           </w:p>
         </w:tc>
@@ -11474,13 +11033,8 @@
             <w:pPr>
               <w:cnfStyle w:val="000000010000" w:firstRow="0" w:lastRow="0" w:firstColumn="0" w:lastColumn="0" w:oddVBand="0" w:evenVBand="0" w:oddHBand="0" w:evenHBand="1" w:firstRowFirstColumn="0" w:firstRowLastColumn="0" w:lastRowFirstColumn="0" w:lastRowLastColumn="0"/>
             </w:pPr>
-            <w:proofErr w:type="spellStart"/>
-            <w:r>
-              <w:t>Use</w:t>
-            </w:r>
-            <w:proofErr w:type="spellEnd"/>
-            <w:r>
-              <w:t xml:space="preserve"> Cases</w:t>
+            <w:r>
+              <w:t>Use Cases</w:t>
             </w:r>
           </w:p>
         </w:tc>
@@ -11576,19 +11130,11 @@
                 <w:b w:val="0"/>
               </w:rPr>
             </w:pPr>
-            <w:proofErr w:type="spellStart"/>
             <w:r>
               <w:rPr>
                 <w:b w:val="0"/>
               </w:rPr>
-              <w:t>Usability</w:t>
-            </w:r>
-            <w:proofErr w:type="spellEnd"/>
-            <w:r>
-              <w:rPr>
-                <w:b w:val="0"/>
-              </w:rPr>
-              <w:t xml:space="preserve"> Tests</w:t>
+              <w:t>Usability Tests</w:t>
             </w:r>
           </w:p>
         </w:tc>
@@ -11601,13 +11147,8 @@
             <w:pPr>
               <w:cnfStyle w:val="000000010000" w:firstRow="0" w:lastRow="0" w:firstColumn="0" w:lastColumn="0" w:oddVBand="0" w:evenVBand="0" w:oddHBand="0" w:evenHBand="1" w:firstRowFirstColumn="0" w:firstRowLastColumn="0" w:lastRowFirstColumn="0" w:lastRowLastColumn="0"/>
             </w:pPr>
-            <w:proofErr w:type="spellStart"/>
-            <w:r>
-              <w:t>Testcases</w:t>
-            </w:r>
-            <w:proofErr w:type="spellEnd"/>
-            <w:r>
-              <w:t xml:space="preserve"> mit Benutzern</w:t>
+            <w:r>
+              <w:t>Testcases mit Benutzern</w:t>
             </w:r>
           </w:p>
         </w:tc>
@@ -11620,11 +11161,9 @@
             <w:pPr>
               <w:cnfStyle w:val="000000010000" w:firstRow="0" w:lastRow="0" w:firstColumn="0" w:lastColumn="0" w:oddVBand="0" w:evenVBand="0" w:oddHBand="0" w:evenHBand="1" w:firstRowFirstColumn="0" w:firstRowLastColumn="0" w:lastRowFirstColumn="0" w:lastRowLastColumn="0"/>
             </w:pPr>
-            <w:proofErr w:type="spellStart"/>
             <w:r>
               <w:t>Paperprototyping</w:t>
             </w:r>
-            <w:proofErr w:type="spellEnd"/>
           </w:p>
         </w:tc>
         <w:tc>
@@ -11653,11 +11192,9 @@
             <w:pPr>
               <w:pStyle w:val="Verzeichnis1"/>
             </w:pPr>
-            <w:proofErr w:type="spellStart"/>
             <w:r>
               <w:t>Deployment</w:t>
             </w:r>
-            <w:proofErr w:type="spellEnd"/>
           </w:p>
         </w:tc>
         <w:tc>
@@ -11710,19 +11247,11 @@
                 <w:b w:val="0"/>
               </w:rPr>
             </w:pPr>
-            <w:proofErr w:type="spellStart"/>
             <w:r>
               <w:rPr>
                 <w:b w:val="0"/>
               </w:rPr>
-              <w:t>Deployment</w:t>
-            </w:r>
-            <w:proofErr w:type="spellEnd"/>
-            <w:r>
-              <w:rPr>
-                <w:b w:val="0"/>
-              </w:rPr>
-              <w:t xml:space="preserve"> auf Testumgebung</w:t>
+              <w:t>Deployment auf Testumgebung</w:t>
             </w:r>
           </w:p>
         </w:tc>
@@ -11736,13 +11265,8 @@
               <w:cnfStyle w:val="000000010000" w:firstRow="0" w:lastRow="0" w:firstColumn="0" w:lastColumn="0" w:oddVBand="0" w:evenVBand="0" w:oddHBand="0" w:evenHBand="1" w:firstRowFirstColumn="0" w:firstRowLastColumn="0" w:lastRowFirstColumn="0" w:lastRowLastColumn="0"/>
             </w:pPr>
             <w:r>
-              <w:t xml:space="preserve">Release auf Testumgebung </w:t>
-            </w:r>
-            <w:proofErr w:type="spellStart"/>
-            <w:r>
-              <w:t>deployen</w:t>
-            </w:r>
-            <w:proofErr w:type="spellEnd"/>
+              <w:t>Release auf Testumgebung deployen</w:t>
+            </w:r>
           </w:p>
         </w:tc>
         <w:tc>
@@ -11784,19 +11308,11 @@
                 <w:b w:val="0"/>
               </w:rPr>
             </w:pPr>
-            <w:proofErr w:type="spellStart"/>
             <w:r>
               <w:rPr>
                 <w:b w:val="0"/>
               </w:rPr>
-              <w:t>Deployment</w:t>
-            </w:r>
-            <w:proofErr w:type="spellEnd"/>
-            <w:r>
-              <w:rPr>
-                <w:b w:val="0"/>
-              </w:rPr>
-              <w:t xml:space="preserve"> auf Liveumgebung</w:t>
+              <w:t>Deployment auf Liveumgebung</w:t>
             </w:r>
           </w:p>
         </w:tc>
@@ -11810,13 +11326,8 @@
               <w:cnfStyle w:val="000000100000" w:firstRow="0" w:lastRow="0" w:firstColumn="0" w:lastColumn="0" w:oddVBand="0" w:evenVBand="0" w:oddHBand="1" w:evenHBand="0" w:firstRowFirstColumn="0" w:firstRowLastColumn="0" w:lastRowFirstColumn="0" w:lastRowLastColumn="0"/>
             </w:pPr>
             <w:r>
-              <w:t xml:space="preserve">Release auf Liveumgebung </w:t>
-            </w:r>
-            <w:proofErr w:type="spellStart"/>
-            <w:r>
-              <w:t>deployen</w:t>
-            </w:r>
-            <w:proofErr w:type="spellEnd"/>
+              <w:t>Release auf Liveumgebung deployen</w:t>
+            </w:r>
           </w:p>
         </w:tc>
         <w:tc>
@@ -12344,13 +11855,8 @@
               <w:cnfStyle w:val="000000010000" w:firstRow="0" w:lastRow="0" w:firstColumn="0" w:lastColumn="0" w:oddVBand="0" w:evenVBand="0" w:oddHBand="0" w:evenHBand="1" w:firstRowFirstColumn="0" w:firstRowLastColumn="0" w:lastRowFirstColumn="0" w:lastRowLastColumn="0"/>
             </w:pPr>
             <w:r>
-              <w:t xml:space="preserve">Code </w:t>
-            </w:r>
-            <w:proofErr w:type="spellStart"/>
-            <w:r>
-              <w:t>reviewen</w:t>
-            </w:r>
-            <w:proofErr w:type="spellEnd"/>
+              <w:t>Code reviewen</w:t>
+            </w:r>
           </w:p>
         </w:tc>
         <w:tc>
@@ -12413,13 +11919,8 @@
               <w:cnfStyle w:val="000000100000" w:firstRow="0" w:lastRow="0" w:firstColumn="0" w:lastColumn="0" w:oddVBand="0" w:evenVBand="0" w:oddHBand="1" w:evenHBand="0" w:firstRowFirstColumn="0" w:firstRowLastColumn="0" w:lastRowFirstColumn="0" w:lastRowLastColumn="0"/>
             </w:pPr>
             <w:r>
-              <w:t xml:space="preserve">Projektplan </w:t>
-            </w:r>
-            <w:proofErr w:type="spellStart"/>
-            <w:r>
-              <w:t>reviewen</w:t>
-            </w:r>
-            <w:proofErr w:type="spellEnd"/>
+              <w:t>Projektplan reviewen</w:t>
+            </w:r>
           </w:p>
         </w:tc>
         <w:tc>
@@ -12482,13 +11983,8 @@
               <w:cnfStyle w:val="000000010000" w:firstRow="0" w:lastRow="0" w:firstColumn="0" w:lastColumn="0" w:oddVBand="0" w:evenVBand="0" w:oddHBand="0" w:evenHBand="1" w:firstRowFirstColumn="0" w:firstRowLastColumn="0" w:lastRowFirstColumn="0" w:lastRowLastColumn="0"/>
             </w:pPr>
             <w:r>
-              <w:t xml:space="preserve">Dokumente </w:t>
-            </w:r>
-            <w:proofErr w:type="spellStart"/>
-            <w:r>
-              <w:t>reviewen</w:t>
-            </w:r>
-            <w:proofErr w:type="spellEnd"/>
+              <w:t>Dokumente reviewen</w:t>
+            </w:r>
           </w:p>
         </w:tc>
         <w:tc>
@@ -12648,50 +12144,34 @@
       <w:pPr>
         <w:pStyle w:val="berschrift1"/>
       </w:pPr>
-      <w:bookmarkStart w:id="73" w:name="_Toc287199615"/>
+      <w:bookmarkStart w:id="74" w:name="_Toc287199615"/>
       <w:r>
         <w:lastRenderedPageBreak/>
         <w:t>Infrastruktur</w:t>
       </w:r>
-      <w:bookmarkEnd w:id="72"/>
       <w:bookmarkEnd w:id="73"/>
+      <w:bookmarkEnd w:id="74"/>
     </w:p>
     <w:p>
       <w:r>
-        <w:t xml:space="preserve">Für Besprechungen und gemeinsame Arbeiten werden die verfügbaren Räume der HSR genutzt. Die Projektmitglieder arbeiten bevorzugt mit den persönlichen Notebooks (ausgestattet mit Windows 7 und </w:t>
-      </w:r>
-      <w:proofErr w:type="spellStart"/>
-      <w:r>
-        <w:t>Ubuntu</w:t>
-      </w:r>
-      <w:proofErr w:type="spellEnd"/>
-      <w:r>
-        <w:t xml:space="preserve"> Linux). Bei Ausfall eines dieser Geräte kann gegebenenfalls einer der HSR-Arbeitsrechner verwendet werden. Zur Projektverwaltung wird der persönliche SVN-Server von Lukas Elmer genutzt. Zudem stehen für das Testen der mobilen Applikation </w:t>
+        <w:t xml:space="preserve">Für Besprechungen und gemeinsame Arbeiten werden die verfügbaren Räume der HSR genutzt. Die Projektmitglieder arbeiten bevorzugt mit den persönlichen Notebooks (ausgestattet mit Windows 7 und Ubuntu Linux). Bei Ausfall eines dieser Geräte kann gegebenenfalls einer der HSR-Arbeitsrechner verwendet werden. Zur Projektverwaltung wird der persönliche SVN-Server von Lukas Elmer genutzt. Zudem stehen für das Testen der mobilen Applikation </w:t>
       </w:r>
       <w:r>
         <w:t>drei</w:t>
       </w:r>
       <w:r>
-        <w:t xml:space="preserve"> </w:t>
-      </w:r>
-      <w:proofErr w:type="spellStart"/>
-      <w:r>
-        <w:t>Android</w:t>
-      </w:r>
-      <w:proofErr w:type="spellEnd"/>
-      <w:r>
-        <w:t xml:space="preserve"> Mobiltelefone zur Verfügung.</w:t>
+        <w:t xml:space="preserve"> Android Mobiltelefone zur Verfügung.</w:t>
       </w:r>
     </w:p>
     <w:p>
       <w:pPr>
         <w:pStyle w:val="berschrift2"/>
       </w:pPr>
-      <w:bookmarkStart w:id="74" w:name="_Toc287199616"/>
+      <w:bookmarkStart w:id="75" w:name="_Toc287199616"/>
       <w:r>
         <w:t>Software</w:t>
       </w:r>
-      <w:bookmarkEnd w:id="74"/>
+      <w:bookmarkEnd w:id="75"/>
     </w:p>
     <w:p>
       <w:r>
@@ -12834,13 +12314,8 @@
               </w:tabs>
               <w:ind w:left="567"/>
             </w:pPr>
-            <w:proofErr w:type="spellStart"/>
-            <w:r>
-              <w:t>Eclipse</w:t>
-            </w:r>
-            <w:proofErr w:type="spellEnd"/>
-            <w:r>
-              <w:t xml:space="preserve"> </w:t>
+            <w:r>
+              <w:t xml:space="preserve">Eclipse </w:t>
             </w:r>
             <w:r>
               <w:t>IDE, Version 3.6.2</w:t>
@@ -12859,11 +12334,9 @@
               </w:tabs>
               <w:ind w:left="567"/>
             </w:pPr>
-            <w:proofErr w:type="spellStart"/>
             <w:r>
               <w:t>NetBeans</w:t>
             </w:r>
-            <w:proofErr w:type="spellEnd"/>
             <w:r>
               <w:t xml:space="preserve"> IDE, Version</w:t>
             </w:r>
@@ -12904,13 +12377,8 @@
               </w:tabs>
               <w:ind w:left="567"/>
             </w:pPr>
-            <w:proofErr w:type="spellStart"/>
-            <w:r>
-              <w:t>Android</w:t>
-            </w:r>
-            <w:proofErr w:type="spellEnd"/>
-            <w:r>
-              <w:t xml:space="preserve"> SDK</w:t>
+            <w:r>
+              <w:t>Android SDK</w:t>
             </w:r>
             <w:r>
               <w:t>, Version 3.0</w:t>
@@ -12930,13 +12398,8 @@
               <w:ind w:left="567"/>
             </w:pPr>
             <w:r>
-              <w:t xml:space="preserve">Ruby on </w:t>
-            </w:r>
-            <w:proofErr w:type="spellStart"/>
-            <w:r>
-              <w:t>Rails</w:t>
-            </w:r>
-            <w:proofErr w:type="spellEnd"/>
+              <w:t>Ruby on Rails</w:t>
+            </w:r>
             <w:r>
               <w:t>, Version 3.0</w:t>
             </w:r>
@@ -13037,13 +12500,8 @@
               <w:ind w:left="567"/>
             </w:pPr>
             <w:r>
-              <w:t xml:space="preserve">Enterprise </w:t>
-            </w:r>
-            <w:proofErr w:type="spellStart"/>
-            <w:r>
-              <w:t>Architect</w:t>
-            </w:r>
-            <w:proofErr w:type="spellEnd"/>
+              <w:t>Enterprise Architect</w:t>
+            </w:r>
             <w:r>
               <w:t xml:space="preserve">, Version </w:t>
             </w:r>
@@ -13067,11 +12525,9 @@
             <w:r>
               <w:t xml:space="preserve">Google </w:t>
             </w:r>
-            <w:proofErr w:type="spellStart"/>
             <w:r>
               <w:t>Documents</w:t>
             </w:r>
-            <w:proofErr w:type="spellEnd"/>
           </w:p>
         </w:tc>
       </w:tr>
@@ -13080,12 +12536,12 @@
       <w:pPr>
         <w:pStyle w:val="berschrift2"/>
       </w:pPr>
-      <w:bookmarkStart w:id="75" w:name="_Toc287199617"/>
-      <w:bookmarkStart w:id="76" w:name="_Toc286936115"/>
+      <w:bookmarkStart w:id="76" w:name="_Toc287199617"/>
+      <w:bookmarkStart w:id="77" w:name="_Toc286936115"/>
       <w:r>
         <w:t>Kommunikation</w:t>
       </w:r>
-      <w:bookmarkEnd w:id="75"/>
+      <w:bookmarkEnd w:id="76"/>
     </w:p>
     <w:p>
       <w:r>
@@ -13218,32 +12674,32 @@
       <w:pPr>
         <w:pStyle w:val="berschrift1"/>
       </w:pPr>
-      <w:bookmarkStart w:id="77" w:name="_Toc287199618"/>
+      <w:bookmarkStart w:id="78" w:name="_Toc287199618"/>
       <w:r>
         <w:lastRenderedPageBreak/>
         <w:t>Qualitätsmassnahmen</w:t>
       </w:r>
-      <w:bookmarkEnd w:id="76"/>
       <w:bookmarkEnd w:id="77"/>
+      <w:bookmarkEnd w:id="78"/>
     </w:p>
     <w:p>
       <w:pPr>
         <w:pStyle w:val="berschrift2"/>
       </w:pPr>
-      <w:bookmarkStart w:id="78" w:name="_Toc286936116"/>
-      <w:bookmarkStart w:id="79" w:name="_Toc287199619"/>
+      <w:bookmarkStart w:id="79" w:name="_Toc286936116"/>
+      <w:bookmarkStart w:id="80" w:name="_Toc287199619"/>
       <w:r>
         <w:t>Allgemein</w:t>
       </w:r>
-      <w:bookmarkEnd w:id="78"/>
       <w:bookmarkEnd w:id="79"/>
+      <w:bookmarkEnd w:id="80"/>
     </w:p>
     <w:p>
       <w:pPr>
         <w:pStyle w:val="berschrift3"/>
       </w:pPr>
-      <w:bookmarkStart w:id="80" w:name="_Toc286936117"/>
-      <w:bookmarkStart w:id="81" w:name="_Toc287199620"/>
+      <w:bookmarkStart w:id="81" w:name="_Toc286936117"/>
+      <w:bookmarkStart w:id="82" w:name="_Toc287199620"/>
       <w:r>
         <w:t>Regelmässige Teamsit</w:t>
       </w:r>
@@ -13256,8 +12712,8 @@
       <w:r>
         <w:t>eamfördernde Massnahmen</w:t>
       </w:r>
-      <w:bookmarkEnd w:id="80"/>
       <w:bookmarkEnd w:id="81"/>
+      <w:bookmarkEnd w:id="82"/>
     </w:p>
     <w:p>
       <w:r>
@@ -13316,30 +12772,17 @@
       <w:pPr>
         <w:pStyle w:val="berschrift3"/>
       </w:pPr>
-      <w:bookmarkStart w:id="82" w:name="_Toc286936118"/>
-      <w:bookmarkStart w:id="83" w:name="_Toc287199621"/>
-      <w:proofErr w:type="spellStart"/>
-      <w:r>
-        <w:t>Sourcecode</w:t>
-      </w:r>
-      <w:proofErr w:type="spellEnd"/>
-      <w:r>
-        <w:t xml:space="preserve"> Management</w:t>
-      </w:r>
-      <w:bookmarkEnd w:id="82"/>
+      <w:bookmarkStart w:id="83" w:name="_Toc286936118"/>
+      <w:bookmarkStart w:id="84" w:name="_Toc287199621"/>
+      <w:r>
+        <w:t>Sourcecode Management</w:t>
+      </w:r>
       <w:bookmarkEnd w:id="83"/>
+      <w:bookmarkEnd w:id="84"/>
     </w:p>
     <w:p>
       <w:r>
-        <w:t xml:space="preserve">Der gesamte </w:t>
-      </w:r>
-      <w:proofErr w:type="spellStart"/>
-      <w:r>
-        <w:t>Sourcecode</w:t>
-      </w:r>
-      <w:proofErr w:type="spellEnd"/>
-      <w:r>
-        <w:t xml:space="preserve"> wird von Subversion verwaltet</w:t>
+        <w:t>Der gesamte Sourcecode wird von Subversion verwaltet</w:t>
       </w:r>
       <w:r>
         <w:t xml:space="preserve">. Diese Software hat </w:t>
@@ -13378,34 +12821,16 @@
         <w:t>mit de</w:t>
       </w:r>
       <w:r>
-        <w:t xml:space="preserve">m Redmine verlinkt, sodass direkt auf </w:t>
-      </w:r>
-      <w:proofErr w:type="spellStart"/>
-      <w:r>
-        <w:t>Issues</w:t>
-      </w:r>
-      <w:proofErr w:type="spellEnd"/>
+        <w:t>m Redmine verlinkt, sodass direkt auf Issues</w:t>
+      </w:r>
       <w:r>
         <w:t xml:space="preserve"> </w:t>
       </w:r>
-      <w:proofErr w:type="spellStart"/>
-      <w:r>
-        <w:t>committed</w:t>
-      </w:r>
-      <w:proofErr w:type="spellEnd"/>
-      <w:r>
-        <w:t xml:space="preserve"> werden kann.</w:t>
-      </w:r>
-      <w:r>
-        <w:t xml:space="preserve"> Die URL des Subversion </w:t>
-      </w:r>
-      <w:proofErr w:type="spellStart"/>
-      <w:r>
-        <w:t>Repositories</w:t>
-      </w:r>
-      <w:proofErr w:type="spellEnd"/>
-      <w:r>
-        <w:t xml:space="preserve"> lautet: </w:t>
+      <w:r>
+        <w:t>committed werden kann.</w:t>
+      </w:r>
+      <w:r>
+        <w:t xml:space="preserve"> Die URL des Subversion Repositories lautet: </w:t>
       </w:r>
       <w:hyperlink r:id="rId56" w:history="1">
         <w:r>
@@ -13423,25 +12848,18 @@
       <w:pPr>
         <w:pStyle w:val="berschrift3"/>
       </w:pPr>
-      <w:bookmarkStart w:id="84" w:name="_Toc286936119"/>
-      <w:bookmarkStart w:id="85" w:name="_Toc287199622"/>
-      <w:proofErr w:type="spellStart"/>
+      <w:bookmarkStart w:id="85" w:name="_Toc286936119"/>
+      <w:bookmarkStart w:id="86" w:name="_Toc287199622"/>
       <w:r>
         <w:t>Issuetracking</w:t>
       </w:r>
-      <w:bookmarkEnd w:id="84"/>
       <w:bookmarkEnd w:id="85"/>
-      <w:proofErr w:type="spellEnd"/>
+      <w:bookmarkEnd w:id="86"/>
     </w:p>
     <w:p>
       <w:r>
-        <w:t xml:space="preserve">Als </w:t>
-      </w:r>
-      <w:proofErr w:type="spellStart"/>
-      <w:r>
-        <w:t>Issuetracker</w:t>
-      </w:r>
-      <w:proofErr w:type="spellEnd"/>
+        <w:t>Als Issuetracker</w:t>
+      </w:r>
       <w:r>
         <w:t xml:space="preserve"> </w:t>
       </w:r>
@@ -13480,15 +12898,7 @@
         <w:t>-</w:t>
       </w:r>
       <w:r>
-        <w:t xml:space="preserve"> und </w:t>
-      </w:r>
-      <w:proofErr w:type="spellStart"/>
-      <w:r>
-        <w:t>Issuemanagement</w:t>
-      </w:r>
-      <w:proofErr w:type="spellEnd"/>
-      <w:r>
-        <w:t xml:space="preserve"> sowie eine SVN Integration und ausgereiftes Reporting</w:t>
+        <w:t xml:space="preserve"> und Issuemanagement sowie eine SVN Integration und ausgereiftes Reporting</w:t>
       </w:r>
       <w:r>
         <w:t>. Jedes Projektmitglied hat seine persönlichen Zugangsdaten bereits erhalten.</w:t>
@@ -13498,13 +12908,13 @@
       <w:pPr>
         <w:pStyle w:val="berschrift3"/>
       </w:pPr>
-      <w:bookmarkStart w:id="86" w:name="_Toc286936120"/>
-      <w:bookmarkStart w:id="87" w:name="_Toc287199623"/>
+      <w:bookmarkStart w:id="87" w:name="_Toc286936120"/>
+      <w:bookmarkStart w:id="88" w:name="_Toc287199623"/>
       <w:r>
         <w:t>Austausch</w:t>
       </w:r>
-      <w:bookmarkEnd w:id="86"/>
       <w:bookmarkEnd w:id="87"/>
+      <w:bookmarkEnd w:id="88"/>
     </w:p>
     <w:p>
       <w:r>
@@ -13539,18 +12949,13 @@
       <w:pPr>
         <w:pStyle w:val="berschrift3"/>
       </w:pPr>
-      <w:bookmarkStart w:id="88" w:name="_Toc286936121"/>
-      <w:bookmarkStart w:id="89" w:name="_Toc287199624"/>
-      <w:proofErr w:type="spellStart"/>
-      <w:r>
-        <w:t>Documetation</w:t>
-      </w:r>
-      <w:proofErr w:type="spellEnd"/>
-      <w:r>
-        <w:t xml:space="preserve"> Guidelines &amp; Review</w:t>
-      </w:r>
-      <w:bookmarkEnd w:id="88"/>
+      <w:bookmarkStart w:id="89" w:name="_Toc286936121"/>
+      <w:bookmarkStart w:id="90" w:name="_Toc287199624"/>
+      <w:r>
+        <w:t>Documetation Guidelines &amp; Review</w:t>
+      </w:r>
       <w:bookmarkEnd w:id="89"/>
+      <w:bookmarkEnd w:id="90"/>
     </w:p>
     <w:p>
       <w:r>
@@ -13617,7 +13022,7 @@
       <w:r>
         <w:t xml:space="preserve"> Dies geschieht, indem im Dokument bei den Dokumentinformationen ein entsprechender Eintrag gemacht wird.</w:t>
       </w:r>
-      <w:bookmarkStart w:id="90" w:name="_Toc286936122"/>
+      <w:bookmarkStart w:id="91" w:name="_Toc286936122"/>
       <w:r>
         <w:br w:type="page"/>
       </w:r>
@@ -13626,25 +13031,25 @@
       <w:pPr>
         <w:pStyle w:val="berschrift2"/>
       </w:pPr>
-      <w:bookmarkStart w:id="91" w:name="_Toc287199625"/>
+      <w:bookmarkStart w:id="92" w:name="_Toc287199625"/>
       <w:r>
         <w:lastRenderedPageBreak/>
         <w:t>Codequalität</w:t>
       </w:r>
-      <w:bookmarkEnd w:id="90"/>
       <w:bookmarkEnd w:id="91"/>
+      <w:bookmarkEnd w:id="92"/>
     </w:p>
     <w:p>
       <w:pPr>
         <w:pStyle w:val="berschrift3"/>
       </w:pPr>
-      <w:bookmarkStart w:id="92" w:name="_Toc286936123"/>
-      <w:bookmarkStart w:id="93" w:name="_Toc287199626"/>
+      <w:bookmarkStart w:id="93" w:name="_Toc286936123"/>
+      <w:bookmarkStart w:id="94" w:name="_Toc287199626"/>
       <w:r>
         <w:t>Codereview</w:t>
       </w:r>
-      <w:bookmarkEnd w:id="92"/>
       <w:bookmarkEnd w:id="93"/>
+      <w:bookmarkEnd w:id="94"/>
     </w:p>
     <w:p>
       <w:r>
@@ -13707,15 +13112,7 @@
         <w:sym w:font="Wingdings" w:char="F0E0"/>
       </w:r>
       <w:r>
-        <w:t xml:space="preserve"> Status ändert zu „</w:t>
-      </w:r>
-      <w:proofErr w:type="spellStart"/>
-      <w:r>
-        <w:t>Resolved</w:t>
-      </w:r>
-      <w:proofErr w:type="spellEnd"/>
-      <w:r>
-        <w:t>“</w:t>
+        <w:t xml:space="preserve"> Status ändert zu „Resolved“</w:t>
       </w:r>
     </w:p>
     <w:p>
@@ -13733,15 +13130,7 @@
         <w:sym w:font="Wingdings" w:char="F0E0"/>
       </w:r>
       <w:r>
-        <w:t xml:space="preserve"> Status ändert zu „</w:t>
-      </w:r>
-      <w:proofErr w:type="spellStart"/>
-      <w:r>
-        <w:t>Closed</w:t>
-      </w:r>
-      <w:proofErr w:type="spellEnd"/>
-      <w:r>
-        <w:t>“</w:t>
+        <w:t xml:space="preserve"> Status ändert zu „Closed“</w:t>
       </w:r>
     </w:p>
     <w:p>
@@ -13753,18 +13142,13 @@
       <w:pPr>
         <w:pStyle w:val="berschrift3"/>
       </w:pPr>
-      <w:bookmarkStart w:id="94" w:name="_Toc286936124"/>
-      <w:bookmarkStart w:id="95" w:name="_Toc287199627"/>
-      <w:proofErr w:type="spellStart"/>
-      <w:r>
-        <w:t>Styleguide</w:t>
-      </w:r>
-      <w:proofErr w:type="spellEnd"/>
-      <w:r>
-        <w:t xml:space="preserve"> für Code</w:t>
-      </w:r>
-      <w:bookmarkEnd w:id="94"/>
+      <w:bookmarkStart w:id="95" w:name="_Toc286936124"/>
+      <w:bookmarkStart w:id="96" w:name="_Toc287199627"/>
+      <w:r>
+        <w:t>Styleguide für Code</w:t>
+      </w:r>
       <w:bookmarkEnd w:id="95"/>
+      <w:bookmarkEnd w:id="96"/>
     </w:p>
     <w:p>
       <w:r>
@@ -13774,23 +13158,7 @@
         <w:t>Schreiben</w:t>
       </w:r>
       <w:r>
-        <w:t xml:space="preserve"> von Code an die in dem </w:t>
-      </w:r>
-      <w:proofErr w:type="spellStart"/>
-      <w:r>
-        <w:t>Styleguide</w:t>
-      </w:r>
-      <w:proofErr w:type="spellEnd"/>
-      <w:r>
-        <w:t xml:space="preserve"> für </w:t>
-      </w:r>
-      <w:proofErr w:type="spellStart"/>
-      <w:r>
-        <w:t>Sourcecode</w:t>
-      </w:r>
-      <w:proofErr w:type="spellEnd"/>
-      <w:r>
-        <w:t xml:space="preserve"> definierten Richtlinien zu halten.</w:t>
+        <w:t xml:space="preserve"> von Code an die in dem Styleguide für Sourcecode definierten Richtlinien zu halten.</w:t>
       </w:r>
     </w:p>
     <w:p>
@@ -13829,11 +13197,9 @@
       <w:pPr>
         <w:pStyle w:val="berschrift4"/>
       </w:pPr>
-      <w:proofErr w:type="spellStart"/>
       <w:r>
         <w:t>Android</w:t>
       </w:r>
-      <w:proofErr w:type="spellEnd"/>
     </w:p>
     <w:p>
       <w:pPr>
@@ -13868,15 +13234,7 @@
         </w:numPr>
       </w:pPr>
       <w:r>
-        <w:t xml:space="preserve">Methoden werden klein und </w:t>
-      </w:r>
-      <w:proofErr w:type="spellStart"/>
-      <w:r>
-        <w:t>camelCase</w:t>
-      </w:r>
-      <w:proofErr w:type="spellEnd"/>
-      <w:r>
-        <w:t xml:space="preserve"> geschrieben</w:t>
+        <w:t>Methoden werden klein und camelCase geschrieben</w:t>
       </w:r>
     </w:p>
     <w:p>
@@ -13888,15 +13246,7 @@
         </w:numPr>
       </w:pPr>
       <w:r>
-        <w:t xml:space="preserve">Klassen werden gross und </w:t>
-      </w:r>
-      <w:proofErr w:type="spellStart"/>
-      <w:r>
-        <w:t>CamelCase</w:t>
-      </w:r>
-      <w:proofErr w:type="spellEnd"/>
-      <w:r>
-        <w:t xml:space="preserve"> geschrieben</w:t>
+        <w:t>Klassen werden gross und CamelCase geschrieben</w:t>
       </w:r>
     </w:p>
     <w:p>
@@ -13908,23 +13258,7 @@
         </w:numPr>
       </w:pPr>
       <w:r>
-        <w:t xml:space="preserve">Konstanten / </w:t>
-      </w:r>
-      <w:proofErr w:type="spellStart"/>
-      <w:r>
-        <w:t>Static</w:t>
-      </w:r>
-      <w:proofErr w:type="spellEnd"/>
-      <w:r>
-        <w:t xml:space="preserve"> </w:t>
-      </w:r>
-      <w:proofErr w:type="spellStart"/>
-      <w:r>
-        <w:t>Variabeln</w:t>
-      </w:r>
-      <w:proofErr w:type="spellEnd"/>
-      <w:r>
-        <w:t xml:space="preserve"> werden GROSS_UND_MIT_UNTERSTRICH geschrieben</w:t>
+        <w:t>Konstanten / Static Variabeln werden GROSS_UND_MIT_UNTERSTRICH geschrieben</w:t>
       </w:r>
     </w:p>
     <w:p>
@@ -13936,23 +13270,7 @@
         </w:numPr>
       </w:pPr>
       <w:r>
-        <w:t xml:space="preserve">Für die Formatierung wird bei dem </w:t>
-      </w:r>
-      <w:proofErr w:type="spellStart"/>
-      <w:r>
-        <w:t>Eclipse</w:t>
-      </w:r>
-      <w:proofErr w:type="spellEnd"/>
-      <w:r>
-        <w:t xml:space="preserve">-Projekt in den Projekteinstellungen ein Code Style </w:t>
-      </w:r>
-      <w:proofErr w:type="spellStart"/>
-      <w:r>
-        <w:t>Formatting</w:t>
-      </w:r>
-      <w:proofErr w:type="spellEnd"/>
-      <w:r>
-        <w:t xml:space="preserve"> File ins SVN eingecheckt, damit die</w:t>
+        <w:t>Für die Formatierung wird bei dem Eclipse-Projekt in den Projekteinstellungen ein Code Style Formatting File ins SVN eingecheckt, damit die</w:t>
       </w:r>
       <w:r>
         <w:t xml:space="preserve"> </w:t>
@@ -13969,15 +13287,7 @@
         <w:pStyle w:val="berschrift4"/>
       </w:pPr>
       <w:r>
-        <w:t>Webplattform (</w:t>
-      </w:r>
-      <w:proofErr w:type="spellStart"/>
-      <w:r>
-        <w:t>RoR</w:t>
-      </w:r>
-      <w:proofErr w:type="spellEnd"/>
-      <w:r>
-        <w:t>)</w:t>
+        <w:t>Webplattform (RoR)</w:t>
       </w:r>
     </w:p>
     <w:p>
@@ -14001,15 +13311,7 @@
         </w:numPr>
       </w:pPr>
       <w:r>
-        <w:t xml:space="preserve">Methoden werden </w:t>
-      </w:r>
-      <w:proofErr w:type="spellStart"/>
-      <w:r>
-        <w:t>klein_und_mit_unterstrich</w:t>
-      </w:r>
-      <w:proofErr w:type="spellEnd"/>
-      <w:r>
-        <w:t xml:space="preserve"> geschrieben</w:t>
+        <w:t>Methoden werden klein_und_mit_unterstrich geschrieben</w:t>
       </w:r>
     </w:p>
     <w:p>
@@ -14021,15 +13323,7 @@
         </w:numPr>
       </w:pPr>
       <w:r>
-        <w:t xml:space="preserve">Klassen werden gross und </w:t>
-      </w:r>
-      <w:proofErr w:type="spellStart"/>
-      <w:r>
-        <w:t>CamelCase</w:t>
-      </w:r>
-      <w:proofErr w:type="spellEnd"/>
-      <w:r>
-        <w:t xml:space="preserve"> geschrieben</w:t>
+        <w:t>Klassen werden gross und CamelCase geschrieben</w:t>
       </w:r>
     </w:p>
     <w:p>
@@ -14041,23 +13335,7 @@
         </w:numPr>
       </w:pPr>
       <w:r>
-        <w:t xml:space="preserve">Konstanten / </w:t>
-      </w:r>
-      <w:proofErr w:type="spellStart"/>
-      <w:r>
-        <w:t>Static</w:t>
-      </w:r>
-      <w:proofErr w:type="spellEnd"/>
-      <w:r>
-        <w:t xml:space="preserve"> </w:t>
-      </w:r>
-      <w:proofErr w:type="spellStart"/>
-      <w:r>
-        <w:t>Variabeln</w:t>
-      </w:r>
-      <w:proofErr w:type="spellEnd"/>
-      <w:r>
-        <w:t xml:space="preserve"> werden GROSS_UND_MIT_UNTERSTRICH geschrieben</w:t>
+        <w:t>Konstanten / Static Variabeln werden GROSS_UND_MIT_UNTERSTRICH geschrieben</w:t>
       </w:r>
     </w:p>
     <w:p>
@@ -14071,21 +13349,11 @@
       <w:r>
         <w:t xml:space="preserve">Für die Formatierung wird bei dem </w:t>
       </w:r>
-      <w:proofErr w:type="spellStart"/>
       <w:r>
         <w:t>Netbeans</w:t>
       </w:r>
-      <w:proofErr w:type="spellEnd"/>
-      <w:r>
-        <w:t xml:space="preserve">-Projekt in den Projekteinstellungen ein Code Style </w:t>
-      </w:r>
-      <w:proofErr w:type="spellStart"/>
-      <w:r>
-        <w:t>Formatting</w:t>
-      </w:r>
-      <w:proofErr w:type="spellEnd"/>
-      <w:r>
-        <w:t xml:space="preserve"> File ins SVN eingecheckt, damit die </w:t>
+      <w:r>
+        <w:t xml:space="preserve">-Projekt in den Projekteinstellungen ein Code Style Formatting File ins SVN eingecheckt, damit die </w:t>
       </w:r>
       <w:r>
         <w:t xml:space="preserve">automatische </w:t>
@@ -14098,11 +13366,11 @@
       <w:pPr>
         <w:pStyle w:val="berschrift3"/>
       </w:pPr>
-      <w:bookmarkStart w:id="96" w:name="_Toc287199628"/>
+      <w:bookmarkStart w:id="97" w:name="_Toc287199628"/>
       <w:r>
         <w:t>Projektautomation</w:t>
       </w:r>
-      <w:bookmarkEnd w:id="96"/>
+      <w:bookmarkEnd w:id="97"/>
     </w:p>
     <w:p>
       <w:pPr>
@@ -14113,23 +13381,7 @@
         </w:numPr>
       </w:pPr>
       <w:r>
-        <w:t xml:space="preserve">Im </w:t>
-      </w:r>
-      <w:proofErr w:type="spellStart"/>
-      <w:r>
-        <w:t>Android</w:t>
-      </w:r>
-      <w:proofErr w:type="spellEnd"/>
-      <w:r>
-        <w:t xml:space="preserve">-Teil sorgt ein </w:t>
-      </w:r>
-      <w:proofErr w:type="spellStart"/>
-      <w:r>
-        <w:t>Ant</w:t>
-      </w:r>
-      <w:proofErr w:type="spellEnd"/>
-      <w:r>
-        <w:t>-Skript für regelmässiges kompilieren und automatisiertes Testen des Projektes.</w:t>
+        <w:t>Im Android-Teil sorgt ein Ant-Skript für regelmässiges kompilieren und automatisiertes Testen des Projektes.</w:t>
       </w:r>
     </w:p>
     <w:p>
@@ -14141,69 +13393,32 @@
         </w:numPr>
       </w:pPr>
       <w:r>
-        <w:t xml:space="preserve">Für den </w:t>
-      </w:r>
-      <w:proofErr w:type="spellStart"/>
-      <w:r>
-        <w:t>Rails</w:t>
-      </w:r>
-      <w:proofErr w:type="spellEnd"/>
-      <w:r>
-        <w:t xml:space="preserve">-Teil sind keine automatischen </w:t>
-      </w:r>
-      <w:proofErr w:type="spellStart"/>
-      <w:r>
-        <w:t>B</w:t>
-      </w:r>
-      <w:r>
-        <w:t>uilds</w:t>
-      </w:r>
-      <w:proofErr w:type="spellEnd"/>
-      <w:r>
-        <w:t xml:space="preserve"> vorgesehen, da Ruby eine Skriptsprache ist und dementsprechend nicht kompiliert werden muss. </w:t>
+        <w:t>Für den Rails</w:t>
+      </w:r>
+      <w:r>
+        <w:t>-Teil sind keine automatischen B</w:t>
+      </w:r>
+      <w:r>
+        <w:t xml:space="preserve">uilds vorgesehen, da Ruby eine Skriptsprache ist und dementsprechend nicht kompiliert werden muss. </w:t>
       </w:r>
       <w:r>
         <w:t>Das Framework sieht automatische Tests bereits vor, die vor jedem Commit vom Entwickler manuell ausgelöst werden müssen</w:t>
       </w:r>
       <w:r>
-        <w:t xml:space="preserve"> (Befehl: </w:t>
-      </w:r>
-      <w:proofErr w:type="spellStart"/>
-      <w:r>
-        <w:t>rake</w:t>
-      </w:r>
-      <w:proofErr w:type="spellEnd"/>
+        <w:t xml:space="preserve"> (Befehl: rake test)</w:t>
+      </w:r>
+      <w:r>
+        <w:t>.</w:t>
+      </w:r>
       <w:r>
         <w:t xml:space="preserve"> </w:t>
       </w:r>
-      <w:proofErr w:type="spellStart"/>
-      <w:r>
-        <w:t>test</w:t>
-      </w:r>
-      <w:proofErr w:type="spellEnd"/>
-      <w:r>
-        <w:t>)</w:t>
-      </w:r>
-      <w:r>
-        <w:t>.</w:t>
-      </w:r>
-      <w:r>
-        <w:t xml:space="preserve"> </w:t>
-      </w:r>
       <w:r>
         <w:t xml:space="preserve">Falls sich wiederholende Tasks anfallen, wie z.B. das Simulieren eines neuen Stundeneintrags mit GPS </w:t>
       </w:r>
       <w:r>
         <w:lastRenderedPageBreak/>
-        <w:t>Koordinaten, so wird dafür ein eigener Rake-Task geschrieben, der dann über die Konsole (</w:t>
-      </w:r>
-      <w:proofErr w:type="spellStart"/>
-      <w:r>
-        <w:t>rake</w:t>
-      </w:r>
-      <w:proofErr w:type="spellEnd"/>
-      <w:r>
-        <w:t xml:space="preserve"> TASK_NAME) ausgelöst werden kann.</w:t>
+        <w:t>Koordinaten, so wird dafür ein eigener Rake-Task geschrieben, der dann über die Konsole (rake TASK_NAME) ausgelöst werden kann.</w:t>
       </w:r>
     </w:p>
     <w:p>
@@ -14230,13 +13445,13 @@
       <w:pPr>
         <w:pStyle w:val="berschrift2"/>
       </w:pPr>
-      <w:bookmarkStart w:id="97" w:name="_Toc286936125"/>
-      <w:bookmarkStart w:id="98" w:name="_Toc287199629"/>
+      <w:bookmarkStart w:id="98" w:name="_Toc286936125"/>
+      <w:bookmarkStart w:id="99" w:name="_Toc287199629"/>
       <w:r>
         <w:t>Tests</w:t>
       </w:r>
-      <w:bookmarkEnd w:id="97"/>
       <w:bookmarkEnd w:id="98"/>
+      <w:bookmarkEnd w:id="99"/>
     </w:p>
     <w:p>
       <w:pPr>
@@ -14248,23 +13463,7 @@
     </w:p>
     <w:p>
       <w:r>
-        <w:t>Für alle wichtigen Klassen werden Unit Tests geschrieben. Dadurch kann eine hohe Qualität der einzelnen Komponenten in sich selbst gewährleistet werden. Um die Tests durchzuführen, werden Skripts geschrieben, damit die Tests automatisiert ausgeführt werden können (z.B. mit dem Befehl „</w:t>
-      </w:r>
-      <w:proofErr w:type="spellStart"/>
-      <w:r>
-        <w:t>rake</w:t>
-      </w:r>
-      <w:proofErr w:type="spellEnd"/>
-      <w:r>
-        <w:t xml:space="preserve"> </w:t>
-      </w:r>
-      <w:proofErr w:type="spellStart"/>
-      <w:r>
-        <w:t>test</w:t>
-      </w:r>
-      <w:proofErr w:type="spellEnd"/>
-      <w:r>
-        <w:t>“).</w:t>
+        <w:t>Für alle wichtigen Klassen werden Unit Tests geschrieben. Dadurch kann eine hohe Qualität der einzelnen Komponenten in sich selbst gewährleistet werden. Um die Tests durchzuführen, werden Skripts geschrieben, damit die Tests automatisiert ausgeführt werden können (z.B. mit dem Befehl „rake test“).</w:t>
       </w:r>
     </w:p>
     <w:p>
@@ -14284,60 +13483,18 @@
       <w:pPr>
         <w:pStyle w:val="berschrift3"/>
       </w:pPr>
-      <w:bookmarkStart w:id="99" w:name="_GoBack"/>
-      <w:bookmarkEnd w:id="99"/>
-      <w:r>
-        <w:t xml:space="preserve"> </w:t>
-      </w:r>
-      <w:proofErr w:type="spellStart"/>
-      <w:r>
-        <w:t>Usability</w:t>
-      </w:r>
-      <w:proofErr w:type="spellEnd"/>
-      <w:r>
-        <w:t xml:space="preserve"> Tests</w:t>
+      <w:r>
+        <w:t xml:space="preserve"> Usability Tests</w:t>
       </w:r>
     </w:p>
     <w:p>
       <w:r>
-        <w:t>In der Elaboration Phase werden Paper-</w:t>
-      </w:r>
-      <w:proofErr w:type="spellStart"/>
-      <w:r>
-        <w:t>Prototyping</w:t>
-      </w:r>
-      <w:proofErr w:type="spellEnd"/>
-      <w:r>
-        <w:t xml:space="preserve"> Methoden eingesetzt.</w:t>
+        <w:t>In der Elaboration Phase werden Paper-Prototyping Methoden eingesetzt.</w:t>
       </w:r>
     </w:p>
     <w:p>
       <w:r>
-        <w:t xml:space="preserve">Später, am Ende der </w:t>
-      </w:r>
-      <w:proofErr w:type="spellStart"/>
-      <w:r>
-        <w:t>Construction</w:t>
-      </w:r>
-      <w:proofErr w:type="spellEnd"/>
-      <w:r>
-        <w:t xml:space="preserve"> Phase, werden </w:t>
-      </w:r>
-      <w:proofErr w:type="spellStart"/>
-      <w:r>
-        <w:t>Usability</w:t>
-      </w:r>
-      <w:proofErr w:type="spellEnd"/>
-      <w:r>
-        <w:t xml:space="preserve"> Tests mit echten Benutzern durchgeführt, um Schwächen im Bereich </w:t>
-      </w:r>
-      <w:proofErr w:type="spellStart"/>
-      <w:r>
-        <w:t>Usability</w:t>
-      </w:r>
-      <w:proofErr w:type="spellEnd"/>
-      <w:r>
-        <w:t xml:space="preserve"> zu erkennen und zu beseitigen.</w:t>
+        <w:t>Später, am Ende der Construction Phase, werden Usability Tests mit echten Benutzern durchgeführt, um Schwächen im Bereich Usability zu erkennen und zu beseitigen.</w:t>
       </w:r>
     </w:p>
     <w:sectPr>
@@ -14417,7 +13574,7 @@
       <w:rPr>
         <w:noProof/>
       </w:rPr>
-      <w:t>6. März 2011</w:t>
+      <w:t>7. März 2011</w:t>
     </w:r>
     <w:r>
       <w:rPr>
@@ -14458,7 +13615,7 @@
         <w:noProof/>
         <w:lang w:val="de-DE"/>
       </w:rPr>
-      <w:t>18</w:t>
+      <w:t>9</w:t>
     </w:r>
     <w:r>
       <w:rPr>
@@ -21189,7 +20346,7 @@
 </file>
 
 <file path=customXml/itemProps1.xml><?xml version="1.0" encoding="utf-8"?>
-<ds:datastoreItem xmlns:ds="http://schemas.openxmlformats.org/officeDocument/2006/customXml" ds:itemID="{7C32DB84-BE21-4CA0-9C6F-5D7C63D7856E}">
+<ds:datastoreItem xmlns:ds="http://schemas.openxmlformats.org/officeDocument/2006/customXml" ds:itemID="{1B025A7A-C558-4FC4-83B7-4C2AF307F63D}">
   <ds:schemaRefs>
     <ds:schemaRef ds:uri="http://schemas.openxmlformats.org/officeDocument/2006/bibliography"/>
   </ds:schemaRefs>
@@ -21197,7 +20354,7 @@
 </file>
 
 <file path=customXml/itemProps10.xml><?xml version="1.0" encoding="utf-8"?>
-<ds:datastoreItem xmlns:ds="http://schemas.openxmlformats.org/officeDocument/2006/customXml" ds:itemID="{FDDC3F71-96B2-4BAA-B447-5AE226C21C83}">
+<ds:datastoreItem xmlns:ds="http://schemas.openxmlformats.org/officeDocument/2006/customXml" ds:itemID="{EFCBF7F1-DD06-41D7-8B2E-213183C00458}">
   <ds:schemaRefs>
     <ds:schemaRef ds:uri="http://schemas.openxmlformats.org/officeDocument/2006/bibliography"/>
   </ds:schemaRefs>
@@ -21205,7 +20362,7 @@
 </file>
 
 <file path=customXml/itemProps11.xml><?xml version="1.0" encoding="utf-8"?>
-<ds:datastoreItem xmlns:ds="http://schemas.openxmlformats.org/officeDocument/2006/customXml" ds:itemID="{4E2CBF99-A1DA-4EAC-B193-6A4B4C5B6192}">
+<ds:datastoreItem xmlns:ds="http://schemas.openxmlformats.org/officeDocument/2006/customXml" ds:itemID="{320D105C-A8F9-477D-8F4A-A3EDCD6D2C87}">
   <ds:schemaRefs>
     <ds:schemaRef ds:uri="http://schemas.openxmlformats.org/officeDocument/2006/bibliography"/>
   </ds:schemaRefs>
@@ -21213,7 +20370,7 @@
 </file>
 
 <file path=customXml/itemProps12.xml><?xml version="1.0" encoding="utf-8"?>
-<ds:datastoreItem xmlns:ds="http://schemas.openxmlformats.org/officeDocument/2006/customXml" ds:itemID="{4DEC9B46-A8D6-43BB-BF68-6DE826A650ED}">
+<ds:datastoreItem xmlns:ds="http://schemas.openxmlformats.org/officeDocument/2006/customXml" ds:itemID="{74FF8F80-3A39-414F-B19E-29D4EC8D19B4}">
   <ds:schemaRefs>
     <ds:schemaRef ds:uri="http://schemas.openxmlformats.org/officeDocument/2006/bibliography"/>
   </ds:schemaRefs>
@@ -21221,7 +20378,7 @@
 </file>
 
 <file path=customXml/itemProps13.xml><?xml version="1.0" encoding="utf-8"?>
-<ds:datastoreItem xmlns:ds="http://schemas.openxmlformats.org/officeDocument/2006/customXml" ds:itemID="{17523696-B29E-46A4-B887-09B294F57E12}">
+<ds:datastoreItem xmlns:ds="http://schemas.openxmlformats.org/officeDocument/2006/customXml" ds:itemID="{36B4DCBB-C0C4-4BD2-BD2D-742D58E12F47}">
   <ds:schemaRefs>
     <ds:schemaRef ds:uri="http://schemas.openxmlformats.org/officeDocument/2006/bibliography"/>
   </ds:schemaRefs>
@@ -21237,6 +20394,230 @@
 </file>
 
 <file path=customXml/itemProps15.xml><?xml version="1.0" encoding="utf-8"?>
+<ds:datastoreItem xmlns:ds="http://schemas.openxmlformats.org/officeDocument/2006/customXml" ds:itemID="{2FE67CC1-DC38-4F66-B096-3D35B971626F}">
+  <ds:schemaRefs>
+    <ds:schemaRef ds:uri="http://schemas.openxmlformats.org/officeDocument/2006/bibliography"/>
+  </ds:schemaRefs>
+</ds:datastoreItem>
+</file>
+
+<file path=customXml/itemProps16.xml><?xml version="1.0" encoding="utf-8"?>
+<ds:datastoreItem xmlns:ds="http://schemas.openxmlformats.org/officeDocument/2006/customXml" ds:itemID="{B07FA5B1-92FC-4293-A686-8F20BF670CA0}">
+  <ds:schemaRefs>
+    <ds:schemaRef ds:uri="http://schemas.openxmlformats.org/officeDocument/2006/bibliography"/>
+  </ds:schemaRefs>
+</ds:datastoreItem>
+</file>
+
+<file path=customXml/itemProps17.xml><?xml version="1.0" encoding="utf-8"?>
+<ds:datastoreItem xmlns:ds="http://schemas.openxmlformats.org/officeDocument/2006/customXml" ds:itemID="{7D4D9FA3-2463-4CBA-B752-CBB8E6A18FC3}">
+  <ds:schemaRefs>
+    <ds:schemaRef ds:uri="http://schemas.openxmlformats.org/officeDocument/2006/bibliography"/>
+  </ds:schemaRefs>
+</ds:datastoreItem>
+</file>
+
+<file path=customXml/itemProps18.xml><?xml version="1.0" encoding="utf-8"?>
+<ds:datastoreItem xmlns:ds="http://schemas.openxmlformats.org/officeDocument/2006/customXml" ds:itemID="{189267C6-202A-4C27-A475-FC605FD73AE3}">
+  <ds:schemaRefs>
+    <ds:schemaRef ds:uri="http://schemas.openxmlformats.org/officeDocument/2006/bibliography"/>
+  </ds:schemaRefs>
+</ds:datastoreItem>
+</file>
+
+<file path=customXml/itemProps19.xml><?xml version="1.0" encoding="utf-8"?>
+<ds:datastoreItem xmlns:ds="http://schemas.openxmlformats.org/officeDocument/2006/customXml" ds:itemID="{DBDF2C27-1AC4-492C-A14A-98A79A942A40}">
+  <ds:schemaRefs>
+    <ds:schemaRef ds:uri="http://schemas.openxmlformats.org/officeDocument/2006/bibliography"/>
+  </ds:schemaRefs>
+</ds:datastoreItem>
+</file>
+
+<file path=customXml/itemProps2.xml><?xml version="1.0" encoding="utf-8"?>
+<ds:datastoreItem xmlns:ds="http://schemas.openxmlformats.org/officeDocument/2006/customXml" ds:itemID="{E794B7FC-DD05-4D2E-BDC1-A5A36C898770}">
+  <ds:schemaRefs>
+    <ds:schemaRef ds:uri="http://schemas.openxmlformats.org/officeDocument/2006/bibliography"/>
+  </ds:schemaRefs>
+</ds:datastoreItem>
+</file>
+
+<file path=customXml/itemProps20.xml><?xml version="1.0" encoding="utf-8"?>
+<ds:datastoreItem xmlns:ds="http://schemas.openxmlformats.org/officeDocument/2006/customXml" ds:itemID="{0BF351DD-2FBA-4A78-967D-D6C9D5CE42BA}">
+  <ds:schemaRefs>
+    <ds:schemaRef ds:uri="http://schemas.openxmlformats.org/officeDocument/2006/bibliography"/>
+  </ds:schemaRefs>
+</ds:datastoreItem>
+</file>
+
+<file path=customXml/itemProps21.xml><?xml version="1.0" encoding="utf-8"?>
+<ds:datastoreItem xmlns:ds="http://schemas.openxmlformats.org/officeDocument/2006/customXml" ds:itemID="{4DEC9B46-A8D6-43BB-BF68-6DE826A650ED}">
+  <ds:schemaRefs>
+    <ds:schemaRef ds:uri="http://schemas.openxmlformats.org/officeDocument/2006/bibliography"/>
+  </ds:schemaRefs>
+</ds:datastoreItem>
+</file>
+
+<file path=customXml/itemProps22.xml><?xml version="1.0" encoding="utf-8"?>
+<ds:datastoreItem xmlns:ds="http://schemas.openxmlformats.org/officeDocument/2006/customXml" ds:itemID="{E336B41C-425F-40A1-912F-602FDB15B52E}">
+  <ds:schemaRefs>
+    <ds:schemaRef ds:uri="http://schemas.openxmlformats.org/officeDocument/2006/bibliography"/>
+  </ds:schemaRefs>
+</ds:datastoreItem>
+</file>
+
+<file path=customXml/itemProps23.xml><?xml version="1.0" encoding="utf-8"?>
+<ds:datastoreItem xmlns:ds="http://schemas.openxmlformats.org/officeDocument/2006/customXml" ds:itemID="{412B2CCE-5AF7-4C03-84E9-67DC70176826}">
+  <ds:schemaRefs>
+    <ds:schemaRef ds:uri="http://schemas.openxmlformats.org/officeDocument/2006/bibliography"/>
+  </ds:schemaRefs>
+</ds:datastoreItem>
+</file>
+
+<file path=customXml/itemProps24.xml><?xml version="1.0" encoding="utf-8"?>
+<ds:datastoreItem xmlns:ds="http://schemas.openxmlformats.org/officeDocument/2006/customXml" ds:itemID="{E94F6696-D4DB-48E5-8172-17690A3154F1}">
+  <ds:schemaRefs>
+    <ds:schemaRef ds:uri="http://schemas.openxmlformats.org/officeDocument/2006/bibliography"/>
+  </ds:schemaRefs>
+</ds:datastoreItem>
+</file>
+
+<file path=customXml/itemProps25.xml><?xml version="1.0" encoding="utf-8"?>
+<ds:datastoreItem xmlns:ds="http://schemas.openxmlformats.org/officeDocument/2006/customXml" ds:itemID="{69150D71-3D46-478B-B107-739EAA0DC5F0}">
+  <ds:schemaRefs>
+    <ds:schemaRef ds:uri="http://schemas.openxmlformats.org/officeDocument/2006/bibliography"/>
+  </ds:schemaRefs>
+</ds:datastoreItem>
+</file>
+
+<file path=customXml/itemProps26.xml><?xml version="1.0" encoding="utf-8"?>
+<ds:datastoreItem xmlns:ds="http://schemas.openxmlformats.org/officeDocument/2006/customXml" ds:itemID="{F615848F-6ED9-4AE6-9DEF-F31DB015B15C}">
+  <ds:schemaRefs>
+    <ds:schemaRef ds:uri="http://schemas.openxmlformats.org/officeDocument/2006/bibliography"/>
+  </ds:schemaRefs>
+</ds:datastoreItem>
+</file>
+
+<file path=customXml/itemProps27.xml><?xml version="1.0" encoding="utf-8"?>
+<ds:datastoreItem xmlns:ds="http://schemas.openxmlformats.org/officeDocument/2006/customXml" ds:itemID="{4C8C3725-60C9-4C10-B23B-610C584AC61A}">
+  <ds:schemaRefs>
+    <ds:schemaRef ds:uri="http://schemas.openxmlformats.org/officeDocument/2006/bibliography"/>
+  </ds:schemaRefs>
+</ds:datastoreItem>
+</file>
+
+<file path=customXml/itemProps28.xml><?xml version="1.0" encoding="utf-8"?>
+<ds:datastoreItem xmlns:ds="http://schemas.openxmlformats.org/officeDocument/2006/customXml" ds:itemID="{F633F418-9F41-4740-B3F3-14B43CB2F709}">
+  <ds:schemaRefs>
+    <ds:schemaRef ds:uri="http://schemas.openxmlformats.org/officeDocument/2006/bibliography"/>
+  </ds:schemaRefs>
+</ds:datastoreItem>
+</file>
+
+<file path=customXml/itemProps29.xml><?xml version="1.0" encoding="utf-8"?>
+<ds:datastoreItem xmlns:ds="http://schemas.openxmlformats.org/officeDocument/2006/customXml" ds:itemID="{A1D28BF4-3B95-45DE-B54C-3C04769EE5AC}">
+  <ds:schemaRefs>
+    <ds:schemaRef ds:uri="http://schemas.openxmlformats.org/officeDocument/2006/bibliography"/>
+  </ds:schemaRefs>
+</ds:datastoreItem>
+</file>
+
+<file path=customXml/itemProps3.xml><?xml version="1.0" encoding="utf-8"?>
+<ds:datastoreItem xmlns:ds="http://schemas.openxmlformats.org/officeDocument/2006/customXml" ds:itemID="{B4F48CCE-499E-43DD-877D-5437E30C1681}">
+  <ds:schemaRefs>
+    <ds:schemaRef ds:uri="http://schemas.openxmlformats.org/officeDocument/2006/bibliography"/>
+  </ds:schemaRefs>
+</ds:datastoreItem>
+</file>
+
+<file path=customXml/itemProps30.xml><?xml version="1.0" encoding="utf-8"?>
+<ds:datastoreItem xmlns:ds="http://schemas.openxmlformats.org/officeDocument/2006/customXml" ds:itemID="{4E09F8DA-3EF7-4F0A-9652-4D52A1E869E8}">
+  <ds:schemaRefs>
+    <ds:schemaRef ds:uri="http://schemas.openxmlformats.org/officeDocument/2006/bibliography"/>
+  </ds:schemaRefs>
+</ds:datastoreItem>
+</file>
+
+<file path=customXml/itemProps31.xml><?xml version="1.0" encoding="utf-8"?>
+<ds:datastoreItem xmlns:ds="http://schemas.openxmlformats.org/officeDocument/2006/customXml" ds:itemID="{70E9E739-0DE7-4C31-B3DE-BDDAA5735F47}">
+  <ds:schemaRefs>
+    <ds:schemaRef ds:uri="http://schemas.openxmlformats.org/officeDocument/2006/bibliography"/>
+  </ds:schemaRefs>
+</ds:datastoreItem>
+</file>
+
+<file path=customXml/itemProps32.xml><?xml version="1.0" encoding="utf-8"?>
+<ds:datastoreItem xmlns:ds="http://schemas.openxmlformats.org/officeDocument/2006/customXml" ds:itemID="{942E6B67-437C-46CD-8EC5-A03263F757D2}">
+  <ds:schemaRefs>
+    <ds:schemaRef ds:uri="http://schemas.openxmlformats.org/officeDocument/2006/bibliography"/>
+  </ds:schemaRefs>
+</ds:datastoreItem>
+</file>
+
+<file path=customXml/itemProps33.xml><?xml version="1.0" encoding="utf-8"?>
+<ds:datastoreItem xmlns:ds="http://schemas.openxmlformats.org/officeDocument/2006/customXml" ds:itemID="{F31C1159-27BA-45DE-88C4-1B28DA6E2D81}">
+  <ds:schemaRefs>
+    <ds:schemaRef ds:uri="http://schemas.openxmlformats.org/officeDocument/2006/bibliography"/>
+  </ds:schemaRefs>
+</ds:datastoreItem>
+</file>
+
+<file path=customXml/itemProps34.xml><?xml version="1.0" encoding="utf-8"?>
+<ds:datastoreItem xmlns:ds="http://schemas.openxmlformats.org/officeDocument/2006/customXml" ds:itemID="{D55B472B-3C50-4AE4-B4D4-D4F2FF4609B4}">
+  <ds:schemaRefs>
+    <ds:schemaRef ds:uri="http://schemas.openxmlformats.org/officeDocument/2006/bibliography"/>
+  </ds:schemaRefs>
+</ds:datastoreItem>
+</file>
+
+<file path=customXml/itemProps35.xml><?xml version="1.0" encoding="utf-8"?>
+<ds:datastoreItem xmlns:ds="http://schemas.openxmlformats.org/officeDocument/2006/customXml" ds:itemID="{21B3BF77-0F6A-42CB-9FF8-B8BB685346CC}">
+  <ds:schemaRefs>
+    <ds:schemaRef ds:uri="http://schemas.openxmlformats.org/officeDocument/2006/bibliography"/>
+  </ds:schemaRefs>
+</ds:datastoreItem>
+</file>
+
+<file path=customXml/itemProps36.xml><?xml version="1.0" encoding="utf-8"?>
+<ds:datastoreItem xmlns:ds="http://schemas.openxmlformats.org/officeDocument/2006/customXml" ds:itemID="{3211A51F-290D-4199-903F-9BE107FADD2B}">
+  <ds:schemaRefs>
+    <ds:schemaRef ds:uri="http://schemas.openxmlformats.org/officeDocument/2006/bibliography"/>
+  </ds:schemaRefs>
+</ds:datastoreItem>
+</file>
+
+<file path=customXml/itemProps37.xml><?xml version="1.0" encoding="utf-8"?>
+<ds:datastoreItem xmlns:ds="http://schemas.openxmlformats.org/officeDocument/2006/customXml" ds:itemID="{264BD056-D04D-4504-9415-5D074E1A5E55}">
+  <ds:schemaRefs>
+    <ds:schemaRef ds:uri="http://schemas.openxmlformats.org/officeDocument/2006/bibliography"/>
+  </ds:schemaRefs>
+</ds:datastoreItem>
+</file>
+
+<file path=customXml/itemProps38.xml><?xml version="1.0" encoding="utf-8"?>
+<ds:datastoreItem xmlns:ds="http://schemas.openxmlformats.org/officeDocument/2006/customXml" ds:itemID="{EC45FA14-6790-4308-9E6B-2E8BAF50A2E4}">
+  <ds:schemaRefs>
+    <ds:schemaRef ds:uri="http://schemas.openxmlformats.org/officeDocument/2006/bibliography"/>
+  </ds:schemaRefs>
+</ds:datastoreItem>
+</file>
+
+<file path=customXml/itemProps39.xml><?xml version="1.0" encoding="utf-8"?>
+<ds:datastoreItem xmlns:ds="http://schemas.openxmlformats.org/officeDocument/2006/customXml" ds:itemID="{BFD55386-3FDA-41E9-B75D-003A773204A6}">
+  <ds:schemaRefs>
+    <ds:schemaRef ds:uri="http://schemas.openxmlformats.org/officeDocument/2006/bibliography"/>
+  </ds:schemaRefs>
+</ds:datastoreItem>
+</file>
+
+<file path=customXml/itemProps4.xml><?xml version="1.0" encoding="utf-8"?>
+<ds:datastoreItem xmlns:ds="http://schemas.openxmlformats.org/officeDocument/2006/customXml" ds:itemID="{18AB22F7-D250-45C9-B21D-E575B458CBDA}">
+  <ds:schemaRefs>
+    <ds:schemaRef ds:uri="http://schemas.openxmlformats.org/officeDocument/2006/bibliography"/>
+  </ds:schemaRefs>
+</ds:datastoreItem>
+</file>
+
+<file path=customXml/itemProps5.xml><?xml version="1.0" encoding="utf-8"?>
 <ds:datastoreItem xmlns:ds="http://schemas.openxmlformats.org/officeDocument/2006/customXml" ds:itemID="{91C827B0-B506-48D0-9A44-EB17704921C4}">
   <ds:schemaRefs>
     <ds:schemaRef ds:uri="http://schemas.openxmlformats.org/officeDocument/2006/bibliography"/>
@@ -21244,71 +20625,7 @@
 </ds:datastoreItem>
 </file>
 
-<file path=customXml/itemProps16.xml><?xml version="1.0" encoding="utf-8"?>
-<ds:datastoreItem xmlns:ds="http://schemas.openxmlformats.org/officeDocument/2006/customXml" ds:itemID="{C82A1E06-5327-4F45-8E28-7D071A0DF561}">
-  <ds:schemaRefs>
-    <ds:schemaRef ds:uri="http://schemas.openxmlformats.org/officeDocument/2006/bibliography"/>
-  </ds:schemaRefs>
-</ds:datastoreItem>
-</file>
-
-<file path=customXml/itemProps17.xml><?xml version="1.0" encoding="utf-8"?>
-<ds:datastoreItem xmlns:ds="http://schemas.openxmlformats.org/officeDocument/2006/customXml" ds:itemID="{E336B41C-425F-40A1-912F-602FDB15B52E}">
-  <ds:schemaRefs>
-    <ds:schemaRef ds:uri="http://schemas.openxmlformats.org/officeDocument/2006/bibliography"/>
-  </ds:schemaRefs>
-</ds:datastoreItem>
-</file>
-
-<file path=customXml/itemProps18.xml><?xml version="1.0" encoding="utf-8"?>
-<ds:datastoreItem xmlns:ds="http://schemas.openxmlformats.org/officeDocument/2006/customXml" ds:itemID="{8DCB273A-5544-4808-8933-7249D1474BB9}">
-  <ds:schemaRefs>
-    <ds:schemaRef ds:uri="http://schemas.openxmlformats.org/officeDocument/2006/bibliography"/>
-  </ds:schemaRefs>
-</ds:datastoreItem>
-</file>
-
-<file path=customXml/itemProps19.xml><?xml version="1.0" encoding="utf-8"?>
-<ds:datastoreItem xmlns:ds="http://schemas.openxmlformats.org/officeDocument/2006/customXml" ds:itemID="{EFCBF7F1-DD06-41D7-8B2E-213183C00458}">
-  <ds:schemaRefs>
-    <ds:schemaRef ds:uri="http://schemas.openxmlformats.org/officeDocument/2006/bibliography"/>
-  </ds:schemaRefs>
-</ds:datastoreItem>
-</file>
-
-<file path=customXml/itemProps2.xml><?xml version="1.0" encoding="utf-8"?>
-<ds:datastoreItem xmlns:ds="http://schemas.openxmlformats.org/officeDocument/2006/customXml" ds:itemID="{752B364F-9332-4B26-889E-F78DEA8E65F5}">
-  <ds:schemaRefs>
-    <ds:schemaRef ds:uri="http://schemas.openxmlformats.org/officeDocument/2006/bibliography"/>
-  </ds:schemaRefs>
-</ds:datastoreItem>
-</file>
-
-<file path=customXml/itemProps20.xml><?xml version="1.0" encoding="utf-8"?>
-<ds:datastoreItem xmlns:ds="http://schemas.openxmlformats.org/officeDocument/2006/customXml" ds:itemID="{AB3366ED-41B0-47FA-85DC-6DABF4D4554D}">
-  <ds:schemaRefs>
-    <ds:schemaRef ds:uri="http://schemas.openxmlformats.org/officeDocument/2006/bibliography"/>
-  </ds:schemaRefs>
-</ds:datastoreItem>
-</file>
-
-<file path=customXml/itemProps21.xml><?xml version="1.0" encoding="utf-8"?>
-<ds:datastoreItem xmlns:ds="http://schemas.openxmlformats.org/officeDocument/2006/customXml" ds:itemID="{2DAD1236-7436-4CB5-BD95-013D29B0AD44}">
-  <ds:schemaRefs>
-    <ds:schemaRef ds:uri="http://schemas.openxmlformats.org/officeDocument/2006/bibliography"/>
-  </ds:schemaRefs>
-</ds:datastoreItem>
-</file>
-
-<file path=customXml/itemProps22.xml><?xml version="1.0" encoding="utf-8"?>
-<ds:datastoreItem xmlns:ds="http://schemas.openxmlformats.org/officeDocument/2006/customXml" ds:itemID="{2FE67CC1-DC38-4F66-B096-3D35B971626F}">
-  <ds:schemaRefs>
-    <ds:schemaRef ds:uri="http://schemas.openxmlformats.org/officeDocument/2006/bibliography"/>
-  </ds:schemaRefs>
-</ds:datastoreItem>
-</file>
-
-<file path=customXml/itemProps23.xml><?xml version="1.0" encoding="utf-8"?>
+<file path=customXml/itemProps6.xml><?xml version="1.0" encoding="utf-8"?>
 <ds:datastoreItem xmlns:ds="http://schemas.openxmlformats.org/officeDocument/2006/customXml" ds:itemID="{F4DF4C1B-EBEF-4623-A589-43CC1F744EFA}">
   <ds:schemaRefs>
     <ds:schemaRef ds:uri="http://schemas.openxmlformats.org/officeDocument/2006/bibliography"/>
@@ -21316,39 +20633,7 @@
 </ds:datastoreItem>
 </file>
 
-<file path=customXml/itemProps24.xml><?xml version="1.0" encoding="utf-8"?>
-<ds:datastoreItem xmlns:ds="http://schemas.openxmlformats.org/officeDocument/2006/customXml" ds:itemID="{1B025A7A-C558-4FC4-83B7-4C2AF307F63D}">
-  <ds:schemaRefs>
-    <ds:schemaRef ds:uri="http://schemas.openxmlformats.org/officeDocument/2006/bibliography"/>
-  </ds:schemaRefs>
-</ds:datastoreItem>
-</file>
-
-<file path=customXml/itemProps25.xml><?xml version="1.0" encoding="utf-8"?>
-<ds:datastoreItem xmlns:ds="http://schemas.openxmlformats.org/officeDocument/2006/customXml" ds:itemID="{412B2CCE-5AF7-4C03-84E9-67DC70176826}">
-  <ds:schemaRefs>
-    <ds:schemaRef ds:uri="http://schemas.openxmlformats.org/officeDocument/2006/bibliography"/>
-  </ds:schemaRefs>
-</ds:datastoreItem>
-</file>
-
-<file path=customXml/itemProps26.xml><?xml version="1.0" encoding="utf-8"?>
-<ds:datastoreItem xmlns:ds="http://schemas.openxmlformats.org/officeDocument/2006/customXml" ds:itemID="{DF253CF9-C9CC-49F4-B3FA-582F0EC28055}">
-  <ds:schemaRefs>
-    <ds:schemaRef ds:uri="http://schemas.openxmlformats.org/officeDocument/2006/bibliography"/>
-  </ds:schemaRefs>
-</ds:datastoreItem>
-</file>
-
-<file path=customXml/itemProps27.xml><?xml version="1.0" encoding="utf-8"?>
-<ds:datastoreItem xmlns:ds="http://schemas.openxmlformats.org/officeDocument/2006/customXml" ds:itemID="{B07FA5B1-92FC-4293-A686-8F20BF670CA0}">
-  <ds:schemaRefs>
-    <ds:schemaRef ds:uri="http://schemas.openxmlformats.org/officeDocument/2006/bibliography"/>
-  </ds:schemaRefs>
-</ds:datastoreItem>
-</file>
-
-<file path=customXml/itemProps28.xml><?xml version="1.0" encoding="utf-8"?>
+<file path=customXml/itemProps7.xml><?xml version="1.0" encoding="utf-8"?>
 <ds:datastoreItem xmlns:ds="http://schemas.openxmlformats.org/officeDocument/2006/customXml" ds:itemID="{E6A8D840-81F6-4C55-A7B1-8636DAE23A91}">
   <ds:schemaRefs>
     <ds:schemaRef ds:uri="http://schemas.openxmlformats.org/officeDocument/2006/bibliography"/>
@@ -21356,71 +20641,7 @@
 </ds:datastoreItem>
 </file>
 
-<file path=customXml/itemProps29.xml><?xml version="1.0" encoding="utf-8"?>
-<ds:datastoreItem xmlns:ds="http://schemas.openxmlformats.org/officeDocument/2006/customXml" ds:itemID="{0019DC39-75E3-4271-9712-09BA7EDA7976}">
-  <ds:schemaRefs>
-    <ds:schemaRef ds:uri="http://schemas.openxmlformats.org/officeDocument/2006/bibliography"/>
-  </ds:schemaRefs>
-</ds:datastoreItem>
-</file>
-
-<file path=customXml/itemProps3.xml><?xml version="1.0" encoding="utf-8"?>
-<ds:datastoreItem xmlns:ds="http://schemas.openxmlformats.org/officeDocument/2006/customXml" ds:itemID="{0BF351DD-2FBA-4A78-967D-D6C9D5CE42BA}">
-  <ds:schemaRefs>
-    <ds:schemaRef ds:uri="http://schemas.openxmlformats.org/officeDocument/2006/bibliography"/>
-  </ds:schemaRefs>
-</ds:datastoreItem>
-</file>
-
-<file path=customXml/itemProps30.xml><?xml version="1.0" encoding="utf-8"?>
-<ds:datastoreItem xmlns:ds="http://schemas.openxmlformats.org/officeDocument/2006/customXml" ds:itemID="{7D4D9FA3-2463-4CBA-B752-CBB8E6A18FC3}">
-  <ds:schemaRefs>
-    <ds:schemaRef ds:uri="http://schemas.openxmlformats.org/officeDocument/2006/bibliography"/>
-  </ds:schemaRefs>
-</ds:datastoreItem>
-</file>
-
-<file path=customXml/itemProps31.xml><?xml version="1.0" encoding="utf-8"?>
-<ds:datastoreItem xmlns:ds="http://schemas.openxmlformats.org/officeDocument/2006/customXml" ds:itemID="{320D105C-A8F9-477D-8F4A-A3EDCD6D2C87}">
-  <ds:schemaRefs>
-    <ds:schemaRef ds:uri="http://schemas.openxmlformats.org/officeDocument/2006/bibliography"/>
-  </ds:schemaRefs>
-</ds:datastoreItem>
-</file>
-
-<file path=customXml/itemProps32.xml><?xml version="1.0" encoding="utf-8"?>
-<ds:datastoreItem xmlns:ds="http://schemas.openxmlformats.org/officeDocument/2006/customXml" ds:itemID="{E794B7FC-DD05-4D2E-BDC1-A5A36C898770}">
-  <ds:schemaRefs>
-    <ds:schemaRef ds:uri="http://schemas.openxmlformats.org/officeDocument/2006/bibliography"/>
-  </ds:schemaRefs>
-</ds:datastoreItem>
-</file>
-
-<file path=customXml/itemProps33.xml><?xml version="1.0" encoding="utf-8"?>
-<ds:datastoreItem xmlns:ds="http://schemas.openxmlformats.org/officeDocument/2006/customXml" ds:itemID="{E94F6696-D4DB-48E5-8172-17690A3154F1}">
-  <ds:schemaRefs>
-    <ds:schemaRef ds:uri="http://schemas.openxmlformats.org/officeDocument/2006/bibliography"/>
-  </ds:schemaRefs>
-</ds:datastoreItem>
-</file>
-
-<file path=customXml/itemProps34.xml><?xml version="1.0" encoding="utf-8"?>
-<ds:datastoreItem xmlns:ds="http://schemas.openxmlformats.org/officeDocument/2006/customXml" ds:itemID="{CE6A36BA-3232-4316-9ACD-5B93E7EEDBDA}">
-  <ds:schemaRefs>
-    <ds:schemaRef ds:uri="http://schemas.openxmlformats.org/officeDocument/2006/bibliography"/>
-  </ds:schemaRefs>
-</ds:datastoreItem>
-</file>
-
-<file path=customXml/itemProps35.xml><?xml version="1.0" encoding="utf-8"?>
-<ds:datastoreItem xmlns:ds="http://schemas.openxmlformats.org/officeDocument/2006/customXml" ds:itemID="{189267C6-202A-4C27-A475-FC605FD73AE3}">
-  <ds:schemaRefs>
-    <ds:schemaRef ds:uri="http://schemas.openxmlformats.org/officeDocument/2006/bibliography"/>
-  </ds:schemaRefs>
-</ds:datastoreItem>
-</file>
-
-<file path=customXml/itemProps36.xml><?xml version="1.0" encoding="utf-8"?>
+<file path=customXml/itemProps8.xml><?xml version="1.0" encoding="utf-8"?>
 <ds:datastoreItem xmlns:ds="http://schemas.openxmlformats.org/officeDocument/2006/customXml" ds:itemID="{E6E87979-CDE9-437E-9552-8D7E7DFC6648}">
   <ds:schemaRefs>
     <ds:schemaRef ds:uri="http://schemas.openxmlformats.org/officeDocument/2006/bibliography"/>
@@ -21428,72 +20649,8 @@
 </ds:datastoreItem>
 </file>
 
-<file path=customXml/itemProps37.xml><?xml version="1.0" encoding="utf-8"?>
-<ds:datastoreItem xmlns:ds="http://schemas.openxmlformats.org/officeDocument/2006/customXml" ds:itemID="{B4F48CCE-499E-43DD-877D-5437E30C1681}">
-  <ds:schemaRefs>
-    <ds:schemaRef ds:uri="http://schemas.openxmlformats.org/officeDocument/2006/bibliography"/>
-  </ds:schemaRefs>
-</ds:datastoreItem>
-</file>
-
-<file path=customXml/itemProps38.xml><?xml version="1.0" encoding="utf-8"?>
-<ds:datastoreItem xmlns:ds="http://schemas.openxmlformats.org/officeDocument/2006/customXml" ds:itemID="{69150D71-3D46-478B-B107-739EAA0DC5F0}">
-  <ds:schemaRefs>
-    <ds:schemaRef ds:uri="http://schemas.openxmlformats.org/officeDocument/2006/bibliography"/>
-  </ds:schemaRefs>
-</ds:datastoreItem>
-</file>
-
-<file path=customXml/itemProps39.xml><?xml version="1.0" encoding="utf-8"?>
-<ds:datastoreItem xmlns:ds="http://schemas.openxmlformats.org/officeDocument/2006/customXml" ds:itemID="{755288BA-3427-4AA9-B2AE-5F37AF8E2A2B}">
-  <ds:schemaRefs>
-    <ds:schemaRef ds:uri="http://schemas.openxmlformats.org/officeDocument/2006/bibliography"/>
-  </ds:schemaRefs>
-</ds:datastoreItem>
-</file>
-
-<file path=customXml/itemProps4.xml><?xml version="1.0" encoding="utf-8"?>
-<ds:datastoreItem xmlns:ds="http://schemas.openxmlformats.org/officeDocument/2006/customXml" ds:itemID="{74FF8F80-3A39-414F-B19E-29D4EC8D19B4}">
-  <ds:schemaRefs>
-    <ds:schemaRef ds:uri="http://schemas.openxmlformats.org/officeDocument/2006/bibliography"/>
-  </ds:schemaRefs>
-</ds:datastoreItem>
-</file>
-
-<file path=customXml/itemProps5.xml><?xml version="1.0" encoding="utf-8"?>
-<ds:datastoreItem xmlns:ds="http://schemas.openxmlformats.org/officeDocument/2006/customXml" ds:itemID="{18AB22F7-D250-45C9-B21D-E575B458CBDA}">
-  <ds:schemaRefs>
-    <ds:schemaRef ds:uri="http://schemas.openxmlformats.org/officeDocument/2006/bibliography"/>
-  </ds:schemaRefs>
-</ds:datastoreItem>
-</file>
-
-<file path=customXml/itemProps6.xml><?xml version="1.0" encoding="utf-8"?>
-<ds:datastoreItem xmlns:ds="http://schemas.openxmlformats.org/officeDocument/2006/customXml" ds:itemID="{05DDA94B-9081-4E3C-9BD0-3202B1ED32EA}">
-  <ds:schemaRefs>
-    <ds:schemaRef ds:uri="http://schemas.openxmlformats.org/officeDocument/2006/bibliography"/>
-  </ds:schemaRefs>
-</ds:datastoreItem>
-</file>
-
-<file path=customXml/itemProps7.xml><?xml version="1.0" encoding="utf-8"?>
-<ds:datastoreItem xmlns:ds="http://schemas.openxmlformats.org/officeDocument/2006/customXml" ds:itemID="{9C865781-1DFC-497C-8EF4-654BCB3C3FDD}">
-  <ds:schemaRefs>
-    <ds:schemaRef ds:uri="http://schemas.openxmlformats.org/officeDocument/2006/bibliography"/>
-  </ds:schemaRefs>
-</ds:datastoreItem>
-</file>
-
-<file path=customXml/itemProps8.xml><?xml version="1.0" encoding="utf-8"?>
-<ds:datastoreItem xmlns:ds="http://schemas.openxmlformats.org/officeDocument/2006/customXml" ds:itemID="{DBDF2C27-1AC4-492C-A14A-98A79A942A40}">
-  <ds:schemaRefs>
-    <ds:schemaRef ds:uri="http://schemas.openxmlformats.org/officeDocument/2006/bibliography"/>
-  </ds:schemaRefs>
-</ds:datastoreItem>
-</file>
-
 <file path=customXml/itemProps9.xml><?xml version="1.0" encoding="utf-8"?>
-<ds:datastoreItem xmlns:ds="http://schemas.openxmlformats.org/officeDocument/2006/customXml" ds:itemID="{36B4DCBB-C0C4-4BD2-BD2D-742D58E12F47}">
+<ds:datastoreItem xmlns:ds="http://schemas.openxmlformats.org/officeDocument/2006/customXml" ds:itemID="{FDDC3F71-96B2-4BAA-B447-5AE226C21C83}">
   <ds:schemaRefs>
     <ds:schemaRef ds:uri="http://schemas.openxmlformats.org/officeDocument/2006/bibliography"/>
   </ds:schemaRefs>

</xml_diff>

<commit_message>
refs #79 * Anpassungen am Iterationsplan * Kleinere Korrekturen und Anpassungen
</commit_message>
<xml_diff>
--- a/doc/01_Projektplan/projektplan.docx
+++ b/doc/01_Projektplan/projektplan.docx
@@ -10656,8 +10656,6 @@
               </w:rPr>
               <w:t>Demo der V1.0</w:t>
             </w:r>
-            <w:bookmarkStart w:id="58" w:name="_GoBack"/>
-            <w:bookmarkEnd w:id="58"/>
           </w:p>
           <w:p>
             <w:pPr>
@@ -10675,7 +10673,7 @@
               <w:rPr>
                 <w:b w:val="0"/>
               </w:rPr>
-              <w:t>Benutzerhandbuch fertigstellen</w:t>
+              <w:t>Testspezifikationen und Protokolle</w:t>
             </w:r>
           </w:p>
           <w:p>
@@ -10694,8 +10692,94 @@
               <w:rPr>
                 <w:b w:val="0"/>
               </w:rPr>
-              <w:t>Präsentation fertigstellen</w:t>
-            </w:r>
+              <w:t>Installationsanleitung</w:t>
+            </w:r>
+          </w:p>
+          <w:p>
+            <w:pPr>
+              <w:pStyle w:val="Listenabsatz"/>
+              <w:numPr>
+                <w:ilvl w:val="0"/>
+                <w:numId w:val="16"/>
+              </w:numPr>
+              <w:ind w:left="284" w:hanging="142"/>
+              <w:rPr>
+                <w:b w:val="0"/>
+              </w:rPr>
+            </w:pPr>
+            <w:r>
+              <w:rPr>
+                <w:b w:val="0"/>
+              </w:rPr>
+              <w:t>Screenshots von Teilen der SW</w:t>
+            </w:r>
+          </w:p>
+          <w:p>
+            <w:pPr>
+              <w:pStyle w:val="Listenabsatz"/>
+              <w:numPr>
+                <w:ilvl w:val="0"/>
+                <w:numId w:val="16"/>
+              </w:numPr>
+              <w:ind w:left="284" w:hanging="142"/>
+              <w:rPr>
+                <w:b w:val="0"/>
+              </w:rPr>
+            </w:pPr>
+            <w:r>
+              <w:rPr>
+                <w:b w:val="0"/>
+              </w:rPr>
+              <w:t>Benutzerhandbuch</w:t>
+            </w:r>
+          </w:p>
+          <w:p>
+            <w:pPr>
+              <w:pStyle w:val="Listenabsatz"/>
+              <w:numPr>
+                <w:ilvl w:val="0"/>
+                <w:numId w:val="16"/>
+              </w:numPr>
+              <w:ind w:left="284" w:hanging="142"/>
+              <w:rPr>
+                <w:b w:val="0"/>
+              </w:rPr>
+            </w:pPr>
+            <w:proofErr w:type="spellStart"/>
+            <w:r>
+              <w:rPr>
+                <w:b w:val="0"/>
+              </w:rPr>
+              <w:t>Projektmonitoring</w:t>
+            </w:r>
+            <w:proofErr w:type="spellEnd"/>
+            <w:r>
+              <w:rPr>
+                <w:b w:val="0"/>
+              </w:rPr>
+              <w:t xml:space="preserve"> Auswertung</w:t>
+            </w:r>
+          </w:p>
+          <w:p>
+            <w:pPr>
+              <w:pStyle w:val="Listenabsatz"/>
+              <w:numPr>
+                <w:ilvl w:val="0"/>
+                <w:numId w:val="16"/>
+              </w:numPr>
+              <w:ind w:left="284" w:hanging="142"/>
+              <w:rPr>
+                <w:b w:val="0"/>
+              </w:rPr>
+            </w:pPr>
+            <w:r>
+              <w:rPr>
+                <w:b w:val="0"/>
+              </w:rPr>
+              <w:t>Erklärung eigenständige Arbeit</w:t>
+            </w:r>
+            <w:bookmarkStart w:id="58" w:name="_GoBack"/>
+            <w:bookmarkEnd w:id="58"/>
           </w:p>
         </w:tc>
         <w:tc>
@@ -22993,7 +23077,7 @@
 </file>
 
 <file path=customXml/itemProps1.xml><?xml version="1.0" encoding="utf-8"?>
-<ds:datastoreItem xmlns:ds="http://schemas.openxmlformats.org/officeDocument/2006/customXml" ds:itemID="{99EF350E-358A-4347-A123-C0FD92B1A0AE}">
+<ds:datastoreItem xmlns:ds="http://schemas.openxmlformats.org/officeDocument/2006/customXml" ds:itemID="{C0CAC7E6-6503-40AF-8494-8DD1E4ADB47B}">
   <ds:schemaRefs>
     <ds:schemaRef ds:uri="http://schemas.openxmlformats.org/officeDocument/2006/bibliography"/>
   </ds:schemaRefs>
@@ -23001,6 +23085,174 @@
 </file>
 
 <file path=customXml/itemProps10.xml><?xml version="1.0" encoding="utf-8"?>
+<ds:datastoreItem xmlns:ds="http://schemas.openxmlformats.org/officeDocument/2006/customXml" ds:itemID="{96DCEA75-B82E-43C3-B779-B15D1245E38E}">
+  <ds:schemaRefs>
+    <ds:schemaRef ds:uri="http://schemas.openxmlformats.org/officeDocument/2006/bibliography"/>
+  </ds:schemaRefs>
+</ds:datastoreItem>
+</file>
+
+<file path=customXml/itemProps11.xml><?xml version="1.0" encoding="utf-8"?>
+<ds:datastoreItem xmlns:ds="http://schemas.openxmlformats.org/officeDocument/2006/customXml" ds:itemID="{A0E94FF0-6988-42A1-8144-BA53C4858352}">
+  <ds:schemaRefs>
+    <ds:schemaRef ds:uri="http://schemas.openxmlformats.org/officeDocument/2006/bibliography"/>
+  </ds:schemaRefs>
+</ds:datastoreItem>
+</file>
+
+<file path=customXml/itemProps12.xml><?xml version="1.0" encoding="utf-8"?>
+<ds:datastoreItem xmlns:ds="http://schemas.openxmlformats.org/officeDocument/2006/customXml" ds:itemID="{A15AC5B9-E0D2-44F9-93F6-F58F820ACF15}">
+  <ds:schemaRefs>
+    <ds:schemaRef ds:uri="http://schemas.openxmlformats.org/officeDocument/2006/bibliography"/>
+  </ds:schemaRefs>
+</ds:datastoreItem>
+</file>
+
+<file path=customXml/itemProps13.xml><?xml version="1.0" encoding="utf-8"?>
+<ds:datastoreItem xmlns:ds="http://schemas.openxmlformats.org/officeDocument/2006/customXml" ds:itemID="{A35E90F6-D788-40AA-B569-7B413127A526}">
+  <ds:schemaRefs>
+    <ds:schemaRef ds:uri="http://schemas.openxmlformats.org/officeDocument/2006/bibliography"/>
+  </ds:schemaRefs>
+</ds:datastoreItem>
+</file>
+
+<file path=customXml/itemProps14.xml><?xml version="1.0" encoding="utf-8"?>
+<ds:datastoreItem xmlns:ds="http://schemas.openxmlformats.org/officeDocument/2006/customXml" ds:itemID="{282AC3A6-AC68-49FF-A4F1-00C13D6BED6E}">
+  <ds:schemaRefs>
+    <ds:schemaRef ds:uri="http://schemas.openxmlformats.org/officeDocument/2006/bibliography"/>
+  </ds:schemaRefs>
+</ds:datastoreItem>
+</file>
+
+<file path=customXml/itemProps15.xml><?xml version="1.0" encoding="utf-8"?>
+<ds:datastoreItem xmlns:ds="http://schemas.openxmlformats.org/officeDocument/2006/customXml" ds:itemID="{64D41708-B5B9-4524-885D-ED67D9A17107}">
+  <ds:schemaRefs>
+    <ds:schemaRef ds:uri="http://schemas.openxmlformats.org/officeDocument/2006/bibliography"/>
+  </ds:schemaRefs>
+</ds:datastoreItem>
+</file>
+
+<file path=customXml/itemProps16.xml><?xml version="1.0" encoding="utf-8"?>
+<ds:datastoreItem xmlns:ds="http://schemas.openxmlformats.org/officeDocument/2006/customXml" ds:itemID="{B9BF7A26-FBE6-49F2-8017-F78CC00E38A9}">
+  <ds:schemaRefs>
+    <ds:schemaRef ds:uri="http://schemas.openxmlformats.org/officeDocument/2006/bibliography"/>
+  </ds:schemaRefs>
+</ds:datastoreItem>
+</file>
+
+<file path=customXml/itemProps17.xml><?xml version="1.0" encoding="utf-8"?>
+<ds:datastoreItem xmlns:ds="http://schemas.openxmlformats.org/officeDocument/2006/customXml" ds:itemID="{39E2C198-8E8E-4624-A568-4E0E80D469FC}">
+  <ds:schemaRefs>
+    <ds:schemaRef ds:uri="http://schemas.openxmlformats.org/officeDocument/2006/bibliography"/>
+  </ds:schemaRefs>
+</ds:datastoreItem>
+</file>
+
+<file path=customXml/itemProps18.xml><?xml version="1.0" encoding="utf-8"?>
+<ds:datastoreItem xmlns:ds="http://schemas.openxmlformats.org/officeDocument/2006/customXml" ds:itemID="{1C4231CF-EC3F-44CD-8132-99E46314A429}">
+  <ds:schemaRefs>
+    <ds:schemaRef ds:uri="http://schemas.openxmlformats.org/officeDocument/2006/bibliography"/>
+  </ds:schemaRefs>
+</ds:datastoreItem>
+</file>
+
+<file path=customXml/itemProps19.xml><?xml version="1.0" encoding="utf-8"?>
+<ds:datastoreItem xmlns:ds="http://schemas.openxmlformats.org/officeDocument/2006/customXml" ds:itemID="{AE77C97C-5B73-4843-AB7D-58A7E609DE49}">
+  <ds:schemaRefs>
+    <ds:schemaRef ds:uri="http://schemas.openxmlformats.org/officeDocument/2006/bibliography"/>
+  </ds:schemaRefs>
+</ds:datastoreItem>
+</file>
+
+<file path=customXml/itemProps2.xml><?xml version="1.0" encoding="utf-8"?>
+<ds:datastoreItem xmlns:ds="http://schemas.openxmlformats.org/officeDocument/2006/customXml" ds:itemID="{3B3CD909-4869-4C7A-9836-7CB2566BD42D}">
+  <ds:schemaRefs>
+    <ds:schemaRef ds:uri="http://schemas.openxmlformats.org/officeDocument/2006/bibliography"/>
+  </ds:schemaRefs>
+</ds:datastoreItem>
+</file>
+
+<file path=customXml/itemProps20.xml><?xml version="1.0" encoding="utf-8"?>
+<ds:datastoreItem xmlns:ds="http://schemas.openxmlformats.org/officeDocument/2006/customXml" ds:itemID="{D0E6D03D-45C8-4D49-9673-5D68E0DDBBBE}">
+  <ds:schemaRefs>
+    <ds:schemaRef ds:uri="http://schemas.openxmlformats.org/officeDocument/2006/bibliography"/>
+  </ds:schemaRefs>
+</ds:datastoreItem>
+</file>
+
+<file path=customXml/itemProps21.xml><?xml version="1.0" encoding="utf-8"?>
+<ds:datastoreItem xmlns:ds="http://schemas.openxmlformats.org/officeDocument/2006/customXml" ds:itemID="{75557338-0E28-491F-A1A9-D7F98DD8B7F2}">
+  <ds:schemaRefs>
+    <ds:schemaRef ds:uri="http://schemas.openxmlformats.org/officeDocument/2006/bibliography"/>
+  </ds:schemaRefs>
+</ds:datastoreItem>
+</file>
+
+<file path=customXml/itemProps22.xml><?xml version="1.0" encoding="utf-8"?>
+<ds:datastoreItem xmlns:ds="http://schemas.openxmlformats.org/officeDocument/2006/customXml" ds:itemID="{856E3514-F116-4F3E-8C22-C35510395F74}">
+  <ds:schemaRefs>
+    <ds:schemaRef ds:uri="http://schemas.openxmlformats.org/officeDocument/2006/bibliography"/>
+  </ds:schemaRefs>
+</ds:datastoreItem>
+</file>
+
+<file path=customXml/itemProps23.xml><?xml version="1.0" encoding="utf-8"?>
+<ds:datastoreItem xmlns:ds="http://schemas.openxmlformats.org/officeDocument/2006/customXml" ds:itemID="{B3D32F14-75B2-4B59-8F88-B09F65775521}">
+  <ds:schemaRefs>
+    <ds:schemaRef ds:uri="http://schemas.openxmlformats.org/officeDocument/2006/bibliography"/>
+  </ds:schemaRefs>
+</ds:datastoreItem>
+</file>
+
+<file path=customXml/itemProps24.xml><?xml version="1.0" encoding="utf-8"?>
+<ds:datastoreItem xmlns:ds="http://schemas.openxmlformats.org/officeDocument/2006/customXml" ds:itemID="{72914084-D23A-49E0-AD80-57A4259FF6A7}">
+  <ds:schemaRefs>
+    <ds:schemaRef ds:uri="http://schemas.openxmlformats.org/officeDocument/2006/bibliography"/>
+  </ds:schemaRefs>
+</ds:datastoreItem>
+</file>
+
+<file path=customXml/itemProps25.xml><?xml version="1.0" encoding="utf-8"?>
+<ds:datastoreItem xmlns:ds="http://schemas.openxmlformats.org/officeDocument/2006/customXml" ds:itemID="{F64D7F55-B8D5-41E9-A5DF-D120D5F92556}">
+  <ds:schemaRefs>
+    <ds:schemaRef ds:uri="http://schemas.openxmlformats.org/officeDocument/2006/bibliography"/>
+  </ds:schemaRefs>
+</ds:datastoreItem>
+</file>
+
+<file path=customXml/itemProps26.xml><?xml version="1.0" encoding="utf-8"?>
+<ds:datastoreItem xmlns:ds="http://schemas.openxmlformats.org/officeDocument/2006/customXml" ds:itemID="{CCD7F76F-F79D-4C96-8BD3-5A7741BEDFE3}">
+  <ds:schemaRefs>
+    <ds:schemaRef ds:uri="http://schemas.openxmlformats.org/officeDocument/2006/bibliography"/>
+  </ds:schemaRefs>
+</ds:datastoreItem>
+</file>
+
+<file path=customXml/itemProps27.xml><?xml version="1.0" encoding="utf-8"?>
+<ds:datastoreItem xmlns:ds="http://schemas.openxmlformats.org/officeDocument/2006/customXml" ds:itemID="{2D6D3EB9-44C7-4502-8A1A-CEDC29664F5E}">
+  <ds:schemaRefs>
+    <ds:schemaRef ds:uri="http://schemas.openxmlformats.org/officeDocument/2006/bibliography"/>
+  </ds:schemaRefs>
+</ds:datastoreItem>
+</file>
+
+<file path=customXml/itemProps28.xml><?xml version="1.0" encoding="utf-8"?>
+<ds:datastoreItem xmlns:ds="http://schemas.openxmlformats.org/officeDocument/2006/customXml" ds:itemID="{927E8201-9CA8-45B8-B4CC-3B9B4CB95D24}">
+  <ds:schemaRefs>
+    <ds:schemaRef ds:uri="http://schemas.openxmlformats.org/officeDocument/2006/bibliography"/>
+  </ds:schemaRefs>
+</ds:datastoreItem>
+</file>
+
+<file path=customXml/itemProps29.xml><?xml version="1.0" encoding="utf-8"?>
+<ds:datastoreItem xmlns:ds="http://schemas.openxmlformats.org/officeDocument/2006/customXml" ds:itemID="{2F3761A5-2FF4-4B24-9D75-DAC08B6E833E}">
+  <ds:schemaRefs>
+    <ds:schemaRef ds:uri="http://schemas.openxmlformats.org/officeDocument/2006/bibliography"/>
+  </ds:schemaRefs>
+</ds:datastoreItem>
+</file>
+
+<file path=customXml/itemProps3.xml><?xml version="1.0" encoding="utf-8"?>
 <ds:datastoreItem xmlns:ds="http://schemas.openxmlformats.org/officeDocument/2006/customXml" ds:itemID="{E9F4B31C-24DA-497F-8840-C7448D2367CD}">
   <ds:schemaRefs>
     <ds:schemaRef ds:uri="http://schemas.openxmlformats.org/officeDocument/2006/bibliography"/>
@@ -23008,7 +23260,87 @@
 </ds:datastoreItem>
 </file>
 
-<file path=customXml/itemProps11.xml><?xml version="1.0" encoding="utf-8"?>
+<file path=customXml/itemProps30.xml><?xml version="1.0" encoding="utf-8"?>
+<ds:datastoreItem xmlns:ds="http://schemas.openxmlformats.org/officeDocument/2006/customXml" ds:itemID="{38BBB575-3774-44C8-9529-C24B6019A4DE}">
+  <ds:schemaRefs>
+    <ds:schemaRef ds:uri="http://schemas.openxmlformats.org/officeDocument/2006/bibliography"/>
+  </ds:schemaRefs>
+</ds:datastoreItem>
+</file>
+
+<file path=customXml/itemProps31.xml><?xml version="1.0" encoding="utf-8"?>
+<ds:datastoreItem xmlns:ds="http://schemas.openxmlformats.org/officeDocument/2006/customXml" ds:itemID="{79B9527C-8A6B-49B0-802D-C917C575EC8F}">
+  <ds:schemaRefs>
+    <ds:schemaRef ds:uri="http://schemas.openxmlformats.org/officeDocument/2006/bibliography"/>
+  </ds:schemaRefs>
+</ds:datastoreItem>
+</file>
+
+<file path=customXml/itemProps32.xml><?xml version="1.0" encoding="utf-8"?>
+<ds:datastoreItem xmlns:ds="http://schemas.openxmlformats.org/officeDocument/2006/customXml" ds:itemID="{53B34AC2-FD01-4B20-8B4D-A5F119191083}">
+  <ds:schemaRefs>
+    <ds:schemaRef ds:uri="http://schemas.openxmlformats.org/officeDocument/2006/bibliography"/>
+  </ds:schemaRefs>
+</ds:datastoreItem>
+</file>
+
+<file path=customXml/itemProps33.xml><?xml version="1.0" encoding="utf-8"?>
+<ds:datastoreItem xmlns:ds="http://schemas.openxmlformats.org/officeDocument/2006/customXml" ds:itemID="{C1D50623-9A85-4186-B8C1-4ABD03938658}">
+  <ds:schemaRefs>
+    <ds:schemaRef ds:uri="http://schemas.openxmlformats.org/officeDocument/2006/bibliography"/>
+  </ds:schemaRefs>
+</ds:datastoreItem>
+</file>
+
+<file path=customXml/itemProps34.xml><?xml version="1.0" encoding="utf-8"?>
+<ds:datastoreItem xmlns:ds="http://schemas.openxmlformats.org/officeDocument/2006/customXml" ds:itemID="{F326B7F9-FC9C-4BD8-9BAB-CC444635B7B0}">
+  <ds:schemaRefs>
+    <ds:schemaRef ds:uri="http://schemas.openxmlformats.org/officeDocument/2006/bibliography"/>
+  </ds:schemaRefs>
+</ds:datastoreItem>
+</file>
+
+<file path=customXml/itemProps35.xml><?xml version="1.0" encoding="utf-8"?>
+<ds:datastoreItem xmlns:ds="http://schemas.openxmlformats.org/officeDocument/2006/customXml" ds:itemID="{4430D489-E887-4F9E-BDA4-897E7CCD027A}">
+  <ds:schemaRefs>
+    <ds:schemaRef ds:uri="http://schemas.openxmlformats.org/officeDocument/2006/bibliography"/>
+  </ds:schemaRefs>
+</ds:datastoreItem>
+</file>
+
+<file path=customXml/itemProps36.xml><?xml version="1.0" encoding="utf-8"?>
+<ds:datastoreItem xmlns:ds="http://schemas.openxmlformats.org/officeDocument/2006/customXml" ds:itemID="{37163ADD-B859-45BE-B44C-A470E1459357}">
+  <ds:schemaRefs>
+    <ds:schemaRef ds:uri="http://schemas.openxmlformats.org/officeDocument/2006/bibliography"/>
+  </ds:schemaRefs>
+</ds:datastoreItem>
+</file>
+
+<file path=customXml/itemProps37.xml><?xml version="1.0" encoding="utf-8"?>
+<ds:datastoreItem xmlns:ds="http://schemas.openxmlformats.org/officeDocument/2006/customXml" ds:itemID="{15F2B70B-6D5A-404B-A4B8-FF6E1BF347C6}">
+  <ds:schemaRefs>
+    <ds:schemaRef ds:uri="http://schemas.openxmlformats.org/officeDocument/2006/bibliography"/>
+  </ds:schemaRefs>
+</ds:datastoreItem>
+</file>
+
+<file path=customXml/itemProps38.xml><?xml version="1.0" encoding="utf-8"?>
+<ds:datastoreItem xmlns:ds="http://schemas.openxmlformats.org/officeDocument/2006/customXml" ds:itemID="{9A456CC1-9D26-4CEA-A449-B44B52F96DA2}">
+  <ds:schemaRefs>
+    <ds:schemaRef ds:uri="http://schemas.openxmlformats.org/officeDocument/2006/bibliography"/>
+  </ds:schemaRefs>
+</ds:datastoreItem>
+</file>
+
+<file path=customXml/itemProps39.xml><?xml version="1.0" encoding="utf-8"?>
+<ds:datastoreItem xmlns:ds="http://schemas.openxmlformats.org/officeDocument/2006/customXml" ds:itemID="{DFCB57BB-7520-48DD-84E3-7761FB5C37A8}">
+  <ds:schemaRefs>
+    <ds:schemaRef ds:uri="http://schemas.openxmlformats.org/officeDocument/2006/bibliography"/>
+  </ds:schemaRefs>
+</ds:datastoreItem>
+</file>
+
+<file path=customXml/itemProps4.xml><?xml version="1.0" encoding="utf-8"?>
 <ds:datastoreItem xmlns:ds="http://schemas.openxmlformats.org/officeDocument/2006/customXml" ds:itemID="{B9155BFC-8721-44A1-9096-EFFDCE8C6FEA}">
   <ds:schemaRefs>
     <ds:schemaRef ds:uri="http://schemas.openxmlformats.org/officeDocument/2006/bibliography"/>
@@ -23016,7 +23348,7 @@
 </ds:datastoreItem>
 </file>
 
-<file path=customXml/itemProps12.xml><?xml version="1.0" encoding="utf-8"?>
+<file path=customXml/itemProps5.xml><?xml version="1.0" encoding="utf-8"?>
 <ds:datastoreItem xmlns:ds="http://schemas.openxmlformats.org/officeDocument/2006/customXml" ds:itemID="{01E299E6-BE22-4967-8118-C6A5EF708DE7}">
   <ds:schemaRefs>
     <ds:schemaRef ds:uri="http://schemas.openxmlformats.org/officeDocument/2006/bibliography"/>
@@ -23024,7 +23356,7 @@
 </ds:datastoreItem>
 </file>
 
-<file path=customXml/itemProps13.xml><?xml version="1.0" encoding="utf-8"?>
+<file path=customXml/itemProps6.xml><?xml version="1.0" encoding="utf-8"?>
 <ds:datastoreItem xmlns:ds="http://schemas.openxmlformats.org/officeDocument/2006/customXml" ds:itemID="{D7AC9AE9-F173-4520-81F1-8AAE540E5DCC}">
   <ds:schemaRefs>
     <ds:schemaRef ds:uri="http://schemas.openxmlformats.org/officeDocument/2006/bibliography"/>
@@ -23032,7 +23364,7 @@
 </ds:datastoreItem>
 </file>
 
-<file path=customXml/itemProps14.xml><?xml version="1.0" encoding="utf-8"?>
+<file path=customXml/itemProps7.xml><?xml version="1.0" encoding="utf-8"?>
 <ds:datastoreItem xmlns:ds="http://schemas.openxmlformats.org/officeDocument/2006/customXml" ds:itemID="{D123DE43-7209-4EF7-BF58-A3129D19A8B3}">
   <ds:schemaRefs>
     <ds:schemaRef ds:uri="http://schemas.openxmlformats.org/officeDocument/2006/bibliography"/>
@@ -23040,7 +23372,7 @@
 </ds:datastoreItem>
 </file>
 
-<file path=customXml/itemProps15.xml><?xml version="1.0" encoding="utf-8"?>
+<file path=customXml/itemProps8.xml><?xml version="1.0" encoding="utf-8"?>
 <ds:datastoreItem xmlns:ds="http://schemas.openxmlformats.org/officeDocument/2006/customXml" ds:itemID="{E7D3B932-B09E-4A8D-896A-CB2BD0ABC649}">
   <ds:schemaRefs>
     <ds:schemaRef ds:uri="http://schemas.openxmlformats.org/officeDocument/2006/bibliography"/>
@@ -23048,258 +23380,10 @@
 </ds:datastoreItem>
 </file>
 
-<file path=customXml/itemProps16.xml><?xml version="1.0" encoding="utf-8"?>
+<file path=customXml/itemProps9.xml><?xml version="1.0" encoding="utf-8"?>
 <ds:datastoreItem xmlns:ds="http://schemas.openxmlformats.org/officeDocument/2006/customXml" ds:itemID="{A00B1E47-B6B7-41B8-A9A1-B579A5792F44}">
   <ds:schemaRefs>
     <ds:schemaRef ds:uri="http://schemas.openxmlformats.org/officeDocument/2006/bibliography"/>
   </ds:schemaRefs>
 </ds:datastoreItem>
-</file>
-
-<file path=customXml/itemProps17.xml><?xml version="1.0" encoding="utf-8"?>
-<ds:datastoreItem xmlns:ds="http://schemas.openxmlformats.org/officeDocument/2006/customXml" ds:itemID="{96DCEA75-B82E-43C3-B779-B15D1245E38E}">
-  <ds:schemaRefs>
-    <ds:schemaRef ds:uri="http://schemas.openxmlformats.org/officeDocument/2006/bibliography"/>
-  </ds:schemaRefs>
-</ds:datastoreItem>
-</file>
-
-<file path=customXml/itemProps18.xml><?xml version="1.0" encoding="utf-8"?>
-<ds:datastoreItem xmlns:ds="http://schemas.openxmlformats.org/officeDocument/2006/customXml" ds:itemID="{A0E94FF0-6988-42A1-8144-BA53C4858352}">
-  <ds:schemaRefs>
-    <ds:schemaRef ds:uri="http://schemas.openxmlformats.org/officeDocument/2006/bibliography"/>
-  </ds:schemaRefs>
-</ds:datastoreItem>
-</file>
-
-<file path=customXml/itemProps19.xml><?xml version="1.0" encoding="utf-8"?>
-<ds:datastoreItem xmlns:ds="http://schemas.openxmlformats.org/officeDocument/2006/customXml" ds:itemID="{A15AC5B9-E0D2-44F9-93F6-F58F820ACF15}">
-  <ds:schemaRefs>
-    <ds:schemaRef ds:uri="http://schemas.openxmlformats.org/officeDocument/2006/bibliography"/>
-  </ds:schemaRefs>
-</ds:datastoreItem>
-</file>
-
-<file path=customXml/itemProps2.xml><?xml version="1.0" encoding="utf-8"?>
-<ds:datastoreItem xmlns:ds="http://schemas.openxmlformats.org/officeDocument/2006/customXml" ds:itemID="{93EB2291-68EC-4A3C-9B5B-A98FA270EEAC}">
-  <ds:schemaRefs>
-    <ds:schemaRef ds:uri="http://schemas.openxmlformats.org/officeDocument/2006/bibliography"/>
-  </ds:schemaRefs>
-</ds:datastoreItem>
-</file>
-
-<file path=customXml/itemProps20.xml><?xml version="1.0" encoding="utf-8"?>
-<ds:datastoreItem xmlns:ds="http://schemas.openxmlformats.org/officeDocument/2006/customXml" ds:itemID="{A35E90F6-D788-40AA-B569-7B413127A526}">
-  <ds:schemaRefs>
-    <ds:schemaRef ds:uri="http://schemas.openxmlformats.org/officeDocument/2006/bibliography"/>
-  </ds:schemaRefs>
-</ds:datastoreItem>
-</file>
-
-<file path=customXml/itemProps21.xml><?xml version="1.0" encoding="utf-8"?>
-<ds:datastoreItem xmlns:ds="http://schemas.openxmlformats.org/officeDocument/2006/customXml" ds:itemID="{282AC3A6-AC68-49FF-A4F1-00C13D6BED6E}">
-  <ds:schemaRefs>
-    <ds:schemaRef ds:uri="http://schemas.openxmlformats.org/officeDocument/2006/bibliography"/>
-  </ds:schemaRefs>
-</ds:datastoreItem>
-</file>
-
-<file path=customXml/itemProps22.xml><?xml version="1.0" encoding="utf-8"?>
-<ds:datastoreItem xmlns:ds="http://schemas.openxmlformats.org/officeDocument/2006/customXml" ds:itemID="{64D41708-B5B9-4524-885D-ED67D9A17107}">
-  <ds:schemaRefs>
-    <ds:schemaRef ds:uri="http://schemas.openxmlformats.org/officeDocument/2006/bibliography"/>
-  </ds:schemaRefs>
-</ds:datastoreItem>
-</file>
-
-<file path=customXml/itemProps23.xml><?xml version="1.0" encoding="utf-8"?>
-<ds:datastoreItem xmlns:ds="http://schemas.openxmlformats.org/officeDocument/2006/customXml" ds:itemID="{B9BF7A26-FBE6-49F2-8017-F78CC00E38A9}">
-  <ds:schemaRefs>
-    <ds:schemaRef ds:uri="http://schemas.openxmlformats.org/officeDocument/2006/bibliography"/>
-  </ds:schemaRefs>
-</ds:datastoreItem>
-</file>
-
-<file path=customXml/itemProps24.xml><?xml version="1.0" encoding="utf-8"?>
-<ds:datastoreItem xmlns:ds="http://schemas.openxmlformats.org/officeDocument/2006/customXml" ds:itemID="{39E2C198-8E8E-4624-A568-4E0E80D469FC}">
-  <ds:schemaRefs>
-    <ds:schemaRef ds:uri="http://schemas.openxmlformats.org/officeDocument/2006/bibliography"/>
-  </ds:schemaRefs>
-</ds:datastoreItem>
-</file>
-
-<file path=customXml/itemProps25.xml><?xml version="1.0" encoding="utf-8"?>
-<ds:datastoreItem xmlns:ds="http://schemas.openxmlformats.org/officeDocument/2006/customXml" ds:itemID="{1C4231CF-EC3F-44CD-8132-99E46314A429}">
-  <ds:schemaRefs>
-    <ds:schemaRef ds:uri="http://schemas.openxmlformats.org/officeDocument/2006/bibliography"/>
-  </ds:schemaRefs>
-</ds:datastoreItem>
-</file>
-
-<file path=customXml/itemProps26.xml><?xml version="1.0" encoding="utf-8"?>
-<ds:datastoreItem xmlns:ds="http://schemas.openxmlformats.org/officeDocument/2006/customXml" ds:itemID="{AE77C97C-5B73-4843-AB7D-58A7E609DE49}">
-  <ds:schemaRefs>
-    <ds:schemaRef ds:uri="http://schemas.openxmlformats.org/officeDocument/2006/bibliography"/>
-  </ds:schemaRefs>
-</ds:datastoreItem>
-</file>
-
-<file path=customXml/itemProps27.xml><?xml version="1.0" encoding="utf-8"?>
-<ds:datastoreItem xmlns:ds="http://schemas.openxmlformats.org/officeDocument/2006/customXml" ds:itemID="{D0E6D03D-45C8-4D49-9673-5D68E0DDBBBE}">
-  <ds:schemaRefs>
-    <ds:schemaRef ds:uri="http://schemas.openxmlformats.org/officeDocument/2006/bibliography"/>
-  </ds:schemaRefs>
-</ds:datastoreItem>
-</file>
-
-<file path=customXml/itemProps28.xml><?xml version="1.0" encoding="utf-8"?>
-<ds:datastoreItem xmlns:ds="http://schemas.openxmlformats.org/officeDocument/2006/customXml" ds:itemID="{75557338-0E28-491F-A1A9-D7F98DD8B7F2}">
-  <ds:schemaRefs>
-    <ds:schemaRef ds:uri="http://schemas.openxmlformats.org/officeDocument/2006/bibliography"/>
-  </ds:schemaRefs>
-</ds:datastoreItem>
-</file>
-
-<file path=customXml/itemProps29.xml><?xml version="1.0" encoding="utf-8"?>
-<ds:datastoreItem xmlns:ds="http://schemas.openxmlformats.org/officeDocument/2006/customXml" ds:itemID="{856E3514-F116-4F3E-8C22-C35510395F74}">
-  <ds:schemaRefs>
-    <ds:schemaRef ds:uri="http://schemas.openxmlformats.org/officeDocument/2006/bibliography"/>
-  </ds:schemaRefs>
-</ds:datastoreItem>
-</file>
-
-<file path=customXml/itemProps3.xml><?xml version="1.0" encoding="utf-8"?>
-<ds:datastoreItem xmlns:ds="http://schemas.openxmlformats.org/officeDocument/2006/customXml" ds:itemID="{FB7D8659-432D-449C-B8D6-B0E02576B922}">
-  <ds:schemaRefs>
-    <ds:schemaRef ds:uri="http://schemas.openxmlformats.org/officeDocument/2006/bibliography"/>
-  </ds:schemaRefs>
-</ds:datastoreItem>
-</file>
-
-<file path=customXml/itemProps30.xml><?xml version="1.0" encoding="utf-8"?>
-<ds:datastoreItem xmlns:ds="http://schemas.openxmlformats.org/officeDocument/2006/customXml" ds:itemID="{B3D32F14-75B2-4B59-8F88-B09F65775521}">
-  <ds:schemaRefs>
-    <ds:schemaRef ds:uri="http://schemas.openxmlformats.org/officeDocument/2006/bibliography"/>
-  </ds:schemaRefs>
-</ds:datastoreItem>
-</file>
-
-<file path=customXml/itemProps31.xml><?xml version="1.0" encoding="utf-8"?>
-<ds:datastoreItem xmlns:ds="http://schemas.openxmlformats.org/officeDocument/2006/customXml" ds:itemID="{72914084-D23A-49E0-AD80-57A4259FF6A7}">
-  <ds:schemaRefs>
-    <ds:schemaRef ds:uri="http://schemas.openxmlformats.org/officeDocument/2006/bibliography"/>
-  </ds:schemaRefs>
-</ds:datastoreItem>
-</file>
-
-<file path=customXml/itemProps32.xml><?xml version="1.0" encoding="utf-8"?>
-<ds:datastoreItem xmlns:ds="http://schemas.openxmlformats.org/officeDocument/2006/customXml" ds:itemID="{F64D7F55-B8D5-41E9-A5DF-D120D5F92556}">
-  <ds:schemaRefs>
-    <ds:schemaRef ds:uri="http://schemas.openxmlformats.org/officeDocument/2006/bibliography"/>
-  </ds:schemaRefs>
-</ds:datastoreItem>
-</file>
-
-<file path=customXml/itemProps33.xml><?xml version="1.0" encoding="utf-8"?>
-<ds:datastoreItem xmlns:ds="http://schemas.openxmlformats.org/officeDocument/2006/customXml" ds:itemID="{CCD7F76F-F79D-4C96-8BD3-5A7741BEDFE3}">
-  <ds:schemaRefs>
-    <ds:schemaRef ds:uri="http://schemas.openxmlformats.org/officeDocument/2006/bibliography"/>
-  </ds:schemaRefs>
-</ds:datastoreItem>
-</file>
-
-<file path=customXml/itemProps34.xml><?xml version="1.0" encoding="utf-8"?>
-<ds:datastoreItem xmlns:ds="http://schemas.openxmlformats.org/officeDocument/2006/customXml" ds:itemID="{2D6D3EB9-44C7-4502-8A1A-CEDC29664F5E}">
-  <ds:schemaRefs>
-    <ds:schemaRef ds:uri="http://schemas.openxmlformats.org/officeDocument/2006/bibliography"/>
-  </ds:schemaRefs>
-</ds:datastoreItem>
-</file>
-
-<file path=customXml/itemProps35.xml><?xml version="1.0" encoding="utf-8"?>
-<ds:datastoreItem xmlns:ds="http://schemas.openxmlformats.org/officeDocument/2006/customXml" ds:itemID="{927E8201-9CA8-45B8-B4CC-3B9B4CB95D24}">
-  <ds:schemaRefs>
-    <ds:schemaRef ds:uri="http://schemas.openxmlformats.org/officeDocument/2006/bibliography"/>
-  </ds:schemaRefs>
-</ds:datastoreItem>
-</file>
-
-<file path=customXml/itemProps36.xml><?xml version="1.0" encoding="utf-8"?>
-<ds:datastoreItem xmlns:ds="http://schemas.openxmlformats.org/officeDocument/2006/customXml" ds:itemID="{2F3761A5-2FF4-4B24-9D75-DAC08B6E833E}">
-  <ds:schemaRefs>
-    <ds:schemaRef ds:uri="http://schemas.openxmlformats.org/officeDocument/2006/bibliography"/>
-  </ds:schemaRefs>
-</ds:datastoreItem>
-</file>
-
-<file path=customXml/itemProps37.xml><?xml version="1.0" encoding="utf-8"?>
-<ds:datastoreItem xmlns:ds="http://schemas.openxmlformats.org/officeDocument/2006/customXml" ds:itemID="{38BBB575-3774-44C8-9529-C24B6019A4DE}">
-  <ds:schemaRefs>
-    <ds:schemaRef ds:uri="http://schemas.openxmlformats.org/officeDocument/2006/bibliography"/>
-  </ds:schemaRefs>
-</ds:datastoreItem>
-</file>
-
-<file path=customXml/itemProps38.xml><?xml version="1.0" encoding="utf-8"?>
-<ds:datastoreItem xmlns:ds="http://schemas.openxmlformats.org/officeDocument/2006/customXml" ds:itemID="{F647527C-0964-4A21-A47D-5DA3E05984E4}">
-  <ds:schemaRefs>
-    <ds:schemaRef ds:uri="http://schemas.openxmlformats.org/officeDocument/2006/bibliography"/>
-  </ds:schemaRefs>
-</ds:datastoreItem>
-</file>
-
-<file path=customXml/itemProps39.xml><?xml version="1.0" encoding="utf-8"?>
-<ds:datastoreItem xmlns:ds="http://schemas.openxmlformats.org/officeDocument/2006/customXml" ds:itemID="{B954D4F4-ABCF-463D-A68B-1CD58E4DD1D7}">
-  <ds:schemaRefs>
-    <ds:schemaRef ds:uri="http://schemas.openxmlformats.org/officeDocument/2006/bibliography"/>
-  </ds:schemaRefs>
-</ds:datastoreItem>
-</file>
-
-<file path=customXml/itemProps4.xml><?xml version="1.0" encoding="utf-8"?>
-<ds:datastoreItem xmlns:ds="http://schemas.openxmlformats.org/officeDocument/2006/customXml" ds:itemID="{C33D1D53-98DC-4C0F-B9A2-BF88B4042D79}">
-  <ds:schemaRefs>
-    <ds:schemaRef ds:uri="http://schemas.openxmlformats.org/officeDocument/2006/bibliography"/>
-  </ds:schemaRefs>
-</ds:datastoreItem>
-</file>
-
-<file path=customXml/itemProps5.xml><?xml version="1.0" encoding="utf-8"?>
-<ds:datastoreItem xmlns:ds="http://schemas.openxmlformats.org/officeDocument/2006/customXml" ds:itemID="{943DF52C-7200-47CA-94BF-6DA0CCFACAD4}">
-  <ds:schemaRefs>
-    <ds:schemaRef ds:uri="http://schemas.openxmlformats.org/officeDocument/2006/bibliography"/>
-  </ds:schemaRefs>
-</ds:datastoreItem>
-</file>
-
-<file path=customXml/itemProps6.xml><?xml version="1.0" encoding="utf-8"?>
-<ds:datastoreItem xmlns:ds="http://schemas.openxmlformats.org/officeDocument/2006/customXml" ds:itemID="{A55F69B6-21E4-4C11-88F8-80449E3CA191}">
-  <ds:schemaRefs>
-    <ds:schemaRef ds:uri="http://schemas.openxmlformats.org/officeDocument/2006/bibliography"/>
-  </ds:schemaRefs>
-</ds:datastoreItem>
-</file>
-
-<file path=customXml/itemProps7.xml><?xml version="1.0" encoding="utf-8"?>
-<ds:datastoreItem xmlns:ds="http://schemas.openxmlformats.org/officeDocument/2006/customXml" ds:itemID="{1C8AFEB8-EF43-486E-B7DE-29D11A718AB8}">
-  <ds:schemaRefs>
-    <ds:schemaRef ds:uri="http://schemas.openxmlformats.org/officeDocument/2006/bibliography"/>
-  </ds:schemaRefs>
-</ds:datastoreItem>
-</file>
-
-<file path=customXml/itemProps8.xml><?xml version="1.0" encoding="utf-8"?>
-<ds:datastoreItem xmlns:ds="http://schemas.openxmlformats.org/officeDocument/2006/customXml" ds:itemID="{C0CAC7E6-6503-40AF-8494-8DD1E4ADB47B}">
-  <ds:schemaRefs>
-    <ds:schemaRef ds:uri="http://schemas.openxmlformats.org/officeDocument/2006/bibliography"/>
-  </ds:schemaRefs>
-</ds:datastoreItem>
-</file>
-
-<file path=customXml/itemProps9.xml><?xml version="1.0" encoding="utf-8"?>
-<ds:datastoreItem xmlns:ds="http://schemas.openxmlformats.org/officeDocument/2006/customXml" ds:itemID="{3B3CD909-4869-4C7A-9836-7CB2566BD42D}">
-  <ds:schemaRefs>
-    <ds:schemaRef ds:uri="http://schemas.openxmlformats.org/officeDocument/2006/bibliography"/>
-  </ds:schemaRefs>
-</ds:datastoreItem>
 </file>
</xml_diff>

<commit_message>
refs #79 * Tests anpassen
</commit_message>
<xml_diff>
--- a/doc/01_Projektplan/projektplan.docx
+++ b/doc/01_Projektplan/projektplan.docx
@@ -321,7 +321,7 @@
         <w:pStyle w:val="berschrift1"/>
       </w:pPr>
       <w:bookmarkStart w:id="0" w:name="_Toc286936081"/>
-      <w:bookmarkStart w:id="1" w:name="_Toc287346347"/>
+      <w:bookmarkStart w:id="1" w:name="_Toc287347005"/>
       <w:r>
         <w:lastRenderedPageBreak/>
         <w:t>Dokumentinformationen</w:t>
@@ -334,14 +334,12 @@
         <w:pStyle w:val="berschrift2"/>
       </w:pPr>
       <w:bookmarkStart w:id="2" w:name="_Toc286936082"/>
-      <w:bookmarkStart w:id="3" w:name="_Toc287346348"/>
+      <w:bookmarkStart w:id="3" w:name="_Toc287347006"/>
       <w:r>
         <w:t>Änderungsgeschichte</w:t>
       </w:r>
-      <w:bookmarkStart w:id="4" w:name="_GoBack"/>
       <w:bookmarkEnd w:id="2"/>
       <w:bookmarkEnd w:id="3"/>
-      <w:bookmarkEnd w:id="4"/>
     </w:p>
     <w:tbl>
       <w:tblPr>
@@ -395,6 +393,8 @@
             <w:r>
               <w:t>Änderung</w:t>
             </w:r>
+            <w:bookmarkStart w:id="4" w:name="_GoBack"/>
+            <w:bookmarkEnd w:id="4"/>
           </w:p>
         </w:tc>
         <w:tc>
@@ -796,7 +796,7 @@
         </w:tc>
       </w:tr>
     </w:tbl>
-    <w:bookmarkStart w:id="5" w:name="_Toc287346349" w:displacedByCustomXml="next"/>
+    <w:bookmarkStart w:id="5" w:name="_Toc287347007" w:displacedByCustomXml="next"/>
     <w:bookmarkStart w:id="6" w:name="_Toc286936083" w:displacedByCustomXml="next"/>
     <w:sdt>
       <w:sdtPr>
@@ -856,7 +856,7 @@
           <w:r>
             <w:fldChar w:fldCharType="separate"/>
           </w:r>
-          <w:hyperlink w:anchor="_Toc287346347" w:history="1">
+          <w:hyperlink w:anchor="_Toc287347005" w:history="1">
             <w:r>
               <w:rPr>
                 <w:rStyle w:val="Hyperlink"/>
@@ -900,7 +900,7 @@
                 <w:noProof/>
                 <w:webHidden/>
               </w:rPr>
-              <w:instrText xml:space="preserve"> PAGEREF _Toc287346347 \h </w:instrText>
+              <w:instrText xml:space="preserve"> PAGEREF _Toc287347005 \h </w:instrText>
             </w:r>
             <w:r>
               <w:rPr>
@@ -945,7 +945,7 @@
               <w:lang w:eastAsia="de-CH"/>
             </w:rPr>
           </w:pPr>
-          <w:hyperlink w:anchor="_Toc287346348" w:history="1">
+          <w:hyperlink w:anchor="_Toc287347006" w:history="1">
             <w:r>
               <w:rPr>
                 <w:rStyle w:val="Hyperlink"/>
@@ -988,7 +988,7 @@
                 <w:noProof/>
                 <w:webHidden/>
               </w:rPr>
-              <w:instrText xml:space="preserve"> PAGEREF _Toc287346348 \h </w:instrText>
+              <w:instrText xml:space="preserve"> PAGEREF _Toc287347006 \h </w:instrText>
             </w:r>
             <w:r>
               <w:rPr>
@@ -1033,7 +1033,7 @@
               <w:lang w:eastAsia="de-CH"/>
             </w:rPr>
           </w:pPr>
-          <w:hyperlink w:anchor="_Toc287346349" w:history="1">
+          <w:hyperlink w:anchor="_Toc287347007" w:history="1">
             <w:r>
               <w:rPr>
                 <w:rStyle w:val="Hyperlink"/>
@@ -1077,7 +1077,7 @@
                 <w:noProof/>
                 <w:webHidden/>
               </w:rPr>
-              <w:instrText xml:space="preserve"> PAGEREF _Toc287346349 \h </w:instrText>
+              <w:instrText xml:space="preserve"> PAGEREF _Toc287347007 \h </w:instrText>
             </w:r>
             <w:r>
               <w:rPr>
@@ -1123,7 +1123,7 @@
               <w:lang w:eastAsia="de-CH"/>
             </w:rPr>
           </w:pPr>
-          <w:hyperlink w:anchor="_Toc287346350" w:history="1">
+          <w:hyperlink w:anchor="_Toc287347008" w:history="1">
             <w:r>
               <w:rPr>
                 <w:rStyle w:val="Hyperlink"/>
@@ -1167,7 +1167,7 @@
                 <w:noProof/>
                 <w:webHidden/>
               </w:rPr>
-              <w:instrText xml:space="preserve"> PAGEREF _Toc287346350 \h </w:instrText>
+              <w:instrText xml:space="preserve"> PAGEREF _Toc287347008 \h </w:instrText>
             </w:r>
             <w:r>
               <w:rPr>
@@ -1212,7 +1212,7 @@
               <w:lang w:eastAsia="de-CH"/>
             </w:rPr>
           </w:pPr>
-          <w:hyperlink w:anchor="_Toc287346351" w:history="1">
+          <w:hyperlink w:anchor="_Toc287347009" w:history="1">
             <w:r>
               <w:rPr>
                 <w:rStyle w:val="Hyperlink"/>
@@ -1255,7 +1255,7 @@
                 <w:noProof/>
                 <w:webHidden/>
               </w:rPr>
-              <w:instrText xml:space="preserve"> PAGEREF _Toc287346351 \h </w:instrText>
+              <w:instrText xml:space="preserve"> PAGEREF _Toc287347009 \h </w:instrText>
             </w:r>
             <w:r>
               <w:rPr>
@@ -1300,7 +1300,7 @@
               <w:lang w:eastAsia="de-CH"/>
             </w:rPr>
           </w:pPr>
-          <w:hyperlink w:anchor="_Toc287346352" w:history="1">
+          <w:hyperlink w:anchor="_Toc287347010" w:history="1">
             <w:r>
               <w:rPr>
                 <w:rStyle w:val="Hyperlink"/>
@@ -1343,7 +1343,7 @@
                 <w:noProof/>
                 <w:webHidden/>
               </w:rPr>
-              <w:instrText xml:space="preserve"> PAGEREF _Toc287346352 \h </w:instrText>
+              <w:instrText xml:space="preserve"> PAGEREF _Toc287347010 \h </w:instrText>
             </w:r>
             <w:r>
               <w:rPr>
@@ -1388,7 +1388,7 @@
               <w:lang w:eastAsia="de-CH"/>
             </w:rPr>
           </w:pPr>
-          <w:hyperlink w:anchor="_Toc287346353" w:history="1">
+          <w:hyperlink w:anchor="_Toc287347011" w:history="1">
             <w:r>
               <w:rPr>
                 <w:rStyle w:val="Hyperlink"/>
@@ -1431,7 +1431,7 @@
                 <w:noProof/>
                 <w:webHidden/>
               </w:rPr>
-              <w:instrText xml:space="preserve"> PAGEREF _Toc287346353 \h </w:instrText>
+              <w:instrText xml:space="preserve"> PAGEREF _Toc287347011 \h </w:instrText>
             </w:r>
             <w:r>
               <w:rPr>
@@ -1476,7 +1476,7 @@
               <w:lang w:eastAsia="de-CH"/>
             </w:rPr>
           </w:pPr>
-          <w:hyperlink w:anchor="_Toc287346354" w:history="1">
+          <w:hyperlink w:anchor="_Toc287347012" w:history="1">
             <w:r>
               <w:rPr>
                 <w:rStyle w:val="Hyperlink"/>
@@ -1519,7 +1519,7 @@
                 <w:noProof/>
                 <w:webHidden/>
               </w:rPr>
-              <w:instrText xml:space="preserve"> PAGEREF _Toc287346354 \h </w:instrText>
+              <w:instrText xml:space="preserve"> PAGEREF _Toc287347012 \h </w:instrText>
             </w:r>
             <w:r>
               <w:rPr>
@@ -1564,7 +1564,7 @@
               <w:lang w:eastAsia="de-CH"/>
             </w:rPr>
           </w:pPr>
-          <w:hyperlink w:anchor="_Toc287346355" w:history="1">
+          <w:hyperlink w:anchor="_Toc287347013" w:history="1">
             <w:r>
               <w:rPr>
                 <w:rStyle w:val="Hyperlink"/>
@@ -1607,7 +1607,7 @@
                 <w:noProof/>
                 <w:webHidden/>
               </w:rPr>
-              <w:instrText xml:space="preserve"> PAGEREF _Toc287346355 \h </w:instrText>
+              <w:instrText xml:space="preserve"> PAGEREF _Toc287347013 \h </w:instrText>
             </w:r>
             <w:r>
               <w:rPr>
@@ -1652,7 +1652,7 @@
               <w:lang w:eastAsia="de-CH"/>
             </w:rPr>
           </w:pPr>
-          <w:hyperlink w:anchor="_Toc287346356" w:history="1">
+          <w:hyperlink w:anchor="_Toc287347014" w:history="1">
             <w:r>
               <w:rPr>
                 <w:rStyle w:val="Hyperlink"/>
@@ -1695,7 +1695,7 @@
                 <w:noProof/>
                 <w:webHidden/>
               </w:rPr>
-              <w:instrText xml:space="preserve"> PAGEREF _Toc287346356 \h </w:instrText>
+              <w:instrText xml:space="preserve"> PAGEREF _Toc287347014 \h </w:instrText>
             </w:r>
             <w:r>
               <w:rPr>
@@ -1741,7 +1741,7 @@
               <w:lang w:eastAsia="de-CH"/>
             </w:rPr>
           </w:pPr>
-          <w:hyperlink w:anchor="_Toc287346357" w:history="1">
+          <w:hyperlink w:anchor="_Toc287347015" w:history="1">
             <w:r>
               <w:rPr>
                 <w:rStyle w:val="Hyperlink"/>
@@ -1785,7 +1785,7 @@
                 <w:noProof/>
                 <w:webHidden/>
               </w:rPr>
-              <w:instrText xml:space="preserve"> PAGEREF _Toc287346357 \h </w:instrText>
+              <w:instrText xml:space="preserve"> PAGEREF _Toc287347015 \h </w:instrText>
             </w:r>
             <w:r>
               <w:rPr>
@@ -1830,7 +1830,7 @@
               <w:lang w:eastAsia="de-CH"/>
             </w:rPr>
           </w:pPr>
-          <w:hyperlink w:anchor="_Toc287346358" w:history="1">
+          <w:hyperlink w:anchor="_Toc287347016" w:history="1">
             <w:r>
               <w:rPr>
                 <w:rStyle w:val="Hyperlink"/>
@@ -1873,7 +1873,7 @@
                 <w:noProof/>
                 <w:webHidden/>
               </w:rPr>
-              <w:instrText xml:space="preserve"> PAGEREF _Toc287346358 \h </w:instrText>
+              <w:instrText xml:space="preserve"> PAGEREF _Toc287347016 \h </w:instrText>
             </w:r>
             <w:r>
               <w:rPr>
@@ -1916,7 +1916,7 @@
               <w:sz w:val="22"/>
             </w:rPr>
           </w:pPr>
-          <w:hyperlink w:anchor="_Toc287346359" w:history="1">
+          <w:hyperlink w:anchor="_Toc287347017" w:history="1">
             <w:r>
               <w:rPr>
                 <w:rStyle w:val="Hyperlink"/>
@@ -1957,7 +1957,7 @@
                 <w:noProof/>
                 <w:webHidden/>
               </w:rPr>
-              <w:instrText xml:space="preserve"> PAGEREF _Toc287346359 \h </w:instrText>
+              <w:instrText xml:space="preserve"> PAGEREF _Toc287347017 \h </w:instrText>
             </w:r>
             <w:r>
               <w:rPr>
@@ -2000,7 +2000,7 @@
               <w:sz w:val="22"/>
             </w:rPr>
           </w:pPr>
-          <w:hyperlink w:anchor="_Toc287346360" w:history="1">
+          <w:hyperlink w:anchor="_Toc287347018" w:history="1">
             <w:r>
               <w:rPr>
                 <w:rStyle w:val="Hyperlink"/>
@@ -2041,7 +2041,7 @@
                 <w:noProof/>
                 <w:webHidden/>
               </w:rPr>
-              <w:instrText xml:space="preserve"> PAGEREF _Toc287346360 \h </w:instrText>
+              <w:instrText xml:space="preserve"> PAGEREF _Toc287347018 \h </w:instrText>
             </w:r>
             <w:r>
               <w:rPr>
@@ -2086,7 +2086,7 @@
               <w:lang w:eastAsia="de-CH"/>
             </w:rPr>
           </w:pPr>
-          <w:hyperlink w:anchor="_Toc287346361" w:history="1">
+          <w:hyperlink w:anchor="_Toc287347019" w:history="1">
             <w:r>
               <w:rPr>
                 <w:rStyle w:val="Hyperlink"/>
@@ -2129,7 +2129,7 @@
                 <w:noProof/>
                 <w:webHidden/>
               </w:rPr>
-              <w:instrText xml:space="preserve"> PAGEREF _Toc287346361 \h </w:instrText>
+              <w:instrText xml:space="preserve"> PAGEREF _Toc287347019 \h </w:instrText>
             </w:r>
             <w:r>
               <w:rPr>
@@ -2174,7 +2174,7 @@
               <w:lang w:eastAsia="de-CH"/>
             </w:rPr>
           </w:pPr>
-          <w:hyperlink w:anchor="_Toc287346362" w:history="1">
+          <w:hyperlink w:anchor="_Toc287347020" w:history="1">
             <w:r>
               <w:rPr>
                 <w:rStyle w:val="Hyperlink"/>
@@ -2217,7 +2217,7 @@
                 <w:noProof/>
                 <w:webHidden/>
               </w:rPr>
-              <w:instrText xml:space="preserve"> PAGEREF _Toc287346362 \h </w:instrText>
+              <w:instrText xml:space="preserve"> PAGEREF _Toc287347020 \h </w:instrText>
             </w:r>
             <w:r>
               <w:rPr>
@@ -2263,7 +2263,7 @@
               <w:lang w:eastAsia="de-CH"/>
             </w:rPr>
           </w:pPr>
-          <w:hyperlink w:anchor="_Toc287346363" w:history="1">
+          <w:hyperlink w:anchor="_Toc287347021" w:history="1">
             <w:r>
               <w:rPr>
                 <w:rStyle w:val="Hyperlink"/>
@@ -2307,7 +2307,7 @@
                 <w:noProof/>
                 <w:webHidden/>
               </w:rPr>
-              <w:instrText xml:space="preserve"> PAGEREF _Toc287346363 \h </w:instrText>
+              <w:instrText xml:space="preserve"> PAGEREF _Toc287347021 \h </w:instrText>
             </w:r>
             <w:r>
               <w:rPr>
@@ -2352,7 +2352,7 @@
               <w:lang w:eastAsia="de-CH"/>
             </w:rPr>
           </w:pPr>
-          <w:hyperlink w:anchor="_Toc287346364" w:history="1">
+          <w:hyperlink w:anchor="_Toc287347022" w:history="1">
             <w:r>
               <w:rPr>
                 <w:rStyle w:val="Hyperlink"/>
@@ -2395,7 +2395,7 @@
                 <w:noProof/>
                 <w:webHidden/>
               </w:rPr>
-              <w:instrText xml:space="preserve"> PAGEREF _Toc287346364 \h </w:instrText>
+              <w:instrText xml:space="preserve"> PAGEREF _Toc287347022 \h </w:instrText>
             </w:r>
             <w:r>
               <w:rPr>
@@ -2438,7 +2438,7 @@
               <w:sz w:val="22"/>
             </w:rPr>
           </w:pPr>
-          <w:hyperlink w:anchor="_Toc287346365" w:history="1">
+          <w:hyperlink w:anchor="_Toc287347023" w:history="1">
             <w:r>
               <w:rPr>
                 <w:rStyle w:val="Hyperlink"/>
@@ -2479,7 +2479,7 @@
                 <w:noProof/>
                 <w:webHidden/>
               </w:rPr>
-              <w:instrText xml:space="preserve"> PAGEREF _Toc287346365 \h </w:instrText>
+              <w:instrText xml:space="preserve"> PAGEREF _Toc287347023 \h </w:instrText>
             </w:r>
             <w:r>
               <w:rPr>
@@ -2522,7 +2522,7 @@
               <w:sz w:val="22"/>
             </w:rPr>
           </w:pPr>
-          <w:hyperlink w:anchor="_Toc287346366" w:history="1">
+          <w:hyperlink w:anchor="_Toc287347024" w:history="1">
             <w:r>
               <w:rPr>
                 <w:rStyle w:val="Hyperlink"/>
@@ -2563,7 +2563,7 @@
                 <w:noProof/>
                 <w:webHidden/>
               </w:rPr>
-              <w:instrText xml:space="preserve"> PAGEREF _Toc287346366 \h </w:instrText>
+              <w:instrText xml:space="preserve"> PAGEREF _Toc287347024 \h </w:instrText>
             </w:r>
             <w:r>
               <w:rPr>
@@ -2606,7 +2606,7 @@
               <w:sz w:val="22"/>
             </w:rPr>
           </w:pPr>
-          <w:hyperlink w:anchor="_Toc287346367" w:history="1">
+          <w:hyperlink w:anchor="_Toc287347025" w:history="1">
             <w:r>
               <w:rPr>
                 <w:rStyle w:val="Hyperlink"/>
@@ -2647,7 +2647,7 @@
                 <w:noProof/>
                 <w:webHidden/>
               </w:rPr>
-              <w:instrText xml:space="preserve"> PAGEREF _Toc287346367 \h </w:instrText>
+              <w:instrText xml:space="preserve"> PAGEREF _Toc287347025 \h </w:instrText>
             </w:r>
             <w:r>
               <w:rPr>
@@ -2690,7 +2690,7 @@
               <w:sz w:val="22"/>
             </w:rPr>
           </w:pPr>
-          <w:hyperlink w:anchor="_Toc287346368" w:history="1">
+          <w:hyperlink w:anchor="_Toc287347026" w:history="1">
             <w:r>
               <w:rPr>
                 <w:rStyle w:val="Hyperlink"/>
@@ -2731,7 +2731,7 @@
                 <w:noProof/>
                 <w:webHidden/>
               </w:rPr>
-              <w:instrText xml:space="preserve"> PAGEREF _Toc287346368 \h </w:instrText>
+              <w:instrText xml:space="preserve"> PAGEREF _Toc287347026 \h </w:instrText>
             </w:r>
             <w:r>
               <w:rPr>
@@ -2774,7 +2774,7 @@
               <w:sz w:val="22"/>
             </w:rPr>
           </w:pPr>
-          <w:hyperlink w:anchor="_Toc287346369" w:history="1">
+          <w:hyperlink w:anchor="_Toc287347027" w:history="1">
             <w:r>
               <w:rPr>
                 <w:rStyle w:val="Hyperlink"/>
@@ -2815,7 +2815,7 @@
                 <w:noProof/>
                 <w:webHidden/>
               </w:rPr>
-              <w:instrText xml:space="preserve"> PAGEREF _Toc287346369 \h </w:instrText>
+              <w:instrText xml:space="preserve"> PAGEREF _Toc287347027 \h </w:instrText>
             </w:r>
             <w:r>
               <w:rPr>
@@ -2860,7 +2860,7 @@
               <w:lang w:eastAsia="de-CH"/>
             </w:rPr>
           </w:pPr>
-          <w:hyperlink w:anchor="_Toc287346370" w:history="1">
+          <w:hyperlink w:anchor="_Toc287347028" w:history="1">
             <w:r>
               <w:rPr>
                 <w:rStyle w:val="Hyperlink"/>
@@ -2903,7 +2903,7 @@
                 <w:noProof/>
                 <w:webHidden/>
               </w:rPr>
-              <w:instrText xml:space="preserve"> PAGEREF _Toc287346370 \h </w:instrText>
+              <w:instrText xml:space="preserve"> PAGEREF _Toc287347028 \h </w:instrText>
             </w:r>
             <w:r>
               <w:rPr>
@@ -2948,7 +2948,7 @@
               <w:lang w:eastAsia="de-CH"/>
             </w:rPr>
           </w:pPr>
-          <w:hyperlink w:anchor="_Toc287346371" w:history="1">
+          <w:hyperlink w:anchor="_Toc287347029" w:history="1">
             <w:r>
               <w:rPr>
                 <w:rStyle w:val="Hyperlink"/>
@@ -2991,7 +2991,7 @@
                 <w:noProof/>
                 <w:webHidden/>
               </w:rPr>
-              <w:instrText xml:space="preserve"> PAGEREF _Toc287346371 \h </w:instrText>
+              <w:instrText xml:space="preserve"> PAGEREF _Toc287347029 \h </w:instrText>
             </w:r>
             <w:r>
               <w:rPr>
@@ -3036,7 +3036,7 @@
               <w:lang w:eastAsia="de-CH"/>
             </w:rPr>
           </w:pPr>
-          <w:hyperlink w:anchor="_Toc287346372" w:history="1">
+          <w:hyperlink w:anchor="_Toc287347030" w:history="1">
             <w:r>
               <w:rPr>
                 <w:rStyle w:val="Hyperlink"/>
@@ -3079,7 +3079,7 @@
                 <w:noProof/>
                 <w:webHidden/>
               </w:rPr>
-              <w:instrText xml:space="preserve"> PAGEREF _Toc287346372 \h </w:instrText>
+              <w:instrText xml:space="preserve"> PAGEREF _Toc287347030 \h </w:instrText>
             </w:r>
             <w:r>
               <w:rPr>
@@ -3125,7 +3125,7 @@
               <w:lang w:eastAsia="de-CH"/>
             </w:rPr>
           </w:pPr>
-          <w:hyperlink w:anchor="_Toc287346373" w:history="1">
+          <w:hyperlink w:anchor="_Toc287347031" w:history="1">
             <w:r>
               <w:rPr>
                 <w:rStyle w:val="Hyperlink"/>
@@ -3169,7 +3169,7 @@
                 <w:noProof/>
                 <w:webHidden/>
               </w:rPr>
-              <w:instrText xml:space="preserve"> PAGEREF _Toc287346373 \h </w:instrText>
+              <w:instrText xml:space="preserve"> PAGEREF _Toc287347031 \h </w:instrText>
             </w:r>
             <w:r>
               <w:rPr>
@@ -3214,7 +3214,7 @@
               <w:lang w:eastAsia="de-CH"/>
             </w:rPr>
           </w:pPr>
-          <w:hyperlink w:anchor="_Toc287346374" w:history="1">
+          <w:hyperlink w:anchor="_Toc287347032" w:history="1">
             <w:r>
               <w:rPr>
                 <w:rStyle w:val="Hyperlink"/>
@@ -3257,7 +3257,7 @@
                 <w:noProof/>
                 <w:webHidden/>
               </w:rPr>
-              <w:instrText xml:space="preserve"> PAGEREF _Toc287346374 \h </w:instrText>
+              <w:instrText xml:space="preserve"> PAGEREF _Toc287347032 \h </w:instrText>
             </w:r>
             <w:r>
               <w:rPr>
@@ -3302,7 +3302,7 @@
               <w:lang w:eastAsia="de-CH"/>
             </w:rPr>
           </w:pPr>
-          <w:hyperlink w:anchor="_Toc287346375" w:history="1">
+          <w:hyperlink w:anchor="_Toc287347033" w:history="1">
             <w:r>
               <w:rPr>
                 <w:rStyle w:val="Hyperlink"/>
@@ -3345,7 +3345,7 @@
                 <w:noProof/>
                 <w:webHidden/>
               </w:rPr>
-              <w:instrText xml:space="preserve"> PAGEREF _Toc287346375 \h </w:instrText>
+              <w:instrText xml:space="preserve"> PAGEREF _Toc287347033 \h </w:instrText>
             </w:r>
             <w:r>
               <w:rPr>
@@ -3388,7 +3388,7 @@
               <w:sz w:val="22"/>
             </w:rPr>
           </w:pPr>
-          <w:hyperlink w:anchor="_Toc287346376" w:history="1">
+          <w:hyperlink w:anchor="_Toc287347034" w:history="1">
             <w:r>
               <w:rPr>
                 <w:rStyle w:val="Hyperlink"/>
@@ -3429,7 +3429,7 @@
                 <w:noProof/>
                 <w:webHidden/>
               </w:rPr>
-              <w:instrText xml:space="preserve"> PAGEREF _Toc287346376 \h </w:instrText>
+              <w:instrText xml:space="preserve"> PAGEREF _Toc287347034 \h </w:instrText>
             </w:r>
             <w:r>
               <w:rPr>
@@ -3472,7 +3472,7 @@
               <w:sz w:val="22"/>
             </w:rPr>
           </w:pPr>
-          <w:hyperlink w:anchor="_Toc287346377" w:history="1">
+          <w:hyperlink w:anchor="_Toc287347035" w:history="1">
             <w:r>
               <w:rPr>
                 <w:rStyle w:val="Hyperlink"/>
@@ -3513,7 +3513,7 @@
                 <w:noProof/>
                 <w:webHidden/>
               </w:rPr>
-              <w:instrText xml:space="preserve"> PAGEREF _Toc287346377 \h </w:instrText>
+              <w:instrText xml:space="preserve"> PAGEREF _Toc287347035 \h </w:instrText>
             </w:r>
             <w:r>
               <w:rPr>
@@ -3556,7 +3556,7 @@
               <w:sz w:val="22"/>
             </w:rPr>
           </w:pPr>
-          <w:hyperlink w:anchor="_Toc287346378" w:history="1">
+          <w:hyperlink w:anchor="_Toc287347036" w:history="1">
             <w:r>
               <w:rPr>
                 <w:rStyle w:val="Hyperlink"/>
@@ -3599,7 +3599,7 @@
                 <w:noProof/>
                 <w:webHidden/>
               </w:rPr>
-              <w:instrText xml:space="preserve"> PAGEREF _Toc287346378 \h </w:instrText>
+              <w:instrText xml:space="preserve"> PAGEREF _Toc287347036 \h </w:instrText>
             </w:r>
             <w:r>
               <w:rPr>
@@ -3642,7 +3642,7 @@
               <w:sz w:val="22"/>
             </w:rPr>
           </w:pPr>
-          <w:hyperlink w:anchor="_Toc287346379" w:history="1">
+          <w:hyperlink w:anchor="_Toc287347037" w:history="1">
             <w:r>
               <w:rPr>
                 <w:rStyle w:val="Hyperlink"/>
@@ -3683,7 +3683,7 @@
                 <w:noProof/>
                 <w:webHidden/>
               </w:rPr>
-              <w:instrText xml:space="preserve"> PAGEREF _Toc287346379 \h </w:instrText>
+              <w:instrText xml:space="preserve"> PAGEREF _Toc287347037 \h </w:instrText>
             </w:r>
             <w:r>
               <w:rPr>
@@ -3726,7 +3726,7 @@
               <w:sz w:val="22"/>
             </w:rPr>
           </w:pPr>
-          <w:hyperlink w:anchor="_Toc287346380" w:history="1">
+          <w:hyperlink w:anchor="_Toc287347038" w:history="1">
             <w:r>
               <w:rPr>
                 <w:rStyle w:val="Hyperlink"/>
@@ -3767,7 +3767,7 @@
                 <w:noProof/>
                 <w:webHidden/>
               </w:rPr>
-              <w:instrText xml:space="preserve"> PAGEREF _Toc287346380 \h </w:instrText>
+              <w:instrText xml:space="preserve"> PAGEREF _Toc287347038 \h </w:instrText>
             </w:r>
             <w:r>
               <w:rPr>
@@ -3810,7 +3810,7 @@
               <w:sz w:val="22"/>
             </w:rPr>
           </w:pPr>
-          <w:hyperlink w:anchor="_Toc287346381" w:history="1">
+          <w:hyperlink w:anchor="_Toc287347039" w:history="1">
             <w:r>
               <w:rPr>
                 <w:rStyle w:val="Hyperlink"/>
@@ -3851,7 +3851,7 @@
                 <w:noProof/>
                 <w:webHidden/>
               </w:rPr>
-              <w:instrText xml:space="preserve"> PAGEREF _Toc287346381 \h </w:instrText>
+              <w:instrText xml:space="preserve"> PAGEREF _Toc287347039 \h </w:instrText>
             </w:r>
             <w:r>
               <w:rPr>
@@ -3897,7 +3897,7 @@
               <w:lang w:eastAsia="de-CH"/>
             </w:rPr>
           </w:pPr>
-          <w:hyperlink w:anchor="_Toc287346382" w:history="1">
+          <w:hyperlink w:anchor="_Toc287347040" w:history="1">
             <w:r>
               <w:rPr>
                 <w:rStyle w:val="Hyperlink"/>
@@ -3941,7 +3941,7 @@
                 <w:noProof/>
                 <w:webHidden/>
               </w:rPr>
-              <w:instrText xml:space="preserve"> PAGEREF _Toc287346382 \h </w:instrText>
+              <w:instrText xml:space="preserve"> PAGEREF _Toc287347040 \h </w:instrText>
             </w:r>
             <w:r>
               <w:rPr>
@@ -3987,7 +3987,7 @@
               <w:lang w:eastAsia="de-CH"/>
             </w:rPr>
           </w:pPr>
-          <w:hyperlink w:anchor="_Toc287346383" w:history="1">
+          <w:hyperlink w:anchor="_Toc287347041" w:history="1">
             <w:r>
               <w:rPr>
                 <w:rStyle w:val="Hyperlink"/>
@@ -4031,7 +4031,7 @@
                 <w:noProof/>
                 <w:webHidden/>
               </w:rPr>
-              <w:instrText xml:space="preserve"> PAGEREF _Toc287346383 \h </w:instrText>
+              <w:instrText xml:space="preserve"> PAGEREF _Toc287347041 \h </w:instrText>
             </w:r>
             <w:r>
               <w:rPr>
@@ -4076,7 +4076,7 @@
               <w:lang w:eastAsia="de-CH"/>
             </w:rPr>
           </w:pPr>
-          <w:hyperlink w:anchor="_Toc287346384" w:history="1">
+          <w:hyperlink w:anchor="_Toc287347042" w:history="1">
             <w:r>
               <w:rPr>
                 <w:rStyle w:val="Hyperlink"/>
@@ -4119,7 +4119,7 @@
                 <w:noProof/>
                 <w:webHidden/>
               </w:rPr>
-              <w:instrText xml:space="preserve"> PAGEREF _Toc287346384 \h </w:instrText>
+              <w:instrText xml:space="preserve"> PAGEREF _Toc287347042 \h </w:instrText>
             </w:r>
             <w:r>
               <w:rPr>
@@ -4164,7 +4164,7 @@
               <w:lang w:eastAsia="de-CH"/>
             </w:rPr>
           </w:pPr>
-          <w:hyperlink w:anchor="_Toc287346385" w:history="1">
+          <w:hyperlink w:anchor="_Toc287347043" w:history="1">
             <w:r>
               <w:rPr>
                 <w:rStyle w:val="Hyperlink"/>
@@ -4207,7 +4207,7 @@
                 <w:noProof/>
                 <w:webHidden/>
               </w:rPr>
-              <w:instrText xml:space="preserve"> PAGEREF _Toc287346385 \h </w:instrText>
+              <w:instrText xml:space="preserve"> PAGEREF _Toc287347043 \h </w:instrText>
             </w:r>
             <w:r>
               <w:rPr>
@@ -4252,7 +4252,7 @@
               <w:lang w:eastAsia="de-CH"/>
             </w:rPr>
           </w:pPr>
-          <w:hyperlink w:anchor="_Toc287346386" w:history="1">
+          <w:hyperlink w:anchor="_Toc287347044" w:history="1">
             <w:r>
               <w:rPr>
                 <w:rStyle w:val="Hyperlink"/>
@@ -4295,7 +4295,7 @@
                 <w:noProof/>
                 <w:webHidden/>
               </w:rPr>
-              <w:instrText xml:space="preserve"> PAGEREF _Toc287346386 \h </w:instrText>
+              <w:instrText xml:space="preserve"> PAGEREF _Toc287347044 \h </w:instrText>
             </w:r>
             <w:r>
               <w:rPr>
@@ -4340,7 +4340,7 @@
               <w:lang w:eastAsia="de-CH"/>
             </w:rPr>
           </w:pPr>
-          <w:hyperlink w:anchor="_Toc287346387" w:history="1">
+          <w:hyperlink w:anchor="_Toc287347045" w:history="1">
             <w:r>
               <w:rPr>
                 <w:rStyle w:val="Hyperlink"/>
@@ -4383,7 +4383,7 @@
                 <w:noProof/>
                 <w:webHidden/>
               </w:rPr>
-              <w:instrText xml:space="preserve"> PAGEREF _Toc287346387 \h </w:instrText>
+              <w:instrText xml:space="preserve"> PAGEREF _Toc287347045 \h </w:instrText>
             </w:r>
             <w:r>
               <w:rPr>
@@ -4428,7 +4428,7 @@
               <w:lang w:eastAsia="de-CH"/>
             </w:rPr>
           </w:pPr>
-          <w:hyperlink w:anchor="_Toc287346388" w:history="1">
+          <w:hyperlink w:anchor="_Toc287347046" w:history="1">
             <w:r>
               <w:rPr>
                 <w:rStyle w:val="Hyperlink"/>
@@ -4471,7 +4471,7 @@
                 <w:noProof/>
                 <w:webHidden/>
               </w:rPr>
-              <w:instrText xml:space="preserve"> PAGEREF _Toc287346388 \h </w:instrText>
+              <w:instrText xml:space="preserve"> PAGEREF _Toc287347046 \h </w:instrText>
             </w:r>
             <w:r>
               <w:rPr>
@@ -4517,7 +4517,7 @@
               <w:lang w:eastAsia="de-CH"/>
             </w:rPr>
           </w:pPr>
-          <w:hyperlink w:anchor="_Toc287346389" w:history="1">
+          <w:hyperlink w:anchor="_Toc287347047" w:history="1">
             <w:r>
               <w:rPr>
                 <w:rStyle w:val="Hyperlink"/>
@@ -4561,7 +4561,7 @@
                 <w:noProof/>
                 <w:webHidden/>
               </w:rPr>
-              <w:instrText xml:space="preserve"> PAGEREF _Toc287346389 \h </w:instrText>
+              <w:instrText xml:space="preserve"> PAGEREF _Toc287347047 \h </w:instrText>
             </w:r>
             <w:r>
               <w:rPr>
@@ -4606,7 +4606,7 @@
               <w:lang w:eastAsia="de-CH"/>
             </w:rPr>
           </w:pPr>
-          <w:hyperlink w:anchor="_Toc287346390" w:history="1">
+          <w:hyperlink w:anchor="_Toc287347048" w:history="1">
             <w:r>
               <w:rPr>
                 <w:rStyle w:val="Hyperlink"/>
@@ -4649,7 +4649,7 @@
                 <w:noProof/>
                 <w:webHidden/>
               </w:rPr>
-              <w:instrText xml:space="preserve"> PAGEREF _Toc287346390 \h </w:instrText>
+              <w:instrText xml:space="preserve"> PAGEREF _Toc287347048 \h </w:instrText>
             </w:r>
             <w:r>
               <w:rPr>
@@ -4694,7 +4694,7 @@
               <w:lang w:eastAsia="de-CH"/>
             </w:rPr>
           </w:pPr>
-          <w:hyperlink w:anchor="_Toc287346391" w:history="1">
+          <w:hyperlink w:anchor="_Toc287347049" w:history="1">
             <w:r>
               <w:rPr>
                 <w:rStyle w:val="Hyperlink"/>
@@ -4737,7 +4737,7 @@
                 <w:noProof/>
                 <w:webHidden/>
               </w:rPr>
-              <w:instrText xml:space="preserve"> PAGEREF _Toc287346391 \h </w:instrText>
+              <w:instrText xml:space="preserve"> PAGEREF _Toc287347049 \h </w:instrText>
             </w:r>
             <w:r>
               <w:rPr>
@@ -4783,7 +4783,7 @@
               <w:lang w:eastAsia="de-CH"/>
             </w:rPr>
           </w:pPr>
-          <w:hyperlink w:anchor="_Toc287346392" w:history="1">
+          <w:hyperlink w:anchor="_Toc287347050" w:history="1">
             <w:r>
               <w:rPr>
                 <w:rStyle w:val="Hyperlink"/>
@@ -4827,7 +4827,7 @@
                 <w:noProof/>
                 <w:webHidden/>
               </w:rPr>
-              <w:instrText xml:space="preserve"> PAGEREF _Toc287346392 \h </w:instrText>
+              <w:instrText xml:space="preserve"> PAGEREF _Toc287347050 \h </w:instrText>
             </w:r>
             <w:r>
               <w:rPr>
@@ -4872,7 +4872,7 @@
               <w:lang w:eastAsia="de-CH"/>
             </w:rPr>
           </w:pPr>
-          <w:hyperlink w:anchor="_Toc287346393" w:history="1">
+          <w:hyperlink w:anchor="_Toc287347051" w:history="1">
             <w:r>
               <w:rPr>
                 <w:rStyle w:val="Hyperlink"/>
@@ -4915,7 +4915,7 @@
                 <w:noProof/>
                 <w:webHidden/>
               </w:rPr>
-              <w:instrText xml:space="preserve"> PAGEREF _Toc287346393 \h </w:instrText>
+              <w:instrText xml:space="preserve"> PAGEREF _Toc287347051 \h </w:instrText>
             </w:r>
             <w:r>
               <w:rPr>
@@ -4958,7 +4958,7 @@
               <w:sz w:val="22"/>
             </w:rPr>
           </w:pPr>
-          <w:hyperlink w:anchor="_Toc287346394" w:history="1">
+          <w:hyperlink w:anchor="_Toc287347052" w:history="1">
             <w:r>
               <w:rPr>
                 <w:rStyle w:val="Hyperlink"/>
@@ -4999,7 +4999,7 @@
                 <w:noProof/>
                 <w:webHidden/>
               </w:rPr>
-              <w:instrText xml:space="preserve"> PAGEREF _Toc287346394 \h </w:instrText>
+              <w:instrText xml:space="preserve"> PAGEREF _Toc287347052 \h </w:instrText>
             </w:r>
             <w:r>
               <w:rPr>
@@ -5042,7 +5042,7 @@
               <w:sz w:val="22"/>
             </w:rPr>
           </w:pPr>
-          <w:hyperlink w:anchor="_Toc287346395" w:history="1">
+          <w:hyperlink w:anchor="_Toc287347053" w:history="1">
             <w:r>
               <w:rPr>
                 <w:rStyle w:val="Hyperlink"/>
@@ -5083,7 +5083,7 @@
                 <w:noProof/>
                 <w:webHidden/>
               </w:rPr>
-              <w:instrText xml:space="preserve"> PAGEREF _Toc287346395 \h </w:instrText>
+              <w:instrText xml:space="preserve"> PAGEREF _Toc287347053 \h </w:instrText>
             </w:r>
             <w:r>
               <w:rPr>
@@ -5126,7 +5126,7 @@
               <w:sz w:val="22"/>
             </w:rPr>
           </w:pPr>
-          <w:hyperlink w:anchor="_Toc287346396" w:history="1">
+          <w:hyperlink w:anchor="_Toc287347054" w:history="1">
             <w:r>
               <w:rPr>
                 <w:rStyle w:val="Hyperlink"/>
@@ -5167,7 +5167,7 @@
                 <w:noProof/>
                 <w:webHidden/>
               </w:rPr>
-              <w:instrText xml:space="preserve"> PAGEREF _Toc287346396 \h </w:instrText>
+              <w:instrText xml:space="preserve"> PAGEREF _Toc287347054 \h </w:instrText>
             </w:r>
             <w:r>
               <w:rPr>
@@ -5210,7 +5210,7 @@
               <w:sz w:val="22"/>
             </w:rPr>
           </w:pPr>
-          <w:hyperlink w:anchor="_Toc287346397" w:history="1">
+          <w:hyperlink w:anchor="_Toc287347055" w:history="1">
             <w:r>
               <w:rPr>
                 <w:rStyle w:val="Hyperlink"/>
@@ -5251,7 +5251,7 @@
                 <w:noProof/>
                 <w:webHidden/>
               </w:rPr>
-              <w:instrText xml:space="preserve"> PAGEREF _Toc287346397 \h </w:instrText>
+              <w:instrText xml:space="preserve"> PAGEREF _Toc287347055 \h </w:instrText>
             </w:r>
             <w:r>
               <w:rPr>
@@ -5294,7 +5294,7 @@
               <w:sz w:val="22"/>
             </w:rPr>
           </w:pPr>
-          <w:hyperlink w:anchor="_Toc287346398" w:history="1">
+          <w:hyperlink w:anchor="_Toc287347056" w:history="1">
             <w:r>
               <w:rPr>
                 <w:rStyle w:val="Hyperlink"/>
@@ -5335,7 +5335,7 @@
                 <w:noProof/>
                 <w:webHidden/>
               </w:rPr>
-              <w:instrText xml:space="preserve"> PAGEREF _Toc287346398 \h </w:instrText>
+              <w:instrText xml:space="preserve"> PAGEREF _Toc287347056 \h </w:instrText>
             </w:r>
             <w:r>
               <w:rPr>
@@ -5380,7 +5380,7 @@
               <w:lang w:eastAsia="de-CH"/>
             </w:rPr>
           </w:pPr>
-          <w:hyperlink w:anchor="_Toc287346399" w:history="1">
+          <w:hyperlink w:anchor="_Toc287347057" w:history="1">
             <w:r>
               <w:rPr>
                 <w:rStyle w:val="Hyperlink"/>
@@ -5423,7 +5423,7 @@
                 <w:noProof/>
                 <w:webHidden/>
               </w:rPr>
-              <w:instrText xml:space="preserve"> PAGEREF _Toc287346399 \h </w:instrText>
+              <w:instrText xml:space="preserve"> PAGEREF _Toc287347057 \h </w:instrText>
             </w:r>
             <w:r>
               <w:rPr>
@@ -5466,7 +5466,7 @@
               <w:sz w:val="22"/>
             </w:rPr>
           </w:pPr>
-          <w:hyperlink w:anchor="_Toc287346400" w:history="1">
+          <w:hyperlink w:anchor="_Toc287347058" w:history="1">
             <w:r>
               <w:rPr>
                 <w:rStyle w:val="Hyperlink"/>
@@ -5507,7 +5507,7 @@
                 <w:noProof/>
                 <w:webHidden/>
               </w:rPr>
-              <w:instrText xml:space="preserve"> PAGEREF _Toc287346400 \h </w:instrText>
+              <w:instrText xml:space="preserve"> PAGEREF _Toc287347058 \h </w:instrText>
             </w:r>
             <w:r>
               <w:rPr>
@@ -5550,7 +5550,7 @@
               <w:sz w:val="22"/>
             </w:rPr>
           </w:pPr>
-          <w:hyperlink w:anchor="_Toc287346401" w:history="1">
+          <w:hyperlink w:anchor="_Toc287347059" w:history="1">
             <w:r>
               <w:rPr>
                 <w:rStyle w:val="Hyperlink"/>
@@ -5591,7 +5591,7 @@
                 <w:noProof/>
                 <w:webHidden/>
               </w:rPr>
-              <w:instrText xml:space="preserve"> PAGEREF _Toc287346401 \h </w:instrText>
+              <w:instrText xml:space="preserve"> PAGEREF _Toc287347059 \h </w:instrText>
             </w:r>
             <w:r>
               <w:rPr>
@@ -5634,7 +5634,7 @@
               <w:sz w:val="22"/>
             </w:rPr>
           </w:pPr>
-          <w:hyperlink w:anchor="_Toc287346402" w:history="1">
+          <w:hyperlink w:anchor="_Toc287347060" w:history="1">
             <w:r>
               <w:rPr>
                 <w:rStyle w:val="Hyperlink"/>
@@ -5675,7 +5675,7 @@
                 <w:noProof/>
                 <w:webHidden/>
               </w:rPr>
-              <w:instrText xml:space="preserve"> PAGEREF _Toc287346402 \h </w:instrText>
+              <w:instrText xml:space="preserve"> PAGEREF _Toc287347060 \h </w:instrText>
             </w:r>
             <w:r>
               <w:rPr>
@@ -5720,7 +5720,7 @@
               <w:lang w:eastAsia="de-CH"/>
             </w:rPr>
           </w:pPr>
-          <w:hyperlink w:anchor="_Toc287346403" w:history="1">
+          <w:hyperlink w:anchor="_Toc287347061" w:history="1">
             <w:r>
               <w:rPr>
                 <w:rStyle w:val="Hyperlink"/>
@@ -5763,7 +5763,7 @@
                 <w:noProof/>
                 <w:webHidden/>
               </w:rPr>
-              <w:instrText xml:space="preserve"> PAGEREF _Toc287346403 \h </w:instrText>
+              <w:instrText xml:space="preserve"> PAGEREF _Toc287347061 \h </w:instrText>
             </w:r>
             <w:r>
               <w:rPr>
@@ -5806,7 +5806,7 @@
               <w:sz w:val="22"/>
             </w:rPr>
           </w:pPr>
-          <w:hyperlink w:anchor="_Toc287346404" w:history="1">
+          <w:hyperlink w:anchor="_Toc287347062" w:history="1">
             <w:r>
               <w:rPr>
                 <w:rStyle w:val="Hyperlink"/>
@@ -5847,7 +5847,7 @@
                 <w:noProof/>
                 <w:webHidden/>
               </w:rPr>
-              <w:instrText xml:space="preserve"> PAGEREF _Toc287346404 \h </w:instrText>
+              <w:instrText xml:space="preserve"> PAGEREF _Toc287347062 \h </w:instrText>
             </w:r>
             <w:r>
               <w:rPr>
@@ -5890,7 +5890,7 @@
               <w:sz w:val="22"/>
             </w:rPr>
           </w:pPr>
-          <w:hyperlink w:anchor="_Toc287346405" w:history="1">
+          <w:hyperlink w:anchor="_Toc287347063" w:history="1">
             <w:r>
               <w:rPr>
                 <w:rStyle w:val="Hyperlink"/>
@@ -5931,7 +5931,7 @@
                 <w:noProof/>
                 <w:webHidden/>
               </w:rPr>
-              <w:instrText xml:space="preserve"> PAGEREF _Toc287346405 \h </w:instrText>
+              <w:instrText xml:space="preserve"> PAGEREF _Toc287347063 \h </w:instrText>
             </w:r>
             <w:r>
               <w:rPr>
@@ -5974,7 +5974,7 @@
               <w:sz w:val="22"/>
             </w:rPr>
           </w:pPr>
-          <w:hyperlink w:anchor="_Toc287346406" w:history="1">
+          <w:hyperlink w:anchor="_Toc287347064" w:history="1">
             <w:r>
               <w:rPr>
                 <w:rStyle w:val="Hyperlink"/>
@@ -6015,7 +6015,7 @@
                 <w:noProof/>
                 <w:webHidden/>
               </w:rPr>
-              <w:instrText xml:space="preserve"> PAGEREF _Toc287346406 \h </w:instrText>
+              <w:instrText xml:space="preserve"> PAGEREF _Toc287347064 \h </w:instrText>
             </w:r>
             <w:r>
               <w:rPr>
@@ -6078,7 +6078,7 @@
       <w:pPr>
         <w:pStyle w:val="berschrift1"/>
       </w:pPr>
-      <w:bookmarkStart w:id="8" w:name="_Toc287346350"/>
+      <w:bookmarkStart w:id="8" w:name="_Toc287347008"/>
       <w:r>
         <w:lastRenderedPageBreak/>
         <w:t>Einführung</w:t>
@@ -6092,7 +6092,7 @@
       </w:pPr>
       <w:bookmarkStart w:id="9" w:name="_Toc286936085"/>
       <w:bookmarkStart w:id="10" w:name="_Toc287278346"/>
-      <w:bookmarkStart w:id="11" w:name="_Toc287346351"/>
+      <w:bookmarkStart w:id="11" w:name="_Toc287347009"/>
       <w:r>
         <w:t>Zweck</w:t>
       </w:r>
@@ -6111,7 +6111,7 @@
       </w:pPr>
       <w:bookmarkStart w:id="12" w:name="_Toc286936086"/>
       <w:bookmarkStart w:id="13" w:name="_Toc287278347"/>
-      <w:bookmarkStart w:id="14" w:name="_Toc287346352"/>
+      <w:bookmarkStart w:id="14" w:name="_Toc287347010"/>
       <w:r>
         <w:t>Gültigkeitsbereich</w:t>
       </w:r>
@@ -6136,7 +6136,7 @@
       </w:pPr>
       <w:bookmarkStart w:id="15" w:name="_Toc286936087"/>
       <w:bookmarkStart w:id="16" w:name="_Toc287278348"/>
-      <w:bookmarkStart w:id="17" w:name="_Toc287346353"/>
+      <w:bookmarkStart w:id="17" w:name="_Toc287347011"/>
       <w:r>
         <w:t>Definitionen und Abkürzungen</w:t>
       </w:r>
@@ -6158,7 +6158,7 @@
       </w:pPr>
       <w:bookmarkStart w:id="18" w:name="_Toc286936088"/>
       <w:bookmarkStart w:id="19" w:name="_Toc287278349"/>
-      <w:bookmarkStart w:id="20" w:name="_Toc287346354"/>
+      <w:bookmarkStart w:id="20" w:name="_Toc287347012"/>
       <w:r>
         <w:t>Referenzen</w:t>
       </w:r>
@@ -6259,7 +6259,7 @@
       </w:pPr>
       <w:bookmarkStart w:id="21" w:name="_Toc286936089"/>
       <w:bookmarkStart w:id="22" w:name="_Toc287278350"/>
-      <w:bookmarkStart w:id="23" w:name="_Toc287346355"/>
+      <w:bookmarkStart w:id="23" w:name="_Toc287347013"/>
       <w:r>
         <w:t>Übersicht</w:t>
       </w:r>
@@ -6334,7 +6334,7 @@
       <w:pPr>
         <w:pStyle w:val="berschrift2"/>
       </w:pPr>
-      <w:bookmarkStart w:id="25" w:name="_Toc287346356"/>
+      <w:bookmarkStart w:id="25" w:name="_Toc287347014"/>
       <w:r>
         <w:t>Quellen</w:t>
       </w:r>
@@ -6376,7 +6376,7 @@
       </w:pPr>
       <w:bookmarkStart w:id="26" w:name="_Toc286936090"/>
       <w:bookmarkStart w:id="27" w:name="_Toc287278352"/>
-      <w:bookmarkStart w:id="28" w:name="_Toc287346357"/>
+      <w:bookmarkStart w:id="28" w:name="_Toc287347015"/>
       <w:r>
         <w:lastRenderedPageBreak/>
         <w:t>Projekt Übersicht</w:t>
@@ -6391,7 +6391,7 @@
       </w:pPr>
       <w:bookmarkStart w:id="29" w:name="_Toc286936091"/>
       <w:bookmarkStart w:id="30" w:name="_Toc287278353"/>
-      <w:bookmarkStart w:id="31" w:name="_Toc287346358"/>
+      <w:bookmarkStart w:id="31" w:name="_Toc287347016"/>
       <w:r>
         <w:t>MRT (Mobile Reporting Tool)</w:t>
       </w:r>
@@ -6443,7 +6443,7 @@
       </w:pPr>
       <w:bookmarkStart w:id="32" w:name="_Toc287278354"/>
       <w:bookmarkStart w:id="33" w:name="_Toc286936092"/>
-      <w:bookmarkStart w:id="34" w:name="_Toc287346359"/>
+      <w:bookmarkStart w:id="34" w:name="_Toc287347017"/>
       <w:r>
         <w:t>Ablauf</w:t>
       </w:r>
@@ -6545,7 +6545,7 @@
         <w:pStyle w:val="berschrift3"/>
       </w:pPr>
       <w:bookmarkStart w:id="35" w:name="_Toc287278355"/>
-      <w:bookmarkStart w:id="36" w:name="_Toc287346360"/>
+      <w:bookmarkStart w:id="36" w:name="_Toc287347018"/>
       <w:r>
         <w:t>Optionale Features</w:t>
       </w:r>
@@ -6605,7 +6605,7 @@
       <w:pPr>
         <w:pStyle w:val="berschrift2"/>
       </w:pPr>
-      <w:bookmarkStart w:id="38" w:name="_Toc287346361"/>
+      <w:bookmarkStart w:id="38" w:name="_Toc287347019"/>
       <w:r>
         <w:t>Zweck und Ziel</w:t>
       </w:r>
@@ -6662,7 +6662,7 @@
       <w:pPr>
         <w:pStyle w:val="berschrift2"/>
       </w:pPr>
-      <w:bookmarkStart w:id="41" w:name="_Toc287346362"/>
+      <w:bookmarkStart w:id="41" w:name="_Toc287347020"/>
       <w:r>
         <w:lastRenderedPageBreak/>
         <w:t>Annahmen und Einschränkungen</w:t>
@@ -6685,7 +6685,7 @@
       </w:pPr>
       <w:bookmarkStart w:id="42" w:name="_Toc286936094"/>
       <w:bookmarkStart w:id="43" w:name="_Toc287278358"/>
-      <w:bookmarkStart w:id="44" w:name="_Toc287346363"/>
+      <w:bookmarkStart w:id="44" w:name="_Toc287347021"/>
       <w:r>
         <w:lastRenderedPageBreak/>
         <w:t>Projektorganisation</w:t>
@@ -6747,7 +6747,7 @@
       </w:pPr>
       <w:bookmarkStart w:id="45" w:name="_Toc286936095"/>
       <w:bookmarkStart w:id="46" w:name="_Toc287278359"/>
-      <w:bookmarkStart w:id="47" w:name="_Toc287346364"/>
+      <w:bookmarkStart w:id="47" w:name="_Toc287347022"/>
       <w:r>
         <w:t>Team</w:t>
       </w:r>
@@ -6761,7 +6761,7 @@
       </w:pPr>
       <w:bookmarkStart w:id="48" w:name="_Toc286936096"/>
       <w:bookmarkStart w:id="49" w:name="_Toc287278360"/>
-      <w:bookmarkStart w:id="50" w:name="_Toc287346365"/>
+      <w:bookmarkStart w:id="50" w:name="_Toc287347023"/>
       <w:r>
         <w:rPr>
           <w:noProof/>
@@ -7026,7 +7026,7 @@
         <w:pStyle w:val="berschrift3"/>
       </w:pPr>
       <w:bookmarkStart w:id="52" w:name="_Toc287278361"/>
-      <w:bookmarkStart w:id="53" w:name="_Toc287346366"/>
+      <w:bookmarkStart w:id="53" w:name="_Toc287347024"/>
       <w:r>
         <w:rPr>
           <w:noProof/>
@@ -7245,7 +7245,7 @@
       </w:pPr>
       <w:bookmarkStart w:id="54" w:name="_Toc287278362"/>
       <w:bookmarkStart w:id="55" w:name="_Toc286936098"/>
-      <w:bookmarkStart w:id="56" w:name="_Toc287346367"/>
+      <w:bookmarkStart w:id="56" w:name="_Toc287347025"/>
       <w:r>
         <w:rPr>
           <w:noProof/>
@@ -7467,7 +7467,7 @@
       <w:pPr>
         <w:pStyle w:val="berschrift3"/>
       </w:pPr>
-      <w:bookmarkStart w:id="58" w:name="_Toc287346368"/>
+      <w:bookmarkStart w:id="58" w:name="_Toc287347026"/>
       <w:r>
         <w:rPr>
           <w:noProof/>
@@ -7712,7 +7712,7 @@
         <w:pStyle w:val="berschrift3"/>
       </w:pPr>
       <w:bookmarkStart w:id="60" w:name="_Toc287278364"/>
-      <w:bookmarkStart w:id="61" w:name="_Toc287346369"/>
+      <w:bookmarkStart w:id="61" w:name="_Toc287347027"/>
       <w:r>
         <w:rPr>
           <w:noProof/>
@@ -7915,7 +7915,7 @@
       </w:pPr>
       <w:bookmarkStart w:id="62" w:name="_Toc286936101"/>
       <w:bookmarkStart w:id="63" w:name="_Toc287278365"/>
-      <w:bookmarkStart w:id="64" w:name="_Toc287346370"/>
+      <w:bookmarkStart w:id="64" w:name="_Toc287347028"/>
       <w:r>
         <w:t>Anmerkung</w:t>
       </w:r>
@@ -7961,7 +7961,7 @@
       </w:pPr>
       <w:bookmarkStart w:id="65" w:name="_Toc286936102"/>
       <w:bookmarkStart w:id="66" w:name="_Toc287278366"/>
-      <w:bookmarkStart w:id="67" w:name="_Toc287346371"/>
+      <w:bookmarkStart w:id="67" w:name="_Toc287347029"/>
       <w:r>
         <w:t>Organisationsstruktur</w:t>
       </w:r>
@@ -8039,7 +8039,7 @@
         <w:pStyle w:val="berschrift2"/>
       </w:pPr>
       <w:bookmarkStart w:id="69" w:name="_Toc287278367"/>
-      <w:bookmarkStart w:id="70" w:name="_Toc287346372"/>
+      <w:bookmarkStart w:id="70" w:name="_Toc287347030"/>
       <w:r>
         <w:t>Externe Schnittstellen</w:t>
       </w:r>
@@ -8079,7 +8079,7 @@
       </w:pPr>
       <w:bookmarkStart w:id="71" w:name="_Toc286936104"/>
       <w:bookmarkStart w:id="72" w:name="_Toc287278368"/>
-      <w:bookmarkStart w:id="73" w:name="_Toc287346373"/>
+      <w:bookmarkStart w:id="73" w:name="_Toc287347031"/>
       <w:r>
         <w:lastRenderedPageBreak/>
         <w:t>Management Abläufe</w:t>
@@ -8099,7 +8099,7 @@
         <w:pStyle w:val="berschrift2"/>
       </w:pPr>
       <w:bookmarkStart w:id="75" w:name="_Toc287278369"/>
-      <w:bookmarkStart w:id="76" w:name="_Toc287346374"/>
+      <w:bookmarkStart w:id="76" w:name="_Toc287347032"/>
       <w:r>
         <w:t>Projekt Kostenvoranschlag</w:t>
       </w:r>
@@ -8139,7 +8139,7 @@
         <w:pStyle w:val="berschrift2"/>
       </w:pPr>
       <w:bookmarkStart w:id="78" w:name="_Toc287278370"/>
-      <w:bookmarkStart w:id="79" w:name="_Toc287346375"/>
+      <w:bookmarkStart w:id="79" w:name="_Toc287347033"/>
       <w:r>
         <w:t>Projektplan</w:t>
       </w:r>
@@ -8153,7 +8153,7 @@
       </w:pPr>
       <w:bookmarkStart w:id="80" w:name="_Toc286936107"/>
       <w:bookmarkStart w:id="81" w:name="_Toc287278371"/>
-      <w:bookmarkStart w:id="82" w:name="_Toc287346376"/>
+      <w:bookmarkStart w:id="82" w:name="_Toc287347034"/>
       <w:r>
         <w:t>Zeitplan</w:t>
       </w:r>
@@ -8350,7 +8350,7 @@
       <w:pPr>
         <w:pStyle w:val="berschrift3"/>
       </w:pPr>
-      <w:bookmarkStart w:id="85" w:name="_Toc287346377"/>
+      <w:bookmarkStart w:id="85" w:name="_Toc287347035"/>
       <w:r>
         <w:lastRenderedPageBreak/>
         <w:t>Iterationsplanung / M</w:t>
@@ -8392,7 +8392,7 @@
         <w:pStyle w:val="berschrift4"/>
       </w:pPr>
       <w:bookmarkStart w:id="86" w:name="_Toc287278373"/>
-      <w:bookmarkStart w:id="87" w:name="_Toc287346378"/>
+      <w:bookmarkStart w:id="87" w:name="_Toc287347036"/>
       <w:r>
         <w:rPr>
           <w:rStyle w:val="berschrift3Zchn"/>
@@ -11119,7 +11119,7 @@
       <w:bookmarkStart w:id="92" w:name="_Ref287196098"/>
       <w:bookmarkStart w:id="93" w:name="_Ref287196103"/>
       <w:bookmarkStart w:id="94" w:name="_Toc287278374"/>
-      <w:bookmarkStart w:id="95" w:name="_Toc287346379"/>
+      <w:bookmarkStart w:id="95" w:name="_Toc287347037"/>
       <w:r>
         <w:lastRenderedPageBreak/>
         <w:t>Besprechungen</w:t>
@@ -11197,7 +11197,7 @@
       <w:bookmarkStart w:id="97" w:name="_Ref287270950"/>
       <w:bookmarkStart w:id="98" w:name="_Ref287270960"/>
       <w:bookmarkStart w:id="99" w:name="_Toc287278375"/>
-      <w:bookmarkStart w:id="100" w:name="_Toc287346380"/>
+      <w:bookmarkStart w:id="100" w:name="_Toc287347038"/>
       <w:r>
         <w:t>Abgabe</w:t>
       </w:r>
@@ -11481,7 +11481,7 @@
         <w:pStyle w:val="berschrift3"/>
       </w:pPr>
       <w:bookmarkStart w:id="102" w:name="_Toc287278376"/>
-      <w:bookmarkStart w:id="103" w:name="_Toc287346381"/>
+      <w:bookmarkStart w:id="103" w:name="_Toc287347039"/>
       <w:r>
         <w:t>Deployment</w:t>
       </w:r>
@@ -11519,7 +11519,7 @@
         <w:pStyle w:val="berschrift1"/>
       </w:pPr>
       <w:bookmarkStart w:id="104" w:name="_Toc287278377"/>
-      <w:bookmarkStart w:id="105" w:name="_Toc287346382"/>
+      <w:bookmarkStart w:id="105" w:name="_Toc287347040"/>
       <w:r>
         <w:lastRenderedPageBreak/>
         <w:t>Risiko Management</w:t>
@@ -11579,7 +11579,7 @@
       </w:pPr>
       <w:bookmarkStart w:id="106" w:name="_Toc286936113"/>
       <w:bookmarkStart w:id="107" w:name="_Toc287278378"/>
-      <w:bookmarkStart w:id="108" w:name="_Toc287346383"/>
+      <w:bookmarkStart w:id="108" w:name="_Toc287347041"/>
       <w:r>
         <w:lastRenderedPageBreak/>
         <w:t>Arbeitspakete</w:t>
@@ -11629,7 +11629,7 @@
       <w:pPr>
         <w:pStyle w:val="berschrift2"/>
       </w:pPr>
-      <w:bookmarkStart w:id="109" w:name="_Toc287346384"/>
+      <w:bookmarkStart w:id="109" w:name="_Toc287347042"/>
       <w:r>
         <w:t>MS1</w:t>
       </w:r>
@@ -11687,7 +11687,7 @@
       <w:pPr>
         <w:pStyle w:val="berschrift2"/>
       </w:pPr>
-      <w:bookmarkStart w:id="110" w:name="_Toc287346385"/>
+      <w:bookmarkStart w:id="110" w:name="_Toc287347043"/>
       <w:r>
         <w:lastRenderedPageBreak/>
         <w:t>MS2</w:t>
@@ -11746,7 +11746,7 @@
       <w:pPr>
         <w:pStyle w:val="berschrift2"/>
       </w:pPr>
-      <w:bookmarkStart w:id="111" w:name="_Toc287346386"/>
+      <w:bookmarkStart w:id="111" w:name="_Toc287347044"/>
       <w:r>
         <w:lastRenderedPageBreak/>
         <w:t>MS3</w:t>
@@ -11805,7 +11805,7 @@
       <w:pPr>
         <w:pStyle w:val="berschrift2"/>
       </w:pPr>
-      <w:bookmarkStart w:id="112" w:name="_Toc287346387"/>
+      <w:bookmarkStart w:id="112" w:name="_Toc287347045"/>
       <w:r>
         <w:lastRenderedPageBreak/>
         <w:t>MS4</w:t>
@@ -11864,7 +11864,7 @@
       <w:pPr>
         <w:pStyle w:val="berschrift2"/>
       </w:pPr>
-      <w:bookmarkStart w:id="113" w:name="_Toc287346388"/>
+      <w:bookmarkStart w:id="113" w:name="_Toc287347046"/>
       <w:r>
         <w:lastRenderedPageBreak/>
         <w:t>MS5</w:t>
@@ -11939,7 +11939,7 @@
         <w:pStyle w:val="berschrift1"/>
       </w:pPr>
       <w:bookmarkStart w:id="115" w:name="_Toc287278379"/>
-      <w:bookmarkStart w:id="116" w:name="_Toc287346389"/>
+      <w:bookmarkStart w:id="116" w:name="_Toc287347047"/>
       <w:r>
         <w:lastRenderedPageBreak/>
         <w:t>Infrastruktur</w:t>
@@ -11964,7 +11964,7 @@
         <w:pStyle w:val="berschrift2"/>
       </w:pPr>
       <w:bookmarkStart w:id="117" w:name="_Toc287278380"/>
-      <w:bookmarkStart w:id="118" w:name="_Toc287346390"/>
+      <w:bookmarkStart w:id="118" w:name="_Toc287347048"/>
       <w:r>
         <w:t>Software</w:t>
       </w:r>
@@ -12346,7 +12346,7 @@
       </w:pPr>
       <w:bookmarkStart w:id="119" w:name="_Toc287278381"/>
       <w:bookmarkStart w:id="120" w:name="_Toc286936115"/>
-      <w:bookmarkStart w:id="121" w:name="_Toc287346391"/>
+      <w:bookmarkStart w:id="121" w:name="_Toc287347049"/>
       <w:r>
         <w:t>Kommunikation</w:t>
       </w:r>
@@ -12485,7 +12485,7 @@
         <w:pStyle w:val="berschrift1"/>
       </w:pPr>
       <w:bookmarkStart w:id="122" w:name="_Toc287278382"/>
-      <w:bookmarkStart w:id="123" w:name="_Toc287346392"/>
+      <w:bookmarkStart w:id="123" w:name="_Toc287347050"/>
       <w:r>
         <w:lastRenderedPageBreak/>
         <w:t>Qualitätsmassnahmen</w:t>
@@ -12500,7 +12500,7 @@
       </w:pPr>
       <w:bookmarkStart w:id="124" w:name="_Toc286936116"/>
       <w:bookmarkStart w:id="125" w:name="_Toc287278383"/>
-      <w:bookmarkStart w:id="126" w:name="_Toc287346393"/>
+      <w:bookmarkStart w:id="126" w:name="_Toc287347051"/>
       <w:r>
         <w:t>Allgemein</w:t>
       </w:r>
@@ -12514,7 +12514,7 @@
       </w:pPr>
       <w:bookmarkStart w:id="127" w:name="_Toc286936117"/>
       <w:bookmarkStart w:id="128" w:name="_Toc287278384"/>
-      <w:bookmarkStart w:id="129" w:name="_Toc287346394"/>
+      <w:bookmarkStart w:id="129" w:name="_Toc287347052"/>
       <w:r>
         <w:t>Regelmässige Teamsit</w:t>
       </w:r>
@@ -12590,7 +12590,7 @@
       </w:pPr>
       <w:bookmarkStart w:id="130" w:name="_Toc286936118"/>
       <w:bookmarkStart w:id="131" w:name="_Toc287278385"/>
-      <w:bookmarkStart w:id="132" w:name="_Toc287346395"/>
+      <w:bookmarkStart w:id="132" w:name="_Toc287347053"/>
       <w:r>
         <w:t>Sourcecode Management</w:t>
       </w:r>
@@ -12668,7 +12668,7 @@
       </w:pPr>
       <w:bookmarkStart w:id="133" w:name="_Toc286936119"/>
       <w:bookmarkStart w:id="134" w:name="_Toc287278386"/>
-      <w:bookmarkStart w:id="135" w:name="_Toc287346396"/>
+      <w:bookmarkStart w:id="135" w:name="_Toc287347054"/>
       <w:r>
         <w:t>Issuetracking</w:t>
       </w:r>
@@ -12730,7 +12730,7 @@
       </w:pPr>
       <w:bookmarkStart w:id="136" w:name="_Toc286936120"/>
       <w:bookmarkStart w:id="137" w:name="_Toc287278387"/>
-      <w:bookmarkStart w:id="138" w:name="_Toc287346397"/>
+      <w:bookmarkStart w:id="138" w:name="_Toc287347055"/>
       <w:r>
         <w:t>Austausch</w:t>
       </w:r>
@@ -12773,7 +12773,7 @@
       </w:pPr>
       <w:bookmarkStart w:id="139" w:name="_Toc286936121"/>
       <w:bookmarkStart w:id="140" w:name="_Toc287278388"/>
-      <w:bookmarkStart w:id="141" w:name="_Toc287346398"/>
+      <w:bookmarkStart w:id="141" w:name="_Toc287347056"/>
       <w:r>
         <w:t>Documetation Guidelines &amp; Review</w:t>
       </w:r>
@@ -12856,7 +12856,7 @@
         <w:pStyle w:val="berschrift2"/>
       </w:pPr>
       <w:bookmarkStart w:id="143" w:name="_Toc287278389"/>
-      <w:bookmarkStart w:id="144" w:name="_Toc287346399"/>
+      <w:bookmarkStart w:id="144" w:name="_Toc287347057"/>
       <w:r>
         <w:lastRenderedPageBreak/>
         <w:t>Codequalität</w:t>
@@ -12871,7 +12871,7 @@
       </w:pPr>
       <w:bookmarkStart w:id="145" w:name="_Toc286936123"/>
       <w:bookmarkStart w:id="146" w:name="_Toc287278390"/>
-      <w:bookmarkStart w:id="147" w:name="_Toc287346400"/>
+      <w:bookmarkStart w:id="147" w:name="_Toc287347058"/>
       <w:r>
         <w:t>Codereview</w:t>
       </w:r>
@@ -12972,7 +12972,7 @@
       </w:pPr>
       <w:bookmarkStart w:id="148" w:name="_Toc286936124"/>
       <w:bookmarkStart w:id="149" w:name="_Toc287278391"/>
-      <w:bookmarkStart w:id="150" w:name="_Toc287346401"/>
+      <w:bookmarkStart w:id="150" w:name="_Toc287347059"/>
       <w:r>
         <w:t>Styleguide für Code</w:t>
       </w:r>
@@ -13597,7 +13597,7 @@
         <w:pStyle w:val="berschrift3"/>
       </w:pPr>
       <w:bookmarkStart w:id="151" w:name="_Toc287278392"/>
-      <w:bookmarkStart w:id="152" w:name="_Toc287346402"/>
+      <w:bookmarkStart w:id="152" w:name="_Toc287347060"/>
       <w:r>
         <w:lastRenderedPageBreak/>
         <w:t>Projektautomation</w:t>
@@ -13676,7 +13676,7 @@
       </w:pPr>
       <w:bookmarkStart w:id="153" w:name="_Toc286936125"/>
       <w:bookmarkStart w:id="154" w:name="_Toc287278393"/>
-      <w:bookmarkStart w:id="155" w:name="_Toc287346403"/>
+      <w:bookmarkStart w:id="155" w:name="_Toc287347061"/>
       <w:r>
         <w:t>Tests</w:t>
       </w:r>
@@ -13689,7 +13689,7 @@
         <w:pStyle w:val="berschrift3"/>
       </w:pPr>
       <w:bookmarkStart w:id="156" w:name="_Toc287278394"/>
-      <w:bookmarkStart w:id="157" w:name="_Toc287346404"/>
+      <w:bookmarkStart w:id="157" w:name="_Toc287347062"/>
       <w:r>
         <w:t>Unit Tests</w:t>
       </w:r>
@@ -13706,7 +13706,37 @@
         <w:pStyle w:val="berschrift4"/>
       </w:pPr>
       <w:r>
-        <w:t>Functional Tests</w:t>
+        <w:t>Android</w:t>
+      </w:r>
+    </w:p>
+    <w:p>
+      <w:r>
+        <w:t>Auf Android wird JUnit 3 eingesetz. Es ist jedoch nicht direkt TestCase (JUnit Standard) sondern AndroidTestCase (Android spezifisch, erbt von TestCase) zu verwenden.</w:t>
+      </w:r>
+    </w:p>
+    <w:p>
+      <w:pPr>
+        <w:pStyle w:val="berschrift4"/>
+      </w:pPr>
+      <w:r>
+        <w:t>Rails</w:t>
+      </w:r>
+    </w:p>
+    <w:p>
+      <w:r>
+        <w:t>Das Ruby on Rails Framework unterstützt Unit Tests</w:t>
+      </w:r>
+      <w:r>
+        <w:t xml:space="preserve"> für Models</w:t>
+      </w:r>
+      <w:r>
+        <w:t>.</w:t>
+      </w:r>
+      <w:r>
+        <w:t xml:space="preserve"> Deshalb werd</w:t>
+      </w:r>
+      <w:r>
+        <w:t>en diese mit Unit Test getestet, das Entsprechende Modul heisst test_helper.</w:t>
       </w:r>
     </w:p>
     <w:p>
@@ -13719,7 +13749,7 @@
         <w:pStyle w:val="berschrift3"/>
       </w:pPr>
       <w:bookmarkStart w:id="158" w:name="_Toc287278395"/>
-      <w:bookmarkStart w:id="159" w:name="_Toc287346405"/>
+      <w:bookmarkStart w:id="159" w:name="_Toc287347063"/>
       <w:r>
         <w:t>Systemtests</w:t>
       </w:r>
@@ -13739,7 +13769,7 @@
         <w:t xml:space="preserve"> </w:t>
       </w:r>
       <w:bookmarkStart w:id="160" w:name="_Toc287278396"/>
-      <w:bookmarkStart w:id="161" w:name="_Toc287346406"/>
+      <w:bookmarkStart w:id="161" w:name="_Toc287347064"/>
       <w:r>
         <w:t>Usability Tests</w:t>
       </w:r>
@@ -13748,7 +13778,13 @@
     </w:p>
     <w:p>
       <w:r>
-        <w:t>In der Elaboration Phase werden Paper-Prototyping Methoden eingesetzt, falls in dieser Phase genügend Zeit bleibt (optional, die Iteration ist noch nicht genau definiert). Falls genügend Zeit bleibt, wird das entsprechende Ticket einer entsprechenden Iteration zugewiesen.</w:t>
+        <w:t xml:space="preserve">In der Elaboration Phase werden Paper-Prototyping Methoden eingesetzt, falls in dieser Phase genügend Zeit bleibt (optional, die Iteration ist noch nicht genau definiert). </w:t>
+      </w:r>
+      <w:r>
+        <w:t>Im diesem Fall</w:t>
+      </w:r>
+      <w:r>
+        <w:t xml:space="preserve"> wird das entsprechende Ticket einer entsprechenden Iteration zugewiesen.</w:t>
       </w:r>
     </w:p>
     <w:p>
@@ -20841,6 +20877,94 @@
 </file>
 
 <file path=customXml/itemProps1.xml><?xml version="1.0" encoding="utf-8"?>
+<ds:datastoreItem xmlns:ds="http://schemas.openxmlformats.org/officeDocument/2006/customXml" ds:itemID="{C369C690-083E-4961-9265-A50ED7A268EA}">
+  <ds:schemaRefs>
+    <ds:schemaRef ds:uri="http://schemas.openxmlformats.org/officeDocument/2006/bibliography"/>
+  </ds:schemaRefs>
+</ds:datastoreItem>
+</file>
+
+<file path=customXml/itemProps10.xml><?xml version="1.0" encoding="utf-8"?>
+<ds:datastoreItem xmlns:ds="http://schemas.openxmlformats.org/officeDocument/2006/customXml" ds:itemID="{5E739945-F469-4788-A425-79F800A4D70D}">
+  <ds:schemaRefs>
+    <ds:schemaRef ds:uri="http://schemas.openxmlformats.org/officeDocument/2006/bibliography"/>
+  </ds:schemaRefs>
+</ds:datastoreItem>
+</file>
+
+<file path=customXml/itemProps11.xml><?xml version="1.0" encoding="utf-8"?>
+<ds:datastoreItem xmlns:ds="http://schemas.openxmlformats.org/officeDocument/2006/customXml" ds:itemID="{C6AEAFFA-2DA6-421C-BD71-F5A70061DC20}">
+  <ds:schemaRefs>
+    <ds:schemaRef ds:uri="http://schemas.openxmlformats.org/officeDocument/2006/bibliography"/>
+  </ds:schemaRefs>
+</ds:datastoreItem>
+</file>
+
+<file path=customXml/itemProps12.xml><?xml version="1.0" encoding="utf-8"?>
+<ds:datastoreItem xmlns:ds="http://schemas.openxmlformats.org/officeDocument/2006/customXml" ds:itemID="{C9BC4695-83BE-4A95-A6AB-BE713483ECCC}">
+  <ds:schemaRefs>
+    <ds:schemaRef ds:uri="http://schemas.openxmlformats.org/officeDocument/2006/bibliography"/>
+  </ds:schemaRefs>
+</ds:datastoreItem>
+</file>
+
+<file path=customXml/itemProps13.xml><?xml version="1.0" encoding="utf-8"?>
+<ds:datastoreItem xmlns:ds="http://schemas.openxmlformats.org/officeDocument/2006/customXml" ds:itemID="{D8335A46-22CF-4013-8011-EEA4C4C6CF92}">
+  <ds:schemaRefs>
+    <ds:schemaRef ds:uri="http://schemas.openxmlformats.org/officeDocument/2006/bibliography"/>
+  </ds:schemaRefs>
+</ds:datastoreItem>
+</file>
+
+<file path=customXml/itemProps14.xml><?xml version="1.0" encoding="utf-8"?>
+<ds:datastoreItem xmlns:ds="http://schemas.openxmlformats.org/officeDocument/2006/customXml" ds:itemID="{75962A4F-6893-48FA-8A9D-03C538C0606F}">
+  <ds:schemaRefs>
+    <ds:schemaRef ds:uri="http://schemas.openxmlformats.org/officeDocument/2006/bibliography"/>
+  </ds:schemaRefs>
+</ds:datastoreItem>
+</file>
+
+<file path=customXml/itemProps15.xml><?xml version="1.0" encoding="utf-8"?>
+<ds:datastoreItem xmlns:ds="http://schemas.openxmlformats.org/officeDocument/2006/customXml" ds:itemID="{B779D2C6-8E2E-48E1-BA7E-911F807ED5C3}">
+  <ds:schemaRefs>
+    <ds:schemaRef ds:uri="http://schemas.openxmlformats.org/officeDocument/2006/bibliography"/>
+  </ds:schemaRefs>
+</ds:datastoreItem>
+</file>
+
+<file path=customXml/itemProps16.xml><?xml version="1.0" encoding="utf-8"?>
+<ds:datastoreItem xmlns:ds="http://schemas.openxmlformats.org/officeDocument/2006/customXml" ds:itemID="{D6C4BC15-D11D-4048-B8CA-9F4E8F1C2A33}">
+  <ds:schemaRefs>
+    <ds:schemaRef ds:uri="http://schemas.openxmlformats.org/officeDocument/2006/bibliography"/>
+  </ds:schemaRefs>
+</ds:datastoreItem>
+</file>
+
+<file path=customXml/itemProps17.xml><?xml version="1.0" encoding="utf-8"?>
+<ds:datastoreItem xmlns:ds="http://schemas.openxmlformats.org/officeDocument/2006/customXml" ds:itemID="{894FC532-5CA9-456A-B474-A4F431ECECA3}">
+  <ds:schemaRefs>
+    <ds:schemaRef ds:uri="http://schemas.openxmlformats.org/officeDocument/2006/bibliography"/>
+  </ds:schemaRefs>
+</ds:datastoreItem>
+</file>
+
+<file path=customXml/itemProps18.xml><?xml version="1.0" encoding="utf-8"?>
+<ds:datastoreItem xmlns:ds="http://schemas.openxmlformats.org/officeDocument/2006/customXml" ds:itemID="{205D581A-AFC1-4E3C-868F-368CF649A5B7}">
+  <ds:schemaRefs>
+    <ds:schemaRef ds:uri="http://schemas.openxmlformats.org/officeDocument/2006/bibliography"/>
+  </ds:schemaRefs>
+</ds:datastoreItem>
+</file>
+
+<file path=customXml/itemProps19.xml><?xml version="1.0" encoding="utf-8"?>
+<ds:datastoreItem xmlns:ds="http://schemas.openxmlformats.org/officeDocument/2006/customXml" ds:itemID="{B951CD10-470B-468D-B38E-35706BF188C2}">
+  <ds:schemaRefs>
+    <ds:schemaRef ds:uri="http://schemas.openxmlformats.org/officeDocument/2006/bibliography"/>
+  </ds:schemaRefs>
+</ds:datastoreItem>
+</file>
+
+<file path=customXml/itemProps2.xml><?xml version="1.0" encoding="utf-8"?>
 <ds:datastoreItem xmlns:ds="http://schemas.openxmlformats.org/officeDocument/2006/customXml" ds:itemID="{3B853E26-1B48-402A-9C5C-1308F04BCEBB}">
   <ds:schemaRefs>
     <ds:schemaRef ds:uri="http://schemas.openxmlformats.org/officeDocument/2006/bibliography"/>
@@ -20848,15 +20972,175 @@
 </ds:datastoreItem>
 </file>
 
-<file path=customXml/itemProps10.xml><?xml version="1.0" encoding="utf-8"?>
-<ds:datastoreItem xmlns:ds="http://schemas.openxmlformats.org/officeDocument/2006/customXml" ds:itemID="{D8335A46-22CF-4013-8011-EEA4C4C6CF92}">
+<file path=customXml/itemProps20.xml><?xml version="1.0" encoding="utf-8"?>
+<ds:datastoreItem xmlns:ds="http://schemas.openxmlformats.org/officeDocument/2006/customXml" ds:itemID="{F74F4F94-EA9B-4BB0-9949-E9FF4FB50D1B}">
   <ds:schemaRefs>
     <ds:schemaRef ds:uri="http://schemas.openxmlformats.org/officeDocument/2006/bibliography"/>
   </ds:schemaRefs>
 </ds:datastoreItem>
 </file>
 
-<file path=customXml/itemProps11.xml><?xml version="1.0" encoding="utf-8"?>
+<file path=customXml/itemProps21.xml><?xml version="1.0" encoding="utf-8"?>
+<ds:datastoreItem xmlns:ds="http://schemas.openxmlformats.org/officeDocument/2006/customXml" ds:itemID="{C17C9C7B-F625-4255-8346-2EBF7A415AEF}">
+  <ds:schemaRefs>
+    <ds:schemaRef ds:uri="http://schemas.openxmlformats.org/officeDocument/2006/bibliography"/>
+  </ds:schemaRefs>
+</ds:datastoreItem>
+</file>
+
+<file path=customXml/itemProps22.xml><?xml version="1.0" encoding="utf-8"?>
+<ds:datastoreItem xmlns:ds="http://schemas.openxmlformats.org/officeDocument/2006/customXml" ds:itemID="{AE6E2EA8-6333-4155-8621-21B84269AAC4}">
+  <ds:schemaRefs>
+    <ds:schemaRef ds:uri="http://schemas.openxmlformats.org/officeDocument/2006/bibliography"/>
+  </ds:schemaRefs>
+</ds:datastoreItem>
+</file>
+
+<file path=customXml/itemProps23.xml><?xml version="1.0" encoding="utf-8"?>
+<ds:datastoreItem xmlns:ds="http://schemas.openxmlformats.org/officeDocument/2006/customXml" ds:itemID="{38B8305A-33E6-4754-9EAE-2DD9748675F3}">
+  <ds:schemaRefs>
+    <ds:schemaRef ds:uri="http://schemas.openxmlformats.org/officeDocument/2006/bibliography"/>
+  </ds:schemaRefs>
+</ds:datastoreItem>
+</file>
+
+<file path=customXml/itemProps24.xml><?xml version="1.0" encoding="utf-8"?>
+<ds:datastoreItem xmlns:ds="http://schemas.openxmlformats.org/officeDocument/2006/customXml" ds:itemID="{4902E256-3332-442C-9783-3496F79C6821}">
+  <ds:schemaRefs>
+    <ds:schemaRef ds:uri="http://schemas.openxmlformats.org/officeDocument/2006/bibliography"/>
+  </ds:schemaRefs>
+</ds:datastoreItem>
+</file>
+
+<file path=customXml/itemProps25.xml><?xml version="1.0" encoding="utf-8"?>
+<ds:datastoreItem xmlns:ds="http://schemas.openxmlformats.org/officeDocument/2006/customXml" ds:itemID="{15C292D1-BF15-468B-A729-55E1C6F9934F}">
+  <ds:schemaRefs>
+    <ds:schemaRef ds:uri="http://schemas.openxmlformats.org/officeDocument/2006/bibliography"/>
+  </ds:schemaRefs>
+</ds:datastoreItem>
+</file>
+
+<file path=customXml/itemProps26.xml><?xml version="1.0" encoding="utf-8"?>
+<ds:datastoreItem xmlns:ds="http://schemas.openxmlformats.org/officeDocument/2006/customXml" ds:itemID="{A2314AA0-501E-45F4-A285-CE2C2C20F1B6}">
+  <ds:schemaRefs>
+    <ds:schemaRef ds:uri="http://schemas.openxmlformats.org/officeDocument/2006/bibliography"/>
+  </ds:schemaRefs>
+</ds:datastoreItem>
+</file>
+
+<file path=customXml/itemProps27.xml><?xml version="1.0" encoding="utf-8"?>
+<ds:datastoreItem xmlns:ds="http://schemas.openxmlformats.org/officeDocument/2006/customXml" ds:itemID="{4AD44984-1ACA-487E-9FFC-66CBB5121857}">
+  <ds:schemaRefs>
+    <ds:schemaRef ds:uri="http://schemas.openxmlformats.org/officeDocument/2006/bibliography"/>
+  </ds:schemaRefs>
+</ds:datastoreItem>
+</file>
+
+<file path=customXml/itemProps28.xml><?xml version="1.0" encoding="utf-8"?>
+<ds:datastoreItem xmlns:ds="http://schemas.openxmlformats.org/officeDocument/2006/customXml" ds:itemID="{1A752538-0360-4614-A895-B98ECA526517}">
+  <ds:schemaRefs>
+    <ds:schemaRef ds:uri="http://schemas.openxmlformats.org/officeDocument/2006/bibliography"/>
+  </ds:schemaRefs>
+</ds:datastoreItem>
+</file>
+
+<file path=customXml/itemProps29.xml><?xml version="1.0" encoding="utf-8"?>
+<ds:datastoreItem xmlns:ds="http://schemas.openxmlformats.org/officeDocument/2006/customXml" ds:itemID="{D29F7130-FE1F-4DF1-9917-8C8CA123F0CF}">
+  <ds:schemaRefs>
+    <ds:schemaRef ds:uri="http://schemas.openxmlformats.org/officeDocument/2006/bibliography"/>
+  </ds:schemaRefs>
+</ds:datastoreItem>
+</file>
+
+<file path=customXml/itemProps3.xml><?xml version="1.0" encoding="utf-8"?>
+<ds:datastoreItem xmlns:ds="http://schemas.openxmlformats.org/officeDocument/2006/customXml" ds:itemID="{91E9ED55-E5B2-43D0-AD51-A1CBB1BBF18A}">
+  <ds:schemaRefs>
+    <ds:schemaRef ds:uri="http://schemas.openxmlformats.org/officeDocument/2006/bibliography"/>
+  </ds:schemaRefs>
+</ds:datastoreItem>
+</file>
+
+<file path=customXml/itemProps30.xml><?xml version="1.0" encoding="utf-8"?>
+<ds:datastoreItem xmlns:ds="http://schemas.openxmlformats.org/officeDocument/2006/customXml" ds:itemID="{EB1482E5-9DE1-4266-8713-ABCBC22E8E4A}">
+  <ds:schemaRefs>
+    <ds:schemaRef ds:uri="http://schemas.openxmlformats.org/officeDocument/2006/bibliography"/>
+  </ds:schemaRefs>
+</ds:datastoreItem>
+</file>
+
+<file path=customXml/itemProps31.xml><?xml version="1.0" encoding="utf-8"?>
+<ds:datastoreItem xmlns:ds="http://schemas.openxmlformats.org/officeDocument/2006/customXml" ds:itemID="{3CB8C6C6-610D-43ED-BAD5-F40107795580}">
+  <ds:schemaRefs>
+    <ds:schemaRef ds:uri="http://schemas.openxmlformats.org/officeDocument/2006/bibliography"/>
+  </ds:schemaRefs>
+</ds:datastoreItem>
+</file>
+
+<file path=customXml/itemProps32.xml><?xml version="1.0" encoding="utf-8"?>
+<ds:datastoreItem xmlns:ds="http://schemas.openxmlformats.org/officeDocument/2006/customXml" ds:itemID="{A58B7EC7-A0E7-49C8-870E-2C9EC060A8D4}">
+  <ds:schemaRefs>
+    <ds:schemaRef ds:uri="http://schemas.openxmlformats.org/officeDocument/2006/bibliography"/>
+  </ds:schemaRefs>
+</ds:datastoreItem>
+</file>
+
+<file path=customXml/itemProps33.xml><?xml version="1.0" encoding="utf-8"?>
+<ds:datastoreItem xmlns:ds="http://schemas.openxmlformats.org/officeDocument/2006/customXml" ds:itemID="{4D6B5A65-33BC-46F5-93E5-ED31C18514BD}">
+  <ds:schemaRefs>
+    <ds:schemaRef ds:uri="http://schemas.openxmlformats.org/officeDocument/2006/bibliography"/>
+  </ds:schemaRefs>
+</ds:datastoreItem>
+</file>
+
+<file path=customXml/itemProps34.xml><?xml version="1.0" encoding="utf-8"?>
+<ds:datastoreItem xmlns:ds="http://schemas.openxmlformats.org/officeDocument/2006/customXml" ds:itemID="{9A54D0D5-5F29-48B8-BE91-BCC76A5504A6}">
+  <ds:schemaRefs>
+    <ds:schemaRef ds:uri="http://schemas.openxmlformats.org/officeDocument/2006/bibliography"/>
+  </ds:schemaRefs>
+</ds:datastoreItem>
+</file>
+
+<file path=customXml/itemProps35.xml><?xml version="1.0" encoding="utf-8"?>
+<ds:datastoreItem xmlns:ds="http://schemas.openxmlformats.org/officeDocument/2006/customXml" ds:itemID="{6E9D5A07-9342-4141-A72B-08893769CF8C}">
+  <ds:schemaRefs>
+    <ds:schemaRef ds:uri="http://schemas.openxmlformats.org/officeDocument/2006/bibliography"/>
+  </ds:schemaRefs>
+</ds:datastoreItem>
+</file>
+
+<file path=customXml/itemProps36.xml><?xml version="1.0" encoding="utf-8"?>
+<ds:datastoreItem xmlns:ds="http://schemas.openxmlformats.org/officeDocument/2006/customXml" ds:itemID="{B9EB44A9-FC67-4917-B1C2-DF4CC40B8D48}">
+  <ds:schemaRefs>
+    <ds:schemaRef ds:uri="http://schemas.openxmlformats.org/officeDocument/2006/bibliography"/>
+  </ds:schemaRefs>
+</ds:datastoreItem>
+</file>
+
+<file path=customXml/itemProps37.xml><?xml version="1.0" encoding="utf-8"?>
+<ds:datastoreItem xmlns:ds="http://schemas.openxmlformats.org/officeDocument/2006/customXml" ds:itemID="{CAD1DBF3-7468-49EF-967B-D7D0633079A2}">
+  <ds:schemaRefs>
+    <ds:schemaRef ds:uri="http://schemas.openxmlformats.org/officeDocument/2006/bibliography"/>
+  </ds:schemaRefs>
+</ds:datastoreItem>
+</file>
+
+<file path=customXml/itemProps38.xml><?xml version="1.0" encoding="utf-8"?>
+<ds:datastoreItem xmlns:ds="http://schemas.openxmlformats.org/officeDocument/2006/customXml" ds:itemID="{2C50733B-6EC4-4CFC-BDD8-379E4710C9EB}">
+  <ds:schemaRefs>
+    <ds:schemaRef ds:uri="http://schemas.openxmlformats.org/officeDocument/2006/bibliography"/>
+  </ds:schemaRefs>
+</ds:datastoreItem>
+</file>
+
+<file path=customXml/itemProps39.xml><?xml version="1.0" encoding="utf-8"?>
+<ds:datastoreItem xmlns:ds="http://schemas.openxmlformats.org/officeDocument/2006/customXml" ds:itemID="{DD138369-A277-4B20-AD4C-42B9A4C699F7}">
+  <ds:schemaRefs>
+    <ds:schemaRef ds:uri="http://schemas.openxmlformats.org/officeDocument/2006/bibliography"/>
+  </ds:schemaRefs>
+</ds:datastoreItem>
+</file>
+
+<file path=customXml/itemProps4.xml><?xml version="1.0" encoding="utf-8"?>
 <ds:datastoreItem xmlns:ds="http://schemas.openxmlformats.org/officeDocument/2006/customXml" ds:itemID="{753A83BB-0C91-4F14-9517-57677E448691}">
   <ds:schemaRefs>
     <ds:schemaRef ds:uri="http://schemas.openxmlformats.org/officeDocument/2006/bibliography"/>
@@ -20864,111 +21148,7 @@
 </ds:datastoreItem>
 </file>
 
-<file path=customXml/itemProps12.xml><?xml version="1.0" encoding="utf-8"?>
-<ds:datastoreItem xmlns:ds="http://schemas.openxmlformats.org/officeDocument/2006/customXml" ds:itemID="{15C292D1-BF15-468B-A729-55E1C6F9934F}">
-  <ds:schemaRefs>
-    <ds:schemaRef ds:uri="http://schemas.openxmlformats.org/officeDocument/2006/bibliography"/>
-  </ds:schemaRefs>
-</ds:datastoreItem>
-</file>
-
-<file path=customXml/itemProps13.xml><?xml version="1.0" encoding="utf-8"?>
-<ds:datastoreItem xmlns:ds="http://schemas.openxmlformats.org/officeDocument/2006/customXml" ds:itemID="{FD9A13D9-DF6E-4E43-870F-71D4470D753A}">
-  <ds:schemaRefs>
-    <ds:schemaRef ds:uri="http://schemas.openxmlformats.org/officeDocument/2006/bibliography"/>
-  </ds:schemaRefs>
-</ds:datastoreItem>
-</file>
-
-<file path=customXml/itemProps14.xml><?xml version="1.0" encoding="utf-8"?>
-<ds:datastoreItem xmlns:ds="http://schemas.openxmlformats.org/officeDocument/2006/customXml" ds:itemID="{205D581A-AFC1-4E3C-868F-368CF649A5B7}">
-  <ds:schemaRefs>
-    <ds:schemaRef ds:uri="http://schemas.openxmlformats.org/officeDocument/2006/bibliography"/>
-  </ds:schemaRefs>
-</ds:datastoreItem>
-</file>
-
-<file path=customXml/itemProps15.xml><?xml version="1.0" encoding="utf-8"?>
-<ds:datastoreItem xmlns:ds="http://schemas.openxmlformats.org/officeDocument/2006/customXml" ds:itemID="{60B5C345-ABFA-4899-BFDB-2BD45E249D0A}">
-  <ds:schemaRefs>
-    <ds:schemaRef ds:uri="http://schemas.openxmlformats.org/officeDocument/2006/bibliography"/>
-  </ds:schemaRefs>
-</ds:datastoreItem>
-</file>
-
-<file path=customXml/itemProps16.xml><?xml version="1.0" encoding="utf-8"?>
-<ds:datastoreItem xmlns:ds="http://schemas.openxmlformats.org/officeDocument/2006/customXml" ds:itemID="{DE0C53B6-120C-4D68-89ED-D28B88299884}">
-  <ds:schemaRefs>
-    <ds:schemaRef ds:uri="http://schemas.openxmlformats.org/officeDocument/2006/bibliography"/>
-  </ds:schemaRefs>
-</ds:datastoreItem>
-</file>
-
-<file path=customXml/itemProps17.xml><?xml version="1.0" encoding="utf-8"?>
-<ds:datastoreItem xmlns:ds="http://schemas.openxmlformats.org/officeDocument/2006/customXml" ds:itemID="{A2314AA0-501E-45F4-A285-CE2C2C20F1B6}">
-  <ds:schemaRefs>
-    <ds:schemaRef ds:uri="http://schemas.openxmlformats.org/officeDocument/2006/bibliography"/>
-  </ds:schemaRefs>
-</ds:datastoreItem>
-</file>
-
-<file path=customXml/itemProps18.xml><?xml version="1.0" encoding="utf-8"?>
-<ds:datastoreItem xmlns:ds="http://schemas.openxmlformats.org/officeDocument/2006/customXml" ds:itemID="{AF8BE409-1279-4951-A360-D4F619F543C5}">
-  <ds:schemaRefs>
-    <ds:schemaRef ds:uri="http://schemas.openxmlformats.org/officeDocument/2006/bibliography"/>
-  </ds:schemaRefs>
-</ds:datastoreItem>
-</file>
-
-<file path=customXml/itemProps19.xml><?xml version="1.0" encoding="utf-8"?>
-<ds:datastoreItem xmlns:ds="http://schemas.openxmlformats.org/officeDocument/2006/customXml" ds:itemID="{75962A4F-6893-48FA-8A9D-03C538C0606F}">
-  <ds:schemaRefs>
-    <ds:schemaRef ds:uri="http://schemas.openxmlformats.org/officeDocument/2006/bibliography"/>
-  </ds:schemaRefs>
-</ds:datastoreItem>
-</file>
-
-<file path=customXml/itemProps2.xml><?xml version="1.0" encoding="utf-8"?>
-<ds:datastoreItem xmlns:ds="http://schemas.openxmlformats.org/officeDocument/2006/customXml" ds:itemID="{873852C7-5F49-422D-A201-C15A10845832}">
-  <ds:schemaRefs>
-    <ds:schemaRef ds:uri="http://schemas.openxmlformats.org/officeDocument/2006/bibliography"/>
-  </ds:schemaRefs>
-</ds:datastoreItem>
-</file>
-
-<file path=customXml/itemProps20.xml><?xml version="1.0" encoding="utf-8"?>
-<ds:datastoreItem xmlns:ds="http://schemas.openxmlformats.org/officeDocument/2006/customXml" ds:itemID="{EB1482E5-9DE1-4266-8713-ABCBC22E8E4A}">
-  <ds:schemaRefs>
-    <ds:schemaRef ds:uri="http://schemas.openxmlformats.org/officeDocument/2006/bibliography"/>
-  </ds:schemaRefs>
-</ds:datastoreItem>
-</file>
-
-<file path=customXml/itemProps21.xml><?xml version="1.0" encoding="utf-8"?>
-<ds:datastoreItem xmlns:ds="http://schemas.openxmlformats.org/officeDocument/2006/customXml" ds:itemID="{1AB8C36D-45FD-443D-849F-D09C67404AF9}">
-  <ds:schemaRefs>
-    <ds:schemaRef ds:uri="http://schemas.openxmlformats.org/officeDocument/2006/bibliography"/>
-  </ds:schemaRefs>
-</ds:datastoreItem>
-</file>
-
-<file path=customXml/itemProps22.xml><?xml version="1.0" encoding="utf-8"?>
-<ds:datastoreItem xmlns:ds="http://schemas.openxmlformats.org/officeDocument/2006/customXml" ds:itemID="{B951CD10-470B-468D-B38E-35706BF188C2}">
-  <ds:schemaRefs>
-    <ds:schemaRef ds:uri="http://schemas.openxmlformats.org/officeDocument/2006/bibliography"/>
-  </ds:schemaRefs>
-</ds:datastoreItem>
-</file>
-
-<file path=customXml/itemProps23.xml><?xml version="1.0" encoding="utf-8"?>
-<ds:datastoreItem xmlns:ds="http://schemas.openxmlformats.org/officeDocument/2006/customXml" ds:itemID="{5E739945-F469-4788-A425-79F800A4D70D}">
-  <ds:schemaRefs>
-    <ds:schemaRef ds:uri="http://schemas.openxmlformats.org/officeDocument/2006/bibliography"/>
-  </ds:schemaRefs>
-</ds:datastoreItem>
-</file>
-
-<file path=customXml/itemProps24.xml><?xml version="1.0" encoding="utf-8"?>
+<file path=customXml/itemProps5.xml><?xml version="1.0" encoding="utf-8"?>
 <ds:datastoreItem xmlns:ds="http://schemas.openxmlformats.org/officeDocument/2006/customXml" ds:itemID="{13C5988B-39DE-46AC-A54C-54862C003AF2}">
   <ds:schemaRefs>
     <ds:schemaRef ds:uri="http://schemas.openxmlformats.org/officeDocument/2006/bibliography"/>
@@ -20976,71 +21156,7 @@
 </ds:datastoreItem>
 </file>
 
-<file path=customXml/itemProps25.xml><?xml version="1.0" encoding="utf-8"?>
-<ds:datastoreItem xmlns:ds="http://schemas.openxmlformats.org/officeDocument/2006/customXml" ds:itemID="{4AD44984-1ACA-487E-9FFC-66CBB5121857}">
-  <ds:schemaRefs>
-    <ds:schemaRef ds:uri="http://schemas.openxmlformats.org/officeDocument/2006/bibliography"/>
-  </ds:schemaRefs>
-</ds:datastoreItem>
-</file>
-
-<file path=customXml/itemProps26.xml><?xml version="1.0" encoding="utf-8"?>
-<ds:datastoreItem xmlns:ds="http://schemas.openxmlformats.org/officeDocument/2006/customXml" ds:itemID="{CF38F872-6EF5-4B81-9DE6-A9030A0B1B3C}">
-  <ds:schemaRefs>
-    <ds:schemaRef ds:uri="http://schemas.openxmlformats.org/officeDocument/2006/bibliography"/>
-  </ds:schemaRefs>
-</ds:datastoreItem>
-</file>
-
-<file path=customXml/itemProps27.xml><?xml version="1.0" encoding="utf-8"?>
-<ds:datastoreItem xmlns:ds="http://schemas.openxmlformats.org/officeDocument/2006/customXml" ds:itemID="{F74F4F94-EA9B-4BB0-9949-E9FF4FB50D1B}">
-  <ds:schemaRefs>
-    <ds:schemaRef ds:uri="http://schemas.openxmlformats.org/officeDocument/2006/bibliography"/>
-  </ds:schemaRefs>
-</ds:datastoreItem>
-</file>
-
-<file path=customXml/itemProps28.xml><?xml version="1.0" encoding="utf-8"?>
-<ds:datastoreItem xmlns:ds="http://schemas.openxmlformats.org/officeDocument/2006/customXml" ds:itemID="{C6AEAFFA-2DA6-421C-BD71-F5A70061DC20}">
-  <ds:schemaRefs>
-    <ds:schemaRef ds:uri="http://schemas.openxmlformats.org/officeDocument/2006/bibliography"/>
-  </ds:schemaRefs>
-</ds:datastoreItem>
-</file>
-
-<file path=customXml/itemProps29.xml><?xml version="1.0" encoding="utf-8"?>
-<ds:datastoreItem xmlns:ds="http://schemas.openxmlformats.org/officeDocument/2006/customXml" ds:itemID="{C369C690-083E-4961-9265-A50ED7A268EA}">
-  <ds:schemaRefs>
-    <ds:schemaRef ds:uri="http://schemas.openxmlformats.org/officeDocument/2006/bibliography"/>
-  </ds:schemaRefs>
-</ds:datastoreItem>
-</file>
-
-<file path=customXml/itemProps3.xml><?xml version="1.0" encoding="utf-8"?>
-<ds:datastoreItem xmlns:ds="http://schemas.openxmlformats.org/officeDocument/2006/customXml" ds:itemID="{4902E256-3332-442C-9783-3496F79C6821}">
-  <ds:schemaRefs>
-    <ds:schemaRef ds:uri="http://schemas.openxmlformats.org/officeDocument/2006/bibliography"/>
-  </ds:schemaRefs>
-</ds:datastoreItem>
-</file>
-
-<file path=customXml/itemProps30.xml><?xml version="1.0" encoding="utf-8"?>
-<ds:datastoreItem xmlns:ds="http://schemas.openxmlformats.org/officeDocument/2006/customXml" ds:itemID="{C17C9C7B-F625-4255-8346-2EBF7A415AEF}">
-  <ds:schemaRefs>
-    <ds:schemaRef ds:uri="http://schemas.openxmlformats.org/officeDocument/2006/bibliography"/>
-  </ds:schemaRefs>
-</ds:datastoreItem>
-</file>
-
-<file path=customXml/itemProps31.xml><?xml version="1.0" encoding="utf-8"?>
-<ds:datastoreItem xmlns:ds="http://schemas.openxmlformats.org/officeDocument/2006/customXml" ds:itemID="{B779D2C6-8E2E-48E1-BA7E-911F807ED5C3}">
-  <ds:schemaRefs>
-    <ds:schemaRef ds:uri="http://schemas.openxmlformats.org/officeDocument/2006/bibliography"/>
-  </ds:schemaRefs>
-</ds:datastoreItem>
-</file>
-
-<file path=customXml/itemProps32.xml><?xml version="1.0" encoding="utf-8"?>
+<file path=customXml/itemProps6.xml><?xml version="1.0" encoding="utf-8"?>
 <ds:datastoreItem xmlns:ds="http://schemas.openxmlformats.org/officeDocument/2006/customXml" ds:itemID="{1CE603C8-9B55-429D-9201-BD6C3B7BAED5}">
   <ds:schemaRefs>
     <ds:schemaRef ds:uri="http://schemas.openxmlformats.org/officeDocument/2006/bibliography"/>
@@ -21048,39 +21164,7 @@
 </ds:datastoreItem>
 </file>
 
-<file path=customXml/itemProps33.xml><?xml version="1.0" encoding="utf-8"?>
-<ds:datastoreItem xmlns:ds="http://schemas.openxmlformats.org/officeDocument/2006/customXml" ds:itemID="{1A752538-0360-4614-A895-B98ECA526517}">
-  <ds:schemaRefs>
-    <ds:schemaRef ds:uri="http://schemas.openxmlformats.org/officeDocument/2006/bibliography"/>
-  </ds:schemaRefs>
-</ds:datastoreItem>
-</file>
-
-<file path=customXml/itemProps34.xml><?xml version="1.0" encoding="utf-8"?>
-<ds:datastoreItem xmlns:ds="http://schemas.openxmlformats.org/officeDocument/2006/customXml" ds:itemID="{6706D483-A8A5-429A-9DB6-24199900A777}">
-  <ds:schemaRefs>
-    <ds:schemaRef ds:uri="http://schemas.openxmlformats.org/officeDocument/2006/bibliography"/>
-  </ds:schemaRefs>
-</ds:datastoreItem>
-</file>
-
-<file path=customXml/itemProps35.xml><?xml version="1.0" encoding="utf-8"?>
-<ds:datastoreItem xmlns:ds="http://schemas.openxmlformats.org/officeDocument/2006/customXml" ds:itemID="{AE6E2EA8-6333-4155-8621-21B84269AAC4}">
-  <ds:schemaRefs>
-    <ds:schemaRef ds:uri="http://schemas.openxmlformats.org/officeDocument/2006/bibliography"/>
-  </ds:schemaRefs>
-</ds:datastoreItem>
-</file>
-
-<file path=customXml/itemProps36.xml><?xml version="1.0" encoding="utf-8"?>
-<ds:datastoreItem xmlns:ds="http://schemas.openxmlformats.org/officeDocument/2006/customXml" ds:itemID="{C9BC4695-83BE-4A95-A6AB-BE713483ECCC}">
-  <ds:schemaRefs>
-    <ds:schemaRef ds:uri="http://schemas.openxmlformats.org/officeDocument/2006/bibliography"/>
-  </ds:schemaRefs>
-</ds:datastoreItem>
-</file>
-
-<file path=customXml/itemProps37.xml><?xml version="1.0" encoding="utf-8"?>
+<file path=customXml/itemProps7.xml><?xml version="1.0" encoding="utf-8"?>
 <ds:datastoreItem xmlns:ds="http://schemas.openxmlformats.org/officeDocument/2006/customXml" ds:itemID="{64E0A6C8-E67A-405F-8F7B-F8E93F0B9AD4}">
   <ds:schemaRefs>
     <ds:schemaRef ds:uri="http://schemas.openxmlformats.org/officeDocument/2006/bibliography"/>
@@ -21088,31 +21172,7 @@
 </ds:datastoreItem>
 </file>
 
-<file path=customXml/itemProps38.xml><?xml version="1.0" encoding="utf-8"?>
-<ds:datastoreItem xmlns:ds="http://schemas.openxmlformats.org/officeDocument/2006/customXml" ds:itemID="{D29F7130-FE1F-4DF1-9917-8C8CA123F0CF}">
-  <ds:schemaRefs>
-    <ds:schemaRef ds:uri="http://schemas.openxmlformats.org/officeDocument/2006/bibliography"/>
-  </ds:schemaRefs>
-</ds:datastoreItem>
-</file>
-
-<file path=customXml/itemProps39.xml><?xml version="1.0" encoding="utf-8"?>
-<ds:datastoreItem xmlns:ds="http://schemas.openxmlformats.org/officeDocument/2006/customXml" ds:itemID="{DBC134AB-439C-42B8-813A-DD3D0029527B}">
-  <ds:schemaRefs>
-    <ds:schemaRef ds:uri="http://schemas.openxmlformats.org/officeDocument/2006/bibliography"/>
-  </ds:schemaRefs>
-</ds:datastoreItem>
-</file>
-
-<file path=customXml/itemProps4.xml><?xml version="1.0" encoding="utf-8"?>
-<ds:datastoreItem xmlns:ds="http://schemas.openxmlformats.org/officeDocument/2006/customXml" ds:itemID="{D6C4BC15-D11D-4048-B8CA-9F4E8F1C2A33}">
-  <ds:schemaRefs>
-    <ds:schemaRef ds:uri="http://schemas.openxmlformats.org/officeDocument/2006/bibliography"/>
-  </ds:schemaRefs>
-</ds:datastoreItem>
-</file>
-
-<file path=customXml/itemProps5.xml><?xml version="1.0" encoding="utf-8"?>
+<file path=customXml/itemProps8.xml><?xml version="1.0" encoding="utf-8"?>
 <ds:datastoreItem xmlns:ds="http://schemas.openxmlformats.org/officeDocument/2006/customXml" ds:itemID="{05D64A20-9EAE-4516-B68B-F9AE24B04908}">
   <ds:schemaRefs>
     <ds:schemaRef ds:uri="http://schemas.openxmlformats.org/officeDocument/2006/bibliography"/>
@@ -21120,32 +21180,8 @@
 </ds:datastoreItem>
 </file>
 
-<file path=customXml/itemProps6.xml><?xml version="1.0" encoding="utf-8"?>
-<ds:datastoreItem xmlns:ds="http://schemas.openxmlformats.org/officeDocument/2006/customXml" ds:itemID="{91E9ED55-E5B2-43D0-AD51-A1CBB1BBF18A}">
-  <ds:schemaRefs>
-    <ds:schemaRef ds:uri="http://schemas.openxmlformats.org/officeDocument/2006/bibliography"/>
-  </ds:schemaRefs>
-</ds:datastoreItem>
-</file>
-
-<file path=customXml/itemProps7.xml><?xml version="1.0" encoding="utf-8"?>
-<ds:datastoreItem xmlns:ds="http://schemas.openxmlformats.org/officeDocument/2006/customXml" ds:itemID="{F0E6AEF9-275A-466C-9494-C0C7CF1561E8}">
-  <ds:schemaRefs>
-    <ds:schemaRef ds:uri="http://schemas.openxmlformats.org/officeDocument/2006/bibliography"/>
-  </ds:schemaRefs>
-</ds:datastoreItem>
-</file>
-
-<file path=customXml/itemProps8.xml><?xml version="1.0" encoding="utf-8"?>
-<ds:datastoreItem xmlns:ds="http://schemas.openxmlformats.org/officeDocument/2006/customXml" ds:itemID="{38B8305A-33E6-4754-9EAE-2DD9748675F3}">
-  <ds:schemaRefs>
-    <ds:schemaRef ds:uri="http://schemas.openxmlformats.org/officeDocument/2006/bibliography"/>
-  </ds:schemaRefs>
-</ds:datastoreItem>
-</file>
-
 <file path=customXml/itemProps9.xml><?xml version="1.0" encoding="utf-8"?>
-<ds:datastoreItem xmlns:ds="http://schemas.openxmlformats.org/officeDocument/2006/customXml" ds:itemID="{894FC532-5CA9-456A-B474-A4F431ECECA3}">
+<ds:datastoreItem xmlns:ds="http://schemas.openxmlformats.org/officeDocument/2006/customXml" ds:itemID="{60B5C345-ABFA-4899-BFDB-2BD45E249D0A}">
   <ds:schemaRefs>
     <ds:schemaRef ds:uri="http://schemas.openxmlformats.org/officeDocument/2006/bibliography"/>
   </ds:schemaRefs>

</xml_diff>

<commit_message>
refs #105 Satz umgestellt
</commit_message>
<xml_diff>
--- a/doc/01_Projektplan/projektplan.docx
+++ b/doc/01_Projektplan/projektplan.docx
@@ -278,7 +278,7 @@
                         <a:blip r:embed="rId46" cstate="print">
                           <a:extLst>
                             <a:ext uri="{28A0092B-C50C-407E-A947-70E740481C1C}">
-                              <a14:useLocalDpi xmlns:a14="http://schemas.microsoft.com/office/drawing/2010/main" xmlns:wps="http://schemas.microsoft.com/office/word/2010/wordprocessingShape" xmlns:wpi="http://schemas.microsoft.com/office/word/2010/wordprocessingInk" xmlns:wpg="http://schemas.microsoft.com/office/word/2010/wordprocessingGroup" xmlns:w14="http://schemas.microsoft.com/office/word/2010/wordml" xmlns:w="http://schemas.openxmlformats.org/wordprocessingml/2006/main" xmlns:w10="urn:schemas-microsoft-com:office:word" xmlns:wp14="http://schemas.microsoft.com/office/word/2010/wordprocessingDrawing" xmlns:v="urn:schemas-microsoft-com:vml" xmlns:o="urn:schemas-microsoft-com:office:office" xmlns:mc="http://schemas.openxmlformats.org/markup-compatibility/2006" xmlns:wpc="http://schemas.microsoft.com/office/word/2010/wordprocessingCanvas" xmlns="" val="0"/>
+                              <a14:useLocalDpi xmlns="" xmlns:wpc="http://schemas.microsoft.com/office/word/2010/wordprocessingCanvas" xmlns:mc="http://schemas.openxmlformats.org/markup-compatibility/2006" xmlns:o="urn:schemas-microsoft-com:office:office" xmlns:v="urn:schemas-microsoft-com:vml" xmlns:wp14="http://schemas.microsoft.com/office/word/2010/wordprocessingDrawing" xmlns:w10="urn:schemas-microsoft-com:office:word" xmlns:w="http://schemas.openxmlformats.org/wordprocessingml/2006/main" xmlns:w14="http://schemas.microsoft.com/office/word/2010/wordml" xmlns:wpg="http://schemas.microsoft.com/office/word/2010/wordprocessingGroup" xmlns:wpi="http://schemas.microsoft.com/office/word/2010/wordprocessingInk" xmlns:wps="http://schemas.microsoft.com/office/word/2010/wordprocessingShape" xmlns:a14="http://schemas.microsoft.com/office/drawing/2010/main" val="0"/>
                             </a:ext>
                           </a:extLst>
                         </a:blip>
@@ -857,8 +857,8 @@
         </w:tc>
       </w:tr>
     </w:tbl>
-    <w:bookmarkStart w:id="4" w:name="_Toc287347007" w:displacedByCustomXml="next"/>
-    <w:bookmarkStart w:id="5" w:name="_Toc286936083" w:displacedByCustomXml="next"/>
+    <w:bookmarkStart w:id="4" w:name="_Toc286936083" w:displacedByCustomXml="next"/>
+    <w:bookmarkStart w:id="5" w:name="_Toc287347007" w:displacedByCustomXml="next"/>
     <w:sdt>
       <w:sdtPr>
         <w:rPr>
@@ -6518,18 +6518,18 @@
       <w:pPr>
         <w:pStyle w:val="Heading1"/>
       </w:pPr>
-      <w:bookmarkStart w:id="25" w:name="_Toc286936090"/>
-      <w:bookmarkStart w:id="26" w:name="_Toc287278352"/>
-      <w:bookmarkStart w:id="27" w:name="_Toc287347015"/>
-      <w:bookmarkStart w:id="28" w:name="_Projekt_Übersicht"/>
-      <w:bookmarkEnd w:id="28"/>
+      <w:bookmarkStart w:id="25" w:name="_Projekt_Übersicht"/>
+      <w:bookmarkStart w:id="26" w:name="_Toc286936090"/>
+      <w:bookmarkStart w:id="27" w:name="_Toc287278352"/>
+      <w:bookmarkStart w:id="28" w:name="_Toc287347015"/>
+      <w:bookmarkEnd w:id="25"/>
       <w:r>
         <w:lastRenderedPageBreak/>
         <w:t>Projekt Übersicht</w:t>
       </w:r>
-      <w:bookmarkEnd w:id="25"/>
       <w:bookmarkEnd w:id="26"/>
       <w:bookmarkEnd w:id="27"/>
+      <w:bookmarkEnd w:id="28"/>
     </w:p>
     <w:p>
       <w:pPr>
@@ -6867,18 +6867,18 @@
       <w:pPr>
         <w:pStyle w:val="Heading1"/>
       </w:pPr>
-      <w:bookmarkStart w:id="42" w:name="_Toc286936094"/>
-      <w:bookmarkStart w:id="43" w:name="_Toc287278358"/>
-      <w:bookmarkStart w:id="44" w:name="_Toc287347021"/>
-      <w:bookmarkStart w:id="45" w:name="_Projektorganisation"/>
-      <w:bookmarkEnd w:id="45"/>
+      <w:bookmarkStart w:id="42" w:name="_Projektorganisation"/>
+      <w:bookmarkStart w:id="43" w:name="_Toc286936094"/>
+      <w:bookmarkStart w:id="44" w:name="_Toc287278358"/>
+      <w:bookmarkStart w:id="45" w:name="_Toc287347021"/>
+      <w:bookmarkEnd w:id="42"/>
       <w:r>
         <w:lastRenderedPageBreak/>
         <w:t>Projektorganisation</w:t>
       </w:r>
-      <w:bookmarkEnd w:id="42"/>
       <w:bookmarkEnd w:id="43"/>
       <w:bookmarkEnd w:id="44"/>
+      <w:bookmarkEnd w:id="45"/>
     </w:p>
     <w:p>
       <w:r>
@@ -6980,7 +6980,7 @@
                     <a:blip r:embed="rId47" cstate="print">
                       <a:extLst>
                         <a:ext uri="{28A0092B-C50C-407E-A947-70E740481C1C}">
-                          <a14:useLocalDpi xmlns:a14="http://schemas.microsoft.com/office/drawing/2010/main" xmlns:wps="http://schemas.microsoft.com/office/word/2010/wordprocessingShape" xmlns:wpi="http://schemas.microsoft.com/office/word/2010/wordprocessingInk" xmlns:wpg="http://schemas.microsoft.com/office/word/2010/wordprocessingGroup" xmlns:w14="http://schemas.microsoft.com/office/word/2010/wordml" xmlns:w="http://schemas.openxmlformats.org/wordprocessingml/2006/main" xmlns:w10="urn:schemas-microsoft-com:office:word" xmlns:wp14="http://schemas.microsoft.com/office/word/2010/wordprocessingDrawing" xmlns:v="urn:schemas-microsoft-com:vml" xmlns:o="urn:schemas-microsoft-com:office:office" xmlns:mc="http://schemas.openxmlformats.org/markup-compatibility/2006" xmlns:wpc="http://schemas.microsoft.com/office/word/2010/wordprocessingCanvas" xmlns="" val="0"/>
+                          <a14:useLocalDpi xmlns="" xmlns:wpc="http://schemas.microsoft.com/office/word/2010/wordprocessingCanvas" xmlns:mc="http://schemas.openxmlformats.org/markup-compatibility/2006" xmlns:o="urn:schemas-microsoft-com:office:office" xmlns:v="urn:schemas-microsoft-com:vml" xmlns:wp14="http://schemas.microsoft.com/office/word/2010/wordprocessingDrawing" xmlns:w10="urn:schemas-microsoft-com:office:word" xmlns:w="http://schemas.openxmlformats.org/wordprocessingml/2006/main" xmlns:w14="http://schemas.microsoft.com/office/word/2010/wordml" xmlns:wpg="http://schemas.microsoft.com/office/word/2010/wordprocessingGroup" xmlns:wpi="http://schemas.microsoft.com/office/word/2010/wordprocessingInk" xmlns:wps="http://schemas.microsoft.com/office/word/2010/wordprocessingShape" xmlns:a14="http://schemas.microsoft.com/office/drawing/2010/main" val="0"/>
                         </a:ext>
                       </a:extLst>
                     </a:blip>
@@ -7236,7 +7236,7 @@
                     <a:blip r:embed="rId48" cstate="print">
                       <a:extLst>
                         <a:ext uri="{28A0092B-C50C-407E-A947-70E740481C1C}">
-                          <a14:useLocalDpi xmlns:a14="http://schemas.microsoft.com/office/drawing/2010/main" xmlns:wps="http://schemas.microsoft.com/office/word/2010/wordprocessingShape" xmlns:wpi="http://schemas.microsoft.com/office/word/2010/wordprocessingInk" xmlns:wpg="http://schemas.microsoft.com/office/word/2010/wordprocessingGroup" xmlns:w14="http://schemas.microsoft.com/office/word/2010/wordml" xmlns:w="http://schemas.openxmlformats.org/wordprocessingml/2006/main" xmlns:w10="urn:schemas-microsoft-com:office:word" xmlns:wp14="http://schemas.microsoft.com/office/word/2010/wordprocessingDrawing" xmlns:v="urn:schemas-microsoft-com:vml" xmlns:o="urn:schemas-microsoft-com:office:office" xmlns:mc="http://schemas.openxmlformats.org/markup-compatibility/2006" xmlns:wpc="http://schemas.microsoft.com/office/word/2010/wordprocessingCanvas" xmlns="" val="0"/>
+                          <a14:useLocalDpi xmlns="" xmlns:wpc="http://schemas.microsoft.com/office/word/2010/wordprocessingCanvas" xmlns:mc="http://schemas.openxmlformats.org/markup-compatibility/2006" xmlns:o="urn:schemas-microsoft-com:office:office" xmlns:v="urn:schemas-microsoft-com:vml" xmlns:wp14="http://schemas.microsoft.com/office/word/2010/wordprocessingDrawing" xmlns:w10="urn:schemas-microsoft-com:office:word" xmlns:w="http://schemas.openxmlformats.org/wordprocessingml/2006/main" xmlns:w14="http://schemas.microsoft.com/office/word/2010/wordml" xmlns:wpg="http://schemas.microsoft.com/office/word/2010/wordprocessingGroup" xmlns:wpi="http://schemas.microsoft.com/office/word/2010/wordprocessingInk" xmlns:wps="http://schemas.microsoft.com/office/word/2010/wordprocessingShape" xmlns:a14="http://schemas.microsoft.com/office/drawing/2010/main" val="0"/>
                         </a:ext>
                       </a:extLst>
                     </a:blip>
@@ -7672,7 +7672,7 @@
                     <a:blip r:embed="rId50" cstate="print">
                       <a:extLst>
                         <a:ext uri="{28A0092B-C50C-407E-A947-70E740481C1C}">
-                          <a14:useLocalDpi xmlns:a14="http://schemas.microsoft.com/office/drawing/2010/main" xmlns:wps="http://schemas.microsoft.com/office/word/2010/wordprocessingShape" xmlns:wpi="http://schemas.microsoft.com/office/word/2010/wordprocessingInk" xmlns:wpg="http://schemas.microsoft.com/office/word/2010/wordprocessingGroup" xmlns:w14="http://schemas.microsoft.com/office/word/2010/wordml" xmlns:w="http://schemas.openxmlformats.org/wordprocessingml/2006/main" xmlns:w10="urn:schemas-microsoft-com:office:word" xmlns:wp14="http://schemas.microsoft.com/office/word/2010/wordprocessingDrawing" xmlns:v="urn:schemas-microsoft-com:vml" xmlns:o="urn:schemas-microsoft-com:office:office" xmlns:mc="http://schemas.openxmlformats.org/markup-compatibility/2006" xmlns:wpc="http://schemas.microsoft.com/office/word/2010/wordprocessingCanvas" xmlns="" val="0"/>
+                          <a14:useLocalDpi xmlns="" xmlns:wpc="http://schemas.microsoft.com/office/word/2010/wordprocessingCanvas" xmlns:mc="http://schemas.openxmlformats.org/markup-compatibility/2006" xmlns:o="urn:schemas-microsoft-com:office:office" xmlns:v="urn:schemas-microsoft-com:vml" xmlns:wp14="http://schemas.microsoft.com/office/word/2010/wordprocessingDrawing" xmlns:w10="urn:schemas-microsoft-com:office:word" xmlns:w="http://schemas.openxmlformats.org/wordprocessingml/2006/main" xmlns:w14="http://schemas.microsoft.com/office/word/2010/wordml" xmlns:wpg="http://schemas.microsoft.com/office/word/2010/wordprocessingGroup" xmlns:wpi="http://schemas.microsoft.com/office/word/2010/wordprocessingInk" xmlns:wps="http://schemas.microsoft.com/office/word/2010/wordprocessingShape" xmlns:a14="http://schemas.microsoft.com/office/drawing/2010/main" val="0"/>
                         </a:ext>
                       </a:extLst>
                     </a:blip>
@@ -7702,7 +7702,7 @@
                     </a:effectLst>
                     <a:extLst>
                       <a:ext uri="{53640926-AAD7-44D8-BBD7-CCE9431645EC}">
-                        <a14:shadowObscured xmlns:a14="http://schemas.microsoft.com/office/drawing/2010/main" xmlns:wps="http://schemas.microsoft.com/office/word/2010/wordprocessingShape" xmlns:wpi="http://schemas.microsoft.com/office/word/2010/wordprocessingInk" xmlns:wpg="http://schemas.microsoft.com/office/word/2010/wordprocessingGroup" xmlns:w14="http://schemas.microsoft.com/office/word/2010/wordml" xmlns:w="http://schemas.openxmlformats.org/wordprocessingml/2006/main" xmlns:w10="urn:schemas-microsoft-com:office:word" xmlns:wp14="http://schemas.microsoft.com/office/word/2010/wordprocessingDrawing" xmlns:v="urn:schemas-microsoft-com:vml" xmlns:o="urn:schemas-microsoft-com:office:office" xmlns:mc="http://schemas.openxmlformats.org/markup-compatibility/2006" xmlns:wpc="http://schemas.microsoft.com/office/word/2010/wordprocessingCanvas" xmlns=""/>
+                        <a14:shadowObscured xmlns="" xmlns:wpc="http://schemas.microsoft.com/office/word/2010/wordprocessingCanvas" xmlns:mc="http://schemas.openxmlformats.org/markup-compatibility/2006" xmlns:o="urn:schemas-microsoft-com:office:office" xmlns:v="urn:schemas-microsoft-com:vml" xmlns:wp14="http://schemas.microsoft.com/office/word/2010/wordprocessingDrawing" xmlns:w10="urn:schemas-microsoft-com:office:word" xmlns:w="http://schemas.openxmlformats.org/wordprocessingml/2006/main" xmlns:w14="http://schemas.microsoft.com/office/word/2010/wordml" xmlns:wpg="http://schemas.microsoft.com/office/word/2010/wordprocessingGroup" xmlns:wpi="http://schemas.microsoft.com/office/word/2010/wordprocessingInk" xmlns:wps="http://schemas.microsoft.com/office/word/2010/wordprocessingShape" xmlns:a14="http://schemas.microsoft.com/office/drawing/2010/main"/>
                       </a:ext>
                     </a:extLst>
                   </pic:spPr>
@@ -7910,7 +7910,7 @@
                     <a:blip r:embed="rId51" cstate="print">
                       <a:extLst>
                         <a:ext uri="{28A0092B-C50C-407E-A947-70E740481C1C}">
-                          <a14:useLocalDpi xmlns:a14="http://schemas.microsoft.com/office/drawing/2010/main" xmlns:wps="http://schemas.microsoft.com/office/word/2010/wordprocessingShape" xmlns:wpi="http://schemas.microsoft.com/office/word/2010/wordprocessingInk" xmlns:wpg="http://schemas.microsoft.com/office/word/2010/wordprocessingGroup" xmlns:w14="http://schemas.microsoft.com/office/word/2010/wordml" xmlns:w="http://schemas.openxmlformats.org/wordprocessingml/2006/main" xmlns:w10="urn:schemas-microsoft-com:office:word" xmlns:wp14="http://schemas.microsoft.com/office/word/2010/wordprocessingDrawing" xmlns:v="urn:schemas-microsoft-com:vml" xmlns:o="urn:schemas-microsoft-com:office:office" xmlns:mc="http://schemas.openxmlformats.org/markup-compatibility/2006" xmlns:wpc="http://schemas.microsoft.com/office/word/2010/wordprocessingCanvas" xmlns="" val="0"/>
+                          <a14:useLocalDpi xmlns="" xmlns:wpc="http://schemas.microsoft.com/office/word/2010/wordprocessingCanvas" xmlns:mc="http://schemas.openxmlformats.org/markup-compatibility/2006" xmlns:o="urn:schemas-microsoft-com:office:office" xmlns:v="urn:schemas-microsoft-com:vml" xmlns:wp14="http://schemas.microsoft.com/office/word/2010/wordprocessingDrawing" xmlns:w10="urn:schemas-microsoft-com:office:word" xmlns:w="http://schemas.openxmlformats.org/wordprocessingml/2006/main" xmlns:w14="http://schemas.microsoft.com/office/word/2010/wordml" xmlns:wpg="http://schemas.microsoft.com/office/word/2010/wordprocessingGroup" xmlns:wpi="http://schemas.microsoft.com/office/word/2010/wordprocessingInk" xmlns:wps="http://schemas.microsoft.com/office/word/2010/wordprocessingShape" xmlns:a14="http://schemas.microsoft.com/office/drawing/2010/main" val="0"/>
                         </a:ext>
                       </a:extLst>
                     </a:blip>
@@ -7940,7 +7940,7 @@
                     </a:effectLst>
                     <a:extLst>
                       <a:ext uri="{53640926-AAD7-44D8-BBD7-CCE9431645EC}">
-                        <a14:shadowObscured xmlns:a14="http://schemas.microsoft.com/office/drawing/2010/main" xmlns:wps="http://schemas.microsoft.com/office/word/2010/wordprocessingShape" xmlns:wpi="http://schemas.microsoft.com/office/word/2010/wordprocessingInk" xmlns:wpg="http://schemas.microsoft.com/office/word/2010/wordprocessingGroup" xmlns:w14="http://schemas.microsoft.com/office/word/2010/wordml" xmlns:w="http://schemas.openxmlformats.org/wordprocessingml/2006/main" xmlns:w10="urn:schemas-microsoft-com:office:word" xmlns:wp14="http://schemas.microsoft.com/office/word/2010/wordprocessingDrawing" xmlns:v="urn:schemas-microsoft-com:vml" xmlns:o="urn:schemas-microsoft-com:office:office" xmlns:mc="http://schemas.openxmlformats.org/markup-compatibility/2006" xmlns:wpc="http://schemas.microsoft.com/office/word/2010/wordprocessingCanvas" xmlns=""/>
+                        <a14:shadowObscured xmlns="" xmlns:wpc="http://schemas.microsoft.com/office/word/2010/wordprocessingCanvas" xmlns:mc="http://schemas.openxmlformats.org/markup-compatibility/2006" xmlns:o="urn:schemas-microsoft-com:office:office" xmlns:v="urn:schemas-microsoft-com:vml" xmlns:wp14="http://schemas.microsoft.com/office/word/2010/wordprocessingDrawing" xmlns:w10="urn:schemas-microsoft-com:office:word" xmlns:w="http://schemas.openxmlformats.org/wordprocessingml/2006/main" xmlns:w14="http://schemas.microsoft.com/office/word/2010/wordml" xmlns:wpg="http://schemas.microsoft.com/office/word/2010/wordprocessingGroup" xmlns:wpi="http://schemas.microsoft.com/office/word/2010/wordprocessingInk" xmlns:wps="http://schemas.microsoft.com/office/word/2010/wordprocessingShape" xmlns:a14="http://schemas.microsoft.com/office/drawing/2010/main"/>
                       </a:ext>
                     </a:extLst>
                   </pic:spPr>
@@ -8167,7 +8167,7 @@
                     <a:blip r:embed="rId52" cstate="print">
                       <a:extLst>
                         <a:ext uri="{28A0092B-C50C-407E-A947-70E740481C1C}">
-                          <a14:useLocalDpi xmlns:a14="http://schemas.microsoft.com/office/drawing/2010/main" xmlns:wps="http://schemas.microsoft.com/office/word/2010/wordprocessingShape" xmlns:wpi="http://schemas.microsoft.com/office/word/2010/wordprocessingInk" xmlns:wpg="http://schemas.microsoft.com/office/word/2010/wordprocessingGroup" xmlns:w14="http://schemas.microsoft.com/office/word/2010/wordml" xmlns:w="http://schemas.openxmlformats.org/wordprocessingml/2006/main" xmlns:w10="urn:schemas-microsoft-com:office:word" xmlns:wp14="http://schemas.microsoft.com/office/word/2010/wordprocessingDrawing" xmlns:v="urn:schemas-microsoft-com:vml" xmlns:o="urn:schemas-microsoft-com:office:office" xmlns:mc="http://schemas.openxmlformats.org/markup-compatibility/2006" xmlns:wpc="http://schemas.microsoft.com/office/word/2010/wordprocessingCanvas" xmlns="" val="0"/>
+                          <a14:useLocalDpi xmlns="" xmlns:wpc="http://schemas.microsoft.com/office/word/2010/wordprocessingCanvas" xmlns:mc="http://schemas.openxmlformats.org/markup-compatibility/2006" xmlns:o="urn:schemas-microsoft-com:office:office" xmlns:v="urn:schemas-microsoft-com:vml" xmlns:wp14="http://schemas.microsoft.com/office/word/2010/wordprocessingDrawing" xmlns:w10="urn:schemas-microsoft-com:office:word" xmlns:w="http://schemas.openxmlformats.org/wordprocessingml/2006/main" xmlns:w14="http://schemas.microsoft.com/office/word/2010/wordml" xmlns:wpg="http://schemas.microsoft.com/office/word/2010/wordprocessingGroup" xmlns:wpi="http://schemas.microsoft.com/office/word/2010/wordprocessingInk" xmlns:wps="http://schemas.microsoft.com/office/word/2010/wordprocessingShape" xmlns:a14="http://schemas.microsoft.com/office/drawing/2010/main" val="0"/>
                         </a:ext>
                       </a:extLst>
                     </a:blip>
@@ -8239,11 +8239,11 @@
       <w:pPr>
         <w:pStyle w:val="Heading1"/>
       </w:pPr>
-      <w:bookmarkStart w:id="72" w:name="_Toc286936104"/>
-      <w:bookmarkStart w:id="73" w:name="_Toc287278368"/>
-      <w:bookmarkStart w:id="74" w:name="_Toc287347031"/>
-      <w:bookmarkStart w:id="75" w:name="_Management_Abläufe"/>
-      <w:bookmarkEnd w:id="75"/>
+      <w:bookmarkStart w:id="72" w:name="_Management_Abläufe"/>
+      <w:bookmarkStart w:id="73" w:name="_Toc286936104"/>
+      <w:bookmarkStart w:id="74" w:name="_Toc287278368"/>
+      <w:bookmarkStart w:id="75" w:name="_Toc287347031"/>
+      <w:bookmarkEnd w:id="72"/>
       <w:r>
         <w:lastRenderedPageBreak/>
         <w:t>Managementa</w:t>
@@ -8251,9 +8251,9 @@
       <w:r>
         <w:t>bläufe</w:t>
       </w:r>
-      <w:bookmarkEnd w:id="72"/>
       <w:bookmarkEnd w:id="73"/>
       <w:bookmarkEnd w:id="74"/>
+      <w:bookmarkEnd w:id="75"/>
     </w:p>
     <w:p>
       <w:bookmarkStart w:id="76" w:name="_Toc286936105"/>
@@ -11009,21 +11009,20 @@
       <w:pPr>
         <w:pStyle w:val="Heading3"/>
       </w:pPr>
-      <w:bookmarkStart w:id="91" w:name="_Toc286936110"/>
-      <w:bookmarkStart w:id="92" w:name="_Ref287196061"/>
-      <w:bookmarkStart w:id="93" w:name="_Ref287196071"/>
-      <w:bookmarkStart w:id="94" w:name="_Ref287196081"/>
-      <w:bookmarkStart w:id="95" w:name="_Ref287196098"/>
-      <w:bookmarkStart w:id="96" w:name="_Ref287196103"/>
-      <w:bookmarkStart w:id="97" w:name="_Toc287278374"/>
-      <w:bookmarkStart w:id="98" w:name="_Toc287347037"/>
-      <w:bookmarkStart w:id="99" w:name="_Besprechungen"/>
-      <w:bookmarkEnd w:id="99"/>
+      <w:bookmarkStart w:id="91" w:name="_Besprechungen"/>
+      <w:bookmarkStart w:id="92" w:name="_Toc286936110"/>
+      <w:bookmarkStart w:id="93" w:name="_Ref287196061"/>
+      <w:bookmarkStart w:id="94" w:name="_Ref287196071"/>
+      <w:bookmarkStart w:id="95" w:name="_Ref287196081"/>
+      <w:bookmarkStart w:id="96" w:name="_Ref287196098"/>
+      <w:bookmarkStart w:id="97" w:name="_Ref287196103"/>
+      <w:bookmarkStart w:id="98" w:name="_Toc287278374"/>
+      <w:bookmarkStart w:id="99" w:name="_Toc287347037"/>
+      <w:bookmarkEnd w:id="91"/>
       <w:r>
         <w:lastRenderedPageBreak/>
         <w:t>Besprechungen</w:t>
       </w:r>
-      <w:bookmarkEnd w:id="91"/>
       <w:bookmarkEnd w:id="92"/>
       <w:bookmarkEnd w:id="93"/>
       <w:bookmarkEnd w:id="94"/>
@@ -11031,6 +11030,7 @@
       <w:bookmarkEnd w:id="96"/>
       <w:bookmarkEnd w:id="97"/>
       <w:bookmarkEnd w:id="98"/>
+      <w:bookmarkEnd w:id="99"/>
     </w:p>
     <w:p>
       <w:r>
@@ -11092,21 +11092,21 @@
       <w:pPr>
         <w:pStyle w:val="Heading3"/>
       </w:pPr>
-      <w:bookmarkStart w:id="100" w:name="_Toc286936111"/>
-      <w:bookmarkStart w:id="101" w:name="_Ref287270950"/>
-      <w:bookmarkStart w:id="102" w:name="_Ref287270960"/>
-      <w:bookmarkStart w:id="103" w:name="_Toc287278375"/>
-      <w:bookmarkStart w:id="104" w:name="_Toc287347038"/>
-      <w:bookmarkStart w:id="105" w:name="_Abgabe"/>
-      <w:bookmarkEnd w:id="105"/>
+      <w:bookmarkStart w:id="100" w:name="_Abgabe"/>
+      <w:bookmarkStart w:id="101" w:name="_Toc286936111"/>
+      <w:bookmarkStart w:id="102" w:name="_Ref287270950"/>
+      <w:bookmarkStart w:id="103" w:name="_Ref287270960"/>
+      <w:bookmarkStart w:id="104" w:name="_Toc287278375"/>
+      <w:bookmarkStart w:id="105" w:name="_Toc287347038"/>
+      <w:bookmarkEnd w:id="100"/>
       <w:r>
         <w:t>Abgabe</w:t>
       </w:r>
-      <w:bookmarkEnd w:id="100"/>
       <w:bookmarkEnd w:id="101"/>
       <w:bookmarkEnd w:id="102"/>
       <w:bookmarkEnd w:id="103"/>
       <w:bookmarkEnd w:id="104"/>
+      <w:bookmarkEnd w:id="105"/>
     </w:p>
     <w:p>
       <w:pPr>
@@ -11440,17 +11440,17 @@
       <w:pPr>
         <w:pStyle w:val="Heading1"/>
       </w:pPr>
-      <w:bookmarkStart w:id="109" w:name="_Toc287278377"/>
-      <w:bookmarkStart w:id="110" w:name="_Toc287347040"/>
-      <w:bookmarkStart w:id="111" w:name="_Risiko_Management"/>
-      <w:bookmarkEnd w:id="111"/>
+      <w:bookmarkStart w:id="109" w:name="_Risiko_Management"/>
+      <w:bookmarkStart w:id="110" w:name="_Toc287278377"/>
+      <w:bookmarkStart w:id="111" w:name="_Toc287347040"/>
+      <w:bookmarkEnd w:id="109"/>
       <w:r>
         <w:lastRenderedPageBreak/>
         <w:t>Risiko Management</w:t>
       </w:r>
       <w:bookmarkEnd w:id="106"/>
-      <w:bookmarkEnd w:id="109"/>
       <w:bookmarkEnd w:id="110"/>
+      <w:bookmarkEnd w:id="111"/>
     </w:p>
     <w:p>
       <w:r>
@@ -11490,18 +11490,18 @@
       <w:pPr>
         <w:pStyle w:val="Heading1"/>
       </w:pPr>
-      <w:bookmarkStart w:id="112" w:name="_Toc286936113"/>
-      <w:bookmarkStart w:id="113" w:name="_Toc287278378"/>
-      <w:bookmarkStart w:id="114" w:name="_Toc287347041"/>
-      <w:bookmarkStart w:id="115" w:name="_Arbeitspakete"/>
-      <w:bookmarkEnd w:id="115"/>
+      <w:bookmarkStart w:id="112" w:name="_Arbeitspakete"/>
+      <w:bookmarkStart w:id="113" w:name="_Toc286936113"/>
+      <w:bookmarkStart w:id="114" w:name="_Toc287278378"/>
+      <w:bookmarkStart w:id="115" w:name="_Toc287347041"/>
+      <w:bookmarkEnd w:id="112"/>
       <w:r>
         <w:lastRenderedPageBreak/>
         <w:t>Arbeitspakete</w:t>
       </w:r>
-      <w:bookmarkEnd w:id="112"/>
       <w:bookmarkEnd w:id="113"/>
       <w:bookmarkEnd w:id="114"/>
+      <w:bookmarkEnd w:id="115"/>
     </w:p>
     <w:p>
       <w:r>
@@ -11845,17 +11845,17 @@
       <w:pPr>
         <w:pStyle w:val="Heading1"/>
       </w:pPr>
-      <w:bookmarkStart w:id="122" w:name="_Toc287278379"/>
-      <w:bookmarkStart w:id="123" w:name="_Toc287347047"/>
-      <w:bookmarkStart w:id="124" w:name="_Infrastruktur"/>
-      <w:bookmarkEnd w:id="124"/>
+      <w:bookmarkStart w:id="122" w:name="_Infrastruktur"/>
+      <w:bookmarkStart w:id="123" w:name="_Toc287278379"/>
+      <w:bookmarkStart w:id="124" w:name="_Toc287347047"/>
+      <w:bookmarkEnd w:id="122"/>
       <w:r>
         <w:lastRenderedPageBreak/>
         <w:t>Infrastruktur</w:t>
       </w:r>
       <w:bookmarkEnd w:id="121"/>
-      <w:bookmarkEnd w:id="122"/>
       <w:bookmarkEnd w:id="123"/>
+      <w:bookmarkEnd w:id="124"/>
     </w:p>
     <w:p>
       <w:r>
@@ -12397,17 +12397,17 @@
       <w:pPr>
         <w:pStyle w:val="Heading1"/>
       </w:pPr>
-      <w:bookmarkStart w:id="130" w:name="_Toc287278382"/>
-      <w:bookmarkStart w:id="131" w:name="_Toc287347050"/>
-      <w:bookmarkStart w:id="132" w:name="_Qualitätsmassnahmen"/>
-      <w:bookmarkEnd w:id="132"/>
+      <w:bookmarkStart w:id="130" w:name="_Qualitätsmassnahmen"/>
+      <w:bookmarkStart w:id="131" w:name="_Toc287278382"/>
+      <w:bookmarkStart w:id="132" w:name="_Toc287347050"/>
+      <w:bookmarkEnd w:id="130"/>
       <w:r>
         <w:lastRenderedPageBreak/>
         <w:t>Qualitätsmassnahmen</w:t>
       </w:r>
       <w:bookmarkEnd w:id="129"/>
-      <w:bookmarkEnd w:id="130"/>
       <w:bookmarkEnd w:id="131"/>
+      <w:bookmarkEnd w:id="132"/>
     </w:p>
     <w:p>
       <w:pPr>
@@ -12453,81 +12453,39 @@
       <w:r>
         <w:t xml:space="preserve">siehe </w:t>
       </w:r>
-      <w:hyperlink w:anchor="_Besprechungen" w:history="1">
-        <w:r>
-          <w:rPr>
-            <w:rStyle w:val="Hyperlink"/>
-          </w:rPr>
-          <w:fldChar w:fldCharType="begin"/>
-        </w:r>
-        <w:r>
-          <w:rPr>
-            <w:rStyle w:val="Hyperlink"/>
-          </w:rPr>
-          <w:instrText xml:space="preserve"> REF _Ref287196098 \r \h </w:instrText>
-        </w:r>
-        <w:r>
-          <w:rPr>
-            <w:rStyle w:val="Hyperlink"/>
-          </w:rPr>
-        </w:r>
-        <w:r>
-          <w:rPr>
-            <w:rStyle w:val="Hyperlink"/>
-          </w:rPr>
-          <w:fldChar w:fldCharType="separate"/>
-        </w:r>
-        <w:r>
-          <w:rPr>
-            <w:rStyle w:val="Hyperlink"/>
-          </w:rPr>
-          <w:t>5.2.3</w:t>
-        </w:r>
-        <w:r>
-          <w:rPr>
-            <w:rStyle w:val="Hyperlink"/>
-          </w:rPr>
-          <w:fldChar w:fldCharType="end"/>
-        </w:r>
-        <w:r>
-          <w:rPr>
-            <w:rStyle w:val="Hyperlink"/>
-          </w:rPr>
-          <w:t xml:space="preserve"> </w:t>
-        </w:r>
-        <w:r>
-          <w:rPr>
-            <w:rStyle w:val="Hyperlink"/>
-          </w:rPr>
-          <w:fldChar w:fldCharType="begin"/>
-        </w:r>
-        <w:r>
-          <w:rPr>
-            <w:rStyle w:val="Hyperlink"/>
-          </w:rPr>
-          <w:instrText xml:space="preserve"> REF _Ref287196103 \h </w:instrText>
-        </w:r>
-        <w:r>
-          <w:rPr>
-            <w:rStyle w:val="Hyperlink"/>
-          </w:rPr>
-        </w:r>
-        <w:r>
-          <w:rPr>
-            <w:rStyle w:val="Hyperlink"/>
-          </w:rPr>
-          <w:fldChar w:fldCharType="separate"/>
-        </w:r>
-        <w:r>
-          <w:t>Besprechungen</w:t>
-        </w:r>
-        <w:r>
-          <w:rPr>
-            <w:rStyle w:val="Hyperlink"/>
-          </w:rPr>
-          <w:fldChar w:fldCharType="end"/>
-        </w:r>
-      </w:hyperlink>
+      <w:r>
+        <w:fldChar w:fldCharType="begin"/>
+      </w:r>
+      <w:r>
+        <w:instrText xml:space="preserve"> REF _Ref287196098 \r \h </w:instrText>
+      </w:r>
+      <w:r>
+        <w:fldChar w:fldCharType="separate"/>
+      </w:r>
+      <w:r>
+        <w:t>5.2.3</w:t>
+      </w:r>
+      <w:r>
+        <w:fldChar w:fldCharType="end"/>
+      </w:r>
+      <w:r>
+        <w:t xml:space="preserve"> </w:t>
+      </w:r>
+      <w:r>
+        <w:fldChar w:fldCharType="begin"/>
+      </w:r>
+      <w:r>
+        <w:instrText xml:space="preserve"> REF _Ref287196103 \h </w:instrText>
+      </w:r>
+      <w:r>
+        <w:fldChar w:fldCharType="separate"/>
+      </w:r>
+      <w:r>
+        <w:t>Besprechungen</w:t>
+      </w:r>
+      <w:r>
+        <w:fldChar w:fldCharType="end"/>
+      </w:r>
       <w:r>
         <w:t xml:space="preserve">) nimmt das gesamte Team </w:t>
       </w:r>
@@ -13453,7 +13411,16 @@
     </w:p>
     <w:p>
       <w:r>
-        <w:t>Am Ende der Milestones 3, 4 und 5 werden umfassende Systemtests durchgeführt. Dazu wird im Vorfeld ein Testskript entworfen, für das alle Ergebnisse in einem Testprotokoll festgehalten werden. Dieses Protokoll bildet dann die Grundlage für das Arbeitspaket „Bugfixing“</w:t>
+        <w:t>Am Ende der Milestones 3, 4 und 5 werden umfassende Systemtests durchgeführt. Dazu wird im Vorfeld ein Testskript entworfen, für das alle Ergebnisse in einem Testprotokoll festgehalten werden. Dieses Protokoll bi</w:t>
+      </w:r>
+      <w:r>
+        <w:t xml:space="preserve">ldet dann die Grundlage für die </w:t>
+      </w:r>
+      <w:r>
+        <w:t>„Bugfixing“</w:t>
+      </w:r>
+      <w:r>
+        <w:t>-Arbeitspakete</w:t>
       </w:r>
     </w:p>
     <w:p>
@@ -13589,7 +13556,7 @@
         <w:noProof/>
         <w:lang w:val="de-DE"/>
       </w:rPr>
-      <w:t>13</w:t>
+      <w:t>22</w:t>
     </w:r>
     <w:r>
       <w:rPr>
@@ -13697,7 +13664,7 @@
                   <a:blip r:embed="rId1" cstate="print">
                     <a:extLst>
                       <a:ext uri="{28A0092B-C50C-407E-A947-70E740481C1C}">
-                        <a14:useLocalDpi xmlns:a14="http://schemas.microsoft.com/office/drawing/2010/main" xmlns:wps="http://schemas.microsoft.com/office/word/2010/wordprocessingShape" xmlns:wpi="http://schemas.microsoft.com/office/word/2010/wordprocessingInk" xmlns:wpg="http://schemas.microsoft.com/office/word/2010/wordprocessingGroup" xmlns:w14="http://schemas.microsoft.com/office/word/2010/wordml" xmlns:w="http://schemas.openxmlformats.org/wordprocessingml/2006/main" xmlns:w10="urn:schemas-microsoft-com:office:word" xmlns:wp14="http://schemas.microsoft.com/office/word/2010/wordprocessingDrawing" xmlns:v="urn:schemas-microsoft-com:vml" xmlns:o="urn:schemas-microsoft-com:office:office" xmlns:mc="http://schemas.openxmlformats.org/markup-compatibility/2006" xmlns:wpc="http://schemas.microsoft.com/office/word/2010/wordprocessingCanvas" xmlns="" val="0"/>
+                        <a14:useLocalDpi xmlns="" xmlns:wpc="http://schemas.microsoft.com/office/word/2010/wordprocessingCanvas" xmlns:mc="http://schemas.openxmlformats.org/markup-compatibility/2006" xmlns:o="urn:schemas-microsoft-com:office:office" xmlns:v="urn:schemas-microsoft-com:vml" xmlns:wp14="http://schemas.microsoft.com/office/word/2010/wordprocessingDrawing" xmlns:w10="urn:schemas-microsoft-com:office:word" xmlns:w="http://schemas.openxmlformats.org/wordprocessingml/2006/main" xmlns:w14="http://schemas.microsoft.com/office/word/2010/wordml" xmlns:wpg="http://schemas.microsoft.com/office/word/2010/wordprocessingGroup" xmlns:wpi="http://schemas.microsoft.com/office/word/2010/wordprocessingInk" xmlns:wps="http://schemas.microsoft.com/office/word/2010/wordprocessingShape" xmlns:a14="http://schemas.microsoft.com/office/drawing/2010/main" val="0"/>
                       </a:ext>
                     </a:extLst>
                   </a:blip>
@@ -20557,6 +20524,30 @@
 </file>
 
 <file path=customXml/itemProps1.xml><?xml version="1.0" encoding="utf-8"?>
+<ds:datastoreItem xmlns:ds="http://schemas.openxmlformats.org/officeDocument/2006/customXml" ds:itemID="{38B8305A-33E6-4754-9EAE-2DD9748675F3}">
+  <ds:schemaRefs>
+    <ds:schemaRef ds:uri="http://schemas.openxmlformats.org/officeDocument/2006/bibliography"/>
+  </ds:schemaRefs>
+</ds:datastoreItem>
+</file>
+
+<file path=customXml/itemProps10.xml><?xml version="1.0" encoding="utf-8"?>
+<ds:datastoreItem xmlns:ds="http://schemas.openxmlformats.org/officeDocument/2006/customXml" ds:itemID="{15C292D1-BF15-468B-A729-55E1C6F9934F}">
+  <ds:schemaRefs>
+    <ds:schemaRef ds:uri="http://schemas.openxmlformats.org/officeDocument/2006/bibliography"/>
+  </ds:schemaRefs>
+</ds:datastoreItem>
+</file>
+
+<file path=customXml/itemProps11.xml><?xml version="1.0" encoding="utf-8"?>
+<ds:datastoreItem xmlns:ds="http://schemas.openxmlformats.org/officeDocument/2006/customXml" ds:itemID="{894FC532-5CA9-456A-B474-A4F431ECECA3}">
+  <ds:schemaRefs>
+    <ds:schemaRef ds:uri="http://schemas.openxmlformats.org/officeDocument/2006/bibliography"/>
+  </ds:schemaRefs>
+</ds:datastoreItem>
+</file>
+
+<file path=customXml/itemProps12.xml><?xml version="1.0" encoding="utf-8"?>
 <ds:datastoreItem xmlns:ds="http://schemas.openxmlformats.org/officeDocument/2006/customXml" ds:itemID="{60B5C345-ABFA-4899-BFDB-2BD45E249D0A}">
   <ds:schemaRefs>
     <ds:schemaRef ds:uri="http://schemas.openxmlformats.org/officeDocument/2006/bibliography"/>
@@ -20564,7 +20555,95 @@
 </ds:datastoreItem>
 </file>
 
-<file path=customXml/itemProps10.xml><?xml version="1.0" encoding="utf-8"?>
+<file path=customXml/itemProps13.xml><?xml version="1.0" encoding="utf-8"?>
+<ds:datastoreItem xmlns:ds="http://schemas.openxmlformats.org/officeDocument/2006/customXml" ds:itemID="{A58B7EC7-A0E7-49C8-870E-2C9EC060A8D4}">
+  <ds:schemaRefs>
+    <ds:schemaRef ds:uri="http://schemas.openxmlformats.org/officeDocument/2006/bibliography"/>
+  </ds:schemaRefs>
+</ds:datastoreItem>
+</file>
+
+<file path=customXml/itemProps14.xml><?xml version="1.0" encoding="utf-8"?>
+<ds:datastoreItem xmlns:ds="http://schemas.openxmlformats.org/officeDocument/2006/customXml" ds:itemID="{D6C4BC15-D11D-4048-B8CA-9F4E8F1C2A33}">
+  <ds:schemaRefs>
+    <ds:schemaRef ds:uri="http://schemas.openxmlformats.org/officeDocument/2006/bibliography"/>
+  </ds:schemaRefs>
+</ds:datastoreItem>
+</file>
+
+<file path=customXml/itemProps15.xml><?xml version="1.0" encoding="utf-8"?>
+<ds:datastoreItem xmlns:ds="http://schemas.openxmlformats.org/officeDocument/2006/customXml" ds:itemID="{F74F4F94-EA9B-4BB0-9949-E9FF4FB50D1B}">
+  <ds:schemaRefs>
+    <ds:schemaRef ds:uri="http://schemas.openxmlformats.org/officeDocument/2006/bibliography"/>
+  </ds:schemaRefs>
+</ds:datastoreItem>
+</file>
+
+<file path=customXml/itemProps16.xml><?xml version="1.0" encoding="utf-8"?>
+<ds:datastoreItem xmlns:ds="http://schemas.openxmlformats.org/officeDocument/2006/customXml" ds:itemID="{CAD1DBF3-7468-49EF-967B-D7D0633079A2}">
+  <ds:schemaRefs>
+    <ds:schemaRef ds:uri="http://schemas.openxmlformats.org/officeDocument/2006/bibliography"/>
+  </ds:schemaRefs>
+</ds:datastoreItem>
+</file>
+
+<file path=customXml/itemProps17.xml><?xml version="1.0" encoding="utf-8"?>
+<ds:datastoreItem xmlns:ds="http://schemas.openxmlformats.org/officeDocument/2006/customXml" ds:itemID="{1988D122-EADA-4948-BEDA-55C0BCD70DC3}">
+  <ds:schemaRefs>
+    <ds:schemaRef ds:uri="http://schemas.openxmlformats.org/officeDocument/2006/bibliography"/>
+  </ds:schemaRefs>
+</ds:datastoreItem>
+</file>
+
+<file path=customXml/itemProps18.xml><?xml version="1.0" encoding="utf-8"?>
+<ds:datastoreItem xmlns:ds="http://schemas.openxmlformats.org/officeDocument/2006/customXml" ds:itemID="{5590DD83-74AA-48B3-BB05-808CFCF13766}">
+  <ds:schemaRefs>
+    <ds:schemaRef ds:uri="http://schemas.openxmlformats.org/officeDocument/2006/bibliography"/>
+  </ds:schemaRefs>
+</ds:datastoreItem>
+</file>
+
+<file path=customXml/itemProps19.xml><?xml version="1.0" encoding="utf-8"?>
+<ds:datastoreItem xmlns:ds="http://schemas.openxmlformats.org/officeDocument/2006/customXml" ds:itemID="{86062408-2B1C-46A1-9003-D0E36D0F6022}">
+  <ds:schemaRefs>
+    <ds:schemaRef ds:uri="http://schemas.openxmlformats.org/officeDocument/2006/bibliography"/>
+  </ds:schemaRefs>
+</ds:datastoreItem>
+</file>
+
+<file path=customXml/itemProps2.xml><?xml version="1.0" encoding="utf-8"?>
+<ds:datastoreItem xmlns:ds="http://schemas.openxmlformats.org/officeDocument/2006/customXml" ds:itemID="{B951CD10-470B-468D-B38E-35706BF188C2}">
+  <ds:schemaRefs>
+    <ds:schemaRef ds:uri="http://schemas.openxmlformats.org/officeDocument/2006/bibliography"/>
+  </ds:schemaRefs>
+</ds:datastoreItem>
+</file>
+
+<file path=customXml/itemProps20.xml><?xml version="1.0" encoding="utf-8"?>
+<ds:datastoreItem xmlns:ds="http://schemas.openxmlformats.org/officeDocument/2006/customXml" ds:itemID="{75962A4F-6893-48FA-8A9D-03C538C0606F}">
+  <ds:schemaRefs>
+    <ds:schemaRef ds:uri="http://schemas.openxmlformats.org/officeDocument/2006/bibliography"/>
+  </ds:schemaRefs>
+</ds:datastoreItem>
+</file>
+
+<file path=customXml/itemProps21.xml><?xml version="1.0" encoding="utf-8"?>
+<ds:datastoreItem xmlns:ds="http://schemas.openxmlformats.org/officeDocument/2006/customXml" ds:itemID="{EB1482E5-9DE1-4266-8713-ABCBC22E8E4A}">
+  <ds:schemaRefs>
+    <ds:schemaRef ds:uri="http://schemas.openxmlformats.org/officeDocument/2006/bibliography"/>
+  </ds:schemaRefs>
+</ds:datastoreItem>
+</file>
+
+<file path=customXml/itemProps22.xml><?xml version="1.0" encoding="utf-8"?>
+<ds:datastoreItem xmlns:ds="http://schemas.openxmlformats.org/officeDocument/2006/customXml" ds:itemID="{91E9ED55-E5B2-43D0-AD51-A1CBB1BBF18A}">
+  <ds:schemaRefs>
+    <ds:schemaRef ds:uri="http://schemas.openxmlformats.org/officeDocument/2006/bibliography"/>
+  </ds:schemaRefs>
+</ds:datastoreItem>
+</file>
+
+<file path=customXml/itemProps23.xml><?xml version="1.0" encoding="utf-8"?>
 <ds:datastoreItem xmlns:ds="http://schemas.openxmlformats.org/officeDocument/2006/customXml" ds:itemID="{4D6B5A65-33BC-46F5-93E5-ED31C18514BD}">
   <ds:schemaRefs>
     <ds:schemaRef ds:uri="http://schemas.openxmlformats.org/officeDocument/2006/bibliography"/>
@@ -20572,15 +20651,103 @@
 </ds:datastoreItem>
 </file>
 
-<file path=customXml/itemProps11.xml><?xml version="1.0" encoding="utf-8"?>
-<ds:datastoreItem xmlns:ds="http://schemas.openxmlformats.org/officeDocument/2006/customXml" ds:itemID="{D6C4BC15-D11D-4048-B8CA-9F4E8F1C2A33}">
+<file path=customXml/itemProps24.xml><?xml version="1.0" encoding="utf-8"?>
+<ds:datastoreItem xmlns:ds="http://schemas.openxmlformats.org/officeDocument/2006/customXml" ds:itemID="{6E9D5A07-9342-4141-A72B-08893769CF8C}">
   <ds:schemaRefs>
     <ds:schemaRef ds:uri="http://schemas.openxmlformats.org/officeDocument/2006/bibliography"/>
   </ds:schemaRefs>
 </ds:datastoreItem>
 </file>
 
-<file path=customXml/itemProps12.xml><?xml version="1.0" encoding="utf-8"?>
+<file path=customXml/itemProps25.xml><?xml version="1.0" encoding="utf-8"?>
+<ds:datastoreItem xmlns:ds="http://schemas.openxmlformats.org/officeDocument/2006/customXml" ds:itemID="{C07D7F3E-2B37-4B5A-849C-BDEAD664D43D}">
+  <ds:schemaRefs>
+    <ds:schemaRef ds:uri="http://schemas.openxmlformats.org/officeDocument/2006/bibliography"/>
+  </ds:schemaRefs>
+</ds:datastoreItem>
+</file>
+
+<file path=customXml/itemProps26.xml><?xml version="1.0" encoding="utf-8"?>
+<ds:datastoreItem xmlns:ds="http://schemas.openxmlformats.org/officeDocument/2006/customXml" ds:itemID="{4AD44984-1ACA-487E-9FFC-66CBB5121857}">
+  <ds:schemaRefs>
+    <ds:schemaRef ds:uri="http://schemas.openxmlformats.org/officeDocument/2006/bibliography"/>
+  </ds:schemaRefs>
+</ds:datastoreItem>
+</file>
+
+<file path=customXml/itemProps27.xml><?xml version="1.0" encoding="utf-8"?>
+<ds:datastoreItem xmlns:ds="http://schemas.openxmlformats.org/officeDocument/2006/customXml" ds:itemID="{AE6E2EA8-6333-4155-8621-21B84269AAC4}">
+  <ds:schemaRefs>
+    <ds:schemaRef ds:uri="http://schemas.openxmlformats.org/officeDocument/2006/bibliography"/>
+  </ds:schemaRefs>
+</ds:datastoreItem>
+</file>
+
+<file path=customXml/itemProps28.xml><?xml version="1.0" encoding="utf-8"?>
+<ds:datastoreItem xmlns:ds="http://schemas.openxmlformats.org/officeDocument/2006/customXml" ds:itemID="{05D64A20-9EAE-4516-B68B-F9AE24B04908}">
+  <ds:schemaRefs>
+    <ds:schemaRef ds:uri="http://schemas.openxmlformats.org/officeDocument/2006/bibliography"/>
+  </ds:schemaRefs>
+</ds:datastoreItem>
+</file>
+
+<file path=customXml/itemProps29.xml><?xml version="1.0" encoding="utf-8"?>
+<ds:datastoreItem xmlns:ds="http://schemas.openxmlformats.org/officeDocument/2006/customXml" ds:itemID="{B779D2C6-8E2E-48E1-BA7E-911F807ED5C3}">
+  <ds:schemaRefs>
+    <ds:schemaRef ds:uri="http://schemas.openxmlformats.org/officeDocument/2006/bibliography"/>
+  </ds:schemaRefs>
+</ds:datastoreItem>
+</file>
+
+<file path=customXml/itemProps3.xml><?xml version="1.0" encoding="utf-8"?>
+<ds:datastoreItem xmlns:ds="http://schemas.openxmlformats.org/officeDocument/2006/customXml" ds:itemID="{13C5988B-39DE-46AC-A54C-54862C003AF2}">
+  <ds:schemaRefs>
+    <ds:schemaRef ds:uri="http://schemas.openxmlformats.org/officeDocument/2006/bibliography"/>
+  </ds:schemaRefs>
+</ds:datastoreItem>
+</file>
+
+<file path=customXml/itemProps30.xml><?xml version="1.0" encoding="utf-8"?>
+<ds:datastoreItem xmlns:ds="http://schemas.openxmlformats.org/officeDocument/2006/customXml" ds:itemID="{5E739945-F469-4788-A425-79F800A4D70D}">
+  <ds:schemaRefs>
+    <ds:schemaRef ds:uri="http://schemas.openxmlformats.org/officeDocument/2006/bibliography"/>
+  </ds:schemaRefs>
+</ds:datastoreItem>
+</file>
+
+<file path=customXml/itemProps31.xml><?xml version="1.0" encoding="utf-8"?>
+<ds:datastoreItem xmlns:ds="http://schemas.openxmlformats.org/officeDocument/2006/customXml" ds:itemID="{2C50733B-6EC4-4CFC-BDD8-379E4710C9EB}">
+  <ds:schemaRefs>
+    <ds:schemaRef ds:uri="http://schemas.openxmlformats.org/officeDocument/2006/bibliography"/>
+  </ds:schemaRefs>
+</ds:datastoreItem>
+</file>
+
+<file path=customXml/itemProps32.xml><?xml version="1.0" encoding="utf-8"?>
+<ds:datastoreItem xmlns:ds="http://schemas.openxmlformats.org/officeDocument/2006/customXml" ds:itemID="{753A83BB-0C91-4F14-9517-57677E448691}">
+  <ds:schemaRefs>
+    <ds:schemaRef ds:uri="http://schemas.openxmlformats.org/officeDocument/2006/bibliography"/>
+  </ds:schemaRefs>
+</ds:datastoreItem>
+</file>
+
+<file path=customXml/itemProps33.xml><?xml version="1.0" encoding="utf-8"?>
+<ds:datastoreItem xmlns:ds="http://schemas.openxmlformats.org/officeDocument/2006/customXml" ds:itemID="{3CB8C6C6-610D-43ED-BAD5-F40107795580}">
+  <ds:schemaRefs>
+    <ds:schemaRef ds:uri="http://schemas.openxmlformats.org/officeDocument/2006/bibliography"/>
+  </ds:schemaRefs>
+</ds:datastoreItem>
+</file>
+
+<file path=customXml/itemProps34.xml><?xml version="1.0" encoding="utf-8"?>
+<ds:datastoreItem xmlns:ds="http://schemas.openxmlformats.org/officeDocument/2006/customXml" ds:itemID="{DDE6DC08-A74F-4CCF-91C9-F9178050C052}">
+  <ds:schemaRefs>
+    <ds:schemaRef ds:uri="http://schemas.openxmlformats.org/officeDocument/2006/bibliography"/>
+  </ds:schemaRefs>
+</ds:datastoreItem>
+</file>
+
+<file path=customXml/itemProps35.xml><?xml version="1.0" encoding="utf-8"?>
 <ds:datastoreItem xmlns:ds="http://schemas.openxmlformats.org/officeDocument/2006/customXml" ds:itemID="{4902E256-3332-442C-9783-3496F79C6821}">
   <ds:schemaRefs>
     <ds:schemaRef ds:uri="http://schemas.openxmlformats.org/officeDocument/2006/bibliography"/>
@@ -20588,39 +20755,7 @@
 </ds:datastoreItem>
 </file>
 
-<file path=customXml/itemProps13.xml><?xml version="1.0" encoding="utf-8"?>
-<ds:datastoreItem xmlns:ds="http://schemas.openxmlformats.org/officeDocument/2006/customXml" ds:itemID="{38B8305A-33E6-4754-9EAE-2DD9748675F3}">
-  <ds:schemaRefs>
-    <ds:schemaRef ds:uri="http://schemas.openxmlformats.org/officeDocument/2006/bibliography"/>
-  </ds:schemaRefs>
-</ds:datastoreItem>
-</file>
-
-<file path=customXml/itemProps14.xml><?xml version="1.0" encoding="utf-8"?>
-<ds:datastoreItem xmlns:ds="http://schemas.openxmlformats.org/officeDocument/2006/customXml" ds:itemID="{05D64A20-9EAE-4516-B68B-F9AE24B04908}">
-  <ds:schemaRefs>
-    <ds:schemaRef ds:uri="http://schemas.openxmlformats.org/officeDocument/2006/bibliography"/>
-  </ds:schemaRefs>
-</ds:datastoreItem>
-</file>
-
-<file path=customXml/itemProps15.xml><?xml version="1.0" encoding="utf-8"?>
-<ds:datastoreItem xmlns:ds="http://schemas.openxmlformats.org/officeDocument/2006/customXml" ds:itemID="{86062408-2B1C-46A1-9003-D0E36D0F6022}">
-  <ds:schemaRefs>
-    <ds:schemaRef ds:uri="http://schemas.openxmlformats.org/officeDocument/2006/bibliography"/>
-  </ds:schemaRefs>
-</ds:datastoreItem>
-</file>
-
-<file path=customXml/itemProps16.xml><?xml version="1.0" encoding="utf-8"?>
-<ds:datastoreItem xmlns:ds="http://schemas.openxmlformats.org/officeDocument/2006/customXml" ds:itemID="{C38ED451-A5E8-41DF-AA2E-33D1DD46820F}">
-  <ds:schemaRefs>
-    <ds:schemaRef ds:uri="http://schemas.openxmlformats.org/officeDocument/2006/bibliography"/>
-  </ds:schemaRefs>
-</ds:datastoreItem>
-</file>
-
-<file path=customXml/itemProps17.xml><?xml version="1.0" encoding="utf-8"?>
+<file path=customXml/itemProps36.xml><?xml version="1.0" encoding="utf-8"?>
 <ds:datastoreItem xmlns:ds="http://schemas.openxmlformats.org/officeDocument/2006/customXml" ds:itemID="{C6AEAFFA-2DA6-421C-BD71-F5A70061DC20}">
   <ds:schemaRefs>
     <ds:schemaRef ds:uri="http://schemas.openxmlformats.org/officeDocument/2006/bibliography"/>
@@ -20628,39 +20763,39 @@
 </ds:datastoreItem>
 </file>
 
-<file path=customXml/itemProps18.xml><?xml version="1.0" encoding="utf-8"?>
-<ds:datastoreItem xmlns:ds="http://schemas.openxmlformats.org/officeDocument/2006/customXml" ds:itemID="{B951CD10-470B-468D-B38E-35706BF188C2}">
+<file path=customXml/itemProps37.xml><?xml version="1.0" encoding="utf-8"?>
+<ds:datastoreItem xmlns:ds="http://schemas.openxmlformats.org/officeDocument/2006/customXml" ds:itemID="{1CE603C8-9B55-429D-9201-BD6C3B7BAED5}">
   <ds:schemaRefs>
     <ds:schemaRef ds:uri="http://schemas.openxmlformats.org/officeDocument/2006/bibliography"/>
   </ds:schemaRefs>
 </ds:datastoreItem>
 </file>
 
-<file path=customXml/itemProps19.xml><?xml version="1.0" encoding="utf-8"?>
-<ds:datastoreItem xmlns:ds="http://schemas.openxmlformats.org/officeDocument/2006/customXml" ds:itemID="{6E9D5A07-9342-4141-A72B-08893769CF8C}">
+<file path=customXml/itemProps38.xml><?xml version="1.0" encoding="utf-8"?>
+<ds:datastoreItem xmlns:ds="http://schemas.openxmlformats.org/officeDocument/2006/customXml" ds:itemID="{C369C690-083E-4961-9265-A50ED7A268EA}">
   <ds:schemaRefs>
     <ds:schemaRef ds:uri="http://schemas.openxmlformats.org/officeDocument/2006/bibliography"/>
   </ds:schemaRefs>
 </ds:datastoreItem>
 </file>
 
-<file path=customXml/itemProps2.xml><?xml version="1.0" encoding="utf-8"?>
-<ds:datastoreItem xmlns:ds="http://schemas.openxmlformats.org/officeDocument/2006/customXml" ds:itemID="{C9BC4695-83BE-4A95-A6AB-BE713483ECCC}">
+<file path=customXml/itemProps39.xml><?xml version="1.0" encoding="utf-8"?>
+<ds:datastoreItem xmlns:ds="http://schemas.openxmlformats.org/officeDocument/2006/customXml" ds:itemID="{E4DF14F8-1038-4CD0-B3E9-632F12FF95F0}">
   <ds:schemaRefs>
     <ds:schemaRef ds:uri="http://schemas.openxmlformats.org/officeDocument/2006/bibliography"/>
   </ds:schemaRefs>
 </ds:datastoreItem>
 </file>
 
-<file path=customXml/itemProps20.xml><?xml version="1.0" encoding="utf-8"?>
-<ds:datastoreItem xmlns:ds="http://schemas.openxmlformats.org/officeDocument/2006/customXml" ds:itemID="{15C292D1-BF15-468B-A729-55E1C6F9934F}">
+<file path=customXml/itemProps4.xml><?xml version="1.0" encoding="utf-8"?>
+<ds:datastoreItem xmlns:ds="http://schemas.openxmlformats.org/officeDocument/2006/customXml" ds:itemID="{A71602A3-7061-4537-8EDC-7EBAFA7F6528}">
   <ds:schemaRefs>
     <ds:schemaRef ds:uri="http://schemas.openxmlformats.org/officeDocument/2006/bibliography"/>
   </ds:schemaRefs>
 </ds:datastoreItem>
 </file>
 
-<file path=customXml/itemProps21.xml><?xml version="1.0" encoding="utf-8"?>
+<file path=customXml/itemProps5.xml><?xml version="1.0" encoding="utf-8"?>
 <ds:datastoreItem xmlns:ds="http://schemas.openxmlformats.org/officeDocument/2006/customXml" ds:itemID="{6CD993DC-2A7B-439F-97F1-9C1B055F312E}">
   <ds:schemaRefs>
     <ds:schemaRef ds:uri="http://schemas.openxmlformats.org/officeDocument/2006/bibliography"/>
@@ -20668,176 +20803,8 @@
 </ds:datastoreItem>
 </file>
 
-<file path=customXml/itemProps22.xml><?xml version="1.0" encoding="utf-8"?>
-<ds:datastoreItem xmlns:ds="http://schemas.openxmlformats.org/officeDocument/2006/customXml" ds:itemID="{B779D2C6-8E2E-48E1-BA7E-911F807ED5C3}">
-  <ds:schemaRefs>
-    <ds:schemaRef ds:uri="http://schemas.openxmlformats.org/officeDocument/2006/bibliography"/>
-  </ds:schemaRefs>
-</ds:datastoreItem>
-</file>
-
-<file path=customXml/itemProps23.xml><?xml version="1.0" encoding="utf-8"?>
-<ds:datastoreItem xmlns:ds="http://schemas.openxmlformats.org/officeDocument/2006/customXml" ds:itemID="{75962A4F-6893-48FA-8A9D-03C538C0606F}">
-  <ds:schemaRefs>
-    <ds:schemaRef ds:uri="http://schemas.openxmlformats.org/officeDocument/2006/bibliography"/>
-  </ds:schemaRefs>
-</ds:datastoreItem>
-</file>
-
-<file path=customXml/itemProps24.xml><?xml version="1.0" encoding="utf-8"?>
-<ds:datastoreItem xmlns:ds="http://schemas.openxmlformats.org/officeDocument/2006/customXml" ds:itemID="{F74F4F94-EA9B-4BB0-9949-E9FF4FB50D1B}">
-  <ds:schemaRefs>
-    <ds:schemaRef ds:uri="http://schemas.openxmlformats.org/officeDocument/2006/bibliography"/>
-  </ds:schemaRefs>
-</ds:datastoreItem>
-</file>
-
-<file path=customXml/itemProps25.xml><?xml version="1.0" encoding="utf-8"?>
-<ds:datastoreItem xmlns:ds="http://schemas.openxmlformats.org/officeDocument/2006/customXml" ds:itemID="{1CE603C8-9B55-429D-9201-BD6C3B7BAED5}">
-  <ds:schemaRefs>
-    <ds:schemaRef ds:uri="http://schemas.openxmlformats.org/officeDocument/2006/bibliography"/>
-  </ds:schemaRefs>
-</ds:datastoreItem>
-</file>
-
-<file path=customXml/itemProps26.xml><?xml version="1.0" encoding="utf-8"?>
-<ds:datastoreItem xmlns:ds="http://schemas.openxmlformats.org/officeDocument/2006/customXml" ds:itemID="{13C5988B-39DE-46AC-A54C-54862C003AF2}">
-  <ds:schemaRefs>
-    <ds:schemaRef ds:uri="http://schemas.openxmlformats.org/officeDocument/2006/bibliography"/>
-  </ds:schemaRefs>
-</ds:datastoreItem>
-</file>
-
-<file path=customXml/itemProps27.xml><?xml version="1.0" encoding="utf-8"?>
-<ds:datastoreItem xmlns:ds="http://schemas.openxmlformats.org/officeDocument/2006/customXml" ds:itemID="{5E739945-F469-4788-A425-79F800A4D70D}">
-  <ds:schemaRefs>
-    <ds:schemaRef ds:uri="http://schemas.openxmlformats.org/officeDocument/2006/bibliography"/>
-  </ds:schemaRefs>
-</ds:datastoreItem>
-</file>
-
-<file path=customXml/itemProps28.xml><?xml version="1.0" encoding="utf-8"?>
-<ds:datastoreItem xmlns:ds="http://schemas.openxmlformats.org/officeDocument/2006/customXml" ds:itemID="{EB1482E5-9DE1-4266-8713-ABCBC22E8E4A}">
-  <ds:schemaRefs>
-    <ds:schemaRef ds:uri="http://schemas.openxmlformats.org/officeDocument/2006/bibliography"/>
-  </ds:schemaRefs>
-</ds:datastoreItem>
-</file>
-
-<file path=customXml/itemProps29.xml><?xml version="1.0" encoding="utf-8"?>
-<ds:datastoreItem xmlns:ds="http://schemas.openxmlformats.org/officeDocument/2006/customXml" ds:itemID="{894FC532-5CA9-456A-B474-A4F431ECECA3}">
-  <ds:schemaRefs>
-    <ds:schemaRef ds:uri="http://schemas.openxmlformats.org/officeDocument/2006/bibliography"/>
-  </ds:schemaRefs>
-</ds:datastoreItem>
-</file>
-
-<file path=customXml/itemProps3.xml><?xml version="1.0" encoding="utf-8"?>
-<ds:datastoreItem xmlns:ds="http://schemas.openxmlformats.org/officeDocument/2006/customXml" ds:itemID="{DDE6DC08-A74F-4CCF-91C9-F9178050C052}">
-  <ds:schemaRefs>
-    <ds:schemaRef ds:uri="http://schemas.openxmlformats.org/officeDocument/2006/bibliography"/>
-  </ds:schemaRefs>
-</ds:datastoreItem>
-</file>
-
-<file path=customXml/itemProps30.xml><?xml version="1.0" encoding="utf-8"?>
-<ds:datastoreItem xmlns:ds="http://schemas.openxmlformats.org/officeDocument/2006/customXml" ds:itemID="{2C50733B-6EC4-4CFC-BDD8-379E4710C9EB}">
-  <ds:schemaRefs>
-    <ds:schemaRef ds:uri="http://schemas.openxmlformats.org/officeDocument/2006/bibliography"/>
-  </ds:schemaRefs>
-</ds:datastoreItem>
-</file>
-
-<file path=customXml/itemProps31.xml><?xml version="1.0" encoding="utf-8"?>
-<ds:datastoreItem xmlns:ds="http://schemas.openxmlformats.org/officeDocument/2006/customXml" ds:itemID="{C07D7F3E-2B37-4B5A-849C-BDEAD664D43D}">
-  <ds:schemaRefs>
-    <ds:schemaRef ds:uri="http://schemas.openxmlformats.org/officeDocument/2006/bibliography"/>
-  </ds:schemaRefs>
-</ds:datastoreItem>
-</file>
-
-<file path=customXml/itemProps32.xml><?xml version="1.0" encoding="utf-8"?>
-<ds:datastoreItem xmlns:ds="http://schemas.openxmlformats.org/officeDocument/2006/customXml" ds:itemID="{CAD1DBF3-7468-49EF-967B-D7D0633079A2}">
-  <ds:schemaRefs>
-    <ds:schemaRef ds:uri="http://schemas.openxmlformats.org/officeDocument/2006/bibliography"/>
-  </ds:schemaRefs>
-</ds:datastoreItem>
-</file>
-
-<file path=customXml/itemProps33.xml><?xml version="1.0" encoding="utf-8"?>
-<ds:datastoreItem xmlns:ds="http://schemas.openxmlformats.org/officeDocument/2006/customXml" ds:itemID="{C369C690-083E-4961-9265-A50ED7A268EA}">
-  <ds:schemaRefs>
-    <ds:schemaRef ds:uri="http://schemas.openxmlformats.org/officeDocument/2006/bibliography"/>
-  </ds:schemaRefs>
-</ds:datastoreItem>
-</file>
-
-<file path=customXml/itemProps34.xml><?xml version="1.0" encoding="utf-8"?>
+<file path=customXml/itemProps6.xml><?xml version="1.0" encoding="utf-8"?>
 <ds:datastoreItem xmlns:ds="http://schemas.openxmlformats.org/officeDocument/2006/customXml" ds:itemID="{1A752538-0360-4614-A895-B98ECA526517}">
-  <ds:schemaRefs>
-    <ds:schemaRef ds:uri="http://schemas.openxmlformats.org/officeDocument/2006/bibliography"/>
-  </ds:schemaRefs>
-</ds:datastoreItem>
-</file>
-
-<file path=customXml/itemProps35.xml><?xml version="1.0" encoding="utf-8"?>
-<ds:datastoreItem xmlns:ds="http://schemas.openxmlformats.org/officeDocument/2006/customXml" ds:itemID="{753A83BB-0C91-4F14-9517-57677E448691}">
-  <ds:schemaRefs>
-    <ds:schemaRef ds:uri="http://schemas.openxmlformats.org/officeDocument/2006/bibliography"/>
-  </ds:schemaRefs>
-</ds:datastoreItem>
-</file>
-
-<file path=customXml/itemProps36.xml><?xml version="1.0" encoding="utf-8"?>
-<ds:datastoreItem xmlns:ds="http://schemas.openxmlformats.org/officeDocument/2006/customXml" ds:itemID="{91E9ED55-E5B2-43D0-AD51-A1CBB1BBF18A}">
-  <ds:schemaRefs>
-    <ds:schemaRef ds:uri="http://schemas.openxmlformats.org/officeDocument/2006/bibliography"/>
-  </ds:schemaRefs>
-</ds:datastoreItem>
-</file>
-
-<file path=customXml/itemProps37.xml><?xml version="1.0" encoding="utf-8"?>
-<ds:datastoreItem xmlns:ds="http://schemas.openxmlformats.org/officeDocument/2006/customXml" ds:itemID="{1988D122-EADA-4948-BEDA-55C0BCD70DC3}">
-  <ds:schemaRefs>
-    <ds:schemaRef ds:uri="http://schemas.openxmlformats.org/officeDocument/2006/bibliography"/>
-  </ds:schemaRefs>
-</ds:datastoreItem>
-</file>
-
-<file path=customXml/itemProps38.xml><?xml version="1.0" encoding="utf-8"?>
-<ds:datastoreItem xmlns:ds="http://schemas.openxmlformats.org/officeDocument/2006/customXml" ds:itemID="{E4DF14F8-1038-4CD0-B3E9-632F12FF95F0}">
-  <ds:schemaRefs>
-    <ds:schemaRef ds:uri="http://schemas.openxmlformats.org/officeDocument/2006/bibliography"/>
-  </ds:schemaRefs>
-</ds:datastoreItem>
-</file>
-
-<file path=customXml/itemProps39.xml><?xml version="1.0" encoding="utf-8"?>
-<ds:datastoreItem xmlns:ds="http://schemas.openxmlformats.org/officeDocument/2006/customXml" ds:itemID="{A71602A3-7061-4537-8EDC-7EBAFA7F6528}">
-  <ds:schemaRefs>
-    <ds:schemaRef ds:uri="http://schemas.openxmlformats.org/officeDocument/2006/bibliography"/>
-  </ds:schemaRefs>
-</ds:datastoreItem>
-</file>
-
-<file path=customXml/itemProps4.xml><?xml version="1.0" encoding="utf-8"?>
-<ds:datastoreItem xmlns:ds="http://schemas.openxmlformats.org/officeDocument/2006/customXml" ds:itemID="{4AD44984-1ACA-487E-9FFC-66CBB5121857}">
-  <ds:schemaRefs>
-    <ds:schemaRef ds:uri="http://schemas.openxmlformats.org/officeDocument/2006/bibliography"/>
-  </ds:schemaRefs>
-</ds:datastoreItem>
-</file>
-
-<file path=customXml/itemProps5.xml><?xml version="1.0" encoding="utf-8"?>
-<ds:datastoreItem xmlns:ds="http://schemas.openxmlformats.org/officeDocument/2006/customXml" ds:itemID="{5590DD83-74AA-48B3-BB05-808CFCF13766}">
-  <ds:schemaRefs>
-    <ds:schemaRef ds:uri="http://schemas.openxmlformats.org/officeDocument/2006/bibliography"/>
-  </ds:schemaRefs>
-</ds:datastoreItem>
-</file>
-
-<file path=customXml/itemProps6.xml><?xml version="1.0" encoding="utf-8"?>
-<ds:datastoreItem xmlns:ds="http://schemas.openxmlformats.org/officeDocument/2006/customXml" ds:itemID="{A58B7EC7-A0E7-49C8-870E-2C9EC060A8D4}">
   <ds:schemaRefs>
     <ds:schemaRef ds:uri="http://schemas.openxmlformats.org/officeDocument/2006/bibliography"/>
   </ds:schemaRefs>
@@ -20853,7 +20820,7 @@
 </file>
 
 <file path=customXml/itemProps8.xml><?xml version="1.0" encoding="utf-8"?>
-<ds:datastoreItem xmlns:ds="http://schemas.openxmlformats.org/officeDocument/2006/customXml" ds:itemID="{3CB8C6C6-610D-43ED-BAD5-F40107795580}">
+<ds:datastoreItem xmlns:ds="http://schemas.openxmlformats.org/officeDocument/2006/customXml" ds:itemID="{C9BC4695-83BE-4A95-A6AB-BE713483ECCC}">
   <ds:schemaRefs>
     <ds:schemaRef ds:uri="http://schemas.openxmlformats.org/officeDocument/2006/bibliography"/>
   </ds:schemaRefs>
@@ -20861,7 +20828,7 @@
 </file>
 
 <file path=customXml/itemProps9.xml><?xml version="1.0" encoding="utf-8"?>
-<ds:datastoreItem xmlns:ds="http://schemas.openxmlformats.org/officeDocument/2006/customXml" ds:itemID="{AE6E2EA8-6333-4155-8621-21B84269AAC4}">
+<ds:datastoreItem xmlns:ds="http://schemas.openxmlformats.org/officeDocument/2006/customXml" ds:itemID="{C38ED451-A5E8-41DF-AA2E-33D1DD46820F}">
   <ds:schemaRefs>
     <ds:schemaRef ds:uri="http://schemas.openxmlformats.org/officeDocument/2006/bibliography"/>
   </ds:schemaRefs>

</xml_diff>

<commit_message>
refs #79 * Kleinere Korrekturen und Anpassungen aufgrund des Meetings vom 08.03.2011
</commit_message>
<xml_diff>
--- a/doc/01_Projektplan/projektplan.docx
+++ b/doc/01_Projektplan/projektplan.docx
@@ -321,7 +321,7 @@
         <w:pStyle w:val="berschrift1"/>
       </w:pPr>
       <w:bookmarkStart w:id="0" w:name="_Toc286936081"/>
-      <w:bookmarkStart w:id="1" w:name="_Toc287365553"/>
+      <w:bookmarkStart w:id="1" w:name="_Toc287371787"/>
       <w:r>
         <w:lastRenderedPageBreak/>
         <w:t>Dokumentinformationen</w:t>
@@ -334,7 +334,7 @@
         <w:pStyle w:val="berschrift2"/>
       </w:pPr>
       <w:bookmarkStart w:id="2" w:name="_Toc286936082"/>
-      <w:bookmarkStart w:id="3" w:name="_Toc287365554"/>
+      <w:bookmarkStart w:id="3" w:name="_Toc287371788"/>
       <w:r>
         <w:t>Änderungsgeschichte</w:t>
       </w:r>
@@ -777,6 +777,8 @@
             <w:r>
               <w:t>Review</w:t>
             </w:r>
+            <w:bookmarkStart w:id="4" w:name="_GoBack"/>
+            <w:bookmarkEnd w:id="4"/>
           </w:p>
         </w:tc>
         <w:tc>
@@ -875,7 +877,19 @@
               <w:rPr>
                 <w:b w:val="0"/>
               </w:rPr>
-              <w:t>09.03.2011</w:t>
+              <w:t>0</w:t>
+            </w:r>
+            <w:r>
+              <w:rPr>
+                <w:b w:val="0"/>
+              </w:rPr>
+              <w:t>8</w:t>
+            </w:r>
+            <w:r>
+              <w:rPr>
+                <w:b w:val="0"/>
+              </w:rPr>
+              <w:t>.03.2011</w:t>
             </w:r>
           </w:p>
         </w:tc>
@@ -919,9 +933,90 @@
           </w:p>
         </w:tc>
       </w:tr>
+      <w:tr>
+        <w:trPr>
+          <w:cnfStyle w:val="000000100000" w:firstRow="0" w:lastRow="0" w:firstColumn="0" w:lastColumn="0" w:oddVBand="0" w:evenVBand="0" w:oddHBand="1" w:evenHBand="0" w:firstRowFirstColumn="0" w:firstRowLastColumn="0" w:lastRowFirstColumn="0" w:lastRowLastColumn="0"/>
+        </w:trPr>
+        <w:tc>
+          <w:tcPr>
+            <w:cnfStyle w:val="001000000000" w:firstRow="0" w:lastRow="0" w:firstColumn="1" w:lastColumn="0" w:oddVBand="0" w:evenVBand="0" w:oddHBand="0" w:evenHBand="0" w:firstRowFirstColumn="0" w:firstRowLastColumn="0" w:lastRowFirstColumn="0" w:lastRowLastColumn="0"/>
+            <w:tcW w:w="1138" w:type="dxa"/>
+          </w:tcPr>
+          <w:p>
+            <w:pPr>
+              <w:rPr>
+                <w:b w:val="0"/>
+              </w:rPr>
+            </w:pPr>
+            <w:r>
+              <w:rPr>
+                <w:b w:val="0"/>
+              </w:rPr>
+              <w:t>08.03.2011</w:t>
+            </w:r>
+          </w:p>
+        </w:tc>
+        <w:tc>
+          <w:tcPr>
+            <w:tcW w:w="993" w:type="dxa"/>
+          </w:tcPr>
+          <w:p>
+            <w:pPr>
+              <w:cnfStyle w:val="000000100000" w:firstRow="0" w:lastRow="0" w:firstColumn="0" w:lastColumn="0" w:oddVBand="0" w:evenVBand="0" w:oddHBand="1" w:evenHBand="0" w:firstRowFirstColumn="0" w:firstRowLastColumn="0" w:lastRowFirstColumn="0" w:lastRowLastColumn="0"/>
+            </w:pPr>
+            <w:r>
+              <w:t>2.0</w:t>
+            </w:r>
+          </w:p>
+        </w:tc>
+        <w:tc>
+          <w:tcPr>
+            <w:tcW w:w="4674" w:type="dxa"/>
+          </w:tcPr>
+          <w:p>
+            <w:pPr>
+              <w:cnfStyle w:val="000000100000" w:firstRow="0" w:lastRow="0" w:firstColumn="0" w:lastColumn="0" w:oddVBand="0" w:evenVBand="0" w:oddHBand="1" w:evenHBand="0" w:firstRowFirstColumn="0" w:firstRowLastColumn="0" w:lastRowFirstColumn="0" w:lastRowLastColumn="0"/>
+            </w:pPr>
+            <w:r>
+              <w:t>Anpassung und Korrektur gemäss Besprechung</w:t>
+            </w:r>
+            <w:r>
+              <w:t xml:space="preserve"> vom 08.03.2011</w:t>
+            </w:r>
+            <w:r>
+              <w:t xml:space="preserve"> </w:t>
+            </w:r>
+            <w:r>
+              <w:t xml:space="preserve">mit </w:t>
+            </w:r>
+            <w:r>
+              <w:t xml:space="preserve">Prof. </w:t>
+            </w:r>
+            <w:r>
+              <w:t xml:space="preserve">Hans </w:t>
+            </w:r>
+            <w:r>
+              <w:t>Rudin</w:t>
+            </w:r>
+          </w:p>
+        </w:tc>
+        <w:tc>
+          <w:tcPr>
+            <w:tcW w:w="2303" w:type="dxa"/>
+          </w:tcPr>
+          <w:p>
+            <w:pPr>
+              <w:cnfStyle w:val="000000100000" w:firstRow="0" w:lastRow="0" w:firstColumn="0" w:lastColumn="0" w:oddVBand="0" w:evenVBand="0" w:oddHBand="1" w:evenHBand="0" w:firstRowFirstColumn="0" w:firstRowLastColumn="0" w:lastRowFirstColumn="0" w:lastRowLastColumn="0"/>
+            </w:pPr>
+            <w:r>
+              <w:t>EL</w:t>
+            </w:r>
+          </w:p>
+        </w:tc>
+      </w:tr>
     </w:tbl>
-    <w:bookmarkStart w:id="4" w:name="_Toc287365555" w:displacedByCustomXml="next"/>
-    <w:bookmarkStart w:id="5" w:name="_Toc286936083" w:displacedByCustomXml="next"/>
+    <w:bookmarkStart w:id="5" w:name="_Toc287371789" w:displacedByCustomXml="next"/>
+    <w:bookmarkStart w:id="6" w:name="_Toc286936083" w:displacedByCustomXml="next"/>
     <w:sdt>
       <w:sdtPr>
         <w:rPr>
@@ -953,8 +1048,8 @@
             </w:rPr>
             <w:t>Inhaltsverzeichnis</w:t>
           </w:r>
+          <w:bookmarkEnd w:id="6"/>
           <w:bookmarkEnd w:id="5"/>
-          <w:bookmarkEnd w:id="4"/>
         </w:p>
         <w:p>
           <w:pPr>
@@ -980,7 +1075,7 @@
           <w:r>
             <w:fldChar w:fldCharType="separate"/>
           </w:r>
-          <w:hyperlink w:anchor="_Toc287365553" w:history="1">
+          <w:hyperlink w:anchor="_Toc287371787" w:history="1">
             <w:r>
               <w:rPr>
                 <w:rStyle w:val="Hyperlink"/>
@@ -1024,7 +1119,7 @@
                 <w:noProof/>
                 <w:webHidden/>
               </w:rPr>
-              <w:instrText xml:space="preserve"> PAGEREF _Toc287365553 \h </w:instrText>
+              <w:instrText xml:space="preserve"> PAGEREF _Toc287371787 \h </w:instrText>
             </w:r>
             <w:r>
               <w:rPr>
@@ -1069,7 +1164,7 @@
               <w:lang w:eastAsia="de-CH"/>
             </w:rPr>
           </w:pPr>
-          <w:hyperlink w:anchor="_Toc287365554" w:history="1">
+          <w:hyperlink w:anchor="_Toc287371788" w:history="1">
             <w:r>
               <w:rPr>
                 <w:rStyle w:val="Hyperlink"/>
@@ -1112,7 +1207,7 @@
                 <w:noProof/>
                 <w:webHidden/>
               </w:rPr>
-              <w:instrText xml:space="preserve"> PAGEREF _Toc287365554 \h </w:instrText>
+              <w:instrText xml:space="preserve"> PAGEREF _Toc287371788 \h </w:instrText>
             </w:r>
             <w:r>
               <w:rPr>
@@ -1157,7 +1252,7 @@
               <w:lang w:eastAsia="de-CH"/>
             </w:rPr>
           </w:pPr>
-          <w:hyperlink w:anchor="_Toc287365555" w:history="1">
+          <w:hyperlink w:anchor="_Toc287371789" w:history="1">
             <w:r>
               <w:rPr>
                 <w:rStyle w:val="Hyperlink"/>
@@ -1201,7 +1296,7 @@
                 <w:noProof/>
                 <w:webHidden/>
               </w:rPr>
-              <w:instrText xml:space="preserve"> PAGEREF _Toc287365555 \h </w:instrText>
+              <w:instrText xml:space="preserve"> PAGEREF _Toc287371789 \h </w:instrText>
             </w:r>
             <w:r>
               <w:rPr>
@@ -1247,7 +1342,7 @@
               <w:lang w:eastAsia="de-CH"/>
             </w:rPr>
           </w:pPr>
-          <w:hyperlink w:anchor="_Toc287365556" w:history="1">
+          <w:hyperlink w:anchor="_Toc287371790" w:history="1">
             <w:r>
               <w:rPr>
                 <w:rStyle w:val="Hyperlink"/>
@@ -1291,7 +1386,7 @@
                 <w:noProof/>
                 <w:webHidden/>
               </w:rPr>
-              <w:instrText xml:space="preserve"> PAGEREF _Toc287365556 \h </w:instrText>
+              <w:instrText xml:space="preserve"> PAGEREF _Toc287371790 \h </w:instrText>
             </w:r>
             <w:r>
               <w:rPr>
@@ -1336,7 +1431,7 @@
               <w:lang w:eastAsia="de-CH"/>
             </w:rPr>
           </w:pPr>
-          <w:hyperlink w:anchor="_Toc287365557" w:history="1">
+          <w:hyperlink w:anchor="_Toc287371791" w:history="1">
             <w:r>
               <w:rPr>
                 <w:rStyle w:val="Hyperlink"/>
@@ -1379,7 +1474,7 @@
                 <w:noProof/>
                 <w:webHidden/>
               </w:rPr>
-              <w:instrText xml:space="preserve"> PAGEREF _Toc287365557 \h </w:instrText>
+              <w:instrText xml:space="preserve"> PAGEREF _Toc287371791 \h </w:instrText>
             </w:r>
             <w:r>
               <w:rPr>
@@ -1424,7 +1519,7 @@
               <w:lang w:eastAsia="de-CH"/>
             </w:rPr>
           </w:pPr>
-          <w:hyperlink w:anchor="_Toc287365558" w:history="1">
+          <w:hyperlink w:anchor="_Toc287371792" w:history="1">
             <w:r>
               <w:rPr>
                 <w:rStyle w:val="Hyperlink"/>
@@ -1467,7 +1562,7 @@
                 <w:noProof/>
                 <w:webHidden/>
               </w:rPr>
-              <w:instrText xml:space="preserve"> PAGEREF _Toc287365558 \h </w:instrText>
+              <w:instrText xml:space="preserve"> PAGEREF _Toc287371792 \h </w:instrText>
             </w:r>
             <w:r>
               <w:rPr>
@@ -1512,7 +1607,7 @@
               <w:lang w:eastAsia="de-CH"/>
             </w:rPr>
           </w:pPr>
-          <w:hyperlink w:anchor="_Toc287365559" w:history="1">
+          <w:hyperlink w:anchor="_Toc287371793" w:history="1">
             <w:r>
               <w:rPr>
                 <w:rStyle w:val="Hyperlink"/>
@@ -1555,7 +1650,7 @@
                 <w:noProof/>
                 <w:webHidden/>
               </w:rPr>
-              <w:instrText xml:space="preserve"> PAGEREF _Toc287365559 \h </w:instrText>
+              <w:instrText xml:space="preserve"> PAGEREF _Toc287371793 \h </w:instrText>
             </w:r>
             <w:r>
               <w:rPr>
@@ -1600,7 +1695,7 @@
               <w:lang w:eastAsia="de-CH"/>
             </w:rPr>
           </w:pPr>
-          <w:hyperlink w:anchor="_Toc287365560" w:history="1">
+          <w:hyperlink w:anchor="_Toc287371794" w:history="1">
             <w:r>
               <w:rPr>
                 <w:rStyle w:val="Hyperlink"/>
@@ -1643,7 +1738,7 @@
                 <w:noProof/>
                 <w:webHidden/>
               </w:rPr>
-              <w:instrText xml:space="preserve"> PAGEREF _Toc287365560 \h </w:instrText>
+              <w:instrText xml:space="preserve"> PAGEREF _Toc287371794 \h </w:instrText>
             </w:r>
             <w:r>
               <w:rPr>
@@ -1688,7 +1783,7 @@
               <w:lang w:eastAsia="de-CH"/>
             </w:rPr>
           </w:pPr>
-          <w:hyperlink w:anchor="_Toc287365561" w:history="1">
+          <w:hyperlink w:anchor="_Toc287371795" w:history="1">
             <w:r>
               <w:rPr>
                 <w:rStyle w:val="Hyperlink"/>
@@ -1731,7 +1826,7 @@
                 <w:noProof/>
                 <w:webHidden/>
               </w:rPr>
-              <w:instrText xml:space="preserve"> PAGEREF _Toc287365561 \h </w:instrText>
+              <w:instrText xml:space="preserve"> PAGEREF _Toc287371795 \h </w:instrText>
             </w:r>
             <w:r>
               <w:rPr>
@@ -1776,7 +1871,7 @@
               <w:lang w:eastAsia="de-CH"/>
             </w:rPr>
           </w:pPr>
-          <w:hyperlink w:anchor="_Toc287365562" w:history="1">
+          <w:hyperlink w:anchor="_Toc287371796" w:history="1">
             <w:r>
               <w:rPr>
                 <w:rStyle w:val="Hyperlink"/>
@@ -1819,7 +1914,7 @@
                 <w:noProof/>
                 <w:webHidden/>
               </w:rPr>
-              <w:instrText xml:space="preserve"> PAGEREF _Toc287365562 \h </w:instrText>
+              <w:instrText xml:space="preserve"> PAGEREF _Toc287371796 \h </w:instrText>
             </w:r>
             <w:r>
               <w:rPr>
@@ -1865,7 +1960,7 @@
               <w:lang w:eastAsia="de-CH"/>
             </w:rPr>
           </w:pPr>
-          <w:hyperlink w:anchor="_Toc287365563" w:history="1">
+          <w:hyperlink w:anchor="_Toc287371797" w:history="1">
             <w:r>
               <w:rPr>
                 <w:rStyle w:val="Hyperlink"/>
@@ -1909,7 +2004,7 @@
                 <w:noProof/>
                 <w:webHidden/>
               </w:rPr>
-              <w:instrText xml:space="preserve"> PAGEREF _Toc287365563 \h </w:instrText>
+              <w:instrText xml:space="preserve"> PAGEREF _Toc287371797 \h </w:instrText>
             </w:r>
             <w:r>
               <w:rPr>
@@ -1954,7 +2049,7 @@
               <w:lang w:eastAsia="de-CH"/>
             </w:rPr>
           </w:pPr>
-          <w:hyperlink w:anchor="_Toc287365564" w:history="1">
+          <w:hyperlink w:anchor="_Toc287371798" w:history="1">
             <w:r>
               <w:rPr>
                 <w:rStyle w:val="Hyperlink"/>
@@ -1997,7 +2092,7 @@
                 <w:noProof/>
                 <w:webHidden/>
               </w:rPr>
-              <w:instrText xml:space="preserve"> PAGEREF _Toc287365564 \h </w:instrText>
+              <w:instrText xml:space="preserve"> PAGEREF _Toc287371798 \h </w:instrText>
             </w:r>
             <w:r>
               <w:rPr>
@@ -2040,7 +2135,7 @@
               <w:sz w:val="22"/>
             </w:rPr>
           </w:pPr>
-          <w:hyperlink w:anchor="_Toc287365565" w:history="1">
+          <w:hyperlink w:anchor="_Toc287371799" w:history="1">
             <w:r>
               <w:rPr>
                 <w:rStyle w:val="Hyperlink"/>
@@ -2081,7 +2176,7 @@
                 <w:noProof/>
                 <w:webHidden/>
               </w:rPr>
-              <w:instrText xml:space="preserve"> PAGEREF _Toc287365565 \h </w:instrText>
+              <w:instrText xml:space="preserve"> PAGEREF _Toc287371799 \h </w:instrText>
             </w:r>
             <w:r>
               <w:rPr>
@@ -2124,7 +2219,7 @@
               <w:sz w:val="22"/>
             </w:rPr>
           </w:pPr>
-          <w:hyperlink w:anchor="_Toc287365566" w:history="1">
+          <w:hyperlink w:anchor="_Toc287371800" w:history="1">
             <w:r>
               <w:rPr>
                 <w:rStyle w:val="Hyperlink"/>
@@ -2165,7 +2260,7 @@
                 <w:noProof/>
                 <w:webHidden/>
               </w:rPr>
-              <w:instrText xml:space="preserve"> PAGEREF _Toc287365566 \h </w:instrText>
+              <w:instrText xml:space="preserve"> PAGEREF _Toc287371800 \h </w:instrText>
             </w:r>
             <w:r>
               <w:rPr>
@@ -2210,7 +2305,7 @@
               <w:lang w:eastAsia="de-CH"/>
             </w:rPr>
           </w:pPr>
-          <w:hyperlink w:anchor="_Toc287365567" w:history="1">
+          <w:hyperlink w:anchor="_Toc287371801" w:history="1">
             <w:r>
               <w:rPr>
                 <w:rStyle w:val="Hyperlink"/>
@@ -2253,7 +2348,7 @@
                 <w:noProof/>
                 <w:webHidden/>
               </w:rPr>
-              <w:instrText xml:space="preserve"> PAGEREF _Toc287365567 \h </w:instrText>
+              <w:instrText xml:space="preserve"> PAGEREF _Toc287371801 \h </w:instrText>
             </w:r>
             <w:r>
               <w:rPr>
@@ -2298,7 +2393,7 @@
               <w:lang w:eastAsia="de-CH"/>
             </w:rPr>
           </w:pPr>
-          <w:hyperlink w:anchor="_Toc287365568" w:history="1">
+          <w:hyperlink w:anchor="_Toc287371802" w:history="1">
             <w:r>
               <w:rPr>
                 <w:rStyle w:val="Hyperlink"/>
@@ -2341,7 +2436,7 @@
                 <w:noProof/>
                 <w:webHidden/>
               </w:rPr>
-              <w:instrText xml:space="preserve"> PAGEREF _Toc287365568 \h </w:instrText>
+              <w:instrText xml:space="preserve"> PAGEREF _Toc287371802 \h </w:instrText>
             </w:r>
             <w:r>
               <w:rPr>
@@ -2387,7 +2482,7 @@
               <w:lang w:eastAsia="de-CH"/>
             </w:rPr>
           </w:pPr>
-          <w:hyperlink w:anchor="_Toc287365569" w:history="1">
+          <w:hyperlink w:anchor="_Toc287371803" w:history="1">
             <w:r>
               <w:rPr>
                 <w:rStyle w:val="Hyperlink"/>
@@ -2431,7 +2526,7 @@
                 <w:noProof/>
                 <w:webHidden/>
               </w:rPr>
-              <w:instrText xml:space="preserve"> PAGEREF _Toc287365569 \h </w:instrText>
+              <w:instrText xml:space="preserve"> PAGEREF _Toc287371803 \h </w:instrText>
             </w:r>
             <w:r>
               <w:rPr>
@@ -2476,7 +2571,7 @@
               <w:lang w:eastAsia="de-CH"/>
             </w:rPr>
           </w:pPr>
-          <w:hyperlink w:anchor="_Toc287365570" w:history="1">
+          <w:hyperlink w:anchor="_Toc287371804" w:history="1">
             <w:r>
               <w:rPr>
                 <w:rStyle w:val="Hyperlink"/>
@@ -2519,7 +2614,7 @@
                 <w:noProof/>
                 <w:webHidden/>
               </w:rPr>
-              <w:instrText xml:space="preserve"> PAGEREF _Toc287365570 \h </w:instrText>
+              <w:instrText xml:space="preserve"> PAGEREF _Toc287371804 \h </w:instrText>
             </w:r>
             <w:r>
               <w:rPr>
@@ -2562,7 +2657,7 @@
               <w:sz w:val="22"/>
             </w:rPr>
           </w:pPr>
-          <w:hyperlink w:anchor="_Toc287365571" w:history="1">
+          <w:hyperlink w:anchor="_Toc287371805" w:history="1">
             <w:r>
               <w:rPr>
                 <w:rStyle w:val="Hyperlink"/>
@@ -2603,7 +2698,7 @@
                 <w:noProof/>
                 <w:webHidden/>
               </w:rPr>
-              <w:instrText xml:space="preserve"> PAGEREF _Toc287365571 \h </w:instrText>
+              <w:instrText xml:space="preserve"> PAGEREF _Toc287371805 \h </w:instrText>
             </w:r>
             <w:r>
               <w:rPr>
@@ -2646,7 +2741,7 @@
               <w:sz w:val="22"/>
             </w:rPr>
           </w:pPr>
-          <w:hyperlink w:anchor="_Toc287365572" w:history="1">
+          <w:hyperlink w:anchor="_Toc287371806" w:history="1">
             <w:r>
               <w:rPr>
                 <w:rStyle w:val="Hyperlink"/>
@@ -2687,7 +2782,7 @@
                 <w:noProof/>
                 <w:webHidden/>
               </w:rPr>
-              <w:instrText xml:space="preserve"> PAGEREF _Toc287365572 \h </w:instrText>
+              <w:instrText xml:space="preserve"> PAGEREF _Toc287371806 \h </w:instrText>
             </w:r>
             <w:r>
               <w:rPr>
@@ -2730,7 +2825,7 @@
               <w:sz w:val="22"/>
             </w:rPr>
           </w:pPr>
-          <w:hyperlink w:anchor="_Toc287365573" w:history="1">
+          <w:hyperlink w:anchor="_Toc287371807" w:history="1">
             <w:r>
               <w:rPr>
                 <w:rStyle w:val="Hyperlink"/>
@@ -2771,7 +2866,7 @@
                 <w:noProof/>
                 <w:webHidden/>
               </w:rPr>
-              <w:instrText xml:space="preserve"> PAGEREF _Toc287365573 \h </w:instrText>
+              <w:instrText xml:space="preserve"> PAGEREF _Toc287371807 \h </w:instrText>
             </w:r>
             <w:r>
               <w:rPr>
@@ -2814,7 +2909,7 @@
               <w:sz w:val="22"/>
             </w:rPr>
           </w:pPr>
-          <w:hyperlink w:anchor="_Toc287365574" w:history="1">
+          <w:hyperlink w:anchor="_Toc287371808" w:history="1">
             <w:r>
               <w:rPr>
                 <w:rStyle w:val="Hyperlink"/>
@@ -2855,7 +2950,7 @@
                 <w:noProof/>
                 <w:webHidden/>
               </w:rPr>
-              <w:instrText xml:space="preserve"> PAGEREF _Toc287365574 \h </w:instrText>
+              <w:instrText xml:space="preserve"> PAGEREF _Toc287371808 \h </w:instrText>
             </w:r>
             <w:r>
               <w:rPr>
@@ -2898,7 +2993,7 @@
               <w:sz w:val="22"/>
             </w:rPr>
           </w:pPr>
-          <w:hyperlink w:anchor="_Toc287365575" w:history="1">
+          <w:hyperlink w:anchor="_Toc287371809" w:history="1">
             <w:r>
               <w:rPr>
                 <w:rStyle w:val="Hyperlink"/>
@@ -2939,7 +3034,7 @@
                 <w:noProof/>
                 <w:webHidden/>
               </w:rPr>
-              <w:instrText xml:space="preserve"> PAGEREF _Toc287365575 \h </w:instrText>
+              <w:instrText xml:space="preserve"> PAGEREF _Toc287371809 \h </w:instrText>
             </w:r>
             <w:r>
               <w:rPr>
@@ -2984,7 +3079,7 @@
               <w:lang w:eastAsia="de-CH"/>
             </w:rPr>
           </w:pPr>
-          <w:hyperlink w:anchor="_Toc287365576" w:history="1">
+          <w:hyperlink w:anchor="_Toc287371810" w:history="1">
             <w:r>
               <w:rPr>
                 <w:rStyle w:val="Hyperlink"/>
@@ -3027,7 +3122,7 @@
                 <w:noProof/>
                 <w:webHidden/>
               </w:rPr>
-              <w:instrText xml:space="preserve"> PAGEREF _Toc287365576 \h </w:instrText>
+              <w:instrText xml:space="preserve"> PAGEREF _Toc287371810 \h </w:instrText>
             </w:r>
             <w:r>
               <w:rPr>
@@ -3072,7 +3167,7 @@
               <w:lang w:eastAsia="de-CH"/>
             </w:rPr>
           </w:pPr>
-          <w:hyperlink w:anchor="_Toc287365577" w:history="1">
+          <w:hyperlink w:anchor="_Toc287371811" w:history="1">
             <w:r>
               <w:rPr>
                 <w:rStyle w:val="Hyperlink"/>
@@ -3115,7 +3210,7 @@
                 <w:noProof/>
                 <w:webHidden/>
               </w:rPr>
-              <w:instrText xml:space="preserve"> PAGEREF _Toc287365577 \h </w:instrText>
+              <w:instrText xml:space="preserve"> PAGEREF _Toc287371811 \h </w:instrText>
             </w:r>
             <w:r>
               <w:rPr>
@@ -3160,7 +3255,7 @@
               <w:lang w:eastAsia="de-CH"/>
             </w:rPr>
           </w:pPr>
-          <w:hyperlink w:anchor="_Toc287365578" w:history="1">
+          <w:hyperlink w:anchor="_Toc287371812" w:history="1">
             <w:r>
               <w:rPr>
                 <w:rStyle w:val="Hyperlink"/>
@@ -3203,7 +3298,7 @@
                 <w:noProof/>
                 <w:webHidden/>
               </w:rPr>
-              <w:instrText xml:space="preserve"> PAGEREF _Toc287365578 \h </w:instrText>
+              <w:instrText xml:space="preserve"> PAGEREF _Toc287371812 \h </w:instrText>
             </w:r>
             <w:r>
               <w:rPr>
@@ -3249,7 +3344,7 @@
               <w:lang w:eastAsia="de-CH"/>
             </w:rPr>
           </w:pPr>
-          <w:hyperlink w:anchor="_Toc287365579" w:history="1">
+          <w:hyperlink w:anchor="_Toc287371813" w:history="1">
             <w:r>
               <w:rPr>
                 <w:rStyle w:val="Hyperlink"/>
@@ -3293,7 +3388,7 @@
                 <w:noProof/>
                 <w:webHidden/>
               </w:rPr>
-              <w:instrText xml:space="preserve"> PAGEREF _Toc287365579 \h </w:instrText>
+              <w:instrText xml:space="preserve"> PAGEREF _Toc287371813 \h </w:instrText>
             </w:r>
             <w:r>
               <w:rPr>
@@ -3338,7 +3433,7 @@
               <w:lang w:eastAsia="de-CH"/>
             </w:rPr>
           </w:pPr>
-          <w:hyperlink w:anchor="_Toc287365580" w:history="1">
+          <w:hyperlink w:anchor="_Toc287371814" w:history="1">
             <w:r>
               <w:rPr>
                 <w:rStyle w:val="Hyperlink"/>
@@ -3381,7 +3476,7 @@
                 <w:noProof/>
                 <w:webHidden/>
               </w:rPr>
-              <w:instrText xml:space="preserve"> PAGEREF _Toc287365580 \h </w:instrText>
+              <w:instrText xml:space="preserve"> PAGEREF _Toc287371814 \h </w:instrText>
             </w:r>
             <w:r>
               <w:rPr>
@@ -3426,7 +3521,7 @@
               <w:lang w:eastAsia="de-CH"/>
             </w:rPr>
           </w:pPr>
-          <w:hyperlink w:anchor="_Toc287365581" w:history="1">
+          <w:hyperlink w:anchor="_Toc287371815" w:history="1">
             <w:r>
               <w:rPr>
                 <w:rStyle w:val="Hyperlink"/>
@@ -3469,7 +3564,7 @@
                 <w:noProof/>
                 <w:webHidden/>
               </w:rPr>
-              <w:instrText xml:space="preserve"> PAGEREF _Toc287365581 \h </w:instrText>
+              <w:instrText xml:space="preserve"> PAGEREF _Toc287371815 \h </w:instrText>
             </w:r>
             <w:r>
               <w:rPr>
@@ -3512,7 +3607,7 @@
               <w:sz w:val="22"/>
             </w:rPr>
           </w:pPr>
-          <w:hyperlink w:anchor="_Toc287365582" w:history="1">
+          <w:hyperlink w:anchor="_Toc287371816" w:history="1">
             <w:r>
               <w:rPr>
                 <w:rStyle w:val="Hyperlink"/>
@@ -3553,7 +3648,7 @@
                 <w:noProof/>
                 <w:webHidden/>
               </w:rPr>
-              <w:instrText xml:space="preserve"> PAGEREF _Toc287365582 \h </w:instrText>
+              <w:instrText xml:space="preserve"> PAGEREF _Toc287371816 \h </w:instrText>
             </w:r>
             <w:r>
               <w:rPr>
@@ -3596,7 +3691,7 @@
               <w:sz w:val="22"/>
             </w:rPr>
           </w:pPr>
-          <w:hyperlink w:anchor="_Toc287365583" w:history="1">
+          <w:hyperlink w:anchor="_Toc287371817" w:history="1">
             <w:r>
               <w:rPr>
                 <w:rStyle w:val="Hyperlink"/>
@@ -3637,7 +3732,7 @@
                 <w:noProof/>
                 <w:webHidden/>
               </w:rPr>
-              <w:instrText xml:space="preserve"> PAGEREF _Toc287365583 \h </w:instrText>
+              <w:instrText xml:space="preserve"> PAGEREF _Toc287371817 \h </w:instrText>
             </w:r>
             <w:r>
               <w:rPr>
@@ -3680,7 +3775,7 @@
               <w:sz w:val="22"/>
             </w:rPr>
           </w:pPr>
-          <w:hyperlink w:anchor="_Toc287365584" w:history="1">
+          <w:hyperlink w:anchor="_Toc287371818" w:history="1">
             <w:r>
               <w:rPr>
                 <w:rStyle w:val="Hyperlink"/>
@@ -3721,7 +3816,7 @@
                 <w:noProof/>
                 <w:webHidden/>
               </w:rPr>
-              <w:instrText xml:space="preserve"> PAGEREF _Toc287365584 \h </w:instrText>
+              <w:instrText xml:space="preserve"> PAGEREF _Toc287371818 \h </w:instrText>
             </w:r>
             <w:r>
               <w:rPr>
@@ -3764,7 +3859,7 @@
               <w:sz w:val="22"/>
             </w:rPr>
           </w:pPr>
-          <w:hyperlink w:anchor="_Toc287365585" w:history="1">
+          <w:hyperlink w:anchor="_Toc287371819" w:history="1">
             <w:r>
               <w:rPr>
                 <w:rStyle w:val="Hyperlink"/>
@@ -3805,7 +3900,7 @@
                 <w:noProof/>
                 <w:webHidden/>
               </w:rPr>
-              <w:instrText xml:space="preserve"> PAGEREF _Toc287365585 \h </w:instrText>
+              <w:instrText xml:space="preserve"> PAGEREF _Toc287371819 \h </w:instrText>
             </w:r>
             <w:r>
               <w:rPr>
@@ -3848,7 +3943,7 @@
               <w:sz w:val="22"/>
             </w:rPr>
           </w:pPr>
-          <w:hyperlink w:anchor="_Toc287365586" w:history="1">
+          <w:hyperlink w:anchor="_Toc287371820" w:history="1">
             <w:r>
               <w:rPr>
                 <w:rStyle w:val="Hyperlink"/>
@@ -3891,7 +3986,7 @@
                 <w:noProof/>
                 <w:webHidden/>
               </w:rPr>
-              <w:instrText xml:space="preserve"> PAGEREF _Toc287365586 \h </w:instrText>
+              <w:instrText xml:space="preserve"> PAGEREF _Toc287371820 \h </w:instrText>
             </w:r>
             <w:r>
               <w:rPr>
@@ -3934,7 +4029,7 @@
               <w:sz w:val="22"/>
             </w:rPr>
           </w:pPr>
-          <w:hyperlink w:anchor="_Toc287365587" w:history="1">
+          <w:hyperlink w:anchor="_Toc287371821" w:history="1">
             <w:r>
               <w:rPr>
                 <w:rStyle w:val="Hyperlink"/>
@@ -3975,7 +4070,7 @@
                 <w:noProof/>
                 <w:webHidden/>
               </w:rPr>
-              <w:instrText xml:space="preserve"> PAGEREF _Toc287365587 \h </w:instrText>
+              <w:instrText xml:space="preserve"> PAGEREF _Toc287371821 \h </w:instrText>
             </w:r>
             <w:r>
               <w:rPr>
@@ -4018,7 +4113,7 @@
               <w:sz w:val="22"/>
             </w:rPr>
           </w:pPr>
-          <w:hyperlink w:anchor="_Toc287365588" w:history="1">
+          <w:hyperlink w:anchor="_Toc287371822" w:history="1">
             <w:r>
               <w:rPr>
                 <w:rStyle w:val="Hyperlink"/>
@@ -4059,7 +4154,7 @@
                 <w:noProof/>
                 <w:webHidden/>
               </w:rPr>
-              <w:instrText xml:space="preserve"> PAGEREF _Toc287365588 \h </w:instrText>
+              <w:instrText xml:space="preserve"> PAGEREF _Toc287371822 \h </w:instrText>
             </w:r>
             <w:r>
               <w:rPr>
@@ -4102,7 +4197,7 @@
               <w:sz w:val="22"/>
             </w:rPr>
           </w:pPr>
-          <w:hyperlink w:anchor="_Toc287365589" w:history="1">
+          <w:hyperlink w:anchor="_Toc287371823" w:history="1">
             <w:r>
               <w:rPr>
                 <w:rStyle w:val="Hyperlink"/>
@@ -4143,7 +4238,7 @@
                 <w:noProof/>
                 <w:webHidden/>
               </w:rPr>
-              <w:instrText xml:space="preserve"> PAGEREF _Toc287365589 \h </w:instrText>
+              <w:instrText xml:space="preserve"> PAGEREF _Toc287371823 \h </w:instrText>
             </w:r>
             <w:r>
               <w:rPr>
@@ -4189,7 +4284,7 @@
               <w:lang w:eastAsia="de-CH"/>
             </w:rPr>
           </w:pPr>
-          <w:hyperlink w:anchor="_Toc287365590" w:history="1">
+          <w:hyperlink w:anchor="_Toc287371824" w:history="1">
             <w:r>
               <w:rPr>
                 <w:rStyle w:val="Hyperlink"/>
@@ -4233,7 +4328,7 @@
                 <w:noProof/>
                 <w:webHidden/>
               </w:rPr>
-              <w:instrText xml:space="preserve"> PAGEREF _Toc287365590 \h </w:instrText>
+              <w:instrText xml:space="preserve"> PAGEREF _Toc287371824 \h </w:instrText>
             </w:r>
             <w:r>
               <w:rPr>
@@ -4279,7 +4374,7 @@
               <w:lang w:eastAsia="de-CH"/>
             </w:rPr>
           </w:pPr>
-          <w:hyperlink w:anchor="_Toc287365591" w:history="1">
+          <w:hyperlink w:anchor="_Toc287371825" w:history="1">
             <w:r>
               <w:rPr>
                 <w:rStyle w:val="Hyperlink"/>
@@ -4323,7 +4418,7 @@
                 <w:noProof/>
                 <w:webHidden/>
               </w:rPr>
-              <w:instrText xml:space="preserve"> PAGEREF _Toc287365591 \h </w:instrText>
+              <w:instrText xml:space="preserve"> PAGEREF _Toc287371825 \h </w:instrText>
             </w:r>
             <w:r>
               <w:rPr>
@@ -4368,7 +4463,7 @@
               <w:lang w:eastAsia="de-CH"/>
             </w:rPr>
           </w:pPr>
-          <w:hyperlink w:anchor="_Toc287365592" w:history="1">
+          <w:hyperlink w:anchor="_Toc287371826" w:history="1">
             <w:r>
               <w:rPr>
                 <w:rStyle w:val="Hyperlink"/>
@@ -4411,7 +4506,7 @@
                 <w:noProof/>
                 <w:webHidden/>
               </w:rPr>
-              <w:instrText xml:space="preserve"> PAGEREF _Toc287365592 \h </w:instrText>
+              <w:instrText xml:space="preserve"> PAGEREF _Toc287371826 \h </w:instrText>
             </w:r>
             <w:r>
               <w:rPr>
@@ -4456,7 +4551,7 @@
               <w:lang w:eastAsia="de-CH"/>
             </w:rPr>
           </w:pPr>
-          <w:hyperlink w:anchor="_Toc287365593" w:history="1">
+          <w:hyperlink w:anchor="_Toc287371827" w:history="1">
             <w:r>
               <w:rPr>
                 <w:rStyle w:val="Hyperlink"/>
@@ -4499,7 +4594,7 @@
                 <w:noProof/>
                 <w:webHidden/>
               </w:rPr>
-              <w:instrText xml:space="preserve"> PAGEREF _Toc287365593 \h </w:instrText>
+              <w:instrText xml:space="preserve"> PAGEREF _Toc287371827 \h </w:instrText>
             </w:r>
             <w:r>
               <w:rPr>
@@ -4544,7 +4639,7 @@
               <w:lang w:eastAsia="de-CH"/>
             </w:rPr>
           </w:pPr>
-          <w:hyperlink w:anchor="_Toc287365594" w:history="1">
+          <w:hyperlink w:anchor="_Toc287371828" w:history="1">
             <w:r>
               <w:rPr>
                 <w:rStyle w:val="Hyperlink"/>
@@ -4587,7 +4682,7 @@
                 <w:noProof/>
                 <w:webHidden/>
               </w:rPr>
-              <w:instrText xml:space="preserve"> PAGEREF _Toc287365594 \h </w:instrText>
+              <w:instrText xml:space="preserve"> PAGEREF _Toc287371828 \h </w:instrText>
             </w:r>
             <w:r>
               <w:rPr>
@@ -4632,7 +4727,7 @@
               <w:lang w:eastAsia="de-CH"/>
             </w:rPr>
           </w:pPr>
-          <w:hyperlink w:anchor="_Toc287365595" w:history="1">
+          <w:hyperlink w:anchor="_Toc287371829" w:history="1">
             <w:r>
               <w:rPr>
                 <w:rStyle w:val="Hyperlink"/>
@@ -4675,7 +4770,7 @@
                 <w:noProof/>
                 <w:webHidden/>
               </w:rPr>
-              <w:instrText xml:space="preserve"> PAGEREF _Toc287365595 \h </w:instrText>
+              <w:instrText xml:space="preserve"> PAGEREF _Toc287371829 \h </w:instrText>
             </w:r>
             <w:r>
               <w:rPr>
@@ -4720,7 +4815,7 @@
               <w:lang w:eastAsia="de-CH"/>
             </w:rPr>
           </w:pPr>
-          <w:hyperlink w:anchor="_Toc287365596" w:history="1">
+          <w:hyperlink w:anchor="_Toc287371830" w:history="1">
             <w:r>
               <w:rPr>
                 <w:rStyle w:val="Hyperlink"/>
@@ -4763,7 +4858,7 @@
                 <w:noProof/>
                 <w:webHidden/>
               </w:rPr>
-              <w:instrText xml:space="preserve"> PAGEREF _Toc287365596 \h </w:instrText>
+              <w:instrText xml:space="preserve"> PAGEREF _Toc287371830 \h </w:instrText>
             </w:r>
             <w:r>
               <w:rPr>
@@ -4809,7 +4904,7 @@
               <w:lang w:eastAsia="de-CH"/>
             </w:rPr>
           </w:pPr>
-          <w:hyperlink w:anchor="_Toc287365597" w:history="1">
+          <w:hyperlink w:anchor="_Toc287371831" w:history="1">
             <w:r>
               <w:rPr>
                 <w:rStyle w:val="Hyperlink"/>
@@ -4853,7 +4948,7 @@
                 <w:noProof/>
                 <w:webHidden/>
               </w:rPr>
-              <w:instrText xml:space="preserve"> PAGEREF _Toc287365597 \h </w:instrText>
+              <w:instrText xml:space="preserve"> PAGEREF _Toc287371831 \h </w:instrText>
             </w:r>
             <w:r>
               <w:rPr>
@@ -4898,7 +4993,7 @@
               <w:lang w:eastAsia="de-CH"/>
             </w:rPr>
           </w:pPr>
-          <w:hyperlink w:anchor="_Toc287365598" w:history="1">
+          <w:hyperlink w:anchor="_Toc287371832" w:history="1">
             <w:r>
               <w:rPr>
                 <w:rStyle w:val="Hyperlink"/>
@@ -4941,7 +5036,7 @@
                 <w:noProof/>
                 <w:webHidden/>
               </w:rPr>
-              <w:instrText xml:space="preserve"> PAGEREF _Toc287365598 \h </w:instrText>
+              <w:instrText xml:space="preserve"> PAGEREF _Toc287371832 \h </w:instrText>
             </w:r>
             <w:r>
               <w:rPr>
@@ -4986,7 +5081,7 @@
               <w:lang w:eastAsia="de-CH"/>
             </w:rPr>
           </w:pPr>
-          <w:hyperlink w:anchor="_Toc287365599" w:history="1">
+          <w:hyperlink w:anchor="_Toc287371833" w:history="1">
             <w:r>
               <w:rPr>
                 <w:rStyle w:val="Hyperlink"/>
@@ -5029,7 +5124,91 @@
                 <w:noProof/>
                 <w:webHidden/>
               </w:rPr>
-              <w:instrText xml:space="preserve"> PAGEREF _Toc287365599 \h </w:instrText>
+              <w:instrText xml:space="preserve"> PAGEREF _Toc287371833 \h </w:instrText>
+            </w:r>
+            <w:r>
+              <w:rPr>
+                <w:noProof/>
+                <w:webHidden/>
+              </w:rPr>
+            </w:r>
+            <w:r>
+              <w:rPr>
+                <w:noProof/>
+                <w:webHidden/>
+              </w:rPr>
+              <w:fldChar w:fldCharType="separate"/>
+            </w:r>
+            <w:r>
+              <w:rPr>
+                <w:noProof/>
+                <w:webHidden/>
+              </w:rPr>
+              <w:t>19</w:t>
+            </w:r>
+            <w:r>
+              <w:rPr>
+                <w:noProof/>
+                <w:webHidden/>
+              </w:rPr>
+              <w:fldChar w:fldCharType="end"/>
+            </w:r>
+          </w:hyperlink>
+        </w:p>
+        <w:p>
+          <w:pPr>
+            <w:pStyle w:val="Verzeichnis3"/>
+            <w:tabs>
+              <w:tab w:val="left" w:pos="1100"/>
+              <w:tab w:val="right" w:leader="dot" w:pos="9062"/>
+            </w:tabs>
+            <w:rPr>
+              <w:noProof/>
+              <w:sz w:val="22"/>
+            </w:rPr>
+          </w:pPr>
+          <w:hyperlink w:anchor="_Toc287371834" w:history="1">
+            <w:r>
+              <w:rPr>
+                <w:rStyle w:val="Hyperlink"/>
+                <w:noProof/>
+              </w:rPr>
+              <w:t>8.2.1</w:t>
+            </w:r>
+            <w:r>
+              <w:rPr>
+                <w:noProof/>
+                <w:sz w:val="22"/>
+              </w:rPr>
+              <w:tab/>
+            </w:r>
+            <w:r>
+              <w:rPr>
+                <w:rStyle w:val="Hyperlink"/>
+                <w:noProof/>
+              </w:rPr>
+              <w:t>Wiki Redmine</w:t>
+            </w:r>
+            <w:r>
+              <w:rPr>
+                <w:noProof/>
+                <w:webHidden/>
+              </w:rPr>
+              <w:tab/>
+            </w:r>
+            <w:r>
+              <w:rPr>
+                <w:noProof/>
+                <w:webHidden/>
+              </w:rPr>
+              <w:fldChar w:fldCharType="begin"/>
+            </w:r>
+            <w:r>
+              <w:rPr>
+                <w:noProof/>
+                <w:webHidden/>
+              </w:rPr>
+              <w:instrText xml:space="preserve"> PAGEREF _Toc287371834 \h </w:instrText>
             </w:r>
             <w:r>
               <w:rPr>
@@ -5075,7 +5254,7 @@
               <w:lang w:eastAsia="de-CH"/>
             </w:rPr>
           </w:pPr>
-          <w:hyperlink w:anchor="_Toc287365600" w:history="1">
+          <w:hyperlink w:anchor="_Toc287371835" w:history="1">
             <w:r>
               <w:rPr>
                 <w:rStyle w:val="Hyperlink"/>
@@ -5119,7 +5298,7 @@
                 <w:noProof/>
                 <w:webHidden/>
               </w:rPr>
-              <w:instrText xml:space="preserve"> PAGEREF _Toc287365600 \h </w:instrText>
+              <w:instrText xml:space="preserve"> PAGEREF _Toc287371835 \h </w:instrText>
             </w:r>
             <w:r>
               <w:rPr>
@@ -5139,7 +5318,7 @@
                 <w:noProof/>
                 <w:webHidden/>
               </w:rPr>
-              <w:t>20</w:t>
+              <w:t>21</w:t>
             </w:r>
             <w:r>
               <w:rPr>
@@ -5164,7 +5343,7 @@
               <w:lang w:eastAsia="de-CH"/>
             </w:rPr>
           </w:pPr>
-          <w:hyperlink w:anchor="_Toc287365601" w:history="1">
+          <w:hyperlink w:anchor="_Toc287371836" w:history="1">
             <w:r>
               <w:rPr>
                 <w:rStyle w:val="Hyperlink"/>
@@ -5207,7 +5386,7 @@
                 <w:noProof/>
                 <w:webHidden/>
               </w:rPr>
-              <w:instrText xml:space="preserve"> PAGEREF _Toc287365601 \h </w:instrText>
+              <w:instrText xml:space="preserve"> PAGEREF _Toc287371836 \h </w:instrText>
             </w:r>
             <w:r>
               <w:rPr>
@@ -5227,7 +5406,7 @@
                 <w:noProof/>
                 <w:webHidden/>
               </w:rPr>
-              <w:t>20</w:t>
+              <w:t>21</w:t>
             </w:r>
             <w:r>
               <w:rPr>
@@ -5250,7 +5429,7 @@
               <w:sz w:val="22"/>
             </w:rPr>
           </w:pPr>
-          <w:hyperlink w:anchor="_Toc287365602" w:history="1">
+          <w:hyperlink w:anchor="_Toc287371837" w:history="1">
             <w:r>
               <w:rPr>
                 <w:rStyle w:val="Hyperlink"/>
@@ -5291,7 +5470,7 @@
                 <w:noProof/>
                 <w:webHidden/>
               </w:rPr>
-              <w:instrText xml:space="preserve"> PAGEREF _Toc287365602 \h </w:instrText>
+              <w:instrText xml:space="preserve"> PAGEREF _Toc287371837 \h </w:instrText>
             </w:r>
             <w:r>
               <w:rPr>
@@ -5311,7 +5490,7 @@
                 <w:noProof/>
                 <w:webHidden/>
               </w:rPr>
-              <w:t>20</w:t>
+              <w:t>21</w:t>
             </w:r>
             <w:r>
               <w:rPr>
@@ -5334,7 +5513,7 @@
               <w:sz w:val="22"/>
             </w:rPr>
           </w:pPr>
-          <w:hyperlink w:anchor="_Toc287365603" w:history="1">
+          <w:hyperlink w:anchor="_Toc287371838" w:history="1">
             <w:r>
               <w:rPr>
                 <w:rStyle w:val="Hyperlink"/>
@@ -5354,7 +5533,7 @@
                 <w:rStyle w:val="Hyperlink"/>
                 <w:noProof/>
               </w:rPr>
-              <w:t>Sourcecode Management</w:t>
+              <w:t>Subversion / Sourcecode Management</w:t>
             </w:r>
             <w:r>
               <w:rPr>
@@ -5375,7 +5554,7 @@
                 <w:noProof/>
                 <w:webHidden/>
               </w:rPr>
-              <w:instrText xml:space="preserve"> PAGEREF _Toc287365603 \h </w:instrText>
+              <w:instrText xml:space="preserve"> PAGEREF _Toc287371838 \h </w:instrText>
             </w:r>
             <w:r>
               <w:rPr>
@@ -5395,7 +5574,7 @@
                 <w:noProof/>
                 <w:webHidden/>
               </w:rPr>
-              <w:t>20</w:t>
+              <w:t>21</w:t>
             </w:r>
             <w:r>
               <w:rPr>
@@ -5418,7 +5597,7 @@
               <w:sz w:val="22"/>
             </w:rPr>
           </w:pPr>
-          <w:hyperlink w:anchor="_Toc287365604" w:history="1">
+          <w:hyperlink w:anchor="_Toc287371839" w:history="1">
             <w:r>
               <w:rPr>
                 <w:rStyle w:val="Hyperlink"/>
@@ -5459,7 +5638,7 @@
                 <w:noProof/>
                 <w:webHidden/>
               </w:rPr>
-              <w:instrText xml:space="preserve"> PAGEREF _Toc287365604 \h </w:instrText>
+              <w:instrText xml:space="preserve"> PAGEREF _Toc287371839 \h </w:instrText>
             </w:r>
             <w:r>
               <w:rPr>
@@ -5479,7 +5658,7 @@
                 <w:noProof/>
                 <w:webHidden/>
               </w:rPr>
-              <w:t>20</w:t>
+              <w:t>21</w:t>
             </w:r>
             <w:r>
               <w:rPr>
@@ -5502,7 +5681,7 @@
               <w:sz w:val="22"/>
             </w:rPr>
           </w:pPr>
-          <w:hyperlink w:anchor="_Toc287365605" w:history="1">
+          <w:hyperlink w:anchor="_Toc287371840" w:history="1">
             <w:r>
               <w:rPr>
                 <w:rStyle w:val="Hyperlink"/>
@@ -5543,7 +5722,7 @@
                 <w:noProof/>
                 <w:webHidden/>
               </w:rPr>
-              <w:instrText xml:space="preserve"> PAGEREF _Toc287365605 \h </w:instrText>
+              <w:instrText xml:space="preserve"> PAGEREF _Toc287371840 \h </w:instrText>
             </w:r>
             <w:r>
               <w:rPr>
@@ -5563,7 +5742,7 @@
                 <w:noProof/>
                 <w:webHidden/>
               </w:rPr>
-              <w:t>20</w:t>
+              <w:t>21</w:t>
             </w:r>
             <w:r>
               <w:rPr>
@@ -5586,7 +5765,7 @@
               <w:sz w:val="22"/>
             </w:rPr>
           </w:pPr>
-          <w:hyperlink w:anchor="_Toc287365606" w:history="1">
+          <w:hyperlink w:anchor="_Toc287371841" w:history="1">
             <w:r>
               <w:rPr>
                 <w:rStyle w:val="Hyperlink"/>
@@ -5606,7 +5785,7 @@
                 <w:rStyle w:val="Hyperlink"/>
                 <w:noProof/>
               </w:rPr>
-              <w:t>Documetation Guidelines &amp; Review</w:t>
+              <w:t>Dokumentation Guidelines &amp; Review</w:t>
             </w:r>
             <w:r>
               <w:rPr>
@@ -5627,7 +5806,7 @@
                 <w:noProof/>
                 <w:webHidden/>
               </w:rPr>
-              <w:instrText xml:space="preserve"> PAGEREF _Toc287365606 \h </w:instrText>
+              <w:instrText xml:space="preserve"> PAGEREF _Toc287371841 \h </w:instrText>
             </w:r>
             <w:r>
               <w:rPr>
@@ -5647,7 +5826,7 @@
                 <w:noProof/>
                 <w:webHidden/>
               </w:rPr>
-              <w:t>20</w:t>
+              <w:t>21</w:t>
             </w:r>
             <w:r>
               <w:rPr>
@@ -5672,7 +5851,7 @@
               <w:lang w:eastAsia="de-CH"/>
             </w:rPr>
           </w:pPr>
-          <w:hyperlink w:anchor="_Toc287365607" w:history="1">
+          <w:hyperlink w:anchor="_Toc287371842" w:history="1">
             <w:r>
               <w:rPr>
                 <w:rStyle w:val="Hyperlink"/>
@@ -5715,7 +5894,7 @@
                 <w:noProof/>
                 <w:webHidden/>
               </w:rPr>
-              <w:instrText xml:space="preserve"> PAGEREF _Toc287365607 \h </w:instrText>
+              <w:instrText xml:space="preserve"> PAGEREF _Toc287371842 \h </w:instrText>
             </w:r>
             <w:r>
               <w:rPr>
@@ -5735,7 +5914,7 @@
                 <w:noProof/>
                 <w:webHidden/>
               </w:rPr>
-              <w:t>21</w:t>
+              <w:t>22</w:t>
             </w:r>
             <w:r>
               <w:rPr>
@@ -5758,7 +5937,7 @@
               <w:sz w:val="22"/>
             </w:rPr>
           </w:pPr>
-          <w:hyperlink w:anchor="_Toc287365608" w:history="1">
+          <w:hyperlink w:anchor="_Toc287371843" w:history="1">
             <w:r>
               <w:rPr>
                 <w:rStyle w:val="Hyperlink"/>
@@ -5799,7 +5978,7 @@
                 <w:noProof/>
                 <w:webHidden/>
               </w:rPr>
-              <w:instrText xml:space="preserve"> PAGEREF _Toc287365608 \h </w:instrText>
+              <w:instrText xml:space="preserve"> PAGEREF _Toc287371843 \h </w:instrText>
             </w:r>
             <w:r>
               <w:rPr>
@@ -5819,7 +5998,7 @@
                 <w:noProof/>
                 <w:webHidden/>
               </w:rPr>
-              <w:t>21</w:t>
+              <w:t>22</w:t>
             </w:r>
             <w:r>
               <w:rPr>
@@ -5842,7 +6021,7 @@
               <w:sz w:val="22"/>
             </w:rPr>
           </w:pPr>
-          <w:hyperlink w:anchor="_Toc287365609" w:history="1">
+          <w:hyperlink w:anchor="_Toc287371844" w:history="1">
             <w:r>
               <w:rPr>
                 <w:rStyle w:val="Hyperlink"/>
@@ -5883,7 +6062,7 @@
                 <w:noProof/>
                 <w:webHidden/>
               </w:rPr>
-              <w:instrText xml:space="preserve"> PAGEREF _Toc287365609 \h </w:instrText>
+              <w:instrText xml:space="preserve"> PAGEREF _Toc287371844 \h </w:instrText>
             </w:r>
             <w:r>
               <w:rPr>
@@ -5903,7 +6082,7 @@
                 <w:noProof/>
                 <w:webHidden/>
               </w:rPr>
-              <w:t>21</w:t>
+              <w:t>22</w:t>
             </w:r>
             <w:r>
               <w:rPr>
@@ -5926,7 +6105,7 @@
               <w:sz w:val="22"/>
             </w:rPr>
           </w:pPr>
-          <w:hyperlink w:anchor="_Toc287365610" w:history="1">
+          <w:hyperlink w:anchor="_Toc287371845" w:history="1">
             <w:r>
               <w:rPr>
                 <w:rStyle w:val="Hyperlink"/>
@@ -5967,7 +6146,7 @@
                 <w:noProof/>
                 <w:webHidden/>
               </w:rPr>
-              <w:instrText xml:space="preserve"> PAGEREF _Toc287365610 \h </w:instrText>
+              <w:instrText xml:space="preserve"> PAGEREF _Toc287371845 \h </w:instrText>
             </w:r>
             <w:r>
               <w:rPr>
@@ -5987,7 +6166,7 @@
                 <w:noProof/>
                 <w:webHidden/>
               </w:rPr>
-              <w:t>23</w:t>
+              <w:t>24</w:t>
             </w:r>
             <w:r>
               <w:rPr>
@@ -6012,7 +6191,7 @@
               <w:lang w:eastAsia="de-CH"/>
             </w:rPr>
           </w:pPr>
-          <w:hyperlink w:anchor="_Toc287365611" w:history="1">
+          <w:hyperlink w:anchor="_Toc287371846" w:history="1">
             <w:r>
               <w:rPr>
                 <w:rStyle w:val="Hyperlink"/>
@@ -6055,7 +6234,7 @@
                 <w:noProof/>
                 <w:webHidden/>
               </w:rPr>
-              <w:instrText xml:space="preserve"> PAGEREF _Toc287365611 \h </w:instrText>
+              <w:instrText xml:space="preserve"> PAGEREF _Toc287371846 \h </w:instrText>
             </w:r>
             <w:r>
               <w:rPr>
@@ -6075,7 +6254,7 @@
                 <w:noProof/>
                 <w:webHidden/>
               </w:rPr>
-              <w:t>23</w:t>
+              <w:t>24</w:t>
             </w:r>
             <w:r>
               <w:rPr>
@@ -6098,7 +6277,7 @@
               <w:sz w:val="22"/>
             </w:rPr>
           </w:pPr>
-          <w:hyperlink w:anchor="_Toc287365612" w:history="1">
+          <w:hyperlink w:anchor="_Toc287371847" w:history="1">
             <w:r>
               <w:rPr>
                 <w:rStyle w:val="Hyperlink"/>
@@ -6139,7 +6318,7 @@
                 <w:noProof/>
                 <w:webHidden/>
               </w:rPr>
-              <w:instrText xml:space="preserve"> PAGEREF _Toc287365612 \h </w:instrText>
+              <w:instrText xml:space="preserve"> PAGEREF _Toc287371847 \h </w:instrText>
             </w:r>
             <w:r>
               <w:rPr>
@@ -6159,7 +6338,7 @@
                 <w:noProof/>
                 <w:webHidden/>
               </w:rPr>
-              <w:t>23</w:t>
+              <w:t>24</w:t>
             </w:r>
             <w:r>
               <w:rPr>
@@ -6182,7 +6361,7 @@
               <w:sz w:val="22"/>
             </w:rPr>
           </w:pPr>
-          <w:hyperlink w:anchor="_Toc287365613" w:history="1">
+          <w:hyperlink w:anchor="_Toc287371848" w:history="1">
             <w:r>
               <w:rPr>
                 <w:rStyle w:val="Hyperlink"/>
@@ -6223,7 +6402,7 @@
                 <w:noProof/>
                 <w:webHidden/>
               </w:rPr>
-              <w:instrText xml:space="preserve"> PAGEREF _Toc287365613 \h </w:instrText>
+              <w:instrText xml:space="preserve"> PAGEREF _Toc287371848 \h </w:instrText>
             </w:r>
             <w:r>
               <w:rPr>
@@ -6243,7 +6422,7 @@
                 <w:noProof/>
                 <w:webHidden/>
               </w:rPr>
-              <w:t>23</w:t>
+              <w:t>24</w:t>
             </w:r>
             <w:r>
               <w:rPr>
@@ -6266,7 +6445,7 @@
               <w:sz w:val="22"/>
             </w:rPr>
           </w:pPr>
-          <w:hyperlink w:anchor="_Toc287365614" w:history="1">
+          <w:hyperlink w:anchor="_Toc287371849" w:history="1">
             <w:r>
               <w:rPr>
                 <w:rStyle w:val="Hyperlink"/>
@@ -6307,7 +6486,7 @@
                 <w:noProof/>
                 <w:webHidden/>
               </w:rPr>
-              <w:instrText xml:space="preserve"> PAGEREF _Toc287365614 \h </w:instrText>
+              <w:instrText xml:space="preserve"> PAGEREF _Toc287371849 \h </w:instrText>
             </w:r>
             <w:r>
               <w:rPr>
@@ -6327,7 +6506,7 @@
                 <w:noProof/>
                 <w:webHidden/>
               </w:rPr>
-              <w:t>23</w:t>
+              <w:t>24</w:t>
             </w:r>
             <w:r>
               <w:rPr>
@@ -6352,45 +6531,30 @@
     </w:sdt>
     <w:p>
       <w:pPr>
-        <w:rPr>
-          <w:b/>
-          <w:bCs/>
-          <w:color w:val="FFFFFF" w:themeColor="background1"/>
-          <w:spacing w:val="15"/>
-          <w:sz w:val="22"/>
-          <w:szCs w:val="22"/>
-        </w:rPr>
-      </w:pPr>
-      <w:bookmarkStart w:id="6" w:name="_Toc286936084"/>
-      <w:r>
-        <w:br w:type="page"/>
-      </w:r>
-    </w:p>
-    <w:p>
-      <w:pPr>
         <w:pStyle w:val="berschrift1"/>
       </w:pPr>
-      <w:bookmarkStart w:id="7" w:name="_Toc287365556"/>
+      <w:bookmarkStart w:id="7" w:name="_Toc286936084"/>
+      <w:bookmarkStart w:id="8" w:name="_Toc287371790"/>
       <w:r>
         <w:lastRenderedPageBreak/>
         <w:t>Einführung</w:t>
       </w:r>
-      <w:bookmarkEnd w:id="6"/>
       <w:bookmarkEnd w:id="7"/>
+      <w:bookmarkEnd w:id="8"/>
     </w:p>
     <w:p>
       <w:pPr>
         <w:pStyle w:val="berschrift2"/>
       </w:pPr>
-      <w:bookmarkStart w:id="8" w:name="_Toc286936085"/>
-      <w:bookmarkStart w:id="9" w:name="_Toc287278346"/>
-      <w:bookmarkStart w:id="10" w:name="_Toc287365557"/>
+      <w:bookmarkStart w:id="9" w:name="_Toc286936085"/>
+      <w:bookmarkStart w:id="10" w:name="_Toc287278346"/>
+      <w:bookmarkStart w:id="11" w:name="_Toc287371791"/>
       <w:r>
         <w:t>Zweck</w:t>
       </w:r>
-      <w:bookmarkEnd w:id="8"/>
       <w:bookmarkEnd w:id="9"/>
       <w:bookmarkEnd w:id="10"/>
+      <w:bookmarkEnd w:id="11"/>
     </w:p>
     <w:p>
       <w:r>
@@ -6401,15 +6565,15 @@
       <w:pPr>
         <w:pStyle w:val="berschrift2"/>
       </w:pPr>
-      <w:bookmarkStart w:id="11" w:name="_Toc286936086"/>
-      <w:bookmarkStart w:id="12" w:name="_Toc287278347"/>
-      <w:bookmarkStart w:id="13" w:name="_Toc287365558"/>
+      <w:bookmarkStart w:id="12" w:name="_Toc286936086"/>
+      <w:bookmarkStart w:id="13" w:name="_Toc287278347"/>
+      <w:bookmarkStart w:id="14" w:name="_Toc287371792"/>
       <w:r>
         <w:t>Gültigkeitsbereich</w:t>
       </w:r>
-      <w:bookmarkEnd w:id="11"/>
       <w:bookmarkEnd w:id="12"/>
       <w:bookmarkEnd w:id="13"/>
+      <w:bookmarkEnd w:id="14"/>
     </w:p>
     <w:p>
       <w:r>
@@ -6440,15 +6604,15 @@
       <w:pPr>
         <w:pStyle w:val="berschrift2"/>
       </w:pPr>
-      <w:bookmarkStart w:id="14" w:name="_Toc286936087"/>
-      <w:bookmarkStart w:id="15" w:name="_Toc287278348"/>
-      <w:bookmarkStart w:id="16" w:name="_Toc287365559"/>
+      <w:bookmarkStart w:id="15" w:name="_Toc286936087"/>
+      <w:bookmarkStart w:id="16" w:name="_Toc287278348"/>
+      <w:bookmarkStart w:id="17" w:name="_Toc287371793"/>
       <w:r>
         <w:t>Definitionen und Abkürzungen</w:t>
       </w:r>
-      <w:bookmarkEnd w:id="14"/>
       <w:bookmarkEnd w:id="15"/>
       <w:bookmarkEnd w:id="16"/>
+      <w:bookmarkEnd w:id="17"/>
     </w:p>
     <w:p>
       <w:r>
@@ -6462,15 +6626,15 @@
       <w:pPr>
         <w:pStyle w:val="berschrift2"/>
       </w:pPr>
-      <w:bookmarkStart w:id="17" w:name="_Toc286936088"/>
-      <w:bookmarkStart w:id="18" w:name="_Toc287278349"/>
-      <w:bookmarkStart w:id="19" w:name="_Toc287365560"/>
+      <w:bookmarkStart w:id="18" w:name="_Toc286936088"/>
+      <w:bookmarkStart w:id="19" w:name="_Toc287278349"/>
+      <w:bookmarkStart w:id="20" w:name="_Toc287371794"/>
       <w:r>
         <w:t>Referenzen</w:t>
       </w:r>
-      <w:bookmarkEnd w:id="17"/>
       <w:bookmarkEnd w:id="18"/>
       <w:bookmarkEnd w:id="19"/>
+      <w:bookmarkEnd w:id="20"/>
     </w:p>
     <w:p>
       <w:pPr>
@@ -6581,21 +6745,21 @@
       <w:pPr>
         <w:pStyle w:val="berschrift2"/>
       </w:pPr>
-      <w:bookmarkStart w:id="20" w:name="_Toc286936089"/>
-      <w:bookmarkStart w:id="21" w:name="_Toc287278350"/>
-      <w:bookmarkStart w:id="22" w:name="_Toc287365561"/>
+      <w:bookmarkStart w:id="21" w:name="_Toc286936089"/>
+      <w:bookmarkStart w:id="22" w:name="_Toc287278350"/>
+      <w:bookmarkStart w:id="23" w:name="_Toc287371795"/>
       <w:r>
         <w:t>Übersicht</w:t>
       </w:r>
-      <w:bookmarkEnd w:id="20"/>
       <w:bookmarkEnd w:id="21"/>
       <w:bookmarkEnd w:id="22"/>
+      <w:bookmarkEnd w:id="23"/>
     </w:p>
     <w:p>
       <w:pPr>
         <w:spacing w:after="0"/>
       </w:pPr>
-      <w:bookmarkStart w:id="23" w:name="_Toc287278351"/>
+      <w:bookmarkStart w:id="24" w:name="_Toc287278351"/>
       <w:r>
         <w:t>Im Abschnitt “</w:t>
       </w:r>
@@ -6735,12 +6899,12 @@
       <w:pPr>
         <w:pStyle w:val="berschrift2"/>
       </w:pPr>
-      <w:bookmarkStart w:id="24" w:name="_Toc287365562"/>
+      <w:bookmarkStart w:id="25" w:name="_Toc287371796"/>
       <w:r>
         <w:t>Quellen</w:t>
       </w:r>
-      <w:bookmarkEnd w:id="23"/>
       <w:bookmarkEnd w:id="24"/>
+      <w:bookmarkEnd w:id="25"/>
     </w:p>
     <w:p>
       <w:pPr>
@@ -6775,32 +6939,32 @@
       <w:pPr>
         <w:pStyle w:val="berschrift1"/>
       </w:pPr>
-      <w:bookmarkStart w:id="25" w:name="_Projekt_Übersicht"/>
-      <w:bookmarkStart w:id="26" w:name="_Toc286936090"/>
-      <w:bookmarkStart w:id="27" w:name="_Toc287278352"/>
-      <w:bookmarkStart w:id="28" w:name="_Toc287365563"/>
-      <w:bookmarkEnd w:id="25"/>
+      <w:bookmarkStart w:id="26" w:name="_Projekt_Übersicht"/>
+      <w:bookmarkStart w:id="27" w:name="_Toc286936090"/>
+      <w:bookmarkStart w:id="28" w:name="_Toc287278352"/>
+      <w:bookmarkStart w:id="29" w:name="_Toc287371797"/>
+      <w:bookmarkEnd w:id="26"/>
       <w:r>
         <w:lastRenderedPageBreak/>
         <w:t>Projekt Übersicht</w:t>
       </w:r>
-      <w:bookmarkEnd w:id="26"/>
       <w:bookmarkEnd w:id="27"/>
       <w:bookmarkEnd w:id="28"/>
+      <w:bookmarkEnd w:id="29"/>
     </w:p>
     <w:p>
       <w:pPr>
         <w:pStyle w:val="berschrift2"/>
       </w:pPr>
-      <w:bookmarkStart w:id="29" w:name="_Toc286936091"/>
-      <w:bookmarkStart w:id="30" w:name="_Toc287278353"/>
-      <w:bookmarkStart w:id="31" w:name="_Toc287365564"/>
+      <w:bookmarkStart w:id="30" w:name="_Toc286936091"/>
+      <w:bookmarkStart w:id="31" w:name="_Toc287278353"/>
+      <w:bookmarkStart w:id="32" w:name="_Toc287371798"/>
       <w:r>
         <w:t>MRT (Mobile Reporting Tool)</w:t>
       </w:r>
-      <w:bookmarkEnd w:id="29"/>
       <w:bookmarkEnd w:id="30"/>
       <w:bookmarkEnd w:id="31"/>
+      <w:bookmarkEnd w:id="32"/>
     </w:p>
     <w:p>
       <w:r>
@@ -6847,14 +7011,14 @@
       <w:pPr>
         <w:pStyle w:val="berschrift3"/>
       </w:pPr>
-      <w:bookmarkStart w:id="32" w:name="_Toc287278354"/>
-      <w:bookmarkStart w:id="33" w:name="_Toc286936092"/>
-      <w:bookmarkStart w:id="34" w:name="_Toc287365565"/>
+      <w:bookmarkStart w:id="33" w:name="_Toc287278354"/>
+      <w:bookmarkStart w:id="34" w:name="_Toc286936092"/>
+      <w:bookmarkStart w:id="35" w:name="_Toc287371799"/>
       <w:r>
         <w:t>Ablauf</w:t>
       </w:r>
-      <w:bookmarkEnd w:id="32"/>
-      <w:bookmarkEnd w:id="34"/>
+      <w:bookmarkEnd w:id="33"/>
+      <w:bookmarkEnd w:id="35"/>
     </w:p>
     <w:p>
       <w:pPr>
@@ -6956,13 +7120,13 @@
       <w:pPr>
         <w:pStyle w:val="berschrift3"/>
       </w:pPr>
-      <w:bookmarkStart w:id="35" w:name="_Toc287278355"/>
-      <w:bookmarkStart w:id="36" w:name="_Toc287365566"/>
+      <w:bookmarkStart w:id="36" w:name="_Toc287278355"/>
+      <w:bookmarkStart w:id="37" w:name="_Toc287371800"/>
       <w:r>
         <w:t>Optionale Features</w:t>
       </w:r>
-      <w:bookmarkEnd w:id="35"/>
       <w:bookmarkEnd w:id="36"/>
+      <w:bookmarkEnd w:id="37"/>
     </w:p>
     <w:p>
       <w:pPr>
@@ -6972,7 +7136,7 @@
           <w:numId w:val="18"/>
         </w:numPr>
       </w:pPr>
-      <w:bookmarkStart w:id="37" w:name="_Toc287278356"/>
+      <w:bookmarkStart w:id="38" w:name="_Toc287278356"/>
       <w:r>
         <w:t>Noch nicht registrierte Kunden direkt auf dem Android erfassen</w:t>
       </w:r>
@@ -7022,14 +7186,14 @@
       <w:pPr>
         <w:pStyle w:val="berschrift2"/>
       </w:pPr>
-      <w:bookmarkStart w:id="38" w:name="_Toc287365567"/>
+      <w:bookmarkStart w:id="39" w:name="_Toc287371801"/>
       <w:r>
         <w:lastRenderedPageBreak/>
         <w:t>Zweck und Ziel</w:t>
       </w:r>
-      <w:bookmarkEnd w:id="33"/>
-      <w:bookmarkEnd w:id="37"/>
+      <w:bookmarkEnd w:id="34"/>
       <w:bookmarkEnd w:id="38"/>
+      <w:bookmarkEnd w:id="39"/>
     </w:p>
     <w:p>
       <w:r>
@@ -7093,8 +7257,8 @@
       </w:r>
     </w:p>
     <w:p>
-      <w:bookmarkStart w:id="39" w:name="_Toc286936093"/>
-      <w:bookmarkStart w:id="40" w:name="_Toc287278357"/>
+      <w:bookmarkStart w:id="40" w:name="_Toc286936093"/>
+      <w:bookmarkStart w:id="41" w:name="_Toc287278357"/>
       <w:r>
         <w:t>Für das Projekt steht vergleichsweise wenig Zeit zur Verfügung. Aus diesem Grund wird das Produkt nach Abschluss des Projektes noch zu wenig ausgereift sein, um im produktiven Arbeitsumfeld ein</w:t>
       </w:r>
@@ -7107,13 +7271,13 @@
       <w:pPr>
         <w:pStyle w:val="berschrift2"/>
       </w:pPr>
-      <w:bookmarkStart w:id="41" w:name="_Toc287365568"/>
+      <w:bookmarkStart w:id="42" w:name="_Toc287371802"/>
       <w:r>
         <w:t>Annahmen und Einschränkungen</w:t>
       </w:r>
-      <w:bookmarkEnd w:id="39"/>
       <w:bookmarkEnd w:id="40"/>
       <w:bookmarkEnd w:id="41"/>
+      <w:bookmarkEnd w:id="42"/>
     </w:p>
     <w:p>
       <w:r>
@@ -7127,18 +7291,18 @@
       <w:pPr>
         <w:pStyle w:val="berschrift1"/>
       </w:pPr>
-      <w:bookmarkStart w:id="42" w:name="_Projektorganisation"/>
-      <w:bookmarkStart w:id="43" w:name="_Toc286936094"/>
-      <w:bookmarkStart w:id="44" w:name="_Toc287278358"/>
-      <w:bookmarkStart w:id="45" w:name="_Toc287365569"/>
-      <w:bookmarkEnd w:id="42"/>
+      <w:bookmarkStart w:id="43" w:name="_Projektorganisation"/>
+      <w:bookmarkStart w:id="44" w:name="_Toc286936094"/>
+      <w:bookmarkStart w:id="45" w:name="_Toc287278358"/>
+      <w:bookmarkStart w:id="46" w:name="_Toc287371803"/>
+      <w:bookmarkEnd w:id="43"/>
       <w:r>
         <w:lastRenderedPageBreak/>
         <w:t>Projektorganisation</w:t>
       </w:r>
-      <w:bookmarkEnd w:id="43"/>
       <w:bookmarkEnd w:id="44"/>
       <w:bookmarkEnd w:id="45"/>
+      <w:bookmarkEnd w:id="46"/>
     </w:p>
     <w:p>
       <w:r>
@@ -7191,23 +7355,23 @@
       <w:pPr>
         <w:pStyle w:val="berschrift2"/>
       </w:pPr>
-      <w:bookmarkStart w:id="46" w:name="_Toc286936095"/>
-      <w:bookmarkStart w:id="47" w:name="_Toc287278359"/>
-      <w:bookmarkStart w:id="48" w:name="_Toc287365570"/>
+      <w:bookmarkStart w:id="47" w:name="_Toc286936095"/>
+      <w:bookmarkStart w:id="48" w:name="_Toc287278359"/>
+      <w:bookmarkStart w:id="49" w:name="_Toc287371804"/>
       <w:r>
         <w:t>Team</w:t>
       </w:r>
-      <w:bookmarkEnd w:id="46"/>
       <w:bookmarkEnd w:id="47"/>
       <w:bookmarkEnd w:id="48"/>
+      <w:bookmarkEnd w:id="49"/>
     </w:p>
     <w:p>
       <w:pPr>
         <w:pStyle w:val="berschrift3"/>
       </w:pPr>
-      <w:bookmarkStart w:id="49" w:name="_Toc286936096"/>
-      <w:bookmarkStart w:id="50" w:name="_Toc287278360"/>
-      <w:bookmarkStart w:id="51" w:name="_Toc287365571"/>
+      <w:bookmarkStart w:id="50" w:name="_Toc286936096"/>
+      <w:bookmarkStart w:id="51" w:name="_Toc287278360"/>
+      <w:bookmarkStart w:id="52" w:name="_Toc287371805"/>
       <w:r>
         <w:rPr>
           <w:noProof/>
@@ -7288,9 +7452,9 @@
       <w:r>
         <w:t>)</w:t>
       </w:r>
-      <w:bookmarkEnd w:id="49"/>
       <w:bookmarkEnd w:id="50"/>
       <w:bookmarkEnd w:id="51"/>
+      <w:bookmarkEnd w:id="52"/>
     </w:p>
     <w:p>
       <w:pPr>
@@ -7359,7 +7523,7 @@
       <w:pPr>
         <w:ind w:left="1985" w:hanging="1985"/>
       </w:pPr>
-      <w:bookmarkStart w:id="52" w:name="_Toc286936097"/>
+      <w:bookmarkStart w:id="53" w:name="_Toc286936097"/>
       <w:r>
         <w:t>Motivation:</w:t>
       </w:r>
@@ -7474,8 +7638,8 @@
       <w:pPr>
         <w:pStyle w:val="berschrift3"/>
       </w:pPr>
-      <w:bookmarkStart w:id="53" w:name="_Toc287278361"/>
-      <w:bookmarkStart w:id="54" w:name="_Toc287365572"/>
+      <w:bookmarkStart w:id="54" w:name="_Toc287278361"/>
+      <w:bookmarkStart w:id="55" w:name="_Toc287371806"/>
       <w:r>
         <w:rPr>
           <w:noProof/>
@@ -7556,9 +7720,9 @@
       <w:r>
         <w:t>)</w:t>
       </w:r>
-      <w:bookmarkEnd w:id="52"/>
       <w:bookmarkEnd w:id="53"/>
       <w:bookmarkEnd w:id="54"/>
+      <w:bookmarkEnd w:id="55"/>
     </w:p>
     <w:p>
       <w:pPr>
@@ -7692,9 +7856,9 @@
       <w:pPr>
         <w:pStyle w:val="berschrift3"/>
       </w:pPr>
-      <w:bookmarkStart w:id="55" w:name="_Toc287278362"/>
-      <w:bookmarkStart w:id="56" w:name="_Toc286936098"/>
-      <w:bookmarkStart w:id="57" w:name="_Toc287365573"/>
+      <w:bookmarkStart w:id="56" w:name="_Toc287278362"/>
+      <w:bookmarkStart w:id="57" w:name="_Toc286936098"/>
+      <w:bookmarkStart w:id="58" w:name="_Toc287371807"/>
       <w:r>
         <w:rPr>
           <w:noProof/>
@@ -7766,8 +7930,8 @@
       <w:r>
         <w:t>)</w:t>
       </w:r>
-      <w:bookmarkEnd w:id="55"/>
-      <w:bookmarkEnd w:id="57"/>
+      <w:bookmarkEnd w:id="56"/>
+      <w:bookmarkEnd w:id="58"/>
     </w:p>
     <w:p>
       <w:pPr>
@@ -7904,7 +8068,7 @@
           <w:szCs w:val="22"/>
         </w:rPr>
       </w:pPr>
-      <w:bookmarkStart w:id="58" w:name="_Toc287278363"/>
+      <w:bookmarkStart w:id="59" w:name="_Toc287278363"/>
       <w:r>
         <w:br w:type="page"/>
       </w:r>
@@ -7913,7 +8077,7 @@
       <w:pPr>
         <w:pStyle w:val="berschrift3"/>
       </w:pPr>
-      <w:bookmarkStart w:id="59" w:name="_Toc287365574"/>
+      <w:bookmarkStart w:id="60" w:name="_Toc287371808"/>
       <w:r>
         <w:rPr>
           <w:noProof/>
@@ -7999,9 +8163,9 @@
       <w:r>
         <w:t>)</w:t>
       </w:r>
-      <w:bookmarkEnd w:id="56"/>
-      <w:bookmarkEnd w:id="58"/>
+      <w:bookmarkEnd w:id="57"/>
       <w:bookmarkEnd w:id="59"/>
+      <w:bookmarkEnd w:id="60"/>
     </w:p>
     <w:p>
       <w:pPr>
@@ -8145,14 +8309,14 @@
         </w:rPr>
         <w:t>de-lia</w:t>
       </w:r>
-      <w:bookmarkStart w:id="60" w:name="_Toc286936099"/>
+      <w:bookmarkStart w:id="61" w:name="_Toc286936099"/>
     </w:p>
     <w:p>
       <w:pPr>
         <w:pStyle w:val="berschrift3"/>
       </w:pPr>
-      <w:bookmarkStart w:id="61" w:name="_Toc287278364"/>
-      <w:bookmarkStart w:id="62" w:name="_Toc287365575"/>
+      <w:bookmarkStart w:id="62" w:name="_Toc287278364"/>
+      <w:bookmarkStart w:id="63" w:name="_Toc287371809"/>
       <w:r>
         <w:rPr>
           <w:noProof/>
@@ -8237,9 +8401,9 @@
       <w:r>
         <w:t>)</w:t>
       </w:r>
-      <w:bookmarkEnd w:id="60"/>
       <w:bookmarkEnd w:id="61"/>
       <w:bookmarkEnd w:id="62"/>
+      <w:bookmarkEnd w:id="63"/>
     </w:p>
     <w:p>
       <w:pPr>
@@ -8350,15 +8514,15 @@
       <w:pPr>
         <w:pStyle w:val="berschrift2"/>
       </w:pPr>
-      <w:bookmarkStart w:id="63" w:name="_Toc286936101"/>
-      <w:bookmarkStart w:id="64" w:name="_Toc287278365"/>
-      <w:bookmarkStart w:id="65" w:name="_Toc287365576"/>
+      <w:bookmarkStart w:id="64" w:name="_Toc286936101"/>
+      <w:bookmarkStart w:id="65" w:name="_Toc287278365"/>
+      <w:bookmarkStart w:id="66" w:name="_Toc287371810"/>
       <w:r>
         <w:t>Anmerkung</w:t>
       </w:r>
-      <w:bookmarkEnd w:id="63"/>
       <w:bookmarkEnd w:id="64"/>
       <w:bookmarkEnd w:id="65"/>
+      <w:bookmarkEnd w:id="66"/>
     </w:p>
     <w:p>
       <w:r>
@@ -8425,18 +8589,18 @@
       <w:pPr>
         <w:pStyle w:val="berschrift2"/>
       </w:pPr>
-      <w:bookmarkStart w:id="66" w:name="_Toc286936102"/>
-      <w:bookmarkStart w:id="67" w:name="_Toc287278366"/>
-      <w:bookmarkStart w:id="68" w:name="_Toc287365577"/>
+      <w:bookmarkStart w:id="67" w:name="_Toc286936102"/>
+      <w:bookmarkStart w:id="68" w:name="_Toc287278366"/>
+      <w:bookmarkStart w:id="69" w:name="_Toc287371811"/>
       <w:r>
         <w:t>Organisationsstruktur</w:t>
       </w:r>
-      <w:bookmarkEnd w:id="66"/>
       <w:bookmarkEnd w:id="67"/>
       <w:bookmarkEnd w:id="68"/>
-    </w:p>
-    <w:p>
-      <w:bookmarkStart w:id="69" w:name="_Toc286936103"/>
+      <w:bookmarkEnd w:id="69"/>
+    </w:p>
+    <w:p>
+      <w:bookmarkStart w:id="70" w:name="_Toc286936103"/>
       <w:r>
         <w:rPr>
           <w:noProof/>
@@ -8504,14 +8668,14 @@
       <w:pPr>
         <w:pStyle w:val="berschrift2"/>
       </w:pPr>
-      <w:bookmarkStart w:id="70" w:name="_Toc287278367"/>
-      <w:bookmarkStart w:id="71" w:name="_Toc287365578"/>
+      <w:bookmarkStart w:id="71" w:name="_Toc287278367"/>
+      <w:bookmarkStart w:id="72" w:name="_Toc287371812"/>
       <w:r>
         <w:t>Externe Schnittstellen</w:t>
       </w:r>
-      <w:bookmarkEnd w:id="69"/>
       <w:bookmarkEnd w:id="70"/>
       <w:bookmarkEnd w:id="71"/>
+      <w:bookmarkEnd w:id="72"/>
     </w:p>
     <w:p>
       <w:r>
@@ -8543,11 +8707,11 @@
       <w:pPr>
         <w:pStyle w:val="berschrift1"/>
       </w:pPr>
-      <w:bookmarkStart w:id="72" w:name="_Management_Abläufe"/>
-      <w:bookmarkStart w:id="73" w:name="_Toc286936104"/>
-      <w:bookmarkStart w:id="74" w:name="_Toc287278368"/>
-      <w:bookmarkStart w:id="75" w:name="_Toc287365579"/>
-      <w:bookmarkEnd w:id="72"/>
+      <w:bookmarkStart w:id="73" w:name="_Management_Abläufe"/>
+      <w:bookmarkStart w:id="74" w:name="_Toc286936104"/>
+      <w:bookmarkStart w:id="75" w:name="_Toc287278368"/>
+      <w:bookmarkStart w:id="76" w:name="_Toc287371813"/>
+      <w:bookmarkEnd w:id="73"/>
       <w:r>
         <w:lastRenderedPageBreak/>
         <w:t>Managementa</w:t>
@@ -8555,12 +8719,12 @@
       <w:r>
         <w:t>bläufe</w:t>
       </w:r>
-      <w:bookmarkEnd w:id="73"/>
       <w:bookmarkEnd w:id="74"/>
       <w:bookmarkEnd w:id="75"/>
-    </w:p>
-    <w:p>
-      <w:bookmarkStart w:id="76" w:name="_Toc286936105"/>
+      <w:bookmarkEnd w:id="76"/>
+    </w:p>
+    <w:p>
+      <w:bookmarkStart w:id="77" w:name="_Toc286936105"/>
       <w:r>
         <w:t>Das folgende Kapitel erläutert ku</w:t>
       </w:r>
@@ -8575,14 +8739,14 @@
       <w:pPr>
         <w:pStyle w:val="berschrift2"/>
       </w:pPr>
-      <w:bookmarkStart w:id="77" w:name="_Toc287278369"/>
-      <w:bookmarkStart w:id="78" w:name="_Toc287365580"/>
+      <w:bookmarkStart w:id="78" w:name="_Toc287278369"/>
+      <w:bookmarkStart w:id="79" w:name="_Toc287371814"/>
       <w:r>
         <w:t>Projekt Kostenvoranschlag</w:t>
       </w:r>
-      <w:bookmarkEnd w:id="76"/>
       <w:bookmarkEnd w:id="77"/>
       <w:bookmarkEnd w:id="78"/>
+      <w:bookmarkEnd w:id="79"/>
     </w:p>
     <w:p>
       <w:r>
@@ -8590,7 +8754,7 @@
       </w:r>
     </w:p>
     <w:p>
-      <w:bookmarkStart w:id="79" w:name="_Toc286936106"/>
+      <w:bookmarkStart w:id="80" w:name="_Toc286936106"/>
       <w:r>
         <w:t>Von jedem Mitarbeiter wird eine Mindestarbeitszeit von acht Stunden erwartet,  wobei diese acht Stunden bereits die vier offiziellen Lektionen enthalten. Falls zusätzliche nicht geplante Schwierigkeiten auftauchen, kann das Arbeitspensum pro Mitarbeiter auf höchstens 10-12 Stunden pro Woche erhöht werden.</w:t>
       </w:r>
@@ -8615,31 +8779,31 @@
       <w:pPr>
         <w:pStyle w:val="berschrift2"/>
       </w:pPr>
-      <w:bookmarkStart w:id="80" w:name="_Toc287278370"/>
-      <w:bookmarkStart w:id="81" w:name="_Toc287365581"/>
+      <w:bookmarkStart w:id="81" w:name="_Toc287278370"/>
+      <w:bookmarkStart w:id="82" w:name="_Toc287371815"/>
       <w:r>
         <w:t>Projektplan</w:t>
       </w:r>
-      <w:bookmarkEnd w:id="79"/>
       <w:bookmarkEnd w:id="80"/>
       <w:bookmarkEnd w:id="81"/>
+      <w:bookmarkEnd w:id="82"/>
     </w:p>
     <w:p>
       <w:pPr>
         <w:pStyle w:val="berschrift3"/>
       </w:pPr>
-      <w:bookmarkStart w:id="82" w:name="_Toc286936107"/>
-      <w:bookmarkStart w:id="83" w:name="_Toc287278371"/>
-      <w:bookmarkStart w:id="84" w:name="_Toc287365582"/>
+      <w:bookmarkStart w:id="83" w:name="_Toc286936107"/>
+      <w:bookmarkStart w:id="84" w:name="_Toc287278371"/>
+      <w:bookmarkStart w:id="85" w:name="_Toc287371816"/>
       <w:r>
         <w:t>Zeitplan</w:t>
       </w:r>
-      <w:bookmarkEnd w:id="82"/>
+      <w:bookmarkEnd w:id="83"/>
       <w:r>
         <w:t xml:space="preserve"> und Zeiterfassung</w:t>
       </w:r>
-      <w:bookmarkEnd w:id="83"/>
       <w:bookmarkEnd w:id="84"/>
+      <w:bookmarkEnd w:id="85"/>
     </w:p>
     <w:p>
       <w:r>
@@ -8805,11 +8969,11 @@
       <w:pPr>
         <w:pStyle w:val="berschrift3"/>
       </w:pPr>
-      <w:bookmarkStart w:id="85" w:name="_Toc287365583"/>
+      <w:bookmarkStart w:id="86" w:name="_Toc287371817"/>
       <w:r>
         <w:t>Fertigstellungsgrad der Arbeiten</w:t>
       </w:r>
-      <w:bookmarkEnd w:id="85"/>
+      <w:bookmarkEnd w:id="86"/>
     </w:p>
     <w:p>
       <w:pPr>
@@ -8841,12 +9005,12 @@
       <w:pPr>
         <w:pStyle w:val="berschrift3"/>
       </w:pPr>
-      <w:bookmarkStart w:id="86" w:name="_Toc287365584"/>
+      <w:bookmarkStart w:id="87" w:name="_Toc287371818"/>
       <w:r>
         <w:lastRenderedPageBreak/>
         <w:t>Änderungsverfahren</w:t>
       </w:r>
-      <w:bookmarkEnd w:id="86"/>
+      <w:bookmarkEnd w:id="87"/>
     </w:p>
     <w:p>
       <w:pPr>
@@ -8878,7 +9042,7 @@
     </w:p>
     <w:p>
       <w:r>
-        <w:t xml:space="preserve">Für weitere Informationen siehe Abschnitt </w:t>
+        <w:t xml:space="preserve">Für weitere Informationen siehe </w:t>
       </w:r>
       <w:r>
         <w:fldChar w:fldCharType="begin"/>
@@ -9004,7 +9168,10 @@
         <w:t>Tests (</w:t>
       </w:r>
       <w:r>
-        <w:t xml:space="preserve">siehe </w:t>
+        <w:t>siehe</w:t>
+      </w:r>
+      <w:r>
+        <w:t xml:space="preserve"> </w:t>
       </w:r>
       <w:r>
         <w:fldChar w:fldCharType="begin"/>
@@ -9046,9 +9213,6 @@
     <w:p>
       <w:r>
         <w:t xml:space="preserve">Für weitere Informationen siehe </w:t>
-      </w:r>
-      <w:r>
-        <w:t xml:space="preserve">Abschnitt </w:t>
       </w:r>
       <w:r>
         <w:fldChar w:fldCharType="begin"/>
@@ -9099,8 +9263,8 @@
           <w:szCs w:val="22"/>
         </w:rPr>
       </w:pPr>
-      <w:bookmarkStart w:id="87" w:name="_Toc286936108"/>
-      <w:bookmarkStart w:id="88" w:name="_Toc287278372"/>
+      <w:bookmarkStart w:id="88" w:name="_Toc286936108"/>
+      <w:bookmarkStart w:id="89" w:name="_Toc287278372"/>
       <w:r>
         <w:br w:type="page"/>
       </w:r>
@@ -9109,17 +9273,21 @@
       <w:pPr>
         <w:pStyle w:val="berschrift3"/>
       </w:pPr>
-      <w:bookmarkStart w:id="89" w:name="_Toc287365585"/>
+      <w:bookmarkStart w:id="90" w:name="_Ref287371233"/>
+      <w:bookmarkStart w:id="91" w:name="_Ref287371241"/>
+      <w:bookmarkStart w:id="92" w:name="_Toc287371819"/>
       <w:r>
         <w:lastRenderedPageBreak/>
         <w:t>Iterationsplanung / M</w:t>
       </w:r>
-      <w:bookmarkEnd w:id="87"/>
+      <w:bookmarkEnd w:id="88"/>
       <w:r>
         <w:t>ilestones</w:t>
       </w:r>
-      <w:bookmarkEnd w:id="88"/>
       <w:bookmarkEnd w:id="89"/>
+      <w:bookmarkEnd w:id="90"/>
+      <w:bookmarkEnd w:id="91"/>
+      <w:bookmarkEnd w:id="92"/>
     </w:p>
     <w:p>
       <w:r>
@@ -9136,6 +9304,47 @@
       </w:r>
       <w:r>
         <w:t>detailliert beschrieben.</w:t>
+      </w:r>
+    </w:p>
+    <w:p>
+      <w:r>
+        <w:t xml:space="preserve">Für weitere Details zu den Arbeitspaketen, die für die einzelnen Iterationen / Milestones geplant sind, siehe </w:t>
+      </w:r>
+      <w:r>
+        <w:fldChar w:fldCharType="begin"/>
+      </w:r>
+      <w:r>
+        <w:instrText xml:space="preserve"> REF _Ref287371321 \r \h </w:instrText>
+      </w:r>
+      <w:r>
+        <w:fldChar w:fldCharType="separate"/>
+      </w:r>
+      <w:r>
+        <w:t>7</w:t>
+      </w:r>
+      <w:r>
+        <w:fldChar w:fldCharType="end"/>
+      </w:r>
+      <w:r>
+        <w:t xml:space="preserve"> </w:t>
+      </w:r>
+      <w:r>
+        <w:fldChar w:fldCharType="begin"/>
+      </w:r>
+      <w:r>
+        <w:instrText xml:space="preserve"> REF _Ref287371328 \h </w:instrText>
+      </w:r>
+      <w:r>
+        <w:fldChar w:fldCharType="separate"/>
+      </w:r>
+      <w:r>
+        <w:t>Arbeitspakete</w:t>
+      </w:r>
+      <w:r>
+        <w:fldChar w:fldCharType="end"/>
+      </w:r>
+      <w:r>
+        <w:t>.</w:t>
       </w:r>
     </w:p>
     <w:p>
@@ -9145,8 +9354,8 @@
           <w:tab w:val="left" w:pos="2430"/>
         </w:tabs>
       </w:pPr>
-      <w:bookmarkStart w:id="90" w:name="_Toc287278373"/>
-      <w:bookmarkStart w:id="91" w:name="_Toc287365586"/>
+      <w:bookmarkStart w:id="93" w:name="_Toc287278373"/>
+      <w:bookmarkStart w:id="94" w:name="_Toc287371820"/>
       <w:r>
         <w:rPr>
           <w:rStyle w:val="berschrift3Zchn"/>
@@ -9155,8 +9364,8 @@
         </w:rPr>
         <w:t>Inception</w:t>
       </w:r>
-      <w:bookmarkEnd w:id="90"/>
-      <w:bookmarkEnd w:id="91"/>
+      <w:bookmarkEnd w:id="93"/>
+      <w:bookmarkEnd w:id="94"/>
       <w:r>
         <w:rPr>
           <w:rStyle w:val="berschrift3Zchn"/>
@@ -9210,6 +9419,14 @@
                 <w:b w:val="0"/>
                 <w:lang w:val="en-US"/>
               </w:rPr>
+              <w:t xml:space="preserve">MS1, </w:t>
+            </w:r>
+            <w:r>
+              <w:rPr>
+                <w:rFonts w:cstheme="minorHAnsi"/>
+                <w:b w:val="0"/>
+                <w:lang w:val="en-US"/>
+              </w:rPr>
               <w:t>Inception I1</w:t>
             </w:r>
           </w:p>
@@ -9494,6 +9711,13 @@
                 <w:rFonts w:cstheme="minorHAnsi"/>
                 <w:b w:val="0"/>
               </w:rPr>
+              <w:t xml:space="preserve">MS2, </w:t>
+            </w:r>
+            <w:r>
+              <w:rPr>
+                <w:rFonts w:cstheme="minorHAnsi"/>
+                <w:b w:val="0"/>
+              </w:rPr>
               <w:t xml:space="preserve">Elaboration E1 / </w:t>
             </w:r>
             <w:r>
@@ -9863,6 +10087,13 @@
                 <w:rFonts w:cstheme="minorHAnsi"/>
                 <w:b w:val="0"/>
               </w:rPr>
+              <w:t xml:space="preserve">MS3, </w:t>
+            </w:r>
+            <w:r>
+              <w:rPr>
+                <w:rFonts w:cstheme="minorHAnsi"/>
+                <w:b w:val="0"/>
+              </w:rPr>
               <w:t xml:space="preserve">Elaboration E2 / </w:t>
             </w:r>
             <w:r>
@@ -9975,6 +10206,14 @@
               <w:t xml:space="preserve"> (V0.1, siehe</w:t>
             </w:r>
             <w:r>
+              <w:rPr>
+                <w:rFonts w:cstheme="minorHAnsi"/>
+                <w:b w:val="0"/>
+                <w:lang w:val="en-US"/>
+              </w:rPr>
+              <w:t xml:space="preserve"> </w:t>
+            </w:r>
+            <w:r>
               <w:fldChar w:fldCharType="begin"/>
             </w:r>
             <w:r>
@@ -9989,10 +10228,13 @@
                 <w:b w:val="0"/>
                 <w:lang w:val="en-US"/>
               </w:rPr>
-              <w:t>5.2.4</w:t>
+              <w:t>5.2.6</w:t>
             </w:r>
             <w:r>
               <w:fldChar w:fldCharType="end"/>
+            </w:r>
+            <w:r>
+              <w:t xml:space="preserve"> </w:t>
             </w:r>
             <w:r>
               <w:fldChar w:fldCharType="begin"/>
@@ -10812,7 +11054,13 @@
         <w:t>io</w:t>
       </w:r>
       <w:r>
-        <w:t>nphase</w:t>
+        <w:t>n</w:t>
+      </w:r>
+      <w:r>
+        <w:t xml:space="preserve"> Ph</w:t>
+      </w:r>
+      <w:r>
+        <w:t>ase</w:t>
       </w:r>
       <w:r>
         <w:t xml:space="preserve"> </w:t>
@@ -10899,13 +11147,22 @@
         <w:t xml:space="preserve"> liegt der Fokus ja primär auf</w:t>
       </w:r>
       <w:r>
+        <w:t xml:space="preserve"> dem</w:t>
+      </w:r>
+      <w:r>
         <w:t xml:space="preserve"> Software Engi</w:t>
       </w:r>
       <w:r>
         <w:t>neering</w:t>
       </w:r>
       <w:r>
-        <w:t xml:space="preserve"> und nicht auf der implementation selbst</w:t>
+        <w:t xml:space="preserve"> und nicht auf der </w:t>
+      </w:r>
+      <w:r>
+        <w:t>I</w:t>
+      </w:r>
+      <w:r>
+        <w:t>mplementation selbst</w:t>
       </w:r>
       <w:r>
         <w:t>.</w:t>
@@ -10943,6 +11200,13 @@
                 <w:b w:val="0"/>
                 <w:lang w:val="en-US"/>
               </w:rPr>
+              <w:t xml:space="preserve">MS4, </w:t>
+            </w:r>
+            <w:r>
+              <w:rPr>
+                <w:b w:val="0"/>
+                <w:lang w:val="en-US"/>
+              </w:rPr>
               <w:t>Construction C1</w:t>
             </w:r>
           </w:p>
@@ -11270,63 +11534,105 @@
             </w:r>
             <w:r>
               <w:rPr>
+                <w:b w:val="0"/>
+              </w:rPr>
+              <w:t xml:space="preserve"> </w:t>
+            </w:r>
+            <w:r>
+              <w:rPr>
+                <w:b w:val="0"/>
+              </w:rPr>
+              <w:fldChar w:fldCharType="begin"/>
+            </w:r>
+            <w:r>
+              <w:rPr>
+                <w:b w:val="0"/>
+              </w:rPr>
+              <w:instrText xml:space="preserve"> REF _Ref287371527 \r \h </w:instrText>
+            </w:r>
+            <w:r>
+              <w:rPr>
+                <w:b w:val="0"/>
+              </w:rPr>
+            </w:r>
+            <w:r>
+              <w:rPr>
+                <w:b w:val="0"/>
+              </w:rPr>
+              <w:instrText xml:space="preserve"> \* MERGEFORMAT </w:instrText>
+            </w:r>
+            <w:r>
+              <w:rPr>
+                <w:b w:val="0"/>
+              </w:rPr>
+              <w:fldChar w:fldCharType="separate"/>
+            </w:r>
+            <w:r>
+              <w:rPr>
+                <w:b w:val="0"/>
+              </w:rPr>
+              <w:t>5.2.6</w:t>
+            </w:r>
+            <w:r>
+              <w:rPr>
+                <w:b w:val="0"/>
+              </w:rPr>
+              <w:fldChar w:fldCharType="end"/>
+            </w:r>
+            <w:r>
+              <w:rPr>
                 <w:rFonts w:cstheme="minorHAnsi"/>
                 <w:b w:val="0"/>
               </w:rPr>
               <w:t xml:space="preserve"> </w:t>
             </w:r>
-            <w:hyperlink w:anchor="_Abgabe" w:history="1">
-              <w:r>
-                <w:fldChar w:fldCharType="begin"/>
-              </w:r>
-              <w:r>
-                <w:instrText xml:space="preserve"> REF _Ref287270950 \r \h  \* MERGEFORMAT </w:instrText>
-              </w:r>
-              <w:r>
-                <w:fldChar w:fldCharType="separate"/>
-              </w:r>
-              <w:r>
-                <w:rPr>
-                  <w:rStyle w:val="Hyperlink"/>
-                  <w:rFonts w:cstheme="minorHAnsi"/>
-                  <w:b w:val="0"/>
-                  <w:bCs w:val="0"/>
-                </w:rPr>
-                <w:t>5.2.4</w:t>
-              </w:r>
-              <w:r>
-                <w:fldChar w:fldCharType="end"/>
-              </w:r>
-              <w:r>
-                <w:rPr>
-                  <w:rStyle w:val="Hyperlink"/>
-                  <w:rFonts w:cstheme="minorHAnsi"/>
-                  <w:b w:val="0"/>
-                  <w:bCs w:val="0"/>
-                </w:rPr>
-                <w:t xml:space="preserve"> </w:t>
-              </w:r>
-              <w:r>
-                <w:fldChar w:fldCharType="begin"/>
-              </w:r>
-              <w:r>
-                <w:instrText xml:space="preserve"> REF _Ref287270960 \h  \* MERGEFORMAT </w:instrText>
-              </w:r>
-              <w:r>
-                <w:fldChar w:fldCharType="separate"/>
-              </w:r>
-              <w:r>
-                <w:rPr>
-                  <w:rStyle w:val="Hyperlink"/>
-                  <w:b w:val="0"/>
-                  <w:bCs w:val="0"/>
-                </w:rPr>
-                <w:t>Abgabe</w:t>
-              </w:r>
-              <w:r>
-                <w:fldChar w:fldCharType="end"/>
-              </w:r>
-            </w:hyperlink>
+            <w:r>
+              <w:rPr>
+                <w:rFonts w:cstheme="minorHAnsi"/>
+                <w:b w:val="0"/>
+              </w:rPr>
+              <w:fldChar w:fldCharType="begin"/>
+            </w:r>
+            <w:r>
+              <w:rPr>
+                <w:rFonts w:cstheme="minorHAnsi"/>
+                <w:b w:val="0"/>
+              </w:rPr>
+              <w:instrText xml:space="preserve"> REF _Ref287371540 \h </w:instrText>
+            </w:r>
+            <w:r>
+              <w:rPr>
+                <w:rFonts w:cstheme="minorHAnsi"/>
+                <w:b w:val="0"/>
+              </w:rPr>
+            </w:r>
+            <w:r>
+              <w:rPr>
+                <w:rFonts w:cstheme="minorHAnsi"/>
+                <w:b w:val="0"/>
+              </w:rPr>
+              <w:instrText xml:space="preserve"> \* MERGEFORMAT </w:instrText>
+            </w:r>
+            <w:r>
+              <w:rPr>
+                <w:rFonts w:cstheme="minorHAnsi"/>
+                <w:b w:val="0"/>
+              </w:rPr>
+              <w:fldChar w:fldCharType="separate"/>
+            </w:r>
+            <w:r>
+              <w:rPr>
+                <w:b w:val="0"/>
+              </w:rPr>
+              <w:t>Abgabe</w:t>
+            </w:r>
+            <w:r>
+              <w:rPr>
+                <w:rFonts w:cstheme="minorHAnsi"/>
+                <w:b w:val="0"/>
+              </w:rPr>
+              <w:fldChar w:fldCharType="end"/>
+            </w:r>
             <w:r>
               <w:rPr>
                 <w:rFonts w:cstheme="minorHAnsi"/>
@@ -11477,6 +11783,13 @@
                 <w:rFonts w:cstheme="minorHAnsi"/>
                 <w:b w:val="0"/>
               </w:rPr>
+              <w:t xml:space="preserve">MS5, </w:t>
+            </w:r>
+            <w:r>
+              <w:rPr>
+                <w:rFonts w:cstheme="minorHAnsi"/>
+                <w:b w:val="0"/>
+              </w:rPr>
               <w:t>Transition T1</w:t>
             </w:r>
           </w:p>
@@ -11561,6 +11874,13 @@
               <w:t>siehe</w:t>
             </w:r>
             <w:r>
+              <w:rPr>
+                <w:rFonts w:cstheme="minorHAnsi"/>
+                <w:b w:val="0"/>
+              </w:rPr>
+              <w:t xml:space="preserve"> </w:t>
+            </w:r>
+            <w:r>
               <w:fldChar w:fldCharType="begin"/>
             </w:r>
             <w:r>
@@ -11574,10 +11894,13 @@
                 <w:rFonts w:cstheme="minorHAnsi"/>
                 <w:b w:val="0"/>
               </w:rPr>
-              <w:t>5.2.4</w:t>
+              <w:t>5.2.6</w:t>
             </w:r>
             <w:r>
               <w:fldChar w:fldCharType="end"/>
+            </w:r>
+            <w:r>
+              <w:t xml:space="preserve"> </w:t>
             </w:r>
             <w:r>
               <w:fldChar w:fldCharType="begin"/>
@@ -11904,28 +12227,28 @@
       <w:pPr>
         <w:pStyle w:val="berschrift3"/>
       </w:pPr>
-      <w:bookmarkStart w:id="92" w:name="_Besprechungen"/>
-      <w:bookmarkStart w:id="93" w:name="_Toc286936110"/>
-      <w:bookmarkStart w:id="94" w:name="_Ref287196061"/>
-      <w:bookmarkStart w:id="95" w:name="_Ref287196071"/>
-      <w:bookmarkStart w:id="96" w:name="_Ref287196081"/>
-      <w:bookmarkStart w:id="97" w:name="_Ref287196098"/>
-      <w:bookmarkStart w:id="98" w:name="_Ref287196103"/>
-      <w:bookmarkStart w:id="99" w:name="_Toc287278374"/>
-      <w:bookmarkStart w:id="100" w:name="_Toc287365587"/>
-      <w:bookmarkEnd w:id="92"/>
+      <w:bookmarkStart w:id="95" w:name="_Besprechungen"/>
+      <w:bookmarkStart w:id="96" w:name="_Toc286936110"/>
+      <w:bookmarkStart w:id="97" w:name="_Ref287196061"/>
+      <w:bookmarkStart w:id="98" w:name="_Ref287196071"/>
+      <w:bookmarkStart w:id="99" w:name="_Ref287196081"/>
+      <w:bookmarkStart w:id="100" w:name="_Ref287196098"/>
+      <w:bookmarkStart w:id="101" w:name="_Ref287196103"/>
+      <w:bookmarkStart w:id="102" w:name="_Toc287278374"/>
+      <w:bookmarkStart w:id="103" w:name="_Toc287371821"/>
+      <w:bookmarkEnd w:id="95"/>
       <w:r>
         <w:lastRenderedPageBreak/>
         <w:t>Besprechungen</w:t>
       </w:r>
-      <w:bookmarkEnd w:id="93"/>
-      <w:bookmarkEnd w:id="94"/>
-      <w:bookmarkEnd w:id="95"/>
       <w:bookmarkEnd w:id="96"/>
       <w:bookmarkEnd w:id="97"/>
       <w:bookmarkEnd w:id="98"/>
       <w:bookmarkEnd w:id="99"/>
       <w:bookmarkEnd w:id="100"/>
+      <w:bookmarkEnd w:id="101"/>
+      <w:bookmarkEnd w:id="102"/>
+      <w:bookmarkEnd w:id="103"/>
     </w:p>
     <w:p>
       <w:r>
@@ -11977,7 +12300,13 @@
       </w:r>
       <w:r>
         <w:br/>
-        <w:t>Die Besprechungen am Donnerstag beinhalten auch die Meilenstein Reviews und weitere Besprechungen mit dem Betreuer. Zu jeder Besprechung wird ein Sitzungsprotokoll geführt (siehe Sitzungsprotokolle)</w:t>
+        <w:t>Die Besprechungen am Donnerstag beinhalten auch die Meilenstein Reviews und weitere Besprechungen mit dem Betreuer. Zu jeder Besprechung wird ein Sitzungsprotokoll geführt (siehe</w:t>
+      </w:r>
+      <w:r>
+        <w:t xml:space="preserve"> externe Dokumente: </w:t>
+      </w:r>
+      <w:r>
+        <w:t>Sitzungsprotokolle)</w:t>
       </w:r>
       <w:r>
         <w:t>.</w:t>
@@ -11987,27 +12316,31 @@
       <w:pPr>
         <w:pStyle w:val="berschrift3"/>
       </w:pPr>
-      <w:bookmarkStart w:id="101" w:name="_Abgabe"/>
-      <w:bookmarkStart w:id="102" w:name="_Toc286936111"/>
-      <w:bookmarkStart w:id="103" w:name="_Ref287270950"/>
-      <w:bookmarkStart w:id="104" w:name="_Ref287270960"/>
-      <w:bookmarkStart w:id="105" w:name="_Toc287278375"/>
-      <w:bookmarkStart w:id="106" w:name="_Toc287365588"/>
-      <w:bookmarkEnd w:id="101"/>
+      <w:bookmarkStart w:id="104" w:name="_Abgabe"/>
+      <w:bookmarkStart w:id="105" w:name="_Toc286936111"/>
+      <w:bookmarkStart w:id="106" w:name="_Ref287270950"/>
+      <w:bookmarkStart w:id="107" w:name="_Ref287270960"/>
+      <w:bookmarkStart w:id="108" w:name="_Toc287278375"/>
+      <w:bookmarkStart w:id="109" w:name="_Ref287371527"/>
+      <w:bookmarkStart w:id="110" w:name="_Ref287371540"/>
+      <w:bookmarkStart w:id="111" w:name="_Toc287371822"/>
+      <w:bookmarkEnd w:id="104"/>
       <w:r>
         <w:t>Abgabe</w:t>
       </w:r>
-      <w:bookmarkEnd w:id="102"/>
-      <w:bookmarkEnd w:id="103"/>
-      <w:bookmarkEnd w:id="104"/>
       <w:bookmarkEnd w:id="105"/>
       <w:bookmarkEnd w:id="106"/>
+      <w:bookmarkEnd w:id="107"/>
+      <w:bookmarkEnd w:id="108"/>
+      <w:bookmarkEnd w:id="109"/>
+      <w:bookmarkEnd w:id="110"/>
+      <w:bookmarkEnd w:id="111"/>
     </w:p>
     <w:p>
       <w:pPr>
         <w:shd w:val="clear" w:color="auto" w:fill="FFFFFF" w:themeFill="background1"/>
       </w:pPr>
-      <w:bookmarkStart w:id="107" w:name="_Toc286936112"/>
+      <w:bookmarkStart w:id="112" w:name="_Toc286936112"/>
       <w:r>
         <w:t>Folgende Versionen sind vorgesehen:</w:t>
       </w:r>
@@ -12279,13 +12612,13 @@
       <w:pPr>
         <w:pStyle w:val="berschrift3"/>
       </w:pPr>
-      <w:bookmarkStart w:id="108" w:name="_Toc287278376"/>
-      <w:bookmarkStart w:id="109" w:name="_Toc287365589"/>
+      <w:bookmarkStart w:id="113" w:name="_Toc287278376"/>
+      <w:bookmarkStart w:id="114" w:name="_Toc287371823"/>
       <w:r>
         <w:t>Deployment</w:t>
       </w:r>
-      <w:bookmarkEnd w:id="108"/>
-      <w:bookmarkEnd w:id="109"/>
+      <w:bookmarkEnd w:id="113"/>
+      <w:bookmarkEnd w:id="114"/>
     </w:p>
     <w:p>
       <w:pPr>
@@ -12344,17 +12677,17 @@
       <w:pPr>
         <w:pStyle w:val="berschrift1"/>
       </w:pPr>
-      <w:bookmarkStart w:id="110" w:name="_Risiko_Management"/>
-      <w:bookmarkStart w:id="111" w:name="_Toc287278377"/>
-      <w:bookmarkStart w:id="112" w:name="_Toc287365590"/>
-      <w:bookmarkEnd w:id="110"/>
+      <w:bookmarkStart w:id="115" w:name="_Risiko_Management"/>
+      <w:bookmarkStart w:id="116" w:name="_Toc287278377"/>
+      <w:bookmarkStart w:id="117" w:name="_Toc287371824"/>
+      <w:bookmarkEnd w:id="115"/>
       <w:r>
         <w:lastRenderedPageBreak/>
         <w:t>Risiko Management</w:t>
       </w:r>
-      <w:bookmarkEnd w:id="107"/>
-      <w:bookmarkEnd w:id="111"/>
       <w:bookmarkEnd w:id="112"/>
+      <w:bookmarkEnd w:id="116"/>
+      <w:bookmarkEnd w:id="117"/>
     </w:p>
     <w:p>
       <w:r>
@@ -12393,18 +12726,22 @@
       <w:pPr>
         <w:pStyle w:val="berschrift1"/>
       </w:pPr>
-      <w:bookmarkStart w:id="113" w:name="_Arbeitspakete"/>
-      <w:bookmarkStart w:id="114" w:name="_Toc286936113"/>
-      <w:bookmarkStart w:id="115" w:name="_Toc287278378"/>
-      <w:bookmarkStart w:id="116" w:name="_Toc287365591"/>
-      <w:bookmarkEnd w:id="113"/>
+      <w:bookmarkStart w:id="118" w:name="_Arbeitspakete"/>
+      <w:bookmarkStart w:id="119" w:name="_Toc286936113"/>
+      <w:bookmarkStart w:id="120" w:name="_Toc287278378"/>
+      <w:bookmarkStart w:id="121" w:name="_Ref287371321"/>
+      <w:bookmarkStart w:id="122" w:name="_Ref287371328"/>
+      <w:bookmarkStart w:id="123" w:name="_Toc287371825"/>
+      <w:bookmarkEnd w:id="118"/>
       <w:r>
         <w:lastRenderedPageBreak/>
         <w:t>Arbeitspakete</w:t>
       </w:r>
-      <w:bookmarkEnd w:id="114"/>
-      <w:bookmarkEnd w:id="115"/>
-      <w:bookmarkEnd w:id="116"/>
+      <w:bookmarkEnd w:id="119"/>
+      <w:bookmarkEnd w:id="120"/>
+      <w:bookmarkEnd w:id="121"/>
+      <w:bookmarkEnd w:id="122"/>
+      <w:bookmarkEnd w:id="123"/>
     </w:p>
     <w:p>
       <w:r>
@@ -12432,18 +12769,71 @@
         <w:t>sind im Redmine ersichtlich.</w:t>
       </w:r>
       <w:r>
-        <w:t xml:space="preserve"> In der Inception Phase wurden folgende Arbeitspakete geplant:</w:t>
+        <w:t xml:space="preserve"> Alle Arbeitspakete werden im Redmine aktuell gehalten. Untenstehend wurden die einzelnen Gantt Diagramme vom Redmine zur Übersicht dokumentiert. Wir empfehlen aber, die Gantt Diagramme im Redmine anzusehen, da diese dort grafisch noch ein wenig anspruchsvoller angezeigt werden und auch noch über detailliertere Informationen verfügen.</w:t>
+      </w:r>
+    </w:p>
+    <w:p>
+      <w:r>
+        <w:t>Für weitere Details zu den einzelnen Iterationen</w:t>
+      </w:r>
+      <w:r>
+        <w:t xml:space="preserve"> / Milestones</w:t>
+      </w:r>
+      <w:r>
+        <w:t xml:space="preserve"> und deren Abgaben siehe</w:t>
+      </w:r>
+      <w:r>
+        <w:t xml:space="preserve"> </w:t>
+      </w:r>
+      <w:r>
+        <w:fldChar w:fldCharType="begin"/>
+      </w:r>
+      <w:r>
+        <w:instrText xml:space="preserve"> REF _Ref287371233 \r \h </w:instrText>
+      </w:r>
+      <w:r>
+        <w:fldChar w:fldCharType="separate"/>
+      </w:r>
+      <w:r>
+        <w:t>5.2.4</w:t>
+      </w:r>
+      <w:r>
+        <w:fldChar w:fldCharType="end"/>
+      </w:r>
+      <w:r>
+        <w:t xml:space="preserve"> </w:t>
+      </w:r>
+      <w:r>
+        <w:fldChar w:fldCharType="begin"/>
+      </w:r>
+      <w:r>
+        <w:instrText xml:space="preserve"> REF _Ref287371241 \h </w:instrText>
+      </w:r>
+      <w:r>
+        <w:fldChar w:fldCharType="separate"/>
+      </w:r>
+      <w:r>
+        <w:t>Iterationsplanung / M</w:t>
+      </w:r>
+      <w:r>
+        <w:t>ilestones</w:t>
+      </w:r>
+      <w:r>
+        <w:fldChar w:fldCharType="end"/>
+      </w:r>
+      <w:r>
+        <w:t>.</w:t>
       </w:r>
     </w:p>
     <w:p>
       <w:pPr>
         <w:pStyle w:val="berschrift2"/>
       </w:pPr>
-      <w:bookmarkStart w:id="117" w:name="_Toc287365592"/>
+      <w:bookmarkStart w:id="124" w:name="_Toc287371826"/>
       <w:r>
         <w:t>MS1</w:t>
       </w:r>
-      <w:bookmarkEnd w:id="117"/>
+      <w:bookmarkEnd w:id="124"/>
     </w:p>
     <w:p>
       <w:r>
@@ -12452,10 +12842,10 @@
           <w:lang w:eastAsia="de-CH"/>
         </w:rPr>
         <w:drawing>
-          <wp:inline distT="0" distB="0" distL="0" distR="0" wp14:anchorId="0A7721A9" wp14:editId="175318EE">
-            <wp:extent cx="5760720" cy="3867020"/>
-            <wp:effectExtent l="0" t="0" r="0" b="635"/>
-            <wp:docPr id="20" name="Grafik 20"/>
+          <wp:inline distT="0" distB="0" distL="0" distR="0" wp14:anchorId="55F983D9" wp14:editId="17A37894">
+            <wp:extent cx="5760720" cy="3998697"/>
+            <wp:effectExtent l="0" t="0" r="0" b="0"/>
+            <wp:docPr id="3" name="Grafik 3"/>
             <wp:cNvGraphicFramePr>
               <a:graphicFrameLocks xmlns:a="http://schemas.openxmlformats.org/drawingml/2006/main" noChangeAspect="1"/>
             </wp:cNvGraphicFramePr>
@@ -12475,7 +12865,7 @@
                   <pic:spPr>
                     <a:xfrm>
                       <a:off x="0" y="0"/>
-                      <a:ext cx="5760720" cy="3867020"/>
+                      <a:ext cx="5760720" cy="3998697"/>
                     </a:xfrm>
                     <a:prstGeom prst="rect">
                       <a:avLst/>
@@ -12497,12 +12887,12 @@
       <w:pPr>
         <w:pStyle w:val="berschrift2"/>
       </w:pPr>
-      <w:bookmarkStart w:id="118" w:name="_Toc287365593"/>
+      <w:bookmarkStart w:id="125" w:name="_Toc287371827"/>
       <w:r>
         <w:lastRenderedPageBreak/>
         <w:t>MS2</w:t>
       </w:r>
-      <w:bookmarkEnd w:id="118"/>
+      <w:bookmarkEnd w:id="125"/>
     </w:p>
     <w:p>
       <w:r>
@@ -12511,10 +12901,10 @@
           <w:lang w:eastAsia="de-CH"/>
         </w:rPr>
         <w:drawing>
-          <wp:inline distT="0" distB="0" distL="0" distR="0" wp14:anchorId="69F00F57" wp14:editId="3989753E">
-            <wp:extent cx="5760720" cy="5093148"/>
+          <wp:inline distT="0" distB="0" distL="0" distR="0" wp14:anchorId="69DB0537" wp14:editId="5F159CB1">
+            <wp:extent cx="5760720" cy="5222987"/>
             <wp:effectExtent l="0" t="0" r="0" b="0"/>
-            <wp:docPr id="21" name="Grafik 21"/>
+            <wp:docPr id="7" name="Grafik 7"/>
             <wp:cNvGraphicFramePr>
               <a:graphicFrameLocks xmlns:a="http://schemas.openxmlformats.org/drawingml/2006/main" noChangeAspect="1"/>
             </wp:cNvGraphicFramePr>
@@ -12534,7 +12924,7 @@
                   <pic:spPr>
                     <a:xfrm>
                       <a:off x="0" y="0"/>
-                      <a:ext cx="5760720" cy="5093148"/>
+                      <a:ext cx="5760720" cy="5222987"/>
                     </a:xfrm>
                     <a:prstGeom prst="rect">
                       <a:avLst/>
@@ -12556,12 +12946,12 @@
       <w:pPr>
         <w:pStyle w:val="berschrift2"/>
       </w:pPr>
-      <w:bookmarkStart w:id="119" w:name="_Toc287365594"/>
+      <w:bookmarkStart w:id="126" w:name="_Toc287371828"/>
       <w:r>
         <w:lastRenderedPageBreak/>
         <w:t>MS3</w:t>
       </w:r>
-      <w:bookmarkEnd w:id="119"/>
+      <w:bookmarkEnd w:id="126"/>
     </w:p>
     <w:p>
       <w:r>
@@ -12570,10 +12960,10 @@
           <w:lang w:eastAsia="de-CH"/>
         </w:rPr>
         <w:drawing>
-          <wp:inline distT="0" distB="0" distL="0" distR="0" wp14:anchorId="69638FEE" wp14:editId="2B959772">
-            <wp:extent cx="5760720" cy="4575014"/>
+          <wp:inline distT="0" distB="0" distL="0" distR="0" wp14:anchorId="10EF293B" wp14:editId="748B9061">
+            <wp:extent cx="5760720" cy="4445174"/>
             <wp:effectExtent l="0" t="0" r="0" b="0"/>
-            <wp:docPr id="22" name="Grafik 22"/>
+            <wp:docPr id="11" name="Grafik 11"/>
             <wp:cNvGraphicFramePr>
               <a:graphicFrameLocks xmlns:a="http://schemas.openxmlformats.org/drawingml/2006/main" noChangeAspect="1"/>
             </wp:cNvGraphicFramePr>
@@ -12593,7 +12983,7 @@
                   <pic:spPr>
                     <a:xfrm>
                       <a:off x="0" y="0"/>
-                      <a:ext cx="5760720" cy="4575014"/>
+                      <a:ext cx="5760720" cy="4445174"/>
                     </a:xfrm>
                     <a:prstGeom prst="rect">
                       <a:avLst/>
@@ -12615,12 +13005,12 @@
       <w:pPr>
         <w:pStyle w:val="berschrift2"/>
       </w:pPr>
-      <w:bookmarkStart w:id="120" w:name="_Toc287365595"/>
+      <w:bookmarkStart w:id="127" w:name="_Toc287371829"/>
       <w:r>
         <w:lastRenderedPageBreak/>
         <w:t>MS4</w:t>
       </w:r>
-      <w:bookmarkEnd w:id="120"/>
+      <w:bookmarkEnd w:id="127"/>
     </w:p>
     <w:p>
       <w:r>
@@ -12629,10 +13019,10 @@
           <w:lang w:eastAsia="de-CH"/>
         </w:rPr>
         <w:drawing>
-          <wp:inline distT="0" distB="0" distL="0" distR="0" wp14:anchorId="24DFBF2A" wp14:editId="36B5846D">
-            <wp:extent cx="5760720" cy="5093148"/>
+          <wp:inline distT="0" distB="0" distL="0" distR="0" wp14:anchorId="46150E30" wp14:editId="7D262C5B">
+            <wp:extent cx="5760720" cy="5482055"/>
             <wp:effectExtent l="0" t="0" r="0" b="0"/>
-            <wp:docPr id="23" name="Grafik 23"/>
+            <wp:docPr id="12" name="Grafik 12"/>
             <wp:cNvGraphicFramePr>
               <a:graphicFrameLocks xmlns:a="http://schemas.openxmlformats.org/drawingml/2006/main" noChangeAspect="1"/>
             </wp:cNvGraphicFramePr>
@@ -12652,7 +13042,7 @@
                   <pic:spPr>
                     <a:xfrm>
                       <a:off x="0" y="0"/>
-                      <a:ext cx="5760720" cy="5093148"/>
+                      <a:ext cx="5760720" cy="5482055"/>
                     </a:xfrm>
                     <a:prstGeom prst="rect">
                       <a:avLst/>
@@ -12674,12 +13064,12 @@
       <w:pPr>
         <w:pStyle w:val="berschrift2"/>
       </w:pPr>
-      <w:bookmarkStart w:id="121" w:name="_Toc287365596"/>
+      <w:bookmarkStart w:id="128" w:name="_Toc287371830"/>
       <w:r>
         <w:lastRenderedPageBreak/>
         <w:t>MS5</w:t>
       </w:r>
-      <w:bookmarkEnd w:id="121"/>
+      <w:bookmarkEnd w:id="128"/>
     </w:p>
     <w:p>
       <w:r>
@@ -12688,10 +13078,10 @@
           <w:lang w:eastAsia="de-CH"/>
         </w:rPr>
         <w:drawing>
-          <wp:inline distT="0" distB="0" distL="0" distR="0" wp14:anchorId="6CA61F17" wp14:editId="3C0398DC">
-            <wp:extent cx="5760720" cy="4315947"/>
-            <wp:effectExtent l="0" t="0" r="0" b="8890"/>
-            <wp:docPr id="24" name="Grafik 24"/>
+          <wp:inline distT="0" distB="0" distL="0" distR="0" wp14:anchorId="17F4530B" wp14:editId="0B8F4C74">
+            <wp:extent cx="5760720" cy="4445174"/>
+            <wp:effectExtent l="0" t="0" r="0" b="0"/>
+            <wp:docPr id="13" name="Grafik 13"/>
             <wp:cNvGraphicFramePr>
               <a:graphicFrameLocks xmlns:a="http://schemas.openxmlformats.org/drawingml/2006/main" noChangeAspect="1"/>
             </wp:cNvGraphicFramePr>
@@ -12711,7 +13101,7 @@
                   <pic:spPr>
                     <a:xfrm>
                       <a:off x="0" y="0"/>
-                      <a:ext cx="5760720" cy="4315947"/>
+                      <a:ext cx="5760720" cy="4445174"/>
                     </a:xfrm>
                     <a:prstGeom prst="rect">
                       <a:avLst/>
@@ -12727,7 +13117,7 @@
     <w:p/>
     <w:p/>
     <w:p>
-      <w:bookmarkStart w:id="122" w:name="_Toc286936114"/>
+      <w:bookmarkStart w:id="129" w:name="_Toc286936114"/>
     </w:p>
     <w:p>
       <w:pPr>
@@ -12748,17 +13138,17 @@
       <w:pPr>
         <w:pStyle w:val="berschrift1"/>
       </w:pPr>
-      <w:bookmarkStart w:id="123" w:name="_Infrastruktur"/>
-      <w:bookmarkStart w:id="124" w:name="_Toc287278379"/>
-      <w:bookmarkStart w:id="125" w:name="_Toc287365597"/>
-      <w:bookmarkEnd w:id="123"/>
+      <w:bookmarkStart w:id="130" w:name="_Infrastruktur"/>
+      <w:bookmarkStart w:id="131" w:name="_Toc287278379"/>
+      <w:bookmarkStart w:id="132" w:name="_Toc287371831"/>
+      <w:bookmarkEnd w:id="130"/>
       <w:r>
         <w:lastRenderedPageBreak/>
         <w:t>Infrastruktur</w:t>
       </w:r>
-      <w:bookmarkEnd w:id="122"/>
-      <w:bookmarkEnd w:id="124"/>
-      <w:bookmarkEnd w:id="125"/>
+      <w:bookmarkEnd w:id="129"/>
+      <w:bookmarkEnd w:id="131"/>
+      <w:bookmarkEnd w:id="132"/>
     </w:p>
     <w:p>
       <w:r>
@@ -12778,13 +13168,13 @@
       <w:pPr>
         <w:pStyle w:val="berschrift2"/>
       </w:pPr>
-      <w:bookmarkStart w:id="126" w:name="_Toc287278380"/>
-      <w:bookmarkStart w:id="127" w:name="_Toc287365598"/>
+      <w:bookmarkStart w:id="133" w:name="_Toc287278380"/>
+      <w:bookmarkStart w:id="134" w:name="_Toc287371832"/>
       <w:r>
         <w:t>Software</w:t>
       </w:r>
-      <w:bookmarkEnd w:id="126"/>
-      <w:bookmarkEnd w:id="127"/>
+      <w:bookmarkEnd w:id="133"/>
+      <w:bookmarkEnd w:id="134"/>
     </w:p>
     <w:p>
       <w:r>
@@ -12978,10 +13368,7 @@
               <w:cnfStyle w:val="000000010000" w:firstRow="0" w:lastRow="0" w:firstColumn="0" w:lastColumn="0" w:oddVBand="0" w:evenVBand="0" w:oddHBand="0" w:evenHBand="1" w:firstRowFirstColumn="0" w:firstRowLastColumn="0" w:lastRowFirstColumn="0" w:lastRowLastColumn="0"/>
             </w:pPr>
             <w:r>
-              <w:t>Javabasierte IDE zur Entwicklung von Software.</w:t>
-            </w:r>
-            <w:r>
-              <w:t xml:space="preserve"> Wird für die Entwicklung der Rails Applikation verwendet.</w:t>
+              <w:t>Javabasierte IDE zur Entwicklung von Software. Wird für die Entwicklung der Rails Applikation verwendet.</w:t>
             </w:r>
           </w:p>
         </w:tc>
@@ -13096,10 +13483,7 @@
               <w:cnfStyle w:val="000000010000" w:firstRow="0" w:lastRow="0" w:firstColumn="0" w:lastColumn="0" w:oddVBand="0" w:evenVBand="0" w:oddHBand="0" w:evenHBand="1" w:firstRowFirstColumn="0" w:firstRowLastColumn="0" w:lastRowFirstColumn="0" w:lastRowLastColumn="0"/>
             </w:pPr>
             <w:r>
-              <w:t>Sourcecontroll Management System für die Versionierung von Dokumenten und Code</w:t>
-            </w:r>
-            <w:r>
-              <w:t>. Wird zur Versionierung von Sourcecode und Dokumentation verwendet.</w:t>
+              <w:t>Sourcecontroll Management System für die Versionierung von Dokumenten und Code. Wird zur Versionierung von Sourcecode und Dokumentation verwendet.</w:t>
             </w:r>
           </w:p>
         </w:tc>
@@ -13155,10 +13539,7 @@
               <w:cnfStyle w:val="000000100000" w:firstRow="0" w:lastRow="0" w:firstColumn="0" w:lastColumn="0" w:oddVBand="0" w:evenVBand="0" w:oddHBand="1" w:evenHBand="0" w:firstRowFirstColumn="0" w:firstRowLastColumn="0" w:lastRowFirstColumn="0" w:lastRowLastColumn="0"/>
             </w:pPr>
             <w:r>
-              <w:t xml:space="preserve">Toolkit zur Entwicklung einer Android </w:t>
-            </w:r>
-            <w:r>
-              <w:t>Applikation</w:t>
+              <w:t>Toolkit zur Entwicklung einer Android Applikation</w:t>
             </w:r>
             <w:r>
               <w:t>.</w:t>
@@ -13329,10 +13710,7 @@
               <w:cnfStyle w:val="000000010000" w:firstRow="0" w:lastRow="0" w:firstColumn="0" w:lastColumn="0" w:oddVBand="0" w:evenVBand="0" w:oddHBand="0" w:evenHBand="1" w:firstRowFirstColumn="0" w:firstRowLastColumn="0" w:lastRowFirstColumn="0" w:lastRowLastColumn="0"/>
             </w:pPr>
             <w:r>
-              <w:t>Etablierter Webserver</w:t>
-            </w:r>
-            <w:r>
-              <w:t xml:space="preserve"> mit diversen Erweiterungsmöglichkeiten. Ermöglicht Mod Passanger</w:t>
+              <w:t>Etablierter Webserver mit diversen Erweiterungsmöglichkeiten. Ermöglicht Mod Passanger</w:t>
             </w:r>
             <w:r>
               <w:t xml:space="preserve"> und wird als Web-Server verwendet für SVN, Redmine und die Rails Applikation</w:t>
@@ -13394,10 +13772,7 @@
               <w:cnfStyle w:val="000000100000" w:firstRow="0" w:lastRow="0" w:firstColumn="0" w:lastColumn="0" w:oddVBand="0" w:evenVBand="0" w:oddHBand="1" w:evenHBand="0" w:firstRowFirstColumn="0" w:firstRowLastColumn="0" w:lastRowFirstColumn="0" w:lastRowLastColumn="0"/>
             </w:pPr>
             <w:r>
-              <w:t>Modul für Apache zur Anbindung an Rails-Applikationen</w:t>
-            </w:r>
-            <w:r>
-              <w:t>.</w:t>
+              <w:t>Modul für Apache zur Anbindung an Rails-Applikationen.</w:t>
             </w:r>
           </w:p>
         </w:tc>
@@ -13453,10 +13828,7 @@
               <w:cnfStyle w:val="000000010000" w:firstRow="0" w:lastRow="0" w:firstColumn="0" w:lastColumn="0" w:oddVBand="0" w:evenVBand="0" w:oddHBand="0" w:evenHBand="1" w:firstRowFirstColumn="0" w:firstRowLastColumn="0" w:lastRowFirstColumn="0" w:lastRowLastColumn="0"/>
             </w:pPr>
             <w:r>
-              <w:t>Railsbasiertes Projektmanagementtool</w:t>
-            </w:r>
-            <w:r>
-              <w:t>. Wird für das Projektmanagement, das Wiki und den Stundenrapport verwendet.</w:t>
+              <w:t>Railsbasiertes Projektmanagementtool. Wird für das Projektmanagement, das Wiki und den Stundenrapport verwendet.</w:t>
             </w:r>
           </w:p>
         </w:tc>
@@ -13514,19 +13886,8 @@
             <w:r>
               <w:t>VoIP</w:t>
             </w:r>
-            <w:bookmarkStart w:id="128" w:name="_GoBack"/>
-            <w:bookmarkEnd w:id="128"/>
-            <w:r>
-              <w:t xml:space="preserve"> Programm mit Gruppenchat F</w:t>
-            </w:r>
-            <w:r>
-              <w:t>unktion zur ortsunabhäng</w:t>
-            </w:r>
-            <w:r>
-              <w:t>ig</w:t>
-            </w:r>
-            <w:r>
-              <w:t>en Kommunikation innerhalb des Teams</w:t>
+            <w:r>
+              <w:t xml:space="preserve"> Programm mit Gruppenchat Funktion zur ortsunabhängigen Kommunikation innerhalb des Teams</w:t>
             </w:r>
             <w:r>
               <w:t>.</w:t>
@@ -13722,14 +14083,14 @@
       <w:pPr>
         <w:pStyle w:val="berschrift2"/>
       </w:pPr>
-      <w:bookmarkStart w:id="129" w:name="_Toc287278381"/>
-      <w:bookmarkStart w:id="130" w:name="_Toc286936115"/>
-      <w:bookmarkStart w:id="131" w:name="_Toc287365599"/>
+      <w:bookmarkStart w:id="135" w:name="_Toc287278381"/>
+      <w:bookmarkStart w:id="136" w:name="_Toc286936115"/>
+      <w:bookmarkStart w:id="137" w:name="_Toc287371833"/>
       <w:r>
         <w:t>Kommunikation</w:t>
       </w:r>
-      <w:bookmarkEnd w:id="129"/>
-      <w:bookmarkEnd w:id="131"/>
+      <w:bookmarkEnd w:id="135"/>
+      <w:bookmarkEnd w:id="137"/>
     </w:p>
     <w:p>
       <w:r>
@@ -13784,7 +14145,10 @@
         <w:t>Meetings</w:t>
       </w:r>
       <w:r>
-        <w:t xml:space="preserve"> (siehe </w:t>
+        <w:t xml:space="preserve"> (siehe</w:t>
+      </w:r>
+      <w:r>
+        <w:t xml:space="preserve"> </w:t>
       </w:r>
       <w:r>
         <w:fldChar w:fldCharType="begin"/>
@@ -13796,7 +14160,7 @@
         <w:fldChar w:fldCharType="separate"/>
       </w:r>
       <w:r>
-        <w:t>5.2.3</w:t>
+        <w:t>5.2.5</w:t>
       </w:r>
       <w:r>
         <w:fldChar w:fldCharType="end"/>
@@ -13839,12 +14203,14 @@
       <w:pPr>
         <w:pStyle w:val="berschrift3"/>
       </w:pPr>
+      <w:bookmarkStart w:id="138" w:name="_Toc287371834"/>
       <w:r>
         <w:t>Wiki</w:t>
       </w:r>
       <w:r>
         <w:t xml:space="preserve"> Redmine</w:t>
       </w:r>
+      <w:bookmarkEnd w:id="138"/>
     </w:p>
     <w:p>
       <w:r>
@@ -13927,128 +14293,131 @@
       <w:pPr>
         <w:pStyle w:val="berschrift1"/>
       </w:pPr>
-      <w:bookmarkStart w:id="132" w:name="_Qualitätsmassnahmen"/>
-      <w:bookmarkStart w:id="133" w:name="_Toc287278382"/>
-      <w:bookmarkStart w:id="134" w:name="_Toc287365600"/>
-      <w:bookmarkEnd w:id="132"/>
+      <w:bookmarkStart w:id="139" w:name="_Qualitätsmassnahmen"/>
+      <w:bookmarkStart w:id="140" w:name="_Toc287278382"/>
+      <w:bookmarkStart w:id="141" w:name="_Toc287371835"/>
+      <w:bookmarkEnd w:id="139"/>
       <w:r>
         <w:lastRenderedPageBreak/>
         <w:t>Qualitätsmassnahmen</w:t>
       </w:r>
-      <w:bookmarkEnd w:id="130"/>
-      <w:bookmarkEnd w:id="133"/>
-      <w:bookmarkEnd w:id="134"/>
+      <w:bookmarkEnd w:id="136"/>
+      <w:bookmarkEnd w:id="140"/>
+      <w:bookmarkEnd w:id="141"/>
     </w:p>
     <w:p>
       <w:pPr>
         <w:pStyle w:val="berschrift2"/>
       </w:pPr>
-      <w:bookmarkStart w:id="135" w:name="_Toc286936116"/>
-      <w:bookmarkStart w:id="136" w:name="_Toc287278383"/>
-      <w:bookmarkStart w:id="137" w:name="_Toc287365601"/>
+      <w:bookmarkStart w:id="142" w:name="_Toc286936116"/>
+      <w:bookmarkStart w:id="143" w:name="_Toc287278383"/>
+      <w:bookmarkStart w:id="144" w:name="_Toc287371836"/>
       <w:r>
         <w:t>Allgemein</w:t>
       </w:r>
-      <w:bookmarkEnd w:id="135"/>
-      <w:bookmarkEnd w:id="136"/>
-      <w:bookmarkEnd w:id="137"/>
-    </w:p>
-    <w:p>
-      <w:pPr>
-        <w:pStyle w:val="berschrift3"/>
-      </w:pPr>
-      <w:bookmarkStart w:id="138" w:name="_Toc286936117"/>
-      <w:bookmarkStart w:id="139" w:name="_Toc287278384"/>
-      <w:bookmarkStart w:id="140" w:name="_Toc287365602"/>
-      <w:r>
-        <w:t>Regelmässige Teamsit</w:t>
-      </w:r>
-      <w:r>
-        <w:t xml:space="preserve">zungen und </w:t>
-      </w:r>
-      <w:r>
-        <w:t>t</w:t>
-      </w:r>
-      <w:r>
-        <w:t>eamfördernde Massnahmen</w:t>
-      </w:r>
-      <w:bookmarkEnd w:id="138"/>
-      <w:bookmarkEnd w:id="139"/>
-      <w:bookmarkEnd w:id="140"/>
-    </w:p>
-    <w:p>
-      <w:r>
-        <w:t>Neben den regelmässigen Teamsitzungen (</w:t>
-      </w:r>
-      <w:r>
-        <w:t xml:space="preserve">siehe </w:t>
-      </w:r>
-      <w:r>
-        <w:fldChar w:fldCharType="begin"/>
-      </w:r>
-      <w:r>
-        <w:instrText xml:space="preserve"> REF _Ref287196098 \r \h </w:instrText>
-      </w:r>
-      <w:r>
-        <w:fldChar w:fldCharType="separate"/>
-      </w:r>
-      <w:r>
-        <w:t>5.2.3</w:t>
-      </w:r>
-      <w:r>
-        <w:fldChar w:fldCharType="end"/>
-      </w:r>
-      <w:r>
-        <w:t xml:space="preserve"> </w:t>
-      </w:r>
-      <w:r>
-        <w:fldChar w:fldCharType="begin"/>
-      </w:r>
-      <w:r>
-        <w:instrText xml:space="preserve"> REF _Ref287196103 \h </w:instrText>
-      </w:r>
-      <w:r>
-        <w:fldChar w:fldCharType="separate"/>
-      </w:r>
-      <w:r>
-        <w:t>Besprechungen</w:t>
-      </w:r>
-      <w:r>
-        <w:fldChar w:fldCharType="end"/>
-      </w:r>
-      <w:r>
-        <w:t xml:space="preserve">) nimmt das gesamte Team </w:t>
-      </w:r>
-      <w:r>
-        <w:t>einm</w:t>
-      </w:r>
-      <w:r>
-        <w:t>al pro Monat an einem gemeinsamen Nachtessen Teil. Dabei wird das Projekt auf einer lockeren Basis diskutiert und der Teamgeist gefördert</w:t>
-      </w:r>
-      <w:r>
-        <w:t>.</w:t>
-      </w:r>
-    </w:p>
-    <w:p>
-      <w:pPr>
-        <w:pStyle w:val="berschrift3"/>
-      </w:pPr>
-      <w:bookmarkStart w:id="141" w:name="_Toc286936118"/>
-      <w:bookmarkStart w:id="142" w:name="_Toc287278385"/>
-      <w:bookmarkStart w:id="143" w:name="_Toc287365603"/>
-      <w:bookmarkStart w:id="144" w:name="_Ref287366935"/>
-      <w:bookmarkStart w:id="145" w:name="_Ref287366946"/>
-      <w:r>
-        <w:t xml:space="preserve">Subversion / </w:t>
-      </w:r>
-      <w:r>
-        <w:t>Sourcecode Management</w:t>
-      </w:r>
-      <w:bookmarkEnd w:id="141"/>
       <w:bookmarkEnd w:id="142"/>
       <w:bookmarkEnd w:id="143"/>
       <w:bookmarkEnd w:id="144"/>
+    </w:p>
+    <w:p>
+      <w:pPr>
+        <w:pStyle w:val="berschrift3"/>
+      </w:pPr>
+      <w:bookmarkStart w:id="145" w:name="_Toc286936117"/>
+      <w:bookmarkStart w:id="146" w:name="_Toc287278384"/>
+      <w:bookmarkStart w:id="147" w:name="_Toc287371837"/>
+      <w:r>
+        <w:t>Regelmässige Teamsit</w:t>
+      </w:r>
+      <w:r>
+        <w:t xml:space="preserve">zungen und </w:t>
+      </w:r>
+      <w:r>
+        <w:t>t</w:t>
+      </w:r>
+      <w:r>
+        <w:t>eamfördernde Massnahmen</w:t>
+      </w:r>
       <w:bookmarkEnd w:id="145"/>
+      <w:bookmarkEnd w:id="146"/>
+      <w:bookmarkEnd w:id="147"/>
+    </w:p>
+    <w:p>
+      <w:r>
+        <w:t>Neben den regelmässigen Teamsitzungen (</w:t>
+      </w:r>
+      <w:r>
+        <w:t>siehe</w:t>
+      </w:r>
+      <w:r>
+        <w:t xml:space="preserve"> </w:t>
+      </w:r>
+      <w:r>
+        <w:fldChar w:fldCharType="begin"/>
+      </w:r>
+      <w:r>
+        <w:instrText xml:space="preserve"> REF _Ref287196098 \r \h </w:instrText>
+      </w:r>
+      <w:r>
+        <w:fldChar w:fldCharType="separate"/>
+      </w:r>
+      <w:r>
+        <w:t>5.2.5</w:t>
+      </w:r>
+      <w:r>
+        <w:fldChar w:fldCharType="end"/>
+      </w:r>
+      <w:r>
+        <w:t xml:space="preserve"> </w:t>
+      </w:r>
+      <w:r>
+        <w:fldChar w:fldCharType="begin"/>
+      </w:r>
+      <w:r>
+        <w:instrText xml:space="preserve"> REF _Ref287196103 \h </w:instrText>
+      </w:r>
+      <w:r>
+        <w:fldChar w:fldCharType="separate"/>
+      </w:r>
+      <w:r>
+        <w:t>Besprechungen</w:t>
+      </w:r>
+      <w:r>
+        <w:fldChar w:fldCharType="end"/>
+      </w:r>
+      <w:r>
+        <w:t xml:space="preserve">) nimmt das gesamte Team </w:t>
+      </w:r>
+      <w:r>
+        <w:t>einm</w:t>
+      </w:r>
+      <w:r>
+        <w:t>al pro Monat an einem gemeinsamen Nachtessen Teil. Dabei wird das Projekt auf einer lockeren Basis diskutiert und der Teamgeist gefördert</w:t>
+      </w:r>
+      <w:r>
+        <w:t>.</w:t>
+      </w:r>
+    </w:p>
+    <w:p>
+      <w:pPr>
+        <w:pStyle w:val="berschrift3"/>
+      </w:pPr>
+      <w:bookmarkStart w:id="148" w:name="_Toc286936118"/>
+      <w:bookmarkStart w:id="149" w:name="_Toc287278385"/>
+      <w:bookmarkStart w:id="150" w:name="_Ref287366935"/>
+      <w:bookmarkStart w:id="151" w:name="_Ref287366946"/>
+      <w:bookmarkStart w:id="152" w:name="_Toc287371838"/>
+      <w:r>
+        <w:t xml:space="preserve">Subversion / </w:t>
+      </w:r>
+      <w:r>
+        <w:t>Sourcecode Management</w:t>
+      </w:r>
+      <w:bookmarkEnd w:id="148"/>
+      <w:bookmarkEnd w:id="149"/>
+      <w:bookmarkEnd w:id="150"/>
+      <w:bookmarkEnd w:id="151"/>
+      <w:bookmarkEnd w:id="152"/>
     </w:p>
     <w:p>
       <w:r>
@@ -14157,212 +14526,212 @@
       <w:pPr>
         <w:pStyle w:val="berschrift3"/>
       </w:pPr>
-      <w:bookmarkStart w:id="146" w:name="_Toc286936119"/>
-      <w:bookmarkStart w:id="147" w:name="_Toc287278386"/>
-      <w:bookmarkStart w:id="148" w:name="_Toc287365604"/>
+      <w:bookmarkStart w:id="153" w:name="_Toc286936119"/>
+      <w:bookmarkStart w:id="154" w:name="_Toc287278386"/>
+      <w:bookmarkStart w:id="155" w:name="_Toc287371839"/>
       <w:r>
         <w:t>Issuetracking</w:t>
       </w:r>
-      <w:bookmarkEnd w:id="146"/>
-      <w:bookmarkEnd w:id="147"/>
-      <w:bookmarkEnd w:id="148"/>
-    </w:p>
-    <w:p>
-      <w:r>
-        <w:t>Als Issuetracker</w:t>
-      </w:r>
-      <w:r>
-        <w:t xml:space="preserve"> </w:t>
-      </w:r>
-      <w:r>
-        <w:t>wird</w:t>
-      </w:r>
-      <w:r>
-        <w:t xml:space="preserve"> </w:t>
-      </w:r>
-      <w:r>
-        <w:t xml:space="preserve">Redmine auf </w:t>
-      </w:r>
-      <w:r>
-        <w:t>https://redmine.elmermx.ch</w:t>
-      </w:r>
-      <w:r>
-        <w:t>verwendet</w:t>
-      </w:r>
-      <w:r>
-        <w:t>. Redmine bietet ein ausgereiftes Bug</w:t>
-      </w:r>
-      <w:r>
-        <w:t>-</w:t>
-      </w:r>
-      <w:r>
-        <w:t xml:space="preserve"> und Issuemanagement sowie eine SVN Integration und ausgereiftes Reporting</w:t>
-      </w:r>
-      <w:r>
-        <w:t>. Jedes Projektmitglied hat seine persönlichen Zugangsdaten bereits erhalten.</w:t>
-      </w:r>
-    </w:p>
-    <w:p>
-      <w:pPr>
-        <w:pStyle w:val="berschrift3"/>
-      </w:pPr>
-      <w:bookmarkStart w:id="149" w:name="_Toc286936120"/>
-      <w:bookmarkStart w:id="150" w:name="_Toc287278387"/>
-      <w:bookmarkStart w:id="151" w:name="_Toc287365605"/>
-      <w:r>
-        <w:t>Austausch</w:t>
-      </w:r>
-      <w:bookmarkEnd w:id="149"/>
-      <w:bookmarkEnd w:id="150"/>
-      <w:bookmarkEnd w:id="151"/>
-    </w:p>
-    <w:p>
-      <w:r>
-        <w:t>Als Plattform für Fragen und</w:t>
-      </w:r>
-      <w:r>
-        <w:t xml:space="preserve"> zum Austausch</w:t>
-      </w:r>
-      <w:r>
-        <w:t xml:space="preserve"> nutzen wir das bereits vorhandene</w:t>
-      </w:r>
-      <w:r>
-        <w:t xml:space="preserve"> gegen aussen geschlossene</w:t>
-      </w:r>
-      <w:r>
-        <w:t xml:space="preserve"> Wiki von Redmine (</w:t>
-      </w:r>
-      <w:r>
-        <w:t>https://redmine.elmermx.ch/projects/mrt/wiki</w:t>
-      </w:r>
-      <w:r>
-        <w:t>). Die Ergebnisse der Sitzungen werden jeweils in den Sitzungsprotokollen festgehalten.</w:t>
-      </w:r>
-    </w:p>
-    <w:p>
-      <w:pPr>
-        <w:pStyle w:val="berschrift3"/>
-      </w:pPr>
-      <w:bookmarkStart w:id="152" w:name="_Toc286936121"/>
-      <w:bookmarkStart w:id="153" w:name="_Toc287278388"/>
-      <w:bookmarkStart w:id="154" w:name="_Toc287365606"/>
-      <w:bookmarkStart w:id="155" w:name="_Ref287366957"/>
-      <w:bookmarkStart w:id="156" w:name="_Ref287366962"/>
-      <w:r>
-        <w:t>Dok</w:t>
-      </w:r>
-      <w:r>
-        <w:t>ume</w:t>
-      </w:r>
-      <w:r>
-        <w:t>n</w:t>
-      </w:r>
-      <w:r>
-        <w:t>tation Guidelines &amp; Review</w:t>
-      </w:r>
-      <w:bookmarkEnd w:id="152"/>
       <w:bookmarkEnd w:id="153"/>
       <w:bookmarkEnd w:id="154"/>
       <w:bookmarkEnd w:id="155"/>
+    </w:p>
+    <w:p>
+      <w:r>
+        <w:t>Als Issuetracker</w:t>
+      </w:r>
+      <w:r>
+        <w:t xml:space="preserve"> </w:t>
+      </w:r>
+      <w:r>
+        <w:t>wird</w:t>
+      </w:r>
+      <w:r>
+        <w:t xml:space="preserve"> </w:t>
+      </w:r>
+      <w:r>
+        <w:t xml:space="preserve">Redmine auf </w:t>
+      </w:r>
+      <w:r>
+        <w:t>https://redmine.elmermx.ch</w:t>
+      </w:r>
+      <w:r>
+        <w:t>verwendet</w:t>
+      </w:r>
+      <w:r>
+        <w:t>. Redmine bietet ein ausgereiftes Bug</w:t>
+      </w:r>
+      <w:r>
+        <w:t>-</w:t>
+      </w:r>
+      <w:r>
+        <w:t xml:space="preserve"> und Issuemanagement sowie eine SVN Integration und ausgereiftes Reporting</w:t>
+      </w:r>
+      <w:r>
+        <w:t>. Jedes Projektmitglied hat seine persönlichen Zugangsdaten bereits erhalten.</w:t>
+      </w:r>
+    </w:p>
+    <w:p>
+      <w:pPr>
+        <w:pStyle w:val="berschrift3"/>
+      </w:pPr>
+      <w:bookmarkStart w:id="156" w:name="_Toc286936120"/>
+      <w:bookmarkStart w:id="157" w:name="_Toc287278387"/>
+      <w:bookmarkStart w:id="158" w:name="_Toc287371840"/>
+      <w:r>
+        <w:t>Austausch</w:t>
+      </w:r>
       <w:bookmarkEnd w:id="156"/>
-    </w:p>
-    <w:p>
-      <w:r>
-        <w:t>Alle im Rahmen des Projekt</w:t>
-      </w:r>
-      <w:r>
-        <w:t>e</w:t>
-      </w:r>
-      <w:r>
-        <w:t xml:space="preserve">s erzeugten </w:t>
-      </w:r>
-      <w:r>
-        <w:t>Word-</w:t>
-      </w:r>
-      <w:r>
-        <w:t>Dokumente werden auf der Basis eines</w:t>
-      </w:r>
-      <w:r>
-        <w:t xml:space="preserve"> </w:t>
-      </w:r>
-      <w:r>
-        <w:t>Word-</w:t>
-      </w:r>
-      <w:r>
-        <w:t>Templates erstellt. Dadurch werden</w:t>
-      </w:r>
-      <w:r>
-        <w:t xml:space="preserve"> den über alle dem Projekt zugehörigen Dokumenten</w:t>
-      </w:r>
-      <w:r>
-        <w:t xml:space="preserve"> eine gewisse Struktur und</w:t>
-      </w:r>
-      <w:r>
-        <w:t xml:space="preserve"> damit eine Konsistenz gegeben.</w:t>
-      </w:r>
-    </w:p>
-    <w:p>
-      <w:r>
-        <w:t>Da die Änderungsgeschichte eines Dokumentes wertvoll ist, wird diese in jedem Dokument separat geführt. Die entsprechende Tabelle befindet sich im ersten Abschnitt jedes Dokumentes.</w:t>
-      </w:r>
-    </w:p>
-    <w:p>
-      <w:r>
-        <w:t>Bevor ein Dokument als Final deklariert werden</w:t>
-      </w:r>
-      <w:r>
-        <w:t xml:space="preserve"> kann, muss es von mindestens </w:t>
-      </w:r>
-      <w:r>
-        <w:t>einer</w:t>
-      </w:r>
-      <w:r>
-        <w:t xml:space="preserve"> w</w:t>
-      </w:r>
-      <w:r>
-        <w:t xml:space="preserve">eiteren </w:t>
-      </w:r>
-      <w:r>
-        <w:t>Instanz</w:t>
-      </w:r>
-      <w:r>
-        <w:t xml:space="preserve"> gegengelesen und freigegeben werden.</w:t>
-      </w:r>
-      <w:r>
-        <w:t xml:space="preserve"> Dies geschieht, indem im Dokument bei den Dokumentinformationen ein entsprechender Eintrag gemacht wird.</w:t>
-      </w:r>
-      <w:bookmarkStart w:id="157" w:name="_Toc286936122"/>
-      <w:r>
-        <w:br w:type="page"/>
-      </w:r>
-    </w:p>
-    <w:p>
-      <w:pPr>
-        <w:pStyle w:val="berschrift2"/>
-      </w:pPr>
-      <w:bookmarkStart w:id="158" w:name="_Toc287278389"/>
-      <w:bookmarkStart w:id="159" w:name="_Toc287365607"/>
-      <w:r>
-        <w:lastRenderedPageBreak/>
-        <w:t>Codequalität</w:t>
-      </w:r>
       <w:bookmarkEnd w:id="157"/>
       <w:bookmarkEnd w:id="158"/>
+    </w:p>
+    <w:p>
+      <w:r>
+        <w:t>Als Plattform für Fragen und</w:t>
+      </w:r>
+      <w:r>
+        <w:t xml:space="preserve"> zum Austausch</w:t>
+      </w:r>
+      <w:r>
+        <w:t xml:space="preserve"> nutzen wir das bereits vorhandene</w:t>
+      </w:r>
+      <w:r>
+        <w:t xml:space="preserve"> gegen aussen geschlossene</w:t>
+      </w:r>
+      <w:r>
+        <w:t xml:space="preserve"> Wiki von Redmine (</w:t>
+      </w:r>
+      <w:r>
+        <w:t>https://redmine.elmermx.ch/projects/mrt/wiki</w:t>
+      </w:r>
+      <w:r>
+        <w:t>). Die Ergebnisse der Sitzungen werden jeweils in den Sitzungsprotokollen festgehalten.</w:t>
+      </w:r>
+    </w:p>
+    <w:p>
+      <w:pPr>
+        <w:pStyle w:val="berschrift3"/>
+      </w:pPr>
+      <w:bookmarkStart w:id="159" w:name="_Toc286936121"/>
+      <w:bookmarkStart w:id="160" w:name="_Toc287278388"/>
+      <w:bookmarkStart w:id="161" w:name="_Ref287366957"/>
+      <w:bookmarkStart w:id="162" w:name="_Ref287366962"/>
+      <w:bookmarkStart w:id="163" w:name="_Toc287371841"/>
+      <w:r>
+        <w:t>Dok</w:t>
+      </w:r>
+      <w:r>
+        <w:t>ume</w:t>
+      </w:r>
+      <w:r>
+        <w:t>n</w:t>
+      </w:r>
+      <w:r>
+        <w:t>tation Guidelines &amp; Review</w:t>
+      </w:r>
       <w:bookmarkEnd w:id="159"/>
-    </w:p>
-    <w:p>
-      <w:pPr>
-        <w:pStyle w:val="berschrift3"/>
-      </w:pPr>
-      <w:bookmarkStart w:id="160" w:name="_Toc286936123"/>
-      <w:bookmarkStart w:id="161" w:name="_Toc287278390"/>
-      <w:bookmarkStart w:id="162" w:name="_Toc287365608"/>
-      <w:r>
-        <w:t>Codereview</w:t>
-      </w:r>
       <w:bookmarkEnd w:id="160"/>
       <w:bookmarkEnd w:id="161"/>
       <w:bookmarkEnd w:id="162"/>
+      <w:bookmarkEnd w:id="163"/>
+    </w:p>
+    <w:p>
+      <w:r>
+        <w:t>Alle im Rahmen des Projekt</w:t>
+      </w:r>
+      <w:r>
+        <w:t>e</w:t>
+      </w:r>
+      <w:r>
+        <w:t xml:space="preserve">s erzeugten </w:t>
+      </w:r>
+      <w:r>
+        <w:t>Word-</w:t>
+      </w:r>
+      <w:r>
+        <w:t>Dokumente werden auf der Basis eines</w:t>
+      </w:r>
+      <w:r>
+        <w:t xml:space="preserve"> </w:t>
+      </w:r>
+      <w:r>
+        <w:t>Word-</w:t>
+      </w:r>
+      <w:r>
+        <w:t>Templates erstellt. Dadurch werden</w:t>
+      </w:r>
+      <w:r>
+        <w:t xml:space="preserve"> den über alle dem Projekt zugehörigen Dokumenten</w:t>
+      </w:r>
+      <w:r>
+        <w:t xml:space="preserve"> eine gewisse Struktur und</w:t>
+      </w:r>
+      <w:r>
+        <w:t xml:space="preserve"> damit eine Konsistenz gegeben.</w:t>
+      </w:r>
+    </w:p>
+    <w:p>
+      <w:r>
+        <w:t>Da die Änderungsgeschichte eines Dokumentes wertvoll ist, wird diese in jedem Dokument separat geführt. Die entsprechende Tabelle befindet sich im ersten Abschnitt jedes Dokumentes.</w:t>
+      </w:r>
+    </w:p>
+    <w:p>
+      <w:r>
+        <w:t>Bevor ein Dokument als Final deklariert werden</w:t>
+      </w:r>
+      <w:r>
+        <w:t xml:space="preserve"> kann, muss es von mindestens </w:t>
+      </w:r>
+      <w:r>
+        <w:t>einer</w:t>
+      </w:r>
+      <w:r>
+        <w:t xml:space="preserve"> w</w:t>
+      </w:r>
+      <w:r>
+        <w:t xml:space="preserve">eiteren </w:t>
+      </w:r>
+      <w:r>
+        <w:t>Instanz</w:t>
+      </w:r>
+      <w:r>
+        <w:t xml:space="preserve"> gegengelesen und freigegeben werden.</w:t>
+      </w:r>
+      <w:r>
+        <w:t xml:space="preserve"> Dies geschieht, indem im Dokument bei den Dokumentinformationen ein entsprechender Eintrag gemacht wird.</w:t>
+      </w:r>
+      <w:bookmarkStart w:id="164" w:name="_Toc286936122"/>
+      <w:r>
+        <w:br w:type="page"/>
+      </w:r>
+    </w:p>
+    <w:p>
+      <w:pPr>
+        <w:pStyle w:val="berschrift2"/>
+      </w:pPr>
+      <w:bookmarkStart w:id="165" w:name="_Toc287278389"/>
+      <w:bookmarkStart w:id="166" w:name="_Toc287371842"/>
+      <w:r>
+        <w:lastRenderedPageBreak/>
+        <w:t>Codequalität</w:t>
+      </w:r>
+      <w:bookmarkEnd w:id="164"/>
+      <w:bookmarkEnd w:id="165"/>
+      <w:bookmarkEnd w:id="166"/>
+    </w:p>
+    <w:p>
+      <w:pPr>
+        <w:pStyle w:val="berschrift3"/>
+      </w:pPr>
+      <w:bookmarkStart w:id="167" w:name="_Toc286936123"/>
+      <w:bookmarkStart w:id="168" w:name="_Toc287278390"/>
+      <w:bookmarkStart w:id="169" w:name="_Toc287371843"/>
+      <w:r>
+        <w:t>Codereview</w:t>
+      </w:r>
+      <w:bookmarkEnd w:id="167"/>
+      <w:bookmarkEnd w:id="168"/>
+      <w:bookmarkEnd w:id="169"/>
     </w:p>
     <w:p>
       <w:r>
@@ -14455,15 +14824,15 @@
       <w:pPr>
         <w:pStyle w:val="berschrift3"/>
       </w:pPr>
-      <w:bookmarkStart w:id="163" w:name="_Toc286936124"/>
-      <w:bookmarkStart w:id="164" w:name="_Toc287278391"/>
-      <w:bookmarkStart w:id="165" w:name="_Toc287365609"/>
+      <w:bookmarkStart w:id="170" w:name="_Toc286936124"/>
+      <w:bookmarkStart w:id="171" w:name="_Toc287278391"/>
+      <w:bookmarkStart w:id="172" w:name="_Toc287371844"/>
       <w:r>
         <w:t>Styleguide für Code</w:t>
       </w:r>
-      <w:bookmarkEnd w:id="163"/>
-      <w:bookmarkEnd w:id="164"/>
-      <w:bookmarkEnd w:id="165"/>
+      <w:bookmarkEnd w:id="170"/>
+      <w:bookmarkEnd w:id="171"/>
+      <w:bookmarkEnd w:id="172"/>
     </w:p>
     <w:p>
       <w:r>
@@ -14835,14 +15204,14 @@
       <w:pPr>
         <w:pStyle w:val="berschrift3"/>
       </w:pPr>
-      <w:bookmarkStart w:id="166" w:name="_Toc287278392"/>
-      <w:bookmarkStart w:id="167" w:name="_Toc287365610"/>
+      <w:bookmarkStart w:id="173" w:name="_Toc287278392"/>
+      <w:bookmarkStart w:id="174" w:name="_Toc287371845"/>
       <w:r>
         <w:lastRenderedPageBreak/>
         <w:t>Projektautomation</w:t>
       </w:r>
-      <w:bookmarkEnd w:id="166"/>
-      <w:bookmarkEnd w:id="167"/>
+      <w:bookmarkEnd w:id="173"/>
+      <w:bookmarkEnd w:id="174"/>
     </w:p>
     <w:p>
       <w:pPr>
@@ -14919,91 +15288,91 @@
       <w:pPr>
         <w:pStyle w:val="berschrift2"/>
       </w:pPr>
-      <w:bookmarkStart w:id="168" w:name="_Toc286936125"/>
-      <w:bookmarkStart w:id="169" w:name="_Toc287278393"/>
-      <w:bookmarkStart w:id="170" w:name="_Toc287365611"/>
+      <w:bookmarkStart w:id="175" w:name="_Toc286936125"/>
+      <w:bookmarkStart w:id="176" w:name="_Toc287278393"/>
+      <w:bookmarkStart w:id="177" w:name="_Toc287371846"/>
       <w:r>
         <w:t>Tests</w:t>
-      </w:r>
-      <w:bookmarkEnd w:id="168"/>
-      <w:bookmarkEnd w:id="169"/>
-      <w:bookmarkEnd w:id="170"/>
-    </w:p>
-    <w:p>
-      <w:pPr>
-        <w:pStyle w:val="berschrift3"/>
-      </w:pPr>
-      <w:bookmarkStart w:id="171" w:name="_Toc287278394"/>
-      <w:bookmarkStart w:id="172" w:name="_Toc287365612"/>
-      <w:bookmarkStart w:id="173" w:name="_Ref287367122"/>
-      <w:bookmarkStart w:id="174" w:name="_Ref287367130"/>
-      <w:r>
-        <w:t>Unit Tests</w:t>
-      </w:r>
-      <w:bookmarkEnd w:id="171"/>
-      <w:bookmarkEnd w:id="172"/>
-      <w:bookmarkEnd w:id="173"/>
-      <w:bookmarkEnd w:id="174"/>
-    </w:p>
-    <w:p>
-      <w:r>
-        <w:t>Für alle wichtigen Klassen werden Unit Tests geschrieben. Dadurch kann eine hohe Qualität der einzelnen Komponenten in sich selbst gewährleistet werden. Um die Tests durchzuführen, werden Skripts geschrieben, damit die Tests automatisiert ausgeführt werden können (z.B. mit dem Befehl „raketest“).</w:t>
-      </w:r>
-    </w:p>
-    <w:p>
-      <w:pPr>
-        <w:pStyle w:val="berschrift4"/>
-      </w:pPr>
-      <w:r>
-        <w:t>Android</w:t>
-      </w:r>
-    </w:p>
-    <w:p>
-      <w:r>
-        <w:t>Auf Android wird JUnit 3 eingesetz. Es ist jedoch nicht direkt TestCase (JUnit Standard) sondern AndroidTestCase (Android spezifisch, erbt von TestCase) zu verwenden.</w:t>
-      </w:r>
-    </w:p>
-    <w:p>
-      <w:pPr>
-        <w:pStyle w:val="berschrift4"/>
-      </w:pPr>
-      <w:r>
-        <w:t>Rails</w:t>
-      </w:r>
-    </w:p>
-    <w:p>
-      <w:r>
-        <w:t>Das Ruby on Rails Framework unterstützt Unit Tests</w:t>
-      </w:r>
-      <w:r>
-        <w:t xml:space="preserve"> für Models</w:t>
-      </w:r>
-      <w:r>
-        <w:t>.</w:t>
-      </w:r>
-      <w:r>
-        <w:t xml:space="preserve"> Deshalb werd</w:t>
-      </w:r>
-      <w:r>
-        <w:t>en diese mit Unit Test getestet, das Entsprechende Modul heisst test_helper.</w:t>
-      </w:r>
-    </w:p>
-    <w:p>
-      <w:r>
-        <w:t>Da im Ruby on Rails Teil die Controller (Klassen) per Functional Tests getestet werden, werden statt Unit Tests im Rails Teil für die Controller Functional Tests geschrieben. Da die Functional praktisch den Unit Tests für die Controller entsprechen, fallen die Functional Tests in die Arbeitspakete / Kategorie der Unit Tests.</w:t>
-      </w:r>
-    </w:p>
-    <w:p>
-      <w:pPr>
-        <w:pStyle w:val="berschrift3"/>
-      </w:pPr>
-      <w:bookmarkStart w:id="175" w:name="_Toc287278395"/>
-      <w:bookmarkStart w:id="176" w:name="_Toc287365613"/>
-      <w:r>
-        <w:t>Systemtests</w:t>
       </w:r>
       <w:bookmarkEnd w:id="175"/>
       <w:bookmarkEnd w:id="176"/>
+      <w:bookmarkEnd w:id="177"/>
+    </w:p>
+    <w:p>
+      <w:pPr>
+        <w:pStyle w:val="berschrift3"/>
+      </w:pPr>
+      <w:bookmarkStart w:id="178" w:name="_Toc287278394"/>
+      <w:bookmarkStart w:id="179" w:name="_Ref287367122"/>
+      <w:bookmarkStart w:id="180" w:name="_Ref287367130"/>
+      <w:bookmarkStart w:id="181" w:name="_Toc287371847"/>
+      <w:r>
+        <w:t>Unit Tests</w:t>
+      </w:r>
+      <w:bookmarkEnd w:id="178"/>
+      <w:bookmarkEnd w:id="179"/>
+      <w:bookmarkEnd w:id="180"/>
+      <w:bookmarkEnd w:id="181"/>
+    </w:p>
+    <w:p>
+      <w:r>
+        <w:t>Für alle wichtigen Klassen werden Unit Tests geschrieben. Dadurch kann eine hohe Qualität der einzelnen Komponenten in sich selbst gewährleistet werden. Um die Tests durchzuführen, werden Skripts geschrieben, damit die Tests automatisiert ausgeführt werden können (z.B. mit dem Befehl „raketest“).</w:t>
+      </w:r>
+    </w:p>
+    <w:p>
+      <w:pPr>
+        <w:pStyle w:val="berschrift4"/>
+      </w:pPr>
+      <w:r>
+        <w:t>Android</w:t>
+      </w:r>
+    </w:p>
+    <w:p>
+      <w:r>
+        <w:t>Auf Android wird JUnit 3 eingesetz. Es ist jedoch nicht direkt TestCase (JUnit Standard) sondern AndroidTestCase (Android spezifisch, erbt von TestCase) zu verwenden.</w:t>
+      </w:r>
+    </w:p>
+    <w:p>
+      <w:pPr>
+        <w:pStyle w:val="berschrift4"/>
+      </w:pPr>
+      <w:r>
+        <w:t>Rails</w:t>
+      </w:r>
+    </w:p>
+    <w:p>
+      <w:r>
+        <w:t>Das Ruby on Rails Framework unterstützt Unit Tests</w:t>
+      </w:r>
+      <w:r>
+        <w:t xml:space="preserve"> für Models</w:t>
+      </w:r>
+      <w:r>
+        <w:t>.</w:t>
+      </w:r>
+      <w:r>
+        <w:t xml:space="preserve"> Deshalb werd</w:t>
+      </w:r>
+      <w:r>
+        <w:t>en diese mit Unit Test getestet, das Entsprechende Modul heisst test_helper.</w:t>
+      </w:r>
+    </w:p>
+    <w:p>
+      <w:r>
+        <w:t>Da im Ruby on Rails Teil die Controller (Klassen) per Functional Tests getestet werden, werden statt Unit Tests im Rails Teil für die Controller Functional Tests geschrieben. Da die Functional praktisch den Unit Tests für die Controller entsprechen, fallen die Functional Tests in die Arbeitspakete / Kategorie der Unit Tests.</w:t>
+      </w:r>
+    </w:p>
+    <w:p>
+      <w:pPr>
+        <w:pStyle w:val="berschrift3"/>
+      </w:pPr>
+      <w:bookmarkStart w:id="182" w:name="_Toc287278395"/>
+      <w:bookmarkStart w:id="183" w:name="_Toc287371848"/>
+      <w:r>
+        <w:t>Systemtests</w:t>
+      </w:r>
+      <w:bookmarkEnd w:id="182"/>
+      <w:bookmarkEnd w:id="183"/>
     </w:p>
     <w:p>
       <w:r>
@@ -15023,13 +15392,13 @@
       <w:pPr>
         <w:pStyle w:val="berschrift3"/>
       </w:pPr>
-      <w:bookmarkStart w:id="177" w:name="_Toc287278396"/>
-      <w:bookmarkStart w:id="178" w:name="_Toc287365614"/>
+      <w:bookmarkStart w:id="184" w:name="_Toc287278396"/>
+      <w:bookmarkStart w:id="185" w:name="_Toc287371849"/>
       <w:r>
         <w:t>Usability Tests</w:t>
       </w:r>
-      <w:bookmarkEnd w:id="177"/>
-      <w:bookmarkEnd w:id="178"/>
+      <w:bookmarkEnd w:id="184"/>
+      <w:bookmarkEnd w:id="185"/>
     </w:p>
     <w:p>
       <w:r>
@@ -15165,7 +15534,7 @@
         <w:noProof/>
         <w:lang w:val="de-DE"/>
       </w:rPr>
-      <w:t>19</w:t>
+      <w:t>1</w:t>
     </w:r>
     <w:r>
       <w:rPr>
@@ -22105,7 +22474,7 @@
 </file>
 
 <file path=customXml/itemProps1.xml><?xml version="1.0" encoding="utf-8"?>
-<ds:datastoreItem xmlns:ds="http://schemas.openxmlformats.org/officeDocument/2006/customXml" ds:itemID="{D9D46EE6-93AD-4EA8-B95E-2B6EE288981D}">
+<ds:datastoreItem xmlns:ds="http://schemas.openxmlformats.org/officeDocument/2006/customXml" ds:itemID="{CB5BCB5A-9E53-47EB-9659-8F9144C8524B}">
   <ds:schemaRefs>
     <ds:schemaRef ds:uri="http://schemas.openxmlformats.org/officeDocument/2006/bibliography"/>
   </ds:schemaRefs>
@@ -22113,7 +22482,7 @@
 </file>
 
 <file path=customXml/itemProps10.xml><?xml version="1.0" encoding="utf-8"?>
-<ds:datastoreItem xmlns:ds="http://schemas.openxmlformats.org/officeDocument/2006/customXml" ds:itemID="{42D17F38-6C58-4ADB-8EF4-9E59C4AC5934}">
+<ds:datastoreItem xmlns:ds="http://schemas.openxmlformats.org/officeDocument/2006/customXml" ds:itemID="{32A9F750-966D-4C36-88F4-E48E95A33674}">
   <ds:schemaRefs>
     <ds:schemaRef ds:uri="http://schemas.openxmlformats.org/officeDocument/2006/bibliography"/>
   </ds:schemaRefs>
@@ -22121,7 +22490,7 @@
 </file>
 
 <file path=customXml/itemProps11.xml><?xml version="1.0" encoding="utf-8"?>
-<ds:datastoreItem xmlns:ds="http://schemas.openxmlformats.org/officeDocument/2006/customXml" ds:itemID="{30DAE626-A320-4123-94B1-2FEA9F8BE435}">
+<ds:datastoreItem xmlns:ds="http://schemas.openxmlformats.org/officeDocument/2006/customXml" ds:itemID="{BAEE07EA-DDB6-491E-ADE3-76EA74751A4F}">
   <ds:schemaRefs>
     <ds:schemaRef ds:uri="http://schemas.openxmlformats.org/officeDocument/2006/bibliography"/>
   </ds:schemaRefs>
@@ -22129,7 +22498,7 @@
 </file>
 
 <file path=customXml/itemProps12.xml><?xml version="1.0" encoding="utf-8"?>
-<ds:datastoreItem xmlns:ds="http://schemas.openxmlformats.org/officeDocument/2006/customXml" ds:itemID="{C0B81BD8-9C16-4C79-81DB-D618CEAB1D40}">
+<ds:datastoreItem xmlns:ds="http://schemas.openxmlformats.org/officeDocument/2006/customXml" ds:itemID="{CE45A793-4C5D-4841-AD84-047D9C384BB2}">
   <ds:schemaRefs>
     <ds:schemaRef ds:uri="http://schemas.openxmlformats.org/officeDocument/2006/bibliography"/>
   </ds:schemaRefs>
@@ -22137,7 +22506,7 @@
 </file>
 
 <file path=customXml/itemProps13.xml><?xml version="1.0" encoding="utf-8"?>
-<ds:datastoreItem xmlns:ds="http://schemas.openxmlformats.org/officeDocument/2006/customXml" ds:itemID="{5DDC67A7-A184-4CC7-9C86-CDA168674635}">
+<ds:datastoreItem xmlns:ds="http://schemas.openxmlformats.org/officeDocument/2006/customXml" ds:itemID="{B8317BC1-0A4E-46ED-9E49-3AAEC6F375A2}">
   <ds:schemaRefs>
     <ds:schemaRef ds:uri="http://schemas.openxmlformats.org/officeDocument/2006/bibliography"/>
   </ds:schemaRefs>
@@ -22145,7 +22514,7 @@
 </file>
 
 <file path=customXml/itemProps14.xml><?xml version="1.0" encoding="utf-8"?>
-<ds:datastoreItem xmlns:ds="http://schemas.openxmlformats.org/officeDocument/2006/customXml" ds:itemID="{E8E357C0-FD1B-4757-A70C-ACB4B9E7D793}">
+<ds:datastoreItem xmlns:ds="http://schemas.openxmlformats.org/officeDocument/2006/customXml" ds:itemID="{1DB39F09-C1CC-4AE7-B5EA-84B461AADD78}">
   <ds:schemaRefs>
     <ds:schemaRef ds:uri="http://schemas.openxmlformats.org/officeDocument/2006/bibliography"/>
   </ds:schemaRefs>
@@ -22153,7 +22522,7 @@
 </file>
 
 <file path=customXml/itemProps15.xml><?xml version="1.0" encoding="utf-8"?>
-<ds:datastoreItem xmlns:ds="http://schemas.openxmlformats.org/officeDocument/2006/customXml" ds:itemID="{297D92EF-DA6C-49E0-8662-8FCB58E7A309}">
+<ds:datastoreItem xmlns:ds="http://schemas.openxmlformats.org/officeDocument/2006/customXml" ds:itemID="{BE7A9AA8-8259-49F3-B7D1-2B65B5313B51}">
   <ds:schemaRefs>
     <ds:schemaRef ds:uri="http://schemas.openxmlformats.org/officeDocument/2006/bibliography"/>
   </ds:schemaRefs>
@@ -22161,7 +22530,7 @@
 </file>
 
 <file path=customXml/itemProps16.xml><?xml version="1.0" encoding="utf-8"?>
-<ds:datastoreItem xmlns:ds="http://schemas.openxmlformats.org/officeDocument/2006/customXml" ds:itemID="{8208B5B3-9754-4097-921E-3D2B6CD08B4C}">
+<ds:datastoreItem xmlns:ds="http://schemas.openxmlformats.org/officeDocument/2006/customXml" ds:itemID="{B915FEE5-536C-40ED-9461-00A65AC46E5B}">
   <ds:schemaRefs>
     <ds:schemaRef ds:uri="http://schemas.openxmlformats.org/officeDocument/2006/bibliography"/>
   </ds:schemaRefs>
@@ -22169,7 +22538,7 @@
 </file>
 
 <file path=customXml/itemProps17.xml><?xml version="1.0" encoding="utf-8"?>
-<ds:datastoreItem xmlns:ds="http://schemas.openxmlformats.org/officeDocument/2006/customXml" ds:itemID="{56C0B57C-DEA8-496F-B32B-5F5BDD0781FB}">
+<ds:datastoreItem xmlns:ds="http://schemas.openxmlformats.org/officeDocument/2006/customXml" ds:itemID="{155E8B2A-907E-4C2C-A3CB-A8A1D5D56EC9}">
   <ds:schemaRefs>
     <ds:schemaRef ds:uri="http://schemas.openxmlformats.org/officeDocument/2006/bibliography"/>
   </ds:schemaRefs>
@@ -22177,7 +22546,7 @@
 </file>
 
 <file path=customXml/itemProps18.xml><?xml version="1.0" encoding="utf-8"?>
-<ds:datastoreItem xmlns:ds="http://schemas.openxmlformats.org/officeDocument/2006/customXml" ds:itemID="{3530C35E-6372-49B9-B636-DD10F156401B}">
+<ds:datastoreItem xmlns:ds="http://schemas.openxmlformats.org/officeDocument/2006/customXml" ds:itemID="{49745564-7264-4728-B0E1-C213947FB592}">
   <ds:schemaRefs>
     <ds:schemaRef ds:uri="http://schemas.openxmlformats.org/officeDocument/2006/bibliography"/>
   </ds:schemaRefs>
@@ -22185,7 +22554,7 @@
 </file>
 
 <file path=customXml/itemProps19.xml><?xml version="1.0" encoding="utf-8"?>
-<ds:datastoreItem xmlns:ds="http://schemas.openxmlformats.org/officeDocument/2006/customXml" ds:itemID="{F6789D0B-87EC-4613-8146-92CCBAF5C9A8}">
+<ds:datastoreItem xmlns:ds="http://schemas.openxmlformats.org/officeDocument/2006/customXml" ds:itemID="{0736E94D-3120-4728-9266-88B09BD1A999}">
   <ds:schemaRefs>
     <ds:schemaRef ds:uri="http://schemas.openxmlformats.org/officeDocument/2006/bibliography"/>
   </ds:schemaRefs>
@@ -22193,7 +22562,7 @@
 </file>
 
 <file path=customXml/itemProps2.xml><?xml version="1.0" encoding="utf-8"?>
-<ds:datastoreItem xmlns:ds="http://schemas.openxmlformats.org/officeDocument/2006/customXml" ds:itemID="{B560B4B9-2003-4F4E-90D0-7EDC2D9934C9}">
+<ds:datastoreItem xmlns:ds="http://schemas.openxmlformats.org/officeDocument/2006/customXml" ds:itemID="{B571956A-681C-4D50-B815-84909BB72491}">
   <ds:schemaRefs>
     <ds:schemaRef ds:uri="http://schemas.openxmlformats.org/officeDocument/2006/bibliography"/>
   </ds:schemaRefs>
@@ -22201,7 +22570,7 @@
 </file>
 
 <file path=customXml/itemProps20.xml><?xml version="1.0" encoding="utf-8"?>
-<ds:datastoreItem xmlns:ds="http://schemas.openxmlformats.org/officeDocument/2006/customXml" ds:itemID="{CE492BCF-F197-4E39-AA47-4E0F2CBA71D5}">
+<ds:datastoreItem xmlns:ds="http://schemas.openxmlformats.org/officeDocument/2006/customXml" ds:itemID="{63184240-4B5A-4EAC-BAAD-A965AF090D8E}">
   <ds:schemaRefs>
     <ds:schemaRef ds:uri="http://schemas.openxmlformats.org/officeDocument/2006/bibliography"/>
   </ds:schemaRefs>
@@ -22209,7 +22578,7 @@
 </file>
 
 <file path=customXml/itemProps21.xml><?xml version="1.0" encoding="utf-8"?>
-<ds:datastoreItem xmlns:ds="http://schemas.openxmlformats.org/officeDocument/2006/customXml" ds:itemID="{61AA3F1B-D16C-461F-8A1A-912108BC67E1}">
+<ds:datastoreItem xmlns:ds="http://schemas.openxmlformats.org/officeDocument/2006/customXml" ds:itemID="{A1F5F9F9-C2A4-44D9-AAE4-17743B13CB9D}">
   <ds:schemaRefs>
     <ds:schemaRef ds:uri="http://schemas.openxmlformats.org/officeDocument/2006/bibliography"/>
   </ds:schemaRefs>
@@ -22217,7 +22586,7 @@
 </file>
 
 <file path=customXml/itemProps22.xml><?xml version="1.0" encoding="utf-8"?>
-<ds:datastoreItem xmlns:ds="http://schemas.openxmlformats.org/officeDocument/2006/customXml" ds:itemID="{C1F31C35-29D8-4957-ADA4-7C9818EE0ED7}">
+<ds:datastoreItem xmlns:ds="http://schemas.openxmlformats.org/officeDocument/2006/customXml" ds:itemID="{D82C0A73-973F-4993-A84C-73CC73D4654D}">
   <ds:schemaRefs>
     <ds:schemaRef ds:uri="http://schemas.openxmlformats.org/officeDocument/2006/bibliography"/>
   </ds:schemaRefs>
@@ -22225,7 +22594,7 @@
 </file>
 
 <file path=customXml/itemProps23.xml><?xml version="1.0" encoding="utf-8"?>
-<ds:datastoreItem xmlns:ds="http://schemas.openxmlformats.org/officeDocument/2006/customXml" ds:itemID="{AE2483BB-67FA-4581-851A-8F2C55CF0012}">
+<ds:datastoreItem xmlns:ds="http://schemas.openxmlformats.org/officeDocument/2006/customXml" ds:itemID="{05292DC5-7E68-4097-899A-40AA2E14D386}">
   <ds:schemaRefs>
     <ds:schemaRef ds:uri="http://schemas.openxmlformats.org/officeDocument/2006/bibliography"/>
   </ds:schemaRefs>
@@ -22233,7 +22602,7 @@
 </file>
 
 <file path=customXml/itemProps24.xml><?xml version="1.0" encoding="utf-8"?>
-<ds:datastoreItem xmlns:ds="http://schemas.openxmlformats.org/officeDocument/2006/customXml" ds:itemID="{D918B05B-D72C-4AAD-8869-1587D2006EFD}">
+<ds:datastoreItem xmlns:ds="http://schemas.openxmlformats.org/officeDocument/2006/customXml" ds:itemID="{A1E74375-0B4F-4DA0-90E9-A949F774BB09}">
   <ds:schemaRefs>
     <ds:schemaRef ds:uri="http://schemas.openxmlformats.org/officeDocument/2006/bibliography"/>
   </ds:schemaRefs>
@@ -22241,7 +22610,7 @@
 </file>
 
 <file path=customXml/itemProps25.xml><?xml version="1.0" encoding="utf-8"?>
-<ds:datastoreItem xmlns:ds="http://schemas.openxmlformats.org/officeDocument/2006/customXml" ds:itemID="{CA55F556-49C9-4213-9A9D-B3CD25A00841}">
+<ds:datastoreItem xmlns:ds="http://schemas.openxmlformats.org/officeDocument/2006/customXml" ds:itemID="{653FC7E2-6FA4-439E-B9C2-BADC0F9C1514}">
   <ds:schemaRefs>
     <ds:schemaRef ds:uri="http://schemas.openxmlformats.org/officeDocument/2006/bibliography"/>
   </ds:schemaRefs>
@@ -22249,7 +22618,7 @@
 </file>
 
 <file path=customXml/itemProps26.xml><?xml version="1.0" encoding="utf-8"?>
-<ds:datastoreItem xmlns:ds="http://schemas.openxmlformats.org/officeDocument/2006/customXml" ds:itemID="{657606E3-43E9-40F4-8259-3351A84D2197}">
+<ds:datastoreItem xmlns:ds="http://schemas.openxmlformats.org/officeDocument/2006/customXml" ds:itemID="{427AF954-351B-4D50-8DC4-361077A2E30A}">
   <ds:schemaRefs>
     <ds:schemaRef ds:uri="http://schemas.openxmlformats.org/officeDocument/2006/bibliography"/>
   </ds:schemaRefs>
@@ -22257,7 +22626,7 @@
 </file>
 
 <file path=customXml/itemProps27.xml><?xml version="1.0" encoding="utf-8"?>
-<ds:datastoreItem xmlns:ds="http://schemas.openxmlformats.org/officeDocument/2006/customXml" ds:itemID="{F1F1DB04-9505-4EB6-9F71-CF34E774DB5B}">
+<ds:datastoreItem xmlns:ds="http://schemas.openxmlformats.org/officeDocument/2006/customXml" ds:itemID="{A6E20894-46F5-45CD-9C7F-50C1B5CCD434}">
   <ds:schemaRefs>
     <ds:schemaRef ds:uri="http://schemas.openxmlformats.org/officeDocument/2006/bibliography"/>
   </ds:schemaRefs>
@@ -22265,7 +22634,7 @@
 </file>
 
 <file path=customXml/itemProps28.xml><?xml version="1.0" encoding="utf-8"?>
-<ds:datastoreItem xmlns:ds="http://schemas.openxmlformats.org/officeDocument/2006/customXml" ds:itemID="{67EE69B5-C35A-4423-A2D4-06042C73F700}">
+<ds:datastoreItem xmlns:ds="http://schemas.openxmlformats.org/officeDocument/2006/customXml" ds:itemID="{0B33BA85-4A40-4E48-AF6F-DEC81CC74323}">
   <ds:schemaRefs>
     <ds:schemaRef ds:uri="http://schemas.openxmlformats.org/officeDocument/2006/bibliography"/>
   </ds:schemaRefs>
@@ -22273,7 +22642,7 @@
 </file>
 
 <file path=customXml/itemProps29.xml><?xml version="1.0" encoding="utf-8"?>
-<ds:datastoreItem xmlns:ds="http://schemas.openxmlformats.org/officeDocument/2006/customXml" ds:itemID="{7BB97B29-25BE-4113-93E1-3DEF2BB78399}">
+<ds:datastoreItem xmlns:ds="http://schemas.openxmlformats.org/officeDocument/2006/customXml" ds:itemID="{B81B7D10-A4CD-4FCB-BB5A-9FDFAD436D24}">
   <ds:schemaRefs>
     <ds:schemaRef ds:uri="http://schemas.openxmlformats.org/officeDocument/2006/bibliography"/>
   </ds:schemaRefs>
@@ -22281,7 +22650,7 @@
 </file>
 
 <file path=customXml/itemProps3.xml><?xml version="1.0" encoding="utf-8"?>
-<ds:datastoreItem xmlns:ds="http://schemas.openxmlformats.org/officeDocument/2006/customXml" ds:itemID="{00798A40-7BB6-4008-876D-DD12C0C9E2C8}">
+<ds:datastoreItem xmlns:ds="http://schemas.openxmlformats.org/officeDocument/2006/customXml" ds:itemID="{BC70D1E3-9161-40A0-8912-8EB596521C83}">
   <ds:schemaRefs>
     <ds:schemaRef ds:uri="http://schemas.openxmlformats.org/officeDocument/2006/bibliography"/>
   </ds:schemaRefs>
@@ -22289,7 +22658,7 @@
 </file>
 
 <file path=customXml/itemProps30.xml><?xml version="1.0" encoding="utf-8"?>
-<ds:datastoreItem xmlns:ds="http://schemas.openxmlformats.org/officeDocument/2006/customXml" ds:itemID="{9A5E7785-09D6-4DEF-A3B0-22FD4B497FFB}">
+<ds:datastoreItem xmlns:ds="http://schemas.openxmlformats.org/officeDocument/2006/customXml" ds:itemID="{60704D89-11D4-4982-989D-6A1E8BD07B04}">
   <ds:schemaRefs>
     <ds:schemaRef ds:uri="http://schemas.openxmlformats.org/officeDocument/2006/bibliography"/>
   </ds:schemaRefs>
@@ -22297,7 +22666,7 @@
 </file>
 
 <file path=customXml/itemProps31.xml><?xml version="1.0" encoding="utf-8"?>
-<ds:datastoreItem xmlns:ds="http://schemas.openxmlformats.org/officeDocument/2006/customXml" ds:itemID="{4631C4FC-B50A-4FE6-B371-0312ED0B6CF1}">
+<ds:datastoreItem xmlns:ds="http://schemas.openxmlformats.org/officeDocument/2006/customXml" ds:itemID="{38DB3D01-46A5-414B-9407-1968B3412C27}">
   <ds:schemaRefs>
     <ds:schemaRef ds:uri="http://schemas.openxmlformats.org/officeDocument/2006/bibliography"/>
   </ds:schemaRefs>
@@ -22305,7 +22674,7 @@
 </file>
 
 <file path=customXml/itemProps32.xml><?xml version="1.0" encoding="utf-8"?>
-<ds:datastoreItem xmlns:ds="http://schemas.openxmlformats.org/officeDocument/2006/customXml" ds:itemID="{68FB3F71-2197-440C-B3AC-1A1E0593B8D5}">
+<ds:datastoreItem xmlns:ds="http://schemas.openxmlformats.org/officeDocument/2006/customXml" ds:itemID="{D8CB3D14-9650-4C2E-A710-F3A601E67BFE}">
   <ds:schemaRefs>
     <ds:schemaRef ds:uri="http://schemas.openxmlformats.org/officeDocument/2006/bibliography"/>
   </ds:schemaRefs>
@@ -22313,7 +22682,7 @@
 </file>
 
 <file path=customXml/itemProps33.xml><?xml version="1.0" encoding="utf-8"?>
-<ds:datastoreItem xmlns:ds="http://schemas.openxmlformats.org/officeDocument/2006/customXml" ds:itemID="{72C58367-6A59-4B52-B6B7-A4FF32DE1883}">
+<ds:datastoreItem xmlns:ds="http://schemas.openxmlformats.org/officeDocument/2006/customXml" ds:itemID="{B9BF3CAB-995A-4F5F-8D3D-C03A28DAE5CF}">
   <ds:schemaRefs>
     <ds:schemaRef ds:uri="http://schemas.openxmlformats.org/officeDocument/2006/bibliography"/>
   </ds:schemaRefs>
@@ -22321,7 +22690,7 @@
 </file>
 
 <file path=customXml/itemProps34.xml><?xml version="1.0" encoding="utf-8"?>
-<ds:datastoreItem xmlns:ds="http://schemas.openxmlformats.org/officeDocument/2006/customXml" ds:itemID="{E319BF01-864A-4621-902D-E28F496FBC7E}">
+<ds:datastoreItem xmlns:ds="http://schemas.openxmlformats.org/officeDocument/2006/customXml" ds:itemID="{85FD8AC0-CD7E-425B-BBC1-EEE047560659}">
   <ds:schemaRefs>
     <ds:schemaRef ds:uri="http://schemas.openxmlformats.org/officeDocument/2006/bibliography"/>
   </ds:schemaRefs>
@@ -22329,7 +22698,7 @@
 </file>
 
 <file path=customXml/itemProps35.xml><?xml version="1.0" encoding="utf-8"?>
-<ds:datastoreItem xmlns:ds="http://schemas.openxmlformats.org/officeDocument/2006/customXml" ds:itemID="{0D8350A3-0E24-4068-8428-DC35E2117D2D}">
+<ds:datastoreItem xmlns:ds="http://schemas.openxmlformats.org/officeDocument/2006/customXml" ds:itemID="{78A6B76C-0058-48FF-838C-5E9BE5D86938}">
   <ds:schemaRefs>
     <ds:schemaRef ds:uri="http://schemas.openxmlformats.org/officeDocument/2006/bibliography"/>
   </ds:schemaRefs>
@@ -22337,7 +22706,7 @@
 </file>
 
 <file path=customXml/itemProps36.xml><?xml version="1.0" encoding="utf-8"?>
-<ds:datastoreItem xmlns:ds="http://schemas.openxmlformats.org/officeDocument/2006/customXml" ds:itemID="{EEDB1077-F99E-41BC-A37F-B6AE8F35DA71}">
+<ds:datastoreItem xmlns:ds="http://schemas.openxmlformats.org/officeDocument/2006/customXml" ds:itemID="{BE14CD9B-9595-4651-AAB7-675D45982776}">
   <ds:schemaRefs>
     <ds:schemaRef ds:uri="http://schemas.openxmlformats.org/officeDocument/2006/bibliography"/>
   </ds:schemaRefs>
@@ -22345,7 +22714,7 @@
 </file>
 
 <file path=customXml/itemProps37.xml><?xml version="1.0" encoding="utf-8"?>
-<ds:datastoreItem xmlns:ds="http://schemas.openxmlformats.org/officeDocument/2006/customXml" ds:itemID="{781D22FD-6A6D-467F-9618-B513144164F1}">
+<ds:datastoreItem xmlns:ds="http://schemas.openxmlformats.org/officeDocument/2006/customXml" ds:itemID="{AE27F359-715A-4C4E-A26F-E41302C88821}">
   <ds:schemaRefs>
     <ds:schemaRef ds:uri="http://schemas.openxmlformats.org/officeDocument/2006/bibliography"/>
   </ds:schemaRefs>
@@ -22353,7 +22722,7 @@
 </file>
 
 <file path=customXml/itemProps38.xml><?xml version="1.0" encoding="utf-8"?>
-<ds:datastoreItem xmlns:ds="http://schemas.openxmlformats.org/officeDocument/2006/customXml" ds:itemID="{0E21A994-1FE9-40BC-91AC-263D2083DD53}">
+<ds:datastoreItem xmlns:ds="http://schemas.openxmlformats.org/officeDocument/2006/customXml" ds:itemID="{6AFC1B93-CCD3-4AF3-A40D-318B6FF52898}">
   <ds:schemaRefs>
     <ds:schemaRef ds:uri="http://schemas.openxmlformats.org/officeDocument/2006/bibliography"/>
   </ds:schemaRefs>
@@ -22361,7 +22730,7 @@
 </file>
 
 <file path=customXml/itemProps39.xml><?xml version="1.0" encoding="utf-8"?>
-<ds:datastoreItem xmlns:ds="http://schemas.openxmlformats.org/officeDocument/2006/customXml" ds:itemID="{20D99291-0D9F-4735-84E8-4707B05ED4FF}">
+<ds:datastoreItem xmlns:ds="http://schemas.openxmlformats.org/officeDocument/2006/customXml" ds:itemID="{2C6E8C19-271D-4CC1-8E75-47C54EFFA3C0}">
   <ds:schemaRefs>
     <ds:schemaRef ds:uri="http://schemas.openxmlformats.org/officeDocument/2006/bibliography"/>
   </ds:schemaRefs>
@@ -22369,7 +22738,7 @@
 </file>
 
 <file path=customXml/itemProps4.xml><?xml version="1.0" encoding="utf-8"?>
-<ds:datastoreItem xmlns:ds="http://schemas.openxmlformats.org/officeDocument/2006/customXml" ds:itemID="{178486D4-A7D8-4147-9E1B-64CD9489D0A5}">
+<ds:datastoreItem xmlns:ds="http://schemas.openxmlformats.org/officeDocument/2006/customXml" ds:itemID="{D88375BB-4F88-4D0A-A31C-52D6E2CED35F}">
   <ds:schemaRefs>
     <ds:schemaRef ds:uri="http://schemas.openxmlformats.org/officeDocument/2006/bibliography"/>
   </ds:schemaRefs>
@@ -22377,7 +22746,7 @@
 </file>
 
 <file path=customXml/itemProps5.xml><?xml version="1.0" encoding="utf-8"?>
-<ds:datastoreItem xmlns:ds="http://schemas.openxmlformats.org/officeDocument/2006/customXml" ds:itemID="{6DD0D877-4FD1-42B9-A23D-876ACA60275E}">
+<ds:datastoreItem xmlns:ds="http://schemas.openxmlformats.org/officeDocument/2006/customXml" ds:itemID="{8CE7F640-1833-4403-8CB9-8EC63F6AE112}">
   <ds:schemaRefs>
     <ds:schemaRef ds:uri="http://schemas.openxmlformats.org/officeDocument/2006/bibliography"/>
   </ds:schemaRefs>
@@ -22385,7 +22754,7 @@
 </file>
 
 <file path=customXml/itemProps6.xml><?xml version="1.0" encoding="utf-8"?>
-<ds:datastoreItem xmlns:ds="http://schemas.openxmlformats.org/officeDocument/2006/customXml" ds:itemID="{D248E0BB-1F0C-432F-A7D8-FA5B2D196F32}">
+<ds:datastoreItem xmlns:ds="http://schemas.openxmlformats.org/officeDocument/2006/customXml" ds:itemID="{23E9E75B-E8F5-49E7-8E46-EF257A10D5B3}">
   <ds:schemaRefs>
     <ds:schemaRef ds:uri="http://schemas.openxmlformats.org/officeDocument/2006/bibliography"/>
   </ds:schemaRefs>
@@ -22393,7 +22762,7 @@
 </file>
 
 <file path=customXml/itemProps7.xml><?xml version="1.0" encoding="utf-8"?>
-<ds:datastoreItem xmlns:ds="http://schemas.openxmlformats.org/officeDocument/2006/customXml" ds:itemID="{39C64E58-C913-4726-879C-2FDD3B7AC668}">
+<ds:datastoreItem xmlns:ds="http://schemas.openxmlformats.org/officeDocument/2006/customXml" ds:itemID="{F2B8D5F7-7386-43F4-BD95-9A654EA11E9C}">
   <ds:schemaRefs>
     <ds:schemaRef ds:uri="http://schemas.openxmlformats.org/officeDocument/2006/bibliography"/>
   </ds:schemaRefs>
@@ -22401,7 +22770,7 @@
 </file>
 
 <file path=customXml/itemProps8.xml><?xml version="1.0" encoding="utf-8"?>
-<ds:datastoreItem xmlns:ds="http://schemas.openxmlformats.org/officeDocument/2006/customXml" ds:itemID="{ADFF8B34-24A6-45AA-8608-40042B4ABE98}">
+<ds:datastoreItem xmlns:ds="http://schemas.openxmlformats.org/officeDocument/2006/customXml" ds:itemID="{526631A6-11C5-4D68-95C8-2052F75B341B}">
   <ds:schemaRefs>
     <ds:schemaRef ds:uri="http://schemas.openxmlformats.org/officeDocument/2006/bibliography"/>
   </ds:schemaRefs>
@@ -22409,7 +22778,7 @@
 </file>
 
 <file path=customXml/itemProps9.xml><?xml version="1.0" encoding="utf-8"?>
-<ds:datastoreItem xmlns:ds="http://schemas.openxmlformats.org/officeDocument/2006/customXml" ds:itemID="{925AB377-D59F-4597-AE6E-322B1F978A4A}">
+<ds:datastoreItem xmlns:ds="http://schemas.openxmlformats.org/officeDocument/2006/customXml" ds:itemID="{47048272-BFE6-4C6B-8EBA-F248E7FDB638}">
   <ds:schemaRefs>
     <ds:schemaRef ds:uri="http://schemas.openxmlformats.org/officeDocument/2006/bibliography"/>
   </ds:schemaRefs>

</xml_diff>

<commit_message>
refs #398 Projektplan aktualisiert
</commit_message>
<xml_diff>
--- a/doc/01_Projektplan/projektplan.docx
+++ b/doc/01_Projektplan/projektplan.docx
@@ -91,7 +91,7 @@
                     <w:noProof/>
                     <w:color w:val="4F81BD" w:themeColor="accent1"/>
                   </w:rPr>
-                  <w:t>1. Mai 2011</w:t>
+                  <w:t>16. Mai 2011</w:t>
                 </w:r>
                 <w:r>
                   <w:rPr>
@@ -1017,8 +1017,8 @@
         </w:tc>
       </w:tr>
     </w:tbl>
-    <w:bookmarkStart w:id="4" w:name="_Toc289159544" w:displacedByCustomXml="next"/>
-    <w:bookmarkStart w:id="5" w:name="_Toc286936083" w:displacedByCustomXml="next"/>
+    <w:bookmarkStart w:id="4" w:name="_Toc286936083" w:displacedByCustomXml="next"/>
+    <w:bookmarkStart w:id="5" w:name="_Toc289159544" w:displacedByCustomXml="next"/>
     <w:sdt>
       <w:sdtPr>
         <w:rPr>
@@ -8349,9 +8349,6 @@
     <w:p>
       <w:pPr>
         <w:ind w:left="1985" w:hanging="1985"/>
-        <w:rPr>
-          <w:lang w:val="en-US"/>
-        </w:rPr>
       </w:pPr>
       <w:r>
         <w:t>Ke</w:t>
@@ -8360,51 +8357,27 @@
         <w:t>nntnisse</w:t>
       </w:r>
       <w:r>
-        <w:rPr>
-          <w:lang w:val="en-US"/>
-        </w:rPr>
         <w:t xml:space="preserve"> in:  </w:t>
       </w:r>
       <w:r>
-        <w:rPr>
-          <w:lang w:val="en-US"/>
-        </w:rPr>
         <w:tab/>
       </w:r>
       <w:r>
-        <w:rPr>
-          <w:lang w:val="en-US"/>
-        </w:rPr>
         <w:t>Ruby on Rails, PHP, Python / Django, Typo3, Wordpress, Ja</w:t>
       </w:r>
       <w:r>
-        <w:rPr>
-          <w:lang w:val="en-US"/>
-        </w:rPr>
         <w:t>va,</w:t>
       </w:r>
       <w:r>
-        <w:rPr>
-          <w:lang w:val="en-US"/>
-        </w:rPr>
         <w:t xml:space="preserve"> XH</w:t>
       </w:r>
       <w:r>
-        <w:rPr>
-          <w:lang w:val="en-US"/>
-        </w:rPr>
         <w:t>T</w:t>
       </w:r>
       <w:r>
-        <w:rPr>
-          <w:lang w:val="en-US"/>
-        </w:rPr>
         <w:t>ML,</w:t>
       </w:r>
       <w:r>
-        <w:rPr>
-          <w:lang w:val="en-US"/>
-        </w:rPr>
         <w:br/>
         <w:t>JavaScript, C++, Ubuntu Server</w:t>
       </w:r>
@@ -13863,8 +13836,6 @@
             <w:r>
               <w:t>7</w:t>
             </w:r>
-            <w:bookmarkStart w:id="113" w:name="_GoBack"/>
-            <w:bookmarkEnd w:id="113"/>
             <w:r>
               <w:t>.05</w:t>
             </w:r>
@@ -13946,67 +13917,67 @@
       <w:pPr>
         <w:pStyle w:val="berschrift3"/>
       </w:pPr>
-      <w:bookmarkStart w:id="114" w:name="_Toc287278376"/>
-      <w:bookmarkStart w:id="115" w:name="_Toc289159579"/>
+      <w:bookmarkStart w:id="113" w:name="_Toc287278376"/>
+      <w:bookmarkStart w:id="114" w:name="_Toc289159579"/>
       <w:r>
         <w:t>Deployment</w:t>
       </w:r>
+      <w:bookmarkEnd w:id="113"/>
       <w:bookmarkEnd w:id="114"/>
+    </w:p>
+    <w:p>
+      <w:pPr>
+        <w:pStyle w:val="berschrift4"/>
+      </w:pPr>
+      <w:r>
+        <w:t>Android</w:t>
+      </w:r>
+    </w:p>
+    <w:p>
+      <w:r>
+        <w:t>Die Androidapplikation muss schlussendlich auf einem Android Endgerät laufen. Deshalb wird für jede Version ein APK Paket generiert und auf dem Endgerät installiert. Die Tools für das Deployment sind im Android-SDK enthalten.</w:t>
+      </w:r>
+    </w:p>
+    <w:p>
+      <w:pPr>
+        <w:pStyle w:val="berschrift4"/>
+      </w:pPr>
+      <w:r>
+        <w:t>Rails</w:t>
+      </w:r>
+    </w:p>
+    <w:p>
+      <w:r>
+        <w:t xml:space="preserve">Da die Webapplikation </w:t>
+      </w:r>
+      <w:r>
+        <w:t>schliesslich</w:t>
+      </w:r>
+      <w:r>
+        <w:t xml:space="preserve"> auf einem Server läuft, muss diese, nach der Entwicklung und dem Testen des Quellcodes, deployed werden. Um das Deployment zu vereinfachen und zu automatisieren wird Capistrano eingesetzt. Somit kann ein Deployment ganz bequem mit dem Befehl „cap</w:t>
+      </w:r>
+      <w:r>
+        <w:t xml:space="preserve"> </w:t>
+      </w:r>
+      <w:r>
+        <w:t>deploy“ hochgeladen werden.</w:t>
+      </w:r>
+    </w:p>
+    <w:p>
+      <w:pPr>
+        <w:pStyle w:val="berschrift1"/>
+      </w:pPr>
+      <w:bookmarkStart w:id="115" w:name="_Risiko_Management"/>
+      <w:bookmarkStart w:id="116" w:name="_Toc287278377"/>
+      <w:bookmarkStart w:id="117" w:name="_Toc289159580"/>
       <w:bookmarkEnd w:id="115"/>
-    </w:p>
-    <w:p>
-      <w:pPr>
-        <w:pStyle w:val="berschrift4"/>
-      </w:pPr>
-      <w:r>
-        <w:t>Android</w:t>
-      </w:r>
-    </w:p>
-    <w:p>
-      <w:r>
-        <w:t>Die Androidapplikation muss schlussendlich auf einem Android Endgerät laufen. Deshalb wird für jede Version ein APK Paket generiert und auf dem Endgerät installiert. Die Tools für das Deployment sind im Android-SDK enthalten.</w:t>
-      </w:r>
-    </w:p>
-    <w:p>
-      <w:pPr>
-        <w:pStyle w:val="berschrift4"/>
-      </w:pPr>
-      <w:r>
-        <w:t>Rails</w:t>
-      </w:r>
-    </w:p>
-    <w:p>
-      <w:r>
-        <w:t xml:space="preserve">Da die Webapplikation </w:t>
-      </w:r>
-      <w:r>
-        <w:t>schliesslich</w:t>
-      </w:r>
-      <w:r>
-        <w:t xml:space="preserve"> auf einem Server läuft, muss diese, nach der Entwicklung und dem Testen des Quellcodes, deployed werden. Um das Deployment zu vereinfachen und zu automatisieren wird Capistrano eingesetzt. Somit kann ein Deployment ganz bequem mit dem Befehl „cap</w:t>
-      </w:r>
-      <w:r>
-        <w:t xml:space="preserve"> </w:t>
-      </w:r>
-      <w:r>
-        <w:t>deploy“ hochgeladen werden.</w:t>
-      </w:r>
-    </w:p>
-    <w:p>
-      <w:pPr>
-        <w:pStyle w:val="berschrift1"/>
-      </w:pPr>
-      <w:bookmarkStart w:id="116" w:name="_Risiko_Management"/>
-      <w:bookmarkStart w:id="117" w:name="_Toc287278377"/>
-      <w:bookmarkStart w:id="118" w:name="_Toc289159580"/>
-      <w:bookmarkEnd w:id="116"/>
       <w:r>
         <w:lastRenderedPageBreak/>
         <w:t>Risiko Management</w:t>
       </w:r>
       <w:bookmarkEnd w:id="112"/>
+      <w:bookmarkEnd w:id="116"/>
       <w:bookmarkEnd w:id="117"/>
-      <w:bookmarkEnd w:id="118"/>
     </w:p>
     <w:p>
       <w:r>
@@ -14045,114 +14016,114 @@
       <w:pPr>
         <w:pStyle w:val="berschrift1"/>
       </w:pPr>
-      <w:bookmarkStart w:id="119" w:name="_Arbeitspakete"/>
-      <w:bookmarkStart w:id="120" w:name="_Toc286936113"/>
-      <w:bookmarkStart w:id="121" w:name="_Toc287278378"/>
-      <w:bookmarkStart w:id="122" w:name="_Ref287371321"/>
-      <w:bookmarkStart w:id="123" w:name="_Ref287371328"/>
-      <w:bookmarkStart w:id="124" w:name="_Toc289159581"/>
-      <w:bookmarkEnd w:id="119"/>
+      <w:bookmarkStart w:id="118" w:name="_Arbeitspakete"/>
+      <w:bookmarkStart w:id="119" w:name="_Toc286936113"/>
+      <w:bookmarkStart w:id="120" w:name="_Toc287278378"/>
+      <w:bookmarkStart w:id="121" w:name="_Ref287371321"/>
+      <w:bookmarkStart w:id="122" w:name="_Ref287371328"/>
+      <w:bookmarkStart w:id="123" w:name="_Toc289159581"/>
+      <w:bookmarkEnd w:id="118"/>
       <w:r>
         <w:lastRenderedPageBreak/>
         <w:t>Arbeitspakete</w:t>
       </w:r>
+      <w:bookmarkEnd w:id="119"/>
       <w:bookmarkEnd w:id="120"/>
       <w:bookmarkEnd w:id="121"/>
       <w:bookmarkEnd w:id="122"/>
       <w:bookmarkEnd w:id="123"/>
+    </w:p>
+    <w:p>
+      <w:r>
+        <w:t>Die</w:t>
+      </w:r>
+      <w:r>
+        <w:t xml:space="preserve"> aktuellen</w:t>
+      </w:r>
+      <w:r>
+        <w:t xml:space="preserve"> Beziehung</w:t>
+      </w:r>
+      <w:r>
+        <w:t>en</w:t>
+      </w:r>
+      <w:r>
+        <w:t xml:space="preserve"> zwischen den einzelnen Arbeitspaketen und den </w:t>
+      </w:r>
+      <w:r>
+        <w:t>da</w:t>
+      </w:r>
+      <w:r>
+        <w:t xml:space="preserve">zugehörigen Iterationen </w:t>
+      </w:r>
+      <w:r>
+        <w:t>sind im Redmine ersichtlich.</w:t>
+      </w:r>
+      <w:r>
+        <w:t xml:space="preserve"> Alle Arbeitspakete werden im Redmine aktuell gehalten. Untenstehend wurden die einzelnen Gantt Diagramme vom Redmine zur Übersicht dokumentiert. Wir empfehlen aber, die Gantt Diagramme im Redmine anzusehen, da diese dort grafisch noch ein wenig anspruchsvoller angezeigt werden und auch noch über detailliertere Informationen verfügen.</w:t>
+      </w:r>
+    </w:p>
+    <w:p>
+      <w:r>
+        <w:t>Für weitere Details zu den einzelnen Iterationen</w:t>
+      </w:r>
+      <w:r>
+        <w:t xml:space="preserve"> / Milestones</w:t>
+      </w:r>
+      <w:r>
+        <w:t xml:space="preserve"> und deren Abgaben siehe</w:t>
+      </w:r>
+      <w:r>
+        <w:t xml:space="preserve"> </w:t>
+      </w:r>
+      <w:r>
+        <w:fldChar w:fldCharType="begin"/>
+      </w:r>
+      <w:r>
+        <w:instrText xml:space="preserve"> REF _Ref287371233 \r \h </w:instrText>
+      </w:r>
+      <w:r>
+        <w:fldChar w:fldCharType="separate"/>
+      </w:r>
+      <w:r>
+        <w:t>5.2.4</w:t>
+      </w:r>
+      <w:r>
+        <w:fldChar w:fldCharType="end"/>
+      </w:r>
+      <w:r>
+        <w:t xml:space="preserve"> </w:t>
+      </w:r>
+      <w:r>
+        <w:fldChar w:fldCharType="begin"/>
+      </w:r>
+      <w:r>
+        <w:instrText xml:space="preserve"> REF _Ref287371241 \h </w:instrText>
+      </w:r>
+      <w:r>
+        <w:fldChar w:fldCharType="separate"/>
+      </w:r>
+      <w:r>
+        <w:t>Iterationsplanung / M</w:t>
+      </w:r>
+      <w:r>
+        <w:t>ilestones</w:t>
+      </w:r>
+      <w:r>
+        <w:fldChar w:fldCharType="end"/>
+      </w:r>
+      <w:r>
+        <w:t>.</w:t>
+      </w:r>
+    </w:p>
+    <w:p>
+      <w:pPr>
+        <w:pStyle w:val="berschrift2"/>
+      </w:pPr>
+      <w:bookmarkStart w:id="124" w:name="_Toc289159582"/>
+      <w:r>
+        <w:t>MS1</w:t>
+      </w:r>
       <w:bookmarkEnd w:id="124"/>
-    </w:p>
-    <w:p>
-      <w:r>
-        <w:t>Die</w:t>
-      </w:r>
-      <w:r>
-        <w:t xml:space="preserve"> aktuellen</w:t>
-      </w:r>
-      <w:r>
-        <w:t xml:space="preserve"> Beziehung</w:t>
-      </w:r>
-      <w:r>
-        <w:t>en</w:t>
-      </w:r>
-      <w:r>
-        <w:t xml:space="preserve"> zwischen den einzelnen Arbeitspaketen und den </w:t>
-      </w:r>
-      <w:r>
-        <w:t>da</w:t>
-      </w:r>
-      <w:r>
-        <w:t xml:space="preserve">zugehörigen Iterationen </w:t>
-      </w:r>
-      <w:r>
-        <w:t>sind im Redmine ersichtlich.</w:t>
-      </w:r>
-      <w:r>
-        <w:t xml:space="preserve"> Alle Arbeitspakete werden im Redmine aktuell gehalten. Untenstehend wurden die einzelnen Gantt Diagramme vom Redmine zur Übersicht dokumentiert. Wir empfehlen aber, die Gantt Diagramme im Redmine anzusehen, da diese dort grafisch noch ein wenig anspruchsvoller angezeigt werden und auch noch über detailliertere Informationen verfügen.</w:t>
-      </w:r>
-    </w:p>
-    <w:p>
-      <w:r>
-        <w:t>Für weitere Details zu den einzelnen Iterationen</w:t>
-      </w:r>
-      <w:r>
-        <w:t xml:space="preserve"> / Milestones</w:t>
-      </w:r>
-      <w:r>
-        <w:t xml:space="preserve"> und deren Abgaben siehe</w:t>
-      </w:r>
-      <w:r>
-        <w:t xml:space="preserve"> </w:t>
-      </w:r>
-      <w:r>
-        <w:fldChar w:fldCharType="begin"/>
-      </w:r>
-      <w:r>
-        <w:instrText xml:space="preserve"> REF _Ref287371233 \r \h </w:instrText>
-      </w:r>
-      <w:r>
-        <w:fldChar w:fldCharType="separate"/>
-      </w:r>
-      <w:r>
-        <w:t>5.2.4</w:t>
-      </w:r>
-      <w:r>
-        <w:fldChar w:fldCharType="end"/>
-      </w:r>
-      <w:r>
-        <w:t xml:space="preserve"> </w:t>
-      </w:r>
-      <w:r>
-        <w:fldChar w:fldCharType="begin"/>
-      </w:r>
-      <w:r>
-        <w:instrText xml:space="preserve"> REF _Ref287371241 \h </w:instrText>
-      </w:r>
-      <w:r>
-        <w:fldChar w:fldCharType="separate"/>
-      </w:r>
-      <w:r>
-        <w:t>Iterationsplanung / M</w:t>
-      </w:r>
-      <w:r>
-        <w:t>ilestones</w:t>
-      </w:r>
-      <w:r>
-        <w:fldChar w:fldCharType="end"/>
-      </w:r>
-      <w:r>
-        <w:t>.</w:t>
-      </w:r>
-    </w:p>
-    <w:p>
-      <w:pPr>
-        <w:pStyle w:val="berschrift2"/>
-      </w:pPr>
-      <w:bookmarkStart w:id="125" w:name="_Toc289159582"/>
-      <w:r>
-        <w:t>MS1</w:t>
-      </w:r>
-      <w:bookmarkEnd w:id="125"/>
     </w:p>
     <w:p>
       <w:pPr>
@@ -14204,18 +14175,31 @@
       <w:pPr>
         <w:pStyle w:val="Beschriftung"/>
       </w:pPr>
-      <w:bookmarkStart w:id="126" w:name="_Toc289159615"/>
+      <w:bookmarkStart w:id="125" w:name="_Toc289159615"/>
       <w:r>
         <w:t xml:space="preserve">Abbildung </w:t>
       </w:r>
-      <w:fldSimple w:instr=" SEQ Abbildung \* ARABIC ">
-        <w:r>
-          <w:rPr>
-            <w:noProof/>
-          </w:rPr>
-          <w:t>1</w:t>
-        </w:r>
-      </w:fldSimple>
+      <w:r>
+        <w:fldChar w:fldCharType="begin"/>
+      </w:r>
+      <w:r>
+        <w:instrText xml:space="preserve"> SEQ Abbildung \* ARABIC </w:instrText>
+      </w:r>
+      <w:r>
+        <w:fldChar w:fldCharType="separate"/>
+      </w:r>
+      <w:r>
+        <w:rPr>
+          <w:noProof/>
+        </w:rPr>
+        <w:t>1</w:t>
+      </w:r>
+      <w:r>
+        <w:rPr>
+          <w:noProof/>
+        </w:rPr>
+        <w:fldChar w:fldCharType="end"/>
+      </w:r>
       <w:r>
         <w:rPr>
           <w:noProof/>
@@ -14234,7 +14218,7 @@
         </w:rPr>
         <w:t>Gantt Diagramm MS1</w:t>
       </w:r>
-      <w:bookmarkEnd w:id="126"/>
+      <w:bookmarkEnd w:id="125"/>
     </w:p>
     <w:p>
       <w:r>
@@ -14245,12 +14229,12 @@
       <w:pPr>
         <w:pStyle w:val="berschrift2"/>
       </w:pPr>
-      <w:bookmarkStart w:id="127" w:name="_Toc289159583"/>
+      <w:bookmarkStart w:id="126" w:name="_Toc289159583"/>
       <w:r>
         <w:lastRenderedPageBreak/>
         <w:t>MS2</w:t>
       </w:r>
-      <w:bookmarkEnd w:id="127"/>
+      <w:bookmarkEnd w:id="126"/>
     </w:p>
     <w:p>
       <w:pPr>
@@ -14302,18 +14286,31 @@
       <w:pPr>
         <w:pStyle w:val="Beschriftung"/>
       </w:pPr>
-      <w:bookmarkStart w:id="128" w:name="_Toc289159616"/>
+      <w:bookmarkStart w:id="127" w:name="_Toc289159616"/>
       <w:r>
         <w:t xml:space="preserve">Abbildung </w:t>
       </w:r>
-      <w:fldSimple w:instr=" SEQ Abbildung \* ARABIC ">
-        <w:r>
-          <w:rPr>
-            <w:noProof/>
-          </w:rPr>
-          <w:t>2</w:t>
-        </w:r>
-      </w:fldSimple>
+      <w:r>
+        <w:fldChar w:fldCharType="begin"/>
+      </w:r>
+      <w:r>
+        <w:instrText xml:space="preserve"> SEQ Abbildung \* ARABIC </w:instrText>
+      </w:r>
+      <w:r>
+        <w:fldChar w:fldCharType="separate"/>
+      </w:r>
+      <w:r>
+        <w:rPr>
+          <w:noProof/>
+        </w:rPr>
+        <w:t>2</w:t>
+      </w:r>
+      <w:r>
+        <w:rPr>
+          <w:noProof/>
+        </w:rPr>
+        <w:fldChar w:fldCharType="end"/>
+      </w:r>
       <w:r>
         <w:t xml:space="preserve"> </w:t>
       </w:r>
@@ -14326,7 +14323,7 @@
       <w:r>
         <w:t>2</w:t>
       </w:r>
-      <w:bookmarkEnd w:id="128"/>
+      <w:bookmarkEnd w:id="127"/>
     </w:p>
     <w:p>
       <w:r>
@@ -14337,12 +14334,12 @@
       <w:pPr>
         <w:pStyle w:val="berschrift2"/>
       </w:pPr>
-      <w:bookmarkStart w:id="129" w:name="_Toc289159584"/>
+      <w:bookmarkStart w:id="128" w:name="_Toc289159584"/>
       <w:r>
         <w:lastRenderedPageBreak/>
         <w:t>MS3</w:t>
       </w:r>
-      <w:bookmarkEnd w:id="129"/>
+      <w:bookmarkEnd w:id="128"/>
     </w:p>
     <w:p>
       <w:pPr>
@@ -14354,10 +14351,10 @@
           <w:lang w:eastAsia="de-CH"/>
         </w:rPr>
         <w:drawing>
-          <wp:inline distT="0" distB="0" distL="0" distR="0" wp14:anchorId="342A4B89" wp14:editId="77F80434">
-            <wp:extent cx="5760720" cy="3538133"/>
+          <wp:inline distT="0" distB="0" distL="0" distR="0" wp14:anchorId="275F9163" wp14:editId="55817895">
+            <wp:extent cx="5760720" cy="3797200"/>
             <wp:effectExtent l="0" t="0" r="0" b="0"/>
-            <wp:docPr id="20" name="Grafik 20"/>
+            <wp:docPr id="3" name="Grafik 3"/>
             <wp:cNvGraphicFramePr>
               <a:graphicFrameLocks xmlns:a="http://schemas.openxmlformats.org/drawingml/2006/main" noChangeAspect="1"/>
             </wp:cNvGraphicFramePr>
@@ -14377,7 +14374,7 @@
                   <pic:spPr>
                     <a:xfrm>
                       <a:off x="0" y="0"/>
-                      <a:ext cx="5760720" cy="3538133"/>
+                      <a:ext cx="5760720" cy="3797200"/>
                     </a:xfrm>
                     <a:prstGeom prst="rect">
                       <a:avLst/>
@@ -14394,18 +14391,31 @@
       <w:pPr>
         <w:pStyle w:val="Beschriftung"/>
       </w:pPr>
-      <w:bookmarkStart w:id="130" w:name="_Toc289159617"/>
+      <w:bookmarkStart w:id="129" w:name="_Toc289159617"/>
       <w:r>
         <w:t xml:space="preserve">Abbildung </w:t>
       </w:r>
-      <w:fldSimple w:instr=" SEQ Abbildung \* ARABIC ">
-        <w:r>
-          <w:rPr>
-            <w:noProof/>
-          </w:rPr>
-          <w:t>3</w:t>
-        </w:r>
-      </w:fldSimple>
+      <w:r>
+        <w:fldChar w:fldCharType="begin"/>
+      </w:r>
+      <w:r>
+        <w:instrText xml:space="preserve"> SEQ Abbildung \* ARABIC </w:instrText>
+      </w:r>
+      <w:r>
+        <w:fldChar w:fldCharType="separate"/>
+      </w:r>
+      <w:r>
+        <w:rPr>
+          <w:noProof/>
+        </w:rPr>
+        <w:t>3</w:t>
+      </w:r>
+      <w:r>
+        <w:rPr>
+          <w:noProof/>
+        </w:rPr>
+        <w:fldChar w:fldCharType="end"/>
+      </w:r>
       <w:r>
         <w:t xml:space="preserve"> </w:t>
       </w:r>
@@ -14415,7 +14425,7 @@
       <w:r>
         <w:t>Gantt Diagramm MS3</w:t>
       </w:r>
-      <w:bookmarkEnd w:id="130"/>
+      <w:bookmarkEnd w:id="129"/>
     </w:p>
     <w:p>
       <w:r>
@@ -14426,12 +14436,12 @@
       <w:pPr>
         <w:pStyle w:val="berschrift2"/>
       </w:pPr>
-      <w:bookmarkStart w:id="131" w:name="_Toc289159585"/>
+      <w:bookmarkStart w:id="130" w:name="_Toc289159585"/>
       <w:r>
         <w:lastRenderedPageBreak/>
         <w:t>MS4</w:t>
       </w:r>
-      <w:bookmarkEnd w:id="131"/>
+      <w:bookmarkEnd w:id="130"/>
     </w:p>
     <w:p>
       <w:pPr>
@@ -14443,10 +14453,10 @@
           <w:lang w:eastAsia="de-CH"/>
         </w:rPr>
         <w:drawing>
-          <wp:inline distT="0" distB="0" distL="0" distR="0" wp14:anchorId="13AF4FE8" wp14:editId="47992417">
-            <wp:extent cx="5760720" cy="3927040"/>
+          <wp:inline distT="0" distB="0" distL="0" distR="0" wp14:anchorId="48B37EB9" wp14:editId="1E7B90EA">
+            <wp:extent cx="5760720" cy="5870961"/>
             <wp:effectExtent l="0" t="0" r="0" b="0"/>
-            <wp:docPr id="21" name="Grafik 21"/>
+            <wp:docPr id="7" name="Grafik 7"/>
             <wp:cNvGraphicFramePr>
               <a:graphicFrameLocks xmlns:a="http://schemas.openxmlformats.org/drawingml/2006/main" noChangeAspect="1"/>
             </wp:cNvGraphicFramePr>
@@ -14466,7 +14476,7 @@
                   <pic:spPr>
                     <a:xfrm>
                       <a:off x="0" y="0"/>
-                      <a:ext cx="5760720" cy="3927040"/>
+                      <a:ext cx="5760720" cy="5870961"/>
                     </a:xfrm>
                     <a:prstGeom prst="rect">
                       <a:avLst/>
@@ -14483,22 +14493,35 @@
       <w:pPr>
         <w:pStyle w:val="Beschriftung"/>
       </w:pPr>
-      <w:bookmarkStart w:id="132" w:name="_Toc289159618"/>
+      <w:bookmarkStart w:id="131" w:name="_Toc289159618"/>
       <w:r>
         <w:t xml:space="preserve">Abbildung </w:t>
       </w:r>
-      <w:fldSimple w:instr=" SEQ Abbildung \* ARABIC ">
-        <w:r>
-          <w:rPr>
-            <w:noProof/>
-          </w:rPr>
-          <w:t>4</w:t>
-        </w:r>
-      </w:fldSimple>
+      <w:r>
+        <w:fldChar w:fldCharType="begin"/>
+      </w:r>
+      <w:r>
+        <w:instrText xml:space="preserve"> SEQ Abbildung \* ARABIC </w:instrText>
+      </w:r>
+      <w:r>
+        <w:fldChar w:fldCharType="separate"/>
+      </w:r>
+      <w:r>
+        <w:rPr>
+          <w:noProof/>
+        </w:rPr>
+        <w:t>4</w:t>
+      </w:r>
+      <w:r>
+        <w:rPr>
+          <w:noProof/>
+        </w:rPr>
+        <w:fldChar w:fldCharType="end"/>
+      </w:r>
       <w:r>
         <w:t xml:space="preserve"> - Gantt Diagramm MS4</w:t>
       </w:r>
-      <w:bookmarkEnd w:id="132"/>
+      <w:bookmarkEnd w:id="131"/>
     </w:p>
     <w:p>
       <w:r>
@@ -14509,7 +14532,7 @@
       <w:pPr>
         <w:pStyle w:val="berschrift2"/>
       </w:pPr>
-      <w:bookmarkStart w:id="133" w:name="_Toc289159586"/>
+      <w:bookmarkStart w:id="132" w:name="_Toc289159586"/>
       <w:r>
         <w:lastRenderedPageBreak/>
         <w:t>MS</w:t>
@@ -14517,7 +14540,7 @@
       <w:r>
         <w:t>5</w:t>
       </w:r>
-      <w:bookmarkEnd w:id="133"/>
+      <w:bookmarkEnd w:id="132"/>
     </w:p>
     <w:p>
       <w:pPr>
@@ -14529,10 +14552,10 @@
           <w:lang w:eastAsia="de-CH"/>
         </w:rPr>
         <w:drawing>
-          <wp:inline distT="0" distB="0" distL="0" distR="0" wp14:anchorId="077596B2" wp14:editId="05CDDB63">
-            <wp:extent cx="5760720" cy="2501252"/>
+          <wp:inline distT="0" distB="0" distL="0" distR="0" wp14:anchorId="4901077F" wp14:editId="65A32006">
+            <wp:extent cx="5760720" cy="6648775"/>
             <wp:effectExtent l="0" t="0" r="0" b="0"/>
-            <wp:docPr id="22" name="Grafik 22"/>
+            <wp:docPr id="11" name="Grafik 11"/>
             <wp:cNvGraphicFramePr>
               <a:graphicFrameLocks xmlns:a="http://schemas.openxmlformats.org/drawingml/2006/main" noChangeAspect="1"/>
             </wp:cNvGraphicFramePr>
@@ -14552,7 +14575,7 @@
                   <pic:spPr>
                     <a:xfrm>
                       <a:off x="0" y="0"/>
-                      <a:ext cx="5760720" cy="2501252"/>
+                      <a:ext cx="5760720" cy="6648775"/>
                     </a:xfrm>
                     <a:prstGeom prst="rect">
                       <a:avLst/>
@@ -14569,25 +14592,38 @@
       <w:pPr>
         <w:pStyle w:val="Beschriftung"/>
       </w:pPr>
-      <w:bookmarkStart w:id="134" w:name="_Toc289159619"/>
+      <w:bookmarkStart w:id="133" w:name="_Toc289159619"/>
       <w:r>
         <w:t xml:space="preserve">Abbildung </w:t>
       </w:r>
-      <w:fldSimple w:instr=" SEQ Abbildung \* ARABIC ">
-        <w:r>
-          <w:rPr>
-            <w:noProof/>
-          </w:rPr>
-          <w:t>5</w:t>
-        </w:r>
-      </w:fldSimple>
+      <w:r>
+        <w:fldChar w:fldCharType="begin"/>
+      </w:r>
+      <w:r>
+        <w:instrText xml:space="preserve"> SEQ Abbildung \* ARABIC </w:instrText>
+      </w:r>
+      <w:r>
+        <w:fldChar w:fldCharType="separate"/>
+      </w:r>
+      <w:r>
+        <w:rPr>
+          <w:noProof/>
+        </w:rPr>
+        <w:t>5</w:t>
+      </w:r>
+      <w:r>
+        <w:rPr>
+          <w:noProof/>
+        </w:rPr>
+        <w:fldChar w:fldCharType="end"/>
+      </w:r>
       <w:r>
         <w:t xml:space="preserve"> </w:t>
       </w:r>
       <w:r>
         <w:t>- Gantt Diagramm MS5</w:t>
       </w:r>
-      <w:bookmarkEnd w:id="134"/>
+      <w:bookmarkEnd w:id="133"/>
     </w:p>
     <w:p>
       <w:r>
@@ -14598,7 +14634,7 @@
       <w:pPr>
         <w:pStyle w:val="berschrift2"/>
       </w:pPr>
-      <w:bookmarkStart w:id="135" w:name="_Toc289159587"/>
+      <w:bookmarkStart w:id="134" w:name="_Toc289159587"/>
       <w:r>
         <w:lastRenderedPageBreak/>
         <w:t>MS</w:t>
@@ -14606,7 +14642,7 @@
       <w:r>
         <w:t>6</w:t>
       </w:r>
-      <w:bookmarkEnd w:id="135"/>
+      <w:bookmarkEnd w:id="134"/>
     </w:p>
     <w:p>
       <w:pPr>
@@ -14658,18 +14694,31 @@
       <w:pPr>
         <w:pStyle w:val="Beschriftung"/>
       </w:pPr>
-      <w:bookmarkStart w:id="136" w:name="_Toc289159620"/>
+      <w:bookmarkStart w:id="135" w:name="_Toc289159620"/>
       <w:r>
         <w:t xml:space="preserve">Abbildung </w:t>
       </w:r>
-      <w:fldSimple w:instr=" SEQ Abbildung \* ARABIC ">
-        <w:r>
-          <w:rPr>
-            <w:noProof/>
-          </w:rPr>
-          <w:t>6</w:t>
-        </w:r>
-      </w:fldSimple>
+      <w:r>
+        <w:fldChar w:fldCharType="begin"/>
+      </w:r>
+      <w:r>
+        <w:instrText xml:space="preserve"> SEQ Abbildung \* ARABIC </w:instrText>
+      </w:r>
+      <w:r>
+        <w:fldChar w:fldCharType="separate"/>
+      </w:r>
+      <w:r>
+        <w:rPr>
+          <w:noProof/>
+        </w:rPr>
+        <w:t>6</w:t>
+      </w:r>
+      <w:r>
+        <w:rPr>
+          <w:noProof/>
+        </w:rPr>
+        <w:fldChar w:fldCharType="end"/>
+      </w:r>
       <w:r>
         <w:rPr>
           <w:noProof/>
@@ -14679,12 +14728,12 @@
       <w:r>
         <w:t xml:space="preserve"> Gantt Diagramm MS6</w:t>
       </w:r>
-      <w:bookmarkEnd w:id="136"/>
+      <w:bookmarkEnd w:id="135"/>
     </w:p>
     <w:p/>
     <w:p/>
     <w:p>
-      <w:bookmarkStart w:id="137" w:name="_Toc286936114"/>
+      <w:bookmarkStart w:id="136" w:name="_Toc286936114"/>
     </w:p>
     <w:p>
       <w:pPr>
@@ -14705,43 +14754,43 @@
       <w:pPr>
         <w:pStyle w:val="berschrift1"/>
       </w:pPr>
-      <w:bookmarkStart w:id="138" w:name="_Infrastruktur"/>
-      <w:bookmarkStart w:id="139" w:name="_Toc287278379"/>
-      <w:bookmarkStart w:id="140" w:name="_Toc289159588"/>
-      <w:bookmarkEnd w:id="138"/>
+      <w:bookmarkStart w:id="137" w:name="_Infrastruktur"/>
+      <w:bookmarkStart w:id="138" w:name="_Toc287278379"/>
+      <w:bookmarkStart w:id="139" w:name="_Toc289159588"/>
+      <w:bookmarkEnd w:id="137"/>
       <w:r>
         <w:lastRenderedPageBreak/>
         <w:t>Infrastruktur</w:t>
       </w:r>
-      <w:bookmarkEnd w:id="137"/>
+      <w:bookmarkEnd w:id="136"/>
+      <w:bookmarkEnd w:id="138"/>
       <w:bookmarkEnd w:id="139"/>
+    </w:p>
+    <w:p>
+      <w:r>
+        <w:t xml:space="preserve">Für Besprechungen und gemeinsame Arbeiten werden die verfügbaren Räume der HSR genutzt. Die Projektmitglieder arbeiten bevorzugt mit den persönlichen Notebooks (ausgestattet mit Windows 7 und Ubuntu Linux). Bei Ausfall eines dieser Geräte kann gegebenenfalls einer der HSR-Arbeitsrechner verwendet werden. Zur Projektverwaltung wird der persönliche SVN-Server von Lukas Elmer genutzt. Zudem stehen für das Testen der mobilen Applikation </w:t>
+      </w:r>
+      <w:r>
+        <w:t>drei</w:t>
+      </w:r>
+      <w:r>
+        <w:t xml:space="preserve"> </w:t>
+      </w:r>
+      <w:r>
+        <w:t>Android Mobiltelefone zur Verfügung.</w:t>
+      </w:r>
+    </w:p>
+    <w:p>
+      <w:pPr>
+        <w:pStyle w:val="berschrift2"/>
+      </w:pPr>
+      <w:bookmarkStart w:id="140" w:name="_Toc287278380"/>
+      <w:bookmarkStart w:id="141" w:name="_Toc289159589"/>
+      <w:r>
+        <w:t>Software</w:t>
+      </w:r>
       <w:bookmarkEnd w:id="140"/>
-    </w:p>
-    <w:p>
-      <w:r>
-        <w:t xml:space="preserve">Für Besprechungen und gemeinsame Arbeiten werden die verfügbaren Räume der HSR genutzt. Die Projektmitglieder arbeiten bevorzugt mit den persönlichen Notebooks (ausgestattet mit Windows 7 und Ubuntu Linux). Bei Ausfall eines dieser Geräte kann gegebenenfalls einer der HSR-Arbeitsrechner verwendet werden. Zur Projektverwaltung wird der persönliche SVN-Server von Lukas Elmer genutzt. Zudem stehen für das Testen der mobilen Applikation </w:t>
-      </w:r>
-      <w:r>
-        <w:t>drei</w:t>
-      </w:r>
-      <w:r>
-        <w:t xml:space="preserve"> </w:t>
-      </w:r>
-      <w:r>
-        <w:t>Android Mobiltelefone zur Verfügung.</w:t>
-      </w:r>
-    </w:p>
-    <w:p>
-      <w:pPr>
-        <w:pStyle w:val="berschrift2"/>
-      </w:pPr>
-      <w:bookmarkStart w:id="141" w:name="_Toc287278380"/>
-      <w:bookmarkStart w:id="142" w:name="_Toc289159589"/>
-      <w:r>
-        <w:t>Software</w:t>
-      </w:r>
       <w:bookmarkEnd w:id="141"/>
-      <w:bookmarkEnd w:id="142"/>
     </w:p>
     <w:p>
       <w:r>
@@ -15093,8 +15142,10 @@
               <w:rPr>
                 <w:lang w:val="en-US"/>
               </w:rPr>
-              <w:t>3.0</w:t>
-            </w:r>
+              <w:t>2.1</w:t>
+            </w:r>
+            <w:bookmarkStart w:id="142" w:name="_GoBack"/>
+            <w:bookmarkEnd w:id="142"/>
           </w:p>
         </w:tc>
         <w:tc>
@@ -16661,14 +16712,27 @@
       <w:r>
         <w:t xml:space="preserve">Abbildung </w:t>
       </w:r>
-      <w:fldSimple w:instr=" SEQ Abbildung \* ARABIC ">
-        <w:r>
-          <w:rPr>
-            <w:noProof/>
-          </w:rPr>
-          <w:t>7</w:t>
-        </w:r>
-      </w:fldSimple>
+      <w:r>
+        <w:fldChar w:fldCharType="begin"/>
+      </w:r>
+      <w:r>
+        <w:instrText xml:space="preserve"> SEQ Abbildung \* ARABIC </w:instrText>
+      </w:r>
+      <w:r>
+        <w:fldChar w:fldCharType="separate"/>
+      </w:r>
+      <w:r>
+        <w:rPr>
+          <w:noProof/>
+        </w:rPr>
+        <w:t>7</w:t>
+      </w:r>
+      <w:r>
+        <w:rPr>
+          <w:noProof/>
+        </w:rPr>
+        <w:fldChar w:fldCharType="end"/>
+      </w:r>
       <w:r>
         <w:rPr>
           <w:noProof/>
@@ -16831,14 +16895,27 @@
       <w:r>
         <w:t xml:space="preserve">Abbildung </w:t>
       </w:r>
-      <w:fldSimple w:instr=" SEQ Abbildung \* ARABIC ">
-        <w:r>
-          <w:rPr>
-            <w:noProof/>
-          </w:rPr>
-          <w:t>8</w:t>
-        </w:r>
-      </w:fldSimple>
+      <w:r>
+        <w:fldChar w:fldCharType="begin"/>
+      </w:r>
+      <w:r>
+        <w:instrText xml:space="preserve"> SEQ Abbildung \* ARABIC </w:instrText>
+      </w:r>
+      <w:r>
+        <w:fldChar w:fldCharType="separate"/>
+      </w:r>
+      <w:r>
+        <w:rPr>
+          <w:noProof/>
+        </w:rPr>
+        <w:t>8</w:t>
+      </w:r>
+      <w:r>
+        <w:rPr>
+          <w:noProof/>
+        </w:rPr>
+        <w:fldChar w:fldCharType="end"/>
+      </w:r>
       <w:r>
         <w:rPr>
           <w:noProof/>
@@ -17189,7 +17266,7 @@
       <w:rPr>
         <w:noProof/>
       </w:rPr>
-      <w:t>1. Mai 2011</w:t>
+      <w:t>16. Mai 2011</w:t>
     </w:r>
     <w:r>
       <w:rPr>
@@ -17230,7 +17307,7 @@
         <w:noProof/>
         <w:lang w:val="de-DE"/>
       </w:rPr>
-      <w:t>12</w:t>
+      <w:t>20</w:t>
     </w:r>
     <w:r>
       <w:rPr>
@@ -17244,16 +17321,31 @@
       </w:rPr>
       <w:t xml:space="preserve"> von </w:t>
     </w:r>
-    <w:fldSimple w:instr="NUMPAGES  \* Arabic  \* MERGEFORMAT">
-      <w:r>
-        <w:rPr>
-          <w:b/>
-          <w:noProof/>
-          <w:lang w:val="de-DE"/>
-        </w:rPr>
-        <w:t>26</w:t>
-      </w:r>
-    </w:fldSimple>
+    <w:r>
+      <w:fldChar w:fldCharType="begin"/>
+    </w:r>
+    <w:r>
+      <w:instrText>NUMPAGES  \* Arabic  \* MERGEFORMAT</w:instrText>
+    </w:r>
+    <w:r>
+      <w:fldChar w:fldCharType="separate"/>
+    </w:r>
+    <w:r>
+      <w:rPr>
+        <w:b/>
+        <w:noProof/>
+        <w:lang w:val="de-DE"/>
+      </w:rPr>
+      <w:t>26</w:t>
+    </w:r>
+    <w:r>
+      <w:rPr>
+        <w:b/>
+        <w:noProof/>
+        <w:lang w:val="de-DE"/>
+      </w:rPr>
+      <w:fldChar w:fldCharType="end"/>
+    </w:r>
   </w:p>
 </w:ftr>
 </file>
@@ -24261,7 +24353,7 @@
 </file>
 
 <file path=customXml/itemProps1.xml><?xml version="1.0" encoding="utf-8"?>
-<ds:datastoreItem xmlns:ds="http://schemas.openxmlformats.org/officeDocument/2006/customXml" ds:itemID="{A2BBD384-80FB-4D61-8C71-CF310FC5851B}">
+<ds:datastoreItem xmlns:ds="http://schemas.openxmlformats.org/officeDocument/2006/customXml" ds:itemID="{0CAC1A51-5DF1-419B-935E-45DF8D5A1069}">
   <ds:schemaRefs>
     <ds:schemaRef ds:uri="http://schemas.openxmlformats.org/officeDocument/2006/bibliography"/>
   </ds:schemaRefs>
@@ -24269,7 +24361,7 @@
 </file>
 
 <file path=customXml/itemProps10.xml><?xml version="1.0" encoding="utf-8"?>
-<ds:datastoreItem xmlns:ds="http://schemas.openxmlformats.org/officeDocument/2006/customXml" ds:itemID="{08EA7E11-E397-4A84-8CAC-B66DDF273640}">
+<ds:datastoreItem xmlns:ds="http://schemas.openxmlformats.org/officeDocument/2006/customXml" ds:itemID="{78A6B76C-0058-48FF-838C-5E9BE5D86938}">
   <ds:schemaRefs>
     <ds:schemaRef ds:uri="http://schemas.openxmlformats.org/officeDocument/2006/bibliography"/>
   </ds:schemaRefs>
@@ -24277,7 +24369,7 @@
 </file>
 
 <file path=customXml/itemProps11.xml><?xml version="1.0" encoding="utf-8"?>
-<ds:datastoreItem xmlns:ds="http://schemas.openxmlformats.org/officeDocument/2006/customXml" ds:itemID="{F2B8D5F7-7386-43F4-BD95-9A654EA11E9C}">
+<ds:datastoreItem xmlns:ds="http://schemas.openxmlformats.org/officeDocument/2006/customXml" ds:itemID="{0736E94D-3120-4728-9266-88B09BD1A999}">
   <ds:schemaRefs>
     <ds:schemaRef ds:uri="http://schemas.openxmlformats.org/officeDocument/2006/bibliography"/>
   </ds:schemaRefs>
@@ -24285,7 +24377,7 @@
 </file>
 
 <file path=customXml/itemProps12.xml><?xml version="1.0" encoding="utf-8"?>
-<ds:datastoreItem xmlns:ds="http://schemas.openxmlformats.org/officeDocument/2006/customXml" ds:itemID="{0221870B-D6E1-41DB-A6DB-8DC6B50FE645}">
+<ds:datastoreItem xmlns:ds="http://schemas.openxmlformats.org/officeDocument/2006/customXml" ds:itemID="{A57446D0-E214-4C67-BF77-4C606EC69F50}">
   <ds:schemaRefs>
     <ds:schemaRef ds:uri="http://schemas.openxmlformats.org/officeDocument/2006/bibliography"/>
   </ds:schemaRefs>
@@ -24293,7 +24385,7 @@
 </file>
 
 <file path=customXml/itemProps13.xml><?xml version="1.0" encoding="utf-8"?>
-<ds:datastoreItem xmlns:ds="http://schemas.openxmlformats.org/officeDocument/2006/customXml" ds:itemID="{4637780A-54E7-4B62-9978-6CE249EC5F9C}">
+<ds:datastoreItem xmlns:ds="http://schemas.openxmlformats.org/officeDocument/2006/customXml" ds:itemID="{11B4A6F3-03E5-4F51-9FE4-05768357FA24}">
   <ds:schemaRefs>
     <ds:schemaRef ds:uri="http://schemas.openxmlformats.org/officeDocument/2006/bibliography"/>
   </ds:schemaRefs>
@@ -24301,7 +24393,7 @@
 </file>
 
 <file path=customXml/itemProps14.xml><?xml version="1.0" encoding="utf-8"?>
-<ds:datastoreItem xmlns:ds="http://schemas.openxmlformats.org/officeDocument/2006/customXml" ds:itemID="{5E063A51-000D-4B84-93EB-1E7361DE88D8}">
+<ds:datastoreItem xmlns:ds="http://schemas.openxmlformats.org/officeDocument/2006/customXml" ds:itemID="{D479AB66-89FD-4FA9-B189-4A19CEE860F1}">
   <ds:schemaRefs>
     <ds:schemaRef ds:uri="http://schemas.openxmlformats.org/officeDocument/2006/bibliography"/>
   </ds:schemaRefs>
@@ -24317,6 +24409,326 @@
 </file>
 
 <file path=customXml/itemProps16.xml><?xml version="1.0" encoding="utf-8"?>
+<ds:datastoreItem xmlns:ds="http://schemas.openxmlformats.org/officeDocument/2006/customXml" ds:itemID="{A56466B6-BF0D-42B1-A64D-05A1A727E5B5}">
+  <ds:schemaRefs>
+    <ds:schemaRef ds:uri="http://schemas.openxmlformats.org/officeDocument/2006/bibliography"/>
+  </ds:schemaRefs>
+</ds:datastoreItem>
+</file>
+
+<file path=customXml/itemProps17.xml><?xml version="1.0" encoding="utf-8"?>
+<ds:datastoreItem xmlns:ds="http://schemas.openxmlformats.org/officeDocument/2006/customXml" ds:itemID="{BBC06504-5BEC-42CE-88A3-86CF1717DE93}">
+  <ds:schemaRefs>
+    <ds:schemaRef ds:uri="http://schemas.openxmlformats.org/officeDocument/2006/bibliography"/>
+  </ds:schemaRefs>
+</ds:datastoreItem>
+</file>
+
+<file path=customXml/itemProps18.xml><?xml version="1.0" encoding="utf-8"?>
+<ds:datastoreItem xmlns:ds="http://schemas.openxmlformats.org/officeDocument/2006/customXml" ds:itemID="{8646614F-F6CB-42F1-85A9-5866073B79C6}">
+  <ds:schemaRefs>
+    <ds:schemaRef ds:uri="http://schemas.openxmlformats.org/officeDocument/2006/bibliography"/>
+  </ds:schemaRefs>
+</ds:datastoreItem>
+</file>
+
+<file path=customXml/itemProps19.xml><?xml version="1.0" encoding="utf-8"?>
+<ds:datastoreItem xmlns:ds="http://schemas.openxmlformats.org/officeDocument/2006/customXml" ds:itemID="{874A02C0-DD51-42E3-86B2-86324118252F}">
+  <ds:schemaRefs>
+    <ds:schemaRef ds:uri="http://schemas.openxmlformats.org/officeDocument/2006/bibliography"/>
+  </ds:schemaRefs>
+</ds:datastoreItem>
+</file>
+
+<file path=customXml/itemProps2.xml><?xml version="1.0" encoding="utf-8"?>
+<ds:datastoreItem xmlns:ds="http://schemas.openxmlformats.org/officeDocument/2006/customXml" ds:itemID="{4E5ACE0F-EF9A-4647-A53A-4D7B530BC9BE}">
+  <ds:schemaRefs>
+    <ds:schemaRef ds:uri="http://schemas.openxmlformats.org/officeDocument/2006/bibliography"/>
+  </ds:schemaRefs>
+</ds:datastoreItem>
+</file>
+
+<file path=customXml/itemProps20.xml><?xml version="1.0" encoding="utf-8"?>
+<ds:datastoreItem xmlns:ds="http://schemas.openxmlformats.org/officeDocument/2006/customXml" ds:itemID="{08EA7E11-E397-4A84-8CAC-B66DDF273640}">
+  <ds:schemaRefs>
+    <ds:schemaRef ds:uri="http://schemas.openxmlformats.org/officeDocument/2006/bibliography"/>
+  </ds:schemaRefs>
+</ds:datastoreItem>
+</file>
+
+<file path=customXml/itemProps21.xml><?xml version="1.0" encoding="utf-8"?>
+<ds:datastoreItem xmlns:ds="http://schemas.openxmlformats.org/officeDocument/2006/customXml" ds:itemID="{B019E5D8-F170-47DB-90B4-73CC2A1B8231}">
+  <ds:schemaRefs>
+    <ds:schemaRef ds:uri="http://schemas.openxmlformats.org/officeDocument/2006/bibliography"/>
+  </ds:schemaRefs>
+</ds:datastoreItem>
+</file>
+
+<file path=customXml/itemProps22.xml><?xml version="1.0" encoding="utf-8"?>
+<ds:datastoreItem xmlns:ds="http://schemas.openxmlformats.org/officeDocument/2006/customXml" ds:itemID="{9043B45C-7E9B-4929-8913-7C4706D0F0FC}">
+  <ds:schemaRefs>
+    <ds:schemaRef ds:uri="http://schemas.openxmlformats.org/officeDocument/2006/bibliography"/>
+  </ds:schemaRefs>
+</ds:datastoreItem>
+</file>
+
+<file path=customXml/itemProps23.xml><?xml version="1.0" encoding="utf-8"?>
+<ds:datastoreItem xmlns:ds="http://schemas.openxmlformats.org/officeDocument/2006/customXml" ds:itemID="{6AFC1B93-CCD3-4AF3-A40D-318B6FF52898}">
+  <ds:schemaRefs>
+    <ds:schemaRef ds:uri="http://schemas.openxmlformats.org/officeDocument/2006/bibliography"/>
+  </ds:schemaRefs>
+</ds:datastoreItem>
+</file>
+
+<file path=customXml/itemProps24.xml><?xml version="1.0" encoding="utf-8"?>
+<ds:datastoreItem xmlns:ds="http://schemas.openxmlformats.org/officeDocument/2006/customXml" ds:itemID="{625DD6B4-B0A6-4423-8E88-56A84C7B45E2}">
+  <ds:schemaRefs>
+    <ds:schemaRef ds:uri="http://schemas.openxmlformats.org/officeDocument/2006/bibliography"/>
+  </ds:schemaRefs>
+</ds:datastoreItem>
+</file>
+
+<file path=customXml/itemProps25.xml><?xml version="1.0" encoding="utf-8"?>
+<ds:datastoreItem xmlns:ds="http://schemas.openxmlformats.org/officeDocument/2006/customXml" ds:itemID="{56E8DEB6-CF6D-49AE-8A99-406A13B06DCE}">
+  <ds:schemaRefs>
+    <ds:schemaRef ds:uri="http://schemas.openxmlformats.org/officeDocument/2006/bibliography"/>
+  </ds:schemaRefs>
+</ds:datastoreItem>
+</file>
+
+<file path=customXml/itemProps26.xml><?xml version="1.0" encoding="utf-8"?>
+<ds:datastoreItem xmlns:ds="http://schemas.openxmlformats.org/officeDocument/2006/customXml" ds:itemID="{5E063A51-000D-4B84-93EB-1E7361DE88D8}">
+  <ds:schemaRefs>
+    <ds:schemaRef ds:uri="http://schemas.openxmlformats.org/officeDocument/2006/bibliography"/>
+  </ds:schemaRefs>
+</ds:datastoreItem>
+</file>
+
+<file path=customXml/itemProps27.xml><?xml version="1.0" encoding="utf-8"?>
+<ds:datastoreItem xmlns:ds="http://schemas.openxmlformats.org/officeDocument/2006/customXml" ds:itemID="{6EAB574C-DC84-45DC-929C-1E7717CDAFD4}">
+  <ds:schemaRefs>
+    <ds:schemaRef ds:uri="http://schemas.openxmlformats.org/officeDocument/2006/bibliography"/>
+  </ds:schemaRefs>
+</ds:datastoreItem>
+</file>
+
+<file path=customXml/itemProps28.xml><?xml version="1.0" encoding="utf-8"?>
+<ds:datastoreItem xmlns:ds="http://schemas.openxmlformats.org/officeDocument/2006/customXml" ds:itemID="{241E19D5-982A-4527-AFF6-02ED547A5BFE}">
+  <ds:schemaRefs>
+    <ds:schemaRef ds:uri="http://schemas.openxmlformats.org/officeDocument/2006/bibliography"/>
+  </ds:schemaRefs>
+</ds:datastoreItem>
+</file>
+
+<file path=customXml/itemProps29.xml><?xml version="1.0" encoding="utf-8"?>
+<ds:datastoreItem xmlns:ds="http://schemas.openxmlformats.org/officeDocument/2006/customXml" ds:itemID="{A5E1885D-4C19-45F3-BEA6-AC3D858BA9B8}">
+  <ds:schemaRefs>
+    <ds:schemaRef ds:uri="http://schemas.openxmlformats.org/officeDocument/2006/bibliography"/>
+  </ds:schemaRefs>
+</ds:datastoreItem>
+</file>
+
+<file path=customXml/itemProps3.xml><?xml version="1.0" encoding="utf-8"?>
+<ds:datastoreItem xmlns:ds="http://schemas.openxmlformats.org/officeDocument/2006/customXml" ds:itemID="{3488D403-33FE-441A-86D1-A9A27B776C9D}">
+  <ds:schemaRefs>
+    <ds:schemaRef ds:uri="http://schemas.openxmlformats.org/officeDocument/2006/bibliography"/>
+  </ds:schemaRefs>
+</ds:datastoreItem>
+</file>
+
+<file path=customXml/itemProps30.xml><?xml version="1.0" encoding="utf-8"?>
+<ds:datastoreItem xmlns:ds="http://schemas.openxmlformats.org/officeDocument/2006/customXml" ds:itemID="{A0F463AE-0380-468F-B6D4-F825AB3D87D1}">
+  <ds:schemaRefs>
+    <ds:schemaRef ds:uri="http://schemas.openxmlformats.org/officeDocument/2006/bibliography"/>
+  </ds:schemaRefs>
+</ds:datastoreItem>
+</file>
+
+<file path=customXml/itemProps31.xml><?xml version="1.0" encoding="utf-8"?>
+<ds:datastoreItem xmlns:ds="http://schemas.openxmlformats.org/officeDocument/2006/customXml" ds:itemID="{B97293D0-E3E2-4EED-B8B6-994BC821F6ED}">
+  <ds:schemaRefs>
+    <ds:schemaRef ds:uri="http://schemas.openxmlformats.org/officeDocument/2006/bibliography"/>
+  </ds:schemaRefs>
+</ds:datastoreItem>
+</file>
+
+<file path=customXml/itemProps32.xml><?xml version="1.0" encoding="utf-8"?>
+<ds:datastoreItem xmlns:ds="http://schemas.openxmlformats.org/officeDocument/2006/customXml" ds:itemID="{4CD47E1A-20C5-42D2-9A12-14AFFFFA4F03}">
+  <ds:schemaRefs>
+    <ds:schemaRef ds:uri="http://schemas.openxmlformats.org/officeDocument/2006/bibliography"/>
+  </ds:schemaRefs>
+</ds:datastoreItem>
+</file>
+
+<file path=customXml/itemProps33.xml><?xml version="1.0" encoding="utf-8"?>
+<ds:datastoreItem xmlns:ds="http://schemas.openxmlformats.org/officeDocument/2006/customXml" ds:itemID="{748B698A-91F4-4189-90E2-E334893B7A11}">
+  <ds:schemaRefs>
+    <ds:schemaRef ds:uri="http://schemas.openxmlformats.org/officeDocument/2006/bibliography"/>
+  </ds:schemaRefs>
+</ds:datastoreItem>
+</file>
+
+<file path=customXml/itemProps34.xml><?xml version="1.0" encoding="utf-8"?>
+<ds:datastoreItem xmlns:ds="http://schemas.openxmlformats.org/officeDocument/2006/customXml" ds:itemID="{4EC21C06-ADAC-4940-9BBF-8B8DB3A7B929}">
+  <ds:schemaRefs>
+    <ds:schemaRef ds:uri="http://schemas.openxmlformats.org/officeDocument/2006/bibliography"/>
+  </ds:schemaRefs>
+</ds:datastoreItem>
+</file>
+
+<file path=customXml/itemProps35.xml><?xml version="1.0" encoding="utf-8"?>
+<ds:datastoreItem xmlns:ds="http://schemas.openxmlformats.org/officeDocument/2006/customXml" ds:itemID="{F44BC302-75CC-40F2-8D97-398EE0175690}">
+  <ds:schemaRefs>
+    <ds:schemaRef ds:uri="http://schemas.openxmlformats.org/officeDocument/2006/bibliography"/>
+  </ds:schemaRefs>
+</ds:datastoreItem>
+</file>
+
+<file path=customXml/itemProps36.xml><?xml version="1.0" encoding="utf-8"?>
+<ds:datastoreItem xmlns:ds="http://schemas.openxmlformats.org/officeDocument/2006/customXml" ds:itemID="{0221870B-D6E1-41DB-A6DB-8DC6B50FE645}">
+  <ds:schemaRefs>
+    <ds:schemaRef ds:uri="http://schemas.openxmlformats.org/officeDocument/2006/bibliography"/>
+  </ds:schemaRefs>
+</ds:datastoreItem>
+</file>
+
+<file path=customXml/itemProps37.xml><?xml version="1.0" encoding="utf-8"?>
+<ds:datastoreItem xmlns:ds="http://schemas.openxmlformats.org/officeDocument/2006/customXml" ds:itemID="{C722B279-ED0F-4429-9BA1-BBD49655B18F}">
+  <ds:schemaRefs>
+    <ds:schemaRef ds:uri="http://schemas.openxmlformats.org/officeDocument/2006/bibliography"/>
+  </ds:schemaRefs>
+</ds:datastoreItem>
+</file>
+
+<file path=customXml/itemProps38.xml><?xml version="1.0" encoding="utf-8"?>
+<ds:datastoreItem xmlns:ds="http://schemas.openxmlformats.org/officeDocument/2006/customXml" ds:itemID="{B3C78909-3E87-4D5A-8D39-A4AA260AB152}">
+  <ds:schemaRefs>
+    <ds:schemaRef ds:uri="http://schemas.openxmlformats.org/officeDocument/2006/bibliography"/>
+  </ds:schemaRefs>
+</ds:datastoreItem>
+</file>
+
+<file path=customXml/itemProps39.xml><?xml version="1.0" encoding="utf-8"?>
+<ds:datastoreItem xmlns:ds="http://schemas.openxmlformats.org/officeDocument/2006/customXml" ds:itemID="{5C343937-C63D-466C-8B1D-1339AD843219}">
+  <ds:schemaRefs>
+    <ds:schemaRef ds:uri="http://schemas.openxmlformats.org/officeDocument/2006/bibliography"/>
+  </ds:schemaRefs>
+</ds:datastoreItem>
+</file>
+
+<file path=customXml/itemProps4.xml><?xml version="1.0" encoding="utf-8"?>
+<ds:datastoreItem xmlns:ds="http://schemas.openxmlformats.org/officeDocument/2006/customXml" ds:itemID="{60D000C6-BB50-42FD-A058-9AE99D01A163}">
+  <ds:schemaRefs>
+    <ds:schemaRef ds:uri="http://schemas.openxmlformats.org/officeDocument/2006/bibliography"/>
+  </ds:schemaRefs>
+</ds:datastoreItem>
+</file>
+
+<file path=customXml/itemProps40.xml><?xml version="1.0" encoding="utf-8"?>
+<ds:datastoreItem xmlns:ds="http://schemas.openxmlformats.org/officeDocument/2006/customXml" ds:itemID="{B99431B4-67ED-4E1E-B270-9865B17F6B71}">
+  <ds:schemaRefs>
+    <ds:schemaRef ds:uri="http://schemas.openxmlformats.org/officeDocument/2006/bibliography"/>
+  </ds:schemaRefs>
+</ds:datastoreItem>
+</file>
+
+<file path=customXml/itemProps41.xml><?xml version="1.0" encoding="utf-8"?>
+<ds:datastoreItem xmlns:ds="http://schemas.openxmlformats.org/officeDocument/2006/customXml" ds:itemID="{4A189678-952F-4249-9B3F-4D0BEC517C3E}">
+  <ds:schemaRefs>
+    <ds:schemaRef ds:uri="http://schemas.openxmlformats.org/officeDocument/2006/bibliography"/>
+  </ds:schemaRefs>
+</ds:datastoreItem>
+</file>
+
+<file path=customXml/itemProps42.xml><?xml version="1.0" encoding="utf-8"?>
+<ds:datastoreItem xmlns:ds="http://schemas.openxmlformats.org/officeDocument/2006/customXml" ds:itemID="{6B2D0218-2FC4-46BA-A11E-7DBDD2A369E1}">
+  <ds:schemaRefs>
+    <ds:schemaRef ds:uri="http://schemas.openxmlformats.org/officeDocument/2006/bibliography"/>
+  </ds:schemaRefs>
+</ds:datastoreItem>
+</file>
+
+<file path=customXml/itemProps43.xml><?xml version="1.0" encoding="utf-8"?>
+<ds:datastoreItem xmlns:ds="http://schemas.openxmlformats.org/officeDocument/2006/customXml" ds:itemID="{5CF56227-436E-4651-9F96-0F91F0A25689}">
+  <ds:schemaRefs>
+    <ds:schemaRef ds:uri="http://schemas.openxmlformats.org/officeDocument/2006/bibliography"/>
+  </ds:schemaRefs>
+</ds:datastoreItem>
+</file>
+
+<file path=customXml/itemProps44.xml><?xml version="1.0" encoding="utf-8"?>
+<ds:datastoreItem xmlns:ds="http://schemas.openxmlformats.org/officeDocument/2006/customXml" ds:itemID="{A2BBD384-80FB-4D61-8C71-CF310FC5851B}">
+  <ds:schemaRefs>
+    <ds:schemaRef ds:uri="http://schemas.openxmlformats.org/officeDocument/2006/bibliography"/>
+  </ds:schemaRefs>
+</ds:datastoreItem>
+</file>
+
+<file path=customXml/itemProps45.xml><?xml version="1.0" encoding="utf-8"?>
+<ds:datastoreItem xmlns:ds="http://schemas.openxmlformats.org/officeDocument/2006/customXml" ds:itemID="{D62DAF7D-ED08-4DD9-9F82-9D3E067181FE}">
+  <ds:schemaRefs>
+    <ds:schemaRef ds:uri="http://schemas.openxmlformats.org/officeDocument/2006/bibliography"/>
+  </ds:schemaRefs>
+</ds:datastoreItem>
+</file>
+
+<file path=customXml/itemProps46.xml><?xml version="1.0" encoding="utf-8"?>
+<ds:datastoreItem xmlns:ds="http://schemas.openxmlformats.org/officeDocument/2006/customXml" ds:itemID="{A69EEF48-A479-43F7-97C0-B78376676CB1}">
+  <ds:schemaRefs>
+    <ds:schemaRef ds:uri="http://schemas.openxmlformats.org/officeDocument/2006/bibliography"/>
+  </ds:schemaRefs>
+</ds:datastoreItem>
+</file>
+
+<file path=customXml/itemProps47.xml><?xml version="1.0" encoding="utf-8"?>
+<ds:datastoreItem xmlns:ds="http://schemas.openxmlformats.org/officeDocument/2006/customXml" ds:itemID="{86F49AF0-637A-4986-87C8-D444A34F98C2}">
+  <ds:schemaRefs>
+    <ds:schemaRef ds:uri="http://schemas.openxmlformats.org/officeDocument/2006/bibliography"/>
+  </ds:schemaRefs>
+</ds:datastoreItem>
+</file>
+
+<file path=customXml/itemProps48.xml><?xml version="1.0" encoding="utf-8"?>
+<ds:datastoreItem xmlns:ds="http://schemas.openxmlformats.org/officeDocument/2006/customXml" ds:itemID="{89B39035-6EFB-40A2-93D1-A3F1478F0B8F}">
+  <ds:schemaRefs>
+    <ds:schemaRef ds:uri="http://schemas.openxmlformats.org/officeDocument/2006/bibliography"/>
+  </ds:schemaRefs>
+</ds:datastoreItem>
+</file>
+
+<file path=customXml/itemProps49.xml><?xml version="1.0" encoding="utf-8"?>
+<ds:datastoreItem xmlns:ds="http://schemas.openxmlformats.org/officeDocument/2006/customXml" ds:itemID="{56A13DB0-1AF1-4D4C-91EF-D893C3ACCBCC}">
+  <ds:schemaRefs>
+    <ds:schemaRef ds:uri="http://schemas.openxmlformats.org/officeDocument/2006/bibliography"/>
+  </ds:schemaRefs>
+</ds:datastoreItem>
+</file>
+
+<file path=customXml/itemProps5.xml><?xml version="1.0" encoding="utf-8"?>
+<ds:datastoreItem xmlns:ds="http://schemas.openxmlformats.org/officeDocument/2006/customXml" ds:itemID="{A5CC5689-83C2-46A3-A5A0-748A358DDE2A}">
+  <ds:schemaRefs>
+    <ds:schemaRef ds:uri="http://schemas.openxmlformats.org/officeDocument/2006/bibliography"/>
+  </ds:schemaRefs>
+</ds:datastoreItem>
+</file>
+
+<file path=customXml/itemProps50.xml><?xml version="1.0" encoding="utf-8"?>
+<ds:datastoreItem xmlns:ds="http://schemas.openxmlformats.org/officeDocument/2006/customXml" ds:itemID="{CBD1C3FC-D195-4B55-BDB9-E35448BB3527}">
+  <ds:schemaRefs>
+    <ds:schemaRef ds:uri="http://schemas.openxmlformats.org/officeDocument/2006/bibliography"/>
+  </ds:schemaRefs>
+</ds:datastoreItem>
+</file>
+
+<file path=customXml/itemProps51.xml><?xml version="1.0" encoding="utf-8"?>
+<ds:datastoreItem xmlns:ds="http://schemas.openxmlformats.org/officeDocument/2006/customXml" ds:itemID="{18961580-2F08-438B-BF09-36C7EF2010AF}">
+  <ds:schemaRefs>
+    <ds:schemaRef ds:uri="http://schemas.openxmlformats.org/officeDocument/2006/bibliography"/>
+  </ds:schemaRefs>
+</ds:datastoreItem>
+</file>
+
+<file path=customXml/itemProps6.xml><?xml version="1.0" encoding="utf-8"?>
 <ds:datastoreItem xmlns:ds="http://schemas.openxmlformats.org/officeDocument/2006/customXml" ds:itemID="{CA2BEEB8-7944-4959-97DA-057C289BD51B}">
   <ds:schemaRefs>
     <ds:schemaRef ds:uri="http://schemas.openxmlformats.org/officeDocument/2006/bibliography"/>
@@ -24324,111 +24736,7 @@
 </ds:datastoreItem>
 </file>
 
-<file path=customXml/itemProps17.xml><?xml version="1.0" encoding="utf-8"?>
-<ds:datastoreItem xmlns:ds="http://schemas.openxmlformats.org/officeDocument/2006/customXml" ds:itemID="{C722B279-ED0F-4429-9BA1-BBD49655B18F}">
-  <ds:schemaRefs>
-    <ds:schemaRef ds:uri="http://schemas.openxmlformats.org/officeDocument/2006/bibliography"/>
-  </ds:schemaRefs>
-</ds:datastoreItem>
-</file>
-
-<file path=customXml/itemProps18.xml><?xml version="1.0" encoding="utf-8"?>
-<ds:datastoreItem xmlns:ds="http://schemas.openxmlformats.org/officeDocument/2006/customXml" ds:itemID="{87E92B27-C84F-45CE-8838-B4FA777AE527}">
-  <ds:schemaRefs>
-    <ds:schemaRef ds:uri="http://schemas.openxmlformats.org/officeDocument/2006/bibliography"/>
-  </ds:schemaRefs>
-</ds:datastoreItem>
-</file>
-
-<file path=customXml/itemProps19.xml><?xml version="1.0" encoding="utf-8"?>
-<ds:datastoreItem xmlns:ds="http://schemas.openxmlformats.org/officeDocument/2006/customXml" ds:itemID="{B019E5D8-F170-47DB-90B4-73CC2A1B8231}">
-  <ds:schemaRefs>
-    <ds:schemaRef ds:uri="http://schemas.openxmlformats.org/officeDocument/2006/bibliography"/>
-  </ds:schemaRefs>
-</ds:datastoreItem>
-</file>
-
-<file path=customXml/itemProps2.xml><?xml version="1.0" encoding="utf-8"?>
-<ds:datastoreItem xmlns:ds="http://schemas.openxmlformats.org/officeDocument/2006/customXml" ds:itemID="{A5CC5689-83C2-46A3-A5A0-748A358DDE2A}">
-  <ds:schemaRefs>
-    <ds:schemaRef ds:uri="http://schemas.openxmlformats.org/officeDocument/2006/bibliography"/>
-  </ds:schemaRefs>
-</ds:datastoreItem>
-</file>
-
-<file path=customXml/itemProps20.xml><?xml version="1.0" encoding="utf-8"?>
-<ds:datastoreItem xmlns:ds="http://schemas.openxmlformats.org/officeDocument/2006/customXml" ds:itemID="{6B2D0218-2FC4-46BA-A11E-7DBDD2A369E1}">
-  <ds:schemaRefs>
-    <ds:schemaRef ds:uri="http://schemas.openxmlformats.org/officeDocument/2006/bibliography"/>
-  </ds:schemaRefs>
-</ds:datastoreItem>
-</file>
-
-<file path=customXml/itemProps21.xml><?xml version="1.0" encoding="utf-8"?>
-<ds:datastoreItem xmlns:ds="http://schemas.openxmlformats.org/officeDocument/2006/customXml" ds:itemID="{CF8725B4-9DFC-4647-A564-1C2B63477BE0}">
-  <ds:schemaRefs>
-    <ds:schemaRef ds:uri="http://schemas.openxmlformats.org/officeDocument/2006/bibliography"/>
-  </ds:schemaRefs>
-</ds:datastoreItem>
-</file>
-
-<file path=customXml/itemProps22.xml><?xml version="1.0" encoding="utf-8"?>
-<ds:datastoreItem xmlns:ds="http://schemas.openxmlformats.org/officeDocument/2006/customXml" ds:itemID="{6EAB574C-DC84-45DC-929C-1E7717CDAFD4}">
-  <ds:schemaRefs>
-    <ds:schemaRef ds:uri="http://schemas.openxmlformats.org/officeDocument/2006/bibliography"/>
-  </ds:schemaRefs>
-</ds:datastoreItem>
-</file>
-
-<file path=customXml/itemProps23.xml><?xml version="1.0" encoding="utf-8"?>
-<ds:datastoreItem xmlns:ds="http://schemas.openxmlformats.org/officeDocument/2006/customXml" ds:itemID="{A56466B6-BF0D-42B1-A64D-05A1A727E5B5}">
-  <ds:schemaRefs>
-    <ds:schemaRef ds:uri="http://schemas.openxmlformats.org/officeDocument/2006/bibliography"/>
-  </ds:schemaRefs>
-</ds:datastoreItem>
-</file>
-
-<file path=customXml/itemProps24.xml><?xml version="1.0" encoding="utf-8"?>
-<ds:datastoreItem xmlns:ds="http://schemas.openxmlformats.org/officeDocument/2006/customXml" ds:itemID="{60A9892B-D7E3-4068-989F-8A7D6D58CB5F}">
-  <ds:schemaRefs>
-    <ds:schemaRef ds:uri="http://schemas.openxmlformats.org/officeDocument/2006/bibliography"/>
-  </ds:schemaRefs>
-</ds:datastoreItem>
-</file>
-
-<file path=customXml/itemProps25.xml><?xml version="1.0" encoding="utf-8"?>
-<ds:datastoreItem xmlns:ds="http://schemas.openxmlformats.org/officeDocument/2006/customXml" ds:itemID="{B3C78909-3E87-4D5A-8D39-A4AA260AB152}">
-  <ds:schemaRefs>
-    <ds:schemaRef ds:uri="http://schemas.openxmlformats.org/officeDocument/2006/bibliography"/>
-  </ds:schemaRefs>
-</ds:datastoreItem>
-</file>
-
-<file path=customXml/itemProps26.xml><?xml version="1.0" encoding="utf-8"?>
-<ds:datastoreItem xmlns:ds="http://schemas.openxmlformats.org/officeDocument/2006/customXml" ds:itemID="{2ABBC58D-A946-40FE-9BBD-B52E69BAE474}">
-  <ds:schemaRefs>
-    <ds:schemaRef ds:uri="http://schemas.openxmlformats.org/officeDocument/2006/bibliography"/>
-  </ds:schemaRefs>
-</ds:datastoreItem>
-</file>
-
-<file path=customXml/itemProps27.xml><?xml version="1.0" encoding="utf-8"?>
-<ds:datastoreItem xmlns:ds="http://schemas.openxmlformats.org/officeDocument/2006/customXml" ds:itemID="{241E19D5-982A-4527-AFF6-02ED547A5BFE}">
-  <ds:schemaRefs>
-    <ds:schemaRef ds:uri="http://schemas.openxmlformats.org/officeDocument/2006/bibliography"/>
-  </ds:schemaRefs>
-</ds:datastoreItem>
-</file>
-
-<file path=customXml/itemProps28.xml><?xml version="1.0" encoding="utf-8"?>
-<ds:datastoreItem xmlns:ds="http://schemas.openxmlformats.org/officeDocument/2006/customXml" ds:itemID="{BBC06504-5BEC-42CE-88A3-86CF1717DE93}">
-  <ds:schemaRefs>
-    <ds:schemaRef ds:uri="http://schemas.openxmlformats.org/officeDocument/2006/bibliography"/>
-  </ds:schemaRefs>
-</ds:datastoreItem>
-</file>
-
-<file path=customXml/itemProps29.xml><?xml version="1.0" encoding="utf-8"?>
+<file path=customXml/itemProps7.xml><?xml version="1.0" encoding="utf-8"?>
 <ds:datastoreItem xmlns:ds="http://schemas.openxmlformats.org/officeDocument/2006/customXml" ds:itemID="{7BC7679C-9571-4CC4-995C-5C0918100F59}">
   <ds:schemaRefs>
     <ds:schemaRef ds:uri="http://schemas.openxmlformats.org/officeDocument/2006/bibliography"/>
@@ -24436,224 +24744,8 @@
 </ds:datastoreItem>
 </file>
 
-<file path=customXml/itemProps3.xml><?xml version="1.0" encoding="utf-8"?>
-<ds:datastoreItem xmlns:ds="http://schemas.openxmlformats.org/officeDocument/2006/customXml" ds:itemID="{F44BC302-75CC-40F2-8D97-398EE0175690}">
-  <ds:schemaRefs>
-    <ds:schemaRef ds:uri="http://schemas.openxmlformats.org/officeDocument/2006/bibliography"/>
-  </ds:schemaRefs>
-</ds:datastoreItem>
-</file>
-
-<file path=customXml/itemProps30.xml><?xml version="1.0" encoding="utf-8"?>
-<ds:datastoreItem xmlns:ds="http://schemas.openxmlformats.org/officeDocument/2006/customXml" ds:itemID="{A5E1885D-4C19-45F3-BEA6-AC3D858BA9B8}">
-  <ds:schemaRefs>
-    <ds:schemaRef ds:uri="http://schemas.openxmlformats.org/officeDocument/2006/bibliography"/>
-  </ds:schemaRefs>
-</ds:datastoreItem>
-</file>
-
-<file path=customXml/itemProps31.xml><?xml version="1.0" encoding="utf-8"?>
-<ds:datastoreItem xmlns:ds="http://schemas.openxmlformats.org/officeDocument/2006/customXml" ds:itemID="{9043B45C-7E9B-4929-8913-7C4706D0F0FC}">
-  <ds:schemaRefs>
-    <ds:schemaRef ds:uri="http://schemas.openxmlformats.org/officeDocument/2006/bibliography"/>
-  </ds:schemaRefs>
-</ds:datastoreItem>
-</file>
-
-<file path=customXml/itemProps32.xml><?xml version="1.0" encoding="utf-8"?>
-<ds:datastoreItem xmlns:ds="http://schemas.openxmlformats.org/officeDocument/2006/customXml" ds:itemID="{78A6B76C-0058-48FF-838C-5E9BE5D86938}">
-  <ds:schemaRefs>
-    <ds:schemaRef ds:uri="http://schemas.openxmlformats.org/officeDocument/2006/bibliography"/>
-  </ds:schemaRefs>
-</ds:datastoreItem>
-</file>
-
-<file path=customXml/itemProps33.xml><?xml version="1.0" encoding="utf-8"?>
-<ds:datastoreItem xmlns:ds="http://schemas.openxmlformats.org/officeDocument/2006/customXml" ds:itemID="{5C343937-C63D-466C-8B1D-1339AD843219}">
-  <ds:schemaRefs>
-    <ds:schemaRef ds:uri="http://schemas.openxmlformats.org/officeDocument/2006/bibliography"/>
-  </ds:schemaRefs>
-</ds:datastoreItem>
-</file>
-
-<file path=customXml/itemProps34.xml><?xml version="1.0" encoding="utf-8"?>
-<ds:datastoreItem xmlns:ds="http://schemas.openxmlformats.org/officeDocument/2006/customXml" ds:itemID="{550A8C24-1CD6-49C6-B07B-6823479A6A09}">
-  <ds:schemaRefs>
-    <ds:schemaRef ds:uri="http://schemas.openxmlformats.org/officeDocument/2006/bibliography"/>
-  </ds:schemaRefs>
-</ds:datastoreItem>
-</file>
-
-<file path=customXml/itemProps35.xml><?xml version="1.0" encoding="utf-8"?>
-<ds:datastoreItem xmlns:ds="http://schemas.openxmlformats.org/officeDocument/2006/customXml" ds:itemID="{A0F463AE-0380-468F-B6D4-F825AB3D87D1}">
-  <ds:schemaRefs>
-    <ds:schemaRef ds:uri="http://schemas.openxmlformats.org/officeDocument/2006/bibliography"/>
-  </ds:schemaRefs>
-</ds:datastoreItem>
-</file>
-
-<file path=customXml/itemProps36.xml><?xml version="1.0" encoding="utf-8"?>
-<ds:datastoreItem xmlns:ds="http://schemas.openxmlformats.org/officeDocument/2006/customXml" ds:itemID="{8646614F-F6CB-42F1-85A9-5866073B79C6}">
-  <ds:schemaRefs>
-    <ds:schemaRef ds:uri="http://schemas.openxmlformats.org/officeDocument/2006/bibliography"/>
-  </ds:schemaRefs>
-</ds:datastoreItem>
-</file>
-
-<file path=customXml/itemProps37.xml><?xml version="1.0" encoding="utf-8"?>
-<ds:datastoreItem xmlns:ds="http://schemas.openxmlformats.org/officeDocument/2006/customXml" ds:itemID="{0736E94D-3120-4728-9266-88B09BD1A999}">
-  <ds:schemaRefs>
-    <ds:schemaRef ds:uri="http://schemas.openxmlformats.org/officeDocument/2006/bibliography"/>
-  </ds:schemaRefs>
-</ds:datastoreItem>
-</file>
-
-<file path=customXml/itemProps38.xml><?xml version="1.0" encoding="utf-8"?>
-<ds:datastoreItem xmlns:ds="http://schemas.openxmlformats.org/officeDocument/2006/customXml" ds:itemID="{B99431B4-67ED-4E1E-B270-9865B17F6B71}">
-  <ds:schemaRefs>
-    <ds:schemaRef ds:uri="http://schemas.openxmlformats.org/officeDocument/2006/bibliography"/>
-  </ds:schemaRefs>
-</ds:datastoreItem>
-</file>
-
-<file path=customXml/itemProps39.xml><?xml version="1.0" encoding="utf-8"?>
-<ds:datastoreItem xmlns:ds="http://schemas.openxmlformats.org/officeDocument/2006/customXml" ds:itemID="{26E687F1-C97A-4552-B0E8-855F6FC0816F}">
-  <ds:schemaRefs>
-    <ds:schemaRef ds:uri="http://schemas.openxmlformats.org/officeDocument/2006/bibliography"/>
-  </ds:schemaRefs>
-</ds:datastoreItem>
-</file>
-
-<file path=customXml/itemProps4.xml><?xml version="1.0" encoding="utf-8"?>
-<ds:datastoreItem xmlns:ds="http://schemas.openxmlformats.org/officeDocument/2006/customXml" ds:itemID="{625DD6B4-B0A6-4423-8E88-56A84C7B45E2}">
-  <ds:schemaRefs>
-    <ds:schemaRef ds:uri="http://schemas.openxmlformats.org/officeDocument/2006/bibliography"/>
-  </ds:schemaRefs>
-</ds:datastoreItem>
-</file>
-
-<file path=customXml/itemProps40.xml><?xml version="1.0" encoding="utf-8"?>
-<ds:datastoreItem xmlns:ds="http://schemas.openxmlformats.org/officeDocument/2006/customXml" ds:itemID="{A57446D0-E214-4C67-BF77-4C606EC69F50}">
-  <ds:schemaRefs>
-    <ds:schemaRef ds:uri="http://schemas.openxmlformats.org/officeDocument/2006/bibliography"/>
-  </ds:schemaRefs>
-</ds:datastoreItem>
-</file>
-
-<file path=customXml/itemProps41.xml><?xml version="1.0" encoding="utf-8"?>
-<ds:datastoreItem xmlns:ds="http://schemas.openxmlformats.org/officeDocument/2006/customXml" ds:itemID="{5CF56227-436E-4651-9F96-0F91F0A25689}">
-  <ds:schemaRefs>
-    <ds:schemaRef ds:uri="http://schemas.openxmlformats.org/officeDocument/2006/bibliography"/>
-  </ds:schemaRefs>
-</ds:datastoreItem>
-</file>
-
-<file path=customXml/itemProps42.xml><?xml version="1.0" encoding="utf-8"?>
-<ds:datastoreItem xmlns:ds="http://schemas.openxmlformats.org/officeDocument/2006/customXml" ds:itemID="{0CAC1A51-5DF1-419B-935E-45DF8D5A1069}">
-  <ds:schemaRefs>
-    <ds:schemaRef ds:uri="http://schemas.openxmlformats.org/officeDocument/2006/bibliography"/>
-  </ds:schemaRefs>
-</ds:datastoreItem>
-</file>
-
-<file path=customXml/itemProps43.xml><?xml version="1.0" encoding="utf-8"?>
-<ds:datastoreItem xmlns:ds="http://schemas.openxmlformats.org/officeDocument/2006/customXml" ds:itemID="{B97293D0-E3E2-4EED-B8B6-994BC821F6ED}">
-  <ds:schemaRefs>
-    <ds:schemaRef ds:uri="http://schemas.openxmlformats.org/officeDocument/2006/bibliography"/>
-  </ds:schemaRefs>
-</ds:datastoreItem>
-</file>
-
-<file path=customXml/itemProps44.xml><?xml version="1.0" encoding="utf-8"?>
-<ds:datastoreItem xmlns:ds="http://schemas.openxmlformats.org/officeDocument/2006/customXml" ds:itemID="{6AFC1B93-CCD3-4AF3-A40D-318B6FF52898}">
-  <ds:schemaRefs>
-    <ds:schemaRef ds:uri="http://schemas.openxmlformats.org/officeDocument/2006/bibliography"/>
-  </ds:schemaRefs>
-</ds:datastoreItem>
-</file>
-
-<file path=customXml/itemProps45.xml><?xml version="1.0" encoding="utf-8"?>
-<ds:datastoreItem xmlns:ds="http://schemas.openxmlformats.org/officeDocument/2006/customXml" ds:itemID="{11B4A6F3-03E5-4F51-9FE4-05768357FA24}">
-  <ds:schemaRefs>
-    <ds:schemaRef ds:uri="http://schemas.openxmlformats.org/officeDocument/2006/bibliography"/>
-  </ds:schemaRefs>
-</ds:datastoreItem>
-</file>
-
-<file path=customXml/itemProps46.xml><?xml version="1.0" encoding="utf-8"?>
-<ds:datastoreItem xmlns:ds="http://schemas.openxmlformats.org/officeDocument/2006/customXml" ds:itemID="{4A189678-952F-4249-9B3F-4D0BEC517C3E}">
-  <ds:schemaRefs>
-    <ds:schemaRef ds:uri="http://schemas.openxmlformats.org/officeDocument/2006/bibliography"/>
-  </ds:schemaRefs>
-</ds:datastoreItem>
-</file>
-
-<file path=customXml/itemProps47.xml><?xml version="1.0" encoding="utf-8"?>
-<ds:datastoreItem xmlns:ds="http://schemas.openxmlformats.org/officeDocument/2006/customXml" ds:itemID="{4E5ACE0F-EF9A-4647-A53A-4D7B530BC9BE}">
-  <ds:schemaRefs>
-    <ds:schemaRef ds:uri="http://schemas.openxmlformats.org/officeDocument/2006/bibliography"/>
-  </ds:schemaRefs>
-</ds:datastoreItem>
-</file>
-
-<file path=customXml/itemProps48.xml><?xml version="1.0" encoding="utf-8"?>
-<ds:datastoreItem xmlns:ds="http://schemas.openxmlformats.org/officeDocument/2006/customXml" ds:itemID="{4CD47E1A-20C5-42D2-9A12-14AFFFFA4F03}">
-  <ds:schemaRefs>
-    <ds:schemaRef ds:uri="http://schemas.openxmlformats.org/officeDocument/2006/bibliography"/>
-  </ds:schemaRefs>
-</ds:datastoreItem>
-</file>
-
-<file path=customXml/itemProps49.xml><?xml version="1.0" encoding="utf-8"?>
-<ds:datastoreItem xmlns:ds="http://schemas.openxmlformats.org/officeDocument/2006/customXml" ds:itemID="{874A02C0-DD51-42E3-86B2-86324118252F}">
-  <ds:schemaRefs>
-    <ds:schemaRef ds:uri="http://schemas.openxmlformats.org/officeDocument/2006/bibliography"/>
-  </ds:schemaRefs>
-</ds:datastoreItem>
-</file>
-
-<file path=customXml/itemProps5.xml><?xml version="1.0" encoding="utf-8"?>
-<ds:datastoreItem xmlns:ds="http://schemas.openxmlformats.org/officeDocument/2006/customXml" ds:itemID="{D479AB66-89FD-4FA9-B189-4A19CEE860F1}">
-  <ds:schemaRefs>
-    <ds:schemaRef ds:uri="http://schemas.openxmlformats.org/officeDocument/2006/bibliography"/>
-  </ds:schemaRefs>
-</ds:datastoreItem>
-</file>
-
-<file path=customXml/itemProps50.xml><?xml version="1.0" encoding="utf-8"?>
-<ds:datastoreItem xmlns:ds="http://schemas.openxmlformats.org/officeDocument/2006/customXml" ds:itemID="{3488D403-33FE-441A-86D1-A9A27B776C9D}">
-  <ds:schemaRefs>
-    <ds:schemaRef ds:uri="http://schemas.openxmlformats.org/officeDocument/2006/bibliography"/>
-  </ds:schemaRefs>
-</ds:datastoreItem>
-</file>
-
-<file path=customXml/itemProps51.xml><?xml version="1.0" encoding="utf-8"?>
-<ds:datastoreItem xmlns:ds="http://schemas.openxmlformats.org/officeDocument/2006/customXml" ds:itemID="{4EC21C06-ADAC-4940-9BBF-8B8DB3A7B929}">
-  <ds:schemaRefs>
-    <ds:schemaRef ds:uri="http://schemas.openxmlformats.org/officeDocument/2006/bibliography"/>
-  </ds:schemaRefs>
-</ds:datastoreItem>
-</file>
-
-<file path=customXml/itemProps6.xml><?xml version="1.0" encoding="utf-8"?>
-<ds:datastoreItem xmlns:ds="http://schemas.openxmlformats.org/officeDocument/2006/customXml" ds:itemID="{D62DAF7D-ED08-4DD9-9F82-9D3E067181FE}">
-  <ds:schemaRefs>
-    <ds:schemaRef ds:uri="http://schemas.openxmlformats.org/officeDocument/2006/bibliography"/>
-  </ds:schemaRefs>
-</ds:datastoreItem>
-</file>
-
-<file path=customXml/itemProps7.xml><?xml version="1.0" encoding="utf-8"?>
-<ds:datastoreItem xmlns:ds="http://schemas.openxmlformats.org/officeDocument/2006/customXml" ds:itemID="{60D000C6-BB50-42FD-A058-9AE99D01A163}">
-  <ds:schemaRefs>
-    <ds:schemaRef ds:uri="http://schemas.openxmlformats.org/officeDocument/2006/bibliography"/>
-  </ds:schemaRefs>
-</ds:datastoreItem>
-</file>
-
 <file path=customXml/itemProps8.xml><?xml version="1.0" encoding="utf-8"?>
-<ds:datastoreItem xmlns:ds="http://schemas.openxmlformats.org/officeDocument/2006/customXml" ds:itemID="{748B698A-91F4-4189-90E2-E334893B7A11}">
+<ds:datastoreItem xmlns:ds="http://schemas.openxmlformats.org/officeDocument/2006/customXml" ds:itemID="{F2B8D5F7-7386-43F4-BD95-9A654EA11E9C}">
   <ds:schemaRefs>
     <ds:schemaRef ds:uri="http://schemas.openxmlformats.org/officeDocument/2006/bibliography"/>
   </ds:schemaRefs>
@@ -24661,7 +24753,7 @@
 </file>
 
 <file path=customXml/itemProps9.xml><?xml version="1.0" encoding="utf-8"?>
-<ds:datastoreItem xmlns:ds="http://schemas.openxmlformats.org/officeDocument/2006/customXml" ds:itemID="{56E8DEB6-CF6D-49AE-8A99-406A13B06DCE}">
+<ds:datastoreItem xmlns:ds="http://schemas.openxmlformats.org/officeDocument/2006/customXml" ds:itemID="{60A9892B-D7E3-4068-989F-8A7D6D58CB5F}">
   <ds:schemaRefs>
     <ds:schemaRef ds:uri="http://schemas.openxmlformats.org/officeDocument/2006/bibliography"/>
   </ds:schemaRefs>

</xml_diff>